<commit_message>
Update Introduction to Bioinformatics - Final Project.docx
</commit_message>
<xml_diff>
--- a/Introduction to Bioinformatics - Final Project.docx
+++ b/Introduction to Bioinformatics - Final Project.docx
@@ -650,6 +650,7 @@
             <w:docPart w:val="DefaultPlaceholder_-1854013440"/>
           </w:placeholder>
         </w:sdtPr>
+        <w:sdtEndPr/>
         <w:sdtContent>
           <w:r>
             <w:rPr>
@@ -713,6 +714,7 @@
             <w:docPart w:val="DefaultPlaceholder_-1854013440"/>
           </w:placeholder>
         </w:sdtPr>
+        <w:sdtEndPr/>
         <w:sdtContent>
           <w:r>
             <w:rPr>
@@ -753,6 +755,7 @@
             <w:docPart w:val="DefaultPlaceholder_-1854013440"/>
           </w:placeholder>
         </w:sdtPr>
+        <w:sdtEndPr/>
         <w:sdtContent>
           <w:r>
             <w:rPr>
@@ -803,6 +806,7 @@
             <w:docPart w:val="DefaultPlaceholder_-1854013440"/>
           </w:placeholder>
         </w:sdtPr>
+        <w:sdtEndPr/>
         <w:sdtContent>
           <w:r>
             <w:rPr>
@@ -888,6 +892,7 @@
             <w:docPart w:val="DefaultPlaceholder_-1854013440"/>
           </w:placeholder>
         </w:sdtPr>
+        <w:sdtEndPr/>
         <w:sdtContent>
           <w:r>
             <w:rPr>
@@ -2714,6 +2719,7 @@
     <w:rsid w:val="004613B7"/>
     <w:rsid w:val="005F4D2C"/>
     <w:rsid w:val="00630CF4"/>
+    <w:rsid w:val="006D10B0"/>
     <w:rsid w:val="00B4204A"/>
     <w:rsid w:val="00B72A69"/>
     <w:rsid w:val="00BC2057"/>

</xml_diff>

<commit_message>
I do not recall changing anything...
</commit_message>
<xml_diff>
--- a/Introduction to Bioinformatics - Final Project.docx
+++ b/Introduction to Bioinformatics - Final Project.docx
@@ -1445,8 +1445,6 @@
       <w:sdtEndPr>
         <w:rPr>
           <w:rFonts w:asciiTheme="minorHAnsi" w:eastAsiaTheme="minorHAnsi" w:hAnsiTheme="minorHAnsi"/>
-          <w:sz w:val="22"/>
-          <w:szCs w:val="22"/>
         </w:rPr>
       </w:sdtEndPr>
       <w:sdtContent>
@@ -1463,6 +1461,8 @@
           <w:r>
             <w:rPr>
               <w:rFonts w:eastAsia="Times New Roman"/>
+              <w:sz w:val="24"/>
+              <w:szCs w:val="24"/>
             </w:rPr>
             <w:t xml:space="preserve">Aziz, R., Lorberg, B., and Tampi, R.R. (2006). Treatments for late-life bipolar disorder. The American Journal of Geriatric Pharmacotherapy </w:t>
           </w:r>
@@ -1471,12 +1471,16 @@
               <w:rFonts w:eastAsia="Times New Roman"/>
               <w:i/>
               <w:iCs/>
+              <w:sz w:val="24"/>
+              <w:szCs w:val="24"/>
             </w:rPr>
             <w:t>4</w:t>
           </w:r>
           <w:r>
             <w:rPr>
               <w:rFonts w:eastAsia="Times New Roman"/>
+              <w:sz w:val="24"/>
+              <w:szCs w:val="24"/>
             </w:rPr>
             <w:t>, 347–364.</w:t>
           </w:r>
@@ -1487,11 +1491,15 @@
             <w:divId w:val="2142185807"/>
             <w:rPr>
               <w:rFonts w:eastAsia="Times New Roman"/>
+              <w:sz w:val="24"/>
+              <w:szCs w:val="24"/>
             </w:rPr>
           </w:pPr>
           <w:r>
             <w:rPr>
               <w:rFonts w:eastAsia="Times New Roman"/>
+              <w:sz w:val="24"/>
+              <w:szCs w:val="24"/>
             </w:rPr>
             <w:t xml:space="preserve">Cerimele, J.M., Chwastiak, L.A., Dodson, S., and Katon, W.J. (2014). The prevalence of bipolar disorder in general primary care samples: a systematic review. General Hospital Psychiatry </w:t>
           </w:r>
@@ -1500,12 +1508,16 @@
               <w:rFonts w:eastAsia="Times New Roman"/>
               <w:i/>
               <w:iCs/>
+              <w:sz w:val="24"/>
+              <w:szCs w:val="24"/>
             </w:rPr>
             <w:t>36</w:t>
           </w:r>
           <w:r>
             <w:rPr>
               <w:rFonts w:eastAsia="Times New Roman"/>
+              <w:sz w:val="24"/>
+              <w:szCs w:val="24"/>
             </w:rPr>
             <w:t>, 19–25.</w:t>
           </w:r>
@@ -1516,11 +1528,15 @@
             <w:divId w:val="1237395827"/>
             <w:rPr>
               <w:rFonts w:eastAsia="Times New Roman"/>
+              <w:sz w:val="24"/>
+              <w:szCs w:val="24"/>
             </w:rPr>
           </w:pPr>
           <w:r>
             <w:rPr>
               <w:rFonts w:eastAsia="Times New Roman"/>
+              <w:sz w:val="24"/>
+              <w:szCs w:val="24"/>
             </w:rPr>
             <w:t>Horn, A.K.E., and Leigh, R.J. (2011). Chapter 2 - The anatomy and physiology of the ocular motor system. In Handbook of Clinical Neurology, C. Kennard, and R.J. Leigh, eds. (Elsevier), pp. 21–69.</w:t>
           </w:r>
@@ -1531,13 +1547,35 @@
             <w:divId w:val="798884307"/>
             <w:rPr>
               <w:rFonts w:eastAsia="Times New Roman"/>
+              <w:sz w:val="24"/>
+              <w:szCs w:val="24"/>
             </w:rPr>
           </w:pPr>
           <w:r>
             <w:rPr>
               <w:rFonts w:eastAsia="Times New Roman"/>
-            </w:rPr>
-            <w:t>Miklowitz, D.J. (2008). Bipolar disorder : a family-focused treatment approach (Guilford Press).</w:t>
+              <w:sz w:val="24"/>
+              <w:szCs w:val="24"/>
+            </w:rPr>
+            <w:t xml:space="preserve">Miklowitz, D.J. (2008). Bipolar </w:t>
+          </w:r>
+          <w:proofErr w:type="gramStart"/>
+          <w:r>
+            <w:rPr>
+              <w:rFonts w:eastAsia="Times New Roman"/>
+              <w:sz w:val="24"/>
+              <w:szCs w:val="24"/>
+            </w:rPr>
+            <w:t>disorder :</w:t>
+          </w:r>
+          <w:proofErr w:type="gramEnd"/>
+          <w:r>
+            <w:rPr>
+              <w:rFonts w:eastAsia="Times New Roman"/>
+              <w:sz w:val="24"/>
+              <w:szCs w:val="24"/>
+            </w:rPr>
+            <w:t xml:space="preserve"> a family-focused treatment approach (Guilford Press).</w:t>
           </w:r>
         </w:p>
         <w:p>
@@ -1546,25 +1584,51 @@
             <w:divId w:val="1947690457"/>
             <w:rPr>
               <w:rFonts w:eastAsia="Times New Roman"/>
+              <w:sz w:val="24"/>
+              <w:szCs w:val="24"/>
             </w:rPr>
           </w:pPr>
           <w:r>
             <w:rPr>
               <w:rFonts w:eastAsia="Times New Roman"/>
-            </w:rPr>
-            <w:t xml:space="preserve">Miller, J., and Black, D. (2020). Bipolar Disorder and Suicide: a Review. Current Psychiatry Reports </w:t>
+              <w:sz w:val="24"/>
+              <w:szCs w:val="24"/>
+            </w:rPr>
+            <w:t xml:space="preserve">Miller, J., and Black, D. (2020). Bipolar Disorder and Suicide: </w:t>
+          </w:r>
+          <w:proofErr w:type="gramStart"/>
+          <w:r>
+            <w:rPr>
+              <w:rFonts w:eastAsia="Times New Roman"/>
+              <w:sz w:val="24"/>
+              <w:szCs w:val="24"/>
+            </w:rPr>
+            <w:t>a</w:t>
+          </w:r>
+          <w:proofErr w:type="gramEnd"/>
+          <w:r>
+            <w:rPr>
+              <w:rFonts w:eastAsia="Times New Roman"/>
+              <w:sz w:val="24"/>
+              <w:szCs w:val="24"/>
+            </w:rPr>
+            <w:t xml:space="preserve"> Review. Current Psychiatry Reports </w:t>
           </w:r>
           <w:r>
             <w:rPr>
               <w:rFonts w:eastAsia="Times New Roman"/>
               <w:i/>
               <w:iCs/>
+              <w:sz w:val="24"/>
+              <w:szCs w:val="24"/>
             </w:rPr>
             <w:t>22</w:t>
           </w:r>
           <w:r>
             <w:rPr>
               <w:rFonts w:eastAsia="Times New Roman"/>
+              <w:sz w:val="24"/>
+              <w:szCs w:val="24"/>
             </w:rPr>
             <w:t>.</w:t>
           </w:r>
@@ -1575,11 +1639,15 @@
             <w:divId w:val="1226986202"/>
             <w:rPr>
               <w:rFonts w:eastAsia="Times New Roman"/>
+              <w:sz w:val="24"/>
+              <w:szCs w:val="24"/>
             </w:rPr>
           </w:pPr>
           <w:r>
             <w:rPr>
               <w:rFonts w:eastAsia="Times New Roman"/>
+              <w:sz w:val="24"/>
+              <w:szCs w:val="24"/>
             </w:rPr>
             <w:t xml:space="preserve">Moreno, C., Laje, G., Blanco, C., Jiang, H., Schmidt, A.B., and Olfson, M. (2007). National Trends in the Outpatient Diagnosis and Treatment of Bipolar Disorder in Youth. Archives of General Psychiatry </w:t>
           </w:r>
@@ -1588,12 +1656,16 @@
               <w:rFonts w:eastAsia="Times New Roman"/>
               <w:i/>
               <w:iCs/>
+              <w:sz w:val="24"/>
+              <w:szCs w:val="24"/>
             </w:rPr>
             <w:t>64</w:t>
           </w:r>
           <w:r>
             <w:rPr>
               <w:rFonts w:eastAsia="Times New Roman"/>
+              <w:sz w:val="24"/>
+              <w:szCs w:val="24"/>
             </w:rPr>
             <w:t>, 1032–1039.</w:t>
           </w:r>
@@ -1604,11 +1676,15 @@
             <w:divId w:val="624963560"/>
             <w:rPr>
               <w:rFonts w:eastAsia="Times New Roman"/>
+              <w:sz w:val="24"/>
+              <w:szCs w:val="24"/>
             </w:rPr>
           </w:pPr>
           <w:r>
             <w:rPr>
               <w:rFonts w:eastAsia="Times New Roman"/>
+              <w:sz w:val="24"/>
+              <w:szCs w:val="24"/>
             </w:rPr>
             <w:t xml:space="preserve">Müller-Oerlinghausen, B., Berghöfer, A., and Bauer, M. (2002). Bipolar disorder. The Lancet </w:t>
           </w:r>
@@ -1617,12 +1693,16 @@
               <w:rFonts w:eastAsia="Times New Roman"/>
               <w:i/>
               <w:iCs/>
+              <w:sz w:val="24"/>
+              <w:szCs w:val="24"/>
             </w:rPr>
             <w:t>359</w:t>
           </w:r>
           <w:r>
             <w:rPr>
               <w:rFonts w:eastAsia="Times New Roman"/>
+              <w:sz w:val="24"/>
+              <w:szCs w:val="24"/>
             </w:rPr>
             <w:t>, 241–247.</w:t>
           </w:r>
@@ -1633,11 +1713,15 @@
             <w:divId w:val="1833790255"/>
             <w:rPr>
               <w:rFonts w:eastAsia="Times New Roman"/>
+              <w:sz w:val="24"/>
+              <w:szCs w:val="24"/>
             </w:rPr>
           </w:pPr>
           <w:r>
             <w:rPr>
               <w:rFonts w:eastAsia="Times New Roman"/>
+              <w:sz w:val="24"/>
+              <w:szCs w:val="24"/>
             </w:rPr>
             <w:t xml:space="preserve">Rowland, T.A., and Marwaha, S. (2018). Epidemiology and risk factors for bipolar disorder. Therapeutic Advances in Psychopharmacology </w:t>
           </w:r>
@@ -1646,12 +1730,16 @@
               <w:rFonts w:eastAsia="Times New Roman"/>
               <w:i/>
               <w:iCs/>
+              <w:sz w:val="24"/>
+              <w:szCs w:val="24"/>
             </w:rPr>
             <w:t>8</w:t>
           </w:r>
           <w:r>
             <w:rPr>
               <w:rFonts w:eastAsia="Times New Roman"/>
+              <w:sz w:val="24"/>
+              <w:szCs w:val="24"/>
             </w:rPr>
             <w:t>, 251–269.</w:t>
           </w:r>
@@ -1662,12 +1750,13 @@
             <w:divId w:val="661858771"/>
             <w:rPr>
               <w:rFonts w:eastAsia="Times New Roman"/>
-              <w:rtl/>
             </w:rPr>
           </w:pPr>
           <w:r>
             <w:rPr>
               <w:rFonts w:eastAsia="Times New Roman"/>
+              <w:sz w:val="24"/>
+              <w:szCs w:val="24"/>
             </w:rPr>
             <w:t> </w:t>
           </w:r>
@@ -2754,6 +2843,7 @@
     <w:rsid w:val="005F4D2C"/>
     <w:rsid w:val="00630CF4"/>
     <w:rsid w:val="006D10B0"/>
+    <w:rsid w:val="007E33C2"/>
     <w:rsid w:val="00B4204A"/>
     <w:rsid w:val="00B72A69"/>
     <w:rsid w:val="00BC2057"/>

</xml_diff>

<commit_message>
Introduction is almost done
</commit_message>
<xml_diff>
--- a/Introduction to Bioinformatics - Final Project.docx
+++ b/Introduction to Bioinformatics - Final Project.docx
@@ -479,7 +479,19 @@
         <w:rPr>
           <w:rFonts w:asciiTheme="minorHAnsi" w:hAnsiTheme="minorHAnsi" w:cstheme="minorHAnsi"/>
         </w:rPr>
-        <w:t xml:space="preserve">Bipolar disorder is a multicomponent </w:t>
+        <w:t>Bipolar disorder</w:t>
+      </w:r>
+      <w:r>
+        <w:rPr>
+          <w:rFonts w:asciiTheme="minorHAnsi" w:hAnsiTheme="minorHAnsi" w:cstheme="minorHAnsi"/>
+        </w:rPr>
+        <w:t xml:space="preserve"> (BD)</w:t>
+      </w:r>
+      <w:r>
+        <w:rPr>
+          <w:rFonts w:asciiTheme="minorHAnsi" w:hAnsiTheme="minorHAnsi" w:cstheme="minorHAnsi"/>
+        </w:rPr>
+        <w:t xml:space="preserve"> is a multicomponent </w:t>
       </w:r>
       <w:r>
         <w:rPr>
@@ -597,6 +609,7 @@
             <w:docPart w:val="DefaultPlaceholder_-1854013440"/>
           </w:placeholder>
         </w:sdtPr>
+        <w:sdtEndPr/>
         <w:sdtContent>
           <w:r>
             <w:rPr>
@@ -638,7 +651,39 @@
               <w:rFonts w:asciiTheme="minorHAnsi" w:hAnsiTheme="minorHAnsi" w:cstheme="minorHAnsi"/>
               <w:color w:val="000000"/>
             </w:rPr>
-            <w:t>(Miklowitz, 2008; Müller-Oerlinghausen et al., 2002).</w:t>
+            <w:t>(</w:t>
+          </w:r>
+          <w:proofErr w:type="spellStart"/>
+          <w:r>
+            <w:rPr>
+              <w:rFonts w:asciiTheme="minorHAnsi" w:hAnsiTheme="minorHAnsi" w:cstheme="minorHAnsi"/>
+              <w:color w:val="000000"/>
+            </w:rPr>
+            <w:t>Miklowitz</w:t>
+          </w:r>
+          <w:proofErr w:type="spellEnd"/>
+          <w:r>
+            <w:rPr>
+              <w:rFonts w:asciiTheme="minorHAnsi" w:hAnsiTheme="minorHAnsi" w:cstheme="minorHAnsi"/>
+              <w:color w:val="000000"/>
+            </w:rPr>
+            <w:t>, 2008; Müller-</w:t>
+          </w:r>
+          <w:proofErr w:type="spellStart"/>
+          <w:r>
+            <w:rPr>
+              <w:rFonts w:asciiTheme="minorHAnsi" w:hAnsiTheme="minorHAnsi" w:cstheme="minorHAnsi"/>
+              <w:color w:val="000000"/>
+            </w:rPr>
+            <w:t>Oerlinghausen</w:t>
+          </w:r>
+          <w:proofErr w:type="spellEnd"/>
+          <w:r>
+            <w:rPr>
+              <w:rFonts w:asciiTheme="minorHAnsi" w:hAnsiTheme="minorHAnsi" w:cstheme="minorHAnsi"/>
+              <w:color w:val="000000"/>
+            </w:rPr>
+            <w:t xml:space="preserve"> et al., 2002).</w:t>
           </w:r>
         </w:sdtContent>
       </w:sdt>
@@ -647,13 +692,59 @@
           <w:rFonts w:asciiTheme="minorHAnsi" w:hAnsiTheme="minorHAnsi" w:cstheme="minorHAnsi"/>
           <w:color w:val="000000"/>
         </w:rPr>
-        <w:t xml:space="preserve"> We tend to classify bipolar disorder into 3 types: </w:t>
-      </w:r>
-      <w:r>
-        <w:rPr>
-          <w:rFonts w:asciiTheme="minorHAnsi" w:hAnsiTheme="minorHAnsi" w:cstheme="minorHAnsi"/>
-        </w:rPr>
-        <w:t xml:space="preserve">Bipolar Disorder I which includes manic episodes, Bipolar Disorder II which includes only </w:t>
+        <w:t xml:space="preserve"> We tend to classify </w:t>
+      </w:r>
+      <w:r>
+        <w:rPr>
+          <w:rFonts w:asciiTheme="minorHAnsi" w:hAnsiTheme="minorHAnsi" w:cstheme="minorHAnsi"/>
+          <w:color w:val="000000"/>
+        </w:rPr>
+        <w:t>BD</w:t>
+      </w:r>
+      <w:r>
+        <w:rPr>
+          <w:rFonts w:asciiTheme="minorHAnsi" w:hAnsiTheme="minorHAnsi" w:cstheme="minorHAnsi"/>
+          <w:color w:val="000000"/>
+        </w:rPr>
+        <w:t xml:space="preserve"> into 3 </w:t>
+      </w:r>
+      <w:r>
+        <w:rPr>
+          <w:rFonts w:asciiTheme="minorHAnsi" w:hAnsiTheme="minorHAnsi" w:cstheme="minorHAnsi"/>
+          <w:color w:val="000000"/>
+        </w:rPr>
+        <w:t>sub</w:t>
+      </w:r>
+      <w:r>
+        <w:rPr>
+          <w:rFonts w:asciiTheme="minorHAnsi" w:hAnsiTheme="minorHAnsi" w:cstheme="minorHAnsi"/>
+          <w:color w:val="000000"/>
+        </w:rPr>
+        <w:t xml:space="preserve">types: </w:t>
+      </w:r>
+      <w:r>
+        <w:rPr>
+          <w:rFonts w:asciiTheme="minorHAnsi" w:hAnsiTheme="minorHAnsi" w:cstheme="minorHAnsi"/>
+        </w:rPr>
+        <w:t>BD</w:t>
+      </w:r>
+      <w:r>
+        <w:rPr>
+          <w:rFonts w:asciiTheme="minorHAnsi" w:hAnsiTheme="minorHAnsi" w:cstheme="minorHAnsi"/>
+        </w:rPr>
+        <w:t xml:space="preserve"> I which includes manic episodes, </w:t>
+      </w:r>
+      <w:r>
+        <w:rPr>
+          <w:rFonts w:asciiTheme="minorHAnsi" w:hAnsiTheme="minorHAnsi" w:cstheme="minorHAnsi"/>
+        </w:rPr>
+        <w:t>BD</w:t>
+      </w:r>
+      <w:r>
+        <w:rPr>
+          <w:rFonts w:asciiTheme="minorHAnsi" w:hAnsiTheme="minorHAnsi" w:cstheme="minorHAnsi"/>
+        </w:rPr>
+        <w:t xml:space="preserve"> II which includes only </w:t>
       </w:r>
       <w:r>
         <w:rPr>
@@ -698,7 +789,23 @@
               <w:rFonts w:asciiTheme="minorHAnsi" w:hAnsiTheme="minorHAnsi" w:cstheme="minorHAnsi"/>
               <w:color w:val="000000"/>
             </w:rPr>
-            <w:t>(Cerimele et al., 2014).</w:t>
+            <w:t>(</w:t>
+          </w:r>
+          <w:proofErr w:type="spellStart"/>
+          <w:r>
+            <w:rPr>
+              <w:rFonts w:asciiTheme="minorHAnsi" w:hAnsiTheme="minorHAnsi" w:cstheme="minorHAnsi"/>
+              <w:color w:val="000000"/>
+            </w:rPr>
+            <w:t>Cerimele</w:t>
+          </w:r>
+          <w:proofErr w:type="spellEnd"/>
+          <w:r>
+            <w:rPr>
+              <w:rFonts w:asciiTheme="minorHAnsi" w:hAnsiTheme="minorHAnsi" w:cstheme="minorHAnsi"/>
+              <w:color w:val="000000"/>
+            </w:rPr>
+            <w:t xml:space="preserve"> et al., 2014).</w:t>
           </w:r>
         </w:sdtContent>
       </w:sdt>
@@ -717,7 +824,13 @@
         <w:rPr>
           <w:rFonts w:asciiTheme="minorHAnsi" w:hAnsiTheme="minorHAnsi" w:cstheme="minorHAnsi"/>
         </w:rPr>
-        <w:t>Bipolar disorder affects</w:t>
+        <w:t>BD</w:t>
+      </w:r>
+      <w:r>
+        <w:rPr>
+          <w:rFonts w:asciiTheme="minorHAnsi" w:hAnsiTheme="minorHAnsi" w:cstheme="minorHAnsi"/>
+        </w:rPr>
+        <w:t xml:space="preserve"> affects</w:t>
       </w:r>
       <w:r>
         <w:rPr>
@@ -741,7 +854,19 @@
         <w:rPr>
           <w:rFonts w:asciiTheme="minorHAnsi" w:hAnsiTheme="minorHAnsi" w:cstheme="minorHAnsi"/>
         </w:rPr>
-        <w:t xml:space="preserve">: recently, there have been some evidence that indicates an increase in the prevalence of bipolar disorder in young people </w:t>
+        <w:t xml:space="preserve">: recently, there have been some evidence that indicates an increase in the prevalence of </w:t>
+      </w:r>
+      <w:r>
+        <w:rPr>
+          <w:rFonts w:asciiTheme="minorHAnsi" w:hAnsiTheme="minorHAnsi" w:cstheme="minorHAnsi"/>
+        </w:rPr>
+        <w:t>BD</w:t>
+      </w:r>
+      <w:r>
+        <w:rPr>
+          <w:rFonts w:asciiTheme="minorHAnsi" w:hAnsiTheme="minorHAnsi" w:cstheme="minorHAnsi"/>
+        </w:rPr>
+        <w:t xml:space="preserve"> in young people </w:t>
       </w:r>
       <w:sdt>
         <w:sdtPr>
@@ -782,7 +907,19 @@
         <w:rPr>
           <w:rFonts w:asciiTheme="minorHAnsi" w:hAnsiTheme="minorHAnsi" w:cstheme="minorHAnsi"/>
         </w:rPr>
-        <w:t xml:space="preserve">the United States, bipolar disorder patients make up 10% to 25% of all the geriatric patients with mood disorders </w:t>
+        <w:t xml:space="preserve">the United States, </w:t>
+      </w:r>
+      <w:r>
+        <w:rPr>
+          <w:rFonts w:asciiTheme="minorHAnsi" w:hAnsiTheme="minorHAnsi" w:cstheme="minorHAnsi"/>
+        </w:rPr>
+        <w:t>BD</w:t>
+      </w:r>
+      <w:r>
+        <w:rPr>
+          <w:rFonts w:asciiTheme="minorHAnsi" w:hAnsiTheme="minorHAnsi" w:cstheme="minorHAnsi"/>
+        </w:rPr>
+        <w:t xml:space="preserve"> patients make up 10% to 25% of all the geriatric patients with mood disorders </w:t>
       </w:r>
       <w:sdt>
         <w:sdtPr>
@@ -912,7 +1049,21 @@
           <w:rFonts w:asciiTheme="minorHAnsi" w:hAnsiTheme="minorHAnsi" w:cstheme="minorHAnsi"/>
           <w:color w:val="000000"/>
         </w:rPr>
-        <w:t>spectrum (suffer from one of the 3 bipolar types mentioned before) because different studies have came to very different results. In any case, all the studies have found that the patients' lifetime prevalence decreases significantly</w:t>
+        <w:t xml:space="preserve">spectrum (suffer from one of the 3 </w:t>
+      </w:r>
+      <w:r>
+        <w:rPr>
+          <w:rFonts w:asciiTheme="minorHAnsi" w:hAnsiTheme="minorHAnsi" w:cstheme="minorHAnsi"/>
+          <w:color w:val="000000"/>
+        </w:rPr>
+        <w:t>BD sub</w:t>
+      </w:r>
+      <w:r>
+        <w:rPr>
+          <w:rFonts w:asciiTheme="minorHAnsi" w:hAnsiTheme="minorHAnsi" w:cstheme="minorHAnsi"/>
+          <w:color w:val="000000"/>
+        </w:rPr>
+        <w:t>types mentioned before) because different studies have came to very different results. In any case, all the studies have found that the patients' lifetime prevalence decreases significantly</w:t>
       </w:r>
       <w:r>
         <w:rPr>
@@ -940,7 +1091,23 @@
               <w:rFonts w:asciiTheme="minorHAnsi" w:hAnsiTheme="minorHAnsi" w:cstheme="minorHAnsi"/>
               <w:color w:val="000000"/>
             </w:rPr>
-            <w:t>(Cerimele et al., 2014).</w:t>
+            <w:t>(</w:t>
+          </w:r>
+          <w:proofErr w:type="spellStart"/>
+          <w:r>
+            <w:rPr>
+              <w:rFonts w:asciiTheme="minorHAnsi" w:hAnsiTheme="minorHAnsi" w:cstheme="minorHAnsi"/>
+              <w:color w:val="000000"/>
+            </w:rPr>
+            <w:t>Cerimele</w:t>
+          </w:r>
+          <w:proofErr w:type="spellEnd"/>
+          <w:r>
+            <w:rPr>
+              <w:rFonts w:asciiTheme="minorHAnsi" w:hAnsiTheme="minorHAnsi" w:cstheme="minorHAnsi"/>
+              <w:color w:val="000000"/>
+            </w:rPr>
+            <w:t xml:space="preserve"> et al., 2014).</w:t>
           </w:r>
         </w:sdtContent>
       </w:sdt>
@@ -964,7 +1131,19 @@
         <w:rPr>
           <w:rFonts w:asciiTheme="minorHAnsi" w:hAnsiTheme="minorHAnsi" w:cstheme="minorHAnsi"/>
         </w:rPr>
-        <w:t xml:space="preserve"> mortality rate of people with bipolar disorder is quite high</w:t>
+        <w:t xml:space="preserve"> mortality rate of people with </w:t>
+      </w:r>
+      <w:r>
+        <w:rPr>
+          <w:rFonts w:asciiTheme="minorHAnsi" w:hAnsiTheme="minorHAnsi" w:cstheme="minorHAnsi"/>
+        </w:rPr>
+        <w:t>BD</w:t>
+      </w:r>
+      <w:r>
+        <w:rPr>
+          <w:rFonts w:asciiTheme="minorHAnsi" w:hAnsiTheme="minorHAnsi" w:cstheme="minorHAnsi"/>
+        </w:rPr>
+        <w:t xml:space="preserve"> is quite high</w:t>
       </w:r>
       <w:r>
         <w:rPr>
@@ -1027,7 +1206,23 @@
               <w:rFonts w:asciiTheme="minorHAnsi" w:hAnsiTheme="minorHAnsi" w:cstheme="minorHAnsi"/>
               <w:color w:val="000000"/>
             </w:rPr>
-            <w:t>(Müller-Oerlinghausen et al., 2002)</w:t>
+            <w:t>(Müller-</w:t>
+          </w:r>
+          <w:proofErr w:type="spellStart"/>
+          <w:r>
+            <w:rPr>
+              <w:rFonts w:asciiTheme="minorHAnsi" w:hAnsiTheme="minorHAnsi" w:cstheme="minorHAnsi"/>
+              <w:color w:val="000000"/>
+            </w:rPr>
+            <w:t>Oerlinghausen</w:t>
+          </w:r>
+          <w:proofErr w:type="spellEnd"/>
+          <w:r>
+            <w:rPr>
+              <w:rFonts w:asciiTheme="minorHAnsi" w:hAnsiTheme="minorHAnsi" w:cstheme="minorHAnsi"/>
+              <w:color w:val="000000"/>
+            </w:rPr>
+            <w:t xml:space="preserve"> et al., 2002)</w:t>
           </w:r>
         </w:sdtContent>
       </w:sdt>
@@ -1057,7 +1252,19 @@
           <w:rFonts w:asciiTheme="minorHAnsi" w:hAnsiTheme="minorHAnsi" w:cstheme="minorHAnsi"/>
         </w:rPr>
         <w:tab/>
-        <w:t xml:space="preserve">As we have established before, the bipolar disorder portrays a threat on </w:t>
+        <w:t xml:space="preserve">As we have established before, the </w:t>
+      </w:r>
+      <w:r>
+        <w:rPr>
+          <w:rFonts w:asciiTheme="minorHAnsi" w:hAnsiTheme="minorHAnsi" w:cstheme="minorHAnsi"/>
+        </w:rPr>
+        <w:t>BD</w:t>
+      </w:r>
+      <w:r>
+        <w:rPr>
+          <w:rFonts w:asciiTheme="minorHAnsi" w:hAnsiTheme="minorHAnsi" w:cstheme="minorHAnsi"/>
+        </w:rPr>
+        <w:t xml:space="preserve"> portrays a threat on </w:t>
       </w:r>
       <w:r>
         <w:rPr>
@@ -1105,73 +1312,164 @@
         <w:spacing w:before="0" w:beforeAutospacing="0" w:after="0" w:afterAutospacing="0" w:line="360" w:lineRule="auto"/>
         <w:rPr>
           <w:rFonts w:asciiTheme="minorHAnsi" w:hAnsiTheme="minorHAnsi" w:cstheme="minorHAnsi"/>
-          <w:u w:val="single"/>
-        </w:rPr>
-      </w:pPr>
-      <w:r>
-        <w:rPr>
-          <w:rFonts w:asciiTheme="minorHAnsi" w:hAnsiTheme="minorHAnsi" w:cstheme="minorHAnsi"/>
-          <w:u w:val="single"/>
-        </w:rPr>
-        <w:t>Write about what is still unknown, what main challenges do we face in the context of this disease? (~1 page)</w:t>
-      </w:r>
-    </w:p>
-    <w:p>
-      <w:pPr>
-        <w:pStyle w:val="NormalWeb"/>
-        <w:spacing w:before="0" w:beforeAutospacing="0" w:after="0" w:afterAutospacing="0" w:line="360" w:lineRule="auto"/>
-        <w:rPr>
-          <w:rFonts w:asciiTheme="minorHAnsi" w:hAnsiTheme="minorHAnsi" w:cstheme="minorHAnsi"/>
-        </w:rPr>
-      </w:pPr>
+        </w:rPr>
+      </w:pPr>
+      <w:r>
+        <w:rPr>
+          <w:rFonts w:asciiTheme="minorHAnsi" w:hAnsiTheme="minorHAnsi" w:cstheme="minorHAnsi"/>
+        </w:rPr>
+        <w:t>In the</w:t>
+      </w:r>
+      <w:r>
+        <w:rPr>
+          <w:rFonts w:asciiTheme="minorHAnsi" w:hAnsiTheme="minorHAnsi" w:cstheme="minorHAnsi"/>
+        </w:rPr>
+        <w:t xml:space="preserve"> research</w:t>
+      </w:r>
+      <w:r>
+        <w:rPr>
+          <w:rFonts w:asciiTheme="minorHAnsi" w:hAnsiTheme="minorHAnsi" w:cstheme="minorHAnsi"/>
+        </w:rPr>
+        <w:t xml:space="preserve"> literature, it is apparent that</w:t>
+      </w:r>
+      <w:r>
+        <w:rPr>
+          <w:rFonts w:asciiTheme="minorHAnsi" w:hAnsiTheme="minorHAnsi" w:cstheme="minorHAnsi"/>
+        </w:rPr>
+        <w:t xml:space="preserve"> diagnosing</w:t>
+      </w:r>
+      <w:r>
+        <w:rPr>
+          <w:rFonts w:asciiTheme="minorHAnsi" w:hAnsiTheme="minorHAnsi" w:cstheme="minorHAnsi"/>
+        </w:rPr>
+        <w:t xml:space="preserve"> </w:t>
+      </w:r>
+      <w:r>
+        <w:rPr>
+          <w:rFonts w:asciiTheme="minorHAnsi" w:hAnsiTheme="minorHAnsi" w:cstheme="minorHAnsi"/>
+        </w:rPr>
+        <w:t>BD</w:t>
+      </w:r>
+      <w:r>
+        <w:rPr>
+          <w:rFonts w:asciiTheme="minorHAnsi" w:hAnsiTheme="minorHAnsi" w:cstheme="minorHAnsi"/>
+        </w:rPr>
+        <w:t xml:space="preserve"> </w:t>
+      </w:r>
+      <w:r>
+        <w:rPr>
+          <w:rFonts w:asciiTheme="minorHAnsi" w:hAnsiTheme="minorHAnsi" w:cstheme="minorHAnsi"/>
+        </w:rPr>
+        <w:t>is quite challenging</w:t>
+      </w:r>
+      <w:r>
+        <w:rPr>
+          <w:rFonts w:asciiTheme="minorHAnsi" w:hAnsiTheme="minorHAnsi" w:cstheme="minorHAnsi"/>
+        </w:rPr>
+        <w:t xml:space="preserve"> because</w:t>
+      </w:r>
+      <w:r>
+        <w:rPr>
+          <w:rFonts w:asciiTheme="minorHAnsi" w:hAnsiTheme="minorHAnsi" w:cstheme="minorHAnsi"/>
+        </w:rPr>
+        <w:t xml:space="preserve"> </w:t>
+      </w:r>
+      <w:r>
+        <w:rPr>
+          <w:rFonts w:asciiTheme="minorHAnsi" w:hAnsiTheme="minorHAnsi" w:cstheme="minorHAnsi"/>
+        </w:rPr>
+        <w:t>the diagnosis is made</w:t>
+      </w:r>
+      <w:r>
+        <w:rPr>
+          <w:rFonts w:asciiTheme="minorHAnsi" w:hAnsiTheme="minorHAnsi" w:cstheme="minorHAnsi"/>
+        </w:rPr>
+        <w:t xml:space="preserve"> exclusively</w:t>
+      </w:r>
+      <w:r>
+        <w:rPr>
+          <w:rFonts w:asciiTheme="minorHAnsi" w:hAnsiTheme="minorHAnsi" w:cstheme="minorHAnsi"/>
+        </w:rPr>
+        <w:t xml:space="preserve"> based on clinical information which is not objective</w:t>
+      </w:r>
+      <w:r>
+        <w:rPr>
+          <w:rFonts w:asciiTheme="minorHAnsi" w:hAnsiTheme="minorHAnsi" w:cstheme="minorHAnsi"/>
+        </w:rPr>
+        <w:t>:</w:t>
+      </w:r>
+      <w:r>
+        <w:rPr>
+          <w:rFonts w:asciiTheme="minorHAnsi" w:hAnsiTheme="minorHAnsi" w:cstheme="minorHAnsi"/>
+        </w:rPr>
+        <w:t xml:space="preserve"> </w:t>
+      </w:r>
+      <w:r>
+        <w:rPr>
+          <w:rFonts w:asciiTheme="minorHAnsi" w:hAnsiTheme="minorHAnsi" w:cstheme="minorHAnsi"/>
+        </w:rPr>
+        <w:t>BD</w:t>
+      </w:r>
+      <w:r>
+        <w:rPr>
+          <w:rFonts w:asciiTheme="minorHAnsi" w:hAnsiTheme="minorHAnsi" w:cstheme="minorHAnsi"/>
+        </w:rPr>
+        <w:t xml:space="preserve"> I is diagnosed </w:t>
+      </w:r>
+      <w:r>
+        <w:rPr>
+          <w:rFonts w:asciiTheme="minorHAnsi" w:hAnsiTheme="minorHAnsi" w:cstheme="minorHAnsi"/>
+        </w:rPr>
+        <w:t xml:space="preserve">based on </w:t>
+      </w:r>
+      <w:r>
+        <w:rPr>
+          <w:rFonts w:asciiTheme="minorHAnsi" w:hAnsiTheme="minorHAnsi" w:cstheme="minorHAnsi"/>
+        </w:rPr>
+        <w:t xml:space="preserve">one manic episode, </w:t>
+      </w:r>
+      <w:r>
+        <w:rPr>
+          <w:rFonts w:asciiTheme="minorHAnsi" w:hAnsiTheme="minorHAnsi" w:cstheme="minorHAnsi"/>
+        </w:rPr>
+        <w:t>BD</w:t>
+      </w:r>
+      <w:r>
+        <w:rPr>
+          <w:rFonts w:asciiTheme="minorHAnsi" w:hAnsiTheme="minorHAnsi" w:cstheme="minorHAnsi"/>
+        </w:rPr>
+        <w:t xml:space="preserve"> II is diagnosed based on depressive and </w:t>
+      </w:r>
       <w:r>
         <w:rPr>
           <w:rFonts w:asciiTheme="minorHAnsi" w:hAnsiTheme="minorHAnsi" w:cstheme="minorHAnsi"/>
         </w:rPr>
         <w:lastRenderedPageBreak/>
-        <w:t>In the</w:t>
-      </w:r>
-      <w:r>
-        <w:rPr>
-          <w:rFonts w:asciiTheme="minorHAnsi" w:hAnsiTheme="minorHAnsi" w:cstheme="minorHAnsi"/>
-        </w:rPr>
-        <w:t xml:space="preserve"> research</w:t>
-      </w:r>
-      <w:r>
-        <w:rPr>
-          <w:rFonts w:asciiTheme="minorHAnsi" w:hAnsiTheme="minorHAnsi" w:cstheme="minorHAnsi"/>
-        </w:rPr>
-        <w:t xml:space="preserve"> literature, it is apparent that</w:t>
-      </w:r>
-      <w:r>
-        <w:rPr>
-          <w:rFonts w:asciiTheme="minorHAnsi" w:hAnsiTheme="minorHAnsi" w:cstheme="minorHAnsi"/>
-        </w:rPr>
-        <w:t xml:space="preserve"> diagnosing</w:t>
-      </w:r>
-      <w:r>
-        <w:rPr>
-          <w:rFonts w:asciiTheme="minorHAnsi" w:hAnsiTheme="minorHAnsi" w:cstheme="minorHAnsi"/>
-        </w:rPr>
-        <w:t xml:space="preserve"> bipolar disorder </w:t>
-      </w:r>
-      <w:r>
-        <w:rPr>
-          <w:rFonts w:asciiTheme="minorHAnsi" w:hAnsiTheme="minorHAnsi" w:cstheme="minorHAnsi"/>
-        </w:rPr>
-        <w:t xml:space="preserve">is quite challenging: </w:t>
-      </w:r>
-      <w:r>
-        <w:rPr>
-          <w:rFonts w:asciiTheme="minorHAnsi" w:hAnsiTheme="minorHAnsi" w:cstheme="minorHAnsi"/>
-        </w:rPr>
-        <w:t xml:space="preserve"> based on </w:t>
-      </w:r>
-      <w:r>
-        <w:rPr>
-          <w:rFonts w:asciiTheme="minorHAnsi" w:hAnsiTheme="minorHAnsi" w:cstheme="minorHAnsi"/>
-        </w:rPr>
-        <w:t xml:space="preserve">one manic episode, bipolar disorder II is diagnosed based on depressive and hypomanic episodes and cyclothymia is diagnosed based on hypomanic and depressive symptoms that do not count as depressive episodes. In addition, some other </w:t>
+        <w:t xml:space="preserve">hypomanic episodes and </w:t>
+      </w:r>
+      <w:r>
+        <w:rPr>
+          <w:rFonts w:asciiTheme="minorHAnsi" w:hAnsiTheme="minorHAnsi" w:cstheme="minorHAnsi"/>
+        </w:rPr>
+        <w:t>C</w:t>
+      </w:r>
+      <w:r>
+        <w:rPr>
+          <w:rFonts w:asciiTheme="minorHAnsi" w:hAnsiTheme="minorHAnsi" w:cstheme="minorHAnsi"/>
+        </w:rPr>
+        <w:t>yclothymia is diagnosed based on hypomanic and depressive symptoms that do not count as depressive episodes.</w:t>
+      </w:r>
+      <w:r>
+        <w:rPr>
+          <w:rFonts w:asciiTheme="minorHAnsi" w:hAnsiTheme="minorHAnsi" w:cstheme="minorHAnsi"/>
+        </w:rPr>
+        <w:t xml:space="preserve"> </w:t>
+      </w:r>
+      <w:r>
+        <w:rPr>
+          <w:rFonts w:asciiTheme="minorHAnsi" w:hAnsiTheme="minorHAnsi" w:cstheme="minorHAnsi"/>
+        </w:rPr>
+        <w:t xml:space="preserve">In addition, some other </w:t>
       </w:r>
       <w:r>
         <w:rPr>
@@ -1183,7 +1481,19 @@
         <w:rPr>
           <w:rFonts w:asciiTheme="minorHAnsi" w:hAnsiTheme="minorHAnsi" w:cstheme="minorHAnsi"/>
         </w:rPr>
-        <w:t xml:space="preserve"> resemble the bipolar disorder's symptoms</w:t>
+        <w:t xml:space="preserve"> resemble the </w:t>
+      </w:r>
+      <w:r>
+        <w:rPr>
+          <w:rFonts w:asciiTheme="minorHAnsi" w:hAnsiTheme="minorHAnsi" w:cstheme="minorHAnsi"/>
+        </w:rPr>
+        <w:t>BD</w:t>
+      </w:r>
+      <w:r>
+        <w:rPr>
+          <w:rFonts w:asciiTheme="minorHAnsi" w:hAnsiTheme="minorHAnsi" w:cstheme="minorHAnsi"/>
+        </w:rPr>
+        <w:t>'s symptoms</w:t>
       </w:r>
       <w:r>
         <w:rPr>
@@ -1195,25 +1505,61 @@
         <w:rPr>
           <w:rFonts w:asciiTheme="minorHAnsi" w:hAnsiTheme="minorHAnsi" w:cstheme="minorHAnsi"/>
         </w:rPr>
-        <w:t xml:space="preserve"> (a disorder which is characterized by recurrent depressive episodes). The misdiagnosis between unipolar disorder and bipolar disorder is made the most when differentiating </w:t>
-      </w:r>
-      <w:r>
-        <w:rPr>
-          <w:rFonts w:asciiTheme="minorHAnsi" w:hAnsiTheme="minorHAnsi" w:cstheme="minorHAnsi"/>
-        </w:rPr>
-        <w:t>unipolar disorder and bipolar disorder type II</w:t>
-      </w:r>
-      <w:r>
-        <w:rPr>
-          <w:rFonts w:asciiTheme="minorHAnsi" w:hAnsiTheme="minorHAnsi" w:cstheme="minorHAnsi"/>
-        </w:rPr>
-        <w:t>, that's because patients who suffer from bipolar disorder type II do not experience manic episodes</w:t>
-      </w:r>
-      <w:r>
-        <w:rPr>
-          <w:rFonts w:asciiTheme="minorHAnsi" w:hAnsiTheme="minorHAnsi" w:cstheme="minorHAnsi"/>
-        </w:rPr>
-        <w:t xml:space="preserve">. However, it is difficult to differentiate bipolar patients in general because manic episodes are </w:t>
+        <w:t xml:space="preserve"> (a disorder which is characterized by recurrent depressive episodes). The misdiagnosis between unipolar disorder and </w:t>
+      </w:r>
+      <w:r>
+        <w:rPr>
+          <w:rFonts w:asciiTheme="minorHAnsi" w:hAnsiTheme="minorHAnsi" w:cstheme="minorHAnsi"/>
+        </w:rPr>
+        <w:t>BD</w:t>
+      </w:r>
+      <w:r>
+        <w:rPr>
+          <w:rFonts w:asciiTheme="minorHAnsi" w:hAnsiTheme="minorHAnsi" w:cstheme="minorHAnsi"/>
+        </w:rPr>
+        <w:t xml:space="preserve"> is made the most when differentiating unipolar disorder and </w:t>
+      </w:r>
+      <w:r>
+        <w:rPr>
+          <w:rFonts w:asciiTheme="minorHAnsi" w:hAnsiTheme="minorHAnsi" w:cstheme="minorHAnsi"/>
+        </w:rPr>
+        <w:t>BD</w:t>
+      </w:r>
+      <w:r>
+        <w:rPr>
+          <w:rFonts w:asciiTheme="minorHAnsi" w:hAnsiTheme="minorHAnsi" w:cstheme="minorHAnsi"/>
+        </w:rPr>
+        <w:t xml:space="preserve"> II, that's because patients who suffer from </w:t>
+      </w:r>
+      <w:r>
+        <w:rPr>
+          <w:rFonts w:asciiTheme="minorHAnsi" w:hAnsiTheme="minorHAnsi" w:cstheme="minorHAnsi"/>
+        </w:rPr>
+        <w:t>BD</w:t>
+      </w:r>
+      <w:r>
+        <w:rPr>
+          <w:rFonts w:asciiTheme="minorHAnsi" w:hAnsiTheme="minorHAnsi" w:cstheme="minorHAnsi"/>
+        </w:rPr>
+        <w:t xml:space="preserve"> II do not experience manic episodes</w:t>
+      </w:r>
+      <w:r>
+        <w:rPr>
+          <w:rFonts w:asciiTheme="minorHAnsi" w:hAnsiTheme="minorHAnsi" w:cstheme="minorHAnsi"/>
+        </w:rPr>
+        <w:t xml:space="preserve">. However, it is difficult to differentiate </w:t>
+      </w:r>
+      <w:r>
+        <w:rPr>
+          <w:rFonts w:asciiTheme="minorHAnsi" w:hAnsiTheme="minorHAnsi" w:cstheme="minorHAnsi"/>
+        </w:rPr>
+        <w:t>BD</w:t>
+      </w:r>
+      <w:r>
+        <w:rPr>
+          <w:rFonts w:asciiTheme="minorHAnsi" w:hAnsiTheme="minorHAnsi" w:cstheme="minorHAnsi"/>
+        </w:rPr>
+        <w:t xml:space="preserve"> patients in general because manic episodes are </w:t>
       </w:r>
       <w:r>
         <w:rPr>
@@ -1245,6 +1591,7 @@
             <w:docPart w:val="DefaultPlaceholder_-1854013440"/>
           </w:placeholder>
         </w:sdtPr>
+        <w:sdtEndPr/>
         <w:sdtContent>
           <w:r>
             <w:rPr>
@@ -1261,6 +1608,304 @@
         <w:pStyle w:val="NormalWeb"/>
         <w:spacing w:before="0" w:beforeAutospacing="0" w:after="0" w:afterAutospacing="0" w:line="360" w:lineRule="auto"/>
         <w:rPr>
+          <w:rFonts w:asciiTheme="minorHAnsi" w:hAnsiTheme="minorHAnsi" w:cstheme="minorHAnsi"/>
+        </w:rPr>
+      </w:pPr>
+      <w:r>
+        <w:rPr>
+          <w:rFonts w:asciiTheme="minorHAnsi" w:hAnsiTheme="minorHAnsi" w:cstheme="minorHAnsi"/>
+        </w:rPr>
+        <w:tab/>
+      </w:r>
+      <w:r>
+        <w:rPr>
+          <w:rFonts w:asciiTheme="minorHAnsi" w:hAnsiTheme="minorHAnsi" w:cstheme="minorHAnsi"/>
+        </w:rPr>
+        <w:t xml:space="preserve">It is still unknown </w:t>
+      </w:r>
+      <w:r>
+        <w:rPr>
+          <w:rFonts w:asciiTheme="minorHAnsi" w:hAnsiTheme="minorHAnsi" w:cstheme="minorHAnsi"/>
+        </w:rPr>
+        <w:t xml:space="preserve">how to diagnose patients with </w:t>
+      </w:r>
+      <w:r>
+        <w:rPr>
+          <w:rFonts w:asciiTheme="minorHAnsi" w:hAnsiTheme="minorHAnsi" w:cstheme="minorHAnsi"/>
+        </w:rPr>
+        <w:t>BD</w:t>
+      </w:r>
+      <w:r>
+        <w:rPr>
+          <w:rFonts w:asciiTheme="minorHAnsi" w:hAnsiTheme="minorHAnsi" w:cstheme="minorHAnsi"/>
+        </w:rPr>
+        <w:t xml:space="preserve"> based on biological </w:t>
+      </w:r>
+      <w:r>
+        <w:rPr>
+          <w:rFonts w:asciiTheme="minorHAnsi" w:hAnsiTheme="minorHAnsi" w:cstheme="minorHAnsi"/>
+        </w:rPr>
+        <w:t>methods</w:t>
+      </w:r>
+      <w:r>
+        <w:rPr>
+          <w:rFonts w:asciiTheme="minorHAnsi" w:hAnsiTheme="minorHAnsi" w:cstheme="minorHAnsi"/>
+        </w:rPr>
+        <w:t xml:space="preserve"> </w:t>
+      </w:r>
+      <w:r>
+        <w:rPr>
+          <w:rFonts w:asciiTheme="minorHAnsi" w:hAnsiTheme="minorHAnsi" w:cstheme="minorHAnsi"/>
+        </w:rPr>
+        <w:t xml:space="preserve">besides tracking down the individual's family history </w:t>
+      </w:r>
+      <w:proofErr w:type="gramStart"/>
+      <w:r>
+        <w:rPr>
+          <w:rFonts w:asciiTheme="minorHAnsi" w:hAnsiTheme="minorHAnsi" w:cstheme="minorHAnsi"/>
+        </w:rPr>
+        <w:t>in order to</w:t>
+      </w:r>
+      <w:proofErr w:type="gramEnd"/>
+      <w:r>
+        <w:rPr>
+          <w:rFonts w:asciiTheme="minorHAnsi" w:hAnsiTheme="minorHAnsi" w:cstheme="minorHAnsi"/>
+        </w:rPr>
+        <w:t xml:space="preserve"> identify potential risks of having BD. In </w:t>
+      </w:r>
+      <w:r>
+        <w:rPr>
+          <w:rFonts w:asciiTheme="minorHAnsi" w:hAnsiTheme="minorHAnsi" w:cstheme="minorHAnsi"/>
+        </w:rPr>
+        <w:t>addition,</w:t>
+      </w:r>
+      <w:r>
+        <w:rPr>
+          <w:rFonts w:asciiTheme="minorHAnsi" w:hAnsiTheme="minorHAnsi" w:cstheme="minorHAnsi"/>
+        </w:rPr>
+        <w:t xml:space="preserve"> </w:t>
+      </w:r>
+      <w:r>
+        <w:rPr>
+          <w:rFonts w:asciiTheme="minorHAnsi" w:hAnsiTheme="minorHAnsi" w:cstheme="minorHAnsi"/>
+        </w:rPr>
+        <w:t xml:space="preserve">there are no </w:t>
+      </w:r>
+      <w:r>
+        <w:rPr>
+          <w:rFonts w:asciiTheme="minorHAnsi" w:hAnsiTheme="minorHAnsi" w:cstheme="minorHAnsi"/>
+        </w:rPr>
+        <w:t xml:space="preserve">known </w:t>
+      </w:r>
+      <w:r>
+        <w:rPr>
+          <w:rFonts w:asciiTheme="minorHAnsi" w:hAnsiTheme="minorHAnsi" w:cstheme="minorHAnsi"/>
+        </w:rPr>
+        <w:t xml:space="preserve">specific </w:t>
+      </w:r>
+      <w:r>
+        <w:rPr>
+          <w:rFonts w:asciiTheme="minorHAnsi" w:hAnsiTheme="minorHAnsi" w:cstheme="minorHAnsi"/>
+        </w:rPr>
+        <w:t xml:space="preserve">biomarkers </w:t>
+      </w:r>
+      <w:r>
+        <w:rPr>
+          <w:rFonts w:asciiTheme="minorHAnsi" w:hAnsiTheme="minorHAnsi" w:cstheme="minorHAnsi"/>
+        </w:rPr>
+        <w:t xml:space="preserve">(biological measures that could indicate about the presence or the severity of the illness) </w:t>
+      </w:r>
+      <w:r>
+        <w:rPr>
+          <w:rFonts w:asciiTheme="minorHAnsi" w:hAnsiTheme="minorHAnsi" w:cstheme="minorHAnsi"/>
+        </w:rPr>
+        <w:t>for</w:t>
+      </w:r>
+      <w:r>
+        <w:rPr>
+          <w:rFonts w:asciiTheme="minorHAnsi" w:hAnsiTheme="minorHAnsi" w:cstheme="minorHAnsi"/>
+        </w:rPr>
+        <w:t xml:space="preserve"> BD</w:t>
+      </w:r>
+      <w:r>
+        <w:rPr>
+          <w:rFonts w:asciiTheme="minorHAnsi" w:hAnsiTheme="minorHAnsi" w:cstheme="minorHAnsi"/>
+        </w:rPr>
+        <w:t xml:space="preserve"> </w:t>
+      </w:r>
+      <w:sdt>
+        <w:sdtPr>
+          <w:rPr>
+            <w:rFonts w:asciiTheme="minorHAnsi" w:hAnsiTheme="minorHAnsi" w:cstheme="minorHAnsi"/>
+            <w:color w:val="000000"/>
+          </w:rPr>
+          <w:tag w:val="MENDELEY_CITATION_v3_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"/>
+          <w:id w:val="-532802190"/>
+          <w:placeholder>
+            <w:docPart w:val="5DE441F327254177A4230D89E2F6966C"/>
+          </w:placeholder>
+        </w:sdtPr>
+        <w:sdtContent>
+          <w:r>
+            <w:rPr>
+              <w:rFonts w:asciiTheme="minorHAnsi" w:hAnsiTheme="minorHAnsi" w:cstheme="minorHAnsi"/>
+              <w:color w:val="000000"/>
+            </w:rPr>
+            <w:t xml:space="preserve">(Frey et al., 2013; </w:t>
+          </w:r>
+          <w:proofErr w:type="spellStart"/>
+          <w:r>
+            <w:rPr>
+              <w:rFonts w:asciiTheme="minorHAnsi" w:hAnsiTheme="minorHAnsi" w:cstheme="minorHAnsi"/>
+              <w:color w:val="000000"/>
+            </w:rPr>
+            <w:t>Salagre</w:t>
+          </w:r>
+          <w:proofErr w:type="spellEnd"/>
+          <w:r>
+            <w:rPr>
+              <w:rFonts w:asciiTheme="minorHAnsi" w:hAnsiTheme="minorHAnsi" w:cstheme="minorHAnsi"/>
+              <w:color w:val="000000"/>
+            </w:rPr>
+            <w:t xml:space="preserve"> and Vieta, 2022)</w:t>
+          </w:r>
+        </w:sdtContent>
+      </w:sdt>
+      <w:r>
+        <w:rPr>
+          <w:rFonts w:asciiTheme="minorHAnsi" w:hAnsiTheme="minorHAnsi" w:cstheme="minorHAnsi"/>
+        </w:rPr>
+        <w:t xml:space="preserve">. </w:t>
+      </w:r>
+      <w:r>
+        <w:rPr>
+          <w:rFonts w:asciiTheme="minorHAnsi" w:hAnsiTheme="minorHAnsi" w:cstheme="minorHAnsi"/>
+        </w:rPr>
+        <w:t>I</w:t>
+      </w:r>
+      <w:r>
+        <w:rPr>
+          <w:rFonts w:asciiTheme="minorHAnsi" w:hAnsiTheme="minorHAnsi" w:cstheme="minorHAnsi"/>
+        </w:rPr>
+        <w:t xml:space="preserve">t is </w:t>
+      </w:r>
+      <w:r>
+        <w:rPr>
+          <w:rFonts w:asciiTheme="minorHAnsi" w:hAnsiTheme="minorHAnsi" w:cstheme="minorHAnsi"/>
+        </w:rPr>
+        <w:t xml:space="preserve">neither </w:t>
+      </w:r>
+      <w:r>
+        <w:rPr>
+          <w:rFonts w:asciiTheme="minorHAnsi" w:hAnsiTheme="minorHAnsi" w:cstheme="minorHAnsi"/>
+        </w:rPr>
+        <w:t>known</w:t>
+      </w:r>
+      <w:r>
+        <w:rPr>
+          <w:rFonts w:asciiTheme="minorHAnsi" w:hAnsiTheme="minorHAnsi" w:cstheme="minorHAnsi"/>
+        </w:rPr>
+        <w:t xml:space="preserve"> </w:t>
+      </w:r>
+      <w:r>
+        <w:rPr>
+          <w:rFonts w:asciiTheme="minorHAnsi" w:hAnsiTheme="minorHAnsi" w:cstheme="minorHAnsi"/>
+        </w:rPr>
+        <w:t xml:space="preserve">how differentiate </w:t>
+      </w:r>
+      <w:r>
+        <w:rPr>
+          <w:rFonts w:asciiTheme="minorHAnsi" w:hAnsiTheme="minorHAnsi" w:cstheme="minorHAnsi"/>
+        </w:rPr>
+        <w:t>BD</w:t>
+      </w:r>
+      <w:r>
+        <w:rPr>
+          <w:rFonts w:asciiTheme="minorHAnsi" w:hAnsiTheme="minorHAnsi" w:cstheme="minorHAnsi"/>
+        </w:rPr>
+        <w:t xml:space="preserve"> </w:t>
+      </w:r>
+      <w:r>
+        <w:rPr>
+          <w:rFonts w:asciiTheme="minorHAnsi" w:hAnsiTheme="minorHAnsi" w:cstheme="minorHAnsi"/>
+        </w:rPr>
+        <w:t xml:space="preserve">patients </w:t>
+      </w:r>
+      <w:r>
+        <w:rPr>
+          <w:rFonts w:asciiTheme="minorHAnsi" w:hAnsiTheme="minorHAnsi" w:cstheme="minorHAnsi"/>
+        </w:rPr>
+        <w:t xml:space="preserve">from similar psychiatric illnesses such as </w:t>
+      </w:r>
+      <w:r>
+        <w:rPr>
+          <w:rFonts w:asciiTheme="minorHAnsi" w:hAnsiTheme="minorHAnsi" w:cstheme="minorHAnsi"/>
+        </w:rPr>
+        <w:t>recurring unipolar depressive disorder</w:t>
+      </w:r>
+      <w:r>
+        <w:rPr>
+          <w:rFonts w:asciiTheme="minorHAnsi" w:hAnsiTheme="minorHAnsi" w:cstheme="minorHAnsi"/>
+        </w:rPr>
+        <w:t xml:space="preserve"> and schizophrenia</w:t>
+      </w:r>
+      <w:r>
+        <w:rPr>
+          <w:rFonts w:asciiTheme="minorHAnsi" w:hAnsiTheme="minorHAnsi" w:cstheme="minorHAnsi"/>
+        </w:rPr>
+        <w:t xml:space="preserve"> </w:t>
+      </w:r>
+      <w:sdt>
+        <w:sdtPr>
+          <w:rPr>
+            <w:rFonts w:asciiTheme="minorHAnsi" w:hAnsiTheme="minorHAnsi" w:cstheme="minorHAnsi"/>
+            <w:color w:val="000000"/>
+          </w:rPr>
+          <w:tag w:val="MENDELEY_CITATION_v3_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"/>
+          <w:id w:val="1584494812"/>
+          <w:placeholder>
+            <w:docPart w:val="DefaultPlaceholder_-1854013440"/>
+          </w:placeholder>
+        </w:sdtPr>
+        <w:sdtContent>
+          <w:r>
+            <w:rPr>
+              <w:rFonts w:asciiTheme="minorHAnsi" w:hAnsiTheme="minorHAnsi" w:cstheme="minorHAnsi"/>
+              <w:color w:val="000000"/>
+            </w:rPr>
+            <w:t>(</w:t>
+          </w:r>
+          <w:proofErr w:type="spellStart"/>
+          <w:r>
+            <w:rPr>
+              <w:rFonts w:asciiTheme="minorHAnsi" w:hAnsiTheme="minorHAnsi" w:cstheme="minorHAnsi"/>
+              <w:color w:val="000000"/>
+            </w:rPr>
+            <w:t>Salagre</w:t>
+          </w:r>
+          <w:proofErr w:type="spellEnd"/>
+          <w:r>
+            <w:rPr>
+              <w:rFonts w:asciiTheme="minorHAnsi" w:hAnsiTheme="minorHAnsi" w:cstheme="minorHAnsi"/>
+              <w:color w:val="000000"/>
+            </w:rPr>
+            <w:t xml:space="preserve"> and Vieta, 2022)</w:t>
+          </w:r>
+        </w:sdtContent>
+      </w:sdt>
+      <w:r>
+        <w:rPr>
+          <w:rFonts w:asciiTheme="minorHAnsi" w:hAnsiTheme="minorHAnsi" w:cstheme="minorHAnsi"/>
+        </w:rPr>
+        <w:t>.</w:t>
+      </w:r>
+    </w:p>
+    <w:p>
+      <w:pPr>
+        <w:pStyle w:val="NormalWeb"/>
+        <w:spacing w:before="0" w:beforeAutospacing="0" w:after="0" w:afterAutospacing="0" w:line="360" w:lineRule="auto"/>
+        <w:ind w:firstLine="720"/>
+        <w:rPr>
           <w:rFonts w:asciiTheme="minorHAnsi" w:hAnsiTheme="minorHAnsi" w:cstheme="minorHAnsi" w:hint="cs"/>
           <w:rtl/>
         </w:rPr>
@@ -1269,13 +1914,87 @@
         <w:rPr>
           <w:rFonts w:asciiTheme="minorHAnsi" w:hAnsiTheme="minorHAnsi" w:cstheme="minorHAnsi"/>
         </w:rPr>
-        <w:tab/>
-      </w:r>
-      <w:r>
-        <w:rPr>
-          <w:rFonts w:asciiTheme="minorHAnsi" w:hAnsiTheme="minorHAnsi" w:cstheme="minorHAnsi"/>
-        </w:rPr>
-        <w:t xml:space="preserve">It is still unknown </w:t>
+        <w:t>Clearly, our limited knowledge</w:t>
+      </w:r>
+      <w:r>
+        <w:rPr>
+          <w:rFonts w:asciiTheme="minorHAnsi" w:hAnsiTheme="minorHAnsi" w:cstheme="minorHAnsi"/>
+        </w:rPr>
+        <w:t xml:space="preserve"> about BD</w:t>
+      </w:r>
+      <w:r>
+        <w:rPr>
+          <w:rFonts w:asciiTheme="minorHAnsi" w:hAnsiTheme="minorHAnsi" w:cstheme="minorHAnsi"/>
+        </w:rPr>
+        <w:t xml:space="preserve"> </w:t>
+      </w:r>
+      <w:r>
+        <w:rPr>
+          <w:rFonts w:asciiTheme="minorHAnsi" w:hAnsiTheme="minorHAnsi" w:cstheme="minorHAnsi"/>
+        </w:rPr>
+        <w:t>and lack of understanding of the biological mechanisms that are responsible for it</w:t>
+      </w:r>
+      <w:r>
+        <w:rPr>
+          <w:rFonts w:asciiTheme="minorHAnsi" w:hAnsiTheme="minorHAnsi" w:cstheme="minorHAnsi"/>
+        </w:rPr>
+        <w:t xml:space="preserve"> </w:t>
+      </w:r>
+      <w:r>
+        <w:rPr>
+          <w:rFonts w:asciiTheme="minorHAnsi" w:hAnsiTheme="minorHAnsi" w:cstheme="minorHAnsi"/>
+        </w:rPr>
+        <w:t>are</w:t>
+      </w:r>
+      <w:r>
+        <w:rPr>
+          <w:rFonts w:asciiTheme="minorHAnsi" w:hAnsiTheme="minorHAnsi" w:cstheme="minorHAnsi"/>
+        </w:rPr>
+        <w:t xml:space="preserve"> the</w:t>
+      </w:r>
+      <w:r>
+        <w:rPr>
+          <w:rFonts w:asciiTheme="minorHAnsi" w:hAnsiTheme="minorHAnsi" w:cstheme="minorHAnsi"/>
+        </w:rPr>
+        <w:t xml:space="preserve"> main</w:t>
+      </w:r>
+      <w:r>
+        <w:rPr>
+          <w:rFonts w:asciiTheme="minorHAnsi" w:hAnsiTheme="minorHAnsi" w:cstheme="minorHAnsi"/>
+        </w:rPr>
+        <w:t xml:space="preserve"> reason</w:t>
+      </w:r>
+      <w:r>
+        <w:rPr>
+          <w:rFonts w:asciiTheme="minorHAnsi" w:hAnsiTheme="minorHAnsi" w:cstheme="minorHAnsi"/>
+        </w:rPr>
+        <w:t>s</w:t>
+      </w:r>
+      <w:r>
+        <w:rPr>
+          <w:rFonts w:asciiTheme="minorHAnsi" w:hAnsiTheme="minorHAnsi" w:cstheme="minorHAnsi"/>
+        </w:rPr>
+        <w:t xml:space="preserve"> for </w:t>
+      </w:r>
+      <w:r>
+        <w:rPr>
+          <w:rFonts w:asciiTheme="minorHAnsi" w:hAnsiTheme="minorHAnsi" w:cstheme="minorHAnsi"/>
+        </w:rPr>
+        <w:t xml:space="preserve">the challenges we have been facing </w:t>
+      </w:r>
+      <w:proofErr w:type="gramStart"/>
+      <w:r>
+        <w:rPr>
+          <w:rFonts w:asciiTheme="minorHAnsi" w:hAnsiTheme="minorHAnsi" w:cstheme="minorHAnsi"/>
+        </w:rPr>
+        <w:t>in regard to</w:t>
+      </w:r>
+      <w:proofErr w:type="gramEnd"/>
+      <w:r>
+        <w:rPr>
+          <w:rFonts w:asciiTheme="minorHAnsi" w:hAnsiTheme="minorHAnsi" w:cstheme="minorHAnsi"/>
+        </w:rPr>
+        <w:t xml:space="preserve"> BD.</w:t>
       </w:r>
     </w:p>
     <w:p>
@@ -1287,23 +2006,6 @@
           <w:rtl/>
         </w:rPr>
       </w:pPr>
-    </w:p>
-    <w:p>
-      <w:pPr>
-        <w:pStyle w:val="NormalWeb"/>
-        <w:spacing w:before="0" w:beforeAutospacing="0" w:after="0" w:afterAutospacing="0" w:line="360" w:lineRule="auto"/>
-        <w:rPr>
-          <w:rFonts w:asciiTheme="minorHAnsi" w:hAnsiTheme="minorHAnsi" w:cstheme="minorHAnsi"/>
-          <w:u w:val="single"/>
-        </w:rPr>
-      </w:pPr>
-      <w:r>
-        <w:rPr>
-          <w:rFonts w:asciiTheme="minorHAnsi" w:hAnsiTheme="minorHAnsi" w:cstheme="minorHAnsi"/>
-          <w:u w:val="single"/>
-        </w:rPr>
-        <w:t>How analyzing genomic data can help to overcome those challenges? (Give examples based on results of the studies you collected) (~0.5 pages)</w:t>
-      </w:r>
     </w:p>
     <w:p>
       <w:pPr>
@@ -1352,25 +2054,7 @@
         <w:rPr>
           <w:rFonts w:asciiTheme="minorHAnsi" w:hAnsiTheme="minorHAnsi" w:cstheme="minorHAnsi"/>
         </w:rPr>
-        <w:t xml:space="preserve"> </w:t>
-      </w:r>
-      <w:r>
-        <w:rPr>
-          <w:rFonts w:asciiTheme="minorHAnsi" w:hAnsiTheme="minorHAnsi" w:cstheme="minorHAnsi"/>
-        </w:rPr>
-        <w:t xml:space="preserve">It is </w:t>
-      </w:r>
-      <w:r>
-        <w:rPr>
-          <w:rFonts w:asciiTheme="minorHAnsi" w:hAnsiTheme="minorHAnsi" w:cstheme="minorHAnsi"/>
-        </w:rPr>
-        <w:t>found</w:t>
-      </w:r>
-      <w:r>
-        <w:rPr>
-          <w:rFonts w:asciiTheme="minorHAnsi" w:hAnsiTheme="minorHAnsi" w:cstheme="minorHAnsi"/>
-        </w:rPr>
-        <w:t xml:space="preserve"> that bipolar disorder has a major genetic </w:t>
+        <w:t xml:space="preserve"> It is found that bipolar disorder has a major genetic </w:t>
       </w:r>
       <w:proofErr w:type="gramStart"/>
       <w:r>
@@ -1398,6 +2082,7 @@
             <w:docPart w:val="1A23F370DB5E46E88D7A8C8D419E8C00"/>
           </w:placeholder>
         </w:sdtPr>
+        <w:sdtEndPr/>
         <w:sdtContent>
           <w:r>
             <w:rPr>
@@ -1520,25 +2205,7 @@
         <w:rPr>
           <w:rFonts w:asciiTheme="minorHAnsi" w:hAnsiTheme="minorHAnsi" w:cstheme="minorHAnsi"/>
         </w:rPr>
-        <w:t xml:space="preserve"> </w:t>
-      </w:r>
-      <w:r>
-        <w:rPr>
-          <w:rFonts w:asciiTheme="minorHAnsi" w:hAnsiTheme="minorHAnsi" w:cstheme="minorHAnsi"/>
-        </w:rPr>
-        <w:t xml:space="preserve">and </w:t>
-      </w:r>
-      <w:r>
-        <w:rPr>
-          <w:rFonts w:asciiTheme="minorHAnsi" w:hAnsiTheme="minorHAnsi" w:cstheme="minorHAnsi"/>
-        </w:rPr>
-        <w:t xml:space="preserve">its </w:t>
-      </w:r>
-      <w:r>
-        <w:rPr>
-          <w:rFonts w:asciiTheme="minorHAnsi" w:hAnsiTheme="minorHAnsi" w:cstheme="minorHAnsi"/>
-        </w:rPr>
-        <w:t>severity</w:t>
+        <w:t xml:space="preserve"> and its severity</w:t>
       </w:r>
       <w:r>
         <w:rPr>
@@ -1564,6 +2231,7 @@
             <w:docPart w:val="DefaultPlaceholder_-1854013440"/>
           </w:placeholder>
         </w:sdtPr>
+        <w:sdtEndPr/>
         <w:sdtContent>
           <w:r>
             <w:rPr>
@@ -1588,13 +2256,117 @@
           <w:rFonts w:asciiTheme="minorHAnsi" w:hAnsiTheme="minorHAnsi" w:cstheme="minorHAnsi"/>
         </w:rPr>
         <w:tab/>
-        <w:t>O</w:t>
-      </w:r>
-      <w:r>
-        <w:rPr>
-          <w:rFonts w:asciiTheme="minorHAnsi" w:hAnsiTheme="minorHAnsi" w:cstheme="minorHAnsi"/>
-        </w:rPr>
-        <w:t>ne of the popular approaches</w:t>
+        <w:t xml:space="preserve">One of the popular approaches </w:t>
+      </w:r>
+      <w:proofErr w:type="gramStart"/>
+      <w:r>
+        <w:rPr>
+          <w:rFonts w:asciiTheme="minorHAnsi" w:hAnsiTheme="minorHAnsi" w:cstheme="minorHAnsi"/>
+        </w:rPr>
+        <w:t>in order to</w:t>
+      </w:r>
+      <w:proofErr w:type="gramEnd"/>
+      <w:r>
+        <w:rPr>
+          <w:rFonts w:asciiTheme="minorHAnsi" w:hAnsiTheme="minorHAnsi" w:cstheme="minorHAnsi"/>
+        </w:rPr>
+        <w:t xml:space="preserve"> better understand the genetics of bipolar disorder, is to perform GWAS (Genome-Wide Association Study) </w:t>
+      </w:r>
+      <w:r>
+        <w:rPr>
+          <w:rFonts w:asciiTheme="minorHAnsi" w:hAnsiTheme="minorHAnsi" w:cstheme="minorHAnsi"/>
+        </w:rPr>
+        <w:t>which helps</w:t>
+      </w:r>
+      <w:r>
+        <w:rPr>
+          <w:rFonts w:asciiTheme="minorHAnsi" w:hAnsiTheme="minorHAnsi" w:cstheme="minorHAnsi"/>
+        </w:rPr>
+        <w:t xml:space="preserve"> identif</w:t>
+      </w:r>
+      <w:r>
+        <w:rPr>
+          <w:rFonts w:asciiTheme="minorHAnsi" w:hAnsiTheme="minorHAnsi" w:cstheme="minorHAnsi"/>
+        </w:rPr>
+        <w:t xml:space="preserve">ying </w:t>
+      </w:r>
+      <w:r>
+        <w:rPr>
+          <w:rFonts w:asciiTheme="minorHAnsi" w:hAnsiTheme="minorHAnsi" w:cstheme="minorHAnsi"/>
+        </w:rPr>
+        <w:t xml:space="preserve">significant SNPs (Single Nucleotide Polymorphisms) that are associated with this illness. It is also common to </w:t>
+      </w:r>
+      <w:r>
+        <w:rPr>
+          <w:rFonts w:asciiTheme="minorHAnsi" w:hAnsiTheme="minorHAnsi" w:cstheme="minorHAnsi"/>
+        </w:rPr>
+        <w:t xml:space="preserve">use </w:t>
+      </w:r>
+      <w:r>
+        <w:rPr>
+          <w:rFonts w:asciiTheme="minorHAnsi" w:hAnsiTheme="minorHAnsi" w:cstheme="minorHAnsi"/>
+        </w:rPr>
+        <w:t>PRS (</w:t>
+      </w:r>
+      <w:r>
+        <w:rPr>
+          <w:rFonts w:asciiTheme="minorHAnsi" w:hAnsiTheme="minorHAnsi" w:cstheme="minorHAnsi"/>
+        </w:rPr>
+        <w:t>polygenic risk scores</w:t>
+      </w:r>
+      <w:r>
+        <w:rPr>
+          <w:rFonts w:asciiTheme="minorHAnsi" w:hAnsiTheme="minorHAnsi" w:cstheme="minorHAnsi"/>
+        </w:rPr>
+        <w:t xml:space="preserve">) – </w:t>
+      </w:r>
+      <w:r>
+        <w:rPr>
+          <w:rFonts w:asciiTheme="minorHAnsi" w:hAnsiTheme="minorHAnsi" w:cstheme="minorHAnsi"/>
+        </w:rPr>
+        <w:t>in general, those scores are the summation of all the individual's alleles which are associated with the phenotype</w:t>
+      </w:r>
+      <w:r>
+        <w:rPr>
+          <w:rFonts w:asciiTheme="minorHAnsi" w:hAnsiTheme="minorHAnsi" w:cstheme="minorHAnsi"/>
+        </w:rPr>
+        <w:t xml:space="preserve"> (</w:t>
+      </w:r>
+      <w:r>
+        <w:rPr>
+          <w:rFonts w:asciiTheme="minorHAnsi" w:hAnsiTheme="minorHAnsi" w:cstheme="minorHAnsi"/>
+        </w:rPr>
+        <w:t>in this context</w:t>
+      </w:r>
+      <w:r>
+        <w:rPr>
+          <w:rFonts w:asciiTheme="minorHAnsi" w:hAnsiTheme="minorHAnsi" w:cstheme="minorHAnsi"/>
+        </w:rPr>
+        <w:t>,</w:t>
+      </w:r>
+      <w:r>
+        <w:rPr>
+          <w:rFonts w:asciiTheme="minorHAnsi" w:hAnsiTheme="minorHAnsi" w:cstheme="minorHAnsi"/>
+        </w:rPr>
+        <w:t xml:space="preserve"> the phenotype is bipolar disorder</w:t>
+      </w:r>
+      <w:r>
+        <w:rPr>
+          <w:rFonts w:asciiTheme="minorHAnsi" w:hAnsiTheme="minorHAnsi" w:cstheme="minorHAnsi"/>
+        </w:rPr>
+        <w:t xml:space="preserve">) </w:t>
+      </w:r>
+      <w:r>
+        <w:rPr>
+          <w:rFonts w:asciiTheme="minorHAnsi" w:hAnsiTheme="minorHAnsi" w:cstheme="minorHAnsi"/>
+        </w:rPr>
+        <w:t>weighted by the size of their effect</w:t>
+      </w:r>
+      <w:r>
+        <w:rPr>
+          <w:rFonts w:asciiTheme="minorHAnsi" w:hAnsiTheme="minorHAnsi" w:cstheme="minorHAnsi"/>
+        </w:rPr>
+        <w:t xml:space="preserve"> on it –</w:t>
       </w:r>
       <w:r>
         <w:rPr>
@@ -1602,25 +2374,78 @@
         </w:rPr>
         <w:t xml:space="preserve"> </w:t>
       </w:r>
-      <w:proofErr w:type="gramStart"/>
-      <w:r>
-        <w:rPr>
-          <w:rFonts w:asciiTheme="minorHAnsi" w:hAnsiTheme="minorHAnsi" w:cstheme="minorHAnsi"/>
-        </w:rPr>
-        <w:t>in order to</w:t>
-      </w:r>
-      <w:proofErr w:type="gramEnd"/>
-      <w:r>
-        <w:rPr>
-          <w:rFonts w:asciiTheme="minorHAnsi" w:hAnsiTheme="minorHAnsi" w:cstheme="minorHAnsi"/>
-        </w:rPr>
-        <w:t xml:space="preserve"> better understand the genetics of bipolar disorder, is to perform GWAS (Genome-Wide Association Study) </w:t>
-      </w:r>
-      <w:r>
-        <w:rPr>
-          <w:rFonts w:asciiTheme="minorHAnsi" w:hAnsiTheme="minorHAnsi" w:cstheme="minorHAnsi"/>
-        </w:rPr>
-        <w:t>which helps</w:t>
+      <w:r>
+        <w:rPr>
+          <w:rFonts w:asciiTheme="minorHAnsi" w:hAnsiTheme="minorHAnsi" w:cstheme="minorHAnsi"/>
+        </w:rPr>
+        <w:t>which</w:t>
+      </w:r>
+      <w:r>
+        <w:rPr>
+          <w:rFonts w:asciiTheme="minorHAnsi" w:hAnsiTheme="minorHAnsi" w:cstheme="minorHAnsi"/>
+        </w:rPr>
+        <w:t xml:space="preserve"> provides a </w:t>
+      </w:r>
+      <w:r>
+        <w:rPr>
+          <w:rFonts w:asciiTheme="minorHAnsi" w:hAnsiTheme="minorHAnsi" w:cstheme="minorHAnsi"/>
+        </w:rPr>
+        <w:lastRenderedPageBreak/>
+        <w:t>way to approximate how well a patient will respond to a clinical treatment</w:t>
+      </w:r>
+      <w:r>
+        <w:rPr>
+          <w:rFonts w:asciiTheme="minorHAnsi" w:hAnsiTheme="minorHAnsi" w:cstheme="minorHAnsi"/>
+        </w:rPr>
+        <w:t>.</w:t>
+      </w:r>
+      <w:r>
+        <w:rPr>
+          <w:rFonts w:asciiTheme="minorHAnsi" w:hAnsiTheme="minorHAnsi" w:cstheme="minorHAnsi"/>
+        </w:rPr>
+        <w:t xml:space="preserve"> </w:t>
+      </w:r>
+      <w:r>
+        <w:rPr>
+          <w:rFonts w:asciiTheme="minorHAnsi" w:hAnsiTheme="minorHAnsi" w:cstheme="minorHAnsi"/>
+        </w:rPr>
+        <w:t xml:space="preserve">Another </w:t>
+      </w:r>
+      <w:r>
+        <w:rPr>
+          <w:rFonts w:asciiTheme="minorHAnsi" w:hAnsiTheme="minorHAnsi" w:cstheme="minorHAnsi"/>
+        </w:rPr>
+        <w:t xml:space="preserve">useful </w:t>
+      </w:r>
+      <w:r>
+        <w:rPr>
+          <w:rFonts w:asciiTheme="minorHAnsi" w:hAnsiTheme="minorHAnsi" w:cstheme="minorHAnsi"/>
+        </w:rPr>
+        <w:t xml:space="preserve">method is </w:t>
+      </w:r>
+      <w:r>
+        <w:rPr>
+          <w:rFonts w:asciiTheme="minorHAnsi" w:hAnsiTheme="minorHAnsi" w:cstheme="minorHAnsi"/>
+        </w:rPr>
+        <w:t>WES (</w:t>
+      </w:r>
+      <w:r>
+        <w:rPr>
+          <w:rFonts w:asciiTheme="minorHAnsi" w:hAnsiTheme="minorHAnsi" w:cstheme="minorHAnsi"/>
+        </w:rPr>
+        <w:t>whole-exome sequencing</w:t>
+      </w:r>
+      <w:r>
+        <w:rPr>
+          <w:rFonts w:asciiTheme="minorHAnsi" w:hAnsiTheme="minorHAnsi" w:cstheme="minorHAnsi"/>
+        </w:rPr>
+        <w:t xml:space="preserve">) which </w:t>
+      </w:r>
+      <w:r>
+        <w:rPr>
+          <w:rFonts w:asciiTheme="minorHAnsi" w:hAnsiTheme="minorHAnsi" w:cstheme="minorHAnsi"/>
+        </w:rPr>
+        <w:t>helps</w:t>
       </w:r>
       <w:r>
         <w:rPr>
@@ -1632,174 +2457,6 @@
         <w:rPr>
           <w:rFonts w:asciiTheme="minorHAnsi" w:hAnsiTheme="minorHAnsi" w:cstheme="minorHAnsi"/>
         </w:rPr>
-        <w:t xml:space="preserve">ying </w:t>
-      </w:r>
-      <w:r>
-        <w:rPr>
-          <w:rFonts w:asciiTheme="minorHAnsi" w:hAnsiTheme="minorHAnsi" w:cstheme="minorHAnsi"/>
-        </w:rPr>
-        <w:t xml:space="preserve">significant SNPs (Single Nucleotide Polymorphisms) that are associated with this illness. It is also common to </w:t>
-      </w:r>
-      <w:r>
-        <w:rPr>
-          <w:rFonts w:asciiTheme="minorHAnsi" w:hAnsiTheme="minorHAnsi" w:cstheme="minorHAnsi"/>
-        </w:rPr>
-        <w:t xml:space="preserve">use </w:t>
-      </w:r>
-      <w:r>
-        <w:rPr>
-          <w:rFonts w:asciiTheme="minorHAnsi" w:hAnsiTheme="minorHAnsi" w:cstheme="minorHAnsi"/>
-        </w:rPr>
-        <w:t>PRS (</w:t>
-      </w:r>
-      <w:r>
-        <w:rPr>
-          <w:rFonts w:asciiTheme="minorHAnsi" w:hAnsiTheme="minorHAnsi" w:cstheme="minorHAnsi"/>
-        </w:rPr>
-        <w:t>polygenic risk scores</w:t>
-      </w:r>
-      <w:r>
-        <w:rPr>
-          <w:rFonts w:asciiTheme="minorHAnsi" w:hAnsiTheme="minorHAnsi" w:cstheme="minorHAnsi"/>
-        </w:rPr>
-        <w:t xml:space="preserve">) – </w:t>
-      </w:r>
-      <w:r>
-        <w:rPr>
-          <w:rFonts w:asciiTheme="minorHAnsi" w:hAnsiTheme="minorHAnsi" w:cstheme="minorHAnsi"/>
-        </w:rPr>
-        <w:t>in general, those scores are the summation of all the individual's alleles which are associated with the phenotype</w:t>
-      </w:r>
-      <w:r>
-        <w:rPr>
-          <w:rFonts w:asciiTheme="minorHAnsi" w:hAnsiTheme="minorHAnsi" w:cstheme="minorHAnsi"/>
-        </w:rPr>
-        <w:t xml:space="preserve"> (</w:t>
-      </w:r>
-      <w:r>
-        <w:rPr>
-          <w:rFonts w:asciiTheme="minorHAnsi" w:hAnsiTheme="minorHAnsi" w:cstheme="minorHAnsi"/>
-        </w:rPr>
-        <w:t>in this context</w:t>
-      </w:r>
-      <w:r>
-        <w:rPr>
-          <w:rFonts w:asciiTheme="minorHAnsi" w:hAnsiTheme="minorHAnsi" w:cstheme="minorHAnsi"/>
-        </w:rPr>
-        <w:t>,</w:t>
-      </w:r>
-      <w:r>
-        <w:rPr>
-          <w:rFonts w:asciiTheme="minorHAnsi" w:hAnsiTheme="minorHAnsi" w:cstheme="minorHAnsi"/>
-        </w:rPr>
-        <w:t xml:space="preserve"> the phenotype is bipolar disorder</w:t>
-      </w:r>
-      <w:r>
-        <w:rPr>
-          <w:rFonts w:asciiTheme="minorHAnsi" w:hAnsiTheme="minorHAnsi" w:cstheme="minorHAnsi"/>
-        </w:rPr>
-        <w:t xml:space="preserve">) </w:t>
-      </w:r>
-      <w:r>
-        <w:rPr>
-          <w:rFonts w:asciiTheme="minorHAnsi" w:hAnsiTheme="minorHAnsi" w:cstheme="minorHAnsi"/>
-        </w:rPr>
-        <w:t>weighted by the size of their effect</w:t>
-      </w:r>
-      <w:r>
-        <w:rPr>
-          <w:rFonts w:asciiTheme="minorHAnsi" w:hAnsiTheme="minorHAnsi" w:cstheme="minorHAnsi"/>
-        </w:rPr>
-        <w:t xml:space="preserve"> on it –</w:t>
-      </w:r>
-      <w:r>
-        <w:rPr>
-          <w:rFonts w:asciiTheme="minorHAnsi" w:hAnsiTheme="minorHAnsi" w:cstheme="minorHAnsi"/>
-        </w:rPr>
-        <w:t xml:space="preserve"> </w:t>
-      </w:r>
-      <w:r>
-        <w:rPr>
-          <w:rFonts w:asciiTheme="minorHAnsi" w:hAnsiTheme="minorHAnsi" w:cstheme="minorHAnsi"/>
-        </w:rPr>
-        <w:t>which</w:t>
-      </w:r>
-      <w:r>
-        <w:rPr>
-          <w:rFonts w:asciiTheme="minorHAnsi" w:hAnsiTheme="minorHAnsi" w:cstheme="minorHAnsi"/>
-        </w:rPr>
-        <w:t xml:space="preserve"> provides a </w:t>
-      </w:r>
-      <w:r>
-        <w:rPr>
-          <w:rFonts w:asciiTheme="minorHAnsi" w:hAnsiTheme="minorHAnsi" w:cstheme="minorHAnsi"/>
-        </w:rPr>
-        <w:t>way to approximate how well a patient will respond to a clinical treatment</w:t>
-      </w:r>
-      <w:r>
-        <w:rPr>
-          <w:rFonts w:asciiTheme="minorHAnsi" w:hAnsiTheme="minorHAnsi" w:cstheme="minorHAnsi"/>
-        </w:rPr>
-        <w:t>.</w:t>
-      </w:r>
-      <w:r>
-        <w:rPr>
-          <w:rFonts w:asciiTheme="minorHAnsi" w:hAnsiTheme="minorHAnsi" w:cstheme="minorHAnsi"/>
-        </w:rPr>
-        <w:t xml:space="preserve"> </w:t>
-      </w:r>
-      <w:r>
-        <w:rPr>
-          <w:rFonts w:asciiTheme="minorHAnsi" w:hAnsiTheme="minorHAnsi" w:cstheme="minorHAnsi"/>
-        </w:rPr>
-        <w:t xml:space="preserve">Another </w:t>
-      </w:r>
-      <w:r>
-        <w:rPr>
-          <w:rFonts w:asciiTheme="minorHAnsi" w:hAnsiTheme="minorHAnsi" w:cstheme="minorHAnsi"/>
-        </w:rPr>
-        <w:t xml:space="preserve">useful </w:t>
-      </w:r>
-      <w:r>
-        <w:rPr>
-          <w:rFonts w:asciiTheme="minorHAnsi" w:hAnsiTheme="minorHAnsi" w:cstheme="minorHAnsi"/>
-        </w:rPr>
-        <w:t xml:space="preserve">method is </w:t>
-      </w:r>
-      <w:r>
-        <w:rPr>
-          <w:rFonts w:asciiTheme="minorHAnsi" w:hAnsiTheme="minorHAnsi" w:cstheme="minorHAnsi"/>
-        </w:rPr>
-        <w:t>WES (</w:t>
-      </w:r>
-      <w:r>
-        <w:rPr>
-          <w:rFonts w:asciiTheme="minorHAnsi" w:hAnsiTheme="minorHAnsi" w:cstheme="minorHAnsi"/>
-        </w:rPr>
-        <w:t>whole-exome sequencing</w:t>
-      </w:r>
-      <w:r>
-        <w:rPr>
-          <w:rFonts w:asciiTheme="minorHAnsi" w:hAnsiTheme="minorHAnsi" w:cstheme="minorHAnsi"/>
-        </w:rPr>
-        <w:t xml:space="preserve">) which </w:t>
-      </w:r>
-      <w:r>
-        <w:rPr>
-          <w:rFonts w:asciiTheme="minorHAnsi" w:hAnsiTheme="minorHAnsi" w:cstheme="minorHAnsi"/>
-        </w:rPr>
-        <w:t>helps</w:t>
-      </w:r>
-      <w:r>
-        <w:rPr>
-          <w:rFonts w:asciiTheme="minorHAnsi" w:hAnsiTheme="minorHAnsi" w:cstheme="minorHAnsi"/>
-        </w:rPr>
-        <w:t xml:space="preserve"> identif</w:t>
-      </w:r>
-      <w:r>
-        <w:rPr>
-          <w:rFonts w:asciiTheme="minorHAnsi" w:hAnsiTheme="minorHAnsi" w:cstheme="minorHAnsi"/>
-        </w:rPr>
         <w:t>ying</w:t>
       </w:r>
       <w:r>
@@ -1842,14 +2499,7 @@
         <w:rPr>
           <w:rFonts w:asciiTheme="minorHAnsi" w:hAnsiTheme="minorHAnsi" w:cstheme="minorHAnsi"/>
         </w:rPr>
-        <w:t xml:space="preserve"> which is the </w:t>
-      </w:r>
-      <w:r>
-        <w:rPr>
-          <w:rFonts w:asciiTheme="minorHAnsi" w:hAnsiTheme="minorHAnsi" w:cstheme="minorHAnsi"/>
-        </w:rPr>
-        <w:lastRenderedPageBreak/>
-        <w:t xml:space="preserve">most extensive yet most expensive and technically challenging method </w:t>
+        <w:t xml:space="preserve"> which is the most extensive yet most expensive and technically challenging method </w:t>
       </w:r>
       <w:sdt>
         <w:sdtPr>
@@ -1857,12 +2507,13 @@
             <w:rFonts w:asciiTheme="minorHAnsi" w:hAnsiTheme="minorHAnsi" w:cstheme="minorHAnsi"/>
             <w:color w:val="000000"/>
           </w:rPr>
-          <w:tag w:val="MENDELEY_CITATION_v3_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"/>
+          <w:tag w:val="MENDELEY_CITATION_v3_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"/>
           <w:id w:val="-2075645876"/>
           <w:placeholder>
             <w:docPart w:val="DefaultPlaceholder_-1854013440"/>
           </w:placeholder>
         </w:sdtPr>
+        <w:sdtEndPr/>
         <w:sdtContent>
           <w:r>
             <w:rPr>
@@ -1901,14 +2552,7 @@
               <w:rFonts w:asciiTheme="minorHAnsi" w:hAnsiTheme="minorHAnsi" w:cstheme="minorHAnsi"/>
               <w:color w:val="000000"/>
             </w:rPr>
-            <w:t xml:space="preserve"> et al., 2022)</w:t>
-          </w:r>
-          <w:r>
-            <w:rPr>
-              <w:rFonts w:asciiTheme="minorHAnsi" w:hAnsiTheme="minorHAnsi" w:cstheme="minorHAnsi"/>
-              <w:color w:val="000000"/>
-            </w:rPr>
-            <w:t>.</w:t>
+            <w:t xml:space="preserve"> et al., 2022).</w:t>
           </w:r>
         </w:sdtContent>
       </w:sdt>
@@ -1919,6 +2563,22 @@
         <w:spacing w:before="0" w:beforeAutospacing="0" w:after="0" w:afterAutospacing="0" w:line="360" w:lineRule="auto"/>
         <w:rPr>
           <w:rFonts w:asciiTheme="minorHAnsi" w:hAnsiTheme="minorHAnsi" w:cstheme="minorHAnsi" w:hint="cs"/>
+          <w:rtl/>
+        </w:rPr>
+      </w:pPr>
+      <w:r>
+        <w:rPr>
+          <w:rFonts w:asciiTheme="minorHAnsi" w:hAnsiTheme="minorHAnsi" w:cstheme="minorHAnsi"/>
+        </w:rPr>
+        <w:tab/>
+      </w:r>
+    </w:p>
+    <w:p>
+      <w:pPr>
+        <w:pStyle w:val="NormalWeb"/>
+        <w:spacing w:before="0" w:beforeAutospacing="0" w:after="0" w:afterAutospacing="0" w:line="360" w:lineRule="auto"/>
+        <w:rPr>
+          <w:rFonts w:asciiTheme="minorHAnsi" w:hAnsiTheme="minorHAnsi" w:cstheme="minorHAnsi"/>
           <w:rtl/>
         </w:rPr>
       </w:pPr>
@@ -2232,7 +2892,7 @@
         <w:p>
           <w:pPr>
             <w:bidi w:val="0"/>
-            <w:divId w:val="754473756"/>
+            <w:divId w:val="358822036"/>
             <w:rPr>
               <w:rFonts w:eastAsia="Times New Roman"/>
               <w:sz w:val="24"/>
@@ -2245,7 +2905,43 @@
               <w:sz w:val="24"/>
               <w:szCs w:val="24"/>
             </w:rPr>
-            <w:t xml:space="preserve">Aziz, R., Lorberg, B., and Tampi, R.R. (2006). Treatments for late-life bipolar disorder. The American Journal of Geriatric Pharmacotherapy </w:t>
+            <w:t xml:space="preserve">Aziz, R., </w:t>
+          </w:r>
+          <w:proofErr w:type="spellStart"/>
+          <w:r>
+            <w:rPr>
+              <w:rFonts w:eastAsia="Times New Roman"/>
+              <w:sz w:val="24"/>
+              <w:szCs w:val="24"/>
+            </w:rPr>
+            <w:t>Lorberg</w:t>
+          </w:r>
+          <w:proofErr w:type="spellEnd"/>
+          <w:r>
+            <w:rPr>
+              <w:rFonts w:eastAsia="Times New Roman"/>
+              <w:sz w:val="24"/>
+              <w:szCs w:val="24"/>
+            </w:rPr>
+            <w:t xml:space="preserve">, B., and </w:t>
+          </w:r>
+          <w:proofErr w:type="spellStart"/>
+          <w:r>
+            <w:rPr>
+              <w:rFonts w:eastAsia="Times New Roman"/>
+              <w:sz w:val="24"/>
+              <w:szCs w:val="24"/>
+            </w:rPr>
+            <w:t>Tampi</w:t>
+          </w:r>
+          <w:proofErr w:type="spellEnd"/>
+          <w:r>
+            <w:rPr>
+              <w:rFonts w:eastAsia="Times New Roman"/>
+              <w:sz w:val="24"/>
+              <w:szCs w:val="24"/>
+            </w:rPr>
+            <w:t xml:space="preserve">, R.R. (2006). Treatments for late-life bipolar disorder. The American Journal of Geriatric Pharmacotherapy </w:t>
           </w:r>
           <w:r>
             <w:rPr>
@@ -2269,20 +2965,66 @@
         <w:p>
           <w:pPr>
             <w:bidi w:val="0"/>
-            <w:divId w:val="1809400018"/>
+            <w:divId w:val="867181760"/>
             <w:rPr>
               <w:rFonts w:eastAsia="Times New Roman"/>
               <w:sz w:val="24"/>
               <w:szCs w:val="24"/>
             </w:rPr>
           </w:pPr>
-          <w:r>
-            <w:rPr>
-              <w:rFonts w:eastAsia="Times New Roman"/>
-              <w:sz w:val="24"/>
-              <w:szCs w:val="24"/>
-            </w:rPr>
-            <w:t xml:space="preserve">Cerimele, J.M., Chwastiak, L.A., Dodson, S., and Katon, W.J. (2014). The prevalence of bipolar disorder in general primary care samples: a systematic review. General Hospital Psychiatry </w:t>
+          <w:proofErr w:type="spellStart"/>
+          <w:r>
+            <w:rPr>
+              <w:rFonts w:eastAsia="Times New Roman"/>
+              <w:sz w:val="24"/>
+              <w:szCs w:val="24"/>
+            </w:rPr>
+            <w:t>Cerimele</w:t>
+          </w:r>
+          <w:proofErr w:type="spellEnd"/>
+          <w:r>
+            <w:rPr>
+              <w:rFonts w:eastAsia="Times New Roman"/>
+              <w:sz w:val="24"/>
+              <w:szCs w:val="24"/>
+            </w:rPr>
+            <w:t xml:space="preserve">, J.M., </w:t>
+          </w:r>
+          <w:proofErr w:type="spellStart"/>
+          <w:r>
+            <w:rPr>
+              <w:rFonts w:eastAsia="Times New Roman"/>
+              <w:sz w:val="24"/>
+              <w:szCs w:val="24"/>
+            </w:rPr>
+            <w:t>Chwastiak</w:t>
+          </w:r>
+          <w:proofErr w:type="spellEnd"/>
+          <w:r>
+            <w:rPr>
+              <w:rFonts w:eastAsia="Times New Roman"/>
+              <w:sz w:val="24"/>
+              <w:szCs w:val="24"/>
+            </w:rPr>
+            <w:t xml:space="preserve">, L.A., Dodson, S., and </w:t>
+          </w:r>
+          <w:proofErr w:type="spellStart"/>
+          <w:r>
+            <w:rPr>
+              <w:rFonts w:eastAsia="Times New Roman"/>
+              <w:sz w:val="24"/>
+              <w:szCs w:val="24"/>
+            </w:rPr>
+            <w:t>Katon</w:t>
+          </w:r>
+          <w:proofErr w:type="spellEnd"/>
+          <w:r>
+            <w:rPr>
+              <w:rFonts w:eastAsia="Times New Roman"/>
+              <w:sz w:val="24"/>
+              <w:szCs w:val="24"/>
+            </w:rPr>
+            <w:t xml:space="preserve">, W.J. (2014). The prevalence of bipolar disorder in general primary care samples: a systematic review. General Hospital Psychiatry </w:t>
           </w:r>
           <w:r>
             <w:rPr>
@@ -2306,7 +3048,7 @@
         <w:p>
           <w:pPr>
             <w:bidi w:val="0"/>
-            <w:divId w:val="1263033051"/>
+            <w:divId w:val="2059744329"/>
             <w:rPr>
               <w:rFonts w:eastAsia="Times New Roman"/>
               <w:sz w:val="24"/>
@@ -2319,13 +3061,103 @@
               <w:sz w:val="24"/>
               <w:szCs w:val="24"/>
             </w:rPr>
-            <w:t>Horn, A.K.E., and Leigh, R.J. (2011). Chapter 2 - The anatomy and physiology of the ocular motor system. In Handbook of Clinical Neurology, C. Kennard, and R.J. Leigh, eds. (Elsevier), pp. 21–69.</w:t>
+            <w:t xml:space="preserve">Frey, B.N., </w:t>
+          </w:r>
+          <w:proofErr w:type="spellStart"/>
+          <w:r>
+            <w:rPr>
+              <w:rFonts w:eastAsia="Times New Roman"/>
+              <w:sz w:val="24"/>
+              <w:szCs w:val="24"/>
+            </w:rPr>
+            <w:t>Andreazza</w:t>
+          </w:r>
+          <w:proofErr w:type="spellEnd"/>
+          <w:r>
+            <w:rPr>
+              <w:rFonts w:eastAsia="Times New Roman"/>
+              <w:sz w:val="24"/>
+              <w:szCs w:val="24"/>
+            </w:rPr>
+            <w:t xml:space="preserve">, A.C., </w:t>
+          </w:r>
+          <w:proofErr w:type="spellStart"/>
+          <w:r>
+            <w:rPr>
+              <w:rFonts w:eastAsia="Times New Roman"/>
+              <w:sz w:val="24"/>
+              <w:szCs w:val="24"/>
+            </w:rPr>
+            <w:t>Houenou</w:t>
+          </w:r>
+          <w:proofErr w:type="spellEnd"/>
+          <w:r>
+            <w:rPr>
+              <w:rFonts w:eastAsia="Times New Roman"/>
+              <w:sz w:val="24"/>
+              <w:szCs w:val="24"/>
+            </w:rPr>
+            <w:t xml:space="preserve">, J., </w:t>
+          </w:r>
+          <w:proofErr w:type="spellStart"/>
+          <w:r>
+            <w:rPr>
+              <w:rFonts w:eastAsia="Times New Roman"/>
+              <w:sz w:val="24"/>
+              <w:szCs w:val="24"/>
+            </w:rPr>
+            <w:t>Jamain</w:t>
+          </w:r>
+          <w:proofErr w:type="spellEnd"/>
+          <w:r>
+            <w:rPr>
+              <w:rFonts w:eastAsia="Times New Roman"/>
+              <w:sz w:val="24"/>
+              <w:szCs w:val="24"/>
+            </w:rPr>
+            <w:t xml:space="preserve">, S., Goldstein, B.I., Frye, M.A., Leboyer, M., Berk, M., </w:t>
+          </w:r>
+          <w:proofErr w:type="spellStart"/>
+          <w:r>
+            <w:rPr>
+              <w:rFonts w:eastAsia="Times New Roman"/>
+              <w:sz w:val="24"/>
+              <w:szCs w:val="24"/>
+            </w:rPr>
+            <w:t>Malhi</w:t>
+          </w:r>
+          <w:proofErr w:type="spellEnd"/>
+          <w:r>
+            <w:rPr>
+              <w:rFonts w:eastAsia="Times New Roman"/>
+              <w:sz w:val="24"/>
+              <w:szCs w:val="24"/>
+            </w:rPr>
+            <w:t xml:space="preserve">, G.S., Lopez-Jaramillo, C., et al. (2013). Biomarkers in bipolar disorder: A positional paper from the International Society for Bipolar Disorders Biomarkers Task Force. Australian and New Zealand Journal of Psychiatry </w:t>
+          </w:r>
+          <w:r>
+            <w:rPr>
+              <w:rFonts w:eastAsia="Times New Roman"/>
+              <w:i/>
+              <w:iCs/>
+              <w:sz w:val="24"/>
+              <w:szCs w:val="24"/>
+            </w:rPr>
+            <w:t>47</w:t>
+          </w:r>
+          <w:r>
+            <w:rPr>
+              <w:rFonts w:eastAsia="Times New Roman"/>
+              <w:sz w:val="24"/>
+              <w:szCs w:val="24"/>
+            </w:rPr>
+            <w:t>, 321–332.</w:t>
           </w:r>
         </w:p>
         <w:p>
           <w:pPr>
             <w:bidi w:val="0"/>
-            <w:divId w:val="920530067"/>
+            <w:divId w:val="1847674123"/>
             <w:rPr>
               <w:rFonts w:eastAsia="Times New Roman"/>
               <w:sz w:val="24"/>
@@ -2338,31 +3170,13 @@
               <w:sz w:val="24"/>
               <w:szCs w:val="24"/>
             </w:rPr>
-            <w:t xml:space="preserve">Kim, S.Y., Kim, H.N., Jeon, S.W., Lim, W.J., Kim, S.I., Lee, Y.J., Kim, S.Y., and Kim, Y.K. (2021). Association between genetic variants of the norepinephrine transporter gene (SLC6A2) and bipolar I disorder. Progress in Neuro-Psychopharmacology and Biological Psychiatry </w:t>
-          </w:r>
-          <w:r>
-            <w:rPr>
-              <w:rFonts w:eastAsia="Times New Roman"/>
-              <w:i/>
-              <w:iCs/>
-              <w:sz w:val="24"/>
-              <w:szCs w:val="24"/>
-            </w:rPr>
-            <w:t>107</w:t>
-          </w:r>
-          <w:r>
-            <w:rPr>
-              <w:rFonts w:eastAsia="Times New Roman"/>
-              <w:sz w:val="24"/>
-              <w:szCs w:val="24"/>
-            </w:rPr>
-            <w:t>.</w:t>
+            <w:t>Horn, A.K.E., and Leigh, R.J. (2011). Chapter 2 - The anatomy and physiology of the ocular motor system. In Handbook of Clinical Neurology, C. Kennard, and R.J. Leigh, eds. (Elsevier), pp. 21–69.</w:t>
           </w:r>
         </w:p>
         <w:p>
           <w:pPr>
             <w:bidi w:val="0"/>
-            <w:divId w:val="236133970"/>
+            <w:divId w:val="1238512581"/>
             <w:rPr>
               <w:rFonts w:eastAsia="Times New Roman"/>
               <w:sz w:val="24"/>
@@ -2375,44 +3189,54 @@
               <w:sz w:val="24"/>
               <w:szCs w:val="24"/>
             </w:rPr>
-            <w:t xml:space="preserve">Miklowitz, D.J. (2008). Bipolar </w:t>
-          </w:r>
-          <w:proofErr w:type="gramStart"/>
-          <w:r>
-            <w:rPr>
-              <w:rFonts w:eastAsia="Times New Roman"/>
-              <w:sz w:val="24"/>
-              <w:szCs w:val="24"/>
-            </w:rPr>
-            <w:t>disorder :</w:t>
-          </w:r>
-          <w:proofErr w:type="gramEnd"/>
-          <w:r>
-            <w:rPr>
-              <w:rFonts w:eastAsia="Times New Roman"/>
-              <w:sz w:val="24"/>
-              <w:szCs w:val="24"/>
-            </w:rPr>
-            <w:t xml:space="preserve"> a family-focused treatment approach (Guilford Press).</w:t>
+            <w:t xml:space="preserve">Kim, S.Y., Kim, H.N., Jeon, S.W., Lim, W.J., Kim, S.I., Lee, Y.J., Kim, S.Y., and Kim, Y.K. (2021). Association between genetic variants of the norepinephrine transporter gene (SLC6A2) and bipolar I disorder. Progress in Neuro-Psychopharmacology and Biological Psychiatry </w:t>
+          </w:r>
+          <w:r>
+            <w:rPr>
+              <w:rFonts w:eastAsia="Times New Roman"/>
+              <w:i/>
+              <w:iCs/>
+              <w:sz w:val="24"/>
+              <w:szCs w:val="24"/>
+            </w:rPr>
+            <w:t>107</w:t>
+          </w:r>
+          <w:r>
+            <w:rPr>
+              <w:rFonts w:eastAsia="Times New Roman"/>
+              <w:sz w:val="24"/>
+              <w:szCs w:val="24"/>
+            </w:rPr>
+            <w:t>.</w:t>
           </w:r>
         </w:p>
         <w:p>
           <w:pPr>
             <w:bidi w:val="0"/>
-            <w:divId w:val="1284460052"/>
+            <w:divId w:val="873732769"/>
             <w:rPr>
               <w:rFonts w:eastAsia="Times New Roman"/>
               <w:sz w:val="24"/>
               <w:szCs w:val="24"/>
             </w:rPr>
           </w:pPr>
-          <w:r>
-            <w:rPr>
-              <w:rFonts w:eastAsia="Times New Roman"/>
-              <w:sz w:val="24"/>
-              <w:szCs w:val="24"/>
-            </w:rPr>
-            <w:t xml:space="preserve">Miller, J., and Black, D. (2020). Bipolar Disorder and Suicide: </w:t>
+          <w:proofErr w:type="spellStart"/>
+          <w:r>
+            <w:rPr>
+              <w:rFonts w:eastAsia="Times New Roman"/>
+              <w:sz w:val="24"/>
+              <w:szCs w:val="24"/>
+            </w:rPr>
+            <w:t>Miklowitz</w:t>
+          </w:r>
+          <w:proofErr w:type="spellEnd"/>
+          <w:r>
+            <w:rPr>
+              <w:rFonts w:eastAsia="Times New Roman"/>
+              <w:sz w:val="24"/>
+              <w:szCs w:val="24"/>
+            </w:rPr>
+            <w:t xml:space="preserve">, D.J. (2008). Bipolar </w:t>
           </w:r>
           <w:proofErr w:type="gramStart"/>
           <w:r>
@@ -2421,7 +3245,7 @@
               <w:sz w:val="24"/>
               <w:szCs w:val="24"/>
             </w:rPr>
-            <w:t>a</w:t>
+            <w:t>disorder :</w:t>
           </w:r>
           <w:proofErr w:type="gramEnd"/>
           <w:r>
@@ -2430,31 +3254,13 @@
               <w:sz w:val="24"/>
               <w:szCs w:val="24"/>
             </w:rPr>
-            <w:t xml:space="preserve"> Review. Current Psychiatry Reports </w:t>
-          </w:r>
-          <w:r>
-            <w:rPr>
-              <w:rFonts w:eastAsia="Times New Roman"/>
-              <w:i/>
-              <w:iCs/>
-              <w:sz w:val="24"/>
-              <w:szCs w:val="24"/>
-            </w:rPr>
-            <w:t>22</w:t>
-          </w:r>
-          <w:r>
-            <w:rPr>
-              <w:rFonts w:eastAsia="Times New Roman"/>
-              <w:sz w:val="24"/>
-              <w:szCs w:val="24"/>
-            </w:rPr>
-            <w:t>.</w:t>
+            <w:t xml:space="preserve"> a family-focused treatment approach (Guilford Press).</w:t>
           </w:r>
         </w:p>
         <w:p>
           <w:pPr>
             <w:bidi w:val="0"/>
-            <w:divId w:val="2094618203"/>
+            <w:divId w:val="869532050"/>
             <w:rPr>
               <w:rFonts w:eastAsia="Times New Roman"/>
               <w:sz w:val="24"/>
@@ -2467,7 +3273,25 @@
               <w:sz w:val="24"/>
               <w:szCs w:val="24"/>
             </w:rPr>
-            <w:t xml:space="preserve">Moreno, C., Laje, G., Blanco, C., Jiang, H., Schmidt, A.B., and Olfson, M. (2007). National Trends in the Outpatient Diagnosis and Treatment of Bipolar Disorder in Youth. Archives of General Psychiatry </w:t>
+            <w:t xml:space="preserve">Miller, J., and Black, D. (2020). Bipolar Disorder and Suicide: </w:t>
+          </w:r>
+          <w:proofErr w:type="gramStart"/>
+          <w:r>
+            <w:rPr>
+              <w:rFonts w:eastAsia="Times New Roman"/>
+              <w:sz w:val="24"/>
+              <w:szCs w:val="24"/>
+            </w:rPr>
+            <w:t>a</w:t>
+          </w:r>
+          <w:proofErr w:type="gramEnd"/>
+          <w:r>
+            <w:rPr>
+              <w:rFonts w:eastAsia="Times New Roman"/>
+              <w:sz w:val="24"/>
+              <w:szCs w:val="24"/>
+            </w:rPr>
+            <w:t xml:space="preserve"> Review. Current Psychiatry Reports </w:t>
           </w:r>
           <w:r>
             <w:rPr>
@@ -2477,21 +3301,21 @@
               <w:sz w:val="24"/>
               <w:szCs w:val="24"/>
             </w:rPr>
-            <w:t>64</w:t>
-          </w:r>
-          <w:r>
-            <w:rPr>
-              <w:rFonts w:eastAsia="Times New Roman"/>
-              <w:sz w:val="24"/>
-              <w:szCs w:val="24"/>
-            </w:rPr>
-            <w:t>, 1032–1039.</w:t>
+            <w:t>22</w:t>
+          </w:r>
+          <w:r>
+            <w:rPr>
+              <w:rFonts w:eastAsia="Times New Roman"/>
+              <w:sz w:val="24"/>
+              <w:szCs w:val="24"/>
+            </w:rPr>
+            <w:t>.</w:t>
           </w:r>
         </w:p>
         <w:p>
           <w:pPr>
             <w:bidi w:val="0"/>
-            <w:divId w:val="230117822"/>
+            <w:divId w:val="894924700"/>
             <w:rPr>
               <w:rFonts w:eastAsia="Times New Roman"/>
               <w:sz w:val="24"/>
@@ -2504,7 +3328,43 @@
               <w:sz w:val="24"/>
               <w:szCs w:val="24"/>
             </w:rPr>
-            <w:t xml:space="preserve">Müller-Oerlinghausen, B., Berghöfer, A., and Bauer, M. (2002). Bipolar disorder. The Lancet </w:t>
+            <w:t xml:space="preserve">Moreno, C., </w:t>
+          </w:r>
+          <w:proofErr w:type="spellStart"/>
+          <w:r>
+            <w:rPr>
+              <w:rFonts w:eastAsia="Times New Roman"/>
+              <w:sz w:val="24"/>
+              <w:szCs w:val="24"/>
+            </w:rPr>
+            <w:t>Laje</w:t>
+          </w:r>
+          <w:proofErr w:type="spellEnd"/>
+          <w:r>
+            <w:rPr>
+              <w:rFonts w:eastAsia="Times New Roman"/>
+              <w:sz w:val="24"/>
+              <w:szCs w:val="24"/>
+            </w:rPr>
+            <w:t xml:space="preserve">, G., Blanco, C., Jiang, H., Schmidt, A.B., and </w:t>
+          </w:r>
+          <w:proofErr w:type="spellStart"/>
+          <w:r>
+            <w:rPr>
+              <w:rFonts w:eastAsia="Times New Roman"/>
+              <w:sz w:val="24"/>
+              <w:szCs w:val="24"/>
+            </w:rPr>
+            <w:t>Olfson</w:t>
+          </w:r>
+          <w:proofErr w:type="spellEnd"/>
+          <w:r>
+            <w:rPr>
+              <w:rFonts w:eastAsia="Times New Roman"/>
+              <w:sz w:val="24"/>
+              <w:szCs w:val="24"/>
+            </w:rPr>
+            <w:t xml:space="preserve">, M. (2007). National Trends in the Outpatient Diagnosis and Treatment of Bipolar Disorder in Youth. Archives of General Psychiatry </w:t>
           </w:r>
           <w:r>
             <w:rPr>
@@ -2514,27 +3374,35 @@
               <w:sz w:val="24"/>
               <w:szCs w:val="24"/>
             </w:rPr>
-            <w:t>359</w:t>
-          </w:r>
-          <w:r>
-            <w:rPr>
-              <w:rFonts w:eastAsia="Times New Roman"/>
-              <w:sz w:val="24"/>
-              <w:szCs w:val="24"/>
-            </w:rPr>
-            <w:t>, 241–247.</w:t>
+            <w:t>64</w:t>
+          </w:r>
+          <w:r>
+            <w:rPr>
+              <w:rFonts w:eastAsia="Times New Roman"/>
+              <w:sz w:val="24"/>
+              <w:szCs w:val="24"/>
+            </w:rPr>
+            <w:t>, 1032–1039.</w:t>
           </w:r>
         </w:p>
         <w:p>
           <w:pPr>
             <w:bidi w:val="0"/>
-            <w:divId w:val="196699990"/>
+            <w:divId w:val="1152451719"/>
             <w:rPr>
               <w:rFonts w:eastAsia="Times New Roman"/>
               <w:sz w:val="24"/>
               <w:szCs w:val="24"/>
             </w:rPr>
           </w:pPr>
+          <w:r>
+            <w:rPr>
+              <w:rFonts w:eastAsia="Times New Roman"/>
+              <w:sz w:val="24"/>
+              <w:szCs w:val="24"/>
+            </w:rPr>
+            <w:t>Müller-</w:t>
+          </w:r>
           <w:proofErr w:type="spellStart"/>
           <w:r>
             <w:rPr>
@@ -2542,7 +3410,7 @@
               <w:sz w:val="24"/>
               <w:szCs w:val="24"/>
             </w:rPr>
-            <w:t>Oraki</w:t>
+            <w:t>Oerlinghausen</w:t>
           </w:r>
           <w:proofErr w:type="spellEnd"/>
           <w:r>
@@ -2551,7 +3419,7 @@
               <w:sz w:val="24"/>
               <w:szCs w:val="24"/>
             </w:rPr>
-            <w:t xml:space="preserve"> </w:t>
+            <w:t xml:space="preserve">, B., </w:t>
           </w:r>
           <w:proofErr w:type="spellStart"/>
           <w:r>
@@ -2560,7 +3428,7 @@
               <w:sz w:val="24"/>
               <w:szCs w:val="24"/>
             </w:rPr>
-            <w:t>Kohshour</w:t>
+            <w:t>Berghöfer</w:t>
           </w:r>
           <w:proofErr w:type="spellEnd"/>
           <w:r>
@@ -2569,43 +3437,7 @@
               <w:sz w:val="24"/>
               <w:szCs w:val="24"/>
             </w:rPr>
-            <w:t xml:space="preserve">, M., </w:t>
-          </w:r>
-          <w:proofErr w:type="spellStart"/>
-          <w:r>
-            <w:rPr>
-              <w:rFonts w:eastAsia="Times New Roman"/>
-              <w:sz w:val="24"/>
-              <w:szCs w:val="24"/>
-            </w:rPr>
-            <w:t>Papiol</w:t>
-          </w:r>
-          <w:proofErr w:type="spellEnd"/>
-          <w:r>
-            <w:rPr>
-              <w:rFonts w:eastAsia="Times New Roman"/>
-              <w:sz w:val="24"/>
-              <w:szCs w:val="24"/>
-            </w:rPr>
-            <w:t xml:space="preserve">, S., Ching, C.R.K., and Schulze, T.G. (2022). Genomic and neuroimaging approaches to bipolar disorder. </w:t>
-          </w:r>
-          <w:proofErr w:type="spellStart"/>
-          <w:r>
-            <w:rPr>
-              <w:rFonts w:eastAsia="Times New Roman"/>
-              <w:sz w:val="24"/>
-              <w:szCs w:val="24"/>
-            </w:rPr>
-            <w:t>BJPsych</w:t>
-          </w:r>
-          <w:proofErr w:type="spellEnd"/>
-          <w:r>
-            <w:rPr>
-              <w:rFonts w:eastAsia="Times New Roman"/>
-              <w:sz w:val="24"/>
-              <w:szCs w:val="24"/>
-            </w:rPr>
-            <w:t xml:space="preserve"> Open </w:t>
+            <w:t xml:space="preserve">, A., and Bauer, M. (2002). Bipolar disorder. The Lancet </w:t>
           </w:r>
           <w:r>
             <w:rPr>
@@ -2615,34 +3447,98 @@
               <w:sz w:val="24"/>
               <w:szCs w:val="24"/>
             </w:rPr>
-            <w:t>8</w:t>
-          </w:r>
-          <w:r>
-            <w:rPr>
-              <w:rFonts w:eastAsia="Times New Roman"/>
-              <w:sz w:val="24"/>
-              <w:szCs w:val="24"/>
-            </w:rPr>
-            <w:t>, e36.</w:t>
+            <w:t>359</w:t>
+          </w:r>
+          <w:r>
+            <w:rPr>
+              <w:rFonts w:eastAsia="Times New Roman"/>
+              <w:sz w:val="24"/>
+              <w:szCs w:val="24"/>
+            </w:rPr>
+            <w:t>, 241–247.</w:t>
           </w:r>
         </w:p>
         <w:p>
           <w:pPr>
             <w:bidi w:val="0"/>
-            <w:divId w:val="1699770733"/>
+            <w:divId w:val="1013998782"/>
             <w:rPr>
               <w:rFonts w:eastAsia="Times New Roman"/>
               <w:sz w:val="24"/>
               <w:szCs w:val="24"/>
             </w:rPr>
           </w:pPr>
-          <w:r>
-            <w:rPr>
-              <w:rFonts w:eastAsia="Times New Roman"/>
-              <w:sz w:val="24"/>
-              <w:szCs w:val="24"/>
-            </w:rPr>
-            <w:t xml:space="preserve">Phillips, M.L., and Kupfer, D.J. (2013). Bipolar disorder diagnosis: challenges and future directions. The Lancet </w:t>
+          <w:proofErr w:type="spellStart"/>
+          <w:r>
+            <w:rPr>
+              <w:rFonts w:eastAsia="Times New Roman"/>
+              <w:sz w:val="24"/>
+              <w:szCs w:val="24"/>
+            </w:rPr>
+            <w:t>Oraki</w:t>
+          </w:r>
+          <w:proofErr w:type="spellEnd"/>
+          <w:r>
+            <w:rPr>
+              <w:rFonts w:eastAsia="Times New Roman"/>
+              <w:sz w:val="24"/>
+              <w:szCs w:val="24"/>
+            </w:rPr>
+            <w:t xml:space="preserve"> </w:t>
+          </w:r>
+          <w:proofErr w:type="spellStart"/>
+          <w:r>
+            <w:rPr>
+              <w:rFonts w:eastAsia="Times New Roman"/>
+              <w:sz w:val="24"/>
+              <w:szCs w:val="24"/>
+            </w:rPr>
+            <w:t>Kohshour</w:t>
+          </w:r>
+          <w:proofErr w:type="spellEnd"/>
+          <w:r>
+            <w:rPr>
+              <w:rFonts w:eastAsia="Times New Roman"/>
+              <w:sz w:val="24"/>
+              <w:szCs w:val="24"/>
+            </w:rPr>
+            <w:t xml:space="preserve">, M., </w:t>
+          </w:r>
+          <w:proofErr w:type="spellStart"/>
+          <w:r>
+            <w:rPr>
+              <w:rFonts w:eastAsia="Times New Roman"/>
+              <w:sz w:val="24"/>
+              <w:szCs w:val="24"/>
+            </w:rPr>
+            <w:t>Papiol</w:t>
+          </w:r>
+          <w:proofErr w:type="spellEnd"/>
+          <w:r>
+            <w:rPr>
+              <w:rFonts w:eastAsia="Times New Roman"/>
+              <w:sz w:val="24"/>
+              <w:szCs w:val="24"/>
+            </w:rPr>
+            <w:t xml:space="preserve">, S., Ching, C.R.K., and Schulze, T.G. (2022). Genomic and neuroimaging approaches to bipolar disorder. </w:t>
+          </w:r>
+          <w:proofErr w:type="spellStart"/>
+          <w:r>
+            <w:rPr>
+              <w:rFonts w:eastAsia="Times New Roman"/>
+              <w:sz w:val="24"/>
+              <w:szCs w:val="24"/>
+            </w:rPr>
+            <w:t>BJPsych</w:t>
+          </w:r>
+          <w:proofErr w:type="spellEnd"/>
+          <w:r>
+            <w:rPr>
+              <w:rFonts w:eastAsia="Times New Roman"/>
+              <w:sz w:val="24"/>
+              <w:szCs w:val="24"/>
+            </w:rPr>
+            <w:t xml:space="preserve"> Open </w:t>
           </w:r>
           <w:r>
             <w:rPr>
@@ -2652,21 +3548,21 @@
               <w:sz w:val="24"/>
               <w:szCs w:val="24"/>
             </w:rPr>
-            <w:t>381</w:t>
-          </w:r>
-          <w:r>
-            <w:rPr>
-              <w:rFonts w:eastAsia="Times New Roman"/>
-              <w:sz w:val="24"/>
-              <w:szCs w:val="24"/>
-            </w:rPr>
-            <w:t>, 1663–1671.</w:t>
+            <w:t>8</w:t>
+          </w:r>
+          <w:r>
+            <w:rPr>
+              <w:rFonts w:eastAsia="Times New Roman"/>
+              <w:sz w:val="24"/>
+              <w:szCs w:val="24"/>
+            </w:rPr>
+            <w:t>, e36.</w:t>
           </w:r>
         </w:p>
         <w:p>
           <w:pPr>
             <w:bidi w:val="0"/>
-            <w:divId w:val="339165570"/>
+            <w:divId w:val="1702782307"/>
             <w:rPr>
               <w:rFonts w:eastAsia="Times New Roman"/>
               <w:sz w:val="24"/>
@@ -2679,7 +3575,7 @@
               <w:sz w:val="24"/>
               <w:szCs w:val="24"/>
             </w:rPr>
-            <w:t xml:space="preserve">Rowland, T.A., and Marwaha, S. (2018). Epidemiology and risk factors for bipolar disorder. Therapeutic Advances in Psychopharmacology </w:t>
+            <w:t xml:space="preserve">Phillips, M.L., and Kupfer, D.J. (2013). Bipolar disorder diagnosis: challenges and future directions. The Lancet </w:t>
           </w:r>
           <w:r>
             <w:rPr>
@@ -2689,21 +3585,21 @@
               <w:sz w:val="24"/>
               <w:szCs w:val="24"/>
             </w:rPr>
-            <w:t>8</w:t>
-          </w:r>
-          <w:r>
-            <w:rPr>
-              <w:rFonts w:eastAsia="Times New Roman"/>
-              <w:sz w:val="24"/>
-              <w:szCs w:val="24"/>
-            </w:rPr>
-            <w:t>, 251–269.</w:t>
+            <w:t>381</w:t>
+          </w:r>
+          <w:r>
+            <w:rPr>
+              <w:rFonts w:eastAsia="Times New Roman"/>
+              <w:sz w:val="24"/>
+              <w:szCs w:val="24"/>
+            </w:rPr>
+            <w:t>, 1663–1671.</w:t>
           </w:r>
         </w:p>
         <w:p>
           <w:pPr>
             <w:bidi w:val="0"/>
-            <w:divId w:val="633145848"/>
+            <w:divId w:val="809400496"/>
             <w:rPr>
               <w:rFonts w:eastAsia="Times New Roman"/>
               <w:sz w:val="24"/>
@@ -2716,25 +3612,7 @@
               <w:sz w:val="24"/>
               <w:szCs w:val="24"/>
             </w:rPr>
-            <w:t xml:space="preserve">Yang, D., Chen, J., Cheng, X., Cao, B., Chang, H., Li, X., Yang, C., Wu, Q., Sun, J., </w:t>
-          </w:r>
-          <w:proofErr w:type="spellStart"/>
-          <w:r>
-            <w:rPr>
-              <w:rFonts w:eastAsia="Times New Roman"/>
-              <w:sz w:val="24"/>
-              <w:szCs w:val="24"/>
-            </w:rPr>
-            <w:t>Manry</w:t>
-          </w:r>
-          <w:proofErr w:type="spellEnd"/>
-          <w:r>
-            <w:rPr>
-              <w:rFonts w:eastAsia="Times New Roman"/>
-              <w:sz w:val="24"/>
-              <w:szCs w:val="24"/>
-            </w:rPr>
-            <w:t xml:space="preserve">, D., et al. (2021). SERINC2 increases the risk of bipolar disorder in the Chinese population. Depression and Anxiety </w:t>
+            <w:t xml:space="preserve">Rowland, T.A., and Marwaha, S. (2018). Epidemiology and risk factors for bipolar disorder. Therapeutic Advances in Psychopharmacology </w:t>
           </w:r>
           <w:r>
             <w:rPr>
@@ -2744,32 +3622,100 @@
               <w:sz w:val="24"/>
               <w:szCs w:val="24"/>
             </w:rPr>
-            <w:t>38</w:t>
-          </w:r>
-          <w:r>
-            <w:rPr>
-              <w:rFonts w:eastAsia="Times New Roman"/>
-              <w:sz w:val="24"/>
-              <w:szCs w:val="24"/>
-            </w:rPr>
-            <w:t>, 985–995.</w:t>
+            <w:t>8</w:t>
+          </w:r>
+          <w:r>
+            <w:rPr>
+              <w:rFonts w:eastAsia="Times New Roman"/>
+              <w:sz w:val="24"/>
+              <w:szCs w:val="24"/>
+            </w:rPr>
+            <w:t>, 251–269.</w:t>
           </w:r>
         </w:p>
         <w:p>
           <w:pPr>
             <w:bidi w:val="0"/>
-            <w:divId w:val="661858771"/>
-            <w:rPr>
-              <w:rFonts w:eastAsia="Times New Roman"/>
+            <w:divId w:val="372077586"/>
+            <w:rPr>
+              <w:rFonts w:eastAsia="Times New Roman"/>
+              <w:sz w:val="24"/>
+              <w:szCs w:val="24"/>
             </w:rPr>
           </w:pPr>
-          <w:r>
-            <w:rPr>
-              <w:rFonts w:eastAsia="Times New Roman"/>
-              <w:sz w:val="24"/>
-              <w:szCs w:val="24"/>
-            </w:rPr>
-            <w:t> </w:t>
+          <w:proofErr w:type="spellStart"/>
+          <w:r>
+            <w:rPr>
+              <w:rFonts w:eastAsia="Times New Roman"/>
+              <w:sz w:val="24"/>
+              <w:szCs w:val="24"/>
+            </w:rPr>
+            <w:t>Salagre</w:t>
+          </w:r>
+          <w:proofErr w:type="spellEnd"/>
+          <w:r>
+            <w:rPr>
+              <w:rFonts w:eastAsia="Times New Roman"/>
+              <w:sz w:val="24"/>
+              <w:szCs w:val="24"/>
+            </w:rPr>
+            <w:t>, E., and Vieta, E. (2022). Biomarkers in bipolar disorder: an overview. In Biomarkers in Bipolar Disorders, (Elsevier), pp. 1–18.</w:t>
+          </w:r>
+        </w:p>
+        <w:p>
+          <w:pPr>
+            <w:bidi w:val="0"/>
+            <w:divId w:val="263880431"/>
+            <w:rPr>
+              <w:rFonts w:eastAsia="Times New Roman" w:hint="cs"/>
+              <w:sz w:val="24"/>
+              <w:szCs w:val="24"/>
+              <w:rtl/>
+            </w:rPr>
+          </w:pPr>
+          <w:r>
+            <w:rPr>
+              <w:rFonts w:eastAsia="Times New Roman"/>
+              <w:sz w:val="24"/>
+              <w:szCs w:val="24"/>
+            </w:rPr>
+            <w:t xml:space="preserve">Yang, D., Chen, J., Cheng, X., Cao, B., Chang, H., Li, X., Yang, C., Wu, Q., Sun, J., </w:t>
+          </w:r>
+          <w:proofErr w:type="spellStart"/>
+          <w:r>
+            <w:rPr>
+              <w:rFonts w:eastAsia="Times New Roman"/>
+              <w:sz w:val="24"/>
+              <w:szCs w:val="24"/>
+            </w:rPr>
+            <w:t>Manry</w:t>
+          </w:r>
+          <w:proofErr w:type="spellEnd"/>
+          <w:r>
+            <w:rPr>
+              <w:rFonts w:eastAsia="Times New Roman"/>
+              <w:sz w:val="24"/>
+              <w:szCs w:val="24"/>
+            </w:rPr>
+            <w:t xml:space="preserve">, D., et al. (2021). SERINC2 increases the risk of bipolar disorder in the Chinese population. Depression and Anxiety </w:t>
+          </w:r>
+          <w:r>
+            <w:rPr>
+              <w:rFonts w:eastAsia="Times New Roman"/>
+              <w:i/>
+              <w:iCs/>
+              <w:sz w:val="24"/>
+              <w:szCs w:val="24"/>
+            </w:rPr>
+            <w:t>38</w:t>
+          </w:r>
+          <w:r>
+            <w:rPr>
+              <w:rFonts w:eastAsia="Times New Roman"/>
+              <w:sz w:val="24"/>
+              <w:szCs w:val="24"/>
+            </w:rPr>
+            <w:t>, 985–995.</w:t>
           </w:r>
         </w:p>
       </w:sdtContent>
@@ -3902,6 +4848,35 @@
         </w:p>
       </w:docPartBody>
     </w:docPart>
+    <w:docPart>
+      <w:docPartPr>
+        <w:name w:val="5DE441F327254177A4230D89E2F6966C"/>
+        <w:category>
+          <w:name w:val="General"/>
+          <w:gallery w:val="placeholder"/>
+        </w:category>
+        <w:types>
+          <w:type w:val="bbPlcHdr"/>
+        </w:types>
+        <w:behaviors>
+          <w:behavior w:val="content"/>
+        </w:behaviors>
+        <w:guid w:val="{077A5E39-9E51-4625-94EC-705373A32D35}"/>
+      </w:docPartPr>
+      <w:docPartBody>
+        <w:p>
+          <w:pPr>
+            <w:pStyle w:val="5DE441F327254177A4230D89E2F6966C"/>
+          </w:pPr>
+          <w:r>
+            <w:rPr>
+              <w:rStyle w:val="PlaceholderText"/>
+            </w:rPr>
+            <w:t>Click or tap here to enter text.</w:t>
+          </w:r>
+        </w:p>
+      </w:docPartBody>
+    </w:docPart>
   </w:docParts>
 </w:glossaryDocument>
 </file>
@@ -3978,7 +4953,9 @@
     <w:rsidRoot w:val="00C64E86"/>
     <w:rsid w:val="00000D8A"/>
     <w:rsid w:val="0003615B"/>
+    <w:rsid w:val="000D6877"/>
     <w:rsid w:val="001A72A1"/>
+    <w:rsid w:val="00246EE0"/>
     <w:rsid w:val="004613B7"/>
     <w:rsid w:val="005F4D2C"/>
     <w:rsid w:val="00630CF4"/>
@@ -4453,7 +5430,7 @@
     <w:basedOn w:val="DefaultParagraphFont"/>
     <w:uiPriority w:val="99"/>
     <w:semiHidden/>
-    <w:rsid w:val="00FB5FD0"/>
+    <w:rsid w:val="00246EE0"/>
     <w:rPr>
       <w:color w:val="808080"/>
     </w:rPr>
@@ -4479,22 +5456,15 @@
       <w:bidi/>
     </w:pPr>
   </w:style>
-  <w:style w:type="paragraph" w:customStyle="1" w:styleId="2C344F724EEF42C9966EBF156DB32B95">
-    <w:name w:val="2C344F724EEF42C9966EBF156DB32B95"/>
-    <w:rsid w:val="00FB5FD0"/>
+  <w:style w:type="paragraph" w:customStyle="1" w:styleId="5DE441F327254177A4230D89E2F6966C">
+    <w:name w:val="5DE441F327254177A4230D89E2F6966C"/>
+    <w:rsid w:val="00246EE0"/>
     <w:pPr>
       <w:bidi/>
     </w:pPr>
   </w:style>
   <w:style w:type="paragraph" w:customStyle="1" w:styleId="1A23F370DB5E46E88D7A8C8D419E8C00">
     <w:name w:val="1A23F370DB5E46E88D7A8C8D419E8C00"/>
-    <w:rsid w:val="00FB5FD0"/>
-    <w:pPr>
-      <w:bidi/>
-    </w:pPr>
-  </w:style>
-  <w:style w:type="paragraph" w:customStyle="1" w:styleId="D6270C04F5BF4723A54BCB1C935ABF55">
-    <w:name w:val="D6270C04F5BF4723A54BCB1C935ABF55"/>
     <w:rsid w:val="00FB5FD0"/>
     <w:pPr>
       <w:bidi/>
@@ -4807,7 +5777,7 @@
 
 <file path=word/webextensions/taskpanes.xml><?xml version="1.0" encoding="utf-8"?>
 <wetp:taskpanes xmlns:wetp="http://schemas.microsoft.com/office/webextensions/taskpanes/2010/11">
-  <wetp:taskpane dockstate="right" visibility="0" width="438" row="5">
+  <wetp:taskpane dockstate="right" visibility="0" width="438" row="4">
     <wetp:webextensionref xmlns:r="http://schemas.openxmlformats.org/officeDocument/2006/relationships" r:id="rId1"/>
   </wetp:taskpane>
 </wetp:taskpanes>
@@ -4820,7 +5790,7 @@
     <we:reference id="wa104382081" version="1.35.0.0" store="he-IL" storeType="OMEX"/>
   </we:alternateReferences>
   <we:properties>
-    <we:property name="MENDELEY_CITATIONS" value="[{&quot;citationID&quot;:&quot;MENDELEY_CITATION_72d01c90-5461-487c-8a5f-57d7e8cc3068&quot;,&quot;properties&quot;:{&quot;noteIndex&quot;:0},&quot;isEdited&quot;:false,&quot;manualOverride&quot;:{&quot;isManuallyOverridden&quot;:false,&quot;citeprocText&quot;:&quot;(Rowland and Marwaha, 2018)&quot;,&quot;manualOverrideText&quot;:&quot;&quot;},&quot;citationItems&quot;:[{&quot;id&quot;:&quot;a53bfb83-c4ca-3219-9e58-5b76a98ae36f&quot;,&quot;itemData&quot;:{&quot;type&quot;:&quot;article-journal&quot;,&quot;id&quot;:&quot;a53bfb83-c4ca-3219-9e58-5b76a98ae36f&quot;,&quot;title&quot;:&quot;Epidemiology and risk factors for bipolar disorder&quot;,&quot;author&quot;:[{&quot;family&quot;:&quot;Rowland&quot;,&quot;given&quot;:&quot;Tobias A.&quot;,&quot;parse-names&quot;:false,&quot;dropping-particle&quot;:&quot;&quot;,&quot;non-dropping-particle&quot;:&quot;&quot;},{&quot;family&quot;:&quot;Marwaha&quot;,&quot;given&quot;:&quot;Steven&quot;,&quot;parse-names&quot;:false,&quot;dropping-particle&quot;:&quot;&quot;,&quot;non-dropping-particle&quot;:&quot;&quot;}],&quot;container-title&quot;:&quot;Therapeutic Advances in Psychopharmacology&quot;,&quot;DOI&quot;:&quot;10.1177/2045125318769235&quot;,&quot;ISSN&quot;:&quot;2045-1253&quot;,&quot;PMID&quot;:&quot;30181867&quot;,&quot;issued&quot;:{&quot;date-parts&quot;:[[2018,9]]},&quot;page&quot;:&quot;251-269&quot;,&quot;abstract&quot;:&quot;Bipolar disorder is a multifactorial illness with uncertain aetiology. Knowledge of potential risk factors enables clinicians to identify patients who are more likely to develop bipolar disorder, which directs further investigation, follow up and caution when prescribing. Ideally, identifying directly causative factors for bipolar disorder would enable intervention on an individual or population level to prevent the development of the illness, and improve outcomes through earlier treatment. This article reviews the epidemiology of bipolar disorder, along with putative demographic, genetic and environmental risk factors, while assessing the strength of these associations and to what extent they might be said to be ‘causative’. While numerous genetic and environmental risk factors have been identified, the attributable risk of individual factors is often small, and most are not specific to bipolar disorder but are associated with several mental illnesses. Therefore, while some genetic and environmental factors have strong evidence supporting their association with bipolar disorder, fewer have sufficient evidence to establish causality. There is increasing interest in the role of specific gene–environment interactions, as well as the mechanisms by which risk factors interact to lead to bipolar disorder.&quot;,&quot;publisher&quot;:&quot;SAGE Publications&quot;,&quot;issue&quot;:&quot;9&quot;,&quot;volume&quot;:&quot;8&quot;,&quot;expandedJournalTitle&quot;:&quot;Therapeutic Advances in Psychopharmacology&quot;},&quot;isTemporary&quot;:false}],&quot;citationTag&quot;:&quot;MENDELEY_CITATION_v3_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&quot;},{&quot;citationID&quot;:&quot;MENDELEY_CITATION_ccb25ed9-f534-4094-a8e4-7a80761a7997&quot;,&quot;properties&quot;:{&quot;noteIndex&quot;:0},&quot;isEdited&quot;:false,&quot;manualOverride&quot;:{&quot;isManuallyOverridden&quot;:false,&quot;citeprocText&quot;:&quot;(Phillips and Kupfer, 2013)&quot;,&quot;manualOverrideText&quot;:&quot;&quot;},&quot;citationItems&quot;:[{&quot;id&quot;:&quot;ab66b894-eeb2-3edf-8223-9d7ac4fabe51&quot;,&quot;itemData&quot;:{&quot;type&quot;:&quot;article-journal&quot;,&quot;id&quot;:&quot;ab66b894-eeb2-3edf-8223-9d7ac4fabe51&quot;,&quot;title&quot;:&quot;Bipolar disorder diagnosis: challenges and future directions&quot;,&quot;author&quot;:[{&quot;family&quot;:&quot;Phillips&quot;,&quot;given&quot;:&quot;Mary L&quot;,&quot;parse-names&quot;:false,&quot;dropping-particle&quot;:&quot;&quot;,&quot;non-dropping-particle&quot;:&quot;&quot;},{&quot;family&quot;:&quot;Kupfer&quot;,&quot;given&quot;:&quot;David J&quot;,&quot;parse-names&quot;:false,&quot;dropping-particle&quot;:&quot;&quot;,&quot;non-dropping-particle&quot;:&quot;&quot;}],&quot;container-title&quot;:&quot;The Lancet&quot;,&quot;DOI&quot;:&quot;https://doi.org/10.1016/S0140-6736(13)60989-7&quot;,&quot;ISSN&quot;:&quot;0140-6736&quot;,&quot;URL&quot;:&quot;https://www.sciencedirect.com/science/article/pii/S0140673613609897&quot;,&quot;issued&quot;:{&quot;date-parts&quot;:[[2013]]},&quot;page&quot;:&quot;1663-1671&quot;,&quot;abstract&quot;:&quot;Summary\nBipolar disorder refers to a group of affective disorders, which together are characterised by depressive and manic or hypomanic episodes. These disorders include: bipolar disorder type I (depressive and manic episodes: this disorder can be diagnosed on the basis of one manic episode); bipolar disorder type II (depressive and hypomanic episodes); cyclothymic disorder (hypomanic and depressive symptoms that do not meet criteria for depressive episodes); and bipolar disorder not otherwise specified (depressive and hypomanic-like symptoms that do not meet the diagnostic criteria for any of the aforementioned disorders). Bipolar disorder type II is especially difficult to diagnose accurately because of the difficulty in differentiation of this disorder from recurrent unipolar depression (recurrent depressive episodes) in depressed patients. The identification of objective biomarkers that represent pathophysiologic processes that differ between bipolar disorder and unipolar depression can both inform bipolar disorder diagnosis and provide biological targets for the development of new and personalised treatments. Neuroimaging studies could help the identification of biomarkers that differentiate bipolar disorder from unipolar depression, but the problem in detection of a clear boundary between these disorders suggests that they might be better represented as a continuum of affective disorders. Innovative combinations of neuroimaging and pattern recognition approaches can identify individual patterns of neural structure and function that accurately ascertain where a patient might lie on a behavioural scale. Ultimately, an integrative approach, with several biological measurements using different scales, could yield patterns of biomarkers (biosignatures) to help identify biological targets for personalised and new treatments for all affective disorders.&quot;,&quot;issue&quot;:&quot;9878&quot;,&quot;volume&quot;:&quot;381&quot;,&quot;expandedJournalTitle&quot;:&quot;The Lancet&quot;},&quot;isTemporary&quot;:false}],&quot;citationTag&quot;:&quot;MENDELEY_CITATION_v3_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&quot;},{&quot;citationID&quot;:&quot;MENDELEY_CITATION_49e1b28a-92b1-4f7d-8e90-84d292ec08bd&quot;,&quot;properties&quot;:{&quot;noteIndex&quot;:0},&quot;isEdited&quot;:false,&quot;manualOverride&quot;:{&quot;isManuallyOverridden&quot;:true,&quot;citeprocText&quot;:&quot;(Miklowitz, 2008; Müller-Oerlinghausen et al., 2002)&quot;,&quot;manualOverrideText&quot;:&quot;(Miklowitz, 2008; Müller-Oerlinghausen et al., 2002).&quot;},&quot;citationItems&quot;:[{&quot;id&quot;:&quot;e0c70d93-24a3-36e7-8fea-4fea59a661bd&quot;,&quot;itemData&quot;:{&quot;type&quot;:&quot;book&quot;,&quot;id&quot;:&quot;e0c70d93-24a3-36e7-8fea-4fea59a661bd&quot;,&quot;title&quot;:&quot;Bipolar disorder : a family-focused treatment approach&quot;,&quot;author&quot;:[{&quot;family&quot;:&quot;Miklowitz&quot;,&quot;given&quot;:&quot;David Jay&quot;,&quot;parse-names&quot;:false,&quot;dropping-particle&quot;:&quot;&quot;,&quot;non-dropping-particle&quot;:&quot;&quot;}],&quot;ISBN&quot;:&quot;9781593856557&quot;,&quot;issued&quot;:{&quot;date-parts&quot;:[[2008]]},&quot;number-of-pages&quot;:&quot;348&quot;,&quot;abstract&quot;:&quot;2nd ed. Family-focused psychoeducational treatment (FFT) is among a very small number of psychosocial treatments that have been found to be effective in multiple studies to improve the course of bipolar disorder. This indispensable guide describes how to implement FFT with adult and adolescent patients and their family members. Provided are practical procedures for helping families understand the nature of bipolar disorder, strengthen their communication skills, solve day-to-day problems, and reduce the risk and severity of relapse. The book incorporates state-of-the-art knowledge on the illness and its biological and psychosocial management. More than a dozen reproducible handouts are included. -- from back cover. Bipolar disorder and families : clinical and research background. Bipolar disorder : why family treatment? ; The nature of bipolar disorder and its impact on the family ; Family and social factors in the course of bipolar disorder -- Conducting family-focused treatment. Planning the first encounter ; The functional assessment ; Family psychoeducation : the initial sessions ; Family psychoeducation : etiology, treatment, and self-management ; Family psychoeducation : dealing with resistances ; Communication enhancement training : rationale and mechanics ; Communication enhancement training : clinical issues ; Dealing with family problems ; Managing crises in family-focused treatment ; Termination.&quot;,&quot;publisher&quot;:&quot;Guilford Press&quot;},&quot;isTemporary&quot;:false},{&quot;id&quot;:&quot;7d82634e-c10d-39a2-b683-8d1c2d81a5d0&quot;,&quot;itemData&quot;:{&quot;type&quot;:&quot;article-journal&quot;,&quot;id&quot;:&quot;7d82634e-c10d-39a2-b683-8d1c2d81a5d0&quot;,&quot;title&quot;:&quot;Bipolar disorder&quot;,&quot;author&quot;:[{&quot;family&quot;:&quot;Müller-Oerlinghausen&quot;,&quot;given&quot;:&quot;Bruno&quot;,&quot;parse-names&quot;:false,&quot;dropping-particle&quot;:&quot;&quot;,&quot;non-dropping-particle&quot;:&quot;&quot;},{&quot;family&quot;:&quot;Berghöfer&quot;,&quot;given&quot;:&quot;Anne&quot;,&quot;parse-names&quot;:false,&quot;dropping-particle&quot;:&quot;&quot;,&quot;non-dropping-particle&quot;:&quot;&quot;},{&quot;family&quot;:&quot;Bauer&quot;,&quot;given&quot;:&quot;Michael&quot;,&quot;parse-names&quot;:false,&quot;dropping-particle&quot;:&quot;&quot;,&quot;non-dropping-particle&quot;:&quot;&quot;}],&quot;container-title&quot;:&quot;The Lancet&quot;,&quot;DOI&quot;:&quot;https://doi.org/10.1016/S0140-6736(02)07450-0&quot;,&quot;ISSN&quot;:&quot;0140-6736&quot;,&quot;URL&quot;:&quot;https://www.sciencedirect.com/science/article/pii/S0140673602074500&quot;,&quot;issued&quot;:{&quot;date-parts&quot;:[[2002]]},&quot;page&quot;:&quot;241-247&quot;,&quot;abstract&quot;:&quot;Summary\nBipolar, or manic-depressive, disorder is a frequent, severe, mostly recurrent mood disorder associated with great morbidity. The lifetime prevalence of bipolar disorder is 1·3 to 1·6%. The mortality rate of the disease is two to three times higher than that of the general population. About 10–20% of individuals with bipolar disorder take their own life, and nearly one third of patients admit to at least one suicide attempt. The clinical manifestations of the disease are exceptionally diverse. They range from mild hypomania or mild depression to severe forms of mania or depression accompanied by profound psychosis. Bipolar disorder is equally prevalent across sexes, with the exception of rapid cycling, a severe and difficult to treat variant of the disorder, which arises mostly in women. Because of the high risk of recurrence and suicide, long-term prophylactic pharmacological treatment is indicated. Lithium salts are the first choice long-term preventive treatment for bipolar disorder. They also possess well documented antisuicidal effects. Second choice prophylactic treatments are carbamazepine and valproate, although evidence of their effectiveness is weaker.&quot;,&quot;issue&quot;:&quot;9302&quot;,&quot;volume&quot;:&quot;359&quot;,&quot;expandedJournalTitle&quot;:&quot;The Lancet&quot;},&quot;isTemporary&quot;:false}],&quot;citationTag&quot;:&quot;MENDELEY_CITATION_v3_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&quot;},{&quot;citationID&quot;:&quot;MENDELEY_CITATION_1aeb9a67-37d8-422e-8ac8-9cc63d8418e6&quot;,&quot;properties&quot;:{&quot;noteIndex&quot;:0},&quot;isEdited&quot;:false,&quot;manualOverride&quot;:{&quot;isManuallyOverridden&quot;:true,&quot;citeprocText&quot;:&quot;(Cerimele et al., 2014)&quot;,&quot;manualOverrideText&quot;:&quot;(Cerimele et al., 2014).&quot;},&quot;citationItems&quot;:[{&quot;id&quot;:&quot;615a2d29-ffdf-3311-8de1-200cb9a66faa&quot;,&quot;itemData&quot;:{&quot;type&quot;:&quot;article-journal&quot;,&quot;id&quot;:&quot;615a2d29-ffdf-3311-8de1-200cb9a66faa&quot;,&quot;title&quot;:&quot;The prevalence of bipolar disorder in general primary care samples: a systematic review&quot;,&quot;author&quot;:[{&quot;family&quot;:&quot;Cerimele&quot;,&quot;given&quot;:&quot;Joseph M&quot;,&quot;parse-names&quot;:false,&quot;dropping-particle&quot;:&quot;&quot;,&quot;non-dropping-particle&quot;:&quot;&quot;},{&quot;family&quot;:&quot;Chwastiak&quot;,&quot;given&quot;:&quot;Lydia A&quot;,&quot;parse-names&quot;:false,&quot;dropping-particle&quot;:&quot;&quot;,&quot;non-dropping-particle&quot;:&quot;&quot;},{&quot;family&quot;:&quot;Dodson&quot;,&quot;given&quot;:&quot;Sherry&quot;,&quot;parse-names&quot;:false,&quot;dropping-particle&quot;:&quot;&quot;,&quot;non-dropping-particle&quot;:&quot;&quot;},{&quot;family&quot;:&quot;Katon&quot;,&quot;given&quot;:&quot;Wayne J&quot;,&quot;parse-names&quot;:false,&quot;dropping-particle&quot;:&quot;&quot;,&quot;non-dropping-particle&quot;:&quot;&quot;}],&quot;container-title&quot;:&quot;General Hospital Psychiatry&quot;,&quot;DOI&quot;:&quot;https://doi.org/10.1016/j.genhosppsych.2013.09.008&quot;,&quot;ISSN&quot;:&quot;0163-8343&quot;,&quot;URL&quot;:&quot;https://www.sciencedirect.com/science/article/pii/S0163834313002557&quot;,&quot;issued&quot;:{&quot;date-parts&quot;:[[2014]]},&quot;page&quot;:&quot;19-25&quot;,&quot;abstract&quot;:&quot;Objective\nTo obtain an estimate of the prevalence of bipolar disorder in primary care.\nMethods\nWe used the Preferred Reporting Items for Systematic Reviews and Meta-Analyses method to conduct a systematic review in January 2013. We searched seven databases with a comprehensive list of search terms. Included articles had a sample size of 200 patients or more and assessed bipolar disorder using a structured clinical interview or bipolar screening questionnaire in random adult primary care patients. Risk of bias in each study was also assessed.\nResults\nWe found 5595 unique records in our search. Fifteen studies met our inclusion criteria. The percentage of patients with bipolar disorder found on structured psychiatric interviews in 10 of 12 studies ranged from 0.5% to 4.3%, and a positive screen for bipolar disorder using a bipolar disorder questionnaire was found in 7.6% to 9.8% of patients.\nConclusion\nIn 10 of 12 studies using a structured psychiatric interview, approximately 0.5% to 4.3% of primary care patients were found to have bipolar disorder, with as many as 9.3% having bipolar spectrum illness in some settings. Prevalence estimates from studies using screening measures that have been found to have low positive predictive value were generally higher than those found using structured interviews.&quot;,&quot;issue&quot;:&quot;1&quot;,&quot;volume&quot;:&quot;36&quot;,&quot;expandedJournalTitle&quot;:&quot;General Hospital Psychiatry&quot;},&quot;isTemporary&quot;:false}],&quot;citationTag&quot;:&quot;MENDELEY_CITATION_v3_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&quot;},{&quot;citationID&quot;:&quot;MENDELEY_CITATION_0434bcb0-d98a-4ae2-8fd3-a05774622333&quot;,&quot;properties&quot;:{&quot;noteIndex&quot;:0},&quot;isEdited&quot;:false,&quot;manualOverride&quot;:{&quot;isManuallyOverridden&quot;:true,&quot;citeprocText&quot;:&quot;(Moreno et al., 2007)&quot;,&quot;manualOverrideText&quot;:&quot;(Moreno et al., 2007).&quot;},&quot;citationItems&quot;:[{&quot;id&quot;:&quot;2ef57bba-13a2-311b-9552-52a515c993fe&quot;,&quot;itemData&quot;:{&quot;type&quot;:&quot;article-journal&quot;,&quot;id&quot;:&quot;2ef57bba-13a2-311b-9552-52a515c993fe&quot;,&quot;title&quot;:&quot;National Trends in the Outpatient Diagnosis and Treatment of Bipolar Disorder in Youth&quot;,&quot;author&quot;:[{&quot;family&quot;:&quot;Moreno&quot;,&quot;given&quot;:&quot;Carmen&quot;,&quot;parse-names&quot;:false,&quot;dropping-particle&quot;:&quot;&quot;,&quot;non-dropping-particle&quot;:&quot;&quot;},{&quot;family&quot;:&quot;Laje&quot;,&quot;given&quot;:&quot;Gonzalo&quot;,&quot;parse-names&quot;:false,&quot;dropping-particle&quot;:&quot;&quot;,&quot;non-dropping-particle&quot;:&quot;&quot;},{&quot;family&quot;:&quot;Blanco&quot;,&quot;given&quot;:&quot;Carlos&quot;,&quot;parse-names&quot;:false,&quot;dropping-particle&quot;:&quot;&quot;,&quot;non-dropping-particle&quot;:&quot;&quot;},{&quot;family&quot;:&quot;Jiang&quot;,&quot;given&quot;:&quot;Huiping&quot;,&quot;parse-names&quot;:false,&quot;dropping-particle&quot;:&quot;&quot;,&quot;non-dropping-particle&quot;:&quot;&quot;},{&quot;family&quot;:&quot;Schmidt&quot;,&quot;given&quot;:&quot;Andrew B&quot;,&quot;parse-names&quot;:false,&quot;dropping-particle&quot;:&quot;&quot;,&quot;non-dropping-particle&quot;:&quot;&quot;},{&quot;family&quot;:&quot;Olfson&quot;,&quot;given&quot;:&quot;Mark&quot;,&quot;parse-names&quot;:false,&quot;dropping-particle&quot;:&quot;&quot;,&quot;non-dropping-particle&quot;:&quot;&quot;}],&quot;container-title&quot;:&quot;Archives of General Psychiatry&quot;,&quot;DOI&quot;:&quot;10.1001/archpsyc.64.9.1032&quot;,&quot;ISSN&quot;:&quot;0003-990X&quot;,&quot;URL&quot;:&quot;https://doi.org/10.1001/archpsyc.64.9.1032&quot;,&quot;issued&quot;:{&quot;date-parts&quot;:[[2007,9,1]]},&quot;page&quot;:&quot;1032-1039&quot;,&quot;abstract&quot;:&quot;Although bipolar disorder may have its onset during childhood, little is known about national trends in the diagnosis and management of bipolar disorder in young people.To present national trends in outpatient visits with a diagnosis of bipolar disorder and to compare the treatment provided to youth and adults during those visits.We compare rates of growth between 1994-1995 and 2002-2003 in visits with a bipolar disorder diagnosis by individuals aged 0 to 19 years vs those aged 20 years or older. For the period of 1999 to 2003, we also compare demographic, clinical, and treatment characteristics of youth and adult bipolar disorder visits.Outpatient visits to physicians in office-based practice.Patient visits from the National Ambulatory Medical Care Survey (1999-2003) with a bipolar disorder diagnosis (n = 962).Visits with a diagnosis of bipolar disorder by youth (aged 0-19 years) and by adults (aged ≥ 20 years).The estimated annual number of youth office-based visits with a diagnosis of bipolar disorder increased from 25 (1994-1995) to 1003 (2002-2003) visits per 100 000 population, and adult visits with a diagnosis of bipolar disorder increased from 905 to 1679 visits per 100 000 population during this period. In 1999 to 2003, most youth bipolar disorder visits were by males (66.5%), whereas most adult bipolar disorder visits were by females (67.6%); youth were more likely than adults to receive a comorbid diagnosis of attention-deficit/hyperactivity disorder (32.2% vs 3.0%, respectively; P &amp;lt; .001); and most youth (90.6%) and adults (86.4%) received a psychotropic medication during bipolar disorder visits, with comparable rates of mood stabilizers, antipsychotics, and antidepressants prescribed for both age groups.There has been a recent rapid increase in the diagnosis of youth bipolar disorder in office-based medical settings. This increase highlights a need for clinical epidemiological reliability studies to determine the accuracy of clinical diagnoses of child and adolescent bipolar disorder in community practice.Arch Gen Psychiatry. 2007;64(9):1032-1039--&gt;&quot;,&quot;issue&quot;:&quot;9&quot;,&quot;volume&quot;:&quot;64&quot;,&quot;expandedJournalTitle&quot;:&quot;Archives of General Psychiatry&quot;},&quot;isTemporary&quot;:false}],&quot;citationTag&quot;:&quot;MENDELEY_CITATION_v3_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&quot;},{&quot;citationID&quot;:&quot;MENDELEY_CITATION_9eb232c8-25a2-480e-8348-6ff34f3f345b&quot;,&quot;properties&quot;:{&quot;noteIndex&quot;:0},&quot;isEdited&quot;:false,&quot;manualOverride&quot;:{&quot;isManuallyOverridden&quot;:true,&quot;citeprocText&quot;:&quot;(Aziz et al., 2006)&quot;,&quot;manualOverrideText&quot;:&quot;(Aziz et al., 2006).&quot;},&quot;citationItems&quot;:[{&quot;id&quot;:&quot;9e225db9-5c0c-3ba9-8a87-78a9eec09cdd&quot;,&quot;itemData&quot;:{&quot;type&quot;:&quot;article-journal&quot;,&quot;id&quot;:&quot;9e225db9-5c0c-3ba9-8a87-78a9eec09cdd&quot;,&quot;title&quot;:&quot;Treatments for late-life bipolar disorder&quot;,&quot;author&quot;:[{&quot;family&quot;:&quot;Aziz&quot;,&quot;given&quot;:&quot;Rehan&quot;,&quot;parse-names&quot;:false,&quot;dropping-particle&quot;:&quot;&quot;,&quot;non-dropping-particle&quot;:&quot;&quot;},{&quot;family&quot;:&quot;Lorberg&quot;,&quot;given&quot;:&quot;Boris&quot;,&quot;parse-names&quot;:false,&quot;dropping-particle&quot;:&quot;&quot;,&quot;non-dropping-particle&quot;:&quot;&quot;},{&quot;family&quot;:&quot;Tampi&quot;,&quot;given&quot;:&quot;Rajesh R&quot;,&quot;parse-names&quot;:false,&quot;dropping-particle&quot;:&quot;&quot;,&quot;non-dropping-particle&quot;:&quot;&quot;}],&quot;container-title&quot;:&quot;The American Journal of Geriatric Pharmacotherapy&quot;,&quot;DOI&quot;:&quot;https://doi.org/10.1016/j.amjopharm.2006.12.007&quot;,&quot;ISSN&quot;:&quot;1543-5946&quot;,&quot;URL&quot;:&quot;https://www.sciencedirect.com/science/article/pii/S154359460600081X&quot;,&quot;issued&quot;:{&quot;date-parts&quot;:[[2006]]},&quot;page&quot;:&quot;347-364&quot;,&quot;abstract&quot;:&quot;Background:\nBipolar affective disorder is not uncommon in the elderly; prevalence rates in the United States range from 0.1% to 0.4%. However, it accounts for 10% to 25% of all geriatric patients with mood disorders and 5% of patients admitted to geropsychiatric inpatient units. These patients often present a tremendous treatment challenge to clinicians. They frequently have differing treatment needs compared with their younger counterparts because of substantial medical comorbidity and age-related variations in response to therapy. Unfortunately, the management of geriatric bipolar disorder has been relatively neglected compared with the younger population. There continues to be a scarcity of published, controlled trials in the elderly, and no treatment algorithms specific to bipolar disorder in the elderly have been devised.\nObjective:\nThe goal of this article was to review the current literature on both the pharmacologic and nonpharmacologic management of late-life bipolar disorder.\nMethods:\nEnglish-language articles written on the treatment of bipolar disorder in the elderly were identified. The first step in data collection involved a search for evidence-based clinical practice guidelines in the Cochrane Database of Systematic Reviews (up until the third quarter of 2006). Systematic reviews were then located in the following databases: MEDLINE (1966-September 2006), EMBASE (1980-2006 [week 36]), and PsycINFO (1967–September 2006 [week 1]). Additional use was made of these 3 databases in searching for single randomized controlled trials, meta-analyses, cohort studies, case-control studies, case series, and case reports. “Elderly,” used synonymously with “geriatric,” was defined as individuals aged ≥60 years. However, to take into account ambiguity in the nomenclature, the key words aged, geriatric, elderly, and older were combined with words indicating pharmacologic treatments such as pharmacotherapy; classes of medications (eg, lithium, antidepressants, antipsychotics, anticonvulsants, benzodiazepines); and names of selected individual medications (eg, lithium, valproic acid, lamotrigine, carbamazepine, oxcarbazepine, topiramate, gabapentin, zonisamide, clozapine, risperidone, olanzapine, quetiapine, ziprasidone, aripiprazole). These terms were then combined with the diagnostic terms bipolar disorder, mania, hypomania, depression, or bipolar depression. Finally, the terms ECT and psychotherapy were also queried in combination with indicators for age and diagnosis. A few articles on “older adults,” usually defined as individuals aged 50 to 55 years, were also included. They may allow for possible extrapolation of data to the geriatric population. Additionally, several mixed-age studies were included for similar considerations. Case reports and case series were described for their potential heuristic value.\nResults:\nUnfortunately, there is a considerable dearth of literature involving evidence-based clinical practice guidelines and even randomized controlled trials in elderly individuals with bipolar disorder. Available options for the treatment of bipolar disorder (including those for mania, hypomania, depression, or maintenance) in the elderly include lithium, antiepileptics, antipsychotics, benzodiazepines, antidepressants, electroconvulsive therapy (ECT), and psychotherapy.\nConclusions:\nThe data for the treatment of late-life bipolar disorder are limited, but the available evidence shows efficacy for some commonly used treatments. Lithium, divalproex sodium, carbamazepine, lamotrigine, atypical antipsychotics, and antidepressants have all been found to be beneficial in the treatment of elderly patients with bipolar disorder. Although there are no specific guidelines for the treatment of these patients, monotherapy followed by combination therapy of the various classes of drugs may help with the resolution of symptoms. ECT and psychotherapy may be useful in the treatment of refractory disease. There is a need for more controlled studies in this age group before definitive treatment strategies can be enumerated.&quot;,&quot;issue&quot;:&quot;4&quot;,&quot;volume&quot;:&quot;4&quot;,&quot;expandedJournalTitle&quot;:&quot;The American Journal of Geriatric Pharmacotherapy&quot;},&quot;isTemporary&quot;:false}],&quot;citationTag&quot;:&quot;MENDELEY_CITATION_v3_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&quot;},{&quot;citationID&quot;:&quot;MENDELEY_CITATION_00ed290e-e82a-4fb2-9252-270b1553de16&quot;,&quot;properties&quot;:{&quot;noteIndex&quot;:0},&quot;isEdited&quot;:false,&quot;manualOverride&quot;:{&quot;isManuallyOverridden&quot;:true,&quot;citeprocText&quot;:&quot;(Miller and Black, 2020)&quot;,&quot;manualOverrideText&quot;:&quot;(Miller and Black, 2020).&quot;},&quot;citationItems&quot;:[{&quot;id&quot;:&quot;d4230a43-68ab-314d-8b23-fe28ccc288fe&quot;,&quot;itemData&quot;:{&quot;type&quot;:&quot;article-journal&quot;,&quot;id&quot;:&quot;d4230a43-68ab-314d-8b23-fe28ccc288fe&quot;,&quot;title&quot;:&quot;Bipolar Disorder and Suicide: a Review&quot;,&quot;author&quot;:[{&quot;family&quot;:&quot;Miller&quot;,&quot;given&quot;:&quot;Jacob&quot;,&quot;parse-names&quot;:false,&quot;dropping-particle&quot;:&quot;&quot;,&quot;non-dropping-particle&quot;:&quot;&quot;},{&quot;family&quot;:&quot;Black&quot;,&quot;given&quot;:&quot;Donald&quot;,&quot;parse-names&quot;:false,&quot;dropping-particle&quot;:&quot;&quot;,&quot;non-dropping-particle&quot;:&quot;&quot;}],&quot;container-title&quot;:&quot;Current Psychiatry Reports&quot;,&quot;DOI&quot;:&quot;10.1007/s11920-020-1130-0&quot;,&quot;issued&quot;:{&quot;date-parts&quot;:[[2020,1,18]]},&quot;abstract&quot;:&quot;Purpose of Review\nBipolar disorder has the highest rate of suicide of all psychiatric conditions and is approximately 20–30 times that of the general population. The purpose of this review is to discuss findings relevant to bipolar disorder and suicide.\n\nRecent Findings\nRisk factors include male gender, living alone, divorced, no children, Caucasian, younger age (&lt; 35 years), elderly age (&gt; 75 years), unemployment, and a personal history of suicide attempt and family history of suicide attempt or suicide completion, as well as predominant depressive polarity. Suicide is associated with the depressed or mixed subtypes, not mania. Although there are emerging treatments for bipolar depression, such as ketamine and TMS, lithium remains the only medication associated with lowered suicide rates in bipolar disorder.\n\nSummary\nUnderstanding clinical and demographic risk factors for suicide in bipolar disorder remains the best way to prevent suicidal behavior. Early intervention and treatment with anti-suicidal medications, such as lithium, along with close observation and follow-up is the best way to mitigate suicide in patients with bipolar disorder.&quot;,&quot;volume&quot;:&quot;22&quot;,&quot;expandedJournalTitle&quot;:&quot;Current Psychiatry Reports&quot;},&quot;isTemporary&quot;:false}],&quot;citationTag&quot;:&quot;MENDELEY_CITATION_v3_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&quot;},{&quot;citationID&quot;:&quot;MENDELEY_CITATION_d29164f5-5549-4b53-9cb2-748efce02a39&quot;,&quot;properties&quot;:{&quot;noteIndex&quot;:0},&quot;isEdited&quot;:false,&quot;manualOverride&quot;:{&quot;isManuallyOverridden&quot;:true,&quot;citeprocText&quot;:&quot;(Cerimele et al., 2014)&quot;,&quot;manualOverrideText&quot;:&quot;(Cerimele et al., 2014).&quot;},&quot;citationItems&quot;:[{&quot;id&quot;:&quot;615a2d29-ffdf-3311-8de1-200cb9a66faa&quot;,&quot;itemData&quot;:{&quot;type&quot;:&quot;article-journal&quot;,&quot;id&quot;:&quot;615a2d29-ffdf-3311-8de1-200cb9a66faa&quot;,&quot;title&quot;:&quot;The prevalence of bipolar disorder in general primary care samples: a systematic review&quot;,&quot;author&quot;:[{&quot;family&quot;:&quot;Cerimele&quot;,&quot;given&quot;:&quot;Joseph M&quot;,&quot;parse-names&quot;:false,&quot;dropping-particle&quot;:&quot;&quot;,&quot;non-dropping-particle&quot;:&quot;&quot;},{&quot;family&quot;:&quot;Chwastiak&quot;,&quot;given&quot;:&quot;Lydia A&quot;,&quot;parse-names&quot;:false,&quot;dropping-particle&quot;:&quot;&quot;,&quot;non-dropping-particle&quot;:&quot;&quot;},{&quot;family&quot;:&quot;Dodson&quot;,&quot;given&quot;:&quot;Sherry&quot;,&quot;parse-names&quot;:false,&quot;dropping-particle&quot;:&quot;&quot;,&quot;non-dropping-particle&quot;:&quot;&quot;},{&quot;family&quot;:&quot;Katon&quot;,&quot;given&quot;:&quot;Wayne J&quot;,&quot;parse-names&quot;:false,&quot;dropping-particle&quot;:&quot;&quot;,&quot;non-dropping-particle&quot;:&quot;&quot;}],&quot;container-title&quot;:&quot;General Hospital Psychiatry&quot;,&quot;DOI&quot;:&quot;https://doi.org/10.1016/j.genhosppsych.2013.09.008&quot;,&quot;ISSN&quot;:&quot;0163-8343&quot;,&quot;URL&quot;:&quot;https://www.sciencedirect.com/science/article/pii/S0163834313002557&quot;,&quot;issued&quot;:{&quot;date-parts&quot;:[[2014]]},&quot;page&quot;:&quot;19-25&quot;,&quot;abstract&quot;:&quot;Objective\nTo obtain an estimate of the prevalence of bipolar disorder in primary care.\nMethods\nWe used the Preferred Reporting Items for Systematic Reviews and Meta-Analyses method to conduct a systematic review in January 2013. We searched seven databases with a comprehensive list of search terms. Included articles had a sample size of 200 patients or more and assessed bipolar disorder using a structured clinical interview or bipolar screening questionnaire in random adult primary care patients. Risk of bias in each study was also assessed.\nResults\nWe found 5595 unique records in our search. Fifteen studies met our inclusion criteria. The percentage of patients with bipolar disorder found on structured psychiatric interviews in 10 of 12 studies ranged from 0.5% to 4.3%, and a positive screen for bipolar disorder using a bipolar disorder questionnaire was found in 7.6% to 9.8% of patients.\nConclusion\nIn 10 of 12 studies using a structured psychiatric interview, approximately 0.5% to 4.3% of primary care patients were found to have bipolar disorder, with as many as 9.3% having bipolar spectrum illness in some settings. Prevalence estimates from studies using screening measures that have been found to have low positive predictive value were generally higher than those found using structured interviews.&quot;,&quot;issue&quot;:&quot;1&quot;,&quot;volume&quot;:&quot;36&quot;,&quot;expandedJournalTitle&quot;:&quot;General Hospital Psychiatry&quot;},&quot;isTemporary&quot;:false}],&quot;citationTag&quot;:&quot;MENDELEY_CITATION_v3_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&quot;},{&quot;citationID&quot;:&quot;MENDELEY_CITATION_52e05b6f-2c06-422f-9bf9-b6fa8dbc0715&quot;,&quot;properties&quot;:{&quot;noteIndex&quot;:0},&quot;isEdited&quot;:false,&quot;manualOverride&quot;:{&quot;isManuallyOverridden&quot;:false,&quot;citeprocText&quot;:&quot;(Müller-Oerlinghausen et al., 2002)&quot;,&quot;manualOverrideText&quot;:&quot;&quot;},&quot;citationItems&quot;:[{&quot;id&quot;:&quot;7d82634e-c10d-39a2-b683-8d1c2d81a5d0&quot;,&quot;itemData&quot;:{&quot;type&quot;:&quot;article-journal&quot;,&quot;id&quot;:&quot;7d82634e-c10d-39a2-b683-8d1c2d81a5d0&quot;,&quot;title&quot;:&quot;Bipolar disorder&quot;,&quot;author&quot;:[{&quot;family&quot;:&quot;Müller-Oerlinghausen&quot;,&quot;given&quot;:&quot;Bruno&quot;,&quot;parse-names&quot;:false,&quot;dropping-particle&quot;:&quot;&quot;,&quot;non-dropping-particle&quot;:&quot;&quot;},{&quot;family&quot;:&quot;Berghöfer&quot;,&quot;given&quot;:&quot;Anne&quot;,&quot;parse-names&quot;:false,&quot;dropping-particle&quot;:&quot;&quot;,&quot;non-dropping-particle&quot;:&quot;&quot;},{&quot;family&quot;:&quot;Bauer&quot;,&quot;given&quot;:&quot;Michael&quot;,&quot;parse-names&quot;:false,&quot;dropping-particle&quot;:&quot;&quot;,&quot;non-dropping-particle&quot;:&quot;&quot;}],&quot;container-title&quot;:&quot;The Lancet&quot;,&quot;DOI&quot;:&quot;https://doi.org/10.1016/S0140-6736(02)07450-0&quot;,&quot;ISSN&quot;:&quot;0140-6736&quot;,&quot;URL&quot;:&quot;https://www.sciencedirect.com/science/article/pii/S0140673602074500&quot;,&quot;issued&quot;:{&quot;date-parts&quot;:[[2002]]},&quot;page&quot;:&quot;241-247&quot;,&quot;abstract&quot;:&quot;Summary\nBipolar, or manic-depressive, disorder is a frequent, severe, mostly recurrent mood disorder associated with great morbidity. The lifetime prevalence of bipolar disorder is 1·3 to 1·6%. The mortality rate of the disease is two to three times higher than that of the general population. About 10–20% of individuals with bipolar disorder take their own life, and nearly one third of patients admit to at least one suicide attempt. The clinical manifestations of the disease are exceptionally diverse. They range from mild hypomania or mild depression to severe forms of mania or depression accompanied by profound psychosis. Bipolar disorder is equally prevalent across sexes, with the exception of rapid cycling, a severe and difficult to treat variant of the disorder, which arises mostly in women. Because of the high risk of recurrence and suicide, long-term prophylactic pharmacological treatment is indicated. Lithium salts are the first choice long-term preventive treatment for bipolar disorder. They also possess well documented antisuicidal effects. Second choice prophylactic treatments are carbamazepine and valproate, although evidence of their effectiveness is weaker.&quot;,&quot;issue&quot;:&quot;9302&quot;,&quot;volume&quot;:&quot;359&quot;,&quot;expandedJournalTitle&quot;:&quot;The Lancet&quot;},&quot;isTemporary&quot;:false}],&quot;citationTag&quot;:&quot;MENDELEY_CITATION_v3_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&quot;},{&quot;citationID&quot;:&quot;MENDELEY_CITATION_ad49911d-a2ae-476c-b436-7b51374ade05&quot;,&quot;properties&quot;:{&quot;noteIndex&quot;:0},&quot;isEdited&quot;:false,&quot;manualOverride&quot;:{&quot;isManuallyOverridden&quot;:true,&quot;citeprocText&quot;:&quot;(Phillips and Kupfer, 2013)&quot;,&quot;manualOverrideText&quot;:&quot;(Phillips and Kupfer, 2013).&quot;},&quot;citationItems&quot;:[{&quot;id&quot;:&quot;ab66b894-eeb2-3edf-8223-9d7ac4fabe51&quot;,&quot;itemData&quot;:{&quot;type&quot;:&quot;article-journal&quot;,&quot;id&quot;:&quot;ab66b894-eeb2-3edf-8223-9d7ac4fabe51&quot;,&quot;title&quot;:&quot;Bipolar disorder diagnosis: challenges and future directions&quot;,&quot;author&quot;:[{&quot;family&quot;:&quot;Phillips&quot;,&quot;given&quot;:&quot;Mary L&quot;,&quot;parse-names&quot;:false,&quot;dropping-particle&quot;:&quot;&quot;,&quot;non-dropping-particle&quot;:&quot;&quot;},{&quot;family&quot;:&quot;Kupfer&quot;,&quot;given&quot;:&quot;David J&quot;,&quot;parse-names&quot;:false,&quot;dropping-particle&quot;:&quot;&quot;,&quot;non-dropping-particle&quot;:&quot;&quot;}],&quot;container-title&quot;:&quot;The Lancet&quot;,&quot;DOI&quot;:&quot;https://doi.org/10.1016/S0140-6736(13)60989-7&quot;,&quot;ISSN&quot;:&quot;0140-6736&quot;,&quot;URL&quot;:&quot;https://www.sciencedirect.com/science/article/pii/S0140673613609897&quot;,&quot;issued&quot;:{&quot;date-parts&quot;:[[2013]]},&quot;page&quot;:&quot;1663-1671&quot;,&quot;abstract&quot;:&quot;Summary\nBipolar disorder refers to a group of affective disorders, which together are characterised by depressive and manic or hypomanic episodes. These disorders include: bipolar disorder type I (depressive and manic episodes: this disorder can be diagnosed on the basis of one manic episode); bipolar disorder type II (depressive and hypomanic episodes); cyclothymic disorder (hypomanic and depressive symptoms that do not meet criteria for depressive episodes); and bipolar disorder not otherwise specified (depressive and hypomanic-like symptoms that do not meet the diagnostic criteria for any of the aforementioned disorders). Bipolar disorder type II is especially difficult to diagnose accurately because of the difficulty in differentiation of this disorder from recurrent unipolar depression (recurrent depressive episodes) in depressed patients. The identification of objective biomarkers that represent pathophysiologic processes that differ between bipolar disorder and unipolar depression can both inform bipolar disorder diagnosis and provide biological targets for the development of new and personalised treatments. Neuroimaging studies could help the identification of biomarkers that differentiate bipolar disorder from unipolar depression, but the problem in detection of a clear boundary between these disorders suggests that they might be better represented as a continuum of affective disorders. Innovative combinations of neuroimaging and pattern recognition approaches can identify individual patterns of neural structure and function that accurately ascertain where a patient might lie on a behavioural scale. Ultimately, an integrative approach, with several biological measurements using different scales, could yield patterns of biomarkers (biosignatures) to help identify biological targets for personalised and new treatments for all affective disorders.&quot;,&quot;issue&quot;:&quot;9878&quot;,&quot;volume&quot;:&quot;381&quot;,&quot;expandedJournalTitle&quot;:&quot;The Lancet&quot;},&quot;isTemporary&quot;:false}],&quot;citationTag&quot;:&quot;MENDELEY_CITATION_v3_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&quot;},{&quot;citationID&quot;:&quot;MENDELEY_CITATION_f0209ccb-1ee8-4aa2-aab8-10e870c40081&quot;,&quot;properties&quot;:{&quot;noteIndex&quot;:0},&quot;isEdited&quot;:false,&quot;manualOverride&quot;:{&quot;isManuallyOverridden&quot;:false,&quot;citeprocText&quot;:&quot;(Rowland and Marwaha, 2018)&quot;,&quot;manualOverrideText&quot;:&quot;&quot;},&quot;citationItems&quot;:[{&quot;id&quot;:&quot;a53bfb83-c4ca-3219-9e58-5b76a98ae36f&quot;,&quot;itemData&quot;:{&quot;type&quot;:&quot;article-journal&quot;,&quot;id&quot;:&quot;a53bfb83-c4ca-3219-9e58-5b76a98ae36f&quot;,&quot;title&quot;:&quot;Epidemiology and risk factors for bipolar disorder&quot;,&quot;author&quot;:[{&quot;family&quot;:&quot;Rowland&quot;,&quot;given&quot;:&quot;Tobias A.&quot;,&quot;parse-names&quot;:false,&quot;dropping-particle&quot;:&quot;&quot;,&quot;non-dropping-particle&quot;:&quot;&quot;},{&quot;family&quot;:&quot;Marwaha&quot;,&quot;given&quot;:&quot;Steven&quot;,&quot;parse-names&quot;:false,&quot;dropping-particle&quot;:&quot;&quot;,&quot;non-dropping-particle&quot;:&quot;&quot;}],&quot;container-title&quot;:&quot;Therapeutic Advances in Psychopharmacology&quot;,&quot;DOI&quot;:&quot;10.1177/2045125318769235&quot;,&quot;ISSN&quot;:&quot;2045-1253&quot;,&quot;PMID&quot;:&quot;30181867&quot;,&quot;issued&quot;:{&quot;date-parts&quot;:[[2018,9]]},&quot;page&quot;:&quot;251-269&quot;,&quot;abstract&quot;:&quot;Bipolar disorder is a multifactorial illness with uncertain aetiology. Knowledge of potential risk factors enables clinicians to identify patients who are more likely to develop bipolar disorder, which directs further investigation, follow up and caution when prescribing. Ideally, identifying directly causative factors for bipolar disorder would enable intervention on an individual or population level to prevent the development of the illness, and improve outcomes through earlier treatment. This article reviews the epidemiology of bipolar disorder, along with putative demographic, genetic and environmental risk factors, while assessing the strength of these associations and to what extent they might be said to be ‘causative’. While numerous genetic and environmental risk factors have been identified, the attributable risk of individual factors is often small, and most are not specific to bipolar disorder but are associated with several mental illnesses. Therefore, while some genetic and environmental factors have strong evidence supporting their association with bipolar disorder, fewer have sufficient evidence to establish causality. There is increasing interest in the role of specific gene–environment interactions, as well as the mechanisms by which risk factors interact to lead to bipolar disorder.&quot;,&quot;publisher&quot;:&quot;SAGE Publications&quot;,&quot;issue&quot;:&quot;9&quot;,&quot;volume&quot;:&quot;8&quot;,&quot;expandedJournalTitle&quot;:&quot;Therapeutic Advances in Psychopharmacology&quot;},&quot;isTemporary&quot;:false}],&quot;citationTag&quot;:&quot;MENDELEY_CITATION_v3_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&quot;},{&quot;citationID&quot;:&quot;MENDELEY_CITATION_0ea97366-c537-4513-9e23-d731c36b5114&quot;,&quot;properties&quot;:{&quot;noteIndex&quot;:0},&quot;isEdited&quot;:false,&quot;manualOverride&quot;:{&quot;isManuallyOverridden&quot;:true,&quot;citeprocText&quot;:&quot;(Kim et al., 2021)&quot;,&quot;manualOverrideText&quot;:&quot;(Kim et al., 2021).&quot;},&quot;citationItems&quot;:[{&quot;id&quot;:&quot;7a0e2923-2d51-390c-b990-8c0fac1a279d&quot;,&quot;itemData&quot;:{&quot;type&quot;:&quot;article-journal&quot;,&quot;id&quot;:&quot;7a0e2923-2d51-390c-b990-8c0fac1a279d&quot;,&quot;title&quot;:&quot;Association between genetic variants of the norepinephrine transporter gene (SLC6A2) and bipolar I disorder&quot;,&quot;author&quot;:[{&quot;family&quot;:&quot;Kim&quot;,&quot;given&quot;:&quot;Sun Young&quot;,&quot;parse-names&quot;:false,&quot;dropping-particle&quot;:&quot;&quot;,&quot;non-dropping-particle&quot;:&quot;&quot;},{&quot;family&quot;:&quot;Kim&quot;,&quot;given&quot;:&quot;Han Na&quot;,&quot;parse-names&quot;:false,&quot;dropping-particle&quot;:&quot;&quot;,&quot;non-dropping-particle&quot;:&quot;&quot;},{&quot;family&quot;:&quot;Jeon&quot;,&quot;given&quot;:&quot;Sang Won&quot;,&quot;parse-names&quot;:false,&quot;dropping-particle&quot;:&quot;&quot;,&quot;non-dropping-particle&quot;:&quot;&quot;},{&quot;family&quot;:&quot;Lim&quot;,&quot;given&quot;:&quot;Weon Jeong&quot;,&quot;parse-names&quot;:false,&quot;dropping-particle&quot;:&quot;&quot;,&quot;non-dropping-particle&quot;:&quot;&quot;},{&quot;family&quot;:&quot;Kim&quot;,&quot;given&quot;:&quot;Soo In&quot;,&quot;parse-names&quot;:false,&quot;dropping-particle&quot;:&quot;&quot;,&quot;non-dropping-particle&quot;:&quot;&quot;},{&quot;family&quot;:&quot;Lee&quot;,&quot;given&quot;:&quot;Youn Jung&quot;,&quot;parse-names&quot;:false,&quot;dropping-particle&quot;:&quot;&quot;,&quot;non-dropping-particle&quot;:&quot;&quot;},{&quot;family&quot;:&quot;Kim&quot;,&quot;given&quot;:&quot;Se Young&quot;,&quot;parse-names&quot;:false,&quot;dropping-particle&quot;:&quot;&quot;,&quot;non-dropping-particle&quot;:&quot;&quot;},{&quot;family&quot;:&quot;Kim&quot;,&quot;given&quot;:&quot;Yong Ku&quot;,&quot;parse-names&quot;:false,&quot;dropping-particle&quot;:&quot;&quot;,&quot;non-dropping-particle&quot;:&quot;&quot;}],&quot;container-title&quot;:&quot;Progress in Neuro-Psychopharmacology and Biological Psychiatry&quot;,&quot;DOI&quot;:&quot;10.1016/j.pnpbp.2020.110227&quot;,&quot;ISSN&quot;:&quot;18784216&quot;,&quot;PMID&quot;:&quot;33340618&quot;,&quot;issued&quot;:{&quot;date-parts&quot;:[[2021,4,20]]},&quot;abstract&quot;:&quot;We aimed to investigate the associations between genetic variants of the norepinephrine transporter gene (NET, also known as SLC6A2) and diagnosis of bipolar I disorder. In addition, we examined the relationship between the genetic variants and manic and psychotic symptoms in patients with bipolar I disorder. The three SNPs rs28386840, rs2242446, and rs5569 were genotyped in 326 patients: patients with bipolar I disorder (n = 160) and a control group (n = 166). Subsequently, multivariate logistic regression analysis adjusting for age and sex was conducted to identify independent influences of the SNPs on diagnosis of bipolar I disorder. A possible association between manic and psychotic symptoms and variants of SLC6A2 was also investigated in patients with bipolar I disorder. The rs28836840 SNP in the 5’-UTR of SLC6A2 was significantly associated with bipolar I disorder and with severity of manic and psychotic symptoms in this disorder. Individuals carrying a T allele in the rs28836840 SNP were likely to have a lower risk of bipolar I disorder or lower severity of manic and psychotic symptoms in patients with bipolar I disorder (bipolar I disorder diagnosis: OR = 0.643, 95% Cl = 0.468–0.883, p = 0.006; manic symptoms: β = −2.457, 95% Cl = −4.674 ~ −0.239, p = 0.031; psychotic symptoms: β = −2.501, 95% Cl = −4.700 ~ −0.301, p = 0.027). For the rs2242446 and rs5569 SNPs, there were no significant differences between patients with bipolar I disorder and those without. Our results revealed associations of the rs28386840 SNP with bipolar I disorder diagnosis and with severity of manic and psychotic symptoms. However, the findings reported here require replication in larger samples and various ethnic groups.&quot;,&quot;publisher&quot;:&quot;Elsevier Inc.&quot;,&quot;volume&quot;:&quot;107&quot;,&quot;expandedJournalTitle&quot;:&quot;Progress in Neuro-Psychopharmacology and Biological Psychiatry&quot;},&quot;isTemporary&quot;:false}],&quot;citationTag&quot;:&quot;MENDELEY_CITATION_v3_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&quot;},{&quot;citationID&quot;:&quot;MENDELEY_CITATION_d777b90d-a703-4211-887e-6373e8c4ef34&quot;,&quot;properties&quot;:{&quot;noteIndex&quot;:0},&quot;isEdited&quot;:false,&quot;manualOverride&quot;:{&quot;isManuallyOverridden&quot;:true,&quot;citeprocText&quot;:&quot;(Kim et al., 2021; Yang et al., 2021)&quot;,&quot;manualOverrideText&quot;:&quot;(Kim et al., 2021; Yang et al., 2021).&quot;},&quot;citationItems&quot;:[{&quot;id&quot;:&quot;16ca2dc1-0b15-3598-8924-343f537bdb36&quot;,&quot;itemData&quot;:{&quot;type&quot;:&quot;article-journal&quot;,&quot;id&quot;:&quot;16ca2dc1-0b15-3598-8924-343f537bdb36&quot;,&quot;title&quot;:&quot;SERINC2 increases the risk of bipolar disorder in the Chinese population&quot;,&quot;author&quot;:[{&quot;family&quot;:&quot;Yang&quot;,&quot;given&quot;:&quot;Dong&quot;,&quot;parse-names&quot;:false,&quot;dropping-particle&quot;:&quot;&quot;,&quot;non-dropping-particle&quot;:&quot;&quot;},{&quot;family&quot;:&quot;Chen&quot;,&quot;given&quot;:&quot;Jianshan&quot;,&quot;parse-names&quot;:false,&quot;dropping-particle&quot;:&quot;&quot;,&quot;non-dropping-particle&quot;:&quot;&quot;},{&quot;family&quot;:&quot;Cheng&quot;,&quot;given&quot;:&quot;Xiongchao&quot;,&quot;parse-names&quot;:false,&quot;dropping-particle&quot;:&quot;&quot;,&quot;non-dropping-particle&quot;:&quot;&quot;},{&quot;family&quot;:&quot;Cao&quot;,&quot;given&quot;:&quot;Bo&quot;,&quot;parse-names&quot;:false,&quot;dropping-particle&quot;:&quot;&quot;,&quot;non-dropping-particle&quot;:&quot;&quot;},{&quot;family&quot;:&quot;Chang&quot;,&quot;given&quot;:&quot;Hao&quot;,&quot;parse-names&quot;:false,&quot;dropping-particle&quot;:&quot;&quot;,&quot;non-dropping-particle&quot;:&quot;&quot;},{&quot;family&quot;:&quot;Li&quot;,&quot;given&quot;:&quot;Xuan&quot;,&quot;parse-names&quot;:false,&quot;dropping-particle&quot;:&quot;&quot;,&quot;non-dropping-particle&quot;:&quot;&quot;},{&quot;family&quot;:&quot;Yang&quot;,&quot;given&quot;:&quot;Chanjuan&quot;,&quot;parse-names&quot;:false,&quot;dropping-particle&quot;:&quot;&quot;,&quot;non-dropping-particle&quot;:&quot;&quot;},{&quot;family&quot;:&quot;Wu&quot;,&quot;given&quot;:&quot;Qiuxia&quot;,&quot;parse-names&quot;:false,&quot;dropping-particle&quot;:&quot;&quot;,&quot;non-dropping-particle&quot;:&quot;&quot;},{&quot;family&quot;:&quot;Sun&quot;,&quot;given&quot;:&quot;Jiaqi&quot;,&quot;parse-names&quot;:false,&quot;dropping-particle&quot;:&quot;&quot;,&quot;non-dropping-particle&quot;:&quot;&quot;},{&quot;family&quot;:&quot;Manry&quot;,&quot;given&quot;:&quot;Diane&quot;,&quot;parse-names&quot;:false,&quot;dropping-particle&quot;:&quot;&quot;,&quot;non-dropping-particle&quot;:&quot;&quot;},{&quot;family&quot;:&quot;Pan&quot;,&quot;given&quot;:&quot;Yukun&quot;,&quot;parse-names&quot;:false,&quot;dropping-particle&quot;:&quot;&quot;,&quot;non-dropping-particle&quot;:&quot;&quot;},{&quot;family&quot;:&quot;Dong&quot;,&quot;given&quot;:&quot;Yongli&quot;,&quot;parse-names&quot;:false,&quot;dropping-particle&quot;:&quot;&quot;,&quot;non-dropping-particle&quot;:&quot;&quot;},{&quot;family&quot;:&quot;Li&quot;,&quot;given&quot;:&quot;Jiaojiao&quot;,&quot;parse-names&quot;:false,&quot;dropping-particle&quot;:&quot;&quot;,&quot;non-dropping-particle&quot;:&quot;&quot;},{&quot;family&quot;:&quot;Xu&quot;,&quot;given&quot;:&quot;Tian&quot;,&quot;parse-names&quot;:false,&quot;dropping-particle&quot;:&quot;&quot;,&quot;non-dropping-particle&quot;:&quot;&quot;},{&quot;family&quot;:&quot;Cao&quot;,&quot;given&quot;:&quot;Liping&quot;,&quot;parse-names&quot;:false,&quot;dropping-particle&quot;:&quot;&quot;,&quot;non-dropping-particle&quot;:&quot;&quot;}],&quot;container-title&quot;:&quot;Depression and Anxiety&quot;,&quot;DOI&quot;:&quot;10.1002/da.23186&quot;,&quot;ISSN&quot;:&quot;15206394&quot;,&quot;PMID&quot;:&quot;34288243&quot;,&quot;issued&quot;:{&quot;date-parts&quot;:[[2021,9,1]]},&quot;page&quot;:&quot;985-995&quot;,&quot;abstract&quot;:&quot;Background: Although common variants in a large collection of patients are associated with increased risk for bipolar disorder (BD), studies have only been able to predict 25%-45% of risks, suggesting that lots of variants that contribute to the risk for BD haven't been identified. Our study aims to identify novel BD risk genes. Methods: We performed whole-exome sequencing of 27 individuals from 6 BD multi-affected Chinese families to identify candidate variants. Targeted sequencing of one of the novel risk genes, SERINC2, in additional sporadic 717 BD patients and 312 healthy controls (HC) validated the association. Magnetic resonance imaging (MRI) were performed to evaluate the effect of the variant to brain structures from 213 subjects (4 BD subjects from a multi-affected family, 130 sporadic BD subjects and 79 HC control). Results: BD pedigrees had an increased burden of uncommon variants in extracellular matrix (ECM) and calcium ion binding. By large-scale sequencing we identified a novel recessive BD risk gene, SERINC2, which plays a role in synthesis of sphingolipid and phosphatidylserine (PS). MRI image results show the homozygous nonsense variant in SERINC2 affects the volume of white matter in cerebellum. Conclusions: Our study identified SERINC2 as a risk gene of BD in the Chinese population.&quot;,&quot;publisher&quot;:&quot;John Wiley and Sons Inc&quot;,&quot;issue&quot;:&quot;9&quot;,&quot;volume&quot;:&quot;38&quot;,&quot;expandedJournalTitle&quot;:&quot;Depression and Anxiety&quot;},&quot;isTemporary&quot;:false},{&quot;id&quot;:&quot;7a0e2923-2d51-390c-b990-8c0fac1a279d&quot;,&quot;itemData&quot;:{&quot;type&quot;:&quot;article-journal&quot;,&quot;id&quot;:&quot;7a0e2923-2d51-390c-b990-8c0fac1a279d&quot;,&quot;title&quot;:&quot;Association between genetic variants of the norepinephrine transporter gene (SLC6A2) and bipolar I disorder&quot;,&quot;author&quot;:[{&quot;family&quot;:&quot;Kim&quot;,&quot;given&quot;:&quot;Sun Young&quot;,&quot;parse-names&quot;:false,&quot;dropping-particle&quot;:&quot;&quot;,&quot;non-dropping-particle&quot;:&quot;&quot;},{&quot;family&quot;:&quot;Kim&quot;,&quot;given&quot;:&quot;Han Na&quot;,&quot;parse-names&quot;:false,&quot;dropping-particle&quot;:&quot;&quot;,&quot;non-dropping-particle&quot;:&quot;&quot;},{&quot;family&quot;:&quot;Jeon&quot;,&quot;given&quot;:&quot;Sang Won&quot;,&quot;parse-names&quot;:false,&quot;dropping-particle&quot;:&quot;&quot;,&quot;non-dropping-particle&quot;:&quot;&quot;},{&quot;family&quot;:&quot;Lim&quot;,&quot;given&quot;:&quot;Weon Jeong&quot;,&quot;parse-names&quot;:false,&quot;dropping-particle&quot;:&quot;&quot;,&quot;non-dropping-particle&quot;:&quot;&quot;},{&quot;family&quot;:&quot;Kim&quot;,&quot;given&quot;:&quot;Soo In&quot;,&quot;parse-names&quot;:false,&quot;dropping-particle&quot;:&quot;&quot;,&quot;non-dropping-particle&quot;:&quot;&quot;},{&quot;family&quot;:&quot;Lee&quot;,&quot;given&quot;:&quot;Youn Jung&quot;,&quot;parse-names&quot;:false,&quot;dropping-particle&quot;:&quot;&quot;,&quot;non-dropping-particle&quot;:&quot;&quot;},{&quot;family&quot;:&quot;Kim&quot;,&quot;given&quot;:&quot;Se Young&quot;,&quot;parse-names&quot;:false,&quot;dropping-particle&quot;:&quot;&quot;,&quot;non-dropping-particle&quot;:&quot;&quot;},{&quot;family&quot;:&quot;Kim&quot;,&quot;given&quot;:&quot;Yong Ku&quot;,&quot;parse-names&quot;:false,&quot;dropping-particle&quot;:&quot;&quot;,&quot;non-dropping-particle&quot;:&quot;&quot;}],&quot;container-title&quot;:&quot;Progress in Neuro-Psychopharmacology and Biological Psychiatry&quot;,&quot;DOI&quot;:&quot;10.1016/j.pnpbp.2020.110227&quot;,&quot;ISSN&quot;:&quot;18784216&quot;,&quot;PMID&quot;:&quot;33340618&quot;,&quot;issued&quot;:{&quot;date-parts&quot;:[[2021,4,20]]},&quot;abstract&quot;:&quot;We aimed to investigate the associations between genetic variants of the norepinephrine transporter gene (NET, also known as SLC6A2) and diagnosis of bipolar I disorder. In addition, we examined the relationship between the genetic variants and manic and psychotic symptoms in patients with bipolar I disorder. The three SNPs rs28386840, rs2242446, and rs5569 were genotyped in 326 patients: patients with bipolar I disorder (n = 160) and a control group (n = 166). Subsequently, multivariate logistic regression analysis adjusting for age and sex was conducted to identify independent influences of the SNPs on diagnosis of bipolar I disorder. A possible association between manic and psychotic symptoms and variants of SLC6A2 was also investigated in patients with bipolar I disorder. The rs28836840 SNP in the 5’-UTR of SLC6A2 was significantly associated with bipolar I disorder and with severity of manic and psychotic symptoms in this disorder. Individuals carrying a T allele in the rs28836840 SNP were likely to have a lower risk of bipolar I disorder or lower severity of manic and psychotic symptoms in patients with bipolar I disorder (bipolar I disorder diagnosis: OR = 0.643, 95% Cl = 0.468–0.883, p = 0.006; manic symptoms: β = −2.457, 95% Cl = −4.674 ~ −0.239, p = 0.031; psychotic symptoms: β = −2.501, 95% Cl = −4.700 ~ −0.301, p = 0.027). For the rs2242446 and rs5569 SNPs, there were no significant differences between patients with bipolar I disorder and those without. Our results revealed associations of the rs28386840 SNP with bipolar I disorder diagnosis and with severity of manic and psychotic symptoms. However, the findings reported here require replication in larger samples and various ethnic groups.&quot;,&quot;publisher&quot;:&quot;Elsevier Inc.&quot;,&quot;volume&quot;:&quot;107&quot;,&quot;expandedJournalTitle&quot;:&quot;Progress in Neuro-Psychopharmacology and Biological Psychiatry&quot;},&quot;isTemporary&quot;:false}],&quot;citationTag&quot;:&quot;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&quot;},{&quot;citationID&quot;:&quot;MENDELEY_CITATION_1f8d903d-07e6-4a93-95a5-9a7df2d56728&quot;,&quot;properties&quot;:{&quot;noteIndex&quot;:0},&quot;isEdited&quot;:false,&quot;manualOverride&quot;:{&quot;isManuallyOverridden&quot;:false,&quot;citeprocText&quot;:&quot;(Oraki Kohshour et al., 2022)&quot;,&quot;manualOverrideText&quot;:&quot;&quot;},&quot;citationTag&quot;:&quot;MENDELEY_CITATION_v3_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&quot;,&quot;citationItems&quot;:[{&quot;id&quot;:&quot;99ad4a58-234f-351a-9afa-68fd408ebff1&quot;,&quot;itemData&quot;:{&quot;type&quot;:&quot;article-journal&quot;,&quot;id&quot;:&quot;99ad4a58-234f-351a-9afa-68fd408ebff1&quot;,&quot;title&quot;:&quot;Genomic and neuroimaging approaches to bipolar disorder&quot;,&quot;author&quot;:[{&quot;family&quot;:&quot;Oraki Kohshour&quot;,&quot;given&quot;:&quot;Mojtaba&quot;,&quot;parse-names&quot;:false,&quot;dropping-particle&quot;:&quot;&quot;,&quot;non-dropping-particle&quot;:&quot;&quot;},{&quot;family&quot;:&quot;Papiol&quot;,&quot;given&quot;:&quot;Sergi&quot;,&quot;parse-names&quot;:false,&quot;dropping-particle&quot;:&quot;&quot;,&quot;non-dropping-particle&quot;:&quot;&quot;},{&quot;family&quot;:&quot;Ching&quot;,&quot;given&quot;:&quot;Christopher R. K.&quot;,&quot;parse-names&quot;:false,&quot;dropping-particle&quot;:&quot;&quot;,&quot;non-dropping-particle&quot;:&quot;&quot;},{&quot;family&quot;:&quot;Schulze&quot;,&quot;given&quot;:&quot;Thomas G.&quot;,&quot;parse-names&quot;:false,&quot;dropping-particle&quot;:&quot;&quot;,&quot;non-dropping-particle&quot;:&quot;&quot;}],&quot;container-title&quot;:&quot;BJPsych Open&quot;,&quot;DOI&quot;:&quot;10.1192/bjo.2021.1082&quot;,&quot;ISSN&quot;:&quot;2056-4724&quot;,&quot;URL&quot;:&quot;https://www.cambridge.org/core/product/identifier/S2056472421010826/type/journal_article&quot;,&quot;issued&quot;:{&quot;date-parts&quot;:[[2022,3,1]]},&quot;page&quot;:&quot;e36&quot;,&quot;issue&quot;:&quot;2&quot;,&quot;volume&quot;:&quot;8&quot;,&quot;expandedJournalTitle&quot;:&quot;BJPsych Open&quot;},&quot;isTemporary&quot;:false}]},{&quot;citationID&quot;:&quot;MENDELEY_CITATION_a6dc09f8-41f1-4818-9bcc-f15eb05a0dea&quot;,&quot;properties&quot;:{&quot;noteIndex&quot;:0},&quot;isEdited&quot;:false,&quot;manualOverride&quot;:{&quot;isManuallyOverridden&quot;:false,&quot;citeprocText&quot;:&quot;(Horn and Leigh, 2011)&quot;,&quot;manualOverrideText&quot;:&quot;&quot;},&quot;citationItems&quot;:[{&quot;id&quot;:&quot;8c704de3-375d-363b-8025-5f20ca941baf&quot;,&quot;itemData&quot;:{&quot;type&quot;:&quot;chapter&quot;,&quot;id&quot;:&quot;8c704de3-375d-363b-8025-5f20ca941baf&quot;,&quot;title&quot;:&quot;Chapter 2 - The anatomy and physiology of the ocular motor system&quot;,&quot;author&quot;:[{&quot;family&quot;:&quot;Horn&quot;,&quot;given&quot;:&quot;Anja K E&quot;,&quot;parse-names&quot;:false,&quot;dropping-particle&quot;:&quot;&quot;,&quot;non-dropping-particle&quot;:&quot;&quot;},{&quot;family&quot;:&quot;Leigh&quot;,&quot;given&quot;:&quot;R John&quot;,&quot;parse-names&quot;:false,&quot;dropping-particle&quot;:&quot;&quot;,&quot;non-dropping-particle&quot;:&quot;&quot;}],&quot;container-title&quot;:&quot;Handbook of Clinical Neurology&quot;,&quot;editor&quot;:[{&quot;family&quot;:&quot;Kennard&quot;,&quot;given&quot;:&quot;Christopher&quot;,&quot;parse-names&quot;:false,&quot;dropping-particle&quot;:&quot;&quot;,&quot;non-dropping-particle&quot;:&quot;&quot;},{&quot;family&quot;:&quot;Leigh&quot;,&quot;given&quot;:&quot;R John&quot;,&quot;parse-names&quot;:false,&quot;dropping-particle&quot;:&quot;&quot;,&quot;non-dropping-particle&quot;:&quot;&quot;}],&quot;DOI&quot;:&quot;https://doi.org/10.1016/B978-0-444-52903-9.00008-X&quot;,&quot;ISBN&quot;:&quot;0072-9752&quot;,&quot;URL&quot;:&quot;https://www.sciencedirect.com/science/article/pii/B978044452903900008X&quot;,&quot;issued&quot;:{&quot;date-parts&quot;:[[2011]]},&quot;page&quot;:&quot;21-69&quot;,&quot;abstract&quot;:&quot;Accurate diagnosis of abnormal eye movements depends upon knowledge of the purpose, properties, and neural substrate of distinct functional classes of eye movement. Here, we summarize current concepts of the anatomy of eye movement control. Our approach is bottom-up, starting with the extraocular muscles and their innervation by the cranial nerves. Second, we summarize the neural circuits in the pons underlying horizontal gaze control, and the midbrain connections that coordinate vertical and torsional movements. Third, the role of the cerebellum in governing and optimizing eye movements is presented. Fourth, each area of cerebral cortex contributing to eye movements is discussed. Last, descending projections from cerebral cortex, including basal ganglionic circuits that govern different components of gaze, and the superior colliculus, are summarized. At each stage of this review, the anatomical scheme is used to predict the effects of lesions on the control of eye movements, providing clinical–anatomical correlation.&quot;,&quot;publisher&quot;:&quot;Elsevier&quot;,&quot;volume&quot;:&quot;102&quot;},&quot;isTemporary&quot;:false}],&quot;citationTag&quot;:&quot;MENDELEY_CITATION_v3_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&quot;}]"/>
+    <we:property name="MENDELEY_CITATIONS" value="[{&quot;citationID&quot;:&quot;MENDELEY_CITATION_72d01c90-5461-487c-8a5f-57d7e8cc3068&quot;,&quot;properties&quot;:{&quot;noteIndex&quot;:0},&quot;isEdited&quot;:false,&quot;manualOverride&quot;:{&quot;isManuallyOverridden&quot;:false,&quot;citeprocText&quot;:&quot;(Rowland and Marwaha, 2018)&quot;,&quot;manualOverrideText&quot;:&quot;&quot;},&quot;citationItems&quot;:[{&quot;id&quot;:&quot;a53bfb83-c4ca-3219-9e58-5b76a98ae36f&quot;,&quot;itemData&quot;:{&quot;type&quot;:&quot;article-journal&quot;,&quot;id&quot;:&quot;a53bfb83-c4ca-3219-9e58-5b76a98ae36f&quot;,&quot;title&quot;:&quot;Epidemiology and risk factors for bipolar disorder&quot;,&quot;author&quot;:[{&quot;family&quot;:&quot;Rowland&quot;,&quot;given&quot;:&quot;Tobias A.&quot;,&quot;parse-names&quot;:false,&quot;dropping-particle&quot;:&quot;&quot;,&quot;non-dropping-particle&quot;:&quot;&quot;},{&quot;family&quot;:&quot;Marwaha&quot;,&quot;given&quot;:&quot;Steven&quot;,&quot;parse-names&quot;:false,&quot;dropping-particle&quot;:&quot;&quot;,&quot;non-dropping-particle&quot;:&quot;&quot;}],&quot;container-title&quot;:&quot;Therapeutic Advances in Psychopharmacology&quot;,&quot;DOI&quot;:&quot;10.1177/2045125318769235&quot;,&quot;ISSN&quot;:&quot;2045-1253&quot;,&quot;PMID&quot;:&quot;30181867&quot;,&quot;issued&quot;:{&quot;date-parts&quot;:[[2018,9]]},&quot;page&quot;:&quot;251-269&quot;,&quot;abstract&quot;:&quot;Bipolar disorder is a multifactorial illness with uncertain aetiology. Knowledge of potential risk factors enables clinicians to identify patients who are more likely to develop bipolar disorder, which directs further investigation, follow up and caution when prescribing. Ideally, identifying directly causative factors for bipolar disorder would enable intervention on an individual or population level to prevent the development of the illness, and improve outcomes through earlier treatment. This article reviews the epidemiology of bipolar disorder, along with putative demographic, genetic and environmental risk factors, while assessing the strength of these associations and to what extent they might be said to be ‘causative’. While numerous genetic and environmental risk factors have been identified, the attributable risk of individual factors is often small, and most are not specific to bipolar disorder but are associated with several mental illnesses. Therefore, while some genetic and environmental factors have strong evidence supporting their association with bipolar disorder, fewer have sufficient evidence to establish causality. There is increasing interest in the role of specific gene–environment interactions, as well as the mechanisms by which risk factors interact to lead to bipolar disorder.&quot;,&quot;publisher&quot;:&quot;SAGE Publications&quot;,&quot;issue&quot;:&quot;9&quot;,&quot;volume&quot;:&quot;8&quot;,&quot;expandedJournalTitle&quot;:&quot;Therapeutic Advances in Psychopharmacology&quot;},&quot;isTemporary&quot;:false}],&quot;citationTag&quot;:&quot;MENDELEY_CITATION_v3_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&quot;},{&quot;citationID&quot;:&quot;MENDELEY_CITATION_ccb25ed9-f534-4094-a8e4-7a80761a7997&quot;,&quot;properties&quot;:{&quot;noteIndex&quot;:0},&quot;isEdited&quot;:false,&quot;manualOverride&quot;:{&quot;isManuallyOverridden&quot;:false,&quot;citeprocText&quot;:&quot;(Phillips and Kupfer, 2013)&quot;,&quot;manualOverrideText&quot;:&quot;&quot;},&quot;citationItems&quot;:[{&quot;id&quot;:&quot;ab66b894-eeb2-3edf-8223-9d7ac4fabe51&quot;,&quot;itemData&quot;:{&quot;type&quot;:&quot;article-journal&quot;,&quot;id&quot;:&quot;ab66b894-eeb2-3edf-8223-9d7ac4fabe51&quot;,&quot;title&quot;:&quot;Bipolar disorder diagnosis: challenges and future directions&quot;,&quot;author&quot;:[{&quot;family&quot;:&quot;Phillips&quot;,&quot;given&quot;:&quot;Mary L&quot;,&quot;parse-names&quot;:false,&quot;dropping-particle&quot;:&quot;&quot;,&quot;non-dropping-particle&quot;:&quot;&quot;},{&quot;family&quot;:&quot;Kupfer&quot;,&quot;given&quot;:&quot;David J&quot;,&quot;parse-names&quot;:false,&quot;dropping-particle&quot;:&quot;&quot;,&quot;non-dropping-particle&quot;:&quot;&quot;}],&quot;container-title&quot;:&quot;The Lancet&quot;,&quot;DOI&quot;:&quot;https://doi.org/10.1016/S0140-6736(13)60989-7&quot;,&quot;ISSN&quot;:&quot;0140-6736&quot;,&quot;URL&quot;:&quot;https://www.sciencedirect.com/science/article/pii/S0140673613609897&quot;,&quot;issued&quot;:{&quot;date-parts&quot;:[[2013]]},&quot;page&quot;:&quot;1663-1671&quot;,&quot;abstract&quot;:&quot;Summary\nBipolar disorder refers to a group of affective disorders, which together are characterised by depressive and manic or hypomanic episodes. These disorders include: bipolar disorder type I (depressive and manic episodes: this disorder can be diagnosed on the basis of one manic episode); bipolar disorder type II (depressive and hypomanic episodes); cyclothymic disorder (hypomanic and depressive symptoms that do not meet criteria for depressive episodes); and bipolar disorder not otherwise specified (depressive and hypomanic-like symptoms that do not meet the diagnostic criteria for any of the aforementioned disorders). Bipolar disorder type II is especially difficult to diagnose accurately because of the difficulty in differentiation of this disorder from recurrent unipolar depression (recurrent depressive episodes) in depressed patients. The identification of objective biomarkers that represent pathophysiologic processes that differ between bipolar disorder and unipolar depression can both inform bipolar disorder diagnosis and provide biological targets for the development of new and personalised treatments. Neuroimaging studies could help the identification of biomarkers that differentiate bipolar disorder from unipolar depression, but the problem in detection of a clear boundary between these disorders suggests that they might be better represented as a continuum of affective disorders. Innovative combinations of neuroimaging and pattern recognition approaches can identify individual patterns of neural structure and function that accurately ascertain where a patient might lie on a behavioural scale. Ultimately, an integrative approach, with several biological measurements using different scales, could yield patterns of biomarkers (biosignatures) to help identify biological targets for personalised and new treatments for all affective disorders.&quot;,&quot;issue&quot;:&quot;9878&quot;,&quot;volume&quot;:&quot;381&quot;,&quot;expandedJournalTitle&quot;:&quot;The Lancet&quot;},&quot;isTemporary&quot;:false}],&quot;citationTag&quot;:&quot;MENDELEY_CITATION_v3_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&quot;},{&quot;citationID&quot;:&quot;MENDELEY_CITATION_49e1b28a-92b1-4f7d-8e90-84d292ec08bd&quot;,&quot;properties&quot;:{&quot;noteIndex&quot;:0},&quot;isEdited&quot;:false,&quot;manualOverride&quot;:{&quot;isManuallyOverridden&quot;:true,&quot;citeprocText&quot;:&quot;(Miklowitz, 2008; Müller-Oerlinghausen et al., 2002)&quot;,&quot;manualOverrideText&quot;:&quot;(Miklowitz, 2008; Müller-Oerlinghausen et al., 2002).&quot;},&quot;citationItems&quot;:[{&quot;id&quot;:&quot;e0c70d93-24a3-36e7-8fea-4fea59a661bd&quot;,&quot;itemData&quot;:{&quot;type&quot;:&quot;book&quot;,&quot;id&quot;:&quot;e0c70d93-24a3-36e7-8fea-4fea59a661bd&quot;,&quot;title&quot;:&quot;Bipolar disorder : a family-focused treatment approach&quot;,&quot;author&quot;:[{&quot;family&quot;:&quot;Miklowitz&quot;,&quot;given&quot;:&quot;David Jay&quot;,&quot;parse-names&quot;:false,&quot;dropping-particle&quot;:&quot;&quot;,&quot;non-dropping-particle&quot;:&quot;&quot;}],&quot;ISBN&quot;:&quot;9781593856557&quot;,&quot;issued&quot;:{&quot;date-parts&quot;:[[2008]]},&quot;number-of-pages&quot;:&quot;348&quot;,&quot;abstract&quot;:&quot;2nd ed. Family-focused psychoeducational treatment (FFT) is among a very small number of psychosocial treatments that have been found to be effective in multiple studies to improve the course of bipolar disorder. This indispensable guide describes how to implement FFT with adult and adolescent patients and their family members. Provided are practical procedures for helping families understand the nature of bipolar disorder, strengthen their communication skills, solve day-to-day problems, and reduce the risk and severity of relapse. The book incorporates state-of-the-art knowledge on the illness and its biological and psychosocial management. More than a dozen reproducible handouts are included. -- from back cover. Bipolar disorder and families : clinical and research background. Bipolar disorder : why family treatment? ; The nature of bipolar disorder and its impact on the family ; Family and social factors in the course of bipolar disorder -- Conducting family-focused treatment. Planning the first encounter ; The functional assessment ; Family psychoeducation : the initial sessions ; Family psychoeducation : etiology, treatment, and self-management ; Family psychoeducation : dealing with resistances ; Communication enhancement training : rationale and mechanics ; Communication enhancement training : clinical issues ; Dealing with family problems ; Managing crises in family-focused treatment ; Termination.&quot;,&quot;publisher&quot;:&quot;Guilford Press&quot;},&quot;isTemporary&quot;:false},{&quot;id&quot;:&quot;7d82634e-c10d-39a2-b683-8d1c2d81a5d0&quot;,&quot;itemData&quot;:{&quot;type&quot;:&quot;article-journal&quot;,&quot;id&quot;:&quot;7d82634e-c10d-39a2-b683-8d1c2d81a5d0&quot;,&quot;title&quot;:&quot;Bipolar disorder&quot;,&quot;author&quot;:[{&quot;family&quot;:&quot;Müller-Oerlinghausen&quot;,&quot;given&quot;:&quot;Bruno&quot;,&quot;parse-names&quot;:false,&quot;dropping-particle&quot;:&quot;&quot;,&quot;non-dropping-particle&quot;:&quot;&quot;},{&quot;family&quot;:&quot;Berghöfer&quot;,&quot;given&quot;:&quot;Anne&quot;,&quot;parse-names&quot;:false,&quot;dropping-particle&quot;:&quot;&quot;,&quot;non-dropping-particle&quot;:&quot;&quot;},{&quot;family&quot;:&quot;Bauer&quot;,&quot;given&quot;:&quot;Michael&quot;,&quot;parse-names&quot;:false,&quot;dropping-particle&quot;:&quot;&quot;,&quot;non-dropping-particle&quot;:&quot;&quot;}],&quot;container-title&quot;:&quot;The Lancet&quot;,&quot;DOI&quot;:&quot;https://doi.org/10.1016/S0140-6736(02)07450-0&quot;,&quot;ISSN&quot;:&quot;0140-6736&quot;,&quot;URL&quot;:&quot;https://www.sciencedirect.com/science/article/pii/S0140673602074500&quot;,&quot;issued&quot;:{&quot;date-parts&quot;:[[2002]]},&quot;page&quot;:&quot;241-247&quot;,&quot;abstract&quot;:&quot;Summary\nBipolar, or manic-depressive, disorder is a frequent, severe, mostly recurrent mood disorder associated with great morbidity. The lifetime prevalence of bipolar disorder is 1·3 to 1·6%. The mortality rate of the disease is two to three times higher than that of the general population. About 10–20% of individuals with bipolar disorder take their own life, and nearly one third of patients admit to at least one suicide attempt. The clinical manifestations of the disease are exceptionally diverse. They range from mild hypomania or mild depression to severe forms of mania or depression accompanied by profound psychosis. Bipolar disorder is equally prevalent across sexes, with the exception of rapid cycling, a severe and difficult to treat variant of the disorder, which arises mostly in women. Because of the high risk of recurrence and suicide, long-term prophylactic pharmacological treatment is indicated. Lithium salts are the first choice long-term preventive treatment for bipolar disorder. They also possess well documented antisuicidal effects. Second choice prophylactic treatments are carbamazepine and valproate, although evidence of their effectiveness is weaker.&quot;,&quot;issue&quot;:&quot;9302&quot;,&quot;volume&quot;:&quot;359&quot;,&quot;expandedJournalTitle&quot;:&quot;The Lancet&quot;},&quot;isTemporary&quot;:false}],&quot;citationTag&quot;:&quot;MENDELEY_CITATION_v3_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&quot;},{&quot;citationID&quot;:&quot;MENDELEY_CITATION_1aeb9a67-37d8-422e-8ac8-9cc63d8418e6&quot;,&quot;properties&quot;:{&quot;noteIndex&quot;:0},&quot;isEdited&quot;:false,&quot;manualOverride&quot;:{&quot;isManuallyOverridden&quot;:true,&quot;citeprocText&quot;:&quot;(Cerimele et al., 2014)&quot;,&quot;manualOverrideText&quot;:&quot;(Cerimele et al., 2014).&quot;},&quot;citationItems&quot;:[{&quot;id&quot;:&quot;615a2d29-ffdf-3311-8de1-200cb9a66faa&quot;,&quot;itemData&quot;:{&quot;type&quot;:&quot;article-journal&quot;,&quot;id&quot;:&quot;615a2d29-ffdf-3311-8de1-200cb9a66faa&quot;,&quot;title&quot;:&quot;The prevalence of bipolar disorder in general primary care samples: a systematic review&quot;,&quot;author&quot;:[{&quot;family&quot;:&quot;Cerimele&quot;,&quot;given&quot;:&quot;Joseph M&quot;,&quot;parse-names&quot;:false,&quot;dropping-particle&quot;:&quot;&quot;,&quot;non-dropping-particle&quot;:&quot;&quot;},{&quot;family&quot;:&quot;Chwastiak&quot;,&quot;given&quot;:&quot;Lydia A&quot;,&quot;parse-names&quot;:false,&quot;dropping-particle&quot;:&quot;&quot;,&quot;non-dropping-particle&quot;:&quot;&quot;},{&quot;family&quot;:&quot;Dodson&quot;,&quot;given&quot;:&quot;Sherry&quot;,&quot;parse-names&quot;:false,&quot;dropping-particle&quot;:&quot;&quot;,&quot;non-dropping-particle&quot;:&quot;&quot;},{&quot;family&quot;:&quot;Katon&quot;,&quot;given&quot;:&quot;Wayne J&quot;,&quot;parse-names&quot;:false,&quot;dropping-particle&quot;:&quot;&quot;,&quot;non-dropping-particle&quot;:&quot;&quot;}],&quot;container-title&quot;:&quot;General Hospital Psychiatry&quot;,&quot;DOI&quot;:&quot;https://doi.org/10.1016/j.genhosppsych.2013.09.008&quot;,&quot;ISSN&quot;:&quot;0163-8343&quot;,&quot;URL&quot;:&quot;https://www.sciencedirect.com/science/article/pii/S0163834313002557&quot;,&quot;issued&quot;:{&quot;date-parts&quot;:[[2014]]},&quot;page&quot;:&quot;19-25&quot;,&quot;abstract&quot;:&quot;Objective\nTo obtain an estimate of the prevalence of bipolar disorder in primary care.\nMethods\nWe used the Preferred Reporting Items for Systematic Reviews and Meta-Analyses method to conduct a systematic review in January 2013. We searched seven databases with a comprehensive list of search terms. Included articles had a sample size of 200 patients or more and assessed bipolar disorder using a structured clinical interview or bipolar screening questionnaire in random adult primary care patients. Risk of bias in each study was also assessed.\nResults\nWe found 5595 unique records in our search. Fifteen studies met our inclusion criteria. The percentage of patients with bipolar disorder found on structured psychiatric interviews in 10 of 12 studies ranged from 0.5% to 4.3%, and a positive screen for bipolar disorder using a bipolar disorder questionnaire was found in 7.6% to 9.8% of patients.\nConclusion\nIn 10 of 12 studies using a structured psychiatric interview, approximately 0.5% to 4.3% of primary care patients were found to have bipolar disorder, with as many as 9.3% having bipolar spectrum illness in some settings. Prevalence estimates from studies using screening measures that have been found to have low positive predictive value were generally higher than those found using structured interviews.&quot;,&quot;issue&quot;:&quot;1&quot;,&quot;volume&quot;:&quot;36&quot;,&quot;expandedJournalTitle&quot;:&quot;General Hospital Psychiatry&quot;},&quot;isTemporary&quot;:false}],&quot;citationTag&quot;:&quot;MENDELEY_CITATION_v3_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&quot;},{&quot;citationID&quot;:&quot;MENDELEY_CITATION_0434bcb0-d98a-4ae2-8fd3-a05774622333&quot;,&quot;properties&quot;:{&quot;noteIndex&quot;:0},&quot;isEdited&quot;:false,&quot;manualOverride&quot;:{&quot;isManuallyOverridden&quot;:true,&quot;citeprocText&quot;:&quot;(Moreno et al., 2007)&quot;,&quot;manualOverrideText&quot;:&quot;(Moreno et al., 2007).&quot;},&quot;citationItems&quot;:[{&quot;id&quot;:&quot;2ef57bba-13a2-311b-9552-52a515c993fe&quot;,&quot;itemData&quot;:{&quot;type&quot;:&quot;article-journal&quot;,&quot;id&quot;:&quot;2ef57bba-13a2-311b-9552-52a515c993fe&quot;,&quot;title&quot;:&quot;National Trends in the Outpatient Diagnosis and Treatment of Bipolar Disorder in Youth&quot;,&quot;author&quot;:[{&quot;family&quot;:&quot;Moreno&quot;,&quot;given&quot;:&quot;Carmen&quot;,&quot;parse-names&quot;:false,&quot;dropping-particle&quot;:&quot;&quot;,&quot;non-dropping-particle&quot;:&quot;&quot;},{&quot;family&quot;:&quot;Laje&quot;,&quot;given&quot;:&quot;Gonzalo&quot;,&quot;parse-names&quot;:false,&quot;dropping-particle&quot;:&quot;&quot;,&quot;non-dropping-particle&quot;:&quot;&quot;},{&quot;family&quot;:&quot;Blanco&quot;,&quot;given&quot;:&quot;Carlos&quot;,&quot;parse-names&quot;:false,&quot;dropping-particle&quot;:&quot;&quot;,&quot;non-dropping-particle&quot;:&quot;&quot;},{&quot;family&quot;:&quot;Jiang&quot;,&quot;given&quot;:&quot;Huiping&quot;,&quot;parse-names&quot;:false,&quot;dropping-particle&quot;:&quot;&quot;,&quot;non-dropping-particle&quot;:&quot;&quot;},{&quot;family&quot;:&quot;Schmidt&quot;,&quot;given&quot;:&quot;Andrew B&quot;,&quot;parse-names&quot;:false,&quot;dropping-particle&quot;:&quot;&quot;,&quot;non-dropping-particle&quot;:&quot;&quot;},{&quot;family&quot;:&quot;Olfson&quot;,&quot;given&quot;:&quot;Mark&quot;,&quot;parse-names&quot;:false,&quot;dropping-particle&quot;:&quot;&quot;,&quot;non-dropping-particle&quot;:&quot;&quot;}],&quot;container-title&quot;:&quot;Archives of General Psychiatry&quot;,&quot;DOI&quot;:&quot;10.1001/archpsyc.64.9.1032&quot;,&quot;ISSN&quot;:&quot;0003-990X&quot;,&quot;URL&quot;:&quot;https://doi.org/10.1001/archpsyc.64.9.1032&quot;,&quot;issued&quot;:{&quot;date-parts&quot;:[[2007,9,1]]},&quot;page&quot;:&quot;1032-1039&quot;,&quot;abstract&quot;:&quot;Although bipolar disorder may have its onset during childhood, little is known about national trends in the diagnosis and management of bipolar disorder in young people.To present national trends in outpatient visits with a diagnosis of bipolar disorder and to compare the treatment provided to youth and adults during those visits.We compare rates of growth between 1994-1995 and 2002-2003 in visits with a bipolar disorder diagnosis by individuals aged 0 to 19 years vs those aged 20 years or older. For the period of 1999 to 2003, we also compare demographic, clinical, and treatment characteristics of youth and adult bipolar disorder visits.Outpatient visits to physicians in office-based practice.Patient visits from the National Ambulatory Medical Care Survey (1999-2003) with a bipolar disorder diagnosis (n = 962).Visits with a diagnosis of bipolar disorder by youth (aged 0-19 years) and by adults (aged ≥ 20 years).The estimated annual number of youth office-based visits with a diagnosis of bipolar disorder increased from 25 (1994-1995) to 1003 (2002-2003) visits per 100 000 population, and adult visits with a diagnosis of bipolar disorder increased from 905 to 1679 visits per 100 000 population during this period. In 1999 to 2003, most youth bipolar disorder visits were by males (66.5%), whereas most adult bipolar disorder visits were by females (67.6%); youth were more likely than adults to receive a comorbid diagnosis of attention-deficit/hyperactivity disorder (32.2% vs 3.0%, respectively; P &amp;lt; .001); and most youth (90.6%) and adults (86.4%) received a psychotropic medication during bipolar disorder visits, with comparable rates of mood stabilizers, antipsychotics, and antidepressants prescribed for both age groups.There has been a recent rapid increase in the diagnosis of youth bipolar disorder in office-based medical settings. This increase highlights a need for clinical epidemiological reliability studies to determine the accuracy of clinical diagnoses of child and adolescent bipolar disorder in community practice.Arch Gen Psychiatry. 2007;64(9):1032-1039--&gt;&quot;,&quot;issue&quot;:&quot;9&quot;,&quot;volume&quot;:&quot;64&quot;,&quot;expandedJournalTitle&quot;:&quot;Archives of General Psychiatry&quot;},&quot;isTemporary&quot;:false}],&quot;citationTag&quot;:&quot;MENDELEY_CITATION_v3_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&quot;},{&quot;citationID&quot;:&quot;MENDELEY_CITATION_9eb232c8-25a2-480e-8348-6ff34f3f345b&quot;,&quot;properties&quot;:{&quot;noteIndex&quot;:0},&quot;isEdited&quot;:false,&quot;manualOverride&quot;:{&quot;isManuallyOverridden&quot;:true,&quot;citeprocText&quot;:&quot;(Aziz et al., 2006)&quot;,&quot;manualOverrideText&quot;:&quot;(Aziz et al., 2006).&quot;},&quot;citationItems&quot;:[{&quot;id&quot;:&quot;9e225db9-5c0c-3ba9-8a87-78a9eec09cdd&quot;,&quot;itemData&quot;:{&quot;type&quot;:&quot;article-journal&quot;,&quot;id&quot;:&quot;9e225db9-5c0c-3ba9-8a87-78a9eec09cdd&quot;,&quot;title&quot;:&quot;Treatments for late-life bipolar disorder&quot;,&quot;author&quot;:[{&quot;family&quot;:&quot;Aziz&quot;,&quot;given&quot;:&quot;Rehan&quot;,&quot;parse-names&quot;:false,&quot;dropping-particle&quot;:&quot;&quot;,&quot;non-dropping-particle&quot;:&quot;&quot;},{&quot;family&quot;:&quot;Lorberg&quot;,&quot;given&quot;:&quot;Boris&quot;,&quot;parse-names&quot;:false,&quot;dropping-particle&quot;:&quot;&quot;,&quot;non-dropping-particle&quot;:&quot;&quot;},{&quot;family&quot;:&quot;Tampi&quot;,&quot;given&quot;:&quot;Rajesh R&quot;,&quot;parse-names&quot;:false,&quot;dropping-particle&quot;:&quot;&quot;,&quot;non-dropping-particle&quot;:&quot;&quot;}],&quot;container-title&quot;:&quot;The American Journal of Geriatric Pharmacotherapy&quot;,&quot;DOI&quot;:&quot;https://doi.org/10.1016/j.amjopharm.2006.12.007&quot;,&quot;ISSN&quot;:&quot;1543-5946&quot;,&quot;URL&quot;:&quot;https://www.sciencedirect.com/science/article/pii/S154359460600081X&quot;,&quot;issued&quot;:{&quot;date-parts&quot;:[[2006]]},&quot;page&quot;:&quot;347-364&quot;,&quot;abstract&quot;:&quot;Background:\nBipolar affective disorder is not uncommon in the elderly; prevalence rates in the United States range from 0.1% to 0.4%. However, it accounts for 10% to 25% of all geriatric patients with mood disorders and 5% of patients admitted to geropsychiatric inpatient units. These patients often present a tremendous treatment challenge to clinicians. They frequently have differing treatment needs compared with their younger counterparts because of substantial medical comorbidity and age-related variations in response to therapy. Unfortunately, the management of geriatric bipolar disorder has been relatively neglected compared with the younger population. There continues to be a scarcity of published, controlled trials in the elderly, and no treatment algorithms specific to bipolar disorder in the elderly have been devised.\nObjective:\nThe goal of this article was to review the current literature on both the pharmacologic and nonpharmacologic management of late-life bipolar disorder.\nMethods:\nEnglish-language articles written on the treatment of bipolar disorder in the elderly were identified. The first step in data collection involved a search for evidence-based clinical practice guidelines in the Cochrane Database of Systematic Reviews (up until the third quarter of 2006). Systematic reviews were then located in the following databases: MEDLINE (1966-September 2006), EMBASE (1980-2006 [week 36]), and PsycINFO (1967–September 2006 [week 1]). Additional use was made of these 3 databases in searching for single randomized controlled trials, meta-analyses, cohort studies, case-control studies, case series, and case reports. “Elderly,” used synonymously with “geriatric,” was defined as individuals aged ≥60 years. However, to take into account ambiguity in the nomenclature, the key words aged, geriatric, elderly, and older were combined with words indicating pharmacologic treatments such as pharmacotherapy; classes of medications (eg, lithium, antidepressants, antipsychotics, anticonvulsants, benzodiazepines); and names of selected individual medications (eg, lithium, valproic acid, lamotrigine, carbamazepine, oxcarbazepine, topiramate, gabapentin, zonisamide, clozapine, risperidone, olanzapine, quetiapine, ziprasidone, aripiprazole). These terms were then combined with the diagnostic terms bipolar disorder, mania, hypomania, depression, or bipolar depression. Finally, the terms ECT and psychotherapy were also queried in combination with indicators for age and diagnosis. A few articles on “older adults,” usually defined as individuals aged 50 to 55 years, were also included. They may allow for possible extrapolation of data to the geriatric population. Additionally, several mixed-age studies were included for similar considerations. Case reports and case series were described for their potential heuristic value.\nResults:\nUnfortunately, there is a considerable dearth of literature involving evidence-based clinical practice guidelines and even randomized controlled trials in elderly individuals with bipolar disorder. Available options for the treatment of bipolar disorder (including those for mania, hypomania, depression, or maintenance) in the elderly include lithium, antiepileptics, antipsychotics, benzodiazepines, antidepressants, electroconvulsive therapy (ECT), and psychotherapy.\nConclusions:\nThe data for the treatment of late-life bipolar disorder are limited, but the available evidence shows efficacy for some commonly used treatments. Lithium, divalproex sodium, carbamazepine, lamotrigine, atypical antipsychotics, and antidepressants have all been found to be beneficial in the treatment of elderly patients with bipolar disorder. Although there are no specific guidelines for the treatment of these patients, monotherapy followed by combination therapy of the various classes of drugs may help with the resolution of symptoms. ECT and psychotherapy may be useful in the treatment of refractory disease. There is a need for more controlled studies in this age group before definitive treatment strategies can be enumerated.&quot;,&quot;issue&quot;:&quot;4&quot;,&quot;volume&quot;:&quot;4&quot;,&quot;expandedJournalTitle&quot;:&quot;The American Journal of Geriatric Pharmacotherapy&quot;},&quot;isTemporary&quot;:false}],&quot;citationTag&quot;:&quot;MENDELEY_CITATION_v3_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&quot;},{&quot;citationID&quot;:&quot;MENDELEY_CITATION_00ed290e-e82a-4fb2-9252-270b1553de16&quot;,&quot;properties&quot;:{&quot;noteIndex&quot;:0},&quot;isEdited&quot;:false,&quot;manualOverride&quot;:{&quot;isManuallyOverridden&quot;:true,&quot;citeprocText&quot;:&quot;(Miller and Black, 2020)&quot;,&quot;manualOverrideText&quot;:&quot;(Miller and Black, 2020).&quot;},&quot;citationItems&quot;:[{&quot;id&quot;:&quot;d4230a43-68ab-314d-8b23-fe28ccc288fe&quot;,&quot;itemData&quot;:{&quot;type&quot;:&quot;article-journal&quot;,&quot;id&quot;:&quot;d4230a43-68ab-314d-8b23-fe28ccc288fe&quot;,&quot;title&quot;:&quot;Bipolar Disorder and Suicide: a Review&quot;,&quot;author&quot;:[{&quot;family&quot;:&quot;Miller&quot;,&quot;given&quot;:&quot;Jacob&quot;,&quot;parse-names&quot;:false,&quot;dropping-particle&quot;:&quot;&quot;,&quot;non-dropping-particle&quot;:&quot;&quot;},{&quot;family&quot;:&quot;Black&quot;,&quot;given&quot;:&quot;Donald&quot;,&quot;parse-names&quot;:false,&quot;dropping-particle&quot;:&quot;&quot;,&quot;non-dropping-particle&quot;:&quot;&quot;}],&quot;container-title&quot;:&quot;Current Psychiatry Reports&quot;,&quot;DOI&quot;:&quot;10.1007/s11920-020-1130-0&quot;,&quot;issued&quot;:{&quot;date-parts&quot;:[[2020,1,18]]},&quot;abstract&quot;:&quot;Purpose of Review\nBipolar disorder has the highest rate of suicide of all psychiatric conditions and is approximately 20–30 times that of the general population. The purpose of this review is to discuss findings relevant to bipolar disorder and suicide.\n\nRecent Findings\nRisk factors include male gender, living alone, divorced, no children, Caucasian, younger age (&lt; 35 years), elderly age (&gt; 75 years), unemployment, and a personal history of suicide attempt and family history of suicide attempt or suicide completion, as well as predominant depressive polarity. Suicide is associated with the depressed or mixed subtypes, not mania. Although there are emerging treatments for bipolar depression, such as ketamine and TMS, lithium remains the only medication associated with lowered suicide rates in bipolar disorder.\n\nSummary\nUnderstanding clinical and demographic risk factors for suicide in bipolar disorder remains the best way to prevent suicidal behavior. Early intervention and treatment with anti-suicidal medications, such as lithium, along with close observation and follow-up is the best way to mitigate suicide in patients with bipolar disorder.&quot;,&quot;volume&quot;:&quot;22&quot;,&quot;expandedJournalTitle&quot;:&quot;Current Psychiatry Reports&quot;},&quot;isTemporary&quot;:false}],&quot;citationTag&quot;:&quot;MENDELEY_CITATION_v3_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&quot;},{&quot;citationID&quot;:&quot;MENDELEY_CITATION_d29164f5-5549-4b53-9cb2-748efce02a39&quot;,&quot;properties&quot;:{&quot;noteIndex&quot;:0},&quot;isEdited&quot;:false,&quot;manualOverride&quot;:{&quot;isManuallyOverridden&quot;:true,&quot;citeprocText&quot;:&quot;(Cerimele et al., 2014)&quot;,&quot;manualOverrideText&quot;:&quot;(Cerimele et al., 2014).&quot;},&quot;citationItems&quot;:[{&quot;id&quot;:&quot;615a2d29-ffdf-3311-8de1-200cb9a66faa&quot;,&quot;itemData&quot;:{&quot;type&quot;:&quot;article-journal&quot;,&quot;id&quot;:&quot;615a2d29-ffdf-3311-8de1-200cb9a66faa&quot;,&quot;title&quot;:&quot;The prevalence of bipolar disorder in general primary care samples: a systematic review&quot;,&quot;author&quot;:[{&quot;family&quot;:&quot;Cerimele&quot;,&quot;given&quot;:&quot;Joseph M&quot;,&quot;parse-names&quot;:false,&quot;dropping-particle&quot;:&quot;&quot;,&quot;non-dropping-particle&quot;:&quot;&quot;},{&quot;family&quot;:&quot;Chwastiak&quot;,&quot;given&quot;:&quot;Lydia A&quot;,&quot;parse-names&quot;:false,&quot;dropping-particle&quot;:&quot;&quot;,&quot;non-dropping-particle&quot;:&quot;&quot;},{&quot;family&quot;:&quot;Dodson&quot;,&quot;given&quot;:&quot;Sherry&quot;,&quot;parse-names&quot;:false,&quot;dropping-particle&quot;:&quot;&quot;,&quot;non-dropping-particle&quot;:&quot;&quot;},{&quot;family&quot;:&quot;Katon&quot;,&quot;given&quot;:&quot;Wayne J&quot;,&quot;parse-names&quot;:false,&quot;dropping-particle&quot;:&quot;&quot;,&quot;non-dropping-particle&quot;:&quot;&quot;}],&quot;container-title&quot;:&quot;General Hospital Psychiatry&quot;,&quot;DOI&quot;:&quot;https://doi.org/10.1016/j.genhosppsych.2013.09.008&quot;,&quot;ISSN&quot;:&quot;0163-8343&quot;,&quot;URL&quot;:&quot;https://www.sciencedirect.com/science/article/pii/S0163834313002557&quot;,&quot;issued&quot;:{&quot;date-parts&quot;:[[2014]]},&quot;page&quot;:&quot;19-25&quot;,&quot;abstract&quot;:&quot;Objective\nTo obtain an estimate of the prevalence of bipolar disorder in primary care.\nMethods\nWe used the Preferred Reporting Items for Systematic Reviews and Meta-Analyses method to conduct a systematic review in January 2013. We searched seven databases with a comprehensive list of search terms. Included articles had a sample size of 200 patients or more and assessed bipolar disorder using a structured clinical interview or bipolar screening questionnaire in random adult primary care patients. Risk of bias in each study was also assessed.\nResults\nWe found 5595 unique records in our search. Fifteen studies met our inclusion criteria. The percentage of patients with bipolar disorder found on structured psychiatric interviews in 10 of 12 studies ranged from 0.5% to 4.3%, and a positive screen for bipolar disorder using a bipolar disorder questionnaire was found in 7.6% to 9.8% of patients.\nConclusion\nIn 10 of 12 studies using a structured psychiatric interview, approximately 0.5% to 4.3% of primary care patients were found to have bipolar disorder, with as many as 9.3% having bipolar spectrum illness in some settings. Prevalence estimates from studies using screening measures that have been found to have low positive predictive value were generally higher than those found using structured interviews.&quot;,&quot;issue&quot;:&quot;1&quot;,&quot;volume&quot;:&quot;36&quot;,&quot;expandedJournalTitle&quot;:&quot;General Hospital Psychiatry&quot;},&quot;isTemporary&quot;:false}],&quot;citationTag&quot;:&quot;MENDELEY_CITATION_v3_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&quot;},{&quot;citationID&quot;:&quot;MENDELEY_CITATION_52e05b6f-2c06-422f-9bf9-b6fa8dbc0715&quot;,&quot;properties&quot;:{&quot;noteIndex&quot;:0},&quot;isEdited&quot;:false,&quot;manualOverride&quot;:{&quot;isManuallyOverridden&quot;:false,&quot;citeprocText&quot;:&quot;(Müller-Oerlinghausen et al., 2002)&quot;,&quot;manualOverrideText&quot;:&quot;&quot;},&quot;citationItems&quot;:[{&quot;id&quot;:&quot;7d82634e-c10d-39a2-b683-8d1c2d81a5d0&quot;,&quot;itemData&quot;:{&quot;type&quot;:&quot;article-journal&quot;,&quot;id&quot;:&quot;7d82634e-c10d-39a2-b683-8d1c2d81a5d0&quot;,&quot;title&quot;:&quot;Bipolar disorder&quot;,&quot;author&quot;:[{&quot;family&quot;:&quot;Müller-Oerlinghausen&quot;,&quot;given&quot;:&quot;Bruno&quot;,&quot;parse-names&quot;:false,&quot;dropping-particle&quot;:&quot;&quot;,&quot;non-dropping-particle&quot;:&quot;&quot;},{&quot;family&quot;:&quot;Berghöfer&quot;,&quot;given&quot;:&quot;Anne&quot;,&quot;parse-names&quot;:false,&quot;dropping-particle&quot;:&quot;&quot;,&quot;non-dropping-particle&quot;:&quot;&quot;},{&quot;family&quot;:&quot;Bauer&quot;,&quot;given&quot;:&quot;Michael&quot;,&quot;parse-names&quot;:false,&quot;dropping-particle&quot;:&quot;&quot;,&quot;non-dropping-particle&quot;:&quot;&quot;}],&quot;container-title&quot;:&quot;The Lancet&quot;,&quot;DOI&quot;:&quot;https://doi.org/10.1016/S0140-6736(02)07450-0&quot;,&quot;ISSN&quot;:&quot;0140-6736&quot;,&quot;URL&quot;:&quot;https://www.sciencedirect.com/science/article/pii/S0140673602074500&quot;,&quot;issued&quot;:{&quot;date-parts&quot;:[[2002]]},&quot;page&quot;:&quot;241-247&quot;,&quot;abstract&quot;:&quot;Summary\nBipolar, or manic-depressive, disorder is a frequent, severe, mostly recurrent mood disorder associated with great morbidity. The lifetime prevalence of bipolar disorder is 1·3 to 1·6%. The mortality rate of the disease is two to three times higher than that of the general population. About 10–20% of individuals with bipolar disorder take their own life, and nearly one third of patients admit to at least one suicide attempt. The clinical manifestations of the disease are exceptionally diverse. They range from mild hypomania or mild depression to severe forms of mania or depression accompanied by profound psychosis. Bipolar disorder is equally prevalent across sexes, with the exception of rapid cycling, a severe and difficult to treat variant of the disorder, which arises mostly in women. Because of the high risk of recurrence and suicide, long-term prophylactic pharmacological treatment is indicated. Lithium salts are the first choice long-term preventive treatment for bipolar disorder. They also possess well documented antisuicidal effects. Second choice prophylactic treatments are carbamazepine and valproate, although evidence of their effectiveness is weaker.&quot;,&quot;issue&quot;:&quot;9302&quot;,&quot;volume&quot;:&quot;359&quot;,&quot;expandedJournalTitle&quot;:&quot;The Lancet&quot;},&quot;isTemporary&quot;:false}],&quot;citationTag&quot;:&quot;MENDELEY_CITATION_v3_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&quot;},{&quot;citationID&quot;:&quot;MENDELEY_CITATION_ad49911d-a2ae-476c-b436-7b51374ade05&quot;,&quot;properties&quot;:{&quot;noteIndex&quot;:0},&quot;isEdited&quot;:false,&quot;manualOverride&quot;:{&quot;isManuallyOverridden&quot;:true,&quot;citeprocText&quot;:&quot;(Phillips and Kupfer, 2013)&quot;,&quot;manualOverrideText&quot;:&quot;(Phillips and Kupfer, 2013).&quot;},&quot;citationItems&quot;:[{&quot;id&quot;:&quot;ab66b894-eeb2-3edf-8223-9d7ac4fabe51&quot;,&quot;itemData&quot;:{&quot;type&quot;:&quot;article-journal&quot;,&quot;id&quot;:&quot;ab66b894-eeb2-3edf-8223-9d7ac4fabe51&quot;,&quot;title&quot;:&quot;Bipolar disorder diagnosis: challenges and future directions&quot;,&quot;author&quot;:[{&quot;family&quot;:&quot;Phillips&quot;,&quot;given&quot;:&quot;Mary L&quot;,&quot;parse-names&quot;:false,&quot;dropping-particle&quot;:&quot;&quot;,&quot;non-dropping-particle&quot;:&quot;&quot;},{&quot;family&quot;:&quot;Kupfer&quot;,&quot;given&quot;:&quot;David J&quot;,&quot;parse-names&quot;:false,&quot;dropping-particle&quot;:&quot;&quot;,&quot;non-dropping-particle&quot;:&quot;&quot;}],&quot;container-title&quot;:&quot;The Lancet&quot;,&quot;DOI&quot;:&quot;https://doi.org/10.1016/S0140-6736(13)60989-7&quot;,&quot;ISSN&quot;:&quot;0140-6736&quot;,&quot;URL&quot;:&quot;https://www.sciencedirect.com/science/article/pii/S0140673613609897&quot;,&quot;issued&quot;:{&quot;date-parts&quot;:[[2013]]},&quot;page&quot;:&quot;1663-1671&quot;,&quot;abstract&quot;:&quot;Summary\nBipolar disorder refers to a group of affective disorders, which together are characterised by depressive and manic or hypomanic episodes. These disorders include: bipolar disorder type I (depressive and manic episodes: this disorder can be diagnosed on the basis of one manic episode); bipolar disorder type II (depressive and hypomanic episodes); cyclothymic disorder (hypomanic and depressive symptoms that do not meet criteria for depressive episodes); and bipolar disorder not otherwise specified (depressive and hypomanic-like symptoms that do not meet the diagnostic criteria for any of the aforementioned disorders). Bipolar disorder type II is especially difficult to diagnose accurately because of the difficulty in differentiation of this disorder from recurrent unipolar depression (recurrent depressive episodes) in depressed patients. The identification of objective biomarkers that represent pathophysiologic processes that differ between bipolar disorder and unipolar depression can both inform bipolar disorder diagnosis and provide biological targets for the development of new and personalised treatments. Neuroimaging studies could help the identification of biomarkers that differentiate bipolar disorder from unipolar depression, but the problem in detection of a clear boundary between these disorders suggests that they might be better represented as a continuum of affective disorders. Innovative combinations of neuroimaging and pattern recognition approaches can identify individual patterns of neural structure and function that accurately ascertain where a patient might lie on a behavioural scale. Ultimately, an integrative approach, with several biological measurements using different scales, could yield patterns of biomarkers (biosignatures) to help identify biological targets for personalised and new treatments for all affective disorders.&quot;,&quot;issue&quot;:&quot;9878&quot;,&quot;volume&quot;:&quot;381&quot;,&quot;expandedJournalTitle&quot;:&quot;The Lancet&quot;},&quot;isTemporary&quot;:false}],&quot;citationTag&quot;:&quot;MENDELEY_CITATION_v3_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&quot;},{&quot;citationID&quot;:&quot;MENDELEY_CITATION_521f48f2-c6fe-4443-836a-59149d30a533&quot;,&quot;properties&quot;:{&quot;noteIndex&quot;:0},&quot;isEdited&quot;:false,&quot;manualOverride&quot;:{&quot;isManuallyOverridden&quot;:false,&quot;citeprocText&quot;:&quot;(Frey et al., 2013; Salagre and Vieta, 2022)&quot;,&quot;manualOverrideText&quot;:&quot;&quot;},&quot;citationItems&quot;:[{&quot;id&quot;:&quot;09784c4a-4b8e-3fa4-baca-423c0eee557b&quot;,&quot;itemData&quot;:{&quot;type&quot;:&quot;article&quot;,&quot;id&quot;:&quot;09784c4a-4b8e-3fa4-baca-423c0eee557b&quot;,&quot;title&quot;:&quot;Biomarkers in bipolar disorder: A positional paper from the International Society for Bipolar Disorders Biomarkers Task Force&quot;,&quot;author&quot;:[{&quot;family&quot;:&quot;Frey&quot;,&quot;given&quot;:&quot;Benicio N.&quot;,&quot;parse-names&quot;:false,&quot;dropping-particle&quot;:&quot;&quot;,&quot;non-dropping-particle&quot;:&quot;&quot;},{&quot;family&quot;:&quot;Andreazza&quot;,&quot;given&quot;:&quot;Ana C.&quot;,&quot;parse-names&quot;:false,&quot;dropping-particle&quot;:&quot;&quot;,&quot;non-dropping-particle&quot;:&quot;&quot;},{&quot;family&quot;:&quot;Houenou&quot;,&quot;given&quot;:&quot;Josselin&quot;,&quot;parse-names&quot;:false,&quot;dropping-particle&quot;:&quot;&quot;,&quot;non-dropping-particle&quot;:&quot;&quot;},{&quot;family&quot;:&quot;Jamain&quot;,&quot;given&quot;:&quot;Stéphane&quot;,&quot;parse-names&quot;:false,&quot;dropping-particle&quot;:&quot;&quot;,&quot;non-dropping-particle&quot;:&quot;&quot;},{&quot;family&quot;:&quot;Goldstein&quot;,&quot;given&quot;:&quot;Benjamin I.&quot;,&quot;parse-names&quot;:false,&quot;dropping-particle&quot;:&quot;&quot;,&quot;non-dropping-particle&quot;:&quot;&quot;},{&quot;family&quot;:&quot;Frye&quot;,&quot;given&quot;:&quot;Mark A.&quot;,&quot;parse-names&quot;:false,&quot;dropping-particle&quot;:&quot;&quot;,&quot;non-dropping-particle&quot;:&quot;&quot;},{&quot;family&quot;:&quot;Leboyer&quot;,&quot;given&quot;:&quot;Marion&quot;,&quot;parse-names&quot;:false,&quot;dropping-particle&quot;:&quot;&quot;,&quot;non-dropping-particle&quot;:&quot;&quot;},{&quot;family&quot;:&quot;Berk&quot;,&quot;given&quot;:&quot;Michael&quot;,&quot;parse-names&quot;:false,&quot;dropping-particle&quot;:&quot;&quot;,&quot;non-dropping-particle&quot;:&quot;&quot;},{&quot;family&quot;:&quot;Malhi&quot;,&quot;given&quot;:&quot;Gin S.&quot;,&quot;parse-names&quot;:false,&quot;dropping-particle&quot;:&quot;&quot;,&quot;non-dropping-particle&quot;:&quot;&quot;},{&quot;family&quot;:&quot;Lopez-Jaramillo&quot;,&quot;given&quot;:&quot;Carlos&quot;,&quot;parse-names&quot;:false,&quot;dropping-particle&quot;:&quot;&quot;,&quot;non-dropping-particle&quot;:&quot;&quot;},{&quot;family&quot;:&quot;Taylor&quot;,&quot;given&quot;:&quot;Valerie H.&quot;,&quot;parse-names&quot;:false,&quot;dropping-particle&quot;:&quot;&quot;,&quot;non-dropping-particle&quot;:&quot;&quot;},{&quot;family&quot;:&quot;Dodd&quot;,&quot;given&quot;:&quot;Seetal&quot;,&quot;parse-names&quot;:false,&quot;dropping-particle&quot;:&quot;&quot;,&quot;non-dropping-particle&quot;:&quot;&quot;},{&quot;family&quot;:&quot;Frangou&quot;,&quot;given&quot;:&quot;Sophia&quot;,&quot;parse-names&quot;:false,&quot;dropping-particle&quot;:&quot;&quot;,&quot;non-dropping-particle&quot;:&quot;&quot;},{&quot;family&quot;:&quot;Hall&quot;,&quot;given&quot;:&quot;Geoffrey B.&quot;,&quot;parse-names&quot;:false,&quot;dropping-particle&quot;:&quot;&quot;,&quot;non-dropping-particle&quot;:&quot;&quot;},{&quot;family&quot;:&quot;Fernandes&quot;,&quot;given&quot;:&quot;Brisa S.&quot;,&quot;parse-names&quot;:false,&quot;dropping-particle&quot;:&quot;&quot;,&quot;non-dropping-particle&quot;:&quot;&quot;},{&quot;family&quot;:&quot;Kauer-Sant'Anna&quot;,&quot;given&quot;:&quot;Marcia&quot;,&quot;parse-names&quot;:false,&quot;dropping-particle&quot;:&quot;&quot;,&quot;non-dropping-particle&quot;:&quot;&quot;},{&quot;family&quot;:&quot;Yatham&quot;,&quot;given&quot;:&quot;Lakshmi N.&quot;,&quot;parse-names&quot;:false,&quot;dropping-particle&quot;:&quot;&quot;,&quot;non-dropping-particle&quot;:&quot;&quot;},{&quot;family&quot;:&quot;Kapczinski&quot;,&quot;given&quot;:&quot;Flavio&quot;,&quot;parse-names&quot;:false,&quot;dropping-particle&quot;:&quot;&quot;,&quot;non-dropping-particle&quot;:&quot;&quot;},{&quot;family&quot;:&quot;Young&quot;,&quot;given&quot;:&quot;L. Trevor&quot;,&quot;parse-names&quot;:false,&quot;dropping-particle&quot;:&quot;&quot;,&quot;non-dropping-particle&quot;:&quot;&quot;}],&quot;container-title&quot;:&quot;Australian and New Zealand Journal of Psychiatry&quot;,&quot;DOI&quot;:&quot;10.1177/0004867413478217&quot;,&quot;ISSN&quot;:&quot;00048674&quot;,&quot;PMID&quot;:&quot;23411094&quot;,&quot;issued&quot;:{&quot;date-parts&quot;:[[2013,4]]},&quot;page&quot;:&quot;321-332&quot;,&quot;abstract&quot;:&quot;Although the etiology of bipolar disorder remains uncertain, multiple studies examining neuroimaging, peripheral markers and genetics have provided important insights into the pathophysiologic processes underlying bipolar disorder. Neuroimaging studies have consistently demonstrated loss of gray matter, as well as altered activation of subcortical, anterior temporal and ventral prefrontal regions in response to emotional stimuli in bipolar disorder. Genetics studies have identified several potential candidate genes associated with increased risk for developing bipolar disorder that involve circadian rhythm, neuronal development and calcium metabolism. Notably, several groups have found decreased levels of neurotrophic factors and increased pro-inflammatory cytokines and oxidative stress markers. Together these findings provide the background for the identification of potential biomarkers for vulnerability, disease expression and to help understand the course of illness and treatment response. In other areas of medicine, validated biomarkers now inform clinical decision-making. Although the findings reviewed herein hold promise, further research involving large collaborative studies is needed to validate these potential biomarkers prior to employing them for clinical purposes. Therefore, in this positional paper from the ISBD-BIONET (biomarkers network from the International Society for Bipolar Disorders), we will discuss our view of biomarkers for these three areas: neuroimaging, peripheral measurements and genetics; and conclude the paper with our position for the next steps in the search for biomarkers for bipolar disorder. © 2013 The Royal Australian and New Zealand College of Psychiatrists .&quot;,&quot;issue&quot;:&quot;4&quot;,&quot;volume&quot;:&quot;47&quot;},&quot;isTemporary&quot;:false},{&quot;id&quot;:&quot;dbdd5cbd-2894-3abd-a7f7-3675f53cbf49&quot;,&quot;itemData&quot;:{&quot;type&quot;:&quot;chapter&quot;,&quot;id&quot;:&quot;dbdd5cbd-2894-3abd-a7f7-3675f53cbf49&quot;,&quot;title&quot;:&quot;Biomarkers in bipolar disorder: an overview&quot;,&quot;author&quot;:[{&quot;family&quot;:&quot;Salagre&quot;,&quot;given&quot;:&quot;Estela&quot;,&quot;parse-names&quot;:false,&quot;dropping-particle&quot;:&quot;&quot;,&quot;non-dropping-particle&quot;:&quot;&quot;},{&quot;family&quot;:&quot;Vieta&quot;,&quot;given&quot;:&quot;Eduard&quot;,&quot;parse-names&quot;:false,&quot;dropping-particle&quot;:&quot;&quot;,&quot;non-dropping-particle&quot;:&quot;&quot;}],&quot;container-title&quot;:&quot;Biomarkers in Bipolar Disorders&quot;,&quot;DOI&quot;:&quot;10.1016/b978-0-12-821398-8.00012-6&quot;,&quot;issued&quot;:{&quot;date-parts&quot;:[[2022]]},&quot;page&quot;:&quot;1-18&quot;,&quot;publisher&quot;:&quot;Elsevier&quot;},&quot;isTemporary&quot;:false}],&quot;citationTag&quot;:&quot;MENDELEY_CITATION_v3_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&quot;},{&quot;citationID&quot;:&quot;MENDELEY_CITATION_2f4e1ade-6980-416b-9668-b5258db29801&quot;,&quot;properties&quot;:{&quot;noteIndex&quot;:0},&quot;isEdited&quot;:false,&quot;manualOverride&quot;:{&quot;isManuallyOverridden&quot;:false,&quot;citeprocText&quot;:&quot;(Salagre and Vieta, 2022)&quot;,&quot;manualOverrideText&quot;:&quot;&quot;},&quot;citationTag&quot;:&quot;MENDELEY_CITATION_v3_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&quot;,&quot;citationItems&quot;:[{&quot;id&quot;:&quot;dbdd5cbd-2894-3abd-a7f7-3675f53cbf49&quot;,&quot;itemData&quot;:{&quot;type&quot;:&quot;chapter&quot;,&quot;id&quot;:&quot;dbdd5cbd-2894-3abd-a7f7-3675f53cbf49&quot;,&quot;title&quot;:&quot;Biomarkers in bipolar disorder: an overview&quot;,&quot;author&quot;:[{&quot;family&quot;:&quot;Salagre&quot;,&quot;given&quot;:&quot;Estela&quot;,&quot;parse-names&quot;:false,&quot;dropping-particle&quot;:&quot;&quot;,&quot;non-dropping-particle&quot;:&quot;&quot;},{&quot;family&quot;:&quot;Vieta&quot;,&quot;given&quot;:&quot;Eduard&quot;,&quot;parse-names&quot;:false,&quot;dropping-particle&quot;:&quot;&quot;,&quot;non-dropping-particle&quot;:&quot;&quot;}],&quot;container-title&quot;:&quot;Biomarkers in Bipolar Disorders&quot;,&quot;DOI&quot;:&quot;10.1016/b978-0-12-821398-8.00012-6&quot;,&quot;issued&quot;:{&quot;date-parts&quot;:[[2022]]},&quot;page&quot;:&quot;1-18&quot;,&quot;publisher&quot;:&quot;Elsevier&quot;},&quot;isTemporary&quot;:false}]},{&quot;citationID&quot;:&quot;MENDELEY_CITATION_f0209ccb-1ee8-4aa2-aab8-10e870c40081&quot;,&quot;properties&quot;:{&quot;noteIndex&quot;:0},&quot;isEdited&quot;:false,&quot;manualOverride&quot;:{&quot;isManuallyOverridden&quot;:false,&quot;citeprocText&quot;:&quot;(Rowland and Marwaha, 2018)&quot;,&quot;manualOverrideText&quot;:&quot;&quot;},&quot;citationItems&quot;:[{&quot;id&quot;:&quot;a53bfb83-c4ca-3219-9e58-5b76a98ae36f&quot;,&quot;itemData&quot;:{&quot;type&quot;:&quot;article-journal&quot;,&quot;id&quot;:&quot;a53bfb83-c4ca-3219-9e58-5b76a98ae36f&quot;,&quot;title&quot;:&quot;Epidemiology and risk factors for bipolar disorder&quot;,&quot;author&quot;:[{&quot;family&quot;:&quot;Rowland&quot;,&quot;given&quot;:&quot;Tobias A.&quot;,&quot;parse-names&quot;:false,&quot;dropping-particle&quot;:&quot;&quot;,&quot;non-dropping-particle&quot;:&quot;&quot;},{&quot;family&quot;:&quot;Marwaha&quot;,&quot;given&quot;:&quot;Steven&quot;,&quot;parse-names&quot;:false,&quot;dropping-particle&quot;:&quot;&quot;,&quot;non-dropping-particle&quot;:&quot;&quot;}],&quot;container-title&quot;:&quot;Therapeutic Advances in Psychopharmacology&quot;,&quot;DOI&quot;:&quot;10.1177/2045125318769235&quot;,&quot;ISSN&quot;:&quot;2045-1253&quot;,&quot;PMID&quot;:&quot;30181867&quot;,&quot;issued&quot;:{&quot;date-parts&quot;:[[2018,9]]},&quot;page&quot;:&quot;251-269&quot;,&quot;abstract&quot;:&quot;Bipolar disorder is a multifactorial illness with uncertain aetiology. Knowledge of potential risk factors enables clinicians to identify patients who are more likely to develop bipolar disorder, which directs further investigation, follow up and caution when prescribing. Ideally, identifying directly causative factors for bipolar disorder would enable intervention on an individual or population level to prevent the development of the illness, and improve outcomes through earlier treatment. This article reviews the epidemiology of bipolar disorder, along with putative demographic, genetic and environmental risk factors, while assessing the strength of these associations and to what extent they might be said to be ‘causative’. While numerous genetic and environmental risk factors have been identified, the attributable risk of individual factors is often small, and most are not specific to bipolar disorder but are associated with several mental illnesses. Therefore, while some genetic and environmental factors have strong evidence supporting their association with bipolar disorder, fewer have sufficient evidence to establish causality. There is increasing interest in the role of specific gene–environment interactions, as well as the mechanisms by which risk factors interact to lead to bipolar disorder.&quot;,&quot;publisher&quot;:&quot;SAGE Publications&quot;,&quot;issue&quot;:&quot;9&quot;,&quot;volume&quot;:&quot;8&quot;,&quot;expandedJournalTitle&quot;:&quot;Therapeutic Advances in Psychopharmacology&quot;},&quot;isTemporary&quot;:false}],&quot;citationTag&quot;:&quot;MENDELEY_CITATION_v3_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&quot;},{&quot;citationID&quot;:&quot;MENDELEY_CITATION_0ea97366-c537-4513-9e23-d731c36b5114&quot;,&quot;properties&quot;:{&quot;noteIndex&quot;:0},&quot;isEdited&quot;:false,&quot;manualOverride&quot;:{&quot;isManuallyOverridden&quot;:true,&quot;citeprocText&quot;:&quot;(Kim et al., 2021)&quot;,&quot;manualOverrideText&quot;:&quot;(Kim et al., 2021).&quot;},&quot;citationItems&quot;:[{&quot;id&quot;:&quot;7a0e2923-2d51-390c-b990-8c0fac1a279d&quot;,&quot;itemData&quot;:{&quot;type&quot;:&quot;article-journal&quot;,&quot;id&quot;:&quot;7a0e2923-2d51-390c-b990-8c0fac1a279d&quot;,&quot;title&quot;:&quot;Association between genetic variants of the norepinephrine transporter gene (SLC6A2) and bipolar I disorder&quot;,&quot;author&quot;:[{&quot;family&quot;:&quot;Kim&quot;,&quot;given&quot;:&quot;Sun Young&quot;,&quot;parse-names&quot;:false,&quot;dropping-particle&quot;:&quot;&quot;,&quot;non-dropping-particle&quot;:&quot;&quot;},{&quot;family&quot;:&quot;Kim&quot;,&quot;given&quot;:&quot;Han Na&quot;,&quot;parse-names&quot;:false,&quot;dropping-particle&quot;:&quot;&quot;,&quot;non-dropping-particle&quot;:&quot;&quot;},{&quot;family&quot;:&quot;Jeon&quot;,&quot;given&quot;:&quot;Sang Won&quot;,&quot;parse-names&quot;:false,&quot;dropping-particle&quot;:&quot;&quot;,&quot;non-dropping-particle&quot;:&quot;&quot;},{&quot;family&quot;:&quot;Lim&quot;,&quot;given&quot;:&quot;Weon Jeong&quot;,&quot;parse-names&quot;:false,&quot;dropping-particle&quot;:&quot;&quot;,&quot;non-dropping-particle&quot;:&quot;&quot;},{&quot;family&quot;:&quot;Kim&quot;,&quot;given&quot;:&quot;Soo In&quot;,&quot;parse-names&quot;:false,&quot;dropping-particle&quot;:&quot;&quot;,&quot;non-dropping-particle&quot;:&quot;&quot;},{&quot;family&quot;:&quot;Lee&quot;,&quot;given&quot;:&quot;Youn Jung&quot;,&quot;parse-names&quot;:false,&quot;dropping-particle&quot;:&quot;&quot;,&quot;non-dropping-particle&quot;:&quot;&quot;},{&quot;family&quot;:&quot;Kim&quot;,&quot;given&quot;:&quot;Se Young&quot;,&quot;parse-names&quot;:false,&quot;dropping-particle&quot;:&quot;&quot;,&quot;non-dropping-particle&quot;:&quot;&quot;},{&quot;family&quot;:&quot;Kim&quot;,&quot;given&quot;:&quot;Yong Ku&quot;,&quot;parse-names&quot;:false,&quot;dropping-particle&quot;:&quot;&quot;,&quot;non-dropping-particle&quot;:&quot;&quot;}],&quot;container-title&quot;:&quot;Progress in Neuro-Psychopharmacology and Biological Psychiatry&quot;,&quot;DOI&quot;:&quot;10.1016/j.pnpbp.2020.110227&quot;,&quot;ISSN&quot;:&quot;18784216&quot;,&quot;PMID&quot;:&quot;33340618&quot;,&quot;issued&quot;:{&quot;date-parts&quot;:[[2021,4,20]]},&quot;abstract&quot;:&quot;We aimed to investigate the associations between genetic variants of the norepinephrine transporter gene (NET, also known as SLC6A2) and diagnosis of bipolar I disorder. In addition, we examined the relationship between the genetic variants and manic and psychotic symptoms in patients with bipolar I disorder. The three SNPs rs28386840, rs2242446, and rs5569 were genotyped in 326 patients: patients with bipolar I disorder (n = 160) and a control group (n = 166). Subsequently, multivariate logistic regression analysis adjusting for age and sex was conducted to identify independent influences of the SNPs on diagnosis of bipolar I disorder. A possible association between manic and psychotic symptoms and variants of SLC6A2 was also investigated in patients with bipolar I disorder. The rs28836840 SNP in the 5’-UTR of SLC6A2 was significantly associated with bipolar I disorder and with severity of manic and psychotic symptoms in this disorder. Individuals carrying a T allele in the rs28836840 SNP were likely to have a lower risk of bipolar I disorder or lower severity of manic and psychotic symptoms in patients with bipolar I disorder (bipolar I disorder diagnosis: OR = 0.643, 95% Cl = 0.468–0.883, p = 0.006; manic symptoms: β = −2.457, 95% Cl = −4.674 ~ −0.239, p = 0.031; psychotic symptoms: β = −2.501, 95% Cl = −4.700 ~ −0.301, p = 0.027). For the rs2242446 and rs5569 SNPs, there were no significant differences between patients with bipolar I disorder and those without. Our results revealed associations of the rs28386840 SNP with bipolar I disorder diagnosis and with severity of manic and psychotic symptoms. However, the findings reported here require replication in larger samples and various ethnic groups.&quot;,&quot;publisher&quot;:&quot;Elsevier Inc.&quot;,&quot;volume&quot;:&quot;107&quot;,&quot;expandedJournalTitle&quot;:&quot;Progress in Neuro-Psychopharmacology and Biological Psychiatry&quot;},&quot;isTemporary&quot;:false}],&quot;citationTag&quot;:&quot;MENDELEY_CITATION_v3_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&quot;},{&quot;citationID&quot;:&quot;MENDELEY_CITATION_d777b90d-a703-4211-887e-6373e8c4ef34&quot;,&quot;properties&quot;:{&quot;noteIndex&quot;:0},&quot;isEdited&quot;:false,&quot;manualOverride&quot;:{&quot;isManuallyOverridden&quot;:true,&quot;citeprocText&quot;:&quot;(Kim et al., 2021; Yang et al., 2021)&quot;,&quot;manualOverrideText&quot;:&quot;(Kim et al., 2021; Yang et al., 2021).&quot;},&quot;citationItems&quot;:[{&quot;id&quot;:&quot;16ca2dc1-0b15-3598-8924-343f537bdb36&quot;,&quot;itemData&quot;:{&quot;type&quot;:&quot;article-journal&quot;,&quot;id&quot;:&quot;16ca2dc1-0b15-3598-8924-343f537bdb36&quot;,&quot;title&quot;:&quot;SERINC2 increases the risk of bipolar disorder in the Chinese population&quot;,&quot;author&quot;:[{&quot;family&quot;:&quot;Yang&quot;,&quot;given&quot;:&quot;Dong&quot;,&quot;parse-names&quot;:false,&quot;dropping-particle&quot;:&quot;&quot;,&quot;non-dropping-particle&quot;:&quot;&quot;},{&quot;family&quot;:&quot;Chen&quot;,&quot;given&quot;:&quot;Jianshan&quot;,&quot;parse-names&quot;:false,&quot;dropping-particle&quot;:&quot;&quot;,&quot;non-dropping-particle&quot;:&quot;&quot;},{&quot;family&quot;:&quot;Cheng&quot;,&quot;given&quot;:&quot;Xiongchao&quot;,&quot;parse-names&quot;:false,&quot;dropping-particle&quot;:&quot;&quot;,&quot;non-dropping-particle&quot;:&quot;&quot;},{&quot;family&quot;:&quot;Cao&quot;,&quot;given&quot;:&quot;Bo&quot;,&quot;parse-names&quot;:false,&quot;dropping-particle&quot;:&quot;&quot;,&quot;non-dropping-particle&quot;:&quot;&quot;},{&quot;family&quot;:&quot;Chang&quot;,&quot;given&quot;:&quot;Hao&quot;,&quot;parse-names&quot;:false,&quot;dropping-particle&quot;:&quot;&quot;,&quot;non-dropping-particle&quot;:&quot;&quot;},{&quot;family&quot;:&quot;Li&quot;,&quot;given&quot;:&quot;Xuan&quot;,&quot;parse-names&quot;:false,&quot;dropping-particle&quot;:&quot;&quot;,&quot;non-dropping-particle&quot;:&quot;&quot;},{&quot;family&quot;:&quot;Yang&quot;,&quot;given&quot;:&quot;Chanjuan&quot;,&quot;parse-names&quot;:false,&quot;dropping-particle&quot;:&quot;&quot;,&quot;non-dropping-particle&quot;:&quot;&quot;},{&quot;family&quot;:&quot;Wu&quot;,&quot;given&quot;:&quot;Qiuxia&quot;,&quot;parse-names&quot;:false,&quot;dropping-particle&quot;:&quot;&quot;,&quot;non-dropping-particle&quot;:&quot;&quot;},{&quot;family&quot;:&quot;Sun&quot;,&quot;given&quot;:&quot;Jiaqi&quot;,&quot;parse-names&quot;:false,&quot;dropping-particle&quot;:&quot;&quot;,&quot;non-dropping-particle&quot;:&quot;&quot;},{&quot;family&quot;:&quot;Manry&quot;,&quot;given&quot;:&quot;Diane&quot;,&quot;parse-names&quot;:false,&quot;dropping-particle&quot;:&quot;&quot;,&quot;non-dropping-particle&quot;:&quot;&quot;},{&quot;family&quot;:&quot;Pan&quot;,&quot;given&quot;:&quot;Yukun&quot;,&quot;parse-names&quot;:false,&quot;dropping-particle&quot;:&quot;&quot;,&quot;non-dropping-particle&quot;:&quot;&quot;},{&quot;family&quot;:&quot;Dong&quot;,&quot;given&quot;:&quot;Yongli&quot;,&quot;parse-names&quot;:false,&quot;dropping-particle&quot;:&quot;&quot;,&quot;non-dropping-particle&quot;:&quot;&quot;},{&quot;family&quot;:&quot;Li&quot;,&quot;given&quot;:&quot;Jiaojiao&quot;,&quot;parse-names&quot;:false,&quot;dropping-particle&quot;:&quot;&quot;,&quot;non-dropping-particle&quot;:&quot;&quot;},{&quot;family&quot;:&quot;Xu&quot;,&quot;given&quot;:&quot;Tian&quot;,&quot;parse-names&quot;:false,&quot;dropping-particle&quot;:&quot;&quot;,&quot;non-dropping-particle&quot;:&quot;&quot;},{&quot;family&quot;:&quot;Cao&quot;,&quot;given&quot;:&quot;Liping&quot;,&quot;parse-names&quot;:false,&quot;dropping-particle&quot;:&quot;&quot;,&quot;non-dropping-particle&quot;:&quot;&quot;}],&quot;container-title&quot;:&quot;Depression and Anxiety&quot;,&quot;DOI&quot;:&quot;10.1002/da.23186&quot;,&quot;ISSN&quot;:&quot;15206394&quot;,&quot;PMID&quot;:&quot;34288243&quot;,&quot;issued&quot;:{&quot;date-parts&quot;:[[2021,9,1]]},&quot;page&quot;:&quot;985-995&quot;,&quot;abstract&quot;:&quot;Background: Although common variants in a large collection of patients are associated with increased risk for bipolar disorder (BD), studies have only been able to predict 25%-45% of risks, suggesting that lots of variants that contribute to the risk for BD haven't been identified. Our study aims to identify novel BD risk genes. Methods: We performed whole-exome sequencing of 27 individuals from 6 BD multi-affected Chinese families to identify candidate variants. Targeted sequencing of one of the novel risk genes, SERINC2, in additional sporadic 717 BD patients and 312 healthy controls (HC) validated the association. Magnetic resonance imaging (MRI) were performed to evaluate the effect of the variant to brain structures from 213 subjects (4 BD subjects from a multi-affected family, 130 sporadic BD subjects and 79 HC control). Results: BD pedigrees had an increased burden of uncommon variants in extracellular matrix (ECM) and calcium ion binding. By large-scale sequencing we identified a novel recessive BD risk gene, SERINC2, which plays a role in synthesis of sphingolipid and phosphatidylserine (PS). MRI image results show the homozygous nonsense variant in SERINC2 affects the volume of white matter in cerebellum. Conclusions: Our study identified SERINC2 as a risk gene of BD in the Chinese population.&quot;,&quot;publisher&quot;:&quot;John Wiley and Sons Inc&quot;,&quot;issue&quot;:&quot;9&quot;,&quot;volume&quot;:&quot;38&quot;,&quot;expandedJournalTitle&quot;:&quot;Depression and Anxiety&quot;},&quot;isTemporary&quot;:false},{&quot;id&quot;:&quot;7a0e2923-2d51-390c-b990-8c0fac1a279d&quot;,&quot;itemData&quot;:{&quot;type&quot;:&quot;article-journal&quot;,&quot;id&quot;:&quot;7a0e2923-2d51-390c-b990-8c0fac1a279d&quot;,&quot;title&quot;:&quot;Association between genetic variants of the norepinephrine transporter gene (SLC6A2) and bipolar I disorder&quot;,&quot;author&quot;:[{&quot;family&quot;:&quot;Kim&quot;,&quot;given&quot;:&quot;Sun Young&quot;,&quot;parse-names&quot;:false,&quot;dropping-particle&quot;:&quot;&quot;,&quot;non-dropping-particle&quot;:&quot;&quot;},{&quot;family&quot;:&quot;Kim&quot;,&quot;given&quot;:&quot;Han Na&quot;,&quot;parse-names&quot;:false,&quot;dropping-particle&quot;:&quot;&quot;,&quot;non-dropping-particle&quot;:&quot;&quot;},{&quot;family&quot;:&quot;Jeon&quot;,&quot;given&quot;:&quot;Sang Won&quot;,&quot;parse-names&quot;:false,&quot;dropping-particle&quot;:&quot;&quot;,&quot;non-dropping-particle&quot;:&quot;&quot;},{&quot;family&quot;:&quot;Lim&quot;,&quot;given&quot;:&quot;Weon Jeong&quot;,&quot;parse-names&quot;:false,&quot;dropping-particle&quot;:&quot;&quot;,&quot;non-dropping-particle&quot;:&quot;&quot;},{&quot;family&quot;:&quot;Kim&quot;,&quot;given&quot;:&quot;Soo In&quot;,&quot;parse-names&quot;:false,&quot;dropping-particle&quot;:&quot;&quot;,&quot;non-dropping-particle&quot;:&quot;&quot;},{&quot;family&quot;:&quot;Lee&quot;,&quot;given&quot;:&quot;Youn Jung&quot;,&quot;parse-names&quot;:false,&quot;dropping-particle&quot;:&quot;&quot;,&quot;non-dropping-particle&quot;:&quot;&quot;},{&quot;family&quot;:&quot;Kim&quot;,&quot;given&quot;:&quot;Se Young&quot;,&quot;parse-names&quot;:false,&quot;dropping-particle&quot;:&quot;&quot;,&quot;non-dropping-particle&quot;:&quot;&quot;},{&quot;family&quot;:&quot;Kim&quot;,&quot;given&quot;:&quot;Yong Ku&quot;,&quot;parse-names&quot;:false,&quot;dropping-particle&quot;:&quot;&quot;,&quot;non-dropping-particle&quot;:&quot;&quot;}],&quot;container-title&quot;:&quot;Progress in Neuro-Psychopharmacology and Biological Psychiatry&quot;,&quot;DOI&quot;:&quot;10.1016/j.pnpbp.2020.110227&quot;,&quot;ISSN&quot;:&quot;18784216&quot;,&quot;PMID&quot;:&quot;33340618&quot;,&quot;issued&quot;:{&quot;date-parts&quot;:[[2021,4,20]]},&quot;abstract&quot;:&quot;We aimed to investigate the associations between genetic variants of the norepinephrine transporter gene (NET, also known as SLC6A2) and diagnosis of bipolar I disorder. In addition, we examined the relationship between the genetic variants and manic and psychotic symptoms in patients with bipolar I disorder. The three SNPs rs28386840, rs2242446, and rs5569 were genotyped in 326 patients: patients with bipolar I disorder (n = 160) and a control group (n = 166). Subsequently, multivariate logistic regression analysis adjusting for age and sex was conducted to identify independent influences of the SNPs on diagnosis of bipolar I disorder. A possible association between manic and psychotic symptoms and variants of SLC6A2 was also investigated in patients with bipolar I disorder. The rs28836840 SNP in the 5’-UTR of SLC6A2 was significantly associated with bipolar I disorder and with severity of manic and psychotic symptoms in this disorder. Individuals carrying a T allele in the rs28836840 SNP were likely to have a lower risk of bipolar I disorder or lower severity of manic and psychotic symptoms in patients with bipolar I disorder (bipolar I disorder diagnosis: OR = 0.643, 95% Cl = 0.468–0.883, p = 0.006; manic symptoms: β = −2.457, 95% Cl = −4.674 ~ −0.239, p = 0.031; psychotic symptoms: β = −2.501, 95% Cl = −4.700 ~ −0.301, p = 0.027). For the rs2242446 and rs5569 SNPs, there were no significant differences between patients with bipolar I disorder and those without. Our results revealed associations of the rs28386840 SNP with bipolar I disorder diagnosis and with severity of manic and psychotic symptoms. However, the findings reported here require replication in larger samples and various ethnic groups.&quot;,&quot;publisher&quot;:&quot;Elsevier Inc.&quot;,&quot;volume&quot;:&quot;107&quot;,&quot;expandedJournalTitle&quot;:&quot;Progress in Neuro-Psychopharmacology and Biological Psychiatry&quot;},&quot;isTemporary&quot;:false}],&quot;citationTag&quot;:&quot;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&quot;},{&quot;citationID&quot;:&quot;MENDELEY_CITATION_1f8d903d-07e6-4a93-95a5-9a7df2d56728&quot;,&quot;properties&quot;:{&quot;noteIndex&quot;:0},&quot;isEdited&quot;:false,&quot;manualOverride&quot;:{&quot;isManuallyOverridden&quot;:true,&quot;citeprocText&quot;:&quot;(Oraki Kohshour et al., 2022)&quot;,&quot;manualOverrideText&quot;:&quot;(Oraki Kohshour et al., 2022).&quot;},&quot;citationItems&quot;:[{&quot;id&quot;:&quot;99ad4a58-234f-351a-9afa-68fd408ebff1&quot;,&quot;itemData&quot;:{&quot;type&quot;:&quot;article-journal&quot;,&quot;id&quot;:&quot;99ad4a58-234f-351a-9afa-68fd408ebff1&quot;,&quot;title&quot;:&quot;Genomic and neuroimaging approaches to bipolar disorder&quot;,&quot;author&quot;:[{&quot;family&quot;:&quot;Oraki Kohshour&quot;,&quot;given&quot;:&quot;Mojtaba&quot;,&quot;parse-names&quot;:false,&quot;dropping-particle&quot;:&quot;&quot;,&quot;non-dropping-particle&quot;:&quot;&quot;},{&quot;family&quot;:&quot;Papiol&quot;,&quot;given&quot;:&quot;Sergi&quot;,&quot;parse-names&quot;:false,&quot;dropping-particle&quot;:&quot;&quot;,&quot;non-dropping-particle&quot;:&quot;&quot;},{&quot;family&quot;:&quot;Ching&quot;,&quot;given&quot;:&quot;Christopher R. K.&quot;,&quot;parse-names&quot;:false,&quot;dropping-particle&quot;:&quot;&quot;,&quot;non-dropping-particle&quot;:&quot;&quot;},{&quot;family&quot;:&quot;Schulze&quot;,&quot;given&quot;:&quot;Thomas G.&quot;,&quot;parse-names&quot;:false,&quot;dropping-particle&quot;:&quot;&quot;,&quot;non-dropping-particle&quot;:&quot;&quot;}],&quot;container-title&quot;:&quot;BJPsych Open&quot;,&quot;DOI&quot;:&quot;10.1192/bjo.2021.1082&quot;,&quot;ISSN&quot;:&quot;2056-4724&quot;,&quot;URL&quot;:&quot;https://www.cambridge.org/core/product/identifier/S2056472421010826/type/journal_article&quot;,&quot;issued&quot;:{&quot;date-parts&quot;:[[2022,3,1]]},&quot;page&quot;:&quot;e36&quot;,&quot;issue&quot;:&quot;2&quot;,&quot;volume&quot;:&quot;8&quot;,&quot;expandedJournalTitle&quot;:&quot;BJPsych Open&quot;},&quot;isTemporary&quot;:false}],&quot;citationTag&quot;:&quot;MENDELEY_CITATION_v3_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&quot;},{&quot;citationID&quot;:&quot;MENDELEY_CITATION_a6dc09f8-41f1-4818-9bcc-f15eb05a0dea&quot;,&quot;properties&quot;:{&quot;noteIndex&quot;:0},&quot;isEdited&quot;:false,&quot;manualOverride&quot;:{&quot;isManuallyOverridden&quot;:false,&quot;citeprocText&quot;:&quot;(Horn and Leigh, 2011)&quot;,&quot;manualOverrideText&quot;:&quot;&quot;},&quot;citationItems&quot;:[{&quot;id&quot;:&quot;8c704de3-375d-363b-8025-5f20ca941baf&quot;,&quot;itemData&quot;:{&quot;type&quot;:&quot;chapter&quot;,&quot;id&quot;:&quot;8c704de3-375d-363b-8025-5f20ca941baf&quot;,&quot;title&quot;:&quot;Chapter 2 - The anatomy and physiology of the ocular motor system&quot;,&quot;author&quot;:[{&quot;family&quot;:&quot;Horn&quot;,&quot;given&quot;:&quot;Anja K E&quot;,&quot;parse-names&quot;:false,&quot;dropping-particle&quot;:&quot;&quot;,&quot;non-dropping-particle&quot;:&quot;&quot;},{&quot;family&quot;:&quot;Leigh&quot;,&quot;given&quot;:&quot;R John&quot;,&quot;parse-names&quot;:false,&quot;dropping-particle&quot;:&quot;&quot;,&quot;non-dropping-particle&quot;:&quot;&quot;}],&quot;container-title&quot;:&quot;Handbook of Clinical Neurology&quot;,&quot;editor&quot;:[{&quot;family&quot;:&quot;Kennard&quot;,&quot;given&quot;:&quot;Christopher&quot;,&quot;parse-names&quot;:false,&quot;dropping-particle&quot;:&quot;&quot;,&quot;non-dropping-particle&quot;:&quot;&quot;},{&quot;family&quot;:&quot;Leigh&quot;,&quot;given&quot;:&quot;R John&quot;,&quot;parse-names&quot;:false,&quot;dropping-particle&quot;:&quot;&quot;,&quot;non-dropping-particle&quot;:&quot;&quot;}],&quot;DOI&quot;:&quot;https://doi.org/10.1016/B978-0-444-52903-9.00008-X&quot;,&quot;ISBN&quot;:&quot;0072-9752&quot;,&quot;URL&quot;:&quot;https://www.sciencedirect.com/science/article/pii/B978044452903900008X&quot;,&quot;issued&quot;:{&quot;date-parts&quot;:[[2011]]},&quot;page&quot;:&quot;21-69&quot;,&quot;abstract&quot;:&quot;Accurate diagnosis of abnormal eye movements depends upon knowledge of the purpose, properties, and neural substrate of distinct functional classes of eye movement. Here, we summarize current concepts of the anatomy of eye movement control. Our approach is bottom-up, starting with the extraocular muscles and their innervation by the cranial nerves. Second, we summarize the neural circuits in the pons underlying horizontal gaze control, and the midbrain connections that coordinate vertical and torsional movements. Third, the role of the cerebellum in governing and optimizing eye movements is presented. Fourth, each area of cerebral cortex contributing to eye movements is discussed. Last, descending projections from cerebral cortex, including basal ganglionic circuits that govern different components of gaze, and the superior colliculus, are summarized. At each stage of this review, the anatomical scheme is used to predict the effects of lesions on the control of eye movements, providing clinical–anatomical correlation.&quot;,&quot;publisher&quot;:&quot;Elsevier&quot;,&quot;volume&quot;:&quot;102&quot;},&quot;isTemporary&quot;:false}],&quot;citationTag&quot;:&quot;MENDELEY_CITATION_v3_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&quot;}]"/>
     <we:property name="MENDELEY_CITATIONS_STYLE" value="&quot;https://www.zotero.org/styles/cell&quot;"/>
   </we:properties>
   <we:bindings/>

</xml_diff>

<commit_message>
Results Section - First Steps
</commit_message>
<xml_diff>
--- a/Introduction to Bioinformatics - Final Project.docx
+++ b/Introduction to Bioinformatics - Final Project.docx
@@ -13,7 +13,6 @@
           <w:iCs/>
           <w:sz w:val="32"/>
           <w:szCs w:val="32"/>
-          <w:rtl/>
         </w:rPr>
       </w:pPr>
     </w:p>
@@ -2684,21 +2683,95 @@
         <w:rPr>
           <w:rFonts w:asciiTheme="minorHAnsi" w:hAnsiTheme="minorHAnsi" w:cstheme="minorHAnsi"/>
         </w:rPr>
-        <w:t xml:space="preserve"> the potential to uncovering ways of identifying BD based on biological measures. In this study, we used the data collected in the experiments of … </w:t>
+        <w:t xml:space="preserve"> the potential </w:t>
+      </w:r>
+      <w:r>
+        <w:rPr>
+          <w:rFonts w:asciiTheme="minorHAnsi" w:hAnsiTheme="minorHAnsi" w:cstheme="minorHAnsi"/>
+        </w:rPr>
+        <w:t>of</w:t>
+      </w:r>
+      <w:r>
+        <w:rPr>
+          <w:rFonts w:asciiTheme="minorHAnsi" w:hAnsiTheme="minorHAnsi" w:cstheme="minorHAnsi"/>
+        </w:rPr>
+        <w:t xml:space="preserve"> uncovering</w:t>
+      </w:r>
+      <w:r>
+        <w:rPr>
+          <w:rFonts w:asciiTheme="minorHAnsi" w:hAnsiTheme="minorHAnsi" w:cstheme="minorHAnsi"/>
+        </w:rPr>
+        <w:t xml:space="preserve"> new</w:t>
+      </w:r>
+      <w:r>
+        <w:rPr>
+          <w:rFonts w:asciiTheme="minorHAnsi" w:hAnsiTheme="minorHAnsi" w:cstheme="minorHAnsi"/>
+        </w:rPr>
+        <w:t xml:space="preserve"> ways of identifying BD based on biological measures. In this study, we used the data collected in </w:t>
+      </w:r>
+      <w:r>
+        <w:rPr>
+          <w:rFonts w:asciiTheme="minorHAnsi" w:hAnsiTheme="minorHAnsi" w:cstheme="minorHAnsi"/>
+        </w:rPr>
+        <w:t xml:space="preserve">previous </w:t>
       </w:r>
       <w:proofErr w:type="gramStart"/>
       <w:r>
         <w:rPr>
           <w:rFonts w:asciiTheme="minorHAnsi" w:hAnsiTheme="minorHAnsi" w:cstheme="minorHAnsi"/>
         </w:rPr>
-        <w:t>in order to</w:t>
+        <w:t>researches</w:t>
       </w:r>
       <w:proofErr w:type="gramEnd"/>
       <w:r>
         <w:rPr>
           <w:rFonts w:asciiTheme="minorHAnsi" w:hAnsiTheme="minorHAnsi" w:cstheme="minorHAnsi"/>
         </w:rPr>
-        <w:t xml:space="preserve"> try and check if the machine learning algorithms available to us today could shed some light on the biological mechanisms underlying BD</w:t>
+        <w:t xml:space="preserve"> </w:t>
+      </w:r>
+      <w:sdt>
+        <w:sdtPr>
+          <w:rPr>
+            <w:rFonts w:asciiTheme="minorHAnsi" w:hAnsiTheme="minorHAnsi" w:cstheme="minorHAnsi"/>
+            <w:color w:val="000000"/>
+          </w:rPr>
+          <w:tag w:val="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"/>
+          <w:id w:val="-1108583147"/>
+          <w:placeholder>
+            <w:docPart w:val="DefaultPlaceholder_-1854013440"/>
+          </w:placeholder>
+        </w:sdtPr>
+        <w:sdtContent>
+          <w:r>
+            <w:rPr>
+              <w:rFonts w:asciiTheme="minorHAnsi" w:hAnsiTheme="minorHAnsi" w:cstheme="minorHAnsi"/>
+              <w:color w:val="000000"/>
+            </w:rPr>
+            <w:t>(</w:t>
+          </w:r>
+          <w:proofErr w:type="spellStart"/>
+          <w:r>
+            <w:rPr>
+              <w:rFonts w:asciiTheme="minorHAnsi" w:hAnsiTheme="minorHAnsi" w:cstheme="minorHAnsi"/>
+              <w:color w:val="000000"/>
+            </w:rPr>
+            <w:t>Akula</w:t>
+          </w:r>
+          <w:proofErr w:type="spellEnd"/>
+          <w:r>
+            <w:rPr>
+              <w:rFonts w:asciiTheme="minorHAnsi" w:hAnsiTheme="minorHAnsi" w:cstheme="minorHAnsi"/>
+              <w:color w:val="000000"/>
+            </w:rPr>
+            <w:t xml:space="preserve"> et al., 2014; Hu et al., 2016; Ryan et al., 2006)</w:t>
+          </w:r>
+        </w:sdtContent>
+      </w:sdt>
+      <w:r>
+        <w:rPr>
+          <w:rFonts w:asciiTheme="minorHAnsi" w:hAnsiTheme="minorHAnsi" w:cstheme="minorHAnsi"/>
+        </w:rPr>
+        <w:t xml:space="preserve"> in order to try and check if the machine learning algorithms available to us today could shed some light on the biological mechanisms underlying BD</w:t>
       </w:r>
       <w:r>
         <w:rPr>
@@ -2726,7 +2799,7 @@
           <w:rFonts w:asciiTheme="minorHAnsi" w:hAnsiTheme="minorHAnsi" w:cstheme="minorHAnsi"/>
         </w:rPr>
         <w:tab/>
-        <w:t xml:space="preserve">If we will identify </w:t>
+        <w:t xml:space="preserve">If we identify </w:t>
       </w:r>
       <w:proofErr w:type="gramStart"/>
       <w:r>
@@ -2740,7 +2813,19 @@
         <w:rPr>
           <w:rFonts w:asciiTheme="minorHAnsi" w:hAnsiTheme="minorHAnsi" w:cstheme="minorHAnsi"/>
         </w:rPr>
-        <w:t xml:space="preserve"> for BD </w:t>
+        <w:t xml:space="preserve"> for BD</w:t>
+      </w:r>
+      <w:r>
+        <w:rPr>
+          <w:rFonts w:asciiTheme="minorHAnsi" w:hAnsiTheme="minorHAnsi" w:cstheme="minorHAnsi"/>
+        </w:rPr>
+        <w:t>,</w:t>
+      </w:r>
+      <w:r>
+        <w:rPr>
+          <w:rFonts w:asciiTheme="minorHAnsi" w:hAnsiTheme="minorHAnsi" w:cstheme="minorHAnsi"/>
+        </w:rPr>
+        <w:t xml:space="preserve"> </w:t>
       </w:r>
       <w:r>
         <w:rPr>
@@ -2782,7 +2867,19 @@
         <w:rPr>
           <w:rFonts w:asciiTheme="minorHAnsi" w:hAnsiTheme="minorHAnsi" w:cstheme="minorHAnsi"/>
         </w:rPr>
-        <w:t xml:space="preserve"> many patients </w:t>
+        <w:t xml:space="preserve"> many patients</w:t>
+      </w:r>
+      <w:r>
+        <w:rPr>
+          <w:rFonts w:asciiTheme="minorHAnsi" w:hAnsiTheme="minorHAnsi" w:cstheme="minorHAnsi"/>
+        </w:rPr>
+        <w:t xml:space="preserve"> to</w:t>
+      </w:r>
+      <w:r>
+        <w:rPr>
+          <w:rFonts w:asciiTheme="minorHAnsi" w:hAnsiTheme="minorHAnsi" w:cstheme="minorHAnsi"/>
+        </w:rPr>
+        <w:t xml:space="preserve"> </w:t>
       </w:r>
       <w:r>
         <w:rPr>
@@ -2795,35 +2892,6 @@
           <w:rFonts w:asciiTheme="minorHAnsi" w:hAnsiTheme="minorHAnsi" w:cstheme="minorHAnsi"/>
         </w:rPr>
         <w:t xml:space="preserve"> their appropriate medicine and treatments.</w:t>
-      </w:r>
-    </w:p>
-    <w:p>
-      <w:pPr>
-        <w:pStyle w:val="NormalWeb"/>
-        <w:spacing w:before="0" w:beforeAutospacing="0" w:after="0" w:afterAutospacing="0" w:line="360" w:lineRule="auto"/>
-        <w:rPr>
-          <w:rFonts w:asciiTheme="minorHAnsi" w:hAnsiTheme="minorHAnsi" w:cstheme="minorHAnsi"/>
-          <w:rtl/>
-        </w:rPr>
-      </w:pPr>
-      <w:r>
-        <w:rPr>
-          <w:rFonts w:asciiTheme="minorHAnsi" w:hAnsiTheme="minorHAnsi" w:cstheme="minorHAnsi"/>
-        </w:rPr>
-        <w:tab/>
-        <w:t>Unfortunately, it</w:t>
-      </w:r>
-      <w:r>
-        <w:rPr>
-          <w:rFonts w:asciiTheme="minorHAnsi" w:hAnsiTheme="minorHAnsi" w:cstheme="minorHAnsi"/>
-        </w:rPr>
-        <w:t xml:space="preserve"> </w:t>
-      </w:r>
-      <w:r>
-        <w:rPr>
-          <w:rFonts w:asciiTheme="minorHAnsi" w:hAnsiTheme="minorHAnsi" w:cstheme="minorHAnsi"/>
-        </w:rPr>
-        <w:t>is very plausible that we won't be able to detect any biomarkers. The reason for this would probably be our limited data.</w:t>
       </w:r>
     </w:p>
     <w:bookmarkEnd w:id="3"/>
@@ -2876,6 +2944,30 @@
           <w:rFonts w:asciiTheme="minorHAnsi" w:hAnsiTheme="minorHAnsi" w:cstheme="minorHAnsi"/>
         </w:rPr>
       </w:pPr>
+      <w:r>
+        <w:rPr>
+          <w:rFonts w:asciiTheme="minorHAnsi" w:hAnsiTheme="minorHAnsi" w:cstheme="minorHAnsi"/>
+        </w:rPr>
+        <w:t xml:space="preserve">As we have previously established, there is a lack of knowledge and understanding of BD which results in an insufficient diagnosis and treatment. We </w:t>
+      </w:r>
+      <w:r>
+        <w:rPr>
+          <w:rFonts w:asciiTheme="minorHAnsi" w:hAnsiTheme="minorHAnsi" w:cstheme="minorHAnsi"/>
+        </w:rPr>
+        <w:t>are hoping that we could uncover some of the mysteries of this disorder using machine learning algorithms</w:t>
+      </w:r>
+      <w:r>
+        <w:rPr>
+          <w:rFonts w:asciiTheme="minorHAnsi" w:hAnsiTheme="minorHAnsi" w:cstheme="minorHAnsi"/>
+        </w:rPr>
+        <w:t xml:space="preserve"> – whether it be identifying SNPs which are specific for BD, enriched pathways which are affected by BD, new ways to classify BD into subtypes based on biological differences etc</w:t>
+      </w:r>
+      <w:r>
+        <w:rPr>
+          <w:rFonts w:asciiTheme="minorHAnsi" w:hAnsiTheme="minorHAnsi" w:cstheme="minorHAnsi"/>
+        </w:rPr>
+        <w:t>.</w:t>
+      </w:r>
     </w:p>
     <w:p>
       <w:pPr>
@@ -2889,34 +2981,476 @@
         <w:rPr>
           <w:rFonts w:asciiTheme="minorHAnsi" w:hAnsiTheme="minorHAnsi" w:cstheme="minorHAnsi"/>
         </w:rPr>
-        <w:t xml:space="preserve">The brain's </w:t>
-      </w:r>
-      <w:r>
-        <w:rPr>
-          <w:rFonts w:asciiTheme="minorHAnsi" w:hAnsiTheme="minorHAnsi" w:cstheme="minorHAnsi"/>
-          <w:color w:val="202122"/>
-          <w:shd w:val="clear" w:color="auto" w:fill="FFFFFF"/>
-        </w:rPr>
-        <w:t>Dorsolateral</w:t>
-      </w:r>
-      <w:r>
-        <w:rPr>
-          <w:rFonts w:asciiTheme="minorHAnsi" w:hAnsiTheme="minorHAnsi" w:cstheme="minorHAnsi"/>
-          <w:shd w:val="clear" w:color="auto" w:fill="FFFFFF"/>
-        </w:rPr>
-        <w:t xml:space="preserve"> prefrontal cortex</w:t>
-      </w:r>
-      <w:r>
-        <w:rPr>
-          <w:rFonts w:asciiTheme="minorHAnsi" w:hAnsiTheme="minorHAnsi" w:cstheme="minorHAnsi"/>
-        </w:rPr>
-        <w:t xml:space="preserve"> is equivalent the 9th and 46th areas of the brain according to the Brodmann areas system </w:t>
+        <w:tab/>
+        <w:t xml:space="preserve">We used RNA-seq gene expression data from E-GEOD-78936 </w:t>
       </w:r>
       <w:sdt>
         <w:sdtPr>
           <w:rPr>
             <w:rFonts w:asciiTheme="minorHAnsi" w:hAnsiTheme="minorHAnsi" w:cstheme="minorHAnsi"/>
             <w:color w:val="000000"/>
+          </w:rPr>
+          <w:tag w:val="MENDELEY_CITATION_v3_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"/>
+          <w:id w:val="-986701615"/>
+          <w:placeholder>
+            <w:docPart w:val="DefaultPlaceholder_-1854013440"/>
+          </w:placeholder>
+        </w:sdtPr>
+        <w:sdtContent>
+          <w:r>
+            <w:rPr>
+              <w:rFonts w:asciiTheme="minorHAnsi" w:hAnsiTheme="minorHAnsi" w:cstheme="minorHAnsi"/>
+              <w:color w:val="000000"/>
+            </w:rPr>
+            <w:t>(Hu et al., 2016)</w:t>
+          </w:r>
+        </w:sdtContent>
+      </w:sdt>
+      <w:r>
+        <w:rPr>
+          <w:rFonts w:asciiTheme="minorHAnsi" w:hAnsiTheme="minorHAnsi" w:cstheme="minorHAnsi"/>
+        </w:rPr>
+        <w:t xml:space="preserve"> and E-GEOD-53239 </w:t>
+      </w:r>
+      <w:sdt>
+        <w:sdtPr>
+          <w:rPr>
+            <w:rFonts w:asciiTheme="minorHAnsi" w:hAnsiTheme="minorHAnsi" w:cstheme="minorHAnsi"/>
+            <w:color w:val="000000"/>
+          </w:rPr>
+          <w:tag w:val="MENDELEY_CITATION_v3_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"/>
+          <w:id w:val="-537206002"/>
+          <w:placeholder>
+            <w:docPart w:val="DefaultPlaceholder_-1854013440"/>
+          </w:placeholder>
+        </w:sdtPr>
+        <w:sdtContent>
+          <w:r>
+            <w:rPr>
+              <w:rFonts w:asciiTheme="minorHAnsi" w:hAnsiTheme="minorHAnsi" w:cstheme="minorHAnsi"/>
+              <w:color w:val="000000"/>
+            </w:rPr>
+            <w:t>(</w:t>
+          </w:r>
+          <w:proofErr w:type="spellStart"/>
+          <w:r>
+            <w:rPr>
+              <w:rFonts w:asciiTheme="minorHAnsi" w:hAnsiTheme="minorHAnsi" w:cstheme="minorHAnsi"/>
+              <w:color w:val="000000"/>
+            </w:rPr>
+            <w:t>Akula</w:t>
+          </w:r>
+          <w:proofErr w:type="spellEnd"/>
+          <w:r>
+            <w:rPr>
+              <w:rFonts w:asciiTheme="minorHAnsi" w:hAnsiTheme="minorHAnsi" w:cstheme="minorHAnsi"/>
+              <w:color w:val="000000"/>
+            </w:rPr>
+            <w:t xml:space="preserve"> et al., 2014)</w:t>
+          </w:r>
+        </w:sdtContent>
+      </w:sdt>
+      <w:r>
+        <w:rPr>
+          <w:rFonts w:asciiTheme="minorHAnsi" w:hAnsiTheme="minorHAnsi" w:cstheme="minorHAnsi"/>
+        </w:rPr>
+        <w:t xml:space="preserve"> to compare samples of different brain areas from BD patients, schizophrenia (SZ) patients and healthy individuals</w:t>
+      </w:r>
+      <w:r>
+        <w:rPr>
+          <w:rFonts w:asciiTheme="minorHAnsi" w:hAnsiTheme="minorHAnsi" w:cstheme="minorHAnsi"/>
+        </w:rPr>
+        <w:t>.</w:t>
+      </w:r>
+    </w:p>
+    <w:p>
+      <w:pPr>
+        <w:pStyle w:val="NormalWeb"/>
+        <w:spacing w:before="0" w:beforeAutospacing="0" w:after="0" w:afterAutospacing="0" w:line="360" w:lineRule="auto"/>
+        <w:rPr>
+          <w:rFonts w:asciiTheme="minorHAnsi" w:hAnsiTheme="minorHAnsi" w:cstheme="minorHAnsi"/>
+        </w:rPr>
+      </w:pPr>
+    </w:p>
+    <w:p>
+      <w:pPr>
+        <w:pStyle w:val="NormalWeb"/>
+        <w:spacing w:before="0" w:beforeAutospacing="0" w:after="0" w:afterAutospacing="0" w:line="360" w:lineRule="auto"/>
+        <w:rPr>
+          <w:rFonts w:asciiTheme="minorHAnsi" w:hAnsiTheme="minorHAnsi" w:cstheme="minorHAnsi"/>
+        </w:rPr>
+      </w:pPr>
+      <w:r>
+        <w:rPr>
+          <w:rFonts w:asciiTheme="minorHAnsi" w:hAnsiTheme="minorHAnsi" w:cstheme="minorHAnsi"/>
+        </w:rPr>
+        <w:t>First, we aim to identify genes that are differentially expressed in BD patients</w:t>
+      </w:r>
+      <w:r>
+        <w:rPr>
+          <w:rFonts w:asciiTheme="minorHAnsi" w:hAnsiTheme="minorHAnsi" w:cstheme="minorHAnsi"/>
+        </w:rPr>
+        <w:t xml:space="preserve">, SZ patients and healthy individuals. We performed the differential expression analysis using DESeq2 </w:t>
+      </w:r>
+      <w:sdt>
+        <w:sdtPr>
+          <w:rPr>
+            <w:rFonts w:asciiTheme="minorHAnsi" w:hAnsiTheme="minorHAnsi" w:cstheme="minorHAnsi"/>
+            <w:color w:val="000000"/>
+          </w:rPr>
+          <w:tag w:val="MENDELEY_CITATION_v3_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"/>
+          <w:id w:val="-1637403776"/>
+          <w:placeholder>
+            <w:docPart w:val="DefaultPlaceholder_-1854013440"/>
+          </w:placeholder>
+        </w:sdtPr>
+        <w:sdtContent>
+          <w:r>
+            <w:rPr>
+              <w:rFonts w:asciiTheme="minorHAnsi" w:hAnsiTheme="minorHAnsi" w:cstheme="minorHAnsi"/>
+              <w:color w:val="000000"/>
+            </w:rPr>
+            <w:t>(Love et al., 2014)</w:t>
+          </w:r>
+        </w:sdtContent>
+      </w:sdt>
+      <w:r>
+        <w:rPr>
+          <w:rFonts w:asciiTheme="minorHAnsi" w:hAnsiTheme="minorHAnsi" w:cstheme="minorHAnsi"/>
+        </w:rPr>
+        <w:t xml:space="preserve"> </w:t>
+      </w:r>
+      <w:r>
+        <w:rPr>
+          <w:rFonts w:asciiTheme="minorHAnsi" w:hAnsiTheme="minorHAnsi" w:cstheme="minorHAnsi"/>
+        </w:rPr>
+        <w:t>by using the raw count data and corresponding metadata regarding the diagnosis and brain area of each sample. We have found that</w:t>
+      </w:r>
+      <w:r>
+        <w:rPr>
+          <w:rFonts w:asciiTheme="minorHAnsi" w:hAnsiTheme="minorHAnsi" w:cstheme="minorHAnsi"/>
+        </w:rPr>
+        <w:t xml:space="preserve"> there is only one gene which is significantly highly expressed in BD compared to SZ, between BD and healthy people, we have found 4 </w:t>
+      </w:r>
+      <w:r>
+        <w:rPr>
+          <w:rFonts w:asciiTheme="minorHAnsi" w:hAnsiTheme="minorHAnsi" w:cstheme="minorHAnsi"/>
+        </w:rPr>
+        <w:t>significantly highly expressed</w:t>
+      </w:r>
+      <w:r>
+        <w:rPr>
+          <w:rFonts w:asciiTheme="minorHAnsi" w:hAnsiTheme="minorHAnsi" w:cstheme="minorHAnsi"/>
+        </w:rPr>
+        <w:t xml:space="preserve"> genes (figure 1). In both those comparisons, we have identified only the gene MTND6P4 as a common significant gene.</w:t>
+      </w:r>
+    </w:p>
+    <w:p>
+      <w:pPr>
+        <w:pStyle w:val="NormalWeb"/>
+        <w:spacing w:before="0" w:beforeAutospacing="0" w:after="0" w:afterAutospacing="0" w:line="360" w:lineRule="auto"/>
+        <w:rPr>
+          <w:rFonts w:asciiTheme="minorHAnsi" w:hAnsiTheme="minorHAnsi" w:cstheme="minorHAnsi"/>
+          <w:rtl/>
+        </w:rPr>
+      </w:pPr>
+    </w:p>
+    <w:tbl>
+      <w:tblPr>
+        <w:tblStyle w:val="TableGrid"/>
+        <w:tblW w:w="0" w:type="auto"/>
+        <w:tblBorders>
+          <w:top w:val="none" w:sz="0" w:space="0" w:color="auto"/>
+          <w:left w:val="none" w:sz="0" w:space="0" w:color="auto"/>
+          <w:bottom w:val="none" w:sz="0" w:space="0" w:color="auto"/>
+          <w:right w:val="none" w:sz="0" w:space="0" w:color="auto"/>
+          <w:insideH w:val="none" w:sz="0" w:space="0" w:color="auto"/>
+          <w:insideV w:val="none" w:sz="0" w:space="0" w:color="auto"/>
+        </w:tblBorders>
+        <w:tblLook w:val="04A0" w:firstRow="1" w:lastRow="0" w:firstColumn="1" w:lastColumn="0" w:noHBand="0" w:noVBand="1"/>
+      </w:tblPr>
+      <w:tblGrid>
+        <w:gridCol w:w="4513"/>
+        <w:gridCol w:w="4513"/>
+      </w:tblGrid>
+      <w:tr>
+        <w:tc>
+          <w:tcPr>
+            <w:tcW w:w="4508" w:type="dxa"/>
+          </w:tcPr>
+          <w:p>
+            <w:pPr>
+              <w:pStyle w:val="NormalWeb"/>
+              <w:spacing w:before="0" w:beforeAutospacing="0" w:after="0" w:afterAutospacing="0" w:line="360" w:lineRule="auto"/>
+              <w:rPr>
+                <w:rFonts w:asciiTheme="minorHAnsi" w:hAnsiTheme="minorHAnsi" w:cstheme="minorHAnsi"/>
+              </w:rPr>
+            </w:pPr>
+            <w:r>
+              <w:rPr>
+                <w:rFonts w:asciiTheme="minorHAnsi" w:hAnsiTheme="minorHAnsi" w:cstheme="minorHAnsi"/>
+                <w:noProof/>
+              </w:rPr>
+              <w:drawing>
+                <wp:inline distT="0" distB="0" distL="0" distR="0" wp14:anchorId="73109ACE" wp14:editId="1FD427A9">
+                  <wp:extent cx="2741622" cy="1691640"/>
+                  <wp:effectExtent l="0" t="0" r="1905" b="3810"/>
+                  <wp:docPr id="4" name="Picture 4"/>
+                  <wp:cNvGraphicFramePr>
+                    <a:graphicFrameLocks xmlns:a="http://schemas.openxmlformats.org/drawingml/2006/main" noChangeAspect="1"/>
+                  </wp:cNvGraphicFramePr>
+                  <a:graphic xmlns:a="http://schemas.openxmlformats.org/drawingml/2006/main">
+                    <a:graphicData uri="http://schemas.openxmlformats.org/drawingml/2006/picture">
+                      <pic:pic xmlns:pic="http://schemas.openxmlformats.org/drawingml/2006/picture">
+                        <pic:nvPicPr>
+                          <pic:cNvPr id="0" name="Picture 16"/>
+                          <pic:cNvPicPr>
+                            <a:picLocks noChangeAspect="1" noChangeArrowheads="1"/>
+                          </pic:cNvPicPr>
+                        </pic:nvPicPr>
+                        <pic:blipFill>
+                          <a:blip r:embed="rId12" cstate="print">
+                            <a:extLst>
+                              <a:ext uri="{28A0092B-C50C-407E-A947-70E740481C1C}">
+                                <a14:useLocalDpi xmlns:a14="http://schemas.microsoft.com/office/drawing/2010/main" val="0"/>
+                              </a:ext>
+                            </a:extLst>
+                          </a:blip>
+                          <a:srcRect/>
+                          <a:stretch>
+                            <a:fillRect/>
+                          </a:stretch>
+                        </pic:blipFill>
+                        <pic:spPr bwMode="auto">
+                          <a:xfrm>
+                            <a:off x="0" y="0"/>
+                            <a:ext cx="2775709" cy="1712672"/>
+                          </a:xfrm>
+                          <a:prstGeom prst="rect">
+                            <a:avLst/>
+                          </a:prstGeom>
+                          <a:noFill/>
+                          <a:ln>
+                            <a:noFill/>
+                          </a:ln>
+                        </pic:spPr>
+                      </pic:pic>
+                    </a:graphicData>
+                  </a:graphic>
+                </wp:inline>
+              </w:drawing>
+            </w:r>
+          </w:p>
+        </w:tc>
+        <w:tc>
+          <w:tcPr>
+            <w:tcW w:w="4508" w:type="dxa"/>
+          </w:tcPr>
+          <w:p>
+            <w:pPr>
+              <w:pStyle w:val="NormalWeb"/>
+              <w:spacing w:before="0" w:beforeAutospacing="0" w:after="0" w:afterAutospacing="0" w:line="360" w:lineRule="auto"/>
+              <w:rPr>
+                <w:rFonts w:asciiTheme="minorHAnsi" w:hAnsiTheme="minorHAnsi" w:cstheme="minorHAnsi"/>
+              </w:rPr>
+            </w:pPr>
+            <w:r>
+              <w:rPr>
+                <w:rFonts w:asciiTheme="minorHAnsi" w:hAnsiTheme="minorHAnsi" w:cstheme="minorHAnsi" w:hint="cs"/>
+                <w:noProof/>
+              </w:rPr>
+              <w:drawing>
+                <wp:inline distT="0" distB="0" distL="0" distR="0" wp14:anchorId="77E8AFB0" wp14:editId="20FB7C2D">
+                  <wp:extent cx="2741624" cy="1691640"/>
+                  <wp:effectExtent l="0" t="0" r="1905" b="3810"/>
+                  <wp:docPr id="5" name="Picture 5"/>
+                  <wp:cNvGraphicFramePr>
+                    <a:graphicFrameLocks xmlns:a="http://schemas.openxmlformats.org/drawingml/2006/main" noChangeAspect="1"/>
+                  </wp:cNvGraphicFramePr>
+                  <a:graphic xmlns:a="http://schemas.openxmlformats.org/drawingml/2006/main">
+                    <a:graphicData uri="http://schemas.openxmlformats.org/drawingml/2006/picture">
+                      <pic:pic xmlns:pic="http://schemas.openxmlformats.org/drawingml/2006/picture">
+                        <pic:nvPicPr>
+                          <pic:cNvPr id="0" name="Picture 23"/>
+                          <pic:cNvPicPr>
+                            <a:picLocks noChangeAspect="1" noChangeArrowheads="1"/>
+                          </pic:cNvPicPr>
+                        </pic:nvPicPr>
+                        <pic:blipFill>
+                          <a:blip r:embed="rId13" cstate="print">
+                            <a:extLst>
+                              <a:ext uri="{28A0092B-C50C-407E-A947-70E740481C1C}">
+                                <a14:useLocalDpi xmlns:a14="http://schemas.microsoft.com/office/drawing/2010/main" val="0"/>
+                              </a:ext>
+                            </a:extLst>
+                          </a:blip>
+                          <a:srcRect/>
+                          <a:stretch>
+                            <a:fillRect/>
+                          </a:stretch>
+                        </pic:blipFill>
+                        <pic:spPr bwMode="auto">
+                          <a:xfrm>
+                            <a:off x="0" y="0"/>
+                            <a:ext cx="2779437" cy="1714971"/>
+                          </a:xfrm>
+                          <a:prstGeom prst="rect">
+                            <a:avLst/>
+                          </a:prstGeom>
+                          <a:noFill/>
+                          <a:ln>
+                            <a:noFill/>
+                          </a:ln>
+                        </pic:spPr>
+                      </pic:pic>
+                    </a:graphicData>
+                  </a:graphic>
+                </wp:inline>
+              </w:drawing>
+            </w:r>
+          </w:p>
+        </w:tc>
+      </w:tr>
+    </w:tbl>
+    <w:p>
+      <w:pPr>
+        <w:pStyle w:val="NormalWeb"/>
+        <w:spacing w:before="0" w:beforeAutospacing="0" w:after="0" w:afterAutospacing="0" w:line="360" w:lineRule="auto"/>
+        <w:rPr>
+          <w:rFonts w:asciiTheme="minorHAnsi" w:hAnsiTheme="minorHAnsi" w:cstheme="minorHAnsi"/>
+        </w:rPr>
+      </w:pPr>
+      <w:r>
+        <w:rPr>
+          <w:rFonts w:asciiTheme="minorHAnsi" w:hAnsiTheme="minorHAnsi" w:cstheme="minorHAnsi"/>
+        </w:rPr>
+        <w:t xml:space="preserve">Figure </w:t>
+      </w:r>
+      <w:r>
+        <w:rPr>
+          <w:rFonts w:asciiTheme="minorHAnsi" w:hAnsiTheme="minorHAnsi" w:cstheme="minorHAnsi"/>
+        </w:rPr>
+        <w:t>1</w:t>
+      </w:r>
+      <w:r>
+        <w:rPr>
+          <w:rFonts w:asciiTheme="minorHAnsi" w:hAnsiTheme="minorHAnsi" w:cstheme="minorHAnsi"/>
+        </w:rPr>
+        <w:t xml:space="preserve">: </w:t>
+      </w:r>
+      <w:r>
+        <w:rPr>
+          <w:rFonts w:asciiTheme="minorHAnsi" w:hAnsiTheme="minorHAnsi" w:cstheme="minorHAnsi"/>
+        </w:rPr>
+        <w:t xml:space="preserve">2 volcano plots that </w:t>
+      </w:r>
+      <w:r>
+        <w:rPr>
+          <w:rFonts w:asciiTheme="minorHAnsi" w:hAnsiTheme="minorHAnsi" w:cstheme="minorHAnsi"/>
+        </w:rPr>
+        <w:t xml:space="preserve">display the genes that were most </w:t>
+      </w:r>
+      <w:r>
+        <w:rPr>
+          <w:rFonts w:asciiTheme="minorHAnsi" w:hAnsiTheme="minorHAnsi" w:cstheme="minorHAnsi"/>
+        </w:rPr>
+        <w:t>d</w:t>
+      </w:r>
+      <w:r>
+        <w:rPr>
+          <w:rFonts w:asciiTheme="minorHAnsi" w:hAnsiTheme="minorHAnsi" w:cstheme="minorHAnsi"/>
+        </w:rPr>
+        <w:t>ifferentially expressed</w:t>
+      </w:r>
+      <w:r>
+        <w:rPr>
+          <w:rFonts w:asciiTheme="minorHAnsi" w:hAnsiTheme="minorHAnsi" w:cstheme="minorHAnsi"/>
+        </w:rPr>
+        <w:t xml:space="preserve"> in</w:t>
+      </w:r>
+      <w:r>
+        <w:rPr>
+          <w:rFonts w:asciiTheme="minorHAnsi" w:hAnsiTheme="minorHAnsi" w:cstheme="minorHAnsi"/>
+        </w:rPr>
+        <w:t xml:space="preserve"> BD patients </w:t>
+      </w:r>
+      <w:r>
+        <w:rPr>
+          <w:rFonts w:asciiTheme="minorHAnsi" w:hAnsiTheme="minorHAnsi" w:cstheme="minorHAnsi"/>
+        </w:rPr>
+        <w:t>relative to</w:t>
+      </w:r>
+      <w:r>
+        <w:rPr>
+          <w:rFonts w:asciiTheme="minorHAnsi" w:hAnsiTheme="minorHAnsi" w:cstheme="minorHAnsi"/>
+        </w:rPr>
+        <w:t xml:space="preserve"> healthy individuals (on the left) </w:t>
+      </w:r>
+      <w:r>
+        <w:rPr>
+          <w:rFonts w:asciiTheme="minorHAnsi" w:hAnsiTheme="minorHAnsi" w:cstheme="minorHAnsi"/>
+        </w:rPr>
+        <w:t>and</w:t>
+      </w:r>
+      <w:r>
+        <w:rPr>
+          <w:rFonts w:asciiTheme="minorHAnsi" w:hAnsiTheme="minorHAnsi" w:cstheme="minorHAnsi"/>
+        </w:rPr>
+        <w:t xml:space="preserve"> SZ patients (on the right).</w:t>
+      </w:r>
+    </w:p>
+    <w:p>
+      <w:pPr>
+        <w:pStyle w:val="NormalWeb"/>
+        <w:spacing w:before="0" w:beforeAutospacing="0" w:after="0" w:afterAutospacing="0" w:line="360" w:lineRule="auto"/>
+        <w:rPr>
+          <w:rFonts w:asciiTheme="minorHAnsi" w:hAnsiTheme="minorHAnsi" w:cstheme="minorHAnsi"/>
+        </w:rPr>
+      </w:pPr>
+    </w:p>
+    <w:p>
+      <w:pPr>
+        <w:pStyle w:val="NormalWeb"/>
+        <w:spacing w:before="0" w:beforeAutospacing="0" w:after="0" w:afterAutospacing="0" w:line="360" w:lineRule="auto"/>
+        <w:rPr>
+          <w:rFonts w:asciiTheme="minorHAnsi" w:hAnsiTheme="minorHAnsi" w:cstheme="minorHAnsi"/>
+          <w:color w:val="A5A5A5" w:themeColor="accent3"/>
+        </w:rPr>
+      </w:pPr>
+      <w:r>
+        <w:rPr>
+          <w:rFonts w:asciiTheme="minorHAnsi" w:hAnsiTheme="minorHAnsi" w:cstheme="minorHAnsi"/>
+          <w:color w:val="A5A5A5" w:themeColor="accent3"/>
+        </w:rPr>
+        <w:t xml:space="preserve">Ignore for now: </w:t>
+      </w:r>
+      <w:r>
+        <w:rPr>
+          <w:rFonts w:asciiTheme="minorHAnsi" w:hAnsiTheme="minorHAnsi" w:cstheme="minorHAnsi"/>
+          <w:color w:val="A5A5A5" w:themeColor="accent3"/>
+        </w:rPr>
+        <w:t xml:space="preserve">The brain's </w:t>
+      </w:r>
+      <w:r>
+        <w:rPr>
+          <w:rFonts w:asciiTheme="minorHAnsi" w:hAnsiTheme="minorHAnsi" w:cstheme="minorHAnsi"/>
+          <w:color w:val="A5A5A5" w:themeColor="accent3"/>
+          <w:shd w:val="clear" w:color="auto" w:fill="FFFFFF"/>
+        </w:rPr>
+        <w:t>Dorsolateral prefrontal cortex</w:t>
+      </w:r>
+      <w:r>
+        <w:rPr>
+          <w:rFonts w:asciiTheme="minorHAnsi" w:hAnsiTheme="minorHAnsi" w:cstheme="minorHAnsi"/>
+          <w:color w:val="A5A5A5" w:themeColor="accent3"/>
+        </w:rPr>
+        <w:t xml:space="preserve"> is equivalent the 9th and 46th areas of the brain according to the Brodmann areas system </w:t>
+      </w:r>
+      <w:sdt>
+        <w:sdtPr>
+          <w:rPr>
+            <w:rFonts w:asciiTheme="minorHAnsi" w:hAnsiTheme="minorHAnsi" w:cstheme="minorHAnsi"/>
+            <w:color w:val="A5A5A5" w:themeColor="accent3"/>
           </w:rPr>
           <w:tag w:val="MENDELEY_CITATION_v3_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"/>
           <w:id w:val="367569258"/>
@@ -2929,7 +3463,7 @@
           <w:r>
             <w:rPr>
               <w:rFonts w:asciiTheme="minorHAnsi" w:hAnsiTheme="minorHAnsi" w:cstheme="minorHAnsi"/>
-              <w:color w:val="000000"/>
+              <w:color w:val="A5A5A5" w:themeColor="accent3"/>
             </w:rPr>
             <w:t>(Horn and Leigh, 2011)</w:t>
           </w:r>
@@ -2938,6 +3472,7 @@
       <w:r>
         <w:rPr>
           <w:rFonts w:asciiTheme="minorHAnsi" w:hAnsiTheme="minorHAnsi" w:cstheme="minorHAnsi"/>
+          <w:color w:val="A5A5A5" w:themeColor="accent3"/>
         </w:rPr>
         <w:t xml:space="preserve">. </w:t>
       </w:r>
@@ -3110,847 +3645,831 @@
         <w:p>
           <w:pPr>
             <w:bidi w:val="0"/>
-            <w:divId w:val="965039961"/>
+            <w:divId w:val="437868068"/>
             <w:rPr>
               <w:rFonts w:eastAsia="Times New Roman"/>
               <w:sz w:val="24"/>
               <w:szCs w:val="24"/>
             </w:rPr>
           </w:pPr>
-          <w:r>
-            <w:rPr>
-              <w:rFonts w:eastAsia="Times New Roman"/>
-              <w:sz w:val="24"/>
-              <w:szCs w:val="24"/>
-            </w:rPr>
-            <w:t xml:space="preserve">Aziz, R., </w:t>
-          </w:r>
           <w:proofErr w:type="spellStart"/>
           <w:r>
             <w:rPr>
               <w:rFonts w:eastAsia="Times New Roman"/>
-              <w:sz w:val="24"/>
-              <w:szCs w:val="24"/>
-            </w:rPr>
-            <w:t>Lorberg</w:t>
+            </w:rPr>
+            <w:t>Akula</w:t>
           </w:r>
           <w:proofErr w:type="spellEnd"/>
           <w:r>
             <w:rPr>
               <w:rFonts w:eastAsia="Times New Roman"/>
-              <w:sz w:val="24"/>
-              <w:szCs w:val="24"/>
-            </w:rPr>
-            <w:t xml:space="preserve">, B., and </w:t>
+            </w:rPr>
+            <w:t xml:space="preserve">, N., Barb, J., Jiang, X., Wendland, J.R., Choi, K.H., Sen, S.K., Hou, L., Chen, D.T.W., </w:t>
           </w:r>
           <w:proofErr w:type="spellStart"/>
           <w:r>
             <w:rPr>
               <w:rFonts w:eastAsia="Times New Roman"/>
-              <w:sz w:val="24"/>
-              <w:szCs w:val="24"/>
-            </w:rPr>
-            <w:t>Tampi</w:t>
+            </w:rPr>
+            <w:t>Laje</w:t>
           </w:r>
           <w:proofErr w:type="spellEnd"/>
           <w:r>
             <w:rPr>
               <w:rFonts w:eastAsia="Times New Roman"/>
-              <w:sz w:val="24"/>
-              <w:szCs w:val="24"/>
-            </w:rPr>
-            <w:t xml:space="preserve">, R.R. (2006). Treatments for late-life bipolar disorder. The American Journal of Geriatric Pharmacotherapy </w:t>
+            </w:rPr>
+            <w:t xml:space="preserve">, G., Johnson, K., et al. (2014). RNA-sequencing of the brain transcriptome implicates dysregulation of neuroplasticity, circadian rhythms and GTPase binding in bipolar disorder. Molecular Psychiatry </w:t>
           </w:r>
           <w:r>
             <w:rPr>
               <w:rFonts w:eastAsia="Times New Roman"/>
               <w:i/>
               <w:iCs/>
-              <w:sz w:val="24"/>
-              <w:szCs w:val="24"/>
-            </w:rPr>
-            <w:t>4</w:t>
-          </w:r>
-          <w:r>
-            <w:rPr>
-              <w:rFonts w:eastAsia="Times New Roman"/>
-              <w:sz w:val="24"/>
-              <w:szCs w:val="24"/>
-            </w:rPr>
-            <w:t>, 347–364.</w:t>
+            </w:rPr>
+            <w:t>19</w:t>
+          </w:r>
+          <w:r>
+            <w:rPr>
+              <w:rFonts w:eastAsia="Times New Roman"/>
+            </w:rPr>
+            <w:t>, 1179–1185.</w:t>
           </w:r>
         </w:p>
         <w:p>
           <w:pPr>
             <w:bidi w:val="0"/>
-            <w:divId w:val="311251845"/>
-            <w:rPr>
-              <w:rFonts w:eastAsia="Times New Roman"/>
-              <w:sz w:val="24"/>
-              <w:szCs w:val="24"/>
+            <w:divId w:val="1044450798"/>
+            <w:rPr>
+              <w:rFonts w:eastAsia="Times New Roman"/>
             </w:rPr>
           </w:pPr>
+          <w:r>
+            <w:rPr>
+              <w:rFonts w:eastAsia="Times New Roman"/>
+            </w:rPr>
+            <w:t xml:space="preserve">Aziz, R., </w:t>
+          </w:r>
           <w:proofErr w:type="spellStart"/>
           <w:r>
             <w:rPr>
               <w:rFonts w:eastAsia="Times New Roman"/>
-              <w:sz w:val="24"/>
-              <w:szCs w:val="24"/>
-            </w:rPr>
-            <w:t>Cerimele</w:t>
+            </w:rPr>
+            <w:t>Lorberg</w:t>
           </w:r>
           <w:proofErr w:type="spellEnd"/>
           <w:r>
             <w:rPr>
               <w:rFonts w:eastAsia="Times New Roman"/>
-              <w:sz w:val="24"/>
-              <w:szCs w:val="24"/>
-            </w:rPr>
-            <w:t xml:space="preserve">, J.M., </w:t>
+            </w:rPr>
+            <w:t xml:space="preserve">, B., and </w:t>
           </w:r>
           <w:proofErr w:type="spellStart"/>
           <w:r>
             <w:rPr>
               <w:rFonts w:eastAsia="Times New Roman"/>
-              <w:sz w:val="24"/>
-              <w:szCs w:val="24"/>
-            </w:rPr>
-            <w:t>Chwastiak</w:t>
+            </w:rPr>
+            <w:t>Tampi</w:t>
           </w:r>
           <w:proofErr w:type="spellEnd"/>
           <w:r>
             <w:rPr>
               <w:rFonts w:eastAsia="Times New Roman"/>
-              <w:sz w:val="24"/>
-              <w:szCs w:val="24"/>
-            </w:rPr>
-            <w:t xml:space="preserve">, L.A., Dodson, S., and </w:t>
-          </w:r>
-          <w:proofErr w:type="spellStart"/>
-          <w:r>
-            <w:rPr>
-              <w:rFonts w:eastAsia="Times New Roman"/>
-              <w:sz w:val="24"/>
-              <w:szCs w:val="24"/>
-            </w:rPr>
-            <w:t>Katon</w:t>
-          </w:r>
-          <w:proofErr w:type="spellEnd"/>
-          <w:r>
-            <w:rPr>
-              <w:rFonts w:eastAsia="Times New Roman"/>
-              <w:sz w:val="24"/>
-              <w:szCs w:val="24"/>
-            </w:rPr>
-            <w:t xml:space="preserve">, W.J. (2014). The prevalence of bipolar disorder in general primary care samples: a systematic review. General Hospital Psychiatry </w:t>
+            </w:rPr>
+            <w:t xml:space="preserve">, R.R. (2006). Treatments for late-life bipolar disorder. The American Journal of Geriatric Pharmacotherapy </w:t>
           </w:r>
           <w:r>
             <w:rPr>
               <w:rFonts w:eastAsia="Times New Roman"/>
               <w:i/>
               <w:iCs/>
-              <w:sz w:val="24"/>
-              <w:szCs w:val="24"/>
-            </w:rPr>
-            <w:t>36</w:t>
-          </w:r>
-          <w:r>
-            <w:rPr>
-              <w:rFonts w:eastAsia="Times New Roman"/>
-              <w:sz w:val="24"/>
-              <w:szCs w:val="24"/>
-            </w:rPr>
-            <w:t>, 19–25.</w:t>
+            </w:rPr>
+            <w:t>4</w:t>
+          </w:r>
+          <w:r>
+            <w:rPr>
+              <w:rFonts w:eastAsia="Times New Roman"/>
+            </w:rPr>
+            <w:t>, 347–364.</w:t>
           </w:r>
         </w:p>
         <w:p>
           <w:pPr>
             <w:bidi w:val="0"/>
-            <w:divId w:val="840587248"/>
-            <w:rPr>
-              <w:rFonts w:eastAsia="Times New Roman"/>
-              <w:sz w:val="24"/>
-              <w:szCs w:val="24"/>
+            <w:divId w:val="2125343586"/>
+            <w:rPr>
+              <w:rFonts w:eastAsia="Times New Roman"/>
             </w:rPr>
           </w:pPr>
-          <w:r>
-            <w:rPr>
-              <w:rFonts w:eastAsia="Times New Roman"/>
-              <w:sz w:val="24"/>
-              <w:szCs w:val="24"/>
-            </w:rPr>
-            <w:t xml:space="preserve">Frey, B.N., </w:t>
-          </w:r>
           <w:proofErr w:type="spellStart"/>
           <w:r>
             <w:rPr>
               <w:rFonts w:eastAsia="Times New Roman"/>
-              <w:sz w:val="24"/>
-              <w:szCs w:val="24"/>
-            </w:rPr>
-            <w:t>Andreazza</w:t>
+            </w:rPr>
+            <w:t>Cerimele</w:t>
           </w:r>
           <w:proofErr w:type="spellEnd"/>
           <w:r>
             <w:rPr>
               <w:rFonts w:eastAsia="Times New Roman"/>
-              <w:sz w:val="24"/>
-              <w:szCs w:val="24"/>
-            </w:rPr>
-            <w:t xml:space="preserve">, A.C., </w:t>
+            </w:rPr>
+            <w:t xml:space="preserve">, J.M., </w:t>
           </w:r>
           <w:proofErr w:type="spellStart"/>
           <w:r>
             <w:rPr>
               <w:rFonts w:eastAsia="Times New Roman"/>
-              <w:sz w:val="24"/>
-              <w:szCs w:val="24"/>
-            </w:rPr>
-            <w:t>Houenou</w:t>
+            </w:rPr>
+            <w:t>Chwastiak</w:t>
           </w:r>
           <w:proofErr w:type="spellEnd"/>
           <w:r>
             <w:rPr>
               <w:rFonts w:eastAsia="Times New Roman"/>
-              <w:sz w:val="24"/>
-              <w:szCs w:val="24"/>
-            </w:rPr>
-            <w:t xml:space="preserve">, J., </w:t>
+            </w:rPr>
+            <w:t xml:space="preserve">, L.A., Dodson, S., and </w:t>
           </w:r>
           <w:proofErr w:type="spellStart"/>
           <w:r>
             <w:rPr>
               <w:rFonts w:eastAsia="Times New Roman"/>
-              <w:sz w:val="24"/>
-              <w:szCs w:val="24"/>
-            </w:rPr>
-            <w:t>Jamain</w:t>
+            </w:rPr>
+            <w:t>Katon</w:t>
           </w:r>
           <w:proofErr w:type="spellEnd"/>
           <w:r>
             <w:rPr>
               <w:rFonts w:eastAsia="Times New Roman"/>
-              <w:sz w:val="24"/>
-              <w:szCs w:val="24"/>
-            </w:rPr>
-            <w:t xml:space="preserve">, S., Goldstein, B.I., Frye, M.A., Leboyer, M., Berk, M., </w:t>
-          </w:r>
-          <w:proofErr w:type="spellStart"/>
-          <w:r>
-            <w:rPr>
-              <w:rFonts w:eastAsia="Times New Roman"/>
-              <w:sz w:val="24"/>
-              <w:szCs w:val="24"/>
-            </w:rPr>
-            <w:t>Malhi</w:t>
-          </w:r>
-          <w:proofErr w:type="spellEnd"/>
-          <w:r>
-            <w:rPr>
-              <w:rFonts w:eastAsia="Times New Roman"/>
-              <w:sz w:val="24"/>
-              <w:szCs w:val="24"/>
-            </w:rPr>
-            <w:t xml:space="preserve">, G.S., Lopez-Jaramillo, C., et al. (2013). Biomarkers in bipolar disorder: A positional paper from the International Society for Bipolar Disorders Biomarkers Task Force. Australian and New Zealand Journal of Psychiatry </w:t>
+            </w:rPr>
+            <w:t xml:space="preserve">, W.J. (2014). The prevalence of bipolar disorder in general primary care samples: a systematic review. General Hospital Psychiatry </w:t>
           </w:r>
           <w:r>
             <w:rPr>
               <w:rFonts w:eastAsia="Times New Roman"/>
               <w:i/>
               <w:iCs/>
-              <w:sz w:val="24"/>
-              <w:szCs w:val="24"/>
-            </w:rPr>
-            <w:t>47</w:t>
-          </w:r>
-          <w:r>
-            <w:rPr>
-              <w:rFonts w:eastAsia="Times New Roman"/>
-              <w:sz w:val="24"/>
-              <w:szCs w:val="24"/>
-            </w:rPr>
-            <w:t>, 321–332.</w:t>
+            </w:rPr>
+            <w:t>36</w:t>
+          </w:r>
+          <w:r>
+            <w:rPr>
+              <w:rFonts w:eastAsia="Times New Roman"/>
+            </w:rPr>
+            <w:t>, 19–25.</w:t>
           </w:r>
         </w:p>
         <w:p>
           <w:pPr>
             <w:bidi w:val="0"/>
-            <w:divId w:val="985160902"/>
-            <w:rPr>
-              <w:rFonts w:eastAsia="Times New Roman"/>
-              <w:sz w:val="24"/>
-              <w:szCs w:val="24"/>
+            <w:divId w:val="1396125475"/>
+            <w:rPr>
+              <w:rFonts w:eastAsia="Times New Roman"/>
             </w:rPr>
           </w:pPr>
           <w:r>
             <w:rPr>
               <w:rFonts w:eastAsia="Times New Roman"/>
-              <w:sz w:val="24"/>
-              <w:szCs w:val="24"/>
-            </w:rPr>
-            <w:t>Horn, A.K.E., and Leigh, R.J. (2011). Chapter 2 - The anatomy and physiology of the ocular motor system. In Handbook of Clinical Neurology, C. Kennard, and R.J. Leigh, eds. (Elsevier), pp. 21–69.</w:t>
+            </w:rPr>
+            <w:t xml:space="preserve">Frey, B.N., </w:t>
+          </w:r>
+          <w:proofErr w:type="spellStart"/>
+          <w:r>
+            <w:rPr>
+              <w:rFonts w:eastAsia="Times New Roman"/>
+            </w:rPr>
+            <w:t>Andreazza</w:t>
+          </w:r>
+          <w:proofErr w:type="spellEnd"/>
+          <w:r>
+            <w:rPr>
+              <w:rFonts w:eastAsia="Times New Roman"/>
+            </w:rPr>
+            <w:t xml:space="preserve">, A.C., </w:t>
+          </w:r>
+          <w:proofErr w:type="spellStart"/>
+          <w:r>
+            <w:rPr>
+              <w:rFonts w:eastAsia="Times New Roman"/>
+            </w:rPr>
+            <w:t>Houenou</w:t>
+          </w:r>
+          <w:proofErr w:type="spellEnd"/>
+          <w:r>
+            <w:rPr>
+              <w:rFonts w:eastAsia="Times New Roman"/>
+            </w:rPr>
+            <w:t xml:space="preserve">, J., </w:t>
+          </w:r>
+          <w:proofErr w:type="spellStart"/>
+          <w:r>
+            <w:rPr>
+              <w:rFonts w:eastAsia="Times New Roman"/>
+            </w:rPr>
+            <w:t>Jamain</w:t>
+          </w:r>
+          <w:proofErr w:type="spellEnd"/>
+          <w:r>
+            <w:rPr>
+              <w:rFonts w:eastAsia="Times New Roman"/>
+            </w:rPr>
+            <w:t xml:space="preserve">, S., Goldstein, B.I., Frye, M.A., Leboyer, M., Berk, M., </w:t>
+          </w:r>
+          <w:proofErr w:type="spellStart"/>
+          <w:r>
+            <w:rPr>
+              <w:rFonts w:eastAsia="Times New Roman"/>
+            </w:rPr>
+            <w:t>Malhi</w:t>
+          </w:r>
+          <w:proofErr w:type="spellEnd"/>
+          <w:r>
+            <w:rPr>
+              <w:rFonts w:eastAsia="Times New Roman"/>
+            </w:rPr>
+            <w:t xml:space="preserve">, G.S., Lopez-Jaramillo, C., et al. (2013). Biomarkers in bipolar disorder: A positional paper from the International Society for Bipolar Disorders Biomarkers Task Force. Australian and New Zealand Journal of Psychiatry </w:t>
+          </w:r>
+          <w:r>
+            <w:rPr>
+              <w:rFonts w:eastAsia="Times New Roman"/>
+              <w:i/>
+              <w:iCs/>
+            </w:rPr>
+            <w:t>47</w:t>
+          </w:r>
+          <w:r>
+            <w:rPr>
+              <w:rFonts w:eastAsia="Times New Roman"/>
+            </w:rPr>
+            <w:t>, 321–332.</w:t>
           </w:r>
         </w:p>
         <w:p>
           <w:pPr>
             <w:bidi w:val="0"/>
-            <w:divId w:val="712923676"/>
-            <w:rPr>
-              <w:rFonts w:eastAsia="Times New Roman"/>
-              <w:sz w:val="24"/>
-              <w:szCs w:val="24"/>
+            <w:divId w:val="1574196352"/>
+            <w:rPr>
+              <w:rFonts w:eastAsia="Times New Roman"/>
             </w:rPr>
           </w:pPr>
           <w:r>
             <w:rPr>
               <w:rFonts w:eastAsia="Times New Roman"/>
-              <w:sz w:val="24"/>
-              <w:szCs w:val="24"/>
-            </w:rPr>
-            <w:t xml:space="preserve">Kim, S.Y., Kim, H.N., Jeon, S.W., Lim, W.J., Kim, S.I., Lee, Y.J., Kim, S.Y., and Kim, Y.K. (2021). Association between genetic variants of the norepinephrine transporter gene (SLC6A2) and bipolar I disorder. Progress in Neuro-Psychopharmacology and Biological Psychiatry </w:t>
-          </w:r>
-          <w:r>
-            <w:rPr>
-              <w:rFonts w:eastAsia="Times New Roman"/>
-              <w:i/>
-              <w:iCs/>
-              <w:sz w:val="24"/>
-              <w:szCs w:val="24"/>
-            </w:rPr>
-            <w:t>107</w:t>
-          </w:r>
-          <w:r>
-            <w:rPr>
-              <w:rFonts w:eastAsia="Times New Roman"/>
-              <w:sz w:val="24"/>
-              <w:szCs w:val="24"/>
-            </w:rPr>
-            <w:t>.</w:t>
+            </w:rPr>
+            <w:t>Horn, A.K.E., and Leigh, R.J. (2011). Chapter 2 - The anatomy and physiology of the ocular motor system. In Handbook of Clinical Neurology, C. Kennard, and R.J. Leigh, eds. (Elsevier), pp. 21–69.</w:t>
           </w:r>
         </w:p>
         <w:p>
           <w:pPr>
             <w:bidi w:val="0"/>
-            <w:divId w:val="371879431"/>
-            <w:rPr>
-              <w:rFonts w:eastAsia="Times New Roman"/>
-              <w:sz w:val="24"/>
-              <w:szCs w:val="24"/>
+            <w:divId w:val="1696692951"/>
+            <w:rPr>
+              <w:rFonts w:eastAsia="Times New Roman"/>
             </w:rPr>
           </w:pPr>
           <w:r>
             <w:rPr>
               <w:rFonts w:eastAsia="Times New Roman"/>
-              <w:sz w:val="24"/>
-              <w:szCs w:val="24"/>
-            </w:rPr>
-            <w:t>Medeiros, G.C., and Goes, F.S. (2022). Genome-wide association study biomarkers in bipolar disorder. In Biomarkers in Bipolar Disorders, (Elsevier), pp. 125–139.</w:t>
+            </w:rPr>
+            <w:t xml:space="preserve">Hu, J., Xu, J., Pang, L., Zhao, H., Li, F., Deng, Y., Liu, L., Lan, Y., Zhang, X., Zhao, T., et al. (2016). Systematically characterizing dysfunctional long intergenic non-coding RNAs in multiple brain regions of major psychosis. </w:t>
+          </w:r>
+          <w:proofErr w:type="spellStart"/>
+          <w:r>
+            <w:rPr>
+              <w:rFonts w:eastAsia="Times New Roman"/>
+            </w:rPr>
+            <w:t>Oncotarget</w:t>
+          </w:r>
+          <w:proofErr w:type="spellEnd"/>
+          <w:r>
+            <w:rPr>
+              <w:rFonts w:eastAsia="Times New Roman"/>
+            </w:rPr>
+            <w:t xml:space="preserve"> </w:t>
+          </w:r>
+          <w:r>
+            <w:rPr>
+              <w:rFonts w:eastAsia="Times New Roman"/>
+              <w:i/>
+              <w:iCs/>
+            </w:rPr>
+            <w:t>7</w:t>
+          </w:r>
+          <w:r>
+            <w:rPr>
+              <w:rFonts w:eastAsia="Times New Roman"/>
+            </w:rPr>
+            <w:t>, 71087–71098.</w:t>
           </w:r>
         </w:p>
         <w:p>
           <w:pPr>
             <w:bidi w:val="0"/>
-            <w:divId w:val="998532303"/>
-            <w:rPr>
-              <w:rFonts w:eastAsia="Times New Roman"/>
-              <w:sz w:val="24"/>
-              <w:szCs w:val="24"/>
+            <w:divId w:val="796877443"/>
+            <w:rPr>
+              <w:rFonts w:eastAsia="Times New Roman"/>
             </w:rPr>
           </w:pPr>
-          <w:proofErr w:type="spellStart"/>
-          <w:r>
-            <w:rPr>
-              <w:rFonts w:eastAsia="Times New Roman"/>
-              <w:sz w:val="24"/>
-              <w:szCs w:val="24"/>
-            </w:rPr>
-            <w:t>Miklowitz</w:t>
-          </w:r>
-          <w:proofErr w:type="spellEnd"/>
-          <w:r>
-            <w:rPr>
-              <w:rFonts w:eastAsia="Times New Roman"/>
-              <w:sz w:val="24"/>
-              <w:szCs w:val="24"/>
-            </w:rPr>
-            <w:t xml:space="preserve">, D.J. (2008). Bipolar </w:t>
-          </w:r>
-          <w:proofErr w:type="gramStart"/>
-          <w:r>
-            <w:rPr>
-              <w:rFonts w:eastAsia="Times New Roman"/>
-              <w:sz w:val="24"/>
-              <w:szCs w:val="24"/>
-            </w:rPr>
-            <w:t>disorder :</w:t>
-          </w:r>
-          <w:proofErr w:type="gramEnd"/>
-          <w:r>
-            <w:rPr>
-              <w:rFonts w:eastAsia="Times New Roman"/>
-              <w:sz w:val="24"/>
-              <w:szCs w:val="24"/>
-            </w:rPr>
-            <w:t xml:space="preserve"> a family-focused treatment approach (Guilford Press).</w:t>
+          <w:r>
+            <w:rPr>
+              <w:rFonts w:eastAsia="Times New Roman"/>
+            </w:rPr>
+            <w:t xml:space="preserve">Kim, S.Y., Kim, H.N., Jeon, S.W., Lim, W.J., Kim, S.I., Lee, Y.J., Kim, S.Y., and Kim, Y.K. (2021). Association between genetic variants of the norepinephrine transporter gene (SLC6A2) and bipolar I disorder. Progress in Neuro-Psychopharmacology and Biological Psychiatry </w:t>
+          </w:r>
+          <w:r>
+            <w:rPr>
+              <w:rFonts w:eastAsia="Times New Roman"/>
+              <w:i/>
+              <w:iCs/>
+            </w:rPr>
+            <w:t>107</w:t>
+          </w:r>
+          <w:r>
+            <w:rPr>
+              <w:rFonts w:eastAsia="Times New Roman"/>
+            </w:rPr>
+            <w:t>.</w:t>
           </w:r>
         </w:p>
         <w:p>
           <w:pPr>
             <w:bidi w:val="0"/>
-            <w:divId w:val="297297958"/>
-            <w:rPr>
-              <w:rFonts w:eastAsia="Times New Roman"/>
-              <w:sz w:val="24"/>
-              <w:szCs w:val="24"/>
+            <w:divId w:val="1556118416"/>
+            <w:rPr>
+              <w:rFonts w:eastAsia="Times New Roman"/>
             </w:rPr>
           </w:pPr>
           <w:r>
             <w:rPr>
               <w:rFonts w:eastAsia="Times New Roman"/>
-              <w:sz w:val="24"/>
-              <w:szCs w:val="24"/>
-            </w:rPr>
-            <w:t xml:space="preserve">Miller, J., and Black, D. (2020). Bipolar Disorder and Suicide: </w:t>
-          </w:r>
-          <w:proofErr w:type="gramStart"/>
-          <w:r>
-            <w:rPr>
-              <w:rFonts w:eastAsia="Times New Roman"/>
-              <w:sz w:val="24"/>
-              <w:szCs w:val="24"/>
-            </w:rPr>
-            <w:t>a</w:t>
-          </w:r>
-          <w:proofErr w:type="gramEnd"/>
-          <w:r>
-            <w:rPr>
-              <w:rFonts w:eastAsia="Times New Roman"/>
-              <w:sz w:val="24"/>
-              <w:szCs w:val="24"/>
-            </w:rPr>
-            <w:t xml:space="preserve"> Review. Current Psychiatry Reports </w:t>
+            </w:rPr>
+            <w:t xml:space="preserve">Love, M.I., Huber, W., and Anders, S. (2014). Moderated estimation of fold change and dispersion for RNA-seq data with DESeq2. Genome Biology </w:t>
           </w:r>
           <w:r>
             <w:rPr>
               <w:rFonts w:eastAsia="Times New Roman"/>
               <w:i/>
               <w:iCs/>
-              <w:sz w:val="24"/>
-              <w:szCs w:val="24"/>
-            </w:rPr>
-            <w:t>22</w:t>
-          </w:r>
-          <w:r>
-            <w:rPr>
-              <w:rFonts w:eastAsia="Times New Roman"/>
-              <w:sz w:val="24"/>
-              <w:szCs w:val="24"/>
-            </w:rPr>
-            <w:t>.</w:t>
+            </w:rPr>
+            <w:t>15</w:t>
+          </w:r>
+          <w:r>
+            <w:rPr>
+              <w:rFonts w:eastAsia="Times New Roman"/>
+            </w:rPr>
+            <w:t>, 550.</w:t>
           </w:r>
         </w:p>
         <w:p>
           <w:pPr>
             <w:bidi w:val="0"/>
-            <w:divId w:val="821505361"/>
-            <w:rPr>
-              <w:rFonts w:eastAsia="Times New Roman"/>
-              <w:sz w:val="24"/>
-              <w:szCs w:val="24"/>
+            <w:divId w:val="1858080714"/>
+            <w:rPr>
+              <w:rFonts w:eastAsia="Times New Roman"/>
             </w:rPr>
           </w:pPr>
           <w:r>
             <w:rPr>
               <w:rFonts w:eastAsia="Times New Roman"/>
-              <w:sz w:val="24"/>
-              <w:szCs w:val="24"/>
-            </w:rPr>
-            <w:t xml:space="preserve">Moreno, C., </w:t>
-          </w:r>
-          <w:proofErr w:type="spellStart"/>
-          <w:r>
-            <w:rPr>
-              <w:rFonts w:eastAsia="Times New Roman"/>
-              <w:sz w:val="24"/>
-              <w:szCs w:val="24"/>
-            </w:rPr>
-            <w:t>Laje</w:t>
-          </w:r>
-          <w:proofErr w:type="spellEnd"/>
-          <w:r>
-            <w:rPr>
-              <w:rFonts w:eastAsia="Times New Roman"/>
-              <w:sz w:val="24"/>
-              <w:szCs w:val="24"/>
-            </w:rPr>
-            <w:t xml:space="preserve">, G., Blanco, C., Jiang, H., Schmidt, A.B., and </w:t>
-          </w:r>
-          <w:proofErr w:type="spellStart"/>
-          <w:r>
-            <w:rPr>
-              <w:rFonts w:eastAsia="Times New Roman"/>
-              <w:sz w:val="24"/>
-              <w:szCs w:val="24"/>
-            </w:rPr>
-            <w:t>Olfson</w:t>
-          </w:r>
-          <w:proofErr w:type="spellEnd"/>
-          <w:r>
-            <w:rPr>
-              <w:rFonts w:eastAsia="Times New Roman"/>
-              <w:sz w:val="24"/>
-              <w:szCs w:val="24"/>
-            </w:rPr>
-            <w:t xml:space="preserve">, M. (2007). National Trends in the Outpatient Diagnosis and Treatment of Bipolar Disorder in Youth. Archives of General Psychiatry </w:t>
-          </w:r>
-          <w:r>
-            <w:rPr>
-              <w:rFonts w:eastAsia="Times New Roman"/>
-              <w:i/>
-              <w:iCs/>
-              <w:sz w:val="24"/>
-              <w:szCs w:val="24"/>
-            </w:rPr>
-            <w:t>64</w:t>
-          </w:r>
-          <w:r>
-            <w:rPr>
-              <w:rFonts w:eastAsia="Times New Roman"/>
-              <w:sz w:val="24"/>
-              <w:szCs w:val="24"/>
-            </w:rPr>
-            <w:t>, 1032–1039.</w:t>
+            </w:rPr>
+            <w:t>Medeiros, G.C., and Goes, F.S. (2022). Genome-wide association study biomarkers in bipolar disorder. In Biomarkers in Bipolar Disorders, (Elsevier), pp. 125–139.</w:t>
           </w:r>
         </w:p>
         <w:p>
           <w:pPr>
             <w:bidi w:val="0"/>
-            <w:divId w:val="620259457"/>
-            <w:rPr>
-              <w:rFonts w:eastAsia="Times New Roman"/>
-              <w:sz w:val="24"/>
-              <w:szCs w:val="24"/>
+            <w:divId w:val="1157914873"/>
+            <w:rPr>
+              <w:rFonts w:eastAsia="Times New Roman"/>
             </w:rPr>
           </w:pPr>
-          <w:r>
-            <w:rPr>
-              <w:rFonts w:eastAsia="Times New Roman"/>
-              <w:sz w:val="24"/>
-              <w:szCs w:val="24"/>
-            </w:rPr>
-            <w:t>Müller-</w:t>
-          </w:r>
           <w:proofErr w:type="spellStart"/>
           <w:r>
             <w:rPr>
               <w:rFonts w:eastAsia="Times New Roman"/>
-              <w:sz w:val="24"/>
-              <w:szCs w:val="24"/>
-            </w:rPr>
-            <w:t>Oerlinghausen</w:t>
+            </w:rPr>
+            <w:t>Miklowitz</w:t>
           </w:r>
           <w:proofErr w:type="spellEnd"/>
           <w:r>
             <w:rPr>
               <w:rFonts w:eastAsia="Times New Roman"/>
-              <w:sz w:val="24"/>
-              <w:szCs w:val="24"/>
-            </w:rPr>
-            <w:t xml:space="preserve">, B., </w:t>
-          </w:r>
-          <w:proofErr w:type="spellStart"/>
-          <w:r>
-            <w:rPr>
-              <w:rFonts w:eastAsia="Times New Roman"/>
-              <w:sz w:val="24"/>
-              <w:szCs w:val="24"/>
-            </w:rPr>
-            <w:t>Berghöfer</w:t>
-          </w:r>
-          <w:proofErr w:type="spellEnd"/>
-          <w:r>
-            <w:rPr>
-              <w:rFonts w:eastAsia="Times New Roman"/>
-              <w:sz w:val="24"/>
-              <w:szCs w:val="24"/>
-            </w:rPr>
-            <w:t xml:space="preserve">, A., and Bauer, M. (2002). Bipolar disorder. The Lancet </w:t>
-          </w:r>
-          <w:r>
-            <w:rPr>
-              <w:rFonts w:eastAsia="Times New Roman"/>
-              <w:i/>
-              <w:iCs/>
-              <w:sz w:val="24"/>
-              <w:szCs w:val="24"/>
-            </w:rPr>
-            <w:t>359</w:t>
-          </w:r>
-          <w:r>
-            <w:rPr>
-              <w:rFonts w:eastAsia="Times New Roman"/>
-              <w:sz w:val="24"/>
-              <w:szCs w:val="24"/>
-            </w:rPr>
-            <w:t>, 241–247.</w:t>
+            </w:rPr>
+            <w:t xml:space="preserve">, D.J. (2008). Bipolar </w:t>
+          </w:r>
+          <w:proofErr w:type="gramStart"/>
+          <w:r>
+            <w:rPr>
+              <w:rFonts w:eastAsia="Times New Roman"/>
+            </w:rPr>
+            <w:t>disorder :</w:t>
+          </w:r>
+          <w:proofErr w:type="gramEnd"/>
+          <w:r>
+            <w:rPr>
+              <w:rFonts w:eastAsia="Times New Roman"/>
+            </w:rPr>
+            <w:t xml:space="preserve"> a family-focused treatment approach (Guilford Press).</w:t>
           </w:r>
         </w:p>
         <w:p>
           <w:pPr>
             <w:bidi w:val="0"/>
-            <w:divId w:val="1233395688"/>
-            <w:rPr>
-              <w:rFonts w:eastAsia="Times New Roman"/>
-              <w:sz w:val="24"/>
-              <w:szCs w:val="24"/>
+            <w:divId w:val="1605074115"/>
+            <w:rPr>
+              <w:rFonts w:eastAsia="Times New Roman"/>
             </w:rPr>
           </w:pPr>
-          <w:proofErr w:type="spellStart"/>
-          <w:r>
-            <w:rPr>
-              <w:rFonts w:eastAsia="Times New Roman"/>
-              <w:sz w:val="24"/>
-              <w:szCs w:val="24"/>
-            </w:rPr>
-            <w:t>Oraki</w:t>
-          </w:r>
-          <w:proofErr w:type="spellEnd"/>
-          <w:r>
-            <w:rPr>
-              <w:rFonts w:eastAsia="Times New Roman"/>
-              <w:sz w:val="24"/>
-              <w:szCs w:val="24"/>
-            </w:rPr>
-            <w:t xml:space="preserve"> </w:t>
-          </w:r>
-          <w:proofErr w:type="spellStart"/>
-          <w:r>
-            <w:rPr>
-              <w:rFonts w:eastAsia="Times New Roman"/>
-              <w:sz w:val="24"/>
-              <w:szCs w:val="24"/>
-            </w:rPr>
-            <w:t>Kohshour</w:t>
-          </w:r>
-          <w:proofErr w:type="spellEnd"/>
-          <w:r>
-            <w:rPr>
-              <w:rFonts w:eastAsia="Times New Roman"/>
-              <w:sz w:val="24"/>
-              <w:szCs w:val="24"/>
-            </w:rPr>
-            <w:t xml:space="preserve">, M., </w:t>
-          </w:r>
-          <w:proofErr w:type="spellStart"/>
-          <w:r>
-            <w:rPr>
-              <w:rFonts w:eastAsia="Times New Roman"/>
-              <w:sz w:val="24"/>
-              <w:szCs w:val="24"/>
-            </w:rPr>
-            <w:t>Papiol</w:t>
-          </w:r>
-          <w:proofErr w:type="spellEnd"/>
-          <w:r>
-            <w:rPr>
-              <w:rFonts w:eastAsia="Times New Roman"/>
-              <w:sz w:val="24"/>
-              <w:szCs w:val="24"/>
-            </w:rPr>
-            <w:t xml:space="preserve">, S., Ching, C.R.K., and Schulze, T.G. (2022). Genomic and neuroimaging approaches to bipolar disorder. </w:t>
-          </w:r>
-          <w:proofErr w:type="spellStart"/>
-          <w:r>
-            <w:rPr>
-              <w:rFonts w:eastAsia="Times New Roman"/>
-              <w:sz w:val="24"/>
-              <w:szCs w:val="24"/>
-            </w:rPr>
-            <w:t>BJPsych</w:t>
-          </w:r>
-          <w:proofErr w:type="spellEnd"/>
-          <w:r>
-            <w:rPr>
-              <w:rFonts w:eastAsia="Times New Roman"/>
-              <w:sz w:val="24"/>
-              <w:szCs w:val="24"/>
-            </w:rPr>
-            <w:t xml:space="preserve"> Open </w:t>
+          <w:r>
+            <w:rPr>
+              <w:rFonts w:eastAsia="Times New Roman"/>
+            </w:rPr>
+            <w:t xml:space="preserve">Miller, J., and Black, D. (2020). Bipolar Disorder and Suicide: </w:t>
+          </w:r>
+          <w:proofErr w:type="gramStart"/>
+          <w:r>
+            <w:rPr>
+              <w:rFonts w:eastAsia="Times New Roman"/>
+            </w:rPr>
+            <w:t>a</w:t>
+          </w:r>
+          <w:proofErr w:type="gramEnd"/>
+          <w:r>
+            <w:rPr>
+              <w:rFonts w:eastAsia="Times New Roman"/>
+            </w:rPr>
+            <w:t xml:space="preserve"> Review. Current Psychiatry Reports </w:t>
           </w:r>
           <w:r>
             <w:rPr>
               <w:rFonts w:eastAsia="Times New Roman"/>
               <w:i/>
               <w:iCs/>
-              <w:sz w:val="24"/>
-              <w:szCs w:val="24"/>
-            </w:rPr>
-            <w:t>8</w:t>
-          </w:r>
-          <w:r>
-            <w:rPr>
-              <w:rFonts w:eastAsia="Times New Roman"/>
-              <w:sz w:val="24"/>
-              <w:szCs w:val="24"/>
-            </w:rPr>
-            <w:t>, e36.</w:t>
+            </w:rPr>
+            <w:t>22</w:t>
+          </w:r>
+          <w:r>
+            <w:rPr>
+              <w:rFonts w:eastAsia="Times New Roman"/>
+            </w:rPr>
+            <w:t>.</w:t>
           </w:r>
         </w:p>
         <w:p>
           <w:pPr>
             <w:bidi w:val="0"/>
-            <w:divId w:val="342974977"/>
-            <w:rPr>
-              <w:rFonts w:eastAsia="Times New Roman"/>
-              <w:sz w:val="24"/>
-              <w:szCs w:val="24"/>
+            <w:divId w:val="1727801316"/>
+            <w:rPr>
+              <w:rFonts w:eastAsia="Times New Roman"/>
             </w:rPr>
           </w:pPr>
           <w:r>
             <w:rPr>
               <w:rFonts w:eastAsia="Times New Roman"/>
-              <w:sz w:val="24"/>
-              <w:szCs w:val="24"/>
-            </w:rPr>
-            <w:t xml:space="preserve">Phillips, M.L., and Kupfer, D.J. (2013). Bipolar disorder diagnosis: challenges and future directions. The Lancet </w:t>
+            </w:rPr>
+            <w:t xml:space="preserve">Moreno, C., </w:t>
+          </w:r>
+          <w:proofErr w:type="spellStart"/>
+          <w:r>
+            <w:rPr>
+              <w:rFonts w:eastAsia="Times New Roman"/>
+            </w:rPr>
+            <w:t>Laje</w:t>
+          </w:r>
+          <w:proofErr w:type="spellEnd"/>
+          <w:r>
+            <w:rPr>
+              <w:rFonts w:eastAsia="Times New Roman"/>
+            </w:rPr>
+            <w:t xml:space="preserve">, G., Blanco, C., Jiang, H., Schmidt, A.B., and </w:t>
+          </w:r>
+          <w:proofErr w:type="spellStart"/>
+          <w:r>
+            <w:rPr>
+              <w:rFonts w:eastAsia="Times New Roman"/>
+            </w:rPr>
+            <w:t>Olfson</w:t>
+          </w:r>
+          <w:proofErr w:type="spellEnd"/>
+          <w:r>
+            <w:rPr>
+              <w:rFonts w:eastAsia="Times New Roman"/>
+            </w:rPr>
+            <w:t xml:space="preserve">, M. (2007). National Trends in the Outpatient Diagnosis and Treatment of Bipolar Disorder in Youth. Archives of General Psychiatry </w:t>
           </w:r>
           <w:r>
             <w:rPr>
               <w:rFonts w:eastAsia="Times New Roman"/>
               <w:i/>
               <w:iCs/>
-              <w:sz w:val="24"/>
-              <w:szCs w:val="24"/>
-            </w:rPr>
-            <w:t>381</w:t>
-          </w:r>
-          <w:r>
-            <w:rPr>
-              <w:rFonts w:eastAsia="Times New Roman"/>
-              <w:sz w:val="24"/>
-              <w:szCs w:val="24"/>
-            </w:rPr>
-            <w:t>, 1663–1671.</w:t>
+            </w:rPr>
+            <w:t>64</w:t>
+          </w:r>
+          <w:r>
+            <w:rPr>
+              <w:rFonts w:eastAsia="Times New Roman"/>
+            </w:rPr>
+            <w:t>, 1032–1039.</w:t>
           </w:r>
         </w:p>
         <w:p>
           <w:pPr>
             <w:bidi w:val="0"/>
-            <w:divId w:val="1521896121"/>
-            <w:rPr>
-              <w:rFonts w:eastAsia="Times New Roman"/>
-              <w:sz w:val="24"/>
-              <w:szCs w:val="24"/>
+            <w:divId w:val="1596474365"/>
+            <w:rPr>
+              <w:rFonts w:eastAsia="Times New Roman"/>
             </w:rPr>
           </w:pPr>
           <w:r>
             <w:rPr>
               <w:rFonts w:eastAsia="Times New Roman"/>
-              <w:sz w:val="24"/>
-              <w:szCs w:val="24"/>
-            </w:rPr>
-            <w:t xml:space="preserve">Rowland, T.A., and Marwaha, S. (2018). Epidemiology and risk factors for bipolar disorder. Therapeutic Advances in Psychopharmacology </w:t>
+            </w:rPr>
+            <w:t>Müller-</w:t>
+          </w:r>
+          <w:proofErr w:type="spellStart"/>
+          <w:r>
+            <w:rPr>
+              <w:rFonts w:eastAsia="Times New Roman"/>
+            </w:rPr>
+            <w:t>Oerlinghausen</w:t>
+          </w:r>
+          <w:proofErr w:type="spellEnd"/>
+          <w:r>
+            <w:rPr>
+              <w:rFonts w:eastAsia="Times New Roman"/>
+            </w:rPr>
+            <w:t xml:space="preserve">, B., </w:t>
+          </w:r>
+          <w:proofErr w:type="spellStart"/>
+          <w:r>
+            <w:rPr>
+              <w:rFonts w:eastAsia="Times New Roman"/>
+            </w:rPr>
+            <w:t>Berghöfer</w:t>
+          </w:r>
+          <w:proofErr w:type="spellEnd"/>
+          <w:r>
+            <w:rPr>
+              <w:rFonts w:eastAsia="Times New Roman"/>
+            </w:rPr>
+            <w:t xml:space="preserve">, A., and Bauer, M. (2002). Bipolar disorder. The Lancet </w:t>
           </w:r>
           <w:r>
             <w:rPr>
               <w:rFonts w:eastAsia="Times New Roman"/>
               <w:i/>
               <w:iCs/>
-              <w:sz w:val="24"/>
-              <w:szCs w:val="24"/>
-            </w:rPr>
-            <w:t>8</w:t>
-          </w:r>
-          <w:r>
-            <w:rPr>
-              <w:rFonts w:eastAsia="Times New Roman"/>
-              <w:sz w:val="24"/>
-              <w:szCs w:val="24"/>
-            </w:rPr>
-            <w:t>, 251–269.</w:t>
+            </w:rPr>
+            <w:t>359</w:t>
+          </w:r>
+          <w:r>
+            <w:rPr>
+              <w:rFonts w:eastAsia="Times New Roman"/>
+            </w:rPr>
+            <w:t>, 241–247.</w:t>
           </w:r>
         </w:p>
         <w:p>
           <w:pPr>
             <w:bidi w:val="0"/>
-            <w:divId w:val="1018117166"/>
-            <w:rPr>
-              <w:rFonts w:eastAsia="Times New Roman"/>
-              <w:sz w:val="24"/>
-              <w:szCs w:val="24"/>
+            <w:divId w:val="1417750525"/>
+            <w:rPr>
+              <w:rFonts w:eastAsia="Times New Roman"/>
             </w:rPr>
           </w:pPr>
           <w:proofErr w:type="spellStart"/>
           <w:r>
             <w:rPr>
               <w:rFonts w:eastAsia="Times New Roman"/>
-              <w:sz w:val="24"/>
-              <w:szCs w:val="24"/>
-            </w:rPr>
-            <w:t>Salagre</w:t>
+            </w:rPr>
+            <w:t>Oraki</w:t>
           </w:r>
           <w:proofErr w:type="spellEnd"/>
           <w:r>
             <w:rPr>
               <w:rFonts w:eastAsia="Times New Roman"/>
-              <w:sz w:val="24"/>
-              <w:szCs w:val="24"/>
-            </w:rPr>
-            <w:t>, E., and Vieta, E. (2022). Biomarkers in bipolar disorder: an overview. In Biomarkers in Bipolar Disorders, (Elsevier), pp. 1–18.</w:t>
+            </w:rPr>
+            <w:t xml:space="preserve"> </w:t>
+          </w:r>
+          <w:proofErr w:type="spellStart"/>
+          <w:r>
+            <w:rPr>
+              <w:rFonts w:eastAsia="Times New Roman"/>
+            </w:rPr>
+            <w:t>Kohshour</w:t>
+          </w:r>
+          <w:proofErr w:type="spellEnd"/>
+          <w:r>
+            <w:rPr>
+              <w:rFonts w:eastAsia="Times New Roman"/>
+            </w:rPr>
+            <w:t xml:space="preserve">, M., </w:t>
+          </w:r>
+          <w:proofErr w:type="spellStart"/>
+          <w:r>
+            <w:rPr>
+              <w:rFonts w:eastAsia="Times New Roman"/>
+            </w:rPr>
+            <w:t>Papiol</w:t>
+          </w:r>
+          <w:proofErr w:type="spellEnd"/>
+          <w:r>
+            <w:rPr>
+              <w:rFonts w:eastAsia="Times New Roman"/>
+            </w:rPr>
+            <w:t xml:space="preserve">, S., Ching, C.R.K., and Schulze, T.G. (2022). Genomic and neuroimaging approaches to bipolar disorder. </w:t>
+          </w:r>
+          <w:proofErr w:type="spellStart"/>
+          <w:r>
+            <w:rPr>
+              <w:rFonts w:eastAsia="Times New Roman"/>
+            </w:rPr>
+            <w:t>BJPsych</w:t>
+          </w:r>
+          <w:proofErr w:type="spellEnd"/>
+          <w:r>
+            <w:rPr>
+              <w:rFonts w:eastAsia="Times New Roman"/>
+            </w:rPr>
+            <w:t xml:space="preserve"> Open </w:t>
+          </w:r>
+          <w:r>
+            <w:rPr>
+              <w:rFonts w:eastAsia="Times New Roman"/>
+              <w:i/>
+              <w:iCs/>
+            </w:rPr>
+            <w:t>8</w:t>
+          </w:r>
+          <w:r>
+            <w:rPr>
+              <w:rFonts w:eastAsia="Times New Roman"/>
+            </w:rPr>
+            <w:t>, e36.</w:t>
           </w:r>
         </w:p>
         <w:p>
           <w:pPr>
             <w:bidi w:val="0"/>
-            <w:divId w:val="1422798638"/>
-            <w:rPr>
-              <w:rFonts w:eastAsia="Times New Roman"/>
-              <w:sz w:val="24"/>
-              <w:szCs w:val="24"/>
+            <w:divId w:val="849686242"/>
+            <w:rPr>
+              <w:rFonts w:eastAsia="Times New Roman"/>
             </w:rPr>
           </w:pPr>
           <w:r>
             <w:rPr>
               <w:rFonts w:eastAsia="Times New Roman"/>
-              <w:sz w:val="24"/>
-              <w:szCs w:val="24"/>
-            </w:rPr>
-            <w:lastRenderedPageBreak/>
-            <w:t xml:space="preserve">Yang, D., Chen, J., Cheng, X., Cao, B., Chang, H., Li, X., Yang, C., Wu, Q., Sun, J., </w:t>
-          </w:r>
-          <w:proofErr w:type="spellStart"/>
-          <w:r>
-            <w:rPr>
-              <w:rFonts w:eastAsia="Times New Roman"/>
-              <w:sz w:val="24"/>
-              <w:szCs w:val="24"/>
-            </w:rPr>
-            <w:t>Manry</w:t>
-          </w:r>
-          <w:proofErr w:type="spellEnd"/>
-          <w:r>
-            <w:rPr>
-              <w:rFonts w:eastAsia="Times New Roman"/>
-              <w:sz w:val="24"/>
-              <w:szCs w:val="24"/>
-            </w:rPr>
-            <w:t xml:space="preserve">, D., et al. (2021). SERINC2 increases the risk of bipolar disorder in the Chinese population. Depression and Anxiety </w:t>
+            </w:rPr>
+            <w:t xml:space="preserve">Phillips, M.L., and Kupfer, D.J. (2013). Bipolar disorder diagnosis: challenges and future directions. The Lancet </w:t>
           </w:r>
           <w:r>
             <w:rPr>
               <w:rFonts w:eastAsia="Times New Roman"/>
               <w:i/>
               <w:iCs/>
-              <w:sz w:val="24"/>
-              <w:szCs w:val="24"/>
+            </w:rPr>
+            <w:t>381</w:t>
+          </w:r>
+          <w:r>
+            <w:rPr>
+              <w:rFonts w:eastAsia="Times New Roman"/>
+            </w:rPr>
+            <w:t>, 1663–1671.</w:t>
+          </w:r>
+        </w:p>
+        <w:p>
+          <w:pPr>
+            <w:bidi w:val="0"/>
+            <w:divId w:val="999848827"/>
+            <w:rPr>
+              <w:rFonts w:eastAsia="Times New Roman"/>
+            </w:rPr>
+          </w:pPr>
+          <w:r>
+            <w:rPr>
+              <w:rFonts w:eastAsia="Times New Roman"/>
+            </w:rPr>
+            <w:t xml:space="preserve">Rowland, T.A., and Marwaha, S. (2018). Epidemiology and risk factors for bipolar disorder. Therapeutic Advances in Psychopharmacology </w:t>
+          </w:r>
+          <w:r>
+            <w:rPr>
+              <w:rFonts w:eastAsia="Times New Roman"/>
+              <w:i/>
+              <w:iCs/>
+            </w:rPr>
+            <w:t>8</w:t>
+          </w:r>
+          <w:r>
+            <w:rPr>
+              <w:rFonts w:eastAsia="Times New Roman"/>
+            </w:rPr>
+            <w:t>, 251–269.</w:t>
+          </w:r>
+        </w:p>
+        <w:p>
+          <w:pPr>
+            <w:bidi w:val="0"/>
+            <w:divId w:val="1462504670"/>
+            <w:rPr>
+              <w:rFonts w:eastAsia="Times New Roman"/>
+            </w:rPr>
+          </w:pPr>
+          <w:r>
+            <w:rPr>
+              <w:rFonts w:eastAsia="Times New Roman"/>
+            </w:rPr>
+            <w:lastRenderedPageBreak/>
+            <w:t xml:space="preserve">Ryan, M.M., </w:t>
+          </w:r>
+          <w:proofErr w:type="spellStart"/>
+          <w:r>
+            <w:rPr>
+              <w:rFonts w:eastAsia="Times New Roman"/>
+            </w:rPr>
+            <w:t>Lockstone</w:t>
+          </w:r>
+          <w:proofErr w:type="spellEnd"/>
+          <w:r>
+            <w:rPr>
+              <w:rFonts w:eastAsia="Times New Roman"/>
+            </w:rPr>
+            <w:t xml:space="preserve">, H.E., Huffaker, S.J., Wayland, M.T., Webster, M.J., and Bahn, S. (2006). Gene expression analysis of bipolar disorder reveals downregulation of the ubiquitin cycle and alterations in synaptic genes. Molecular Psychiatry </w:t>
+          </w:r>
+          <w:r>
+            <w:rPr>
+              <w:rFonts w:eastAsia="Times New Roman"/>
+              <w:i/>
+              <w:iCs/>
+            </w:rPr>
+            <w:t>11</w:t>
+          </w:r>
+          <w:r>
+            <w:rPr>
+              <w:rFonts w:eastAsia="Times New Roman"/>
+            </w:rPr>
+            <w:t>, 965–978.</w:t>
+          </w:r>
+        </w:p>
+        <w:p>
+          <w:pPr>
+            <w:bidi w:val="0"/>
+            <w:divId w:val="973293715"/>
+            <w:rPr>
+              <w:rFonts w:eastAsia="Times New Roman"/>
+            </w:rPr>
+          </w:pPr>
+          <w:proofErr w:type="spellStart"/>
+          <w:r>
+            <w:rPr>
+              <w:rFonts w:eastAsia="Times New Roman"/>
+            </w:rPr>
+            <w:t>Salagre</w:t>
+          </w:r>
+          <w:proofErr w:type="spellEnd"/>
+          <w:r>
+            <w:rPr>
+              <w:rFonts w:eastAsia="Times New Roman"/>
+            </w:rPr>
+            <w:t>, E., and Vieta, E. (2022). Biomarkers in bipolar disorder: an overview. In Biomarkers in Bipolar Disorders, (Elsevier), pp. 1–18.</w:t>
+          </w:r>
+        </w:p>
+        <w:p>
+          <w:pPr>
+            <w:bidi w:val="0"/>
+            <w:divId w:val="1280381970"/>
+            <w:rPr>
+              <w:rFonts w:eastAsia="Times New Roman"/>
+            </w:rPr>
+          </w:pPr>
+          <w:r>
+            <w:rPr>
+              <w:rFonts w:eastAsia="Times New Roman"/>
+            </w:rPr>
+            <w:t xml:space="preserve">Yang, D., Chen, J., Cheng, X., Cao, B., Chang, H., Li, X., Yang, C., Wu, Q., Sun, J., </w:t>
+          </w:r>
+          <w:proofErr w:type="spellStart"/>
+          <w:r>
+            <w:rPr>
+              <w:rFonts w:eastAsia="Times New Roman"/>
+            </w:rPr>
+            <w:t>Manry</w:t>
+          </w:r>
+          <w:proofErr w:type="spellEnd"/>
+          <w:r>
+            <w:rPr>
+              <w:rFonts w:eastAsia="Times New Roman"/>
+            </w:rPr>
+            <w:t xml:space="preserve">, D., et al. (2021). SERINC2 increases the risk of bipolar disorder in the Chinese population. Depression and Anxiety </w:t>
+          </w:r>
+          <w:r>
+            <w:rPr>
+              <w:rFonts w:eastAsia="Times New Roman"/>
+              <w:i/>
+              <w:iCs/>
             </w:rPr>
             <w:t>38</w:t>
           </w:r>
           <w:r>
             <w:rPr>
               <w:rFonts w:eastAsia="Times New Roman"/>
-              <w:sz w:val="24"/>
-              <w:szCs w:val="24"/>
             </w:rPr>
             <w:t>, 985–995.</w:t>
           </w:r>
@@ -3969,8 +4488,6 @@
           <w:r>
             <w:rPr>
               <w:rFonts w:eastAsia="Times New Roman"/>
-              <w:sz w:val="24"/>
-              <w:szCs w:val="24"/>
             </w:rPr>
             <w:t> </w:t>
           </w:r>
@@ -3979,7 +4496,7 @@
     </w:sdt>
     <w:bookmarkEnd w:id="5" w:displacedByCustomXml="prev"/>
     <w:sectPr>
-      <w:headerReference w:type="default" r:id="rId12"/>
+      <w:headerReference w:type="default" r:id="rId14"/>
       <w:pgSz w:w="11906" w:h="16838"/>
       <w:pgMar w:top="1440" w:right="1440" w:bottom="1440" w:left="1440" w:header="709" w:footer="709" w:gutter="0"/>
       <w:cols w:space="708"/>
@@ -4958,6 +5475,25 @@
       <w:vertAlign w:val="superscript"/>
     </w:rPr>
   </w:style>
+  <w:style w:type="table" w:styleId="TableGrid">
+    <w:name w:val="Table Grid"/>
+    <w:basedOn w:val="TableNormal"/>
+    <w:uiPriority w:val="39"/>
+    <w:rsid w:val="00B72F4E"/>
+    <w:pPr>
+      <w:spacing w:after="0" w:line="240" w:lineRule="auto"/>
+    </w:pPr>
+    <w:tblPr>
+      <w:tblBorders>
+        <w:top w:val="single" w:sz="4" w:space="0" w:color="auto"/>
+        <w:left w:val="single" w:sz="4" w:space="0" w:color="auto"/>
+        <w:bottom w:val="single" w:sz="4" w:space="0" w:color="auto"/>
+        <w:right w:val="single" w:sz="4" w:space="0" w:color="auto"/>
+        <w:insideH w:val="single" w:sz="4" w:space="0" w:color="auto"/>
+        <w:insideV w:val="single" w:sz="4" w:space="0" w:color="auto"/>
+      </w:tblBorders>
+    </w:tblPr>
+  </w:style>
 </w:styles>
 </file>
 
@@ -5221,6 +5757,7 @@
     <w:rsid w:val="00655F2F"/>
     <w:rsid w:val="006D10B0"/>
     <w:rsid w:val="006E4AD7"/>
+    <w:rsid w:val="007524B1"/>
     <w:rsid w:val="007E33C2"/>
     <w:rsid w:val="00B4204A"/>
     <w:rsid w:val="00B72A69"/>
@@ -6038,7 +6575,7 @@
 
 <file path=word/webextensions/taskpanes.xml><?xml version="1.0" encoding="utf-8"?>
 <wetp:taskpanes xmlns:wetp="http://schemas.microsoft.com/office/webextensions/taskpanes/2010/11">
-  <wetp:taskpane dockstate="right" visibility="0" width="438" row="2">
+  <wetp:taskpane dockstate="right" visibility="0" width="438" row="5">
     <wetp:webextensionref xmlns:r="http://schemas.openxmlformats.org/officeDocument/2006/relationships" r:id="rId1"/>
   </wetp:taskpane>
 </wetp:taskpanes>
@@ -6051,7 +6588,7 @@
     <we:reference id="wa104382081" version="1.35.0.0" store="he-IL" storeType="OMEX"/>
   </we:alternateReferences>
   <we:properties>
-    <we:property name="MENDELEY_CITATIONS" value="[{&quot;citationID&quot;:&quot;MENDELEY_CITATION_72d01c90-5461-487c-8a5f-57d7e8cc3068&quot;,&quot;properties&quot;:{&quot;noteIndex&quot;:0},&quot;isEdited&quot;:false,&quot;manualOverride&quot;:{&quot;isManuallyOverridden&quot;:false,&quot;citeprocText&quot;:&quot;(Rowland and Marwaha, 2018)&quot;,&quot;manualOverrideText&quot;:&quot;&quot;},&quot;citationItems&quot;:[{&quot;id&quot;:&quot;a53bfb83-c4ca-3219-9e58-5b76a98ae36f&quot;,&quot;itemData&quot;:{&quot;type&quot;:&quot;article-journal&quot;,&quot;id&quot;:&quot;a53bfb83-c4ca-3219-9e58-5b76a98ae36f&quot;,&quot;title&quot;:&quot;Epidemiology and risk factors for bipolar disorder&quot;,&quot;author&quot;:[{&quot;family&quot;:&quot;Rowland&quot;,&quot;given&quot;:&quot;Tobias A.&quot;,&quot;parse-names&quot;:false,&quot;dropping-particle&quot;:&quot;&quot;,&quot;non-dropping-particle&quot;:&quot;&quot;},{&quot;family&quot;:&quot;Marwaha&quot;,&quot;given&quot;:&quot;Steven&quot;,&quot;parse-names&quot;:false,&quot;dropping-particle&quot;:&quot;&quot;,&quot;non-dropping-particle&quot;:&quot;&quot;}],&quot;container-title&quot;:&quot;Therapeutic Advances in Psychopharmacology&quot;,&quot;DOI&quot;:&quot;10.1177/2045125318769235&quot;,&quot;ISSN&quot;:&quot;2045-1253&quot;,&quot;PMID&quot;:&quot;30181867&quot;,&quot;issued&quot;:{&quot;date-parts&quot;:[[2018,9]]},&quot;page&quot;:&quot;251-269&quot;,&quot;abstract&quot;:&quot;Bipolar disorder is a multifactorial illness with uncertain aetiology. Knowledge of potential risk factors enables clinicians to identify patients who are more likely to develop bipolar disorder, which directs further investigation, follow up and caution when prescribing. Ideally, identifying directly causative factors for bipolar disorder would enable intervention on an individual or population level to prevent the development of the illness, and improve outcomes through earlier treatment. This article reviews the epidemiology of bipolar disorder, along with putative demographic, genetic and environmental risk factors, while assessing the strength of these associations and to what extent they might be said to be ‘causative’. While numerous genetic and environmental risk factors have been identified, the attributable risk of individual factors is often small, and most are not specific to bipolar disorder but are associated with several mental illnesses. Therefore, while some genetic and environmental factors have strong evidence supporting their association with bipolar disorder, fewer have sufficient evidence to establish causality. There is increasing interest in the role of specific gene–environment interactions, as well as the mechanisms by which risk factors interact to lead to bipolar disorder.&quot;,&quot;publisher&quot;:&quot;SAGE Publications&quot;,&quot;issue&quot;:&quot;9&quot;,&quot;volume&quot;:&quot;8&quot;,&quot;expandedJournalTitle&quot;:&quot;Therapeutic Advances in Psychopharmacology&quot;},&quot;isTemporary&quot;:false}],&quot;citationTag&quot;:&quot;MENDELEY_CITATION_v3_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&quot;},{&quot;citationID&quot;:&quot;MENDELEY_CITATION_ccb25ed9-f534-4094-a8e4-7a80761a7997&quot;,&quot;properties&quot;:{&quot;noteIndex&quot;:0},&quot;isEdited&quot;:false,&quot;manualOverride&quot;:{&quot;isManuallyOverridden&quot;:false,&quot;citeprocText&quot;:&quot;(Phillips and Kupfer, 2013)&quot;,&quot;manualOverrideText&quot;:&quot;&quot;},&quot;citationItems&quot;:[{&quot;id&quot;:&quot;ab66b894-eeb2-3edf-8223-9d7ac4fabe51&quot;,&quot;itemData&quot;:{&quot;type&quot;:&quot;article-journal&quot;,&quot;id&quot;:&quot;ab66b894-eeb2-3edf-8223-9d7ac4fabe51&quot;,&quot;title&quot;:&quot;Bipolar disorder diagnosis: challenges and future directions&quot;,&quot;author&quot;:[{&quot;family&quot;:&quot;Phillips&quot;,&quot;given&quot;:&quot;Mary L&quot;,&quot;parse-names&quot;:false,&quot;dropping-particle&quot;:&quot;&quot;,&quot;non-dropping-particle&quot;:&quot;&quot;},{&quot;family&quot;:&quot;Kupfer&quot;,&quot;given&quot;:&quot;David J&quot;,&quot;parse-names&quot;:false,&quot;dropping-particle&quot;:&quot;&quot;,&quot;non-dropping-particle&quot;:&quot;&quot;}],&quot;container-title&quot;:&quot;The Lancet&quot;,&quot;DOI&quot;:&quot;https://doi.org/10.1016/S0140-6736(13)60989-7&quot;,&quot;ISSN&quot;:&quot;0140-6736&quot;,&quot;URL&quot;:&quot;https://www.sciencedirect.com/science/article/pii/S0140673613609897&quot;,&quot;issued&quot;:{&quot;date-parts&quot;:[[2013]]},&quot;page&quot;:&quot;1663-1671&quot;,&quot;abstract&quot;:&quot;Summary\nBipolar disorder refers to a group of affective disorders, which together are characterised by depressive and manic or hypomanic episodes. These disorders include: bipolar disorder type I (depressive and manic episodes: this disorder can be diagnosed on the basis of one manic episode); bipolar disorder type II (depressive and hypomanic episodes); cyclothymic disorder (hypomanic and depressive symptoms that do not meet criteria for depressive episodes); and bipolar disorder not otherwise specified (depressive and hypomanic-like symptoms that do not meet the diagnostic criteria for any of the aforementioned disorders). Bipolar disorder type II is especially difficult to diagnose accurately because of the difficulty in differentiation of this disorder from recurrent unipolar depression (recurrent depressive episodes) in depressed patients. The identification of objective biomarkers that represent pathophysiologic processes that differ between bipolar disorder and unipolar depression can both inform bipolar disorder diagnosis and provide biological targets for the development of new and personalised treatments. Neuroimaging studies could help the identification of biomarkers that differentiate bipolar disorder from unipolar depression, but the problem in detection of a clear boundary between these disorders suggests that they might be better represented as a continuum of affective disorders. Innovative combinations of neuroimaging and pattern recognition approaches can identify individual patterns of neural structure and function that accurately ascertain where a patient might lie on a behavioural scale. Ultimately, an integrative approach, with several biological measurements using different scales, could yield patterns of biomarkers (biosignatures) to help identify biological targets for personalised and new treatments for all affective disorders.&quot;,&quot;issue&quot;:&quot;9878&quot;,&quot;volume&quot;:&quot;381&quot;,&quot;expandedJournalTitle&quot;:&quot;The Lancet&quot;},&quot;isTemporary&quot;:false}],&quot;citationTag&quot;:&quot;MENDELEY_CITATION_v3_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&quot;},{&quot;citationID&quot;:&quot;MENDELEY_CITATION_49e1b28a-92b1-4f7d-8e90-84d292ec08bd&quot;,&quot;properties&quot;:{&quot;noteIndex&quot;:0},&quot;isEdited&quot;:false,&quot;manualOverride&quot;:{&quot;isManuallyOverridden&quot;:true,&quot;citeprocText&quot;:&quot;(Miklowitz, 2008; Müller-Oerlinghausen et al., 2002)&quot;,&quot;manualOverrideText&quot;:&quot;(Miklowitz, 2008; Müller-Oerlinghausen et al., 2002).&quot;},&quot;citationItems&quot;:[{&quot;id&quot;:&quot;e0c70d93-24a3-36e7-8fea-4fea59a661bd&quot;,&quot;itemData&quot;:{&quot;type&quot;:&quot;book&quot;,&quot;id&quot;:&quot;e0c70d93-24a3-36e7-8fea-4fea59a661bd&quot;,&quot;title&quot;:&quot;Bipolar disorder : a family-focused treatment approach&quot;,&quot;author&quot;:[{&quot;family&quot;:&quot;Miklowitz&quot;,&quot;given&quot;:&quot;David Jay&quot;,&quot;parse-names&quot;:false,&quot;dropping-particle&quot;:&quot;&quot;,&quot;non-dropping-particle&quot;:&quot;&quot;}],&quot;ISBN&quot;:&quot;9781593856557&quot;,&quot;issued&quot;:{&quot;date-parts&quot;:[[2008]]},&quot;number-of-pages&quot;:&quot;348&quot;,&quot;abstract&quot;:&quot;2nd ed. Family-focused psychoeducational treatment (FFT) is among a very small number of psychosocial treatments that have been found to be effective in multiple studies to improve the course of bipolar disorder. This indispensable guide describes how to implement FFT with adult and adolescent patients and their family members. Provided are practical procedures for helping families understand the nature of bipolar disorder, strengthen their communication skills, solve day-to-day problems, and reduce the risk and severity of relapse. The book incorporates state-of-the-art knowledge on the illness and its biological and psychosocial management. More than a dozen reproducible handouts are included. -- from back cover. Bipolar disorder and families : clinical and research background. Bipolar disorder : why family treatment? ; The nature of bipolar disorder and its impact on the family ; Family and social factors in the course of bipolar disorder -- Conducting family-focused treatment. Planning the first encounter ; The functional assessment ; Family psychoeducation : the initial sessions ; Family psychoeducation : etiology, treatment, and self-management ; Family psychoeducation : dealing with resistances ; Communication enhancement training : rationale and mechanics ; Communication enhancement training : clinical issues ; Dealing with family problems ; Managing crises in family-focused treatment ; Termination.&quot;,&quot;publisher&quot;:&quot;Guilford Press&quot;},&quot;isTemporary&quot;:false},{&quot;id&quot;:&quot;7d82634e-c10d-39a2-b683-8d1c2d81a5d0&quot;,&quot;itemData&quot;:{&quot;type&quot;:&quot;article-journal&quot;,&quot;id&quot;:&quot;7d82634e-c10d-39a2-b683-8d1c2d81a5d0&quot;,&quot;title&quot;:&quot;Bipolar disorder&quot;,&quot;author&quot;:[{&quot;family&quot;:&quot;Müller-Oerlinghausen&quot;,&quot;given&quot;:&quot;Bruno&quot;,&quot;parse-names&quot;:false,&quot;dropping-particle&quot;:&quot;&quot;,&quot;non-dropping-particle&quot;:&quot;&quot;},{&quot;family&quot;:&quot;Berghöfer&quot;,&quot;given&quot;:&quot;Anne&quot;,&quot;parse-names&quot;:false,&quot;dropping-particle&quot;:&quot;&quot;,&quot;non-dropping-particle&quot;:&quot;&quot;},{&quot;family&quot;:&quot;Bauer&quot;,&quot;given&quot;:&quot;Michael&quot;,&quot;parse-names&quot;:false,&quot;dropping-particle&quot;:&quot;&quot;,&quot;non-dropping-particle&quot;:&quot;&quot;}],&quot;container-title&quot;:&quot;The Lancet&quot;,&quot;DOI&quot;:&quot;https://doi.org/10.1016/S0140-6736(02)07450-0&quot;,&quot;ISSN&quot;:&quot;0140-6736&quot;,&quot;URL&quot;:&quot;https://www.sciencedirect.com/science/article/pii/S0140673602074500&quot;,&quot;issued&quot;:{&quot;date-parts&quot;:[[2002]]},&quot;page&quot;:&quot;241-247&quot;,&quot;abstract&quot;:&quot;Summary\nBipolar, or manic-depressive, disorder is a frequent, severe, mostly recurrent mood disorder associated with great morbidity. The lifetime prevalence of bipolar disorder is 1·3 to 1·6%. The mortality rate of the disease is two to three times higher than that of the general population. About 10–20% of individuals with bipolar disorder take their own life, and nearly one third of patients admit to at least one suicide attempt. The clinical manifestations of the disease are exceptionally diverse. They range from mild hypomania or mild depression to severe forms of mania or depression accompanied by profound psychosis. Bipolar disorder is equally prevalent across sexes, with the exception of rapid cycling, a severe and difficult to treat variant of the disorder, which arises mostly in women. Because of the high risk of recurrence and suicide, long-term prophylactic pharmacological treatment is indicated. Lithium salts are the first choice long-term preventive treatment for bipolar disorder. They also possess well documented antisuicidal effects. Second choice prophylactic treatments are carbamazepine and valproate, although evidence of their effectiveness is weaker.&quot;,&quot;issue&quot;:&quot;9302&quot;,&quot;volume&quot;:&quot;359&quot;,&quot;expandedJournalTitle&quot;:&quot;The Lancet&quot;},&quot;isTemporary&quot;:false}],&quot;citationTag&quot;:&quot;MENDELEY_CITATION_v3_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&quot;},{&quot;citationID&quot;:&quot;MENDELEY_CITATION_1aeb9a67-37d8-422e-8ac8-9cc63d8418e6&quot;,&quot;properties&quot;:{&quot;noteIndex&quot;:0},&quot;isEdited&quot;:false,&quot;manualOverride&quot;:{&quot;isManuallyOverridden&quot;:true,&quot;citeprocText&quot;:&quot;(Cerimele et al., 2014)&quot;,&quot;manualOverrideText&quot;:&quot;(Cerimele et al., 2014).&quot;},&quot;citationItems&quot;:[{&quot;id&quot;:&quot;615a2d29-ffdf-3311-8de1-200cb9a66faa&quot;,&quot;itemData&quot;:{&quot;type&quot;:&quot;article-journal&quot;,&quot;id&quot;:&quot;615a2d29-ffdf-3311-8de1-200cb9a66faa&quot;,&quot;title&quot;:&quot;The prevalence of bipolar disorder in general primary care samples: a systematic review&quot;,&quot;author&quot;:[{&quot;family&quot;:&quot;Cerimele&quot;,&quot;given&quot;:&quot;Joseph M&quot;,&quot;parse-names&quot;:false,&quot;dropping-particle&quot;:&quot;&quot;,&quot;non-dropping-particle&quot;:&quot;&quot;},{&quot;family&quot;:&quot;Chwastiak&quot;,&quot;given&quot;:&quot;Lydia A&quot;,&quot;parse-names&quot;:false,&quot;dropping-particle&quot;:&quot;&quot;,&quot;non-dropping-particle&quot;:&quot;&quot;},{&quot;family&quot;:&quot;Dodson&quot;,&quot;given&quot;:&quot;Sherry&quot;,&quot;parse-names&quot;:false,&quot;dropping-particle&quot;:&quot;&quot;,&quot;non-dropping-particle&quot;:&quot;&quot;},{&quot;family&quot;:&quot;Katon&quot;,&quot;given&quot;:&quot;Wayne J&quot;,&quot;parse-names&quot;:false,&quot;dropping-particle&quot;:&quot;&quot;,&quot;non-dropping-particle&quot;:&quot;&quot;}],&quot;container-title&quot;:&quot;General Hospital Psychiatry&quot;,&quot;DOI&quot;:&quot;https://doi.org/10.1016/j.genhosppsych.2013.09.008&quot;,&quot;ISSN&quot;:&quot;0163-8343&quot;,&quot;URL&quot;:&quot;https://www.sciencedirect.com/science/article/pii/S0163834313002557&quot;,&quot;issued&quot;:{&quot;date-parts&quot;:[[2014]]},&quot;page&quot;:&quot;19-25&quot;,&quot;abstract&quot;:&quot;Objective\nTo obtain an estimate of the prevalence of bipolar disorder in primary care.\nMethods\nWe used the Preferred Reporting Items for Systematic Reviews and Meta-Analyses method to conduct a systematic review in January 2013. We searched seven databases with a comprehensive list of search terms. Included articles had a sample size of 200 patients or more and assessed bipolar disorder using a structured clinical interview or bipolar screening questionnaire in random adult primary care patients. Risk of bias in each study was also assessed.\nResults\nWe found 5595 unique records in our search. Fifteen studies met our inclusion criteria. The percentage of patients with bipolar disorder found on structured psychiatric interviews in 10 of 12 studies ranged from 0.5% to 4.3%, and a positive screen for bipolar disorder using a bipolar disorder questionnaire was found in 7.6% to 9.8% of patients.\nConclusion\nIn 10 of 12 studies using a structured psychiatric interview, approximately 0.5% to 4.3% of primary care patients were found to have bipolar disorder, with as many as 9.3% having bipolar spectrum illness in some settings. Prevalence estimates from studies using screening measures that have been found to have low positive predictive value were generally higher than those found using structured interviews.&quot;,&quot;issue&quot;:&quot;1&quot;,&quot;volume&quot;:&quot;36&quot;,&quot;expandedJournalTitle&quot;:&quot;General Hospital Psychiatry&quot;},&quot;isTemporary&quot;:false}],&quot;citationTag&quot;:&quot;MENDELEY_CITATION_v3_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&quot;},{&quot;citationID&quot;:&quot;MENDELEY_CITATION_0434bcb0-d98a-4ae2-8fd3-a05774622333&quot;,&quot;properties&quot;:{&quot;noteIndex&quot;:0},&quot;isEdited&quot;:false,&quot;manualOverride&quot;:{&quot;isManuallyOverridden&quot;:true,&quot;citeprocText&quot;:&quot;(Moreno et al., 2007)&quot;,&quot;manualOverrideText&quot;:&quot;(Moreno et al., 2007).&quot;},&quot;citationItems&quot;:[{&quot;id&quot;:&quot;2ef57bba-13a2-311b-9552-52a515c993fe&quot;,&quot;itemData&quot;:{&quot;type&quot;:&quot;article-journal&quot;,&quot;id&quot;:&quot;2ef57bba-13a2-311b-9552-52a515c993fe&quot;,&quot;title&quot;:&quot;National Trends in the Outpatient Diagnosis and Treatment of Bipolar Disorder in Youth&quot;,&quot;author&quot;:[{&quot;family&quot;:&quot;Moreno&quot;,&quot;given&quot;:&quot;Carmen&quot;,&quot;parse-names&quot;:false,&quot;dropping-particle&quot;:&quot;&quot;,&quot;non-dropping-particle&quot;:&quot;&quot;},{&quot;family&quot;:&quot;Laje&quot;,&quot;given&quot;:&quot;Gonzalo&quot;,&quot;parse-names&quot;:false,&quot;dropping-particle&quot;:&quot;&quot;,&quot;non-dropping-particle&quot;:&quot;&quot;},{&quot;family&quot;:&quot;Blanco&quot;,&quot;given&quot;:&quot;Carlos&quot;,&quot;parse-names&quot;:false,&quot;dropping-particle&quot;:&quot;&quot;,&quot;non-dropping-particle&quot;:&quot;&quot;},{&quot;family&quot;:&quot;Jiang&quot;,&quot;given&quot;:&quot;Huiping&quot;,&quot;parse-names&quot;:false,&quot;dropping-particle&quot;:&quot;&quot;,&quot;non-dropping-particle&quot;:&quot;&quot;},{&quot;family&quot;:&quot;Schmidt&quot;,&quot;given&quot;:&quot;Andrew B&quot;,&quot;parse-names&quot;:false,&quot;dropping-particle&quot;:&quot;&quot;,&quot;non-dropping-particle&quot;:&quot;&quot;},{&quot;family&quot;:&quot;Olfson&quot;,&quot;given&quot;:&quot;Mark&quot;,&quot;parse-names&quot;:false,&quot;dropping-particle&quot;:&quot;&quot;,&quot;non-dropping-particle&quot;:&quot;&quot;}],&quot;container-title&quot;:&quot;Archives of General Psychiatry&quot;,&quot;DOI&quot;:&quot;10.1001/archpsyc.64.9.1032&quot;,&quot;ISSN&quot;:&quot;0003-990X&quot;,&quot;URL&quot;:&quot;https://doi.org/10.1001/archpsyc.64.9.1032&quot;,&quot;issued&quot;:{&quot;date-parts&quot;:[[2007,9,1]]},&quot;page&quot;:&quot;1032-1039&quot;,&quot;abstract&quot;:&quot;Although bipolar disorder may have its onset during childhood, little is known about national trends in the diagnosis and management of bipolar disorder in young people.To present national trends in outpatient visits with a diagnosis of bipolar disorder and to compare the treatment provided to youth and adults during those visits.We compare rates of growth between 1994-1995 and 2002-2003 in visits with a bipolar disorder diagnosis by individuals aged 0 to 19 years vs those aged 20 years or older. For the period of 1999 to 2003, we also compare demographic, clinical, and treatment characteristics of youth and adult bipolar disorder visits.Outpatient visits to physicians in office-based practice.Patient visits from the National Ambulatory Medical Care Survey (1999-2003) with a bipolar disorder diagnosis (n = 962).Visits with a diagnosis of bipolar disorder by youth (aged 0-19 years) and by adults (aged ≥ 20 years).The estimated annual number of youth office-based visits with a diagnosis of bipolar disorder increased from 25 (1994-1995) to 1003 (2002-2003) visits per 100 000 population, and adult visits with a diagnosis of bipolar disorder increased from 905 to 1679 visits per 100 000 population during this period. In 1999 to 2003, most youth bipolar disorder visits were by males (66.5%), whereas most adult bipolar disorder visits were by females (67.6%); youth were more likely than adults to receive a comorbid diagnosis of attention-deficit/hyperactivity disorder (32.2% vs 3.0%, respectively; P &amp;lt; .001); and most youth (90.6%) and adults (86.4%) received a psychotropic medication during bipolar disorder visits, with comparable rates of mood stabilizers, antipsychotics, and antidepressants prescribed for both age groups.There has been a recent rapid increase in the diagnosis of youth bipolar disorder in office-based medical settings. This increase highlights a need for clinical epidemiological reliability studies to determine the accuracy of clinical diagnoses of child and adolescent bipolar disorder in community practice.Arch Gen Psychiatry. 2007;64(9):1032-1039--&gt;&quot;,&quot;issue&quot;:&quot;9&quot;,&quot;volume&quot;:&quot;64&quot;,&quot;expandedJournalTitle&quot;:&quot;Archives of General Psychiatry&quot;},&quot;isTemporary&quot;:false}],&quot;citationTag&quot;:&quot;MENDELEY_CITATION_v3_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&quot;},{&quot;citationID&quot;:&quot;MENDELEY_CITATION_9eb232c8-25a2-480e-8348-6ff34f3f345b&quot;,&quot;properties&quot;:{&quot;noteIndex&quot;:0},&quot;isEdited&quot;:false,&quot;manualOverride&quot;:{&quot;isManuallyOverridden&quot;:true,&quot;citeprocText&quot;:&quot;(Aziz et al., 2006)&quot;,&quot;manualOverrideText&quot;:&quot;(Aziz et al., 2006).&quot;},&quot;citationItems&quot;:[{&quot;id&quot;:&quot;9e225db9-5c0c-3ba9-8a87-78a9eec09cdd&quot;,&quot;itemData&quot;:{&quot;type&quot;:&quot;article-journal&quot;,&quot;id&quot;:&quot;9e225db9-5c0c-3ba9-8a87-78a9eec09cdd&quot;,&quot;title&quot;:&quot;Treatments for late-life bipolar disorder&quot;,&quot;author&quot;:[{&quot;family&quot;:&quot;Aziz&quot;,&quot;given&quot;:&quot;Rehan&quot;,&quot;parse-names&quot;:false,&quot;dropping-particle&quot;:&quot;&quot;,&quot;non-dropping-particle&quot;:&quot;&quot;},{&quot;family&quot;:&quot;Lorberg&quot;,&quot;given&quot;:&quot;Boris&quot;,&quot;parse-names&quot;:false,&quot;dropping-particle&quot;:&quot;&quot;,&quot;non-dropping-particle&quot;:&quot;&quot;},{&quot;family&quot;:&quot;Tampi&quot;,&quot;given&quot;:&quot;Rajesh R&quot;,&quot;parse-names&quot;:false,&quot;dropping-particle&quot;:&quot;&quot;,&quot;non-dropping-particle&quot;:&quot;&quot;}],&quot;container-title&quot;:&quot;The American Journal of Geriatric Pharmacotherapy&quot;,&quot;DOI&quot;:&quot;https://doi.org/10.1016/j.amjopharm.2006.12.007&quot;,&quot;ISSN&quot;:&quot;1543-5946&quot;,&quot;URL&quot;:&quot;https://www.sciencedirect.com/science/article/pii/S154359460600081X&quot;,&quot;issued&quot;:{&quot;date-parts&quot;:[[2006]]},&quot;page&quot;:&quot;347-364&quot;,&quot;abstract&quot;:&quot;Background:\nBipolar affective disorder is not uncommon in the elderly; prevalence rates in the United States range from 0.1% to 0.4%. However, it accounts for 10% to 25% of all geriatric patients with mood disorders and 5% of patients admitted to geropsychiatric inpatient units. These patients often present a tremendous treatment challenge to clinicians. They frequently have differing treatment needs compared with their younger counterparts because of substantial medical comorbidity and age-related variations in response to therapy. Unfortunately, the management of geriatric bipolar disorder has been relatively neglected compared with the younger population. There continues to be a scarcity of published, controlled trials in the elderly, and no treatment algorithms specific to bipolar disorder in the elderly have been devised.\nObjective:\nThe goal of this article was to review the current literature on both the pharmacologic and nonpharmacologic management of late-life bipolar disorder.\nMethods:\nEnglish-language articles written on the treatment of bipolar disorder in the elderly were identified. The first step in data collection involved a search for evidence-based clinical practice guidelines in the Cochrane Database of Systematic Reviews (up until the third quarter of 2006). Systematic reviews were then located in the following databases: MEDLINE (1966-September 2006), EMBASE (1980-2006 [week 36]), and PsycINFO (1967–September 2006 [week 1]). Additional use was made of these 3 databases in searching for single randomized controlled trials, meta-analyses, cohort studies, case-control studies, case series, and case reports. “Elderly,” used synonymously with “geriatric,” was defined as individuals aged ≥60 years. However, to take into account ambiguity in the nomenclature, the key words aged, geriatric, elderly, and older were combined with words indicating pharmacologic treatments such as pharmacotherapy; classes of medications (eg, lithium, antidepressants, antipsychotics, anticonvulsants, benzodiazepines); and names of selected individual medications (eg, lithium, valproic acid, lamotrigine, carbamazepine, oxcarbazepine, topiramate, gabapentin, zonisamide, clozapine, risperidone, olanzapine, quetiapine, ziprasidone, aripiprazole). These terms were then combined with the diagnostic terms bipolar disorder, mania, hypomania, depression, or bipolar depression. Finally, the terms ECT and psychotherapy were also queried in combination with indicators for age and diagnosis. A few articles on “older adults,” usually defined as individuals aged 50 to 55 years, were also included. They may allow for possible extrapolation of data to the geriatric population. Additionally, several mixed-age studies were included for similar considerations. Case reports and case series were described for their potential heuristic value.\nResults:\nUnfortunately, there is a considerable dearth of literature involving evidence-based clinical practice guidelines and even randomized controlled trials in elderly individuals with bipolar disorder. Available options for the treatment of bipolar disorder (including those for mania, hypomania, depression, or maintenance) in the elderly include lithium, antiepileptics, antipsychotics, benzodiazepines, antidepressants, electroconvulsive therapy (ECT), and psychotherapy.\nConclusions:\nThe data for the treatment of late-life bipolar disorder are limited, but the available evidence shows efficacy for some commonly used treatments. Lithium, divalproex sodium, carbamazepine, lamotrigine, atypical antipsychotics, and antidepressants have all been found to be beneficial in the treatment of elderly patients with bipolar disorder. Although there are no specific guidelines for the treatment of these patients, monotherapy followed by combination therapy of the various classes of drugs may help with the resolution of symptoms. ECT and psychotherapy may be useful in the treatment of refractory disease. There is a need for more controlled studies in this age group before definitive treatment strategies can be enumerated.&quot;,&quot;issue&quot;:&quot;4&quot;,&quot;volume&quot;:&quot;4&quot;,&quot;expandedJournalTitle&quot;:&quot;The American Journal of Geriatric Pharmacotherapy&quot;},&quot;isTemporary&quot;:false}],&quot;citationTag&quot;:&quot;MENDELEY_CITATION_v3_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&quot;},{&quot;citationID&quot;:&quot;MENDELEY_CITATION_00ed290e-e82a-4fb2-9252-270b1553de16&quot;,&quot;properties&quot;:{&quot;noteIndex&quot;:0},&quot;isEdited&quot;:false,&quot;manualOverride&quot;:{&quot;isManuallyOverridden&quot;:true,&quot;citeprocText&quot;:&quot;(Miller and Black, 2020)&quot;,&quot;manualOverrideText&quot;:&quot;(Miller and Black, 2020).&quot;},&quot;citationItems&quot;:[{&quot;id&quot;:&quot;d4230a43-68ab-314d-8b23-fe28ccc288fe&quot;,&quot;itemData&quot;:{&quot;type&quot;:&quot;article-journal&quot;,&quot;id&quot;:&quot;d4230a43-68ab-314d-8b23-fe28ccc288fe&quot;,&quot;title&quot;:&quot;Bipolar Disorder and Suicide: a Review&quot;,&quot;author&quot;:[{&quot;family&quot;:&quot;Miller&quot;,&quot;given&quot;:&quot;Jacob&quot;,&quot;parse-names&quot;:false,&quot;dropping-particle&quot;:&quot;&quot;,&quot;non-dropping-particle&quot;:&quot;&quot;},{&quot;family&quot;:&quot;Black&quot;,&quot;given&quot;:&quot;Donald&quot;,&quot;parse-names&quot;:false,&quot;dropping-particle&quot;:&quot;&quot;,&quot;non-dropping-particle&quot;:&quot;&quot;}],&quot;container-title&quot;:&quot;Current Psychiatry Reports&quot;,&quot;DOI&quot;:&quot;10.1007/s11920-020-1130-0&quot;,&quot;issued&quot;:{&quot;date-parts&quot;:[[2020,1,18]]},&quot;abstract&quot;:&quot;Purpose of Review\nBipolar disorder has the highest rate of suicide of all psychiatric conditions and is approximately 20–30 times that of the general population. The purpose of this review is to discuss findings relevant to bipolar disorder and suicide.\n\nRecent Findings\nRisk factors include male gender, living alone, divorced, no children, Caucasian, younger age (&lt; 35 years), elderly age (&gt; 75 years), unemployment, and a personal history of suicide attempt and family history of suicide attempt or suicide completion, as well as predominant depressive polarity. Suicide is associated with the depressed or mixed subtypes, not mania. Although there are emerging treatments for bipolar depression, such as ketamine and TMS, lithium remains the only medication associated with lowered suicide rates in bipolar disorder.\n\nSummary\nUnderstanding clinical and demographic risk factors for suicide in bipolar disorder remains the best way to prevent suicidal behavior. Early intervention and treatment with anti-suicidal medications, such as lithium, along with close observation and follow-up is the best way to mitigate suicide in patients with bipolar disorder.&quot;,&quot;volume&quot;:&quot;22&quot;,&quot;expandedJournalTitle&quot;:&quot;Current Psychiatry Reports&quot;},&quot;isTemporary&quot;:false}],&quot;citationTag&quot;:&quot;MENDELEY_CITATION_v3_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&quot;},{&quot;citationID&quot;:&quot;MENDELEY_CITATION_d29164f5-5549-4b53-9cb2-748efce02a39&quot;,&quot;properties&quot;:{&quot;noteIndex&quot;:0},&quot;isEdited&quot;:false,&quot;manualOverride&quot;:{&quot;isManuallyOverridden&quot;:true,&quot;citeprocText&quot;:&quot;(Cerimele et al., 2014)&quot;,&quot;manualOverrideText&quot;:&quot;(Cerimele et al., 2014).&quot;},&quot;citationItems&quot;:[{&quot;id&quot;:&quot;615a2d29-ffdf-3311-8de1-200cb9a66faa&quot;,&quot;itemData&quot;:{&quot;type&quot;:&quot;article-journal&quot;,&quot;id&quot;:&quot;615a2d29-ffdf-3311-8de1-200cb9a66faa&quot;,&quot;title&quot;:&quot;The prevalence of bipolar disorder in general primary care samples: a systematic review&quot;,&quot;author&quot;:[{&quot;family&quot;:&quot;Cerimele&quot;,&quot;given&quot;:&quot;Joseph M&quot;,&quot;parse-names&quot;:false,&quot;dropping-particle&quot;:&quot;&quot;,&quot;non-dropping-particle&quot;:&quot;&quot;},{&quot;family&quot;:&quot;Chwastiak&quot;,&quot;given&quot;:&quot;Lydia A&quot;,&quot;parse-names&quot;:false,&quot;dropping-particle&quot;:&quot;&quot;,&quot;non-dropping-particle&quot;:&quot;&quot;},{&quot;family&quot;:&quot;Dodson&quot;,&quot;given&quot;:&quot;Sherry&quot;,&quot;parse-names&quot;:false,&quot;dropping-particle&quot;:&quot;&quot;,&quot;non-dropping-particle&quot;:&quot;&quot;},{&quot;family&quot;:&quot;Katon&quot;,&quot;given&quot;:&quot;Wayne J&quot;,&quot;parse-names&quot;:false,&quot;dropping-particle&quot;:&quot;&quot;,&quot;non-dropping-particle&quot;:&quot;&quot;}],&quot;container-title&quot;:&quot;General Hospital Psychiatry&quot;,&quot;DOI&quot;:&quot;https://doi.org/10.1016/j.genhosppsych.2013.09.008&quot;,&quot;ISSN&quot;:&quot;0163-8343&quot;,&quot;URL&quot;:&quot;https://www.sciencedirect.com/science/article/pii/S0163834313002557&quot;,&quot;issued&quot;:{&quot;date-parts&quot;:[[2014]]},&quot;page&quot;:&quot;19-25&quot;,&quot;abstract&quot;:&quot;Objective\nTo obtain an estimate of the prevalence of bipolar disorder in primary care.\nMethods\nWe used the Preferred Reporting Items for Systematic Reviews and Meta-Analyses method to conduct a systematic review in January 2013. We searched seven databases with a comprehensive list of search terms. Included articles had a sample size of 200 patients or more and assessed bipolar disorder using a structured clinical interview or bipolar screening questionnaire in random adult primary care patients. Risk of bias in each study was also assessed.\nResults\nWe found 5595 unique records in our search. Fifteen studies met our inclusion criteria. The percentage of patients with bipolar disorder found on structured psychiatric interviews in 10 of 12 studies ranged from 0.5% to 4.3%, and a positive screen for bipolar disorder using a bipolar disorder questionnaire was found in 7.6% to 9.8% of patients.\nConclusion\nIn 10 of 12 studies using a structured psychiatric interview, approximately 0.5% to 4.3% of primary care patients were found to have bipolar disorder, with as many as 9.3% having bipolar spectrum illness in some settings. Prevalence estimates from studies using screening measures that have been found to have low positive predictive value were generally higher than those found using structured interviews.&quot;,&quot;issue&quot;:&quot;1&quot;,&quot;volume&quot;:&quot;36&quot;,&quot;expandedJournalTitle&quot;:&quot;General Hospital Psychiatry&quot;},&quot;isTemporary&quot;:false}],&quot;citationTag&quot;:&quot;MENDELEY_CITATION_v3_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&quot;},{&quot;citationID&quot;:&quot;MENDELEY_CITATION_52e05b6f-2c06-422f-9bf9-b6fa8dbc0715&quot;,&quot;properties&quot;:{&quot;noteIndex&quot;:0},&quot;isEdited&quot;:false,&quot;manualOverride&quot;:{&quot;isManuallyOverridden&quot;:false,&quot;citeprocText&quot;:&quot;(Müller-Oerlinghausen et al., 2002)&quot;,&quot;manualOverrideText&quot;:&quot;&quot;},&quot;citationItems&quot;:[{&quot;id&quot;:&quot;7d82634e-c10d-39a2-b683-8d1c2d81a5d0&quot;,&quot;itemData&quot;:{&quot;type&quot;:&quot;article-journal&quot;,&quot;id&quot;:&quot;7d82634e-c10d-39a2-b683-8d1c2d81a5d0&quot;,&quot;title&quot;:&quot;Bipolar disorder&quot;,&quot;author&quot;:[{&quot;family&quot;:&quot;Müller-Oerlinghausen&quot;,&quot;given&quot;:&quot;Bruno&quot;,&quot;parse-names&quot;:false,&quot;dropping-particle&quot;:&quot;&quot;,&quot;non-dropping-particle&quot;:&quot;&quot;},{&quot;family&quot;:&quot;Berghöfer&quot;,&quot;given&quot;:&quot;Anne&quot;,&quot;parse-names&quot;:false,&quot;dropping-particle&quot;:&quot;&quot;,&quot;non-dropping-particle&quot;:&quot;&quot;},{&quot;family&quot;:&quot;Bauer&quot;,&quot;given&quot;:&quot;Michael&quot;,&quot;parse-names&quot;:false,&quot;dropping-particle&quot;:&quot;&quot;,&quot;non-dropping-particle&quot;:&quot;&quot;}],&quot;container-title&quot;:&quot;The Lancet&quot;,&quot;DOI&quot;:&quot;https://doi.org/10.1016/S0140-6736(02)07450-0&quot;,&quot;ISSN&quot;:&quot;0140-6736&quot;,&quot;URL&quot;:&quot;https://www.sciencedirect.com/science/article/pii/S0140673602074500&quot;,&quot;issued&quot;:{&quot;date-parts&quot;:[[2002]]},&quot;page&quot;:&quot;241-247&quot;,&quot;abstract&quot;:&quot;Summary\nBipolar, or manic-depressive, disorder is a frequent, severe, mostly recurrent mood disorder associated with great morbidity. The lifetime prevalence of bipolar disorder is 1·3 to 1·6%. The mortality rate of the disease is two to three times higher than that of the general population. About 10–20% of individuals with bipolar disorder take their own life, and nearly one third of patients admit to at least one suicide attempt. The clinical manifestations of the disease are exceptionally diverse. They range from mild hypomania or mild depression to severe forms of mania or depression accompanied by profound psychosis. Bipolar disorder is equally prevalent across sexes, with the exception of rapid cycling, a severe and difficult to treat variant of the disorder, which arises mostly in women. Because of the high risk of recurrence and suicide, long-term prophylactic pharmacological treatment is indicated. Lithium salts are the first choice long-term preventive treatment for bipolar disorder. They also possess well documented antisuicidal effects. Second choice prophylactic treatments are carbamazepine and valproate, although evidence of their effectiveness is weaker.&quot;,&quot;issue&quot;:&quot;9302&quot;,&quot;volume&quot;:&quot;359&quot;,&quot;expandedJournalTitle&quot;:&quot;The Lancet&quot;},&quot;isTemporary&quot;:false}],&quot;citationTag&quot;:&quot;MENDELEY_CITATION_v3_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&quot;},{&quot;citationID&quot;:&quot;MENDELEY_CITATION_ad49911d-a2ae-476c-b436-7b51374ade05&quot;,&quot;properties&quot;:{&quot;noteIndex&quot;:0},&quot;isEdited&quot;:false,&quot;manualOverride&quot;:{&quot;isManuallyOverridden&quot;:true,&quot;citeprocText&quot;:&quot;(Phillips and Kupfer, 2013)&quot;,&quot;manualOverrideText&quot;:&quot;(Phillips and Kupfer, 2013).&quot;},&quot;citationItems&quot;:[{&quot;id&quot;:&quot;ab66b894-eeb2-3edf-8223-9d7ac4fabe51&quot;,&quot;itemData&quot;:{&quot;type&quot;:&quot;article-journal&quot;,&quot;id&quot;:&quot;ab66b894-eeb2-3edf-8223-9d7ac4fabe51&quot;,&quot;title&quot;:&quot;Bipolar disorder diagnosis: challenges and future directions&quot;,&quot;author&quot;:[{&quot;family&quot;:&quot;Phillips&quot;,&quot;given&quot;:&quot;Mary L&quot;,&quot;parse-names&quot;:false,&quot;dropping-particle&quot;:&quot;&quot;,&quot;non-dropping-particle&quot;:&quot;&quot;},{&quot;family&quot;:&quot;Kupfer&quot;,&quot;given&quot;:&quot;David J&quot;,&quot;parse-names&quot;:false,&quot;dropping-particle&quot;:&quot;&quot;,&quot;non-dropping-particle&quot;:&quot;&quot;}],&quot;container-title&quot;:&quot;The Lancet&quot;,&quot;DOI&quot;:&quot;https://doi.org/10.1016/S0140-6736(13)60989-7&quot;,&quot;ISSN&quot;:&quot;0140-6736&quot;,&quot;URL&quot;:&quot;https://www.sciencedirect.com/science/article/pii/S0140673613609897&quot;,&quot;issued&quot;:{&quot;date-parts&quot;:[[2013]]},&quot;page&quot;:&quot;1663-1671&quot;,&quot;abstract&quot;:&quot;Summary\nBipolar disorder refers to a group of affective disorders, which together are characterised by depressive and manic or hypomanic episodes. These disorders include: bipolar disorder type I (depressive and manic episodes: this disorder can be diagnosed on the basis of one manic episode); bipolar disorder type II (depressive and hypomanic episodes); cyclothymic disorder (hypomanic and depressive symptoms that do not meet criteria for depressive episodes); and bipolar disorder not otherwise specified (depressive and hypomanic-like symptoms that do not meet the diagnostic criteria for any of the aforementioned disorders). Bipolar disorder type II is especially difficult to diagnose accurately because of the difficulty in differentiation of this disorder from recurrent unipolar depression (recurrent depressive episodes) in depressed patients. The identification of objective biomarkers that represent pathophysiologic processes that differ between bipolar disorder and unipolar depression can both inform bipolar disorder diagnosis and provide biological targets for the development of new and personalised treatments. Neuroimaging studies could help the identification of biomarkers that differentiate bipolar disorder from unipolar depression, but the problem in detection of a clear boundary between these disorders suggests that they might be better represented as a continuum of affective disorders. Innovative combinations of neuroimaging and pattern recognition approaches can identify individual patterns of neural structure and function that accurately ascertain where a patient might lie on a behavioural scale. Ultimately, an integrative approach, with several biological measurements using different scales, could yield patterns of biomarkers (biosignatures) to help identify biological targets for personalised and new treatments for all affective disorders.&quot;,&quot;issue&quot;:&quot;9878&quot;,&quot;volume&quot;:&quot;381&quot;,&quot;expandedJournalTitle&quot;:&quot;The Lancet&quot;},&quot;isTemporary&quot;:false}],&quot;citationTag&quot;:&quot;MENDELEY_CITATION_v3_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&quot;},{&quot;citationID&quot;:&quot;MENDELEY_CITATION_99569f9c-6dc5-4474-95b5-8ade6d70bd2a&quot;,&quot;properties&quot;:{&quot;noteIndex&quot;:0},&quot;isEdited&quot;:false,&quot;manualOverride&quot;:{&quot;isManuallyOverridden&quot;:true,&quot;citeprocText&quot;:&quot;(Medeiros and Goes, 2022)&quot;,&quot;manualOverrideText&quot;:&quot;(Medeiros and Goes, 2022).&quot;},&quot;citationTag&quot;:&quot;MENDELEY_CITATION_v3_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&quot;,&quot;citationItems&quot;:[{&quot;id&quot;:&quot;606168e7-8d41-3f55-ace1-7d59668e2b5c&quot;,&quot;itemData&quot;:{&quot;type&quot;:&quot;chapter&quot;,&quot;id&quot;:&quot;606168e7-8d41-3f55-ace1-7d59668e2b5c&quot;,&quot;title&quot;:&quot;Genome-wide association study biomarkers in bipolar disorder&quot;,&quot;author&quot;:[{&quot;family&quot;:&quot;Medeiros&quot;,&quot;given&quot;:&quot;Gustavo C.&quot;,&quot;parse-names&quot;:false,&quot;dropping-particle&quot;:&quot;&quot;,&quot;non-dropping-particle&quot;:&quot;&quot;},{&quot;family&quot;:&quot;Goes&quot;,&quot;given&quot;:&quot;Fernando S.&quot;,&quot;parse-names&quot;:false,&quot;dropping-particle&quot;:&quot;&quot;,&quot;non-dropping-particle&quot;:&quot;&quot;}],&quot;container-title&quot;:&quot;Biomarkers in Bipolar Disorders&quot;,&quot;DOI&quot;:&quot;10.1016/b978-0-12-821398-8.00016-3&quot;,&quot;issued&quot;:{&quot;date-parts&quot;:[[2022]]},&quot;page&quot;:&quot;125-139&quot;,&quot;publisher&quot;:&quot;Elsevier&quot;},&quot;isTemporary&quot;:false}]},{&quot;citationID&quot;:&quot;MENDELEY_CITATION_521f48f2-c6fe-4443-836a-59149d30a533&quot;,&quot;properties&quot;:{&quot;noteIndex&quot;:0},&quot;isEdited&quot;:false,&quot;manualOverride&quot;:{&quot;isManuallyOverridden&quot;:false,&quot;citeprocText&quot;:&quot;(Frey et al., 2013; Salagre and Vieta, 2022)&quot;,&quot;manualOverrideText&quot;:&quot;&quot;},&quot;citationItems&quot;:[{&quot;id&quot;:&quot;09784c4a-4b8e-3fa4-baca-423c0eee557b&quot;,&quot;itemData&quot;:{&quot;type&quot;:&quot;article&quot;,&quot;id&quot;:&quot;09784c4a-4b8e-3fa4-baca-423c0eee557b&quot;,&quot;title&quot;:&quot;Biomarkers in bipolar disorder: A positional paper from the International Society for Bipolar Disorders Biomarkers Task Force&quot;,&quot;author&quot;:[{&quot;family&quot;:&quot;Frey&quot;,&quot;given&quot;:&quot;Benicio N.&quot;,&quot;parse-names&quot;:false,&quot;dropping-particle&quot;:&quot;&quot;,&quot;non-dropping-particle&quot;:&quot;&quot;},{&quot;family&quot;:&quot;Andreazza&quot;,&quot;given&quot;:&quot;Ana C.&quot;,&quot;parse-names&quot;:false,&quot;dropping-particle&quot;:&quot;&quot;,&quot;non-dropping-particle&quot;:&quot;&quot;},{&quot;family&quot;:&quot;Houenou&quot;,&quot;given&quot;:&quot;Josselin&quot;,&quot;parse-names&quot;:false,&quot;dropping-particle&quot;:&quot;&quot;,&quot;non-dropping-particle&quot;:&quot;&quot;},{&quot;family&quot;:&quot;Jamain&quot;,&quot;given&quot;:&quot;Stéphane&quot;,&quot;parse-names&quot;:false,&quot;dropping-particle&quot;:&quot;&quot;,&quot;non-dropping-particle&quot;:&quot;&quot;},{&quot;family&quot;:&quot;Goldstein&quot;,&quot;given&quot;:&quot;Benjamin I.&quot;,&quot;parse-names&quot;:false,&quot;dropping-particle&quot;:&quot;&quot;,&quot;non-dropping-particle&quot;:&quot;&quot;},{&quot;family&quot;:&quot;Frye&quot;,&quot;given&quot;:&quot;Mark A.&quot;,&quot;parse-names&quot;:false,&quot;dropping-particle&quot;:&quot;&quot;,&quot;non-dropping-particle&quot;:&quot;&quot;},{&quot;family&quot;:&quot;Leboyer&quot;,&quot;given&quot;:&quot;Marion&quot;,&quot;parse-names&quot;:false,&quot;dropping-particle&quot;:&quot;&quot;,&quot;non-dropping-particle&quot;:&quot;&quot;},{&quot;family&quot;:&quot;Berk&quot;,&quot;given&quot;:&quot;Michael&quot;,&quot;parse-names&quot;:false,&quot;dropping-particle&quot;:&quot;&quot;,&quot;non-dropping-particle&quot;:&quot;&quot;},{&quot;family&quot;:&quot;Malhi&quot;,&quot;given&quot;:&quot;Gin S.&quot;,&quot;parse-names&quot;:false,&quot;dropping-particle&quot;:&quot;&quot;,&quot;non-dropping-particle&quot;:&quot;&quot;},{&quot;family&quot;:&quot;Lopez-Jaramillo&quot;,&quot;given&quot;:&quot;Carlos&quot;,&quot;parse-names&quot;:false,&quot;dropping-particle&quot;:&quot;&quot;,&quot;non-dropping-particle&quot;:&quot;&quot;},{&quot;family&quot;:&quot;Taylor&quot;,&quot;given&quot;:&quot;Valerie H.&quot;,&quot;parse-names&quot;:false,&quot;dropping-particle&quot;:&quot;&quot;,&quot;non-dropping-particle&quot;:&quot;&quot;},{&quot;family&quot;:&quot;Dodd&quot;,&quot;given&quot;:&quot;Seetal&quot;,&quot;parse-names&quot;:false,&quot;dropping-particle&quot;:&quot;&quot;,&quot;non-dropping-particle&quot;:&quot;&quot;},{&quot;family&quot;:&quot;Frangou&quot;,&quot;given&quot;:&quot;Sophia&quot;,&quot;parse-names&quot;:false,&quot;dropping-particle&quot;:&quot;&quot;,&quot;non-dropping-particle&quot;:&quot;&quot;},{&quot;family&quot;:&quot;Hall&quot;,&quot;given&quot;:&quot;Geoffrey B.&quot;,&quot;parse-names&quot;:false,&quot;dropping-particle&quot;:&quot;&quot;,&quot;non-dropping-particle&quot;:&quot;&quot;},{&quot;family&quot;:&quot;Fernandes&quot;,&quot;given&quot;:&quot;Brisa S.&quot;,&quot;parse-names&quot;:false,&quot;dropping-particle&quot;:&quot;&quot;,&quot;non-dropping-particle&quot;:&quot;&quot;},{&quot;family&quot;:&quot;Kauer-Sant'Anna&quot;,&quot;given&quot;:&quot;Marcia&quot;,&quot;parse-names&quot;:false,&quot;dropping-particle&quot;:&quot;&quot;,&quot;non-dropping-particle&quot;:&quot;&quot;},{&quot;family&quot;:&quot;Yatham&quot;,&quot;given&quot;:&quot;Lakshmi N.&quot;,&quot;parse-names&quot;:false,&quot;dropping-particle&quot;:&quot;&quot;,&quot;non-dropping-particle&quot;:&quot;&quot;},{&quot;family&quot;:&quot;Kapczinski&quot;,&quot;given&quot;:&quot;Flavio&quot;,&quot;parse-names&quot;:false,&quot;dropping-particle&quot;:&quot;&quot;,&quot;non-dropping-particle&quot;:&quot;&quot;},{&quot;family&quot;:&quot;Young&quot;,&quot;given&quot;:&quot;L. Trevor&quot;,&quot;parse-names&quot;:false,&quot;dropping-particle&quot;:&quot;&quot;,&quot;non-dropping-particle&quot;:&quot;&quot;}],&quot;container-title&quot;:&quot;Australian and New Zealand Journal of Psychiatry&quot;,&quot;DOI&quot;:&quot;10.1177/0004867413478217&quot;,&quot;ISSN&quot;:&quot;00048674&quot;,&quot;PMID&quot;:&quot;23411094&quot;,&quot;issued&quot;:{&quot;date-parts&quot;:[[2013,4]]},&quot;page&quot;:&quot;321-332&quot;,&quot;abstract&quot;:&quot;Although the etiology of bipolar disorder remains uncertain, multiple studies examining neuroimaging, peripheral markers and genetics have provided important insights into the pathophysiologic processes underlying bipolar disorder. Neuroimaging studies have consistently demonstrated loss of gray matter, as well as altered activation of subcortical, anterior temporal and ventral prefrontal regions in response to emotional stimuli in bipolar disorder. Genetics studies have identified several potential candidate genes associated with increased risk for developing bipolar disorder that involve circadian rhythm, neuronal development and calcium metabolism. Notably, several groups have found decreased levels of neurotrophic factors and increased pro-inflammatory cytokines and oxidative stress markers. Together these findings provide the background for the identification of potential biomarkers for vulnerability, disease expression and to help understand the course of illness and treatment response. In other areas of medicine, validated biomarkers now inform clinical decision-making. Although the findings reviewed herein hold promise, further research involving large collaborative studies is needed to validate these potential biomarkers prior to employing them for clinical purposes. Therefore, in this positional paper from the ISBD-BIONET (biomarkers network from the International Society for Bipolar Disorders), we will discuss our view of biomarkers for these three areas: neuroimaging, peripheral measurements and genetics; and conclude the paper with our position for the next steps in the search for biomarkers for bipolar disorder. © 2013 The Royal Australian and New Zealand College of Psychiatrists .&quot;,&quot;issue&quot;:&quot;4&quot;,&quot;volume&quot;:&quot;47&quot;},&quot;isTemporary&quot;:false},{&quot;id&quot;:&quot;dbdd5cbd-2894-3abd-a7f7-3675f53cbf49&quot;,&quot;itemData&quot;:{&quot;type&quot;:&quot;chapter&quot;,&quot;id&quot;:&quot;dbdd5cbd-2894-3abd-a7f7-3675f53cbf49&quot;,&quot;title&quot;:&quot;Biomarkers in bipolar disorder: an overview&quot;,&quot;author&quot;:[{&quot;family&quot;:&quot;Salagre&quot;,&quot;given&quot;:&quot;Estela&quot;,&quot;parse-names&quot;:false,&quot;dropping-particle&quot;:&quot;&quot;,&quot;non-dropping-particle&quot;:&quot;&quot;},{&quot;family&quot;:&quot;Vieta&quot;,&quot;given&quot;:&quot;Eduard&quot;,&quot;parse-names&quot;:false,&quot;dropping-particle&quot;:&quot;&quot;,&quot;non-dropping-particle&quot;:&quot;&quot;}],&quot;container-title&quot;:&quot;Biomarkers in Bipolar Disorders&quot;,&quot;DOI&quot;:&quot;10.1016/b978-0-12-821398-8.00012-6&quot;,&quot;issued&quot;:{&quot;date-parts&quot;:[[2022]]},&quot;page&quot;:&quot;1-18&quot;,&quot;publisher&quot;:&quot;Elsevier&quot;},&quot;isTemporary&quot;:false}],&quot;citationTag&quot;:&quot;MENDELEY_CITATION_v3_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&quot;},{&quot;citationID&quot;:&quot;MENDELEY_CITATION_2f4e1ade-6980-416b-9668-b5258db29801&quot;,&quot;properties&quot;:{&quot;noteIndex&quot;:0},&quot;isEdited&quot;:false,&quot;manualOverride&quot;:{&quot;isManuallyOverridden&quot;:false,&quot;citeprocText&quot;:&quot;(Salagre and Vieta, 2022)&quot;,&quot;manualOverrideText&quot;:&quot;&quot;},&quot;citationItems&quot;:[{&quot;id&quot;:&quot;dbdd5cbd-2894-3abd-a7f7-3675f53cbf49&quot;,&quot;itemData&quot;:{&quot;type&quot;:&quot;chapter&quot;,&quot;id&quot;:&quot;dbdd5cbd-2894-3abd-a7f7-3675f53cbf49&quot;,&quot;title&quot;:&quot;Biomarkers in bipolar disorder: an overview&quot;,&quot;author&quot;:[{&quot;family&quot;:&quot;Salagre&quot;,&quot;given&quot;:&quot;Estela&quot;,&quot;parse-names&quot;:false,&quot;dropping-particle&quot;:&quot;&quot;,&quot;non-dropping-particle&quot;:&quot;&quot;},{&quot;family&quot;:&quot;Vieta&quot;,&quot;given&quot;:&quot;Eduard&quot;,&quot;parse-names&quot;:false,&quot;dropping-particle&quot;:&quot;&quot;,&quot;non-dropping-particle&quot;:&quot;&quot;}],&quot;container-title&quot;:&quot;Biomarkers in Bipolar Disorders&quot;,&quot;DOI&quot;:&quot;10.1016/b978-0-12-821398-8.00012-6&quot;,&quot;issued&quot;:{&quot;date-parts&quot;:[[2022]]},&quot;page&quot;:&quot;1-18&quot;,&quot;publisher&quot;:&quot;Elsevier&quot;},&quot;isTemporary&quot;:false}],&quot;citationTag&quot;:&quot;MENDELEY_CITATION_v3_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&quot;},{&quot;citationID&quot;:&quot;MENDELEY_CITATION_f0209ccb-1ee8-4aa2-aab8-10e870c40081&quot;,&quot;properties&quot;:{&quot;noteIndex&quot;:0},&quot;isEdited&quot;:false,&quot;manualOverride&quot;:{&quot;isManuallyOverridden&quot;:false,&quot;citeprocText&quot;:&quot;(Rowland and Marwaha, 2018)&quot;,&quot;manualOverrideText&quot;:&quot;&quot;},&quot;citationItems&quot;:[{&quot;id&quot;:&quot;a53bfb83-c4ca-3219-9e58-5b76a98ae36f&quot;,&quot;itemData&quot;:{&quot;type&quot;:&quot;article-journal&quot;,&quot;id&quot;:&quot;a53bfb83-c4ca-3219-9e58-5b76a98ae36f&quot;,&quot;title&quot;:&quot;Epidemiology and risk factors for bipolar disorder&quot;,&quot;author&quot;:[{&quot;family&quot;:&quot;Rowland&quot;,&quot;given&quot;:&quot;Tobias A.&quot;,&quot;parse-names&quot;:false,&quot;dropping-particle&quot;:&quot;&quot;,&quot;non-dropping-particle&quot;:&quot;&quot;},{&quot;family&quot;:&quot;Marwaha&quot;,&quot;given&quot;:&quot;Steven&quot;,&quot;parse-names&quot;:false,&quot;dropping-particle&quot;:&quot;&quot;,&quot;non-dropping-particle&quot;:&quot;&quot;}],&quot;container-title&quot;:&quot;Therapeutic Advances in Psychopharmacology&quot;,&quot;DOI&quot;:&quot;10.1177/2045125318769235&quot;,&quot;ISSN&quot;:&quot;2045-1253&quot;,&quot;PMID&quot;:&quot;30181867&quot;,&quot;issued&quot;:{&quot;date-parts&quot;:[[2018,9]]},&quot;page&quot;:&quot;251-269&quot;,&quot;abstract&quot;:&quot;Bipolar disorder is a multifactorial illness with uncertain aetiology. Knowledge of potential risk factors enables clinicians to identify patients who are more likely to develop bipolar disorder, which directs further investigation, follow up and caution when prescribing. Ideally, identifying directly causative factors for bipolar disorder would enable intervention on an individual or population level to prevent the development of the illness, and improve outcomes through earlier treatment. This article reviews the epidemiology of bipolar disorder, along with putative demographic, genetic and environmental risk factors, while assessing the strength of these associations and to what extent they might be said to be ‘causative’. While numerous genetic and environmental risk factors have been identified, the attributable risk of individual factors is often small, and most are not specific to bipolar disorder but are associated with several mental illnesses. Therefore, while some genetic and environmental factors have strong evidence supporting their association with bipolar disorder, fewer have sufficient evidence to establish causality. There is increasing interest in the role of specific gene–environment interactions, as well as the mechanisms by which risk factors interact to lead to bipolar disorder.&quot;,&quot;publisher&quot;:&quot;SAGE Publications&quot;,&quot;issue&quot;:&quot;9&quot;,&quot;volume&quot;:&quot;8&quot;,&quot;expandedJournalTitle&quot;:&quot;Therapeutic Advances in Psychopharmacology&quot;},&quot;isTemporary&quot;:false}],&quot;citationTag&quot;:&quot;MENDELEY_CITATION_v3_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&quot;},{&quot;citationID&quot;:&quot;MENDELEY_CITATION_0ea97366-c537-4513-9e23-d731c36b5114&quot;,&quot;properties&quot;:{&quot;noteIndex&quot;:0},&quot;isEdited&quot;:false,&quot;manualOverride&quot;:{&quot;isManuallyOverridden&quot;:true,&quot;citeprocText&quot;:&quot;(Kim et al., 2021)&quot;,&quot;manualOverrideText&quot;:&quot;(Kim et al., 2021).&quot;},&quot;citationItems&quot;:[{&quot;id&quot;:&quot;7a0e2923-2d51-390c-b990-8c0fac1a279d&quot;,&quot;itemData&quot;:{&quot;type&quot;:&quot;article-journal&quot;,&quot;id&quot;:&quot;7a0e2923-2d51-390c-b990-8c0fac1a279d&quot;,&quot;title&quot;:&quot;Association between genetic variants of the norepinephrine transporter gene (SLC6A2) and bipolar I disorder&quot;,&quot;author&quot;:[{&quot;family&quot;:&quot;Kim&quot;,&quot;given&quot;:&quot;Sun Young&quot;,&quot;parse-names&quot;:false,&quot;dropping-particle&quot;:&quot;&quot;,&quot;non-dropping-particle&quot;:&quot;&quot;},{&quot;family&quot;:&quot;Kim&quot;,&quot;given&quot;:&quot;Han Na&quot;,&quot;parse-names&quot;:false,&quot;dropping-particle&quot;:&quot;&quot;,&quot;non-dropping-particle&quot;:&quot;&quot;},{&quot;family&quot;:&quot;Jeon&quot;,&quot;given&quot;:&quot;Sang Won&quot;,&quot;parse-names&quot;:false,&quot;dropping-particle&quot;:&quot;&quot;,&quot;non-dropping-particle&quot;:&quot;&quot;},{&quot;family&quot;:&quot;Lim&quot;,&quot;given&quot;:&quot;Weon Jeong&quot;,&quot;parse-names&quot;:false,&quot;dropping-particle&quot;:&quot;&quot;,&quot;non-dropping-particle&quot;:&quot;&quot;},{&quot;family&quot;:&quot;Kim&quot;,&quot;given&quot;:&quot;Soo In&quot;,&quot;parse-names&quot;:false,&quot;dropping-particle&quot;:&quot;&quot;,&quot;non-dropping-particle&quot;:&quot;&quot;},{&quot;family&quot;:&quot;Lee&quot;,&quot;given&quot;:&quot;Youn Jung&quot;,&quot;parse-names&quot;:false,&quot;dropping-particle&quot;:&quot;&quot;,&quot;non-dropping-particle&quot;:&quot;&quot;},{&quot;family&quot;:&quot;Kim&quot;,&quot;given&quot;:&quot;Se Young&quot;,&quot;parse-names&quot;:false,&quot;dropping-particle&quot;:&quot;&quot;,&quot;non-dropping-particle&quot;:&quot;&quot;},{&quot;family&quot;:&quot;Kim&quot;,&quot;given&quot;:&quot;Yong Ku&quot;,&quot;parse-names&quot;:false,&quot;dropping-particle&quot;:&quot;&quot;,&quot;non-dropping-particle&quot;:&quot;&quot;}],&quot;container-title&quot;:&quot;Progress in Neuro-Psychopharmacology and Biological Psychiatry&quot;,&quot;DOI&quot;:&quot;10.1016/j.pnpbp.2020.110227&quot;,&quot;ISSN&quot;:&quot;18784216&quot;,&quot;PMID&quot;:&quot;33340618&quot;,&quot;issued&quot;:{&quot;date-parts&quot;:[[2021,4,20]]},&quot;abstract&quot;:&quot;We aimed to investigate the associations between genetic variants of the norepinephrine transporter gene (NET, also known as SLC6A2) and diagnosis of bipolar I disorder. In addition, we examined the relationship between the genetic variants and manic and psychotic symptoms in patients with bipolar I disorder. The three SNPs rs28386840, rs2242446, and rs5569 were genotyped in 326 patients: patients with bipolar I disorder (n = 160) and a control group (n = 166). Subsequently, multivariate logistic regression analysis adjusting for age and sex was conducted to identify independent influences of the SNPs on diagnosis of bipolar I disorder. A possible association between manic and psychotic symptoms and variants of SLC6A2 was also investigated in patients with bipolar I disorder. The rs28836840 SNP in the 5’-UTR of SLC6A2 was significantly associated with bipolar I disorder and with severity of manic and psychotic symptoms in this disorder. Individuals carrying a T allele in the rs28836840 SNP were likely to have a lower risk of bipolar I disorder or lower severity of manic and psychotic symptoms in patients with bipolar I disorder (bipolar I disorder diagnosis: OR = 0.643, 95% Cl = 0.468–0.883, p = 0.006; manic symptoms: β = −2.457, 95% Cl = −4.674 ~ −0.239, p = 0.031; psychotic symptoms: β = −2.501, 95% Cl = −4.700 ~ −0.301, p = 0.027). For the rs2242446 and rs5569 SNPs, there were no significant differences between patients with bipolar I disorder and those without. Our results revealed associations of the rs28386840 SNP with bipolar I disorder diagnosis and with severity of manic and psychotic symptoms. However, the findings reported here require replication in larger samples and various ethnic groups.&quot;,&quot;publisher&quot;:&quot;Elsevier Inc.&quot;,&quot;volume&quot;:&quot;107&quot;,&quot;expandedJournalTitle&quot;:&quot;Progress in Neuro-Psychopharmacology and Biological Psychiatry&quot;},&quot;isTemporary&quot;:false}],&quot;citationTag&quot;:&quot;MENDELEY_CITATION_v3_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&quot;},{&quot;citationID&quot;:&quot;MENDELEY_CITATION_d777b90d-a703-4211-887e-6373e8c4ef34&quot;,&quot;properties&quot;:{&quot;noteIndex&quot;:0},&quot;isEdited&quot;:false,&quot;manualOverride&quot;:{&quot;isManuallyOverridden&quot;:true,&quot;citeprocText&quot;:&quot;(Kim et al., 2021; Yang et al., 2021)&quot;,&quot;manualOverrideText&quot;:&quot;(Kim et al., 2021; Yang et al., 2021).&quot;},&quot;citationItems&quot;:[{&quot;id&quot;:&quot;16ca2dc1-0b15-3598-8924-343f537bdb36&quot;,&quot;itemData&quot;:{&quot;type&quot;:&quot;article-journal&quot;,&quot;id&quot;:&quot;16ca2dc1-0b15-3598-8924-343f537bdb36&quot;,&quot;title&quot;:&quot;SERINC2 increases the risk of bipolar disorder in the Chinese population&quot;,&quot;author&quot;:[{&quot;family&quot;:&quot;Yang&quot;,&quot;given&quot;:&quot;Dong&quot;,&quot;parse-names&quot;:false,&quot;dropping-particle&quot;:&quot;&quot;,&quot;non-dropping-particle&quot;:&quot;&quot;},{&quot;family&quot;:&quot;Chen&quot;,&quot;given&quot;:&quot;Jianshan&quot;,&quot;parse-names&quot;:false,&quot;dropping-particle&quot;:&quot;&quot;,&quot;non-dropping-particle&quot;:&quot;&quot;},{&quot;family&quot;:&quot;Cheng&quot;,&quot;given&quot;:&quot;Xiongchao&quot;,&quot;parse-names&quot;:false,&quot;dropping-particle&quot;:&quot;&quot;,&quot;non-dropping-particle&quot;:&quot;&quot;},{&quot;family&quot;:&quot;Cao&quot;,&quot;given&quot;:&quot;Bo&quot;,&quot;parse-names&quot;:false,&quot;dropping-particle&quot;:&quot;&quot;,&quot;non-dropping-particle&quot;:&quot;&quot;},{&quot;family&quot;:&quot;Chang&quot;,&quot;given&quot;:&quot;Hao&quot;,&quot;parse-names&quot;:false,&quot;dropping-particle&quot;:&quot;&quot;,&quot;non-dropping-particle&quot;:&quot;&quot;},{&quot;family&quot;:&quot;Li&quot;,&quot;given&quot;:&quot;Xuan&quot;,&quot;parse-names&quot;:false,&quot;dropping-particle&quot;:&quot;&quot;,&quot;non-dropping-particle&quot;:&quot;&quot;},{&quot;family&quot;:&quot;Yang&quot;,&quot;given&quot;:&quot;Chanjuan&quot;,&quot;parse-names&quot;:false,&quot;dropping-particle&quot;:&quot;&quot;,&quot;non-dropping-particle&quot;:&quot;&quot;},{&quot;family&quot;:&quot;Wu&quot;,&quot;given&quot;:&quot;Qiuxia&quot;,&quot;parse-names&quot;:false,&quot;dropping-particle&quot;:&quot;&quot;,&quot;non-dropping-particle&quot;:&quot;&quot;},{&quot;family&quot;:&quot;Sun&quot;,&quot;given&quot;:&quot;Jiaqi&quot;,&quot;parse-names&quot;:false,&quot;dropping-particle&quot;:&quot;&quot;,&quot;non-dropping-particle&quot;:&quot;&quot;},{&quot;family&quot;:&quot;Manry&quot;,&quot;given&quot;:&quot;Diane&quot;,&quot;parse-names&quot;:false,&quot;dropping-particle&quot;:&quot;&quot;,&quot;non-dropping-particle&quot;:&quot;&quot;},{&quot;family&quot;:&quot;Pan&quot;,&quot;given&quot;:&quot;Yukun&quot;,&quot;parse-names&quot;:false,&quot;dropping-particle&quot;:&quot;&quot;,&quot;non-dropping-particle&quot;:&quot;&quot;},{&quot;family&quot;:&quot;Dong&quot;,&quot;given&quot;:&quot;Yongli&quot;,&quot;parse-names&quot;:false,&quot;dropping-particle&quot;:&quot;&quot;,&quot;non-dropping-particle&quot;:&quot;&quot;},{&quot;family&quot;:&quot;Li&quot;,&quot;given&quot;:&quot;Jiaojiao&quot;,&quot;parse-names&quot;:false,&quot;dropping-particle&quot;:&quot;&quot;,&quot;non-dropping-particle&quot;:&quot;&quot;},{&quot;family&quot;:&quot;Xu&quot;,&quot;given&quot;:&quot;Tian&quot;,&quot;parse-names&quot;:false,&quot;dropping-particle&quot;:&quot;&quot;,&quot;non-dropping-particle&quot;:&quot;&quot;},{&quot;family&quot;:&quot;Cao&quot;,&quot;given&quot;:&quot;Liping&quot;,&quot;parse-names&quot;:false,&quot;dropping-particle&quot;:&quot;&quot;,&quot;non-dropping-particle&quot;:&quot;&quot;}],&quot;container-title&quot;:&quot;Depression and Anxiety&quot;,&quot;DOI&quot;:&quot;10.1002/da.23186&quot;,&quot;ISSN&quot;:&quot;15206394&quot;,&quot;PMID&quot;:&quot;34288243&quot;,&quot;issued&quot;:{&quot;date-parts&quot;:[[2021,9,1]]},&quot;page&quot;:&quot;985-995&quot;,&quot;abstract&quot;:&quot;Background: Although common variants in a large collection of patients are associated with increased risk for bipolar disorder (BD), studies have only been able to predict 25%-45% of risks, suggesting that lots of variants that contribute to the risk for BD haven't been identified. Our study aims to identify novel BD risk genes. Methods: We performed whole-exome sequencing of 27 individuals from 6 BD multi-affected Chinese families to identify candidate variants. Targeted sequencing of one of the novel risk genes, SERINC2, in additional sporadic 717 BD patients and 312 healthy controls (HC) validated the association. Magnetic resonance imaging (MRI) were performed to evaluate the effect of the variant to brain structures from 213 subjects (4 BD subjects from a multi-affected family, 130 sporadic BD subjects and 79 HC control). Results: BD pedigrees had an increased burden of uncommon variants in extracellular matrix (ECM) and calcium ion binding. By large-scale sequencing we identified a novel recessive BD risk gene, SERINC2, which plays a role in synthesis of sphingolipid and phosphatidylserine (PS). MRI image results show the homozygous nonsense variant in SERINC2 affects the volume of white matter in cerebellum. Conclusions: Our study identified SERINC2 as a risk gene of BD in the Chinese population.&quot;,&quot;publisher&quot;:&quot;John Wiley and Sons Inc&quot;,&quot;issue&quot;:&quot;9&quot;,&quot;volume&quot;:&quot;38&quot;,&quot;expandedJournalTitle&quot;:&quot;Depression and Anxiety&quot;},&quot;isTemporary&quot;:false},{&quot;id&quot;:&quot;7a0e2923-2d51-390c-b990-8c0fac1a279d&quot;,&quot;itemData&quot;:{&quot;type&quot;:&quot;article-journal&quot;,&quot;id&quot;:&quot;7a0e2923-2d51-390c-b990-8c0fac1a279d&quot;,&quot;title&quot;:&quot;Association between genetic variants of the norepinephrine transporter gene (SLC6A2) and bipolar I disorder&quot;,&quot;author&quot;:[{&quot;family&quot;:&quot;Kim&quot;,&quot;given&quot;:&quot;Sun Young&quot;,&quot;parse-names&quot;:false,&quot;dropping-particle&quot;:&quot;&quot;,&quot;non-dropping-particle&quot;:&quot;&quot;},{&quot;family&quot;:&quot;Kim&quot;,&quot;given&quot;:&quot;Han Na&quot;,&quot;parse-names&quot;:false,&quot;dropping-particle&quot;:&quot;&quot;,&quot;non-dropping-particle&quot;:&quot;&quot;},{&quot;family&quot;:&quot;Jeon&quot;,&quot;given&quot;:&quot;Sang Won&quot;,&quot;parse-names&quot;:false,&quot;dropping-particle&quot;:&quot;&quot;,&quot;non-dropping-particle&quot;:&quot;&quot;},{&quot;family&quot;:&quot;Lim&quot;,&quot;given&quot;:&quot;Weon Jeong&quot;,&quot;parse-names&quot;:false,&quot;dropping-particle&quot;:&quot;&quot;,&quot;non-dropping-particle&quot;:&quot;&quot;},{&quot;family&quot;:&quot;Kim&quot;,&quot;given&quot;:&quot;Soo In&quot;,&quot;parse-names&quot;:false,&quot;dropping-particle&quot;:&quot;&quot;,&quot;non-dropping-particle&quot;:&quot;&quot;},{&quot;family&quot;:&quot;Lee&quot;,&quot;given&quot;:&quot;Youn Jung&quot;,&quot;parse-names&quot;:false,&quot;dropping-particle&quot;:&quot;&quot;,&quot;non-dropping-particle&quot;:&quot;&quot;},{&quot;family&quot;:&quot;Kim&quot;,&quot;given&quot;:&quot;Se Young&quot;,&quot;parse-names&quot;:false,&quot;dropping-particle&quot;:&quot;&quot;,&quot;non-dropping-particle&quot;:&quot;&quot;},{&quot;family&quot;:&quot;Kim&quot;,&quot;given&quot;:&quot;Yong Ku&quot;,&quot;parse-names&quot;:false,&quot;dropping-particle&quot;:&quot;&quot;,&quot;non-dropping-particle&quot;:&quot;&quot;}],&quot;container-title&quot;:&quot;Progress in Neuro-Psychopharmacology and Biological Psychiatry&quot;,&quot;DOI&quot;:&quot;10.1016/j.pnpbp.2020.110227&quot;,&quot;ISSN&quot;:&quot;18784216&quot;,&quot;PMID&quot;:&quot;33340618&quot;,&quot;issued&quot;:{&quot;date-parts&quot;:[[2021,4,20]]},&quot;abstract&quot;:&quot;We aimed to investigate the associations between genetic variants of the norepinephrine transporter gene (NET, also known as SLC6A2) and diagnosis of bipolar I disorder. In addition, we examined the relationship between the genetic variants and manic and psychotic symptoms in patients with bipolar I disorder. The three SNPs rs28386840, rs2242446, and rs5569 were genotyped in 326 patients: patients with bipolar I disorder (n = 160) and a control group (n = 166). Subsequently, multivariate logistic regression analysis adjusting for age and sex was conducted to identify independent influences of the SNPs on diagnosis of bipolar I disorder. A possible association between manic and psychotic symptoms and variants of SLC6A2 was also investigated in patients with bipolar I disorder. The rs28836840 SNP in the 5’-UTR of SLC6A2 was significantly associated with bipolar I disorder and with severity of manic and psychotic symptoms in this disorder. Individuals carrying a T allele in the rs28836840 SNP were likely to have a lower risk of bipolar I disorder or lower severity of manic and psychotic symptoms in patients with bipolar I disorder (bipolar I disorder diagnosis: OR = 0.643, 95% Cl = 0.468–0.883, p = 0.006; manic symptoms: β = −2.457, 95% Cl = −4.674 ~ −0.239, p = 0.031; psychotic symptoms: β = −2.501, 95% Cl = −4.700 ~ −0.301, p = 0.027). For the rs2242446 and rs5569 SNPs, there were no significant differences between patients with bipolar I disorder and those without. Our results revealed associations of the rs28386840 SNP with bipolar I disorder diagnosis and with severity of manic and psychotic symptoms. However, the findings reported here require replication in larger samples and various ethnic groups.&quot;,&quot;publisher&quot;:&quot;Elsevier Inc.&quot;,&quot;volume&quot;:&quot;107&quot;,&quot;expandedJournalTitle&quot;:&quot;Progress in Neuro-Psychopharmacology and Biological Psychiatry&quot;},&quot;isTemporary&quot;:false}],&quot;citationTag&quot;:&quot;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&quot;},{&quot;citationID&quot;:&quot;MENDELEY_CITATION_1f8d903d-07e6-4a93-95a5-9a7df2d56728&quot;,&quot;properties&quot;:{&quot;noteIndex&quot;:0},&quot;isEdited&quot;:false,&quot;manualOverride&quot;:{&quot;isManuallyOverridden&quot;:true,&quot;citeprocText&quot;:&quot;(Oraki Kohshour et al., 2022)&quot;,&quot;manualOverrideText&quot;:&quot;(Oraki Kohshour et al., 2022).&quot;},&quot;citationItems&quot;:[{&quot;id&quot;:&quot;99ad4a58-234f-351a-9afa-68fd408ebff1&quot;,&quot;itemData&quot;:{&quot;type&quot;:&quot;article-journal&quot;,&quot;id&quot;:&quot;99ad4a58-234f-351a-9afa-68fd408ebff1&quot;,&quot;title&quot;:&quot;Genomic and neuroimaging approaches to bipolar disorder&quot;,&quot;author&quot;:[{&quot;family&quot;:&quot;Oraki Kohshour&quot;,&quot;given&quot;:&quot;Mojtaba&quot;,&quot;parse-names&quot;:false,&quot;dropping-particle&quot;:&quot;&quot;,&quot;non-dropping-particle&quot;:&quot;&quot;},{&quot;family&quot;:&quot;Papiol&quot;,&quot;given&quot;:&quot;Sergi&quot;,&quot;parse-names&quot;:false,&quot;dropping-particle&quot;:&quot;&quot;,&quot;non-dropping-particle&quot;:&quot;&quot;},{&quot;family&quot;:&quot;Ching&quot;,&quot;given&quot;:&quot;Christopher R. K.&quot;,&quot;parse-names&quot;:false,&quot;dropping-particle&quot;:&quot;&quot;,&quot;non-dropping-particle&quot;:&quot;&quot;},{&quot;family&quot;:&quot;Schulze&quot;,&quot;given&quot;:&quot;Thomas G.&quot;,&quot;parse-names&quot;:false,&quot;dropping-particle&quot;:&quot;&quot;,&quot;non-dropping-particle&quot;:&quot;&quot;}],&quot;container-title&quot;:&quot;BJPsych Open&quot;,&quot;DOI&quot;:&quot;10.1192/bjo.2021.1082&quot;,&quot;ISSN&quot;:&quot;2056-4724&quot;,&quot;URL&quot;:&quot;https://www.cambridge.org/core/product/identifier/S2056472421010826/type/journal_article&quot;,&quot;issued&quot;:{&quot;date-parts&quot;:[[2022,3,1]]},&quot;page&quot;:&quot;e36&quot;,&quot;issue&quot;:&quot;2&quot;,&quot;volume&quot;:&quot;8&quot;,&quot;expandedJournalTitle&quot;:&quot;BJPsych Open&quot;},&quot;isTemporary&quot;:false}],&quot;citationTag&quot;:&quot;MENDELEY_CITATION_v3_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&quot;},{&quot;citationID&quot;:&quot;MENDELEY_CITATION_a6dc09f8-41f1-4818-9bcc-f15eb05a0dea&quot;,&quot;properties&quot;:{&quot;noteIndex&quot;:0},&quot;isEdited&quot;:false,&quot;manualOverride&quot;:{&quot;isManuallyOverridden&quot;:false,&quot;citeprocText&quot;:&quot;(Horn and Leigh, 2011)&quot;,&quot;manualOverrideText&quot;:&quot;&quot;},&quot;citationItems&quot;:[{&quot;id&quot;:&quot;8c704de3-375d-363b-8025-5f20ca941baf&quot;,&quot;itemData&quot;:{&quot;type&quot;:&quot;chapter&quot;,&quot;id&quot;:&quot;8c704de3-375d-363b-8025-5f20ca941baf&quot;,&quot;title&quot;:&quot;Chapter 2 - The anatomy and physiology of the ocular motor system&quot;,&quot;author&quot;:[{&quot;family&quot;:&quot;Horn&quot;,&quot;given&quot;:&quot;Anja K E&quot;,&quot;parse-names&quot;:false,&quot;dropping-particle&quot;:&quot;&quot;,&quot;non-dropping-particle&quot;:&quot;&quot;},{&quot;family&quot;:&quot;Leigh&quot;,&quot;given&quot;:&quot;R John&quot;,&quot;parse-names&quot;:false,&quot;dropping-particle&quot;:&quot;&quot;,&quot;non-dropping-particle&quot;:&quot;&quot;}],&quot;container-title&quot;:&quot;Handbook of Clinical Neurology&quot;,&quot;editor&quot;:[{&quot;family&quot;:&quot;Kennard&quot;,&quot;given&quot;:&quot;Christopher&quot;,&quot;parse-names&quot;:false,&quot;dropping-particle&quot;:&quot;&quot;,&quot;non-dropping-particle&quot;:&quot;&quot;},{&quot;family&quot;:&quot;Leigh&quot;,&quot;given&quot;:&quot;R John&quot;,&quot;parse-names&quot;:false,&quot;dropping-particle&quot;:&quot;&quot;,&quot;non-dropping-particle&quot;:&quot;&quot;}],&quot;DOI&quot;:&quot;https://doi.org/10.1016/B978-0-444-52903-9.00008-X&quot;,&quot;ISBN&quot;:&quot;0072-9752&quot;,&quot;URL&quot;:&quot;https://www.sciencedirect.com/science/article/pii/B978044452903900008X&quot;,&quot;issued&quot;:{&quot;date-parts&quot;:[[2011]]},&quot;page&quot;:&quot;21-69&quot;,&quot;abstract&quot;:&quot;Accurate diagnosis of abnormal eye movements depends upon knowledge of the purpose, properties, and neural substrate of distinct functional classes of eye movement. Here, we summarize current concepts of the anatomy of eye movement control. Our approach is bottom-up, starting with the extraocular muscles and their innervation by the cranial nerves. Second, we summarize the neural circuits in the pons underlying horizontal gaze control, and the midbrain connections that coordinate vertical and torsional movements. Third, the role of the cerebellum in governing and optimizing eye movements is presented. Fourth, each area of cerebral cortex contributing to eye movements is discussed. Last, descending projections from cerebral cortex, including basal ganglionic circuits that govern different components of gaze, and the superior colliculus, are summarized. At each stage of this review, the anatomical scheme is used to predict the effects of lesions on the control of eye movements, providing clinical–anatomical correlation.&quot;,&quot;publisher&quot;:&quot;Elsevier&quot;,&quot;volume&quot;:&quot;102&quot;},&quot;isTemporary&quot;:false}],&quot;citationTag&quot;:&quot;MENDELEY_CITATION_v3_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&quot;}]"/>
+    <we:property name="MENDELEY_CITATIONS" value="[{&quot;citationID&quot;:&quot;MENDELEY_CITATION_72d01c90-5461-487c-8a5f-57d7e8cc3068&quot;,&quot;properties&quot;:{&quot;noteIndex&quot;:0},&quot;isEdited&quot;:false,&quot;manualOverride&quot;:{&quot;isManuallyOverridden&quot;:false,&quot;citeprocText&quot;:&quot;(Rowland and Marwaha, 2018)&quot;,&quot;manualOverrideText&quot;:&quot;&quot;},&quot;citationItems&quot;:[{&quot;id&quot;:&quot;a53bfb83-c4ca-3219-9e58-5b76a98ae36f&quot;,&quot;itemData&quot;:{&quot;type&quot;:&quot;article-journal&quot;,&quot;id&quot;:&quot;a53bfb83-c4ca-3219-9e58-5b76a98ae36f&quot;,&quot;title&quot;:&quot;Epidemiology and risk factors for bipolar disorder&quot;,&quot;author&quot;:[{&quot;family&quot;:&quot;Rowland&quot;,&quot;given&quot;:&quot;Tobias A.&quot;,&quot;parse-names&quot;:false,&quot;dropping-particle&quot;:&quot;&quot;,&quot;non-dropping-particle&quot;:&quot;&quot;},{&quot;family&quot;:&quot;Marwaha&quot;,&quot;given&quot;:&quot;Steven&quot;,&quot;parse-names&quot;:false,&quot;dropping-particle&quot;:&quot;&quot;,&quot;non-dropping-particle&quot;:&quot;&quot;}],&quot;container-title&quot;:&quot;Therapeutic Advances in Psychopharmacology&quot;,&quot;DOI&quot;:&quot;10.1177/2045125318769235&quot;,&quot;ISSN&quot;:&quot;2045-1253&quot;,&quot;PMID&quot;:&quot;30181867&quot;,&quot;issued&quot;:{&quot;date-parts&quot;:[[2018,9]]},&quot;page&quot;:&quot;251-269&quot;,&quot;abstract&quot;:&quot;Bipolar disorder is a multifactorial illness with uncertain aetiology. Knowledge of potential risk factors enables clinicians to identify patients who are more likely to develop bipolar disorder, which directs further investigation, follow up and caution when prescribing. Ideally, identifying directly causative factors for bipolar disorder would enable intervention on an individual or population level to prevent the development of the illness, and improve outcomes through earlier treatment. This article reviews the epidemiology of bipolar disorder, along with putative demographic, genetic and environmental risk factors, while assessing the strength of these associations and to what extent they might be said to be ‘causative’. While numerous genetic and environmental risk factors have been identified, the attributable risk of individual factors is often small, and most are not specific to bipolar disorder but are associated with several mental illnesses. Therefore, while some genetic and environmental factors have strong evidence supporting their association with bipolar disorder, fewer have sufficient evidence to establish causality. There is increasing interest in the role of specific gene–environment interactions, as well as the mechanisms by which risk factors interact to lead to bipolar disorder.&quot;,&quot;publisher&quot;:&quot;SAGE Publications&quot;,&quot;issue&quot;:&quot;9&quot;,&quot;volume&quot;:&quot;8&quot;,&quot;expandedJournalTitle&quot;:&quot;Therapeutic Advances in Psychopharmacology&quot;},&quot;isTemporary&quot;:false}],&quot;citationTag&quot;:&quot;MENDELEY_CITATION_v3_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&quot;},{&quot;citationID&quot;:&quot;MENDELEY_CITATION_ccb25ed9-f534-4094-a8e4-7a80761a7997&quot;,&quot;properties&quot;:{&quot;noteIndex&quot;:0},&quot;isEdited&quot;:false,&quot;manualOverride&quot;:{&quot;isManuallyOverridden&quot;:false,&quot;citeprocText&quot;:&quot;(Phillips and Kupfer, 2013)&quot;,&quot;manualOverrideText&quot;:&quot;&quot;},&quot;citationItems&quot;:[{&quot;id&quot;:&quot;ab66b894-eeb2-3edf-8223-9d7ac4fabe51&quot;,&quot;itemData&quot;:{&quot;type&quot;:&quot;article-journal&quot;,&quot;id&quot;:&quot;ab66b894-eeb2-3edf-8223-9d7ac4fabe51&quot;,&quot;title&quot;:&quot;Bipolar disorder diagnosis: challenges and future directions&quot;,&quot;author&quot;:[{&quot;family&quot;:&quot;Phillips&quot;,&quot;given&quot;:&quot;Mary L&quot;,&quot;parse-names&quot;:false,&quot;dropping-particle&quot;:&quot;&quot;,&quot;non-dropping-particle&quot;:&quot;&quot;},{&quot;family&quot;:&quot;Kupfer&quot;,&quot;given&quot;:&quot;David J&quot;,&quot;parse-names&quot;:false,&quot;dropping-particle&quot;:&quot;&quot;,&quot;non-dropping-particle&quot;:&quot;&quot;}],&quot;container-title&quot;:&quot;The Lancet&quot;,&quot;DOI&quot;:&quot;https://doi.org/10.1016/S0140-6736(13)60989-7&quot;,&quot;ISSN&quot;:&quot;0140-6736&quot;,&quot;URL&quot;:&quot;https://www.sciencedirect.com/science/article/pii/S0140673613609897&quot;,&quot;issued&quot;:{&quot;date-parts&quot;:[[2013]]},&quot;page&quot;:&quot;1663-1671&quot;,&quot;abstract&quot;:&quot;Summary\nBipolar disorder refers to a group of affective disorders, which together are characterised by depressive and manic or hypomanic episodes. These disorders include: bipolar disorder type I (depressive and manic episodes: this disorder can be diagnosed on the basis of one manic episode); bipolar disorder type II (depressive and hypomanic episodes); cyclothymic disorder (hypomanic and depressive symptoms that do not meet criteria for depressive episodes); and bipolar disorder not otherwise specified (depressive and hypomanic-like symptoms that do not meet the diagnostic criteria for any of the aforementioned disorders). Bipolar disorder type II is especially difficult to diagnose accurately because of the difficulty in differentiation of this disorder from recurrent unipolar depression (recurrent depressive episodes) in depressed patients. The identification of objective biomarkers that represent pathophysiologic processes that differ between bipolar disorder and unipolar depression can both inform bipolar disorder diagnosis and provide biological targets for the development of new and personalised treatments. Neuroimaging studies could help the identification of biomarkers that differentiate bipolar disorder from unipolar depression, but the problem in detection of a clear boundary between these disorders suggests that they might be better represented as a continuum of affective disorders. Innovative combinations of neuroimaging and pattern recognition approaches can identify individual patterns of neural structure and function that accurately ascertain where a patient might lie on a behavioural scale. Ultimately, an integrative approach, with several biological measurements using different scales, could yield patterns of biomarkers (biosignatures) to help identify biological targets for personalised and new treatments for all affective disorders.&quot;,&quot;issue&quot;:&quot;9878&quot;,&quot;volume&quot;:&quot;381&quot;,&quot;expandedJournalTitle&quot;:&quot;The Lancet&quot;},&quot;isTemporary&quot;:false}],&quot;citationTag&quot;:&quot;MENDELEY_CITATION_v3_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&quot;},{&quot;citationID&quot;:&quot;MENDELEY_CITATION_49e1b28a-92b1-4f7d-8e90-84d292ec08bd&quot;,&quot;properties&quot;:{&quot;noteIndex&quot;:0},&quot;isEdited&quot;:false,&quot;manualOverride&quot;:{&quot;isManuallyOverridden&quot;:true,&quot;citeprocText&quot;:&quot;(Miklowitz, 2008; Müller-Oerlinghausen et al., 2002)&quot;,&quot;manualOverrideText&quot;:&quot;(Miklowitz, 2008; Müller-Oerlinghausen et al., 2002).&quot;},&quot;citationItems&quot;:[{&quot;id&quot;:&quot;e0c70d93-24a3-36e7-8fea-4fea59a661bd&quot;,&quot;itemData&quot;:{&quot;type&quot;:&quot;book&quot;,&quot;id&quot;:&quot;e0c70d93-24a3-36e7-8fea-4fea59a661bd&quot;,&quot;title&quot;:&quot;Bipolar disorder : a family-focused treatment approach&quot;,&quot;author&quot;:[{&quot;family&quot;:&quot;Miklowitz&quot;,&quot;given&quot;:&quot;David Jay&quot;,&quot;parse-names&quot;:false,&quot;dropping-particle&quot;:&quot;&quot;,&quot;non-dropping-particle&quot;:&quot;&quot;}],&quot;ISBN&quot;:&quot;9781593856557&quot;,&quot;issued&quot;:{&quot;date-parts&quot;:[[2008]]},&quot;number-of-pages&quot;:&quot;348&quot;,&quot;abstract&quot;:&quot;2nd ed. Family-focused psychoeducational treatment (FFT) is among a very small number of psychosocial treatments that have been found to be effective in multiple studies to improve the course of bipolar disorder. This indispensable guide describes how to implement FFT with adult and adolescent patients and their family members. Provided are practical procedures for helping families understand the nature of bipolar disorder, strengthen their communication skills, solve day-to-day problems, and reduce the risk and severity of relapse. The book incorporates state-of-the-art knowledge on the illness and its biological and psychosocial management. More than a dozen reproducible handouts are included. -- from back cover. Bipolar disorder and families : clinical and research background. Bipolar disorder : why family treatment? ; The nature of bipolar disorder and its impact on the family ; Family and social factors in the course of bipolar disorder -- Conducting family-focused treatment. Planning the first encounter ; The functional assessment ; Family psychoeducation : the initial sessions ; Family psychoeducation : etiology, treatment, and self-management ; Family psychoeducation : dealing with resistances ; Communication enhancement training : rationale and mechanics ; Communication enhancement training : clinical issues ; Dealing with family problems ; Managing crises in family-focused treatment ; Termination.&quot;,&quot;publisher&quot;:&quot;Guilford Press&quot;},&quot;isTemporary&quot;:false},{&quot;id&quot;:&quot;7d82634e-c10d-39a2-b683-8d1c2d81a5d0&quot;,&quot;itemData&quot;:{&quot;type&quot;:&quot;article-journal&quot;,&quot;id&quot;:&quot;7d82634e-c10d-39a2-b683-8d1c2d81a5d0&quot;,&quot;title&quot;:&quot;Bipolar disorder&quot;,&quot;author&quot;:[{&quot;family&quot;:&quot;Müller-Oerlinghausen&quot;,&quot;given&quot;:&quot;Bruno&quot;,&quot;parse-names&quot;:false,&quot;dropping-particle&quot;:&quot;&quot;,&quot;non-dropping-particle&quot;:&quot;&quot;},{&quot;family&quot;:&quot;Berghöfer&quot;,&quot;given&quot;:&quot;Anne&quot;,&quot;parse-names&quot;:false,&quot;dropping-particle&quot;:&quot;&quot;,&quot;non-dropping-particle&quot;:&quot;&quot;},{&quot;family&quot;:&quot;Bauer&quot;,&quot;given&quot;:&quot;Michael&quot;,&quot;parse-names&quot;:false,&quot;dropping-particle&quot;:&quot;&quot;,&quot;non-dropping-particle&quot;:&quot;&quot;}],&quot;container-title&quot;:&quot;The Lancet&quot;,&quot;DOI&quot;:&quot;https://doi.org/10.1016/S0140-6736(02)07450-0&quot;,&quot;ISSN&quot;:&quot;0140-6736&quot;,&quot;URL&quot;:&quot;https://www.sciencedirect.com/science/article/pii/S0140673602074500&quot;,&quot;issued&quot;:{&quot;date-parts&quot;:[[2002]]},&quot;page&quot;:&quot;241-247&quot;,&quot;abstract&quot;:&quot;Summary\nBipolar, or manic-depressive, disorder is a frequent, severe, mostly recurrent mood disorder associated with great morbidity. The lifetime prevalence of bipolar disorder is 1·3 to 1·6%. The mortality rate of the disease is two to three times higher than that of the general population. About 10–20% of individuals with bipolar disorder take their own life, and nearly one third of patients admit to at least one suicide attempt. The clinical manifestations of the disease are exceptionally diverse. They range from mild hypomania or mild depression to severe forms of mania or depression accompanied by profound psychosis. Bipolar disorder is equally prevalent across sexes, with the exception of rapid cycling, a severe and difficult to treat variant of the disorder, which arises mostly in women. Because of the high risk of recurrence and suicide, long-term prophylactic pharmacological treatment is indicated. Lithium salts are the first choice long-term preventive treatment for bipolar disorder. They also possess well documented antisuicidal effects. Second choice prophylactic treatments are carbamazepine and valproate, although evidence of their effectiveness is weaker.&quot;,&quot;issue&quot;:&quot;9302&quot;,&quot;volume&quot;:&quot;359&quot;,&quot;expandedJournalTitle&quot;:&quot;The Lancet&quot;},&quot;isTemporary&quot;:false}],&quot;citationTag&quot;:&quot;MENDELEY_CITATION_v3_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&quot;},{&quot;citationID&quot;:&quot;MENDELEY_CITATION_1aeb9a67-37d8-422e-8ac8-9cc63d8418e6&quot;,&quot;properties&quot;:{&quot;noteIndex&quot;:0},&quot;isEdited&quot;:false,&quot;manualOverride&quot;:{&quot;isManuallyOverridden&quot;:true,&quot;citeprocText&quot;:&quot;(Cerimele et al., 2014)&quot;,&quot;manualOverrideText&quot;:&quot;(Cerimele et al., 2014).&quot;},&quot;citationItems&quot;:[{&quot;id&quot;:&quot;615a2d29-ffdf-3311-8de1-200cb9a66faa&quot;,&quot;itemData&quot;:{&quot;type&quot;:&quot;article-journal&quot;,&quot;id&quot;:&quot;615a2d29-ffdf-3311-8de1-200cb9a66faa&quot;,&quot;title&quot;:&quot;The prevalence of bipolar disorder in general primary care samples: a systematic review&quot;,&quot;author&quot;:[{&quot;family&quot;:&quot;Cerimele&quot;,&quot;given&quot;:&quot;Joseph M&quot;,&quot;parse-names&quot;:false,&quot;dropping-particle&quot;:&quot;&quot;,&quot;non-dropping-particle&quot;:&quot;&quot;},{&quot;family&quot;:&quot;Chwastiak&quot;,&quot;given&quot;:&quot;Lydia A&quot;,&quot;parse-names&quot;:false,&quot;dropping-particle&quot;:&quot;&quot;,&quot;non-dropping-particle&quot;:&quot;&quot;},{&quot;family&quot;:&quot;Dodson&quot;,&quot;given&quot;:&quot;Sherry&quot;,&quot;parse-names&quot;:false,&quot;dropping-particle&quot;:&quot;&quot;,&quot;non-dropping-particle&quot;:&quot;&quot;},{&quot;family&quot;:&quot;Katon&quot;,&quot;given&quot;:&quot;Wayne J&quot;,&quot;parse-names&quot;:false,&quot;dropping-particle&quot;:&quot;&quot;,&quot;non-dropping-particle&quot;:&quot;&quot;}],&quot;container-title&quot;:&quot;General Hospital Psychiatry&quot;,&quot;DOI&quot;:&quot;https://doi.org/10.1016/j.genhosppsych.2013.09.008&quot;,&quot;ISSN&quot;:&quot;0163-8343&quot;,&quot;URL&quot;:&quot;https://www.sciencedirect.com/science/article/pii/S0163834313002557&quot;,&quot;issued&quot;:{&quot;date-parts&quot;:[[2014]]},&quot;page&quot;:&quot;19-25&quot;,&quot;abstract&quot;:&quot;Objective\nTo obtain an estimate of the prevalence of bipolar disorder in primary care.\nMethods\nWe used the Preferred Reporting Items for Systematic Reviews and Meta-Analyses method to conduct a systematic review in January 2013. We searched seven databases with a comprehensive list of search terms. Included articles had a sample size of 200 patients or more and assessed bipolar disorder using a structured clinical interview or bipolar screening questionnaire in random adult primary care patients. Risk of bias in each study was also assessed.\nResults\nWe found 5595 unique records in our search. Fifteen studies met our inclusion criteria. The percentage of patients with bipolar disorder found on structured psychiatric interviews in 10 of 12 studies ranged from 0.5% to 4.3%, and a positive screen for bipolar disorder using a bipolar disorder questionnaire was found in 7.6% to 9.8% of patients.\nConclusion\nIn 10 of 12 studies using a structured psychiatric interview, approximately 0.5% to 4.3% of primary care patients were found to have bipolar disorder, with as many as 9.3% having bipolar spectrum illness in some settings. Prevalence estimates from studies using screening measures that have been found to have low positive predictive value were generally higher than those found using structured interviews.&quot;,&quot;issue&quot;:&quot;1&quot;,&quot;volume&quot;:&quot;36&quot;,&quot;expandedJournalTitle&quot;:&quot;General Hospital Psychiatry&quot;},&quot;isTemporary&quot;:false}],&quot;citationTag&quot;:&quot;MENDELEY_CITATION_v3_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&quot;},{&quot;citationID&quot;:&quot;MENDELEY_CITATION_0434bcb0-d98a-4ae2-8fd3-a05774622333&quot;,&quot;properties&quot;:{&quot;noteIndex&quot;:0},&quot;isEdited&quot;:false,&quot;manualOverride&quot;:{&quot;isManuallyOverridden&quot;:true,&quot;citeprocText&quot;:&quot;(Moreno et al., 2007)&quot;,&quot;manualOverrideText&quot;:&quot;(Moreno et al., 2007).&quot;},&quot;citationItems&quot;:[{&quot;id&quot;:&quot;2ef57bba-13a2-311b-9552-52a515c993fe&quot;,&quot;itemData&quot;:{&quot;type&quot;:&quot;article-journal&quot;,&quot;id&quot;:&quot;2ef57bba-13a2-311b-9552-52a515c993fe&quot;,&quot;title&quot;:&quot;National Trends in the Outpatient Diagnosis and Treatment of Bipolar Disorder in Youth&quot;,&quot;author&quot;:[{&quot;family&quot;:&quot;Moreno&quot;,&quot;given&quot;:&quot;Carmen&quot;,&quot;parse-names&quot;:false,&quot;dropping-particle&quot;:&quot;&quot;,&quot;non-dropping-particle&quot;:&quot;&quot;},{&quot;family&quot;:&quot;Laje&quot;,&quot;given&quot;:&quot;Gonzalo&quot;,&quot;parse-names&quot;:false,&quot;dropping-particle&quot;:&quot;&quot;,&quot;non-dropping-particle&quot;:&quot;&quot;},{&quot;family&quot;:&quot;Blanco&quot;,&quot;given&quot;:&quot;Carlos&quot;,&quot;parse-names&quot;:false,&quot;dropping-particle&quot;:&quot;&quot;,&quot;non-dropping-particle&quot;:&quot;&quot;},{&quot;family&quot;:&quot;Jiang&quot;,&quot;given&quot;:&quot;Huiping&quot;,&quot;parse-names&quot;:false,&quot;dropping-particle&quot;:&quot;&quot;,&quot;non-dropping-particle&quot;:&quot;&quot;},{&quot;family&quot;:&quot;Schmidt&quot;,&quot;given&quot;:&quot;Andrew B&quot;,&quot;parse-names&quot;:false,&quot;dropping-particle&quot;:&quot;&quot;,&quot;non-dropping-particle&quot;:&quot;&quot;},{&quot;family&quot;:&quot;Olfson&quot;,&quot;given&quot;:&quot;Mark&quot;,&quot;parse-names&quot;:false,&quot;dropping-particle&quot;:&quot;&quot;,&quot;non-dropping-particle&quot;:&quot;&quot;}],&quot;container-title&quot;:&quot;Archives of General Psychiatry&quot;,&quot;DOI&quot;:&quot;10.1001/archpsyc.64.9.1032&quot;,&quot;ISSN&quot;:&quot;0003-990X&quot;,&quot;URL&quot;:&quot;https://doi.org/10.1001/archpsyc.64.9.1032&quot;,&quot;issued&quot;:{&quot;date-parts&quot;:[[2007,9,1]]},&quot;page&quot;:&quot;1032-1039&quot;,&quot;abstract&quot;:&quot;Although bipolar disorder may have its onset during childhood, little is known about national trends in the diagnosis and management of bipolar disorder in young people.To present national trends in outpatient visits with a diagnosis of bipolar disorder and to compare the treatment provided to youth and adults during those visits.We compare rates of growth between 1994-1995 and 2002-2003 in visits with a bipolar disorder diagnosis by individuals aged 0 to 19 years vs those aged 20 years or older. For the period of 1999 to 2003, we also compare demographic, clinical, and treatment characteristics of youth and adult bipolar disorder visits.Outpatient visits to physicians in office-based practice.Patient visits from the National Ambulatory Medical Care Survey (1999-2003) with a bipolar disorder diagnosis (n = 962).Visits with a diagnosis of bipolar disorder by youth (aged 0-19 years) and by adults (aged ≥ 20 years).The estimated annual number of youth office-based visits with a diagnosis of bipolar disorder increased from 25 (1994-1995) to 1003 (2002-2003) visits per 100 000 population, and adult visits with a diagnosis of bipolar disorder increased from 905 to 1679 visits per 100 000 population during this period. In 1999 to 2003, most youth bipolar disorder visits were by males (66.5%), whereas most adult bipolar disorder visits were by females (67.6%); youth were more likely than adults to receive a comorbid diagnosis of attention-deficit/hyperactivity disorder (32.2% vs 3.0%, respectively; P &amp;lt; .001); and most youth (90.6%) and adults (86.4%) received a psychotropic medication during bipolar disorder visits, with comparable rates of mood stabilizers, antipsychotics, and antidepressants prescribed for both age groups.There has been a recent rapid increase in the diagnosis of youth bipolar disorder in office-based medical settings. This increase highlights a need for clinical epidemiological reliability studies to determine the accuracy of clinical diagnoses of child and adolescent bipolar disorder in community practice.Arch Gen Psychiatry. 2007;64(9):1032-1039--&gt;&quot;,&quot;issue&quot;:&quot;9&quot;,&quot;volume&quot;:&quot;64&quot;,&quot;expandedJournalTitle&quot;:&quot;Archives of General Psychiatry&quot;},&quot;isTemporary&quot;:false}],&quot;citationTag&quot;:&quot;MENDELEY_CITATION_v3_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&quot;},{&quot;citationID&quot;:&quot;MENDELEY_CITATION_9eb232c8-25a2-480e-8348-6ff34f3f345b&quot;,&quot;properties&quot;:{&quot;noteIndex&quot;:0},&quot;isEdited&quot;:false,&quot;manualOverride&quot;:{&quot;isManuallyOverridden&quot;:true,&quot;citeprocText&quot;:&quot;(Aziz et al., 2006)&quot;,&quot;manualOverrideText&quot;:&quot;(Aziz et al., 2006).&quot;},&quot;citationItems&quot;:[{&quot;id&quot;:&quot;9e225db9-5c0c-3ba9-8a87-78a9eec09cdd&quot;,&quot;itemData&quot;:{&quot;type&quot;:&quot;article-journal&quot;,&quot;id&quot;:&quot;9e225db9-5c0c-3ba9-8a87-78a9eec09cdd&quot;,&quot;title&quot;:&quot;Treatments for late-life bipolar disorder&quot;,&quot;author&quot;:[{&quot;family&quot;:&quot;Aziz&quot;,&quot;given&quot;:&quot;Rehan&quot;,&quot;parse-names&quot;:false,&quot;dropping-particle&quot;:&quot;&quot;,&quot;non-dropping-particle&quot;:&quot;&quot;},{&quot;family&quot;:&quot;Lorberg&quot;,&quot;given&quot;:&quot;Boris&quot;,&quot;parse-names&quot;:false,&quot;dropping-particle&quot;:&quot;&quot;,&quot;non-dropping-particle&quot;:&quot;&quot;},{&quot;family&quot;:&quot;Tampi&quot;,&quot;given&quot;:&quot;Rajesh R&quot;,&quot;parse-names&quot;:false,&quot;dropping-particle&quot;:&quot;&quot;,&quot;non-dropping-particle&quot;:&quot;&quot;}],&quot;container-title&quot;:&quot;The American Journal of Geriatric Pharmacotherapy&quot;,&quot;DOI&quot;:&quot;https://doi.org/10.1016/j.amjopharm.2006.12.007&quot;,&quot;ISSN&quot;:&quot;1543-5946&quot;,&quot;URL&quot;:&quot;https://www.sciencedirect.com/science/article/pii/S154359460600081X&quot;,&quot;issued&quot;:{&quot;date-parts&quot;:[[2006]]},&quot;page&quot;:&quot;347-364&quot;,&quot;abstract&quot;:&quot;Background:\nBipolar affective disorder is not uncommon in the elderly; prevalence rates in the United States range from 0.1% to 0.4%. However, it accounts for 10% to 25% of all geriatric patients with mood disorders and 5% of patients admitted to geropsychiatric inpatient units. These patients often present a tremendous treatment challenge to clinicians. They frequently have differing treatment needs compared with their younger counterparts because of substantial medical comorbidity and age-related variations in response to therapy. Unfortunately, the management of geriatric bipolar disorder has been relatively neglected compared with the younger population. There continues to be a scarcity of published, controlled trials in the elderly, and no treatment algorithms specific to bipolar disorder in the elderly have been devised.\nObjective:\nThe goal of this article was to review the current literature on both the pharmacologic and nonpharmacologic management of late-life bipolar disorder.\nMethods:\nEnglish-language articles written on the treatment of bipolar disorder in the elderly were identified. The first step in data collection involved a search for evidence-based clinical practice guidelines in the Cochrane Database of Systematic Reviews (up until the third quarter of 2006). Systematic reviews were then located in the following databases: MEDLINE (1966-September 2006), EMBASE (1980-2006 [week 36]), and PsycINFO (1967–September 2006 [week 1]). Additional use was made of these 3 databases in searching for single randomized controlled trials, meta-analyses, cohort studies, case-control studies, case series, and case reports. “Elderly,” used synonymously with “geriatric,” was defined as individuals aged ≥60 years. However, to take into account ambiguity in the nomenclature, the key words aged, geriatric, elderly, and older were combined with words indicating pharmacologic treatments such as pharmacotherapy; classes of medications (eg, lithium, antidepressants, antipsychotics, anticonvulsants, benzodiazepines); and names of selected individual medications (eg, lithium, valproic acid, lamotrigine, carbamazepine, oxcarbazepine, topiramate, gabapentin, zonisamide, clozapine, risperidone, olanzapine, quetiapine, ziprasidone, aripiprazole). These terms were then combined with the diagnostic terms bipolar disorder, mania, hypomania, depression, or bipolar depression. Finally, the terms ECT and psychotherapy were also queried in combination with indicators for age and diagnosis. A few articles on “older adults,” usually defined as individuals aged 50 to 55 years, were also included. They may allow for possible extrapolation of data to the geriatric population. Additionally, several mixed-age studies were included for similar considerations. Case reports and case series were described for their potential heuristic value.\nResults:\nUnfortunately, there is a considerable dearth of literature involving evidence-based clinical practice guidelines and even randomized controlled trials in elderly individuals with bipolar disorder. Available options for the treatment of bipolar disorder (including those for mania, hypomania, depression, or maintenance) in the elderly include lithium, antiepileptics, antipsychotics, benzodiazepines, antidepressants, electroconvulsive therapy (ECT), and psychotherapy.\nConclusions:\nThe data for the treatment of late-life bipolar disorder are limited, but the available evidence shows efficacy for some commonly used treatments. Lithium, divalproex sodium, carbamazepine, lamotrigine, atypical antipsychotics, and antidepressants have all been found to be beneficial in the treatment of elderly patients with bipolar disorder. Although there are no specific guidelines for the treatment of these patients, monotherapy followed by combination therapy of the various classes of drugs may help with the resolution of symptoms. ECT and psychotherapy may be useful in the treatment of refractory disease. There is a need for more controlled studies in this age group before definitive treatment strategies can be enumerated.&quot;,&quot;issue&quot;:&quot;4&quot;,&quot;volume&quot;:&quot;4&quot;,&quot;expandedJournalTitle&quot;:&quot;The American Journal of Geriatric Pharmacotherapy&quot;},&quot;isTemporary&quot;:false}],&quot;citationTag&quot;:&quot;MENDELEY_CITATION_v3_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&quot;},{&quot;citationID&quot;:&quot;MENDELEY_CITATION_00ed290e-e82a-4fb2-9252-270b1553de16&quot;,&quot;properties&quot;:{&quot;noteIndex&quot;:0},&quot;isEdited&quot;:false,&quot;manualOverride&quot;:{&quot;isManuallyOverridden&quot;:true,&quot;citeprocText&quot;:&quot;(Miller and Black, 2020)&quot;,&quot;manualOverrideText&quot;:&quot;(Miller and Black, 2020).&quot;},&quot;citationItems&quot;:[{&quot;id&quot;:&quot;d4230a43-68ab-314d-8b23-fe28ccc288fe&quot;,&quot;itemData&quot;:{&quot;type&quot;:&quot;article-journal&quot;,&quot;id&quot;:&quot;d4230a43-68ab-314d-8b23-fe28ccc288fe&quot;,&quot;title&quot;:&quot;Bipolar Disorder and Suicide: a Review&quot;,&quot;author&quot;:[{&quot;family&quot;:&quot;Miller&quot;,&quot;given&quot;:&quot;Jacob&quot;,&quot;parse-names&quot;:false,&quot;dropping-particle&quot;:&quot;&quot;,&quot;non-dropping-particle&quot;:&quot;&quot;},{&quot;family&quot;:&quot;Black&quot;,&quot;given&quot;:&quot;Donald&quot;,&quot;parse-names&quot;:false,&quot;dropping-particle&quot;:&quot;&quot;,&quot;non-dropping-particle&quot;:&quot;&quot;}],&quot;container-title&quot;:&quot;Current Psychiatry Reports&quot;,&quot;DOI&quot;:&quot;10.1007/s11920-020-1130-0&quot;,&quot;issued&quot;:{&quot;date-parts&quot;:[[2020,1,18]]},&quot;abstract&quot;:&quot;Purpose of Review\nBipolar disorder has the highest rate of suicide of all psychiatric conditions and is approximately 20–30 times that of the general population. The purpose of this review is to discuss findings relevant to bipolar disorder and suicide.\n\nRecent Findings\nRisk factors include male gender, living alone, divorced, no children, Caucasian, younger age (&lt; 35 years), elderly age (&gt; 75 years), unemployment, and a personal history of suicide attempt and family history of suicide attempt or suicide completion, as well as predominant depressive polarity. Suicide is associated with the depressed or mixed subtypes, not mania. Although there are emerging treatments for bipolar depression, such as ketamine and TMS, lithium remains the only medication associated with lowered suicide rates in bipolar disorder.\n\nSummary\nUnderstanding clinical and demographic risk factors for suicide in bipolar disorder remains the best way to prevent suicidal behavior. Early intervention and treatment with anti-suicidal medications, such as lithium, along with close observation and follow-up is the best way to mitigate suicide in patients with bipolar disorder.&quot;,&quot;volume&quot;:&quot;22&quot;,&quot;expandedJournalTitle&quot;:&quot;Current Psychiatry Reports&quot;},&quot;isTemporary&quot;:false}],&quot;citationTag&quot;:&quot;MENDELEY_CITATION_v3_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&quot;},{&quot;citationID&quot;:&quot;MENDELEY_CITATION_d29164f5-5549-4b53-9cb2-748efce02a39&quot;,&quot;properties&quot;:{&quot;noteIndex&quot;:0},&quot;isEdited&quot;:false,&quot;manualOverride&quot;:{&quot;isManuallyOverridden&quot;:true,&quot;citeprocText&quot;:&quot;(Cerimele et al., 2014)&quot;,&quot;manualOverrideText&quot;:&quot;(Cerimele et al., 2014).&quot;},&quot;citationItems&quot;:[{&quot;id&quot;:&quot;615a2d29-ffdf-3311-8de1-200cb9a66faa&quot;,&quot;itemData&quot;:{&quot;type&quot;:&quot;article-journal&quot;,&quot;id&quot;:&quot;615a2d29-ffdf-3311-8de1-200cb9a66faa&quot;,&quot;title&quot;:&quot;The prevalence of bipolar disorder in general primary care samples: a systematic review&quot;,&quot;author&quot;:[{&quot;family&quot;:&quot;Cerimele&quot;,&quot;given&quot;:&quot;Joseph M&quot;,&quot;parse-names&quot;:false,&quot;dropping-particle&quot;:&quot;&quot;,&quot;non-dropping-particle&quot;:&quot;&quot;},{&quot;family&quot;:&quot;Chwastiak&quot;,&quot;given&quot;:&quot;Lydia A&quot;,&quot;parse-names&quot;:false,&quot;dropping-particle&quot;:&quot;&quot;,&quot;non-dropping-particle&quot;:&quot;&quot;},{&quot;family&quot;:&quot;Dodson&quot;,&quot;given&quot;:&quot;Sherry&quot;,&quot;parse-names&quot;:false,&quot;dropping-particle&quot;:&quot;&quot;,&quot;non-dropping-particle&quot;:&quot;&quot;},{&quot;family&quot;:&quot;Katon&quot;,&quot;given&quot;:&quot;Wayne J&quot;,&quot;parse-names&quot;:false,&quot;dropping-particle&quot;:&quot;&quot;,&quot;non-dropping-particle&quot;:&quot;&quot;}],&quot;container-title&quot;:&quot;General Hospital Psychiatry&quot;,&quot;DOI&quot;:&quot;https://doi.org/10.1016/j.genhosppsych.2013.09.008&quot;,&quot;ISSN&quot;:&quot;0163-8343&quot;,&quot;URL&quot;:&quot;https://www.sciencedirect.com/science/article/pii/S0163834313002557&quot;,&quot;issued&quot;:{&quot;date-parts&quot;:[[2014]]},&quot;page&quot;:&quot;19-25&quot;,&quot;abstract&quot;:&quot;Objective\nTo obtain an estimate of the prevalence of bipolar disorder in primary care.\nMethods\nWe used the Preferred Reporting Items for Systematic Reviews and Meta-Analyses method to conduct a systematic review in January 2013. We searched seven databases with a comprehensive list of search terms. Included articles had a sample size of 200 patients or more and assessed bipolar disorder using a structured clinical interview or bipolar screening questionnaire in random adult primary care patients. Risk of bias in each study was also assessed.\nResults\nWe found 5595 unique records in our search. Fifteen studies met our inclusion criteria. The percentage of patients with bipolar disorder found on structured psychiatric interviews in 10 of 12 studies ranged from 0.5% to 4.3%, and a positive screen for bipolar disorder using a bipolar disorder questionnaire was found in 7.6% to 9.8% of patients.\nConclusion\nIn 10 of 12 studies using a structured psychiatric interview, approximately 0.5% to 4.3% of primary care patients were found to have bipolar disorder, with as many as 9.3% having bipolar spectrum illness in some settings. Prevalence estimates from studies using screening measures that have been found to have low positive predictive value were generally higher than those found using structured interviews.&quot;,&quot;issue&quot;:&quot;1&quot;,&quot;volume&quot;:&quot;36&quot;,&quot;expandedJournalTitle&quot;:&quot;General Hospital Psychiatry&quot;},&quot;isTemporary&quot;:false}],&quot;citationTag&quot;:&quot;MENDELEY_CITATION_v3_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&quot;},{&quot;citationID&quot;:&quot;MENDELEY_CITATION_52e05b6f-2c06-422f-9bf9-b6fa8dbc0715&quot;,&quot;properties&quot;:{&quot;noteIndex&quot;:0},&quot;isEdited&quot;:false,&quot;manualOverride&quot;:{&quot;isManuallyOverridden&quot;:false,&quot;citeprocText&quot;:&quot;(Müller-Oerlinghausen et al., 2002)&quot;,&quot;manualOverrideText&quot;:&quot;&quot;},&quot;citationItems&quot;:[{&quot;id&quot;:&quot;7d82634e-c10d-39a2-b683-8d1c2d81a5d0&quot;,&quot;itemData&quot;:{&quot;type&quot;:&quot;article-journal&quot;,&quot;id&quot;:&quot;7d82634e-c10d-39a2-b683-8d1c2d81a5d0&quot;,&quot;title&quot;:&quot;Bipolar disorder&quot;,&quot;author&quot;:[{&quot;family&quot;:&quot;Müller-Oerlinghausen&quot;,&quot;given&quot;:&quot;Bruno&quot;,&quot;parse-names&quot;:false,&quot;dropping-particle&quot;:&quot;&quot;,&quot;non-dropping-particle&quot;:&quot;&quot;},{&quot;family&quot;:&quot;Berghöfer&quot;,&quot;given&quot;:&quot;Anne&quot;,&quot;parse-names&quot;:false,&quot;dropping-particle&quot;:&quot;&quot;,&quot;non-dropping-particle&quot;:&quot;&quot;},{&quot;family&quot;:&quot;Bauer&quot;,&quot;given&quot;:&quot;Michael&quot;,&quot;parse-names&quot;:false,&quot;dropping-particle&quot;:&quot;&quot;,&quot;non-dropping-particle&quot;:&quot;&quot;}],&quot;container-title&quot;:&quot;The Lancet&quot;,&quot;DOI&quot;:&quot;https://doi.org/10.1016/S0140-6736(02)07450-0&quot;,&quot;ISSN&quot;:&quot;0140-6736&quot;,&quot;URL&quot;:&quot;https://www.sciencedirect.com/science/article/pii/S0140673602074500&quot;,&quot;issued&quot;:{&quot;date-parts&quot;:[[2002]]},&quot;page&quot;:&quot;241-247&quot;,&quot;abstract&quot;:&quot;Summary\nBipolar, or manic-depressive, disorder is a frequent, severe, mostly recurrent mood disorder associated with great morbidity. The lifetime prevalence of bipolar disorder is 1·3 to 1·6%. The mortality rate of the disease is two to three times higher than that of the general population. About 10–20% of individuals with bipolar disorder take their own life, and nearly one third of patients admit to at least one suicide attempt. The clinical manifestations of the disease are exceptionally diverse. They range from mild hypomania or mild depression to severe forms of mania or depression accompanied by profound psychosis. Bipolar disorder is equally prevalent across sexes, with the exception of rapid cycling, a severe and difficult to treat variant of the disorder, which arises mostly in women. Because of the high risk of recurrence and suicide, long-term prophylactic pharmacological treatment is indicated. Lithium salts are the first choice long-term preventive treatment for bipolar disorder. They also possess well documented antisuicidal effects. Second choice prophylactic treatments are carbamazepine and valproate, although evidence of their effectiveness is weaker.&quot;,&quot;issue&quot;:&quot;9302&quot;,&quot;volume&quot;:&quot;359&quot;,&quot;expandedJournalTitle&quot;:&quot;The Lancet&quot;},&quot;isTemporary&quot;:false}],&quot;citationTag&quot;:&quot;MENDELEY_CITATION_v3_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&quot;},{&quot;citationID&quot;:&quot;MENDELEY_CITATION_ad49911d-a2ae-476c-b436-7b51374ade05&quot;,&quot;properties&quot;:{&quot;noteIndex&quot;:0},&quot;isEdited&quot;:false,&quot;manualOverride&quot;:{&quot;isManuallyOverridden&quot;:true,&quot;citeprocText&quot;:&quot;(Phillips and Kupfer, 2013)&quot;,&quot;manualOverrideText&quot;:&quot;(Phillips and Kupfer, 2013).&quot;},&quot;citationItems&quot;:[{&quot;id&quot;:&quot;ab66b894-eeb2-3edf-8223-9d7ac4fabe51&quot;,&quot;itemData&quot;:{&quot;type&quot;:&quot;article-journal&quot;,&quot;id&quot;:&quot;ab66b894-eeb2-3edf-8223-9d7ac4fabe51&quot;,&quot;title&quot;:&quot;Bipolar disorder diagnosis: challenges and future directions&quot;,&quot;author&quot;:[{&quot;family&quot;:&quot;Phillips&quot;,&quot;given&quot;:&quot;Mary L&quot;,&quot;parse-names&quot;:false,&quot;dropping-particle&quot;:&quot;&quot;,&quot;non-dropping-particle&quot;:&quot;&quot;},{&quot;family&quot;:&quot;Kupfer&quot;,&quot;given&quot;:&quot;David J&quot;,&quot;parse-names&quot;:false,&quot;dropping-particle&quot;:&quot;&quot;,&quot;non-dropping-particle&quot;:&quot;&quot;}],&quot;container-title&quot;:&quot;The Lancet&quot;,&quot;DOI&quot;:&quot;https://doi.org/10.1016/S0140-6736(13)60989-7&quot;,&quot;ISSN&quot;:&quot;0140-6736&quot;,&quot;URL&quot;:&quot;https://www.sciencedirect.com/science/article/pii/S0140673613609897&quot;,&quot;issued&quot;:{&quot;date-parts&quot;:[[2013]]},&quot;page&quot;:&quot;1663-1671&quot;,&quot;abstract&quot;:&quot;Summary\nBipolar disorder refers to a group of affective disorders, which together are characterised by depressive and manic or hypomanic episodes. These disorders include: bipolar disorder type I (depressive and manic episodes: this disorder can be diagnosed on the basis of one manic episode); bipolar disorder type II (depressive and hypomanic episodes); cyclothymic disorder (hypomanic and depressive symptoms that do not meet criteria for depressive episodes); and bipolar disorder not otherwise specified (depressive and hypomanic-like symptoms that do not meet the diagnostic criteria for any of the aforementioned disorders). Bipolar disorder type II is especially difficult to diagnose accurately because of the difficulty in differentiation of this disorder from recurrent unipolar depression (recurrent depressive episodes) in depressed patients. The identification of objective biomarkers that represent pathophysiologic processes that differ between bipolar disorder and unipolar depression can both inform bipolar disorder diagnosis and provide biological targets for the development of new and personalised treatments. Neuroimaging studies could help the identification of biomarkers that differentiate bipolar disorder from unipolar depression, but the problem in detection of a clear boundary between these disorders suggests that they might be better represented as a continuum of affective disorders. Innovative combinations of neuroimaging and pattern recognition approaches can identify individual patterns of neural structure and function that accurately ascertain where a patient might lie on a behavioural scale. Ultimately, an integrative approach, with several biological measurements using different scales, could yield patterns of biomarkers (biosignatures) to help identify biological targets for personalised and new treatments for all affective disorders.&quot;,&quot;issue&quot;:&quot;9878&quot;,&quot;volume&quot;:&quot;381&quot;,&quot;expandedJournalTitle&quot;:&quot;The Lancet&quot;},&quot;isTemporary&quot;:false}],&quot;citationTag&quot;:&quot;MENDELEY_CITATION_v3_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&quot;},{&quot;citationID&quot;:&quot;MENDELEY_CITATION_99569f9c-6dc5-4474-95b5-8ade6d70bd2a&quot;,&quot;properties&quot;:{&quot;noteIndex&quot;:0},&quot;isEdited&quot;:false,&quot;manualOverride&quot;:{&quot;isManuallyOverridden&quot;:true,&quot;citeprocText&quot;:&quot;(Medeiros and Goes, 2022)&quot;,&quot;manualOverrideText&quot;:&quot;(Medeiros and Goes, 2022).&quot;},&quot;citationItems&quot;:[{&quot;id&quot;:&quot;606168e7-8d41-3f55-ace1-7d59668e2b5c&quot;,&quot;itemData&quot;:{&quot;type&quot;:&quot;chapter&quot;,&quot;id&quot;:&quot;606168e7-8d41-3f55-ace1-7d59668e2b5c&quot;,&quot;title&quot;:&quot;Genome-wide association study biomarkers in bipolar disorder&quot;,&quot;author&quot;:[{&quot;family&quot;:&quot;Medeiros&quot;,&quot;given&quot;:&quot;Gustavo C.&quot;,&quot;parse-names&quot;:false,&quot;dropping-particle&quot;:&quot;&quot;,&quot;non-dropping-particle&quot;:&quot;&quot;},{&quot;family&quot;:&quot;Goes&quot;,&quot;given&quot;:&quot;Fernando S.&quot;,&quot;parse-names&quot;:false,&quot;dropping-particle&quot;:&quot;&quot;,&quot;non-dropping-particle&quot;:&quot;&quot;}],&quot;container-title&quot;:&quot;Biomarkers in Bipolar Disorders&quot;,&quot;DOI&quot;:&quot;10.1016/b978-0-12-821398-8.00016-3&quot;,&quot;issued&quot;:{&quot;date-parts&quot;:[[2022]]},&quot;page&quot;:&quot;125-139&quot;,&quot;publisher&quot;:&quot;Elsevier&quot;},&quot;isTemporary&quot;:false}],&quot;citationTag&quot;:&quot;MENDELEY_CITATION_v3_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&quot;},{&quot;citationID&quot;:&quot;MENDELEY_CITATION_521f48f2-c6fe-4443-836a-59149d30a533&quot;,&quot;properties&quot;:{&quot;noteIndex&quot;:0},&quot;isEdited&quot;:false,&quot;manualOverride&quot;:{&quot;isManuallyOverridden&quot;:false,&quot;citeprocText&quot;:&quot;(Frey et al., 2013; Salagre and Vieta, 2022)&quot;,&quot;manualOverrideText&quot;:&quot;&quot;},&quot;citationItems&quot;:[{&quot;id&quot;:&quot;09784c4a-4b8e-3fa4-baca-423c0eee557b&quot;,&quot;itemData&quot;:{&quot;type&quot;:&quot;article&quot;,&quot;id&quot;:&quot;09784c4a-4b8e-3fa4-baca-423c0eee557b&quot;,&quot;title&quot;:&quot;Biomarkers in bipolar disorder: A positional paper from the International Society for Bipolar Disorders Biomarkers Task Force&quot;,&quot;author&quot;:[{&quot;family&quot;:&quot;Frey&quot;,&quot;given&quot;:&quot;Benicio N.&quot;,&quot;parse-names&quot;:false,&quot;dropping-particle&quot;:&quot;&quot;,&quot;non-dropping-particle&quot;:&quot;&quot;},{&quot;family&quot;:&quot;Andreazza&quot;,&quot;given&quot;:&quot;Ana C.&quot;,&quot;parse-names&quot;:false,&quot;dropping-particle&quot;:&quot;&quot;,&quot;non-dropping-particle&quot;:&quot;&quot;},{&quot;family&quot;:&quot;Houenou&quot;,&quot;given&quot;:&quot;Josselin&quot;,&quot;parse-names&quot;:false,&quot;dropping-particle&quot;:&quot;&quot;,&quot;non-dropping-particle&quot;:&quot;&quot;},{&quot;family&quot;:&quot;Jamain&quot;,&quot;given&quot;:&quot;Stéphane&quot;,&quot;parse-names&quot;:false,&quot;dropping-particle&quot;:&quot;&quot;,&quot;non-dropping-particle&quot;:&quot;&quot;},{&quot;family&quot;:&quot;Goldstein&quot;,&quot;given&quot;:&quot;Benjamin I.&quot;,&quot;parse-names&quot;:false,&quot;dropping-particle&quot;:&quot;&quot;,&quot;non-dropping-particle&quot;:&quot;&quot;},{&quot;family&quot;:&quot;Frye&quot;,&quot;given&quot;:&quot;Mark A.&quot;,&quot;parse-names&quot;:false,&quot;dropping-particle&quot;:&quot;&quot;,&quot;non-dropping-particle&quot;:&quot;&quot;},{&quot;family&quot;:&quot;Leboyer&quot;,&quot;given&quot;:&quot;Marion&quot;,&quot;parse-names&quot;:false,&quot;dropping-particle&quot;:&quot;&quot;,&quot;non-dropping-particle&quot;:&quot;&quot;},{&quot;family&quot;:&quot;Berk&quot;,&quot;given&quot;:&quot;Michael&quot;,&quot;parse-names&quot;:false,&quot;dropping-particle&quot;:&quot;&quot;,&quot;non-dropping-particle&quot;:&quot;&quot;},{&quot;family&quot;:&quot;Malhi&quot;,&quot;given&quot;:&quot;Gin S.&quot;,&quot;parse-names&quot;:false,&quot;dropping-particle&quot;:&quot;&quot;,&quot;non-dropping-particle&quot;:&quot;&quot;},{&quot;family&quot;:&quot;Lopez-Jaramillo&quot;,&quot;given&quot;:&quot;Carlos&quot;,&quot;parse-names&quot;:false,&quot;dropping-particle&quot;:&quot;&quot;,&quot;non-dropping-particle&quot;:&quot;&quot;},{&quot;family&quot;:&quot;Taylor&quot;,&quot;given&quot;:&quot;Valerie H.&quot;,&quot;parse-names&quot;:false,&quot;dropping-particle&quot;:&quot;&quot;,&quot;non-dropping-particle&quot;:&quot;&quot;},{&quot;family&quot;:&quot;Dodd&quot;,&quot;given&quot;:&quot;Seetal&quot;,&quot;parse-names&quot;:false,&quot;dropping-particle&quot;:&quot;&quot;,&quot;non-dropping-particle&quot;:&quot;&quot;},{&quot;family&quot;:&quot;Frangou&quot;,&quot;given&quot;:&quot;Sophia&quot;,&quot;parse-names&quot;:false,&quot;dropping-particle&quot;:&quot;&quot;,&quot;non-dropping-particle&quot;:&quot;&quot;},{&quot;family&quot;:&quot;Hall&quot;,&quot;given&quot;:&quot;Geoffrey B.&quot;,&quot;parse-names&quot;:false,&quot;dropping-particle&quot;:&quot;&quot;,&quot;non-dropping-particle&quot;:&quot;&quot;},{&quot;family&quot;:&quot;Fernandes&quot;,&quot;given&quot;:&quot;Brisa S.&quot;,&quot;parse-names&quot;:false,&quot;dropping-particle&quot;:&quot;&quot;,&quot;non-dropping-particle&quot;:&quot;&quot;},{&quot;family&quot;:&quot;Kauer-Sant'Anna&quot;,&quot;given&quot;:&quot;Marcia&quot;,&quot;parse-names&quot;:false,&quot;dropping-particle&quot;:&quot;&quot;,&quot;non-dropping-particle&quot;:&quot;&quot;},{&quot;family&quot;:&quot;Yatham&quot;,&quot;given&quot;:&quot;Lakshmi N.&quot;,&quot;parse-names&quot;:false,&quot;dropping-particle&quot;:&quot;&quot;,&quot;non-dropping-particle&quot;:&quot;&quot;},{&quot;family&quot;:&quot;Kapczinski&quot;,&quot;given&quot;:&quot;Flavio&quot;,&quot;parse-names&quot;:false,&quot;dropping-particle&quot;:&quot;&quot;,&quot;non-dropping-particle&quot;:&quot;&quot;},{&quot;family&quot;:&quot;Young&quot;,&quot;given&quot;:&quot;L. Trevor&quot;,&quot;parse-names&quot;:false,&quot;dropping-particle&quot;:&quot;&quot;,&quot;non-dropping-particle&quot;:&quot;&quot;}],&quot;container-title&quot;:&quot;Australian and New Zealand Journal of Psychiatry&quot;,&quot;DOI&quot;:&quot;10.1177/0004867413478217&quot;,&quot;ISSN&quot;:&quot;00048674&quot;,&quot;PMID&quot;:&quot;23411094&quot;,&quot;issued&quot;:{&quot;date-parts&quot;:[[2013,4]]},&quot;page&quot;:&quot;321-332&quot;,&quot;abstract&quot;:&quot;Although the etiology of bipolar disorder remains uncertain, multiple studies examining neuroimaging, peripheral markers and genetics have provided important insights into the pathophysiologic processes underlying bipolar disorder. Neuroimaging studies have consistently demonstrated loss of gray matter, as well as altered activation of subcortical, anterior temporal and ventral prefrontal regions in response to emotional stimuli in bipolar disorder. Genetics studies have identified several potential candidate genes associated with increased risk for developing bipolar disorder that involve circadian rhythm, neuronal development and calcium metabolism. Notably, several groups have found decreased levels of neurotrophic factors and increased pro-inflammatory cytokines and oxidative stress markers. Together these findings provide the background for the identification of potential biomarkers for vulnerability, disease expression and to help understand the course of illness and treatment response. In other areas of medicine, validated biomarkers now inform clinical decision-making. Although the findings reviewed herein hold promise, further research involving large collaborative studies is needed to validate these potential biomarkers prior to employing them for clinical purposes. Therefore, in this positional paper from the ISBD-BIONET (biomarkers network from the International Society for Bipolar Disorders), we will discuss our view of biomarkers for these three areas: neuroimaging, peripheral measurements and genetics; and conclude the paper with our position for the next steps in the search for biomarkers for bipolar disorder. © 2013 The Royal Australian and New Zealand College of Psychiatrists .&quot;,&quot;issue&quot;:&quot;4&quot;,&quot;volume&quot;:&quot;47&quot;},&quot;isTemporary&quot;:false},{&quot;id&quot;:&quot;dbdd5cbd-2894-3abd-a7f7-3675f53cbf49&quot;,&quot;itemData&quot;:{&quot;type&quot;:&quot;chapter&quot;,&quot;id&quot;:&quot;dbdd5cbd-2894-3abd-a7f7-3675f53cbf49&quot;,&quot;title&quot;:&quot;Biomarkers in bipolar disorder: an overview&quot;,&quot;author&quot;:[{&quot;family&quot;:&quot;Salagre&quot;,&quot;given&quot;:&quot;Estela&quot;,&quot;parse-names&quot;:false,&quot;dropping-particle&quot;:&quot;&quot;,&quot;non-dropping-particle&quot;:&quot;&quot;},{&quot;family&quot;:&quot;Vieta&quot;,&quot;given&quot;:&quot;Eduard&quot;,&quot;parse-names&quot;:false,&quot;dropping-particle&quot;:&quot;&quot;,&quot;non-dropping-particle&quot;:&quot;&quot;}],&quot;container-title&quot;:&quot;Biomarkers in Bipolar Disorders&quot;,&quot;DOI&quot;:&quot;10.1016/b978-0-12-821398-8.00012-6&quot;,&quot;issued&quot;:{&quot;date-parts&quot;:[[2022]]},&quot;page&quot;:&quot;1-18&quot;,&quot;publisher&quot;:&quot;Elsevier&quot;},&quot;isTemporary&quot;:false}],&quot;citationTag&quot;:&quot;MENDELEY_CITATION_v3_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&quot;},{&quot;citationID&quot;:&quot;MENDELEY_CITATION_2f4e1ade-6980-416b-9668-b5258db29801&quot;,&quot;properties&quot;:{&quot;noteIndex&quot;:0},&quot;isEdited&quot;:false,&quot;manualOverride&quot;:{&quot;isManuallyOverridden&quot;:false,&quot;citeprocText&quot;:&quot;(Salagre and Vieta, 2022)&quot;,&quot;manualOverrideText&quot;:&quot;&quot;},&quot;citationItems&quot;:[{&quot;id&quot;:&quot;dbdd5cbd-2894-3abd-a7f7-3675f53cbf49&quot;,&quot;itemData&quot;:{&quot;type&quot;:&quot;chapter&quot;,&quot;id&quot;:&quot;dbdd5cbd-2894-3abd-a7f7-3675f53cbf49&quot;,&quot;title&quot;:&quot;Biomarkers in bipolar disorder: an overview&quot;,&quot;author&quot;:[{&quot;family&quot;:&quot;Salagre&quot;,&quot;given&quot;:&quot;Estela&quot;,&quot;parse-names&quot;:false,&quot;dropping-particle&quot;:&quot;&quot;,&quot;non-dropping-particle&quot;:&quot;&quot;},{&quot;family&quot;:&quot;Vieta&quot;,&quot;given&quot;:&quot;Eduard&quot;,&quot;parse-names&quot;:false,&quot;dropping-particle&quot;:&quot;&quot;,&quot;non-dropping-particle&quot;:&quot;&quot;}],&quot;container-title&quot;:&quot;Biomarkers in Bipolar Disorders&quot;,&quot;DOI&quot;:&quot;10.1016/b978-0-12-821398-8.00012-6&quot;,&quot;issued&quot;:{&quot;date-parts&quot;:[[2022]]},&quot;page&quot;:&quot;1-18&quot;,&quot;publisher&quot;:&quot;Elsevier&quot;},&quot;isTemporary&quot;:false}],&quot;citationTag&quot;:&quot;MENDELEY_CITATION_v3_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&quot;},{&quot;citationID&quot;:&quot;MENDELEY_CITATION_f0209ccb-1ee8-4aa2-aab8-10e870c40081&quot;,&quot;properties&quot;:{&quot;noteIndex&quot;:0},&quot;isEdited&quot;:false,&quot;manualOverride&quot;:{&quot;isManuallyOverridden&quot;:false,&quot;citeprocText&quot;:&quot;(Rowland and Marwaha, 2018)&quot;,&quot;manualOverrideText&quot;:&quot;&quot;},&quot;citationItems&quot;:[{&quot;id&quot;:&quot;a53bfb83-c4ca-3219-9e58-5b76a98ae36f&quot;,&quot;itemData&quot;:{&quot;type&quot;:&quot;article-journal&quot;,&quot;id&quot;:&quot;a53bfb83-c4ca-3219-9e58-5b76a98ae36f&quot;,&quot;title&quot;:&quot;Epidemiology and risk factors for bipolar disorder&quot;,&quot;author&quot;:[{&quot;family&quot;:&quot;Rowland&quot;,&quot;given&quot;:&quot;Tobias A.&quot;,&quot;parse-names&quot;:false,&quot;dropping-particle&quot;:&quot;&quot;,&quot;non-dropping-particle&quot;:&quot;&quot;},{&quot;family&quot;:&quot;Marwaha&quot;,&quot;given&quot;:&quot;Steven&quot;,&quot;parse-names&quot;:false,&quot;dropping-particle&quot;:&quot;&quot;,&quot;non-dropping-particle&quot;:&quot;&quot;}],&quot;container-title&quot;:&quot;Therapeutic Advances in Psychopharmacology&quot;,&quot;DOI&quot;:&quot;10.1177/2045125318769235&quot;,&quot;ISSN&quot;:&quot;2045-1253&quot;,&quot;PMID&quot;:&quot;30181867&quot;,&quot;issued&quot;:{&quot;date-parts&quot;:[[2018,9]]},&quot;page&quot;:&quot;251-269&quot;,&quot;abstract&quot;:&quot;Bipolar disorder is a multifactorial illness with uncertain aetiology. Knowledge of potential risk factors enables clinicians to identify patients who are more likely to develop bipolar disorder, which directs further investigation, follow up and caution when prescribing. Ideally, identifying directly causative factors for bipolar disorder would enable intervention on an individual or population level to prevent the development of the illness, and improve outcomes through earlier treatment. This article reviews the epidemiology of bipolar disorder, along with putative demographic, genetic and environmental risk factors, while assessing the strength of these associations and to what extent they might be said to be ‘causative’. While numerous genetic and environmental risk factors have been identified, the attributable risk of individual factors is often small, and most are not specific to bipolar disorder but are associated with several mental illnesses. Therefore, while some genetic and environmental factors have strong evidence supporting their association with bipolar disorder, fewer have sufficient evidence to establish causality. There is increasing interest in the role of specific gene–environment interactions, as well as the mechanisms by which risk factors interact to lead to bipolar disorder.&quot;,&quot;publisher&quot;:&quot;SAGE Publications&quot;,&quot;issue&quot;:&quot;9&quot;,&quot;volume&quot;:&quot;8&quot;,&quot;expandedJournalTitle&quot;:&quot;Therapeutic Advances in Psychopharmacology&quot;},&quot;isTemporary&quot;:false}],&quot;citationTag&quot;:&quot;MENDELEY_CITATION_v3_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&quot;},{&quot;citationID&quot;:&quot;MENDELEY_CITATION_0ea97366-c537-4513-9e23-d731c36b5114&quot;,&quot;properties&quot;:{&quot;noteIndex&quot;:0},&quot;isEdited&quot;:false,&quot;manualOverride&quot;:{&quot;isManuallyOverridden&quot;:true,&quot;citeprocText&quot;:&quot;(Kim et al., 2021)&quot;,&quot;manualOverrideText&quot;:&quot;(Kim et al., 2021).&quot;},&quot;citationItems&quot;:[{&quot;id&quot;:&quot;7a0e2923-2d51-390c-b990-8c0fac1a279d&quot;,&quot;itemData&quot;:{&quot;type&quot;:&quot;article-journal&quot;,&quot;id&quot;:&quot;7a0e2923-2d51-390c-b990-8c0fac1a279d&quot;,&quot;title&quot;:&quot;Association between genetic variants of the norepinephrine transporter gene (SLC6A2) and bipolar I disorder&quot;,&quot;author&quot;:[{&quot;family&quot;:&quot;Kim&quot;,&quot;given&quot;:&quot;Sun Young&quot;,&quot;parse-names&quot;:false,&quot;dropping-particle&quot;:&quot;&quot;,&quot;non-dropping-particle&quot;:&quot;&quot;},{&quot;family&quot;:&quot;Kim&quot;,&quot;given&quot;:&quot;Han Na&quot;,&quot;parse-names&quot;:false,&quot;dropping-particle&quot;:&quot;&quot;,&quot;non-dropping-particle&quot;:&quot;&quot;},{&quot;family&quot;:&quot;Jeon&quot;,&quot;given&quot;:&quot;Sang Won&quot;,&quot;parse-names&quot;:false,&quot;dropping-particle&quot;:&quot;&quot;,&quot;non-dropping-particle&quot;:&quot;&quot;},{&quot;family&quot;:&quot;Lim&quot;,&quot;given&quot;:&quot;Weon Jeong&quot;,&quot;parse-names&quot;:false,&quot;dropping-particle&quot;:&quot;&quot;,&quot;non-dropping-particle&quot;:&quot;&quot;},{&quot;family&quot;:&quot;Kim&quot;,&quot;given&quot;:&quot;Soo In&quot;,&quot;parse-names&quot;:false,&quot;dropping-particle&quot;:&quot;&quot;,&quot;non-dropping-particle&quot;:&quot;&quot;},{&quot;family&quot;:&quot;Lee&quot;,&quot;given&quot;:&quot;Youn Jung&quot;,&quot;parse-names&quot;:false,&quot;dropping-particle&quot;:&quot;&quot;,&quot;non-dropping-particle&quot;:&quot;&quot;},{&quot;family&quot;:&quot;Kim&quot;,&quot;given&quot;:&quot;Se Young&quot;,&quot;parse-names&quot;:false,&quot;dropping-particle&quot;:&quot;&quot;,&quot;non-dropping-particle&quot;:&quot;&quot;},{&quot;family&quot;:&quot;Kim&quot;,&quot;given&quot;:&quot;Yong Ku&quot;,&quot;parse-names&quot;:false,&quot;dropping-particle&quot;:&quot;&quot;,&quot;non-dropping-particle&quot;:&quot;&quot;}],&quot;container-title&quot;:&quot;Progress in Neuro-Psychopharmacology and Biological Psychiatry&quot;,&quot;DOI&quot;:&quot;10.1016/j.pnpbp.2020.110227&quot;,&quot;ISSN&quot;:&quot;18784216&quot;,&quot;PMID&quot;:&quot;33340618&quot;,&quot;issued&quot;:{&quot;date-parts&quot;:[[2021,4,20]]},&quot;abstract&quot;:&quot;We aimed to investigate the associations between genetic variants of the norepinephrine transporter gene (NET, also known as SLC6A2) and diagnosis of bipolar I disorder. In addition, we examined the relationship between the genetic variants and manic and psychotic symptoms in patients with bipolar I disorder. The three SNPs rs28386840, rs2242446, and rs5569 were genotyped in 326 patients: patients with bipolar I disorder (n = 160) and a control group (n = 166). Subsequently, multivariate logistic regression analysis adjusting for age and sex was conducted to identify independent influences of the SNPs on diagnosis of bipolar I disorder. A possible association between manic and psychotic symptoms and variants of SLC6A2 was also investigated in patients with bipolar I disorder. The rs28836840 SNP in the 5’-UTR of SLC6A2 was significantly associated with bipolar I disorder and with severity of manic and psychotic symptoms in this disorder. Individuals carrying a T allele in the rs28836840 SNP were likely to have a lower risk of bipolar I disorder or lower severity of manic and psychotic symptoms in patients with bipolar I disorder (bipolar I disorder diagnosis: OR = 0.643, 95% Cl = 0.468–0.883, p = 0.006; manic symptoms: β = −2.457, 95% Cl = −4.674 ~ −0.239, p = 0.031; psychotic symptoms: β = −2.501, 95% Cl = −4.700 ~ −0.301, p = 0.027). For the rs2242446 and rs5569 SNPs, there were no significant differences between patients with bipolar I disorder and those without. Our results revealed associations of the rs28386840 SNP with bipolar I disorder diagnosis and with severity of manic and psychotic symptoms. However, the findings reported here require replication in larger samples and various ethnic groups.&quot;,&quot;publisher&quot;:&quot;Elsevier Inc.&quot;,&quot;volume&quot;:&quot;107&quot;,&quot;expandedJournalTitle&quot;:&quot;Progress in Neuro-Psychopharmacology and Biological Psychiatry&quot;},&quot;isTemporary&quot;:false}],&quot;citationTag&quot;:&quot;MENDELEY_CITATION_v3_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&quot;},{&quot;citationID&quot;:&quot;MENDELEY_CITATION_d777b90d-a703-4211-887e-6373e8c4ef34&quot;,&quot;properties&quot;:{&quot;noteIndex&quot;:0},&quot;isEdited&quot;:false,&quot;manualOverride&quot;:{&quot;isManuallyOverridden&quot;:true,&quot;citeprocText&quot;:&quot;(Kim et al., 2021; Yang et al., 2021)&quot;,&quot;manualOverrideText&quot;:&quot;(Kim et al., 2021; Yang et al., 2021).&quot;},&quot;citationItems&quot;:[{&quot;id&quot;:&quot;16ca2dc1-0b15-3598-8924-343f537bdb36&quot;,&quot;itemData&quot;:{&quot;type&quot;:&quot;article-journal&quot;,&quot;id&quot;:&quot;16ca2dc1-0b15-3598-8924-343f537bdb36&quot;,&quot;title&quot;:&quot;SERINC2 increases the risk of bipolar disorder in the Chinese population&quot;,&quot;author&quot;:[{&quot;family&quot;:&quot;Yang&quot;,&quot;given&quot;:&quot;Dong&quot;,&quot;parse-names&quot;:false,&quot;dropping-particle&quot;:&quot;&quot;,&quot;non-dropping-particle&quot;:&quot;&quot;},{&quot;family&quot;:&quot;Chen&quot;,&quot;given&quot;:&quot;Jianshan&quot;,&quot;parse-names&quot;:false,&quot;dropping-particle&quot;:&quot;&quot;,&quot;non-dropping-particle&quot;:&quot;&quot;},{&quot;family&quot;:&quot;Cheng&quot;,&quot;given&quot;:&quot;Xiongchao&quot;,&quot;parse-names&quot;:false,&quot;dropping-particle&quot;:&quot;&quot;,&quot;non-dropping-particle&quot;:&quot;&quot;},{&quot;family&quot;:&quot;Cao&quot;,&quot;given&quot;:&quot;Bo&quot;,&quot;parse-names&quot;:false,&quot;dropping-particle&quot;:&quot;&quot;,&quot;non-dropping-particle&quot;:&quot;&quot;},{&quot;family&quot;:&quot;Chang&quot;,&quot;given&quot;:&quot;Hao&quot;,&quot;parse-names&quot;:false,&quot;dropping-particle&quot;:&quot;&quot;,&quot;non-dropping-particle&quot;:&quot;&quot;},{&quot;family&quot;:&quot;Li&quot;,&quot;given&quot;:&quot;Xuan&quot;,&quot;parse-names&quot;:false,&quot;dropping-particle&quot;:&quot;&quot;,&quot;non-dropping-particle&quot;:&quot;&quot;},{&quot;family&quot;:&quot;Yang&quot;,&quot;given&quot;:&quot;Chanjuan&quot;,&quot;parse-names&quot;:false,&quot;dropping-particle&quot;:&quot;&quot;,&quot;non-dropping-particle&quot;:&quot;&quot;},{&quot;family&quot;:&quot;Wu&quot;,&quot;given&quot;:&quot;Qiuxia&quot;,&quot;parse-names&quot;:false,&quot;dropping-particle&quot;:&quot;&quot;,&quot;non-dropping-particle&quot;:&quot;&quot;},{&quot;family&quot;:&quot;Sun&quot;,&quot;given&quot;:&quot;Jiaqi&quot;,&quot;parse-names&quot;:false,&quot;dropping-particle&quot;:&quot;&quot;,&quot;non-dropping-particle&quot;:&quot;&quot;},{&quot;family&quot;:&quot;Manry&quot;,&quot;given&quot;:&quot;Diane&quot;,&quot;parse-names&quot;:false,&quot;dropping-particle&quot;:&quot;&quot;,&quot;non-dropping-particle&quot;:&quot;&quot;},{&quot;family&quot;:&quot;Pan&quot;,&quot;given&quot;:&quot;Yukun&quot;,&quot;parse-names&quot;:false,&quot;dropping-particle&quot;:&quot;&quot;,&quot;non-dropping-particle&quot;:&quot;&quot;},{&quot;family&quot;:&quot;Dong&quot;,&quot;given&quot;:&quot;Yongli&quot;,&quot;parse-names&quot;:false,&quot;dropping-particle&quot;:&quot;&quot;,&quot;non-dropping-particle&quot;:&quot;&quot;},{&quot;family&quot;:&quot;Li&quot;,&quot;given&quot;:&quot;Jiaojiao&quot;,&quot;parse-names&quot;:false,&quot;dropping-particle&quot;:&quot;&quot;,&quot;non-dropping-particle&quot;:&quot;&quot;},{&quot;family&quot;:&quot;Xu&quot;,&quot;given&quot;:&quot;Tian&quot;,&quot;parse-names&quot;:false,&quot;dropping-particle&quot;:&quot;&quot;,&quot;non-dropping-particle&quot;:&quot;&quot;},{&quot;family&quot;:&quot;Cao&quot;,&quot;given&quot;:&quot;Liping&quot;,&quot;parse-names&quot;:false,&quot;dropping-particle&quot;:&quot;&quot;,&quot;non-dropping-particle&quot;:&quot;&quot;}],&quot;container-title&quot;:&quot;Depression and Anxiety&quot;,&quot;DOI&quot;:&quot;10.1002/da.23186&quot;,&quot;ISSN&quot;:&quot;15206394&quot;,&quot;PMID&quot;:&quot;34288243&quot;,&quot;issued&quot;:{&quot;date-parts&quot;:[[2021,9,1]]},&quot;page&quot;:&quot;985-995&quot;,&quot;abstract&quot;:&quot;Background: Although common variants in a large collection of patients are associated with increased risk for bipolar disorder (BD), studies have only been able to predict 25%-45% of risks, suggesting that lots of variants that contribute to the risk for BD haven't been identified. Our study aims to identify novel BD risk genes. Methods: We performed whole-exome sequencing of 27 individuals from 6 BD multi-affected Chinese families to identify candidate variants. Targeted sequencing of one of the novel risk genes, SERINC2, in additional sporadic 717 BD patients and 312 healthy controls (HC) validated the association. Magnetic resonance imaging (MRI) were performed to evaluate the effect of the variant to brain structures from 213 subjects (4 BD subjects from a multi-affected family, 130 sporadic BD subjects and 79 HC control). Results: BD pedigrees had an increased burden of uncommon variants in extracellular matrix (ECM) and calcium ion binding. By large-scale sequencing we identified a novel recessive BD risk gene, SERINC2, which plays a role in synthesis of sphingolipid and phosphatidylserine (PS). MRI image results show the homozygous nonsense variant in SERINC2 affects the volume of white matter in cerebellum. Conclusions: Our study identified SERINC2 as a risk gene of BD in the Chinese population.&quot;,&quot;publisher&quot;:&quot;John Wiley and Sons Inc&quot;,&quot;issue&quot;:&quot;9&quot;,&quot;volume&quot;:&quot;38&quot;,&quot;expandedJournalTitle&quot;:&quot;Depression and Anxiety&quot;},&quot;isTemporary&quot;:false},{&quot;id&quot;:&quot;7a0e2923-2d51-390c-b990-8c0fac1a279d&quot;,&quot;itemData&quot;:{&quot;type&quot;:&quot;article-journal&quot;,&quot;id&quot;:&quot;7a0e2923-2d51-390c-b990-8c0fac1a279d&quot;,&quot;title&quot;:&quot;Association between genetic variants of the norepinephrine transporter gene (SLC6A2) and bipolar I disorder&quot;,&quot;author&quot;:[{&quot;family&quot;:&quot;Kim&quot;,&quot;given&quot;:&quot;Sun Young&quot;,&quot;parse-names&quot;:false,&quot;dropping-particle&quot;:&quot;&quot;,&quot;non-dropping-particle&quot;:&quot;&quot;},{&quot;family&quot;:&quot;Kim&quot;,&quot;given&quot;:&quot;Han Na&quot;,&quot;parse-names&quot;:false,&quot;dropping-particle&quot;:&quot;&quot;,&quot;non-dropping-particle&quot;:&quot;&quot;},{&quot;family&quot;:&quot;Jeon&quot;,&quot;given&quot;:&quot;Sang Won&quot;,&quot;parse-names&quot;:false,&quot;dropping-particle&quot;:&quot;&quot;,&quot;non-dropping-particle&quot;:&quot;&quot;},{&quot;family&quot;:&quot;Lim&quot;,&quot;given&quot;:&quot;Weon Jeong&quot;,&quot;parse-names&quot;:false,&quot;dropping-particle&quot;:&quot;&quot;,&quot;non-dropping-particle&quot;:&quot;&quot;},{&quot;family&quot;:&quot;Kim&quot;,&quot;given&quot;:&quot;Soo In&quot;,&quot;parse-names&quot;:false,&quot;dropping-particle&quot;:&quot;&quot;,&quot;non-dropping-particle&quot;:&quot;&quot;},{&quot;family&quot;:&quot;Lee&quot;,&quot;given&quot;:&quot;Youn Jung&quot;,&quot;parse-names&quot;:false,&quot;dropping-particle&quot;:&quot;&quot;,&quot;non-dropping-particle&quot;:&quot;&quot;},{&quot;family&quot;:&quot;Kim&quot;,&quot;given&quot;:&quot;Se Young&quot;,&quot;parse-names&quot;:false,&quot;dropping-particle&quot;:&quot;&quot;,&quot;non-dropping-particle&quot;:&quot;&quot;},{&quot;family&quot;:&quot;Kim&quot;,&quot;given&quot;:&quot;Yong Ku&quot;,&quot;parse-names&quot;:false,&quot;dropping-particle&quot;:&quot;&quot;,&quot;non-dropping-particle&quot;:&quot;&quot;}],&quot;container-title&quot;:&quot;Progress in Neuro-Psychopharmacology and Biological Psychiatry&quot;,&quot;DOI&quot;:&quot;10.1016/j.pnpbp.2020.110227&quot;,&quot;ISSN&quot;:&quot;18784216&quot;,&quot;PMID&quot;:&quot;33340618&quot;,&quot;issued&quot;:{&quot;date-parts&quot;:[[2021,4,20]]},&quot;abstract&quot;:&quot;We aimed to investigate the associations between genetic variants of the norepinephrine transporter gene (NET, also known as SLC6A2) and diagnosis of bipolar I disorder. In addition, we examined the relationship between the genetic variants and manic and psychotic symptoms in patients with bipolar I disorder. The three SNPs rs28386840, rs2242446, and rs5569 were genotyped in 326 patients: patients with bipolar I disorder (n = 160) and a control group (n = 166). Subsequently, multivariate logistic regression analysis adjusting for age and sex was conducted to identify independent influences of the SNPs on diagnosis of bipolar I disorder. A possible association between manic and psychotic symptoms and variants of SLC6A2 was also investigated in patients with bipolar I disorder. The rs28836840 SNP in the 5’-UTR of SLC6A2 was significantly associated with bipolar I disorder and with severity of manic and psychotic symptoms in this disorder. Individuals carrying a T allele in the rs28836840 SNP were likely to have a lower risk of bipolar I disorder or lower severity of manic and psychotic symptoms in patients with bipolar I disorder (bipolar I disorder diagnosis: OR = 0.643, 95% Cl = 0.468–0.883, p = 0.006; manic symptoms: β = −2.457, 95% Cl = −4.674 ~ −0.239, p = 0.031; psychotic symptoms: β = −2.501, 95% Cl = −4.700 ~ −0.301, p = 0.027). For the rs2242446 and rs5569 SNPs, there were no significant differences between patients with bipolar I disorder and those without. Our results revealed associations of the rs28386840 SNP with bipolar I disorder diagnosis and with severity of manic and psychotic symptoms. However, the findings reported here require replication in larger samples and various ethnic groups.&quot;,&quot;publisher&quot;:&quot;Elsevier Inc.&quot;,&quot;volume&quot;:&quot;107&quot;,&quot;expandedJournalTitle&quot;:&quot;Progress in Neuro-Psychopharmacology and Biological Psychiatry&quot;},&quot;isTemporary&quot;:false}],&quot;citationTag&quot;:&quot;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&quot;},{&quot;citationID&quot;:&quot;MENDELEY_CITATION_1f8d903d-07e6-4a93-95a5-9a7df2d56728&quot;,&quot;properties&quot;:{&quot;noteIndex&quot;:0},&quot;isEdited&quot;:false,&quot;manualOverride&quot;:{&quot;isManuallyOverridden&quot;:true,&quot;citeprocText&quot;:&quot;(Oraki Kohshour et al., 2022)&quot;,&quot;manualOverrideText&quot;:&quot;(Oraki Kohshour et al., 2022).&quot;},&quot;citationItems&quot;:[{&quot;id&quot;:&quot;99ad4a58-234f-351a-9afa-68fd408ebff1&quot;,&quot;itemData&quot;:{&quot;type&quot;:&quot;article-journal&quot;,&quot;id&quot;:&quot;99ad4a58-234f-351a-9afa-68fd408ebff1&quot;,&quot;title&quot;:&quot;Genomic and neuroimaging approaches to bipolar disorder&quot;,&quot;author&quot;:[{&quot;family&quot;:&quot;Oraki Kohshour&quot;,&quot;given&quot;:&quot;Mojtaba&quot;,&quot;parse-names&quot;:false,&quot;dropping-particle&quot;:&quot;&quot;,&quot;non-dropping-particle&quot;:&quot;&quot;},{&quot;family&quot;:&quot;Papiol&quot;,&quot;given&quot;:&quot;Sergi&quot;,&quot;parse-names&quot;:false,&quot;dropping-particle&quot;:&quot;&quot;,&quot;non-dropping-particle&quot;:&quot;&quot;},{&quot;family&quot;:&quot;Ching&quot;,&quot;given&quot;:&quot;Christopher R. K.&quot;,&quot;parse-names&quot;:false,&quot;dropping-particle&quot;:&quot;&quot;,&quot;non-dropping-particle&quot;:&quot;&quot;},{&quot;family&quot;:&quot;Schulze&quot;,&quot;given&quot;:&quot;Thomas G.&quot;,&quot;parse-names&quot;:false,&quot;dropping-particle&quot;:&quot;&quot;,&quot;non-dropping-particle&quot;:&quot;&quot;}],&quot;container-title&quot;:&quot;BJPsych Open&quot;,&quot;DOI&quot;:&quot;10.1192/bjo.2021.1082&quot;,&quot;ISSN&quot;:&quot;2056-4724&quot;,&quot;URL&quot;:&quot;https://www.cambridge.org/core/product/identifier/S2056472421010826/type/journal_article&quot;,&quot;issued&quot;:{&quot;date-parts&quot;:[[2022,3,1]]},&quot;page&quot;:&quot;e36&quot;,&quot;issue&quot;:&quot;2&quot;,&quot;volume&quot;:&quot;8&quot;,&quot;expandedJournalTitle&quot;:&quot;BJPsych Open&quot;},&quot;isTemporary&quot;:false}],&quot;citationTag&quot;:&quot;MENDELEY_CITATION_v3_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&quot;},{&quot;citationID&quot;:&quot;MENDELEY_CITATION_1f79903d-fd10-420f-a463-c131e9aaf036&quot;,&quot;properties&quot;:{&quot;noteIndex&quot;:0},&quot;isEdited&quot;:false,&quot;manualOverride&quot;:{&quot;isManuallyOverridden&quot;:false,&quot;citeprocText&quot;:&quot;(Akula et al., 2014; Hu et al., 2016; Ryan et al., 2006)&quot;,&quot;manualOverrideText&quot;:&quot;&quot;},&quot;citationItems&quot;:[{&quot;id&quot;:&quot;43fa7c60-29ac-3e50-a50d-68199aa87301&quot;,&quot;itemData&quot;:{&quot;type&quot;:&quot;article-journal&quot;,&quot;id&quot;:&quot;43fa7c60-29ac-3e50-a50d-68199aa87301&quot;,&quot;title&quot;:&quot;RNA-sequencing of the brain transcriptome implicates dysregulation of neuroplasticity, circadian rhythms and GTPase binding in bipolar disorder&quot;,&quot;author&quot;:[{&quot;family&quot;:&quot;Akula&quot;,&quot;given&quot;:&quot;N&quot;,&quot;parse-names&quot;:false,&quot;dropping-particle&quot;:&quot;&quot;,&quot;non-dropping-particle&quot;:&quot;&quot;},{&quot;family&quot;:&quot;Barb&quot;,&quot;given&quot;:&quot;J&quot;,&quot;parse-names&quot;:false,&quot;dropping-particle&quot;:&quot;&quot;,&quot;non-dropping-particle&quot;:&quot;&quot;},{&quot;family&quot;:&quot;Jiang&quot;,&quot;given&quot;:&quot;X&quot;,&quot;parse-names&quot;:false,&quot;dropping-particle&quot;:&quot;&quot;,&quot;non-dropping-particle&quot;:&quot;&quot;},{&quot;family&quot;:&quot;Wendland&quot;,&quot;given&quot;:&quot;J R&quot;,&quot;parse-names&quot;:false,&quot;dropping-particle&quot;:&quot;&quot;,&quot;non-dropping-particle&quot;:&quot;&quot;},{&quot;family&quot;:&quot;Choi&quot;,&quot;given&quot;:&quot;K H&quot;,&quot;parse-names&quot;:false,&quot;dropping-particle&quot;:&quot;&quot;,&quot;non-dropping-particle&quot;:&quot;&quot;},{&quot;family&quot;:&quot;Sen&quot;,&quot;given&quot;:&quot;S K&quot;,&quot;parse-names&quot;:false,&quot;dropping-particle&quot;:&quot;&quot;,&quot;non-dropping-particle&quot;:&quot;&quot;},{&quot;family&quot;:&quot;Hou&quot;,&quot;given&quot;:&quot;L&quot;,&quot;parse-names&quot;:false,&quot;dropping-particle&quot;:&quot;&quot;,&quot;non-dropping-particle&quot;:&quot;&quot;},{&quot;family&quot;:&quot;Chen&quot;,&quot;given&quot;:&quot;D T W&quot;,&quot;parse-names&quot;:false,&quot;dropping-particle&quot;:&quot;&quot;,&quot;non-dropping-particle&quot;:&quot;&quot;},{&quot;family&quot;:&quot;Laje&quot;,&quot;given&quot;:&quot;G&quot;,&quot;parse-names&quot;:false,&quot;dropping-particle&quot;:&quot;&quot;,&quot;non-dropping-particle&quot;:&quot;&quot;},{&quot;family&quot;:&quot;Johnson&quot;,&quot;given&quot;:&quot;K&quot;,&quot;parse-names&quot;:false,&quot;dropping-particle&quot;:&quot;&quot;,&quot;non-dropping-particle&quot;:&quot;&quot;},{&quot;family&quot;:&quot;Lipska&quot;,&quot;given&quot;:&quot;B K&quot;,&quot;parse-names&quot;:false,&quot;dropping-particle&quot;:&quot;&quot;,&quot;non-dropping-particle&quot;:&quot;&quot;},{&quot;family&quot;:&quot;Kleinman&quot;,&quot;given&quot;:&quot;J E&quot;,&quot;parse-names&quot;:false,&quot;dropping-particle&quot;:&quot;&quot;,&quot;non-dropping-particle&quot;:&quot;&quot;},{&quot;family&quot;:&quot;Corrada-Bravo&quot;,&quot;given&quot;:&quot;H&quot;,&quot;parse-names&quot;:false,&quot;dropping-particle&quot;:&quot;&quot;,&quot;non-dropping-particle&quot;:&quot;&quot;},{&quot;family&quot;:&quot;Detera-Wadleigh&quot;,&quot;given&quot;:&quot;S&quot;,&quot;parse-names&quot;:false,&quot;dropping-particle&quot;:&quot;&quot;,&quot;non-dropping-particle&quot;:&quot;&quot;},{&quot;family&quot;:&quot;Munson&quot;,&quot;given&quot;:&quot;P J&quot;,&quot;parse-names&quot;:false,&quot;dropping-particle&quot;:&quot;&quot;,&quot;non-dropping-particle&quot;:&quot;&quot;},{&quot;family&quot;:&quot;McMahon&quot;,&quot;given&quot;:&quot;F J&quot;,&quot;parse-names&quot;:false,&quot;dropping-particle&quot;:&quot;&quot;,&quot;non-dropping-particle&quot;:&quot;&quot;}],&quot;container-title&quot;:&quot;Molecular Psychiatry&quot;,&quot;DOI&quot;:&quot;10.1038/mp.2013.170&quot;,&quot;ISSN&quot;:&quot;1476-5578&quot;,&quot;URL&quot;:&quot;https://doi.org/10.1038/mp.2013.170&quot;,&quot;issued&quot;:{&quot;date-parts&quot;:[[2014]]},&quot;page&quot;:&quot;1179-1185&quot;,&quot;abstract&quot;:&quot;RNA-sequencing (RNA-seq) is a powerful technique to investigate the complexity of gene expression in the human brain. We used RNA-seq to survey the brain transcriptome in high-quality postmortem dorsolateral prefrontal cortex from 11 individuals diagnosed with bipolar disorder (BD) and from 11 age- and gender-matched controls. Deep sequencing was performed, with over 350 million reads per specimen. At a false discovery rate of &lt;5%, we detected five differentially expressed (DE) genes and 12 DE transcripts, most of which have not been previously implicated in BD. Among these, Prominin 1/CD133 and ATP-binding cassette-sub-family G-member2 (ABCG2) have important roles in neuroplasticity. We also show for the first time differential expression of long noncoding RNAs (lncRNAs) in BD. DE transcripts include those of serine/arginine-rich splicing factor 5 (SRSF5) and regulatory factor X4 (RFX4), which along with lncRNAs have a role in mammalian circadian rhythms. The DE genes were significantly enriched for several Gene Ontology categories. Of these, genes involved with GTPase binding were also enriched for BD-associated SNPs from previous genome-wide association studies, suggesting that differential expression of these genes is not simply a consequence of BD or its treatment. Many of these findings were replicated by microarray in an independent sample of 60 cases and controls. These results highlight common pathways for inherited and non-inherited influences on disease risk that may constitute good targets for novel therapies.&quot;,&quot;issue&quot;:&quot;11&quot;,&quot;volume&quot;:&quot;19&quot;,&quot;expandedJournalTitle&quot;:&quot;Molecular Psychiatry&quot;},&quot;isTemporary&quot;:false},{&quot;id&quot;:&quot;8b245fad-7221-3e47-824c-f6e026d90442&quot;,&quot;itemData&quot;:{&quot;type&quot;:&quot;article-journal&quot;,&quot;id&quot;:&quot;8b245fad-7221-3e47-824c-f6e026d90442&quot;,&quot;title&quot;:&quot;Systematically characterizing dysfunctional long intergenic non-coding RNAs in multiple brain regions of major psychosis&quot;,&quot;author&quot;:[{&quot;family&quot;:&quot;Hu&quot;,&quot;given&quot;:&quot;Jing&quot;,&quot;parse-names&quot;:false,&quot;dropping-particle&quot;:&quot;&quot;,&quot;non-dropping-particle&quot;:&quot;&quot;},{&quot;family&quot;:&quot;Xu&quot;,&quot;given&quot;:&quot;Jinyuan&quot;,&quot;parse-names&quot;:false,&quot;dropping-particle&quot;:&quot;&quot;,&quot;non-dropping-particle&quot;:&quot;&quot;},{&quot;family&quot;:&quot;Pang&quot;,&quot;given&quot;:&quot;Lin&quot;,&quot;parse-names&quot;:false,&quot;dropping-particle&quot;:&quot;&quot;,&quot;non-dropping-particle&quot;:&quot;&quot;},{&quot;family&quot;:&quot;Zhao&quot;,&quot;given&quot;:&quot;Hongying&quot;,&quot;parse-names&quot;:false,&quot;dropping-particle&quot;:&quot;&quot;,&quot;non-dropping-particle&quot;:&quot;&quot;},{&quot;family&quot;:&quot;Li&quot;,&quot;given&quot;:&quot;Feng&quot;,&quot;parse-names&quot;:false,&quot;dropping-particle&quot;:&quot;&quot;,&quot;non-dropping-particle&quot;:&quot;&quot;},{&quot;family&quot;:&quot;Deng&quot;,&quot;given&quot;:&quot;Yulan&quot;,&quot;parse-names&quot;:false,&quot;dropping-particle&quot;:&quot;&quot;,&quot;non-dropping-particle&quot;:&quot;&quot;},{&quot;family&quot;:&quot;Liu&quot;,&quot;given&quot;:&quot;Ling&quot;,&quot;parse-names&quot;:false,&quot;dropping-particle&quot;:&quot;&quot;,&quot;non-dropping-particle&quot;:&quot;&quot;},{&quot;family&quot;:&quot;Lan&quot;,&quot;given&quot;:&quot;Yujia&quot;,&quot;parse-names&quot;:false,&quot;dropping-particle&quot;:&quot;&quot;,&quot;non-dropping-particle&quot;:&quot;&quot;},{&quot;family&quot;:&quot;Zhang&quot;,&quot;given&quot;:&quot;Xinxin&quot;,&quot;parse-names&quot;:false,&quot;dropping-particle&quot;:&quot;&quot;,&quot;non-dropping-particle&quot;:&quot;&quot;},{&quot;family&quot;:&quot;Zhao&quot;,&quot;given&quot;:&quot;Tingting&quot;,&quot;parse-names&quot;:false,&quot;dropping-particle&quot;:&quot;&quot;,&quot;non-dropping-particle&quot;:&quot;&quot;},{&quot;family&quot;:&quot;Xu&quot;,&quot;given&quot;:&quot;Chaohan&quot;,&quot;parse-names&quot;:false,&quot;dropping-particle&quot;:&quot;&quot;,&quot;non-dropping-particle&quot;:&quot;&quot;},{&quot;family&quot;:&quot;Xu&quot;,&quot;given&quot;:&quot;Chun&quot;,&quot;parse-names&quot;:false,&quot;dropping-particle&quot;:&quot;&quot;,&quot;non-dropping-particle&quot;:&quot;&quot;},{&quot;family&quot;:&quot;Xiao&quot;,&quot;given&quot;:&quot;Yun&quot;,&quot;parse-names&quot;:false,&quot;dropping-particle&quot;:&quot;&quot;,&quot;non-dropping-particle&quot;:&quot;&quot;},{&quot;family&quot;:&quot;Li&quot;,&quot;given&quot;:&quot;Xia&quot;,&quot;parse-names&quot;:false,&quot;dropping-particle&quot;:&quot;&quot;,&quot;non-dropping-particle&quot;:&quot;&quot;}],&quot;container-title&quot;:&quot;Oncotarget&quot;,&quot;DOI&quot;:&quot;https://doi.org/10.18632/oncotarget.12122&quot;,&quot;ISSN&quot;:&quot;1949-2553&quot;,&quot;URL&quot;:&quot;https://www.oncotarget.com/article/12122/&quot;,&quot;issued&quot;:{&quot;date-parts&quot;:[[2016]]},&quot;page&quot;:&quot;71087-71098&quot;,&quot;publisher&quot;:&quot;Impact Journals, LLC&quot;,&quot;issue&quot;:&quot;44&quot;,&quot;volume&quot;:&quot;7&quot;,&quot;expandedJournalTitle&quot;:&quot;Oncotarget&quot;},&quot;isTemporary&quot;:false},{&quot;id&quot;:&quot;910cbfbc-cac5-3517-99c5-4a2c33fe282c&quot;,&quot;itemData&quot;:{&quot;type&quot;:&quot;article-journal&quot;,&quot;id&quot;:&quot;910cbfbc-cac5-3517-99c5-4a2c33fe282c&quot;,&quot;title&quot;:&quot;Gene expression analysis of bipolar disorder reveals downregulation of the ubiquitin cycle and alterations in synaptic genes&quot;,&quot;author&quot;:[{&quot;family&quot;:&quot;Ryan&quot;,&quot;given&quot;:&quot;M M&quot;,&quot;parse-names&quot;:false,&quot;dropping-particle&quot;:&quot;&quot;,&quot;non-dropping-particle&quot;:&quot;&quot;},{&quot;family&quot;:&quot;Lockstone&quot;,&quot;given&quot;:&quot;H E&quot;,&quot;parse-names&quot;:false,&quot;dropping-particle&quot;:&quot;&quot;,&quot;non-dropping-particle&quot;:&quot;&quot;},{&quot;family&quot;:&quot;Huffaker&quot;,&quot;given&quot;:&quot;S J&quot;,&quot;parse-names&quot;:false,&quot;dropping-particle&quot;:&quot;&quot;,&quot;non-dropping-particle&quot;:&quot;&quot;},{&quot;family&quot;:&quot;Wayland&quot;,&quot;given&quot;:&quot;M T&quot;,&quot;parse-names&quot;:false,&quot;dropping-particle&quot;:&quot;&quot;,&quot;non-dropping-particle&quot;:&quot;&quot;},{&quot;family&quot;:&quot;Webster&quot;,&quot;given&quot;:&quot;M J&quot;,&quot;parse-names&quot;:false,&quot;dropping-particle&quot;:&quot;&quot;,&quot;non-dropping-particle&quot;:&quot;&quot;},{&quot;family&quot;:&quot;Bahn&quot;,&quot;given&quot;:&quot;S&quot;,&quot;parse-names&quot;:false,&quot;dropping-particle&quot;:&quot;&quot;,&quot;non-dropping-particle&quot;:&quot;&quot;}],&quot;container-title&quot;:&quot;Molecular psychiatry&quot;,&quot;DOI&quot;:&quot;10.1038/sj.mp.4001875&quot;,&quot;ISSN&quot;:&quot;1359-4184&quot;,&quot;PMID&quot;:&quot;16894394&quot;,&quot;URL&quot;:&quot;http://europepmc.org/abstract/MED/16894394&quot;,&quot;issued&quot;:{&quot;date-parts&quot;:[[2006]]},&quot;page&quot;:&quot;965-978&quot;,&quot;language&quot;:&quot;eng&quot;,&quot;abstract&quot;:&quot;Bipolar affective disorder is a severe psychiatric disorder with a strong genetic component but unknown pathophysiology. We used microarray technology to determine the expression of approximately 22,000 mRNA transcripts in post-mortem tissue from two brain regions in patients with bipolar disorder and matched healthy controls. Dorsolateral prefrontal cortex tissue from a cohort of 70 subjects and orbitofrontal cortex tissue from a separate cohort of 30 subjects was investigated. The final analysis included 30 bipolar and 31 control subjects for the dorsolateral prefrontal cortex and 10 bipolar and 11 control subjects for the orbitofrontal cortex. Differences between disease and control groups were identified using a rigorous statistical analysis with correction for confounding variables and multiple testing. In the orbitofrontal cortex, 393 differentially expressed transcripts were identified by microarray analysis and a representative subset was validated by quantitative real-time PCR. Pathway analysis revealed significant upregulation of genes involved in G-protein coupled receptor signalling and response to stimulus (in particular the immune response), while genes relating to the ubiquitin cycle and intracellular transport showed coordinated downregulation in bipolar disorder. Additionally, several genes involved in synaptic function were significantly downregulated in bipolar disorder. No significant changes in gene expression were observed in the dorsolateral prefrontal cortex using microarray analysis or quantitative real-time PCR. Our findings implicate the orbitofrontal cortex as a region prominently involved in bipolar disorder and indicate that diverse processes are affected. Overall, our results suggest that dysregulation of the ubiquitin pathway and synaptic function may be central to the disease process.&quot;,&quot;issue&quot;:&quot;10&quot;,&quot;volume&quot;:&quot;11&quot;,&quot;expandedJournalTitle&quot;:&quot;Molecular psychiatry&quot;},&quot;isTemporary&quot;:false}],&quot;citationTag&quot;:&quot;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&quot;},{&quot;citationID&quot;:&quot;MENDELEY_CITATION_d2883c4c-1e49-4d71-ad6a-7771bdc07f2d&quot;,&quot;properties&quot;:{&quot;noteIndex&quot;:0},&quot;isEdited&quot;:false,&quot;manualOverride&quot;:{&quot;isManuallyOverridden&quot;:false,&quot;citeprocText&quot;:&quot;(Hu et al., 2016)&quot;,&quot;manualOverrideText&quot;:&quot;&quot;},&quot;citationItems&quot;:[{&quot;id&quot;:&quot;8b245fad-7221-3e47-824c-f6e026d90442&quot;,&quot;itemData&quot;:{&quot;type&quot;:&quot;article-journal&quot;,&quot;id&quot;:&quot;8b245fad-7221-3e47-824c-f6e026d90442&quot;,&quot;title&quot;:&quot;Systematically characterizing dysfunctional long intergenic non-coding RNAs in multiple brain regions of major psychosis&quot;,&quot;author&quot;:[{&quot;family&quot;:&quot;Hu&quot;,&quot;given&quot;:&quot;Jing&quot;,&quot;parse-names&quot;:false,&quot;dropping-particle&quot;:&quot;&quot;,&quot;non-dropping-particle&quot;:&quot;&quot;},{&quot;family&quot;:&quot;Xu&quot;,&quot;given&quot;:&quot;Jinyuan&quot;,&quot;parse-names&quot;:false,&quot;dropping-particle&quot;:&quot;&quot;,&quot;non-dropping-particle&quot;:&quot;&quot;},{&quot;family&quot;:&quot;Pang&quot;,&quot;given&quot;:&quot;Lin&quot;,&quot;parse-names&quot;:false,&quot;dropping-particle&quot;:&quot;&quot;,&quot;non-dropping-particle&quot;:&quot;&quot;},{&quot;family&quot;:&quot;Zhao&quot;,&quot;given&quot;:&quot;Hongying&quot;,&quot;parse-names&quot;:false,&quot;dropping-particle&quot;:&quot;&quot;,&quot;non-dropping-particle&quot;:&quot;&quot;},{&quot;family&quot;:&quot;Li&quot;,&quot;given&quot;:&quot;Feng&quot;,&quot;parse-names&quot;:false,&quot;dropping-particle&quot;:&quot;&quot;,&quot;non-dropping-particle&quot;:&quot;&quot;},{&quot;family&quot;:&quot;Deng&quot;,&quot;given&quot;:&quot;Yulan&quot;,&quot;parse-names&quot;:false,&quot;dropping-particle&quot;:&quot;&quot;,&quot;non-dropping-particle&quot;:&quot;&quot;},{&quot;family&quot;:&quot;Liu&quot;,&quot;given&quot;:&quot;Ling&quot;,&quot;parse-names&quot;:false,&quot;dropping-particle&quot;:&quot;&quot;,&quot;non-dropping-particle&quot;:&quot;&quot;},{&quot;family&quot;:&quot;Lan&quot;,&quot;given&quot;:&quot;Yujia&quot;,&quot;parse-names&quot;:false,&quot;dropping-particle&quot;:&quot;&quot;,&quot;non-dropping-particle&quot;:&quot;&quot;},{&quot;family&quot;:&quot;Zhang&quot;,&quot;given&quot;:&quot;Xinxin&quot;,&quot;parse-names&quot;:false,&quot;dropping-particle&quot;:&quot;&quot;,&quot;non-dropping-particle&quot;:&quot;&quot;},{&quot;family&quot;:&quot;Zhao&quot;,&quot;given&quot;:&quot;Tingting&quot;,&quot;parse-names&quot;:false,&quot;dropping-particle&quot;:&quot;&quot;,&quot;non-dropping-particle&quot;:&quot;&quot;},{&quot;family&quot;:&quot;Xu&quot;,&quot;given&quot;:&quot;Chaohan&quot;,&quot;parse-names&quot;:false,&quot;dropping-particle&quot;:&quot;&quot;,&quot;non-dropping-particle&quot;:&quot;&quot;},{&quot;family&quot;:&quot;Xu&quot;,&quot;given&quot;:&quot;Chun&quot;,&quot;parse-names&quot;:false,&quot;dropping-particle&quot;:&quot;&quot;,&quot;non-dropping-particle&quot;:&quot;&quot;},{&quot;family&quot;:&quot;Xiao&quot;,&quot;given&quot;:&quot;Yun&quot;,&quot;parse-names&quot;:false,&quot;dropping-particle&quot;:&quot;&quot;,&quot;non-dropping-particle&quot;:&quot;&quot;},{&quot;family&quot;:&quot;Li&quot;,&quot;given&quot;:&quot;Xia&quot;,&quot;parse-names&quot;:false,&quot;dropping-particle&quot;:&quot;&quot;,&quot;non-dropping-particle&quot;:&quot;&quot;}],&quot;container-title&quot;:&quot;Oncotarget&quot;,&quot;DOI&quot;:&quot;https://doi.org/10.18632/oncotarget.12122&quot;,&quot;ISSN&quot;:&quot;1949-2553&quot;,&quot;URL&quot;:&quot;https://www.oncotarget.com/article/12122/&quot;,&quot;issued&quot;:{&quot;date-parts&quot;:[[2016]]},&quot;page&quot;:&quot;71087-71098&quot;,&quot;publisher&quot;:&quot;Impact Journals, LLC&quot;,&quot;issue&quot;:&quot;44&quot;,&quot;volume&quot;:&quot;7&quot;,&quot;expandedJournalTitle&quot;:&quot;Oncotarget&quot;},&quot;isTemporary&quot;:false}],&quot;citationTag&quot;:&quot;MENDELEY_CITATION_v3_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&quot;},{&quot;citationID&quot;:&quot;MENDELEY_CITATION_c263ecca-9e18-4996-8537-1e7e52e75a2b&quot;,&quot;properties&quot;:{&quot;noteIndex&quot;:0},&quot;isEdited&quot;:false,&quot;manualOverride&quot;:{&quot;isManuallyOverridden&quot;:false,&quot;citeprocText&quot;:&quot;(Akula et al., 2014)&quot;,&quot;manualOverrideText&quot;:&quot;&quot;},&quot;citationItems&quot;:[{&quot;id&quot;:&quot;43fa7c60-29ac-3e50-a50d-68199aa87301&quot;,&quot;itemData&quot;:{&quot;type&quot;:&quot;article-journal&quot;,&quot;id&quot;:&quot;43fa7c60-29ac-3e50-a50d-68199aa87301&quot;,&quot;title&quot;:&quot;RNA-sequencing of the brain transcriptome implicates dysregulation of neuroplasticity, circadian rhythms and GTPase binding in bipolar disorder&quot;,&quot;author&quot;:[{&quot;family&quot;:&quot;Akula&quot;,&quot;given&quot;:&quot;N&quot;,&quot;parse-names&quot;:false,&quot;dropping-particle&quot;:&quot;&quot;,&quot;non-dropping-particle&quot;:&quot;&quot;},{&quot;family&quot;:&quot;Barb&quot;,&quot;given&quot;:&quot;J&quot;,&quot;parse-names&quot;:false,&quot;dropping-particle&quot;:&quot;&quot;,&quot;non-dropping-particle&quot;:&quot;&quot;},{&quot;family&quot;:&quot;Jiang&quot;,&quot;given&quot;:&quot;X&quot;,&quot;parse-names&quot;:false,&quot;dropping-particle&quot;:&quot;&quot;,&quot;non-dropping-particle&quot;:&quot;&quot;},{&quot;family&quot;:&quot;Wendland&quot;,&quot;given&quot;:&quot;J R&quot;,&quot;parse-names&quot;:false,&quot;dropping-particle&quot;:&quot;&quot;,&quot;non-dropping-particle&quot;:&quot;&quot;},{&quot;family&quot;:&quot;Choi&quot;,&quot;given&quot;:&quot;K H&quot;,&quot;parse-names&quot;:false,&quot;dropping-particle&quot;:&quot;&quot;,&quot;non-dropping-particle&quot;:&quot;&quot;},{&quot;family&quot;:&quot;Sen&quot;,&quot;given&quot;:&quot;S K&quot;,&quot;parse-names&quot;:false,&quot;dropping-particle&quot;:&quot;&quot;,&quot;non-dropping-particle&quot;:&quot;&quot;},{&quot;family&quot;:&quot;Hou&quot;,&quot;given&quot;:&quot;L&quot;,&quot;parse-names&quot;:false,&quot;dropping-particle&quot;:&quot;&quot;,&quot;non-dropping-particle&quot;:&quot;&quot;},{&quot;family&quot;:&quot;Chen&quot;,&quot;given&quot;:&quot;D T W&quot;,&quot;parse-names&quot;:false,&quot;dropping-particle&quot;:&quot;&quot;,&quot;non-dropping-particle&quot;:&quot;&quot;},{&quot;family&quot;:&quot;Laje&quot;,&quot;given&quot;:&quot;G&quot;,&quot;parse-names&quot;:false,&quot;dropping-particle&quot;:&quot;&quot;,&quot;non-dropping-particle&quot;:&quot;&quot;},{&quot;family&quot;:&quot;Johnson&quot;,&quot;given&quot;:&quot;K&quot;,&quot;parse-names&quot;:false,&quot;dropping-particle&quot;:&quot;&quot;,&quot;non-dropping-particle&quot;:&quot;&quot;},{&quot;family&quot;:&quot;Lipska&quot;,&quot;given&quot;:&quot;B K&quot;,&quot;parse-names&quot;:false,&quot;dropping-particle&quot;:&quot;&quot;,&quot;non-dropping-particle&quot;:&quot;&quot;},{&quot;family&quot;:&quot;Kleinman&quot;,&quot;given&quot;:&quot;J E&quot;,&quot;parse-names&quot;:false,&quot;dropping-particle&quot;:&quot;&quot;,&quot;non-dropping-particle&quot;:&quot;&quot;},{&quot;family&quot;:&quot;Corrada-Bravo&quot;,&quot;given&quot;:&quot;H&quot;,&quot;parse-names&quot;:false,&quot;dropping-particle&quot;:&quot;&quot;,&quot;non-dropping-particle&quot;:&quot;&quot;},{&quot;family&quot;:&quot;Detera-Wadleigh&quot;,&quot;given&quot;:&quot;S&quot;,&quot;parse-names&quot;:false,&quot;dropping-particle&quot;:&quot;&quot;,&quot;non-dropping-particle&quot;:&quot;&quot;},{&quot;family&quot;:&quot;Munson&quot;,&quot;given&quot;:&quot;P J&quot;,&quot;parse-names&quot;:false,&quot;dropping-particle&quot;:&quot;&quot;,&quot;non-dropping-particle&quot;:&quot;&quot;},{&quot;family&quot;:&quot;McMahon&quot;,&quot;given&quot;:&quot;F J&quot;,&quot;parse-names&quot;:false,&quot;dropping-particle&quot;:&quot;&quot;,&quot;non-dropping-particle&quot;:&quot;&quot;}],&quot;container-title&quot;:&quot;Molecular Psychiatry&quot;,&quot;DOI&quot;:&quot;10.1038/mp.2013.170&quot;,&quot;ISSN&quot;:&quot;1476-5578&quot;,&quot;URL&quot;:&quot;https://doi.org/10.1038/mp.2013.170&quot;,&quot;issued&quot;:{&quot;date-parts&quot;:[[2014]]},&quot;page&quot;:&quot;1179-1185&quot;,&quot;abstract&quot;:&quot;RNA-sequencing (RNA-seq) is a powerful technique to investigate the complexity of gene expression in the human brain. We used RNA-seq to survey the brain transcriptome in high-quality postmortem dorsolateral prefrontal cortex from 11 individuals diagnosed with bipolar disorder (BD) and from 11 age- and gender-matched controls. Deep sequencing was performed, with over 350 million reads per specimen. At a false discovery rate of &lt;5%, we detected five differentially expressed (DE) genes and 12 DE transcripts, most of which have not been previously implicated in BD. Among these, Prominin 1/CD133 and ATP-binding cassette-sub-family G-member2 (ABCG2) have important roles in neuroplasticity. We also show for the first time differential expression of long noncoding RNAs (lncRNAs) in BD. DE transcripts include those of serine/arginine-rich splicing factor 5 (SRSF5) and regulatory factor X4 (RFX4), which along with lncRNAs have a role in mammalian circadian rhythms. The DE genes were significantly enriched for several Gene Ontology categories. Of these, genes involved with GTPase binding were also enriched for BD-associated SNPs from previous genome-wide association studies, suggesting that differential expression of these genes is not simply a consequence of BD or its treatment. Many of these findings were replicated by microarray in an independent sample of 60 cases and controls. These results highlight common pathways for inherited and non-inherited influences on disease risk that may constitute good targets for novel therapies.&quot;,&quot;issue&quot;:&quot;11&quot;,&quot;volume&quot;:&quot;19&quot;,&quot;expandedJournalTitle&quot;:&quot;Molecular Psychiatry&quot;},&quot;isTemporary&quot;:false}],&quot;citationTag&quot;:&quot;MENDELEY_CITATION_v3_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&quot;},{&quot;citationID&quot;:&quot;MENDELEY_CITATION_cb3cdc5c-3eb3-4051-99fc-8df6a436252c&quot;,&quot;properties&quot;:{&quot;noteIndex&quot;:0},&quot;isEdited&quot;:false,&quot;manualOverride&quot;:{&quot;isManuallyOverridden&quot;:false,&quot;citeprocText&quot;:&quot;(Love et al., 2014)&quot;,&quot;manualOverrideText&quot;:&quot;&quot;},&quot;citationTag&quot;:&quot;MENDELEY_CITATION_v3_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&quot;,&quot;citationItems&quot;:[{&quot;id&quot;:&quot;6aef4b3f-dfd4-37be-a093-46ccd17de091&quot;,&quot;itemData&quot;:{&quot;type&quot;:&quot;article-journal&quot;,&quot;id&quot;:&quot;6aef4b3f-dfd4-37be-a093-46ccd17de091&quot;,&quot;title&quot;:&quot;Moderated estimation of fold change and dispersion for RNA-seq data with DESeq2&quot;,&quot;author&quot;:[{&quot;family&quot;:&quot;Love&quot;,&quot;given&quot;:&quot;Michael I&quot;,&quot;parse-names&quot;:false,&quot;dropping-particle&quot;:&quot;&quot;,&quot;non-dropping-particle&quot;:&quot;&quot;},{&quot;family&quot;:&quot;Huber&quot;,&quot;given&quot;:&quot;Wolfgang&quot;,&quot;parse-names&quot;:false,&quot;dropping-particle&quot;:&quot;&quot;,&quot;non-dropping-particle&quot;:&quot;&quot;},{&quot;family&quot;:&quot;Anders&quot;,&quot;given&quot;:&quot;Simon&quot;,&quot;parse-names&quot;:false,&quot;dropping-particle&quot;:&quot;&quot;,&quot;non-dropping-particle&quot;:&quot;&quot;}],&quot;container-title&quot;:&quot;Genome Biology&quot;,&quot;DOI&quot;:&quot;10.1186/s13059-014-0550-8&quot;,&quot;ISSN&quot;:&quot;1474-760X&quot;,&quot;URL&quot;:&quot;https://doi.org/10.1186/s13059-014-0550-8&quot;,&quot;issued&quot;:{&quot;date-parts&quot;:[[2014]]},&quot;page&quot;:&quot;550&quot;,&quot;abstract&quot;:&quot;In comparative high-throughput sequencing assays, a fundamental task is the analysis of count data, such as read counts per gene in RNA-seq, for evidence of systematic changes across experimental conditions. Small replicate numbers, discreteness, large dynamic range and the presence of outliers require a suitable statistical approach. We present DESeq2, a method for differential analysis of count data, using shrinkage estimation for dispersions and fold changes to improve stability and interpretability of estimates. This enables a more quantitative analysis focused on the strength rather than the mere presence of differential expression. The DESeq2 package is available at http://www.bioconductor.org/packages/release/bioc/html/DESeq2.html.&quot;,&quot;issue&quot;:&quot;12&quot;,&quot;volume&quot;:&quot;15&quot;,&quot;expandedJournalTitle&quot;:&quot;Genome Biology&quot;},&quot;isTemporary&quot;:false}]},{&quot;citationID&quot;:&quot;MENDELEY_CITATION_a6dc09f8-41f1-4818-9bcc-f15eb05a0dea&quot;,&quot;properties&quot;:{&quot;noteIndex&quot;:0},&quot;isEdited&quot;:false,&quot;manualOverride&quot;:{&quot;isManuallyOverridden&quot;:false,&quot;citeprocText&quot;:&quot;(Horn and Leigh, 2011)&quot;,&quot;manualOverrideText&quot;:&quot;&quot;},&quot;citationItems&quot;:[{&quot;id&quot;:&quot;8c704de3-375d-363b-8025-5f20ca941baf&quot;,&quot;itemData&quot;:{&quot;type&quot;:&quot;chapter&quot;,&quot;id&quot;:&quot;8c704de3-375d-363b-8025-5f20ca941baf&quot;,&quot;title&quot;:&quot;Chapter 2 - The anatomy and physiology of the ocular motor system&quot;,&quot;author&quot;:[{&quot;family&quot;:&quot;Horn&quot;,&quot;given&quot;:&quot;Anja K E&quot;,&quot;parse-names&quot;:false,&quot;dropping-particle&quot;:&quot;&quot;,&quot;non-dropping-particle&quot;:&quot;&quot;},{&quot;family&quot;:&quot;Leigh&quot;,&quot;given&quot;:&quot;R John&quot;,&quot;parse-names&quot;:false,&quot;dropping-particle&quot;:&quot;&quot;,&quot;non-dropping-particle&quot;:&quot;&quot;}],&quot;container-title&quot;:&quot;Handbook of Clinical Neurology&quot;,&quot;editor&quot;:[{&quot;family&quot;:&quot;Kennard&quot;,&quot;given&quot;:&quot;Christopher&quot;,&quot;parse-names&quot;:false,&quot;dropping-particle&quot;:&quot;&quot;,&quot;non-dropping-particle&quot;:&quot;&quot;},{&quot;family&quot;:&quot;Leigh&quot;,&quot;given&quot;:&quot;R John&quot;,&quot;parse-names&quot;:false,&quot;dropping-particle&quot;:&quot;&quot;,&quot;non-dropping-particle&quot;:&quot;&quot;}],&quot;DOI&quot;:&quot;https://doi.org/10.1016/B978-0-444-52903-9.00008-X&quot;,&quot;ISBN&quot;:&quot;0072-9752&quot;,&quot;URL&quot;:&quot;https://www.sciencedirect.com/science/article/pii/B978044452903900008X&quot;,&quot;issued&quot;:{&quot;date-parts&quot;:[[2011]]},&quot;page&quot;:&quot;21-69&quot;,&quot;abstract&quot;:&quot;Accurate diagnosis of abnormal eye movements depends upon knowledge of the purpose, properties, and neural substrate of distinct functional classes of eye movement. Here, we summarize current concepts of the anatomy of eye movement control. Our approach is bottom-up, starting with the extraocular muscles and their innervation by the cranial nerves. Second, we summarize the neural circuits in the pons underlying horizontal gaze control, and the midbrain connections that coordinate vertical and torsional movements. Third, the role of the cerebellum in governing and optimizing eye movements is presented. Fourth, each area of cerebral cortex contributing to eye movements is discussed. Last, descending projections from cerebral cortex, including basal ganglionic circuits that govern different components of gaze, and the superior colliculus, are summarized. At each stage of this review, the anatomical scheme is used to predict the effects of lesions on the control of eye movements, providing clinical–anatomical correlation.&quot;,&quot;publisher&quot;:&quot;Elsevier&quot;,&quot;volume&quot;:&quot;102&quot;},&quot;isTemporary&quot;:false}],&quot;citationTag&quot;:&quot;MENDELEY_CITATION_v3_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&quot;}]"/>
     <we:property name="MENDELEY_CITATIONS_STYLE" value="&quot;https://www.zotero.org/styles/cell&quot;"/>
   </we:properties>
   <we:bindings/>

</xml_diff>

<commit_message>
Updates or something, I don't know
</commit_message>
<xml_diff>
--- a/Introduction to Bioinformatics - Final Project.docx
+++ b/Introduction to Bioinformatics - Final Project.docx
@@ -140,7 +140,25 @@
           <w:i/>
           <w:iCs/>
         </w:rPr>
-        <w:t>Noam Barash Biram &lt;327923595&gt;</w:t>
+        <w:t xml:space="preserve">Noam Barash </w:t>
+      </w:r>
+      <w:proofErr w:type="spellStart"/>
+      <w:r>
+        <w:rPr>
+          <w:rFonts w:asciiTheme="majorBidi" w:hAnsiTheme="majorBidi" w:cstheme="majorBidi"/>
+          <w:i/>
+          <w:iCs/>
+        </w:rPr>
+        <w:t>Biram</w:t>
+      </w:r>
+      <w:proofErr w:type="spellEnd"/>
+      <w:r>
+        <w:rPr>
+          <w:rFonts w:asciiTheme="majorBidi" w:hAnsiTheme="majorBidi" w:cstheme="majorBidi"/>
+          <w:i/>
+          <w:iCs/>
+        </w:rPr>
+        <w:t xml:space="preserve"> &lt;327923595&gt;</w:t>
       </w:r>
     </w:p>
     <w:p>
@@ -715,7 +733,39 @@
               <w:rFonts w:asciiTheme="minorHAnsi" w:hAnsiTheme="minorHAnsi" w:cstheme="minorHAnsi"/>
               <w:color w:val="000000"/>
             </w:rPr>
-            <w:t>(Miklowitz, 2008; Müller-Oerlinghausen et al., 2002).</w:t>
+            <w:t>(</w:t>
+          </w:r>
+          <w:proofErr w:type="spellStart"/>
+          <w:r>
+            <w:rPr>
+              <w:rFonts w:asciiTheme="minorHAnsi" w:hAnsiTheme="minorHAnsi" w:cstheme="minorHAnsi"/>
+              <w:color w:val="000000"/>
+            </w:rPr>
+            <w:t>Miklowitz</w:t>
+          </w:r>
+          <w:proofErr w:type="spellEnd"/>
+          <w:r>
+            <w:rPr>
+              <w:rFonts w:asciiTheme="minorHAnsi" w:hAnsiTheme="minorHAnsi" w:cstheme="minorHAnsi"/>
+              <w:color w:val="000000"/>
+            </w:rPr>
+            <w:t>, 2008; Müller-</w:t>
+          </w:r>
+          <w:proofErr w:type="spellStart"/>
+          <w:r>
+            <w:rPr>
+              <w:rFonts w:asciiTheme="minorHAnsi" w:hAnsiTheme="minorHAnsi" w:cstheme="minorHAnsi"/>
+              <w:color w:val="000000"/>
+            </w:rPr>
+            <w:t>Oerlinghausen</w:t>
+          </w:r>
+          <w:proofErr w:type="spellEnd"/>
+          <w:r>
+            <w:rPr>
+              <w:rFonts w:asciiTheme="minorHAnsi" w:hAnsiTheme="minorHAnsi" w:cstheme="minorHAnsi"/>
+              <w:color w:val="000000"/>
+            </w:rPr>
+            <w:t xml:space="preserve"> et al., 2002).</w:t>
           </w:r>
         </w:sdtContent>
       </w:sdt>
@@ -790,11 +840,19 @@
         </w:rPr>
         <w:t xml:space="preserve"> and Cyclothymia which is consistent of </w:t>
       </w:r>
-      <w:r>
-        <w:rPr>
-          <w:rFonts w:asciiTheme="minorHAnsi" w:hAnsiTheme="minorHAnsi" w:cstheme="minorHAnsi"/>
-        </w:rPr>
-        <w:t>hypomanias and minor depressions</w:t>
+      <w:proofErr w:type="spellStart"/>
+      <w:r>
+        <w:rPr>
+          <w:rFonts w:asciiTheme="minorHAnsi" w:hAnsiTheme="minorHAnsi" w:cstheme="minorHAnsi"/>
+        </w:rPr>
+        <w:t>hypomanias</w:t>
+      </w:r>
+      <w:proofErr w:type="spellEnd"/>
+      <w:r>
+        <w:rPr>
+          <w:rFonts w:asciiTheme="minorHAnsi" w:hAnsiTheme="minorHAnsi" w:cstheme="minorHAnsi"/>
+        </w:rPr>
+        <w:t xml:space="preserve"> and minor depressions</w:t>
       </w:r>
       <w:r>
         <w:rPr>
@@ -821,7 +879,23 @@
               <w:rFonts w:asciiTheme="minorHAnsi" w:hAnsiTheme="minorHAnsi" w:cstheme="minorHAnsi"/>
               <w:color w:val="000000"/>
             </w:rPr>
-            <w:t>(Cerimele et al., 2014).</w:t>
+            <w:t>(</w:t>
+          </w:r>
+          <w:proofErr w:type="spellStart"/>
+          <w:r>
+            <w:rPr>
+              <w:rFonts w:asciiTheme="minorHAnsi" w:hAnsiTheme="minorHAnsi" w:cstheme="minorHAnsi"/>
+              <w:color w:val="000000"/>
+            </w:rPr>
+            <w:t>Cerimele</w:t>
+          </w:r>
+          <w:proofErr w:type="spellEnd"/>
+          <w:r>
+            <w:rPr>
+              <w:rFonts w:asciiTheme="minorHAnsi" w:hAnsiTheme="minorHAnsi" w:cstheme="minorHAnsi"/>
+              <w:color w:val="000000"/>
+            </w:rPr>
+            <w:t xml:space="preserve"> et al., 2014).</w:t>
           </w:r>
         </w:sdtContent>
       </w:sdt>
@@ -1079,7 +1153,23 @@
           <w:rFonts w:asciiTheme="minorHAnsi" w:hAnsiTheme="minorHAnsi" w:cstheme="minorHAnsi"/>
           <w:color w:val="000000"/>
         </w:rPr>
-        <w:t>types mentioned before) because different studies have came to very different results. In any case, all the studies have found that the patients' lifetime prevalence decreases significantly</w:t>
+        <w:t xml:space="preserve">types mentioned before) because different studies have </w:t>
+      </w:r>
+      <w:proofErr w:type="spellStart"/>
+      <w:r>
+        <w:rPr>
+          <w:rFonts w:asciiTheme="minorHAnsi" w:hAnsiTheme="minorHAnsi" w:cstheme="minorHAnsi"/>
+          <w:color w:val="000000"/>
+        </w:rPr>
+        <w:t>came</w:t>
+      </w:r>
+      <w:proofErr w:type="spellEnd"/>
+      <w:r>
+        <w:rPr>
+          <w:rFonts w:asciiTheme="minorHAnsi" w:hAnsiTheme="minorHAnsi" w:cstheme="minorHAnsi"/>
+          <w:color w:val="000000"/>
+        </w:rPr>
+        <w:t xml:space="preserve"> to very different results. In any case, all the studies have found that the patients' lifetime prevalence decreases significantly</w:t>
       </w:r>
       <w:r>
         <w:rPr>
@@ -1107,7 +1197,23 @@
               <w:rFonts w:asciiTheme="minorHAnsi" w:hAnsiTheme="minorHAnsi" w:cstheme="minorHAnsi"/>
               <w:color w:val="000000"/>
             </w:rPr>
-            <w:t>(Cerimele et al., 2014).</w:t>
+            <w:t>(</w:t>
+          </w:r>
+          <w:proofErr w:type="spellStart"/>
+          <w:r>
+            <w:rPr>
+              <w:rFonts w:asciiTheme="minorHAnsi" w:hAnsiTheme="minorHAnsi" w:cstheme="minorHAnsi"/>
+              <w:color w:val="000000"/>
+            </w:rPr>
+            <w:t>Cerimele</w:t>
+          </w:r>
+          <w:proofErr w:type="spellEnd"/>
+          <w:r>
+            <w:rPr>
+              <w:rFonts w:asciiTheme="minorHAnsi" w:hAnsiTheme="minorHAnsi" w:cstheme="minorHAnsi"/>
+              <w:color w:val="000000"/>
+            </w:rPr>
+            <w:t xml:space="preserve"> et al., 2014).</w:t>
           </w:r>
         </w:sdtContent>
       </w:sdt>
@@ -1206,7 +1312,23 @@
               <w:rFonts w:asciiTheme="minorHAnsi" w:hAnsiTheme="minorHAnsi" w:cstheme="minorHAnsi"/>
               <w:color w:val="000000"/>
             </w:rPr>
-            <w:t>(Müller-Oerlinghausen et al., 2002)</w:t>
+            <w:t>(Müller-</w:t>
+          </w:r>
+          <w:proofErr w:type="spellStart"/>
+          <w:r>
+            <w:rPr>
+              <w:rFonts w:asciiTheme="minorHAnsi" w:hAnsiTheme="minorHAnsi" w:cstheme="minorHAnsi"/>
+              <w:color w:val="000000"/>
+            </w:rPr>
+            <w:t>Oerlinghausen</w:t>
+          </w:r>
+          <w:proofErr w:type="spellEnd"/>
+          <w:r>
+            <w:rPr>
+              <w:rFonts w:asciiTheme="minorHAnsi" w:hAnsiTheme="minorHAnsi" w:cstheme="minorHAnsi"/>
+              <w:color w:val="000000"/>
+            </w:rPr>
+            <w:t xml:space="preserve"> et al., 2002)</w:t>
           </w:r>
         </w:sdtContent>
       </w:sdt>
@@ -1818,7 +1940,23 @@
               <w:rFonts w:asciiTheme="minorHAnsi" w:hAnsiTheme="minorHAnsi" w:cstheme="minorHAnsi"/>
               <w:color w:val="000000"/>
             </w:rPr>
-            <w:t>(Frey et al., 2013; Salagre and Vieta, 2022)</w:t>
+            <w:t xml:space="preserve">(Frey et al., 2013; </w:t>
+          </w:r>
+          <w:proofErr w:type="spellStart"/>
+          <w:r>
+            <w:rPr>
+              <w:rFonts w:asciiTheme="minorHAnsi" w:hAnsiTheme="minorHAnsi" w:cstheme="minorHAnsi"/>
+              <w:color w:val="000000"/>
+            </w:rPr>
+            <w:t>Salagre</w:t>
+          </w:r>
+          <w:proofErr w:type="spellEnd"/>
+          <w:r>
+            <w:rPr>
+              <w:rFonts w:asciiTheme="minorHAnsi" w:hAnsiTheme="minorHAnsi" w:cstheme="minorHAnsi"/>
+              <w:color w:val="000000"/>
+            </w:rPr>
+            <w:t xml:space="preserve"> and Vieta, 2022)</w:t>
           </w:r>
         </w:sdtContent>
       </w:sdt>
@@ -1925,7 +2063,23 @@
               <w:rFonts w:asciiTheme="minorHAnsi" w:hAnsiTheme="minorHAnsi" w:cstheme="minorHAnsi"/>
               <w:color w:val="000000"/>
             </w:rPr>
-            <w:t>(Salagre and Vieta, 2022)</w:t>
+            <w:t>(</w:t>
+          </w:r>
+          <w:proofErr w:type="spellStart"/>
+          <w:r>
+            <w:rPr>
+              <w:rFonts w:asciiTheme="minorHAnsi" w:hAnsiTheme="minorHAnsi" w:cstheme="minorHAnsi"/>
+              <w:color w:val="000000"/>
+            </w:rPr>
+            <w:t>Salagre</w:t>
+          </w:r>
+          <w:proofErr w:type="spellEnd"/>
+          <w:r>
+            <w:rPr>
+              <w:rFonts w:asciiTheme="minorHAnsi" w:hAnsiTheme="minorHAnsi" w:cstheme="minorHAnsi"/>
+              <w:color w:val="000000"/>
+            </w:rPr>
+            <w:t xml:space="preserve"> and Vieta, 2022)</w:t>
           </w:r>
         </w:sdtContent>
       </w:sdt>
@@ -2568,7 +2722,39 @@
               <w:rFonts w:asciiTheme="minorHAnsi" w:hAnsiTheme="minorHAnsi" w:cstheme="minorHAnsi"/>
               <w:color w:val="000000"/>
             </w:rPr>
-            <w:t>(Oraki Kohshour et al., 2022).</w:t>
+            <w:t>(</w:t>
+          </w:r>
+          <w:proofErr w:type="spellStart"/>
+          <w:r>
+            <w:rPr>
+              <w:rFonts w:asciiTheme="minorHAnsi" w:hAnsiTheme="minorHAnsi" w:cstheme="minorHAnsi"/>
+              <w:color w:val="000000"/>
+            </w:rPr>
+            <w:t>Oraki</w:t>
+          </w:r>
+          <w:proofErr w:type="spellEnd"/>
+          <w:r>
+            <w:rPr>
+              <w:rFonts w:asciiTheme="minorHAnsi" w:hAnsiTheme="minorHAnsi" w:cstheme="minorHAnsi"/>
+              <w:color w:val="000000"/>
+            </w:rPr>
+            <w:t xml:space="preserve"> </w:t>
+          </w:r>
+          <w:proofErr w:type="spellStart"/>
+          <w:r>
+            <w:rPr>
+              <w:rFonts w:asciiTheme="minorHAnsi" w:hAnsiTheme="minorHAnsi" w:cstheme="minorHAnsi"/>
+              <w:color w:val="000000"/>
+            </w:rPr>
+            <w:t>Kohshour</w:t>
+          </w:r>
+          <w:proofErr w:type="spellEnd"/>
+          <w:r>
+            <w:rPr>
+              <w:rFonts w:asciiTheme="minorHAnsi" w:hAnsiTheme="minorHAnsi" w:cstheme="minorHAnsi"/>
+              <w:color w:val="000000"/>
+            </w:rPr>
+            <w:t xml:space="preserve"> et al., 2022).</w:t>
           </w:r>
         </w:sdtContent>
       </w:sdt>
@@ -2653,7 +2839,7 @@
             <w:rFonts w:asciiTheme="minorHAnsi" w:hAnsiTheme="minorHAnsi" w:cstheme="minorHAnsi"/>
             <w:color w:val="000000"/>
           </w:rPr>
-          <w:tag w:val="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"/>
+          <w:tag w:val="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"/>
           <w:id w:val="-1108583147"/>
           <w:placeholder>
             <w:docPart w:val="DefaultPlaceholder_-1854013440"/>
@@ -2666,7 +2852,23 @@
               <w:rFonts w:asciiTheme="minorHAnsi" w:hAnsiTheme="minorHAnsi" w:cstheme="minorHAnsi"/>
               <w:color w:val="000000"/>
             </w:rPr>
-            <w:t>(Akula et al., 2014; Hu et al., 2016; Ryan et al., 2006)</w:t>
+            <w:t>(</w:t>
+          </w:r>
+          <w:proofErr w:type="spellStart"/>
+          <w:r>
+            <w:rPr>
+              <w:rFonts w:asciiTheme="minorHAnsi" w:hAnsiTheme="minorHAnsi" w:cstheme="minorHAnsi"/>
+              <w:color w:val="000000"/>
+            </w:rPr>
+            <w:t>Akula</w:t>
+          </w:r>
+          <w:proofErr w:type="spellEnd"/>
+          <w:r>
+            <w:rPr>
+              <w:rFonts w:asciiTheme="minorHAnsi" w:hAnsiTheme="minorHAnsi" w:cstheme="minorHAnsi"/>
+              <w:color w:val="000000"/>
+            </w:rPr>
+            <w:t xml:space="preserve"> et al., 2014; Hu et al., 2016)</w:t>
           </w:r>
         </w:sdtContent>
       </w:sdt>
@@ -2972,7 +3174,23 @@
               <w:rFonts w:asciiTheme="minorHAnsi" w:hAnsiTheme="minorHAnsi" w:cstheme="minorHAnsi"/>
               <w:color w:val="000000"/>
             </w:rPr>
-            <w:t>(Akula et al., 2014)</w:t>
+            <w:t>(</w:t>
+          </w:r>
+          <w:proofErr w:type="spellStart"/>
+          <w:r>
+            <w:rPr>
+              <w:rFonts w:asciiTheme="minorHAnsi" w:hAnsiTheme="minorHAnsi" w:cstheme="minorHAnsi"/>
+              <w:color w:val="000000"/>
+            </w:rPr>
+            <w:t>Akula</w:t>
+          </w:r>
+          <w:proofErr w:type="spellEnd"/>
+          <w:r>
+            <w:rPr>
+              <w:rFonts w:asciiTheme="minorHAnsi" w:hAnsiTheme="minorHAnsi" w:cstheme="minorHAnsi"/>
+              <w:color w:val="000000"/>
+            </w:rPr>
+            <w:t xml:space="preserve"> et al., 2014)</w:t>
           </w:r>
         </w:sdtContent>
       </w:sdt>
@@ -3058,28 +3276,94 @@
       <w:pPr>
         <w:pStyle w:val="NormalWeb"/>
         <w:spacing w:before="0" w:beforeAutospacing="0" w:after="0" w:afterAutospacing="0" w:line="360" w:lineRule="auto"/>
-        <w:ind w:firstLine="720"/>
-        <w:rPr>
-          <w:rFonts w:asciiTheme="minorHAnsi" w:hAnsiTheme="minorHAnsi" w:cstheme="minorHAnsi"/>
-        </w:rPr>
-      </w:pPr>
-      <w:r>
-        <w:rPr>
-          <w:rFonts w:asciiTheme="minorHAnsi" w:hAnsiTheme="minorHAnsi" w:cstheme="minorHAnsi"/>
-        </w:rPr>
-        <w:t>We have found that</w:t>
-      </w:r>
-      <w:r>
-        <w:rPr>
-          <w:rFonts w:asciiTheme="minorHAnsi" w:hAnsiTheme="minorHAnsi" w:cstheme="minorHAnsi"/>
-        </w:rPr>
-        <w:t xml:space="preserve"> there is only one gene which is significantly highly expressed in BD compared to SZ, between BD and healthy people, we have found 4 significantly highly expressed genes (figure 1). In both those comparisons, we have identified only the gene MTND6P4 as a common significant gene.</w:t>
+        <w:rPr>
+          <w:rFonts w:asciiTheme="minorHAnsi" w:hAnsiTheme="minorHAnsi" w:cstheme="minorHAnsi"/>
+        </w:rPr>
+      </w:pPr>
+      <w:r>
+        <w:rPr>
+          <w:rFonts w:asciiTheme="minorHAnsi" w:hAnsiTheme="minorHAnsi" w:cstheme="minorHAnsi"/>
+        </w:rPr>
+        <w:tab/>
+        <w:t>W</w:t>
+      </w:r>
+      <w:r>
+        <w:rPr>
+          <w:rFonts w:asciiTheme="minorHAnsi" w:hAnsiTheme="minorHAnsi" w:cstheme="minorHAnsi"/>
+        </w:rPr>
+        <w:t xml:space="preserve">e have performed PCA which is a method of visualizing high-dimensional data in a more simplistic and easier to conceive way. We have plotted three PCAs: one is classified based on the diagnosis of each sample, the second is classified based on the brain area which is the source of the samples and the last one is based on both the diagnosis and the area of the samples. The PCA plots have showed complete chaos which </w:t>
+      </w:r>
+      <w:proofErr w:type="gramStart"/>
+      <w:r>
+        <w:rPr>
+          <w:rFonts w:asciiTheme="minorHAnsi" w:hAnsiTheme="minorHAnsi" w:cstheme="minorHAnsi"/>
+        </w:rPr>
+        <w:t>actually validates</w:t>
+      </w:r>
+      <w:proofErr w:type="gramEnd"/>
+      <w:r>
+        <w:rPr>
+          <w:rFonts w:asciiTheme="minorHAnsi" w:hAnsiTheme="minorHAnsi" w:cstheme="minorHAnsi"/>
+        </w:rPr>
+        <w:t xml:space="preserve"> that the normalization of the two distinct datasets we have based our study on did not separate them into two clusters.</w:t>
       </w:r>
     </w:p>
     <w:p>
       <w:pPr>
         <w:pStyle w:val="NormalWeb"/>
         <w:spacing w:before="0" w:beforeAutospacing="0" w:after="0" w:afterAutospacing="0" w:line="360" w:lineRule="auto"/>
+        <w:ind w:firstLine="720"/>
+        <w:rPr>
+          <w:rFonts w:asciiTheme="minorHAnsi" w:hAnsiTheme="minorHAnsi" w:cstheme="minorHAnsi"/>
+        </w:rPr>
+      </w:pPr>
+      <w:r>
+        <w:rPr>
+          <w:rFonts w:asciiTheme="minorHAnsi" w:hAnsiTheme="minorHAnsi" w:cstheme="minorHAnsi"/>
+        </w:rPr>
+        <w:t>After validating our data, w</w:t>
+      </w:r>
+      <w:r>
+        <w:rPr>
+          <w:rFonts w:asciiTheme="minorHAnsi" w:hAnsiTheme="minorHAnsi" w:cstheme="minorHAnsi"/>
+        </w:rPr>
+        <w:t>e have</w:t>
+      </w:r>
+      <w:r>
+        <w:rPr>
+          <w:rFonts w:asciiTheme="minorHAnsi" w:hAnsiTheme="minorHAnsi" w:cstheme="minorHAnsi"/>
+        </w:rPr>
+        <w:t xml:space="preserve"> plotted volcano plots which depict</w:t>
+      </w:r>
+      <w:r>
+        <w:rPr>
+          <w:rFonts w:asciiTheme="minorHAnsi" w:hAnsiTheme="minorHAnsi" w:cstheme="minorHAnsi"/>
+        </w:rPr>
+        <w:t xml:space="preserve"> </w:t>
+      </w:r>
+      <w:r>
+        <w:rPr>
+          <w:rFonts w:asciiTheme="minorHAnsi" w:hAnsiTheme="minorHAnsi" w:cstheme="minorHAnsi"/>
+        </w:rPr>
+        <w:t xml:space="preserve">the differentially expressed genes. We </w:t>
+      </w:r>
+      <w:r>
+        <w:rPr>
+          <w:rFonts w:asciiTheme="minorHAnsi" w:hAnsiTheme="minorHAnsi" w:cstheme="minorHAnsi"/>
+        </w:rPr>
+        <w:t>found that</w:t>
+      </w:r>
+      <w:r>
+        <w:rPr>
+          <w:rFonts w:asciiTheme="minorHAnsi" w:hAnsiTheme="minorHAnsi" w:cstheme="minorHAnsi"/>
+        </w:rPr>
+        <w:t xml:space="preserve"> there is only one gene which is significantly highly expressed in BD compared to SZ, between BD and healthy people, we have found 4 significantly highly expressed genes (figure 1). In both those comparisons, we have identified only the gene MTND6P4 as a common significant gene.</w:t>
+      </w:r>
+    </w:p>
+    <w:p>
+      <w:pPr>
+        <w:pStyle w:val="NormalWeb"/>
+        <w:spacing w:before="0" w:beforeAutospacing="0" w:after="0" w:afterAutospacing="0" w:line="360" w:lineRule="auto"/>
         <w:rPr>
           <w:rFonts w:asciiTheme="minorHAnsi" w:hAnsiTheme="minorHAnsi" w:cstheme="minorHAnsi"/>
         </w:rPr>
@@ -3140,6 +3424,7 @@
         <w:rPr>
           <w:rFonts w:asciiTheme="minorHAnsi" w:hAnsiTheme="minorHAnsi" w:cstheme="minorHAnsi"/>
         </w:rPr>
+        <w:lastRenderedPageBreak/>
         <w:tab/>
         <w:t>Those two findings show us very clearly that biomarkers for BD do exist and</w:t>
       </w:r>
@@ -3190,101 +3475,6 @@
           <w:rFonts w:asciiTheme="minorHAnsi" w:hAnsiTheme="minorHAnsi" w:cstheme="minorHAnsi"/>
         </w:rPr>
         <w:t>references regarding those genes in the context of BD. It is possible that this missing validation is caused due to insufficient research of the topic as we have mentioned before.</w:t>
-      </w:r>
-    </w:p>
-    <w:p>
-      <w:pPr>
-        <w:pStyle w:val="NormalWeb"/>
-        <w:spacing w:before="0" w:beforeAutospacing="0" w:after="0" w:afterAutospacing="0" w:line="360" w:lineRule="auto"/>
-        <w:rPr>
-          <w:rFonts w:asciiTheme="minorHAnsi" w:hAnsiTheme="minorHAnsi" w:cstheme="minorHAnsi"/>
-        </w:rPr>
-      </w:pPr>
-      <w:r>
-        <w:rPr>
-          <w:rFonts w:asciiTheme="minorHAnsi" w:hAnsiTheme="minorHAnsi" w:cstheme="minorHAnsi"/>
-        </w:rPr>
-        <w:tab/>
-        <w:t xml:space="preserve">Using the DESeq2 </w:t>
-      </w:r>
-      <w:sdt>
-        <w:sdtPr>
-          <w:rPr>
-            <w:rFonts w:asciiTheme="minorHAnsi" w:hAnsiTheme="minorHAnsi" w:cstheme="minorHAnsi"/>
-            <w:color w:val="000000"/>
-          </w:rPr>
-          <w:tag w:val="MENDELEY_CITATION_v3_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"/>
-          <w:id w:val="-1117057391"/>
-          <w:placeholder>
-            <w:docPart w:val="DefaultPlaceholder_-1854013440"/>
-          </w:placeholder>
-        </w:sdtPr>
-        <w:sdtContent>
-          <w:r>
-            <w:rPr>
-              <w:rFonts w:asciiTheme="minorHAnsi" w:hAnsiTheme="minorHAnsi" w:cstheme="minorHAnsi"/>
-              <w:color w:val="000000"/>
-            </w:rPr>
-            <w:t>(Love et al., 2014)</w:t>
-          </w:r>
-        </w:sdtContent>
-      </w:sdt>
-      <w:r>
-        <w:rPr>
-          <w:rFonts w:asciiTheme="minorHAnsi" w:hAnsiTheme="minorHAnsi" w:cstheme="minorHAnsi"/>
-        </w:rPr>
-        <w:t xml:space="preserve"> we have also performed PCA which is a method of visualizing high-dimensional data in a </w:t>
-      </w:r>
-      <w:r>
-        <w:rPr>
-          <w:rFonts w:asciiTheme="minorHAnsi" w:hAnsiTheme="minorHAnsi" w:cstheme="minorHAnsi"/>
-        </w:rPr>
-        <w:t>more simplistic and easier</w:t>
-      </w:r>
-      <w:r>
-        <w:rPr>
-          <w:rFonts w:asciiTheme="minorHAnsi" w:hAnsiTheme="minorHAnsi" w:cstheme="minorHAnsi"/>
-        </w:rPr>
-        <w:t xml:space="preserve"> to conceive way. </w:t>
-      </w:r>
-      <w:r>
-        <w:rPr>
-          <w:rFonts w:asciiTheme="minorHAnsi" w:hAnsiTheme="minorHAnsi" w:cstheme="minorHAnsi"/>
-        </w:rPr>
-        <w:t xml:space="preserve">We have plotted three PCAs: one is classified based on the diagnosis of each sample, the second is classified based on the brain area which is the source of the samples and the last one is </w:t>
-      </w:r>
-      <w:r>
-        <w:rPr>
-          <w:rFonts w:asciiTheme="minorHAnsi" w:hAnsiTheme="minorHAnsi" w:cstheme="minorHAnsi"/>
-        </w:rPr>
-        <w:lastRenderedPageBreak/>
-        <w:t xml:space="preserve">based on both the diagnosis and the area of the samples. </w:t>
-      </w:r>
-      <w:r>
-        <w:rPr>
-          <w:rFonts w:asciiTheme="minorHAnsi" w:hAnsiTheme="minorHAnsi" w:cstheme="minorHAnsi"/>
-        </w:rPr>
-        <w:t xml:space="preserve">The PCA plots have showed complete </w:t>
-      </w:r>
-      <w:r>
-        <w:rPr>
-          <w:rFonts w:asciiTheme="minorHAnsi" w:hAnsiTheme="minorHAnsi" w:cstheme="minorHAnsi"/>
-        </w:rPr>
-        <w:t xml:space="preserve">chaos which </w:t>
-      </w:r>
-      <w:proofErr w:type="gramStart"/>
-      <w:r>
-        <w:rPr>
-          <w:rFonts w:asciiTheme="minorHAnsi" w:hAnsiTheme="minorHAnsi" w:cstheme="minorHAnsi"/>
-        </w:rPr>
-        <w:t>actually validates</w:t>
-      </w:r>
-      <w:proofErr w:type="gramEnd"/>
-      <w:r>
-        <w:rPr>
-          <w:rFonts w:asciiTheme="minorHAnsi" w:hAnsiTheme="minorHAnsi" w:cstheme="minorHAnsi"/>
-        </w:rPr>
-        <w:t xml:space="preserve"> that the normalization of the two distinct datasets we have based our study on did not separate them into two clusters.</w:t>
       </w:r>
     </w:p>
     <w:p>
@@ -3484,7 +3674,13 @@
         <w:rPr>
           <w:rFonts w:asciiTheme="minorHAnsi" w:hAnsiTheme="minorHAnsi" w:cstheme="minorHAnsi"/>
         </w:rPr>
-        <w:t>two</w:t>
+        <w:t>T</w:t>
+      </w:r>
+      <w:r>
+        <w:rPr>
+          <w:rFonts w:asciiTheme="minorHAnsi" w:hAnsiTheme="minorHAnsi" w:cstheme="minorHAnsi"/>
+        </w:rPr>
+        <w:t>wo</w:t>
       </w:r>
       <w:r>
         <w:rPr>
@@ -3563,8 +3759,8 @@
         <w:tblLook w:val="04A0" w:firstRow="1" w:lastRow="0" w:firstColumn="1" w:lastColumn="0" w:noHBand="0" w:noVBand="1"/>
       </w:tblPr>
       <w:tblGrid>
-        <w:gridCol w:w="4401"/>
-        <w:gridCol w:w="4615"/>
+        <w:gridCol w:w="4397"/>
+        <w:gridCol w:w="4619"/>
       </w:tblGrid>
       <w:tr>
         <w:tc>
@@ -3604,10 +3800,10 @@
                   <v:path o:extrusionok="f" gradientshapeok="t" o:connecttype="rect"/>
                   <o:lock v:ext="edit" aspectratio="t"/>
                 </v:shapetype>
-                <v:shape id="_x0000_i1220" type="#_x0000_t75" style="width:210.65pt;height:130.65pt" o:ole="">
+                <v:shape id="_x0000_i1025" type="#_x0000_t75" style="width:210.65pt;height:130.65pt" o:ole="">
                   <v:imagedata r:id="rId14" o:title=""/>
                 </v:shape>
-                <o:OLEObject Type="Embed" ProgID="Paint.Picture" ShapeID="_x0000_i1220" DrawAspect="Content" ObjectID="_1708181856" r:id="rId15"/>
+                <o:OLEObject Type="Embed" ProgID="Paint.Picture" ShapeID="_x0000_i1025" DrawAspect="Content" ObjectID="_1708267735" r:id="rId15"/>
               </w:object>
             </w:r>
           </w:p>
@@ -3630,10 +3826,10 @@
                 <w:color w:val="A5A5A5" w:themeColor="accent3"/>
               </w:rPr>
               <w:object w:dxaOrig="8400" w:dyaOrig="5184" w14:anchorId="3A75C34F">
-                <v:shape id="_x0000_i1225" type="#_x0000_t75" style="width:223.35pt;height:138pt" o:ole="">
+                <v:shape id="_x0000_i1026" type="#_x0000_t75" style="width:223.35pt;height:138pt" o:ole="">
                   <v:imagedata r:id="rId16" o:title=""/>
                 </v:shape>
-                <o:OLEObject Type="Embed" ProgID="Paint.Picture" ShapeID="_x0000_i1225" DrawAspect="Content" ObjectID="_1708181857" r:id="rId17"/>
+                <o:OLEObject Type="Embed" ProgID="Paint.Picture" ShapeID="_x0000_i1026" DrawAspect="Content" ObjectID="_1708267736" r:id="rId17"/>
               </w:object>
             </w:r>
           </w:p>
@@ -3658,10 +3854,10 @@
                 <w:color w:val="A5A5A5" w:themeColor="accent3"/>
               </w:rPr>
               <w:object w:dxaOrig="8400" w:dyaOrig="5184" w14:anchorId="52D27EEC">
-                <v:shape id="_x0000_i1222" type="#_x0000_t75" style="width:212pt;height:131.35pt" o:ole="">
+                <v:shape id="_x0000_i1027" type="#_x0000_t75" style="width:212pt;height:131.35pt" o:ole="">
                   <v:imagedata r:id="rId18" o:title=""/>
                 </v:shape>
-                <o:OLEObject Type="Embed" ProgID="Paint.Picture" ShapeID="_x0000_i1222" DrawAspect="Content" ObjectID="_1708181858" r:id="rId19"/>
+                <o:OLEObject Type="Embed" ProgID="Paint.Picture" ShapeID="_x0000_i1027" DrawAspect="Content" ObjectID="_1708267737" r:id="rId19"/>
               </w:object>
             </w:r>
           </w:p>
@@ -3684,10 +3880,10 @@
                 <w:color w:val="A5A5A5" w:themeColor="accent3"/>
               </w:rPr>
               <w:object w:dxaOrig="8400" w:dyaOrig="5184" w14:anchorId="705BF9AD">
-                <v:shape id="_x0000_i1223" type="#_x0000_t75" style="width:212.65pt;height:131.35pt" o:ole="">
+                <v:shape id="_x0000_i1028" type="#_x0000_t75" style="width:212.65pt;height:131.35pt" o:ole="">
                   <v:imagedata r:id="rId20" o:title=""/>
                 </v:shape>
-                <o:OLEObject Type="Embed" ProgID="Paint.Picture" ShapeID="_x0000_i1223" DrawAspect="Content" ObjectID="_1708181859" r:id="rId21"/>
+                <o:OLEObject Type="Embed" ProgID="Paint.Picture" ShapeID="_x0000_i1028" DrawAspect="Content" ObjectID="_1708267738" r:id="rId21"/>
               </w:object>
             </w:r>
           </w:p>
@@ -3712,10 +3908,10 @@
                 <w:color w:val="A5A5A5" w:themeColor="accent3"/>
               </w:rPr>
               <w:object w:dxaOrig="8400" w:dyaOrig="5184" w14:anchorId="138648CD">
-                <v:shape id="_x0000_i1221" type="#_x0000_t75" style="width:210pt;height:129.35pt" o:ole="">
+                <v:shape id="_x0000_i1029" type="#_x0000_t75" style="width:210pt;height:129.35pt" o:ole="">
                   <v:imagedata r:id="rId22" o:title=""/>
                 </v:shape>
-                <o:OLEObject Type="Embed" ProgID="Paint.Picture" ShapeID="_x0000_i1221" DrawAspect="Content" ObjectID="_1708181860" r:id="rId23"/>
+                <o:OLEObject Type="Embed" ProgID="Paint.Picture" ShapeID="_x0000_i1029" DrawAspect="Content" ObjectID="_1708267739" r:id="rId23"/>
               </w:object>
             </w:r>
           </w:p>
@@ -3738,10 +3934,10 @@
                 <w:color w:val="A5A5A5" w:themeColor="accent3"/>
               </w:rPr>
               <w:object w:dxaOrig="8400" w:dyaOrig="5184" w14:anchorId="21A3AA21">
-                <v:shape id="_x0000_i1224" type="#_x0000_t75" style="width:209.35pt;height:129.35pt" o:ole="">
+                <v:shape id="_x0000_i1030" type="#_x0000_t75" style="width:209.35pt;height:129.35pt" o:ole="">
                   <v:imagedata r:id="rId24" o:title=""/>
                 </v:shape>
-                <o:OLEObject Type="Embed" ProgID="Paint.Picture" ShapeID="_x0000_i1224" DrawAspect="Content" ObjectID="_1708181861" r:id="rId25"/>
+                <o:OLEObject Type="Embed" ProgID="Paint.Picture" ShapeID="_x0000_i1030" DrawAspect="Content" ObjectID="_1708267740" r:id="rId25"/>
               </w:object>
             </w:r>
           </w:p>
@@ -3766,7 +3962,13 @@
         <w:rPr>
           <w:rFonts w:asciiTheme="minorHAnsi" w:hAnsiTheme="minorHAnsi" w:cstheme="minorHAnsi"/>
         </w:rPr>
-        <w:t>six</w:t>
+        <w:t>S</w:t>
+      </w:r>
+      <w:r>
+        <w:rPr>
+          <w:rFonts w:asciiTheme="minorHAnsi" w:hAnsiTheme="minorHAnsi" w:cstheme="minorHAnsi"/>
+        </w:rPr>
+        <w:t>ix</w:t>
       </w:r>
       <w:r>
         <w:rPr>
@@ -3789,7 +3991,7 @@
         <w:pStyle w:val="NormalWeb"/>
         <w:spacing w:before="0" w:beforeAutospacing="0" w:after="0" w:afterAutospacing="0" w:line="360" w:lineRule="auto"/>
         <w:rPr>
-          <w:rFonts w:asciiTheme="minorHAnsi" w:hAnsiTheme="minorHAnsi" w:cstheme="minorHAnsi" w:hint="cs"/>
+          <w:rFonts w:asciiTheme="minorHAnsi" w:hAnsiTheme="minorHAnsi" w:cstheme="minorHAnsi"/>
           <w:rtl/>
         </w:rPr>
       </w:pPr>
@@ -3797,25 +3999,79 @@
         <w:rPr>
           <w:rFonts w:asciiTheme="minorHAnsi" w:hAnsiTheme="minorHAnsi" w:cstheme="minorHAnsi"/>
         </w:rPr>
-        <w:t xml:space="preserve">After we have completed the </w:t>
-      </w:r>
-      <w:r>
-        <w:rPr>
-          <w:rFonts w:asciiTheme="minorHAnsi" w:hAnsiTheme="minorHAnsi" w:cstheme="minorHAnsi"/>
-        </w:rPr>
-        <w:t>differential expression analysis</w:t>
-      </w:r>
-      <w:r>
-        <w:rPr>
-          <w:rFonts w:asciiTheme="minorHAnsi" w:hAnsiTheme="minorHAnsi" w:cstheme="minorHAnsi"/>
-        </w:rPr>
-        <w:t xml:space="preserve">, </w:t>
-      </w:r>
-      <w:r>
-        <w:rPr>
-          <w:rFonts w:asciiTheme="minorHAnsi" w:hAnsiTheme="minorHAnsi" w:cstheme="minorHAnsi"/>
-        </w:rPr>
-        <w:t xml:space="preserve">we chose three of the highly expressed genes that we have found in the first section of the analysis (MTND6P4, LINC0234, MT1X) and using a violin plot, we compared the expression levels of the genes in the three populations we are dealing with (BD patients, SZ patients and healthy patients). The plots looked a bit odd because of a </w:t>
+        <w:t xml:space="preserve">After we have completed the differential expression analysis, </w:t>
+      </w:r>
+      <w:r>
+        <w:rPr>
+          <w:rFonts w:asciiTheme="minorHAnsi" w:hAnsiTheme="minorHAnsi" w:cstheme="minorHAnsi"/>
+        </w:rPr>
+        <w:t xml:space="preserve">we aimed to further understand the four </w:t>
+      </w:r>
+      <w:r>
+        <w:rPr>
+          <w:rFonts w:asciiTheme="minorHAnsi" w:hAnsiTheme="minorHAnsi" w:cstheme="minorHAnsi"/>
+        </w:rPr>
+        <w:t>highly expressed genes that we have found in the first section of the analysis (MTND6P4, LINC0234</w:t>
+      </w:r>
+      <w:r>
+        <w:rPr>
+          <w:rFonts w:asciiTheme="minorHAnsi" w:hAnsiTheme="minorHAnsi" w:cstheme="minorHAnsi"/>
+        </w:rPr>
+        <w:t>0</w:t>
+      </w:r>
+      <w:r>
+        <w:rPr>
+          <w:rFonts w:asciiTheme="minorHAnsi" w:hAnsiTheme="minorHAnsi" w:cstheme="minorHAnsi"/>
+        </w:rPr>
+        <w:t>,</w:t>
+      </w:r>
+      <w:r>
+        <w:rPr>
+          <w:rFonts w:asciiTheme="minorHAnsi" w:hAnsiTheme="minorHAnsi" w:cstheme="minorHAnsi"/>
+        </w:rPr>
+        <w:t xml:space="preserve"> IL1RL1,</w:t>
+      </w:r>
+      <w:r>
+        <w:rPr>
+          <w:rFonts w:asciiTheme="minorHAnsi" w:hAnsiTheme="minorHAnsi" w:cstheme="minorHAnsi"/>
+        </w:rPr>
+        <w:t xml:space="preserve"> MT1X)</w:t>
+      </w:r>
+      <w:r>
+        <w:rPr>
+          <w:rFonts w:asciiTheme="minorHAnsi" w:hAnsiTheme="minorHAnsi" w:cstheme="minorHAnsi"/>
+        </w:rPr>
+        <w:t>.</w:t>
+      </w:r>
+      <w:r>
+        <w:rPr>
+          <w:rFonts w:asciiTheme="minorHAnsi" w:hAnsiTheme="minorHAnsi" w:cstheme="minorHAnsi"/>
+        </w:rPr>
+        <w:t xml:space="preserve"> </w:t>
+      </w:r>
+      <w:r>
+        <w:rPr>
+          <w:rFonts w:asciiTheme="minorHAnsi" w:hAnsiTheme="minorHAnsi" w:cstheme="minorHAnsi"/>
+        </w:rPr>
+        <w:t xml:space="preserve">Using </w:t>
+      </w:r>
+      <w:r>
+        <w:rPr>
+          <w:rFonts w:asciiTheme="minorHAnsi" w:hAnsiTheme="minorHAnsi" w:cstheme="minorHAnsi"/>
+        </w:rPr>
+        <w:t>violin plot</w:t>
+      </w:r>
+      <w:r>
+        <w:rPr>
+          <w:rFonts w:asciiTheme="minorHAnsi" w:hAnsiTheme="minorHAnsi" w:cstheme="minorHAnsi"/>
+        </w:rPr>
+        <w:t>s</w:t>
+      </w:r>
+      <w:r>
+        <w:rPr>
+          <w:rFonts w:asciiTheme="minorHAnsi" w:hAnsiTheme="minorHAnsi" w:cstheme="minorHAnsi"/>
+        </w:rPr>
+        <w:t xml:space="preserve">, we compared the expression levels of the genes in the three populations we are dealing with (BD patients, SZ patients and healthy patients). The plots looked a bit odd because of a </w:t>
       </w:r>
       <w:r>
         <w:rPr>
@@ -3845,7 +4101,31 @@
         <w:rPr>
           <w:rFonts w:asciiTheme="minorHAnsi" w:hAnsiTheme="minorHAnsi" w:cstheme="minorHAnsi"/>
         </w:rPr>
-        <w:t xml:space="preserve">counts, so we had to cutoff the plots </w:t>
+        <w:t>counts, so we had to cut</w:t>
+      </w:r>
+      <w:r>
+        <w:rPr>
+          <w:rFonts w:asciiTheme="minorHAnsi" w:hAnsiTheme="minorHAnsi" w:cstheme="minorHAnsi"/>
+        </w:rPr>
+        <w:t xml:space="preserve"> </w:t>
+      </w:r>
+      <w:r>
+        <w:rPr>
+          <w:rFonts w:asciiTheme="minorHAnsi" w:hAnsiTheme="minorHAnsi" w:cstheme="minorHAnsi"/>
+        </w:rPr>
+        <w:t>off the plots</w:t>
+      </w:r>
+      <w:r>
+        <w:rPr>
+          <w:rFonts w:asciiTheme="minorHAnsi" w:hAnsiTheme="minorHAnsi" w:cstheme="minorHAnsi"/>
+        </w:rPr>
+        <w:t>' tops</w:t>
+      </w:r>
+      <w:r>
+        <w:rPr>
+          <w:rFonts w:asciiTheme="minorHAnsi" w:hAnsiTheme="minorHAnsi" w:cstheme="minorHAnsi"/>
+        </w:rPr>
+        <w:t xml:space="preserve"> </w:t>
       </w:r>
       <w:proofErr w:type="gramStart"/>
       <w:r>
@@ -3978,10 +4258,10 @@
             </w:pPr>
             <w:r>
               <w:object w:dxaOrig="8400" w:dyaOrig="5184" w14:anchorId="5D075CED">
-                <v:shape id="_x0000_i1417" type="#_x0000_t75" style="width:202.65pt;height:124.65pt" o:ole="">
+                <v:shape id="_x0000_i1031" type="#_x0000_t75" style="width:202.65pt;height:124.65pt" o:ole="">
                   <v:imagedata r:id="rId26" o:title=""/>
                 </v:shape>
-                <o:OLEObject Type="Embed" ProgID="Paint.Picture" ShapeID="_x0000_i1417" DrawAspect="Content" ObjectID="_1708181862" r:id="rId27"/>
+                <o:OLEObject Type="Embed" ProgID="Paint.Picture" ShapeID="_x0000_i1031" DrawAspect="Content" ObjectID="_1708267741" r:id="rId27"/>
               </w:object>
             </w:r>
           </w:p>
@@ -4000,10 +4280,10 @@
             </w:pPr>
             <w:r>
               <w:object w:dxaOrig="8400" w:dyaOrig="5184" w14:anchorId="0F166EC7">
-                <v:shape id="_x0000_i1394" type="#_x0000_t75" style="width:208.65pt;height:128.65pt" o:ole="">
+                <v:shape id="_x0000_i1032" type="#_x0000_t75" style="width:208.65pt;height:128.65pt" o:ole="">
                   <v:imagedata r:id="rId28" o:title=""/>
                 </v:shape>
-                <o:OLEObject Type="Embed" ProgID="Paint.Picture" ShapeID="_x0000_i1394" DrawAspect="Content" ObjectID="_1708181863" r:id="rId29"/>
+                <o:OLEObject Type="Embed" ProgID="Paint.Picture" ShapeID="_x0000_i1032" DrawAspect="Content" ObjectID="_1708267742" r:id="rId29"/>
               </w:object>
             </w:r>
           </w:p>
@@ -4024,10 +4304,10 @@
             </w:pPr>
             <w:r>
               <w:object w:dxaOrig="8400" w:dyaOrig="5184" w14:anchorId="799105E4">
-                <v:shape id="_x0000_i1444" type="#_x0000_t75" style="width:211.35pt;height:130.65pt" o:ole="">
+                <v:shape id="_x0000_i1033" type="#_x0000_t75" style="width:211.35pt;height:130.65pt" o:ole="">
                   <v:imagedata r:id="rId30" o:title=""/>
                 </v:shape>
-                <o:OLEObject Type="Embed" ProgID="Paint.Picture" ShapeID="_x0000_i1444" DrawAspect="Content" ObjectID="_1708181864" r:id="rId31"/>
+                <o:OLEObject Type="Embed" ProgID="Paint.Picture" ShapeID="_x0000_i1033" DrawAspect="Content" ObjectID="_1708267743" r:id="rId31"/>
               </w:object>
             </w:r>
           </w:p>
@@ -4046,10 +4326,50 @@
             </w:pPr>
             <w:r>
               <w:object w:dxaOrig="8400" w:dyaOrig="5184" w14:anchorId="79DBFF73">
-                <v:shape id="_x0000_i1402" type="#_x0000_t75" style="width:214pt;height:132pt" o:ole="">
+                <v:shape id="_x0000_i1034" type="#_x0000_t75" style="width:214pt;height:132pt" o:ole="">
                   <v:imagedata r:id="rId32" o:title=""/>
                 </v:shape>
-                <o:OLEObject Type="Embed" ProgID="Paint.Picture" ShapeID="_x0000_i1402" DrawAspect="Content" ObjectID="_1708181865" r:id="rId33"/>
+                <o:OLEObject Type="Embed" ProgID="Paint.Picture" ShapeID="_x0000_i1034" DrawAspect="Content" ObjectID="_1708267744" r:id="rId33"/>
+              </w:object>
+            </w:r>
+          </w:p>
+        </w:tc>
+      </w:tr>
+      <w:tr>
+        <w:tc>
+          <w:tcPr>
+            <w:tcW w:w="4508" w:type="dxa"/>
+          </w:tcPr>
+          <w:p>
+            <w:pPr>
+              <w:pStyle w:val="NormalWeb"/>
+              <w:spacing w:before="0" w:beforeAutospacing="0" w:after="0" w:afterAutospacing="0" w:line="360" w:lineRule="auto"/>
+            </w:pPr>
+            <w:r>
+              <w:object w:dxaOrig="8400" w:dyaOrig="5184" w14:anchorId="03FD9D19">
+                <v:shape id="_x0000_i1157" type="#_x0000_t75" style="width:212pt;height:131.35pt" o:ole="">
+                  <v:imagedata r:id="rId34" o:title=""/>
+                </v:shape>
+                <o:OLEObject Type="Embed" ProgID="Paint.Picture" ShapeID="_x0000_i1157" DrawAspect="Content" ObjectID="_1708267745" r:id="rId35"/>
+              </w:object>
+            </w:r>
+          </w:p>
+        </w:tc>
+        <w:tc>
+          <w:tcPr>
+            <w:tcW w:w="4508" w:type="dxa"/>
+          </w:tcPr>
+          <w:p>
+            <w:pPr>
+              <w:pStyle w:val="NormalWeb"/>
+              <w:spacing w:before="0" w:beforeAutospacing="0" w:after="0" w:afterAutospacing="0" w:line="360" w:lineRule="auto"/>
+            </w:pPr>
+            <w:r>
+              <w:object w:dxaOrig="8400" w:dyaOrig="5184" w14:anchorId="3E933128">
+                <v:shape id="_x0000_i1194" type="#_x0000_t75" style="width:212pt;height:131.35pt" o:ole="">
+                  <v:imagedata r:id="rId36" o:title=""/>
+                </v:shape>
+                <o:OLEObject Type="Embed" ProgID="Paint.Picture" ShapeID="_x0000_i1194" DrawAspect="Content" ObjectID="_1708267746" r:id="rId37"/>
               </w:object>
             </w:r>
           </w:p>
@@ -4070,10 +4390,10 @@
             </w:pPr>
             <w:r>
               <w:object w:dxaOrig="8400" w:dyaOrig="5184" w14:anchorId="17406BDD">
-                <v:shape id="_x0000_i1503" type="#_x0000_t75" style="width:209.35pt;height:129.35pt" o:ole="">
-                  <v:imagedata r:id="rId34" o:title=""/>
+                <v:shape id="_x0000_i1035" type="#_x0000_t75" style="width:209.35pt;height:129.35pt" o:ole="">
+                  <v:imagedata r:id="rId38" o:title=""/>
                 </v:shape>
-                <o:OLEObject Type="Embed" ProgID="Paint.Picture" ShapeID="_x0000_i1503" DrawAspect="Content" ObjectID="_1708181866" r:id="rId35"/>
+                <o:OLEObject Type="Embed" ProgID="Paint.Picture" ShapeID="_x0000_i1035" DrawAspect="Content" ObjectID="_1708267747" r:id="rId39"/>
               </w:object>
             </w:r>
           </w:p>
@@ -4092,10 +4412,10 @@
             </w:pPr>
             <w:r>
               <w:object w:dxaOrig="8400" w:dyaOrig="5184" w14:anchorId="648879FE">
-                <v:shape id="_x0000_i1406" type="#_x0000_t75" style="width:210.65pt;height:130pt" o:ole="">
-                  <v:imagedata r:id="rId36" o:title=""/>
+                <v:shape id="_x0000_i1036" type="#_x0000_t75" style="width:210.65pt;height:130pt" o:ole="">
+                  <v:imagedata r:id="rId40" o:title=""/>
                 </v:shape>
-                <o:OLEObject Type="Embed" ProgID="Paint.Picture" ShapeID="_x0000_i1406" DrawAspect="Content" ObjectID="_1708181867" r:id="rId37"/>
+                <o:OLEObject Type="Embed" ProgID="Paint.Picture" ShapeID="_x0000_i1036" DrawAspect="Content" ObjectID="_1708267748" r:id="rId41"/>
               </w:object>
             </w:r>
           </w:p>
@@ -4107,7 +4427,7 @@
         <w:pStyle w:val="NormalWeb"/>
         <w:spacing w:before="0" w:beforeAutospacing="0" w:after="0" w:afterAutospacing="0" w:line="360" w:lineRule="auto"/>
         <w:rPr>
-          <w:rFonts w:asciiTheme="minorHAnsi" w:hAnsiTheme="minorHAnsi" w:cstheme="minorHAnsi" w:hint="cs"/>
+          <w:rFonts w:asciiTheme="minorHAnsi" w:hAnsiTheme="minorHAnsi" w:cstheme="minorHAnsi"/>
           <w:rtl/>
         </w:rPr>
       </w:pPr>
@@ -4121,37 +4441,91 @@
         <w:rPr>
           <w:rFonts w:asciiTheme="minorHAnsi" w:hAnsiTheme="minorHAnsi" w:cstheme="minorHAnsi"/>
         </w:rPr>
-        <w:t xml:space="preserve">in each column there are </w:t>
-      </w:r>
-      <w:r>
-        <w:rPr>
-          <w:rFonts w:asciiTheme="minorHAnsi" w:hAnsiTheme="minorHAnsi" w:cstheme="minorHAnsi"/>
-        </w:rPr>
-        <w:t>three violin plots that correspond to the gene expression of three significant genes (</w:t>
-      </w:r>
-      <w:r>
-        <w:rPr>
-          <w:rFonts w:asciiTheme="minorHAnsi" w:hAnsiTheme="minorHAnsi" w:cstheme="minorHAnsi"/>
-        </w:rPr>
-        <w:t xml:space="preserve">top: </w:t>
-      </w:r>
-      <w:r>
-        <w:rPr>
-          <w:rFonts w:asciiTheme="minorHAnsi" w:hAnsiTheme="minorHAnsi" w:cstheme="minorHAnsi"/>
-        </w:rPr>
-        <w:t>MTND6P4</w:t>
-      </w:r>
-      <w:r>
-        <w:rPr>
-          <w:rFonts w:asciiTheme="minorHAnsi" w:hAnsiTheme="minorHAnsi" w:cstheme="minorHAnsi"/>
-        </w:rPr>
-        <w:t>, middle</w:t>
-      </w:r>
-      <w:r>
-        <w:rPr>
-          <w:rFonts w:asciiTheme="minorHAnsi" w:hAnsiTheme="minorHAnsi" w:cstheme="minorHAnsi"/>
-        </w:rPr>
-        <w:t xml:space="preserve">: LINC0234, </w:t>
+        <w:t>I</w:t>
+      </w:r>
+      <w:r>
+        <w:rPr>
+          <w:rFonts w:asciiTheme="minorHAnsi" w:hAnsiTheme="minorHAnsi" w:cstheme="minorHAnsi"/>
+        </w:rPr>
+        <w:t xml:space="preserve">n each column there are </w:t>
+      </w:r>
+      <w:r>
+        <w:rPr>
+          <w:rFonts w:asciiTheme="minorHAnsi" w:hAnsiTheme="minorHAnsi" w:cstheme="minorHAnsi"/>
+        </w:rPr>
+        <w:t>four</w:t>
+      </w:r>
+      <w:r>
+        <w:rPr>
+          <w:rFonts w:asciiTheme="minorHAnsi" w:hAnsiTheme="minorHAnsi" w:cstheme="minorHAnsi"/>
+        </w:rPr>
+        <w:t xml:space="preserve"> violin plots that correspond to the gene expression of </w:t>
+      </w:r>
+      <w:r>
+        <w:rPr>
+          <w:rFonts w:asciiTheme="minorHAnsi" w:hAnsiTheme="minorHAnsi" w:cstheme="minorHAnsi"/>
+        </w:rPr>
+        <w:t>four</w:t>
+      </w:r>
+      <w:r>
+        <w:rPr>
+          <w:rFonts w:asciiTheme="minorHAnsi" w:hAnsiTheme="minorHAnsi" w:cstheme="minorHAnsi"/>
+        </w:rPr>
+        <w:t xml:space="preserve"> significant genes (</w:t>
+      </w:r>
+      <w:r>
+        <w:rPr>
+          <w:rFonts w:asciiTheme="minorHAnsi" w:hAnsiTheme="minorHAnsi" w:cstheme="minorHAnsi"/>
+        </w:rPr>
+        <w:t>top: MTND6P4, middle</w:t>
+      </w:r>
+      <w:r>
+        <w:rPr>
+          <w:rFonts w:asciiTheme="minorHAnsi" w:hAnsiTheme="minorHAnsi" w:cstheme="minorHAnsi"/>
+        </w:rPr>
+        <w:t>-top</w:t>
+      </w:r>
+      <w:r>
+        <w:rPr>
+          <w:rFonts w:asciiTheme="minorHAnsi" w:hAnsiTheme="minorHAnsi" w:cstheme="minorHAnsi"/>
+        </w:rPr>
+        <w:t>: LINC0234</w:t>
+      </w:r>
+      <w:r>
+        <w:rPr>
+          <w:rFonts w:asciiTheme="minorHAnsi" w:hAnsiTheme="minorHAnsi" w:cstheme="minorHAnsi"/>
+        </w:rPr>
+        <w:t>0</w:t>
+      </w:r>
+      <w:r>
+        <w:rPr>
+          <w:rFonts w:asciiTheme="minorHAnsi" w:hAnsiTheme="minorHAnsi" w:cstheme="minorHAnsi"/>
+        </w:rPr>
+        <w:t>,</w:t>
+      </w:r>
+      <w:r>
+        <w:rPr>
+          <w:rFonts w:asciiTheme="minorHAnsi" w:hAnsiTheme="minorHAnsi" w:cstheme="minorHAnsi"/>
+        </w:rPr>
+        <w:t xml:space="preserve"> middle-bottom: IL</w:t>
+      </w:r>
+      <w:r>
+        <w:rPr>
+          <w:rFonts w:asciiTheme="minorHAnsi" w:hAnsiTheme="minorHAnsi" w:cstheme="minorHAnsi"/>
+        </w:rPr>
+        <w:t>1RL1</w:t>
+      </w:r>
+      <w:r>
+        <w:rPr>
+          <w:rFonts w:asciiTheme="minorHAnsi" w:hAnsiTheme="minorHAnsi" w:cstheme="minorHAnsi"/>
+        </w:rPr>
+        <w:t>,</w:t>
+      </w:r>
+      <w:r>
+        <w:rPr>
+          <w:rFonts w:asciiTheme="minorHAnsi" w:hAnsiTheme="minorHAnsi" w:cstheme="minorHAnsi"/>
+        </w:rPr>
+        <w:t xml:space="preserve"> </w:t>
       </w:r>
       <w:r>
         <w:rPr>
@@ -4164,6 +4538,234 @@
           <w:rFonts w:asciiTheme="minorHAnsi" w:hAnsiTheme="minorHAnsi" w:cstheme="minorHAnsi"/>
         </w:rPr>
         <w:t>: MT1X).</w:t>
+      </w:r>
+    </w:p>
+    <w:p>
+      <w:pPr>
+        <w:pStyle w:val="NormalWeb"/>
+        <w:spacing w:before="0" w:beforeAutospacing="0" w:after="0" w:afterAutospacing="0" w:line="360" w:lineRule="auto"/>
+        <w:rPr>
+          <w:rFonts w:asciiTheme="minorHAnsi" w:hAnsiTheme="minorHAnsi" w:cstheme="minorHAnsi"/>
+        </w:rPr>
+      </w:pPr>
+    </w:p>
+    <w:p>
+      <w:pPr>
+        <w:pStyle w:val="NormalWeb"/>
+        <w:spacing w:before="0" w:beforeAutospacing="0" w:after="0" w:afterAutospacing="0" w:line="360" w:lineRule="auto"/>
+        <w:rPr>
+          <w:rFonts w:asciiTheme="minorHAnsi" w:hAnsiTheme="minorHAnsi" w:cstheme="minorHAnsi"/>
+        </w:rPr>
+      </w:pPr>
+      <w:r>
+        <w:rPr>
+          <w:rFonts w:asciiTheme="minorHAnsi" w:hAnsiTheme="minorHAnsi" w:cstheme="minorHAnsi"/>
+        </w:rPr>
+        <w:t>In addition, we wanted to search for enriched pathways in BD</w:t>
+      </w:r>
+      <w:r>
+        <w:rPr>
+          <w:rFonts w:asciiTheme="minorHAnsi" w:hAnsiTheme="minorHAnsi" w:cstheme="minorHAnsi"/>
+        </w:rPr>
+        <w:t xml:space="preserve"> patients</w:t>
+      </w:r>
+      <w:r>
+        <w:rPr>
+          <w:rFonts w:asciiTheme="minorHAnsi" w:hAnsiTheme="minorHAnsi" w:cstheme="minorHAnsi"/>
+        </w:rPr>
+        <w:t xml:space="preserve"> relative to </w:t>
+      </w:r>
+      <w:r>
+        <w:rPr>
+          <w:rFonts w:asciiTheme="minorHAnsi" w:hAnsiTheme="minorHAnsi" w:cstheme="minorHAnsi"/>
+        </w:rPr>
+        <w:t xml:space="preserve">the healthy control group and SZ patients. We used the GSEA algorithm </w:t>
+      </w:r>
+      <w:sdt>
+        <w:sdtPr>
+          <w:rPr>
+            <w:rFonts w:asciiTheme="minorHAnsi" w:hAnsiTheme="minorHAnsi" w:cstheme="minorHAnsi"/>
+            <w:color w:val="000000"/>
+          </w:rPr>
+          <w:tag w:val="MENDELEY_CITATION_v3_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"/>
+          <w:id w:val="412520947"/>
+          <w:placeholder>
+            <w:docPart w:val="DefaultPlaceholder_-1854013440"/>
+          </w:placeholder>
+        </w:sdtPr>
+        <w:sdtContent>
+          <w:r>
+            <w:rPr>
+              <w:rFonts w:asciiTheme="minorHAnsi" w:hAnsiTheme="minorHAnsi" w:cstheme="minorHAnsi"/>
+              <w:color w:val="000000"/>
+            </w:rPr>
+            <w:t xml:space="preserve">(Aravind et al., 2005; </w:t>
+          </w:r>
+          <w:proofErr w:type="spellStart"/>
+          <w:r>
+            <w:rPr>
+              <w:rFonts w:asciiTheme="minorHAnsi" w:hAnsiTheme="minorHAnsi" w:cstheme="minorHAnsi"/>
+              <w:color w:val="000000"/>
+            </w:rPr>
+            <w:t>Mootha</w:t>
+          </w:r>
+          <w:proofErr w:type="spellEnd"/>
+          <w:r>
+            <w:rPr>
+              <w:rFonts w:asciiTheme="minorHAnsi" w:hAnsiTheme="minorHAnsi" w:cstheme="minorHAnsi"/>
+              <w:color w:val="000000"/>
+            </w:rPr>
+            <w:t xml:space="preserve"> et al., 2003)</w:t>
+          </w:r>
+        </w:sdtContent>
+      </w:sdt>
+      <w:r>
+        <w:rPr>
+          <w:rFonts w:asciiTheme="minorHAnsi" w:hAnsiTheme="minorHAnsi" w:cstheme="minorHAnsi"/>
+          <w:color w:val="000000"/>
+        </w:rPr>
+        <w:t xml:space="preserve"> to find the enriched pathways and found that </w:t>
+      </w:r>
+      <w:r>
+        <w:rPr>
+          <w:rFonts w:asciiTheme="minorHAnsi" w:hAnsiTheme="minorHAnsi" w:cstheme="minorHAnsi"/>
+          <w:color w:val="000000"/>
+        </w:rPr>
+        <w:t>sadly, there are no enriched pathways between BD and SZ. Fortunately, we were able to find some enriched pathways between BD and the control group (figure 4).</w:t>
+      </w:r>
+      <w:r>
+        <w:rPr>
+          <w:rFonts w:asciiTheme="minorHAnsi" w:hAnsiTheme="minorHAnsi" w:cstheme="minorHAnsi"/>
+        </w:rPr>
+        <w:t xml:space="preserve"> The most significant pathways we have found were "HALLMARK COAGULATION" and "HALLMARK XENOBIOTIC METABOLISM".</w:t>
+      </w:r>
+      <w:r>
+        <w:rPr>
+          <w:rFonts w:asciiTheme="minorHAnsi" w:hAnsiTheme="minorHAnsi" w:cstheme="minorHAnsi"/>
+        </w:rPr>
+        <w:t xml:space="preserve"> </w:t>
+      </w:r>
+      <w:r>
+        <w:rPr>
+          <w:rFonts w:asciiTheme="minorHAnsi" w:hAnsiTheme="minorHAnsi" w:cstheme="minorHAnsi"/>
+        </w:rPr>
+        <w:t xml:space="preserve">Looking at the research literature, </w:t>
+      </w:r>
+      <w:r>
+        <w:rPr>
+          <w:rFonts w:asciiTheme="minorHAnsi" w:hAnsiTheme="minorHAnsi" w:cstheme="minorHAnsi"/>
+        </w:rPr>
+        <w:t xml:space="preserve">we can see that the first pathway is made up of genes which encode for components in the blood coagulation system and the second pathway is </w:t>
+      </w:r>
+      <w:r>
+        <w:rPr>
+          <w:rFonts w:asciiTheme="minorHAnsi" w:hAnsiTheme="minorHAnsi" w:cstheme="minorHAnsi"/>
+        </w:rPr>
+        <w:lastRenderedPageBreak/>
+        <w:t>made up of genes which encode for proteins that are involved in the processing of drugs and xenobiotics.</w:t>
+      </w:r>
+    </w:p>
+    <w:p>
+      <w:pPr>
+        <w:pStyle w:val="NormalWeb"/>
+        <w:spacing w:before="0" w:beforeAutospacing="0" w:after="0" w:afterAutospacing="0" w:line="360" w:lineRule="auto"/>
+        <w:rPr>
+          <w:rFonts w:asciiTheme="minorHAnsi" w:hAnsiTheme="minorHAnsi" w:cstheme="minorHAnsi"/>
+        </w:rPr>
+      </w:pPr>
+    </w:p>
+    <w:p>
+      <w:pPr>
+        <w:pStyle w:val="NormalWeb"/>
+        <w:spacing w:before="0" w:beforeAutospacing="0" w:after="0" w:afterAutospacing="0" w:line="360" w:lineRule="auto"/>
+        <w:rPr>
+          <w:rFonts w:asciiTheme="minorHAnsi" w:hAnsiTheme="minorHAnsi" w:cstheme="minorHAnsi"/>
+        </w:rPr>
+      </w:pPr>
+      <w:r>
+        <w:rPr>
+          <w:rFonts w:asciiTheme="minorHAnsi" w:hAnsiTheme="minorHAnsi" w:cstheme="minorHAnsi"/>
+        </w:rPr>
+        <w:drawing>
+          <wp:inline distT="0" distB="0" distL="0" distR="0" wp14:anchorId="73D46693" wp14:editId="64ABEBAF">
+            <wp:extent cx="5731510" cy="2715260"/>
+            <wp:effectExtent l="0" t="0" r="2540" b="8890"/>
+            <wp:docPr id="1" name="Picture 1" descr="Chart, scatter chart&#10;&#10;Description automatically generated"/>
+            <wp:cNvGraphicFramePr>
+              <a:graphicFrameLocks xmlns:a="http://schemas.openxmlformats.org/drawingml/2006/main" noChangeAspect="1"/>
+            </wp:cNvGraphicFramePr>
+            <a:graphic xmlns:a="http://schemas.openxmlformats.org/drawingml/2006/main">
+              <a:graphicData uri="http://schemas.openxmlformats.org/drawingml/2006/picture">
+                <pic:pic xmlns:pic="http://schemas.openxmlformats.org/drawingml/2006/picture">
+                  <pic:nvPicPr>
+                    <pic:cNvPr id="1" name="Picture 1" descr="Chart, scatter chart&#10;&#10;Description automatically generated"/>
+                    <pic:cNvPicPr/>
+                  </pic:nvPicPr>
+                  <pic:blipFill>
+                    <a:blip r:embed="rId42"/>
+                    <a:stretch>
+                      <a:fillRect/>
+                    </a:stretch>
+                  </pic:blipFill>
+                  <pic:spPr>
+                    <a:xfrm>
+                      <a:off x="0" y="0"/>
+                      <a:ext cx="5731510" cy="2715260"/>
+                    </a:xfrm>
+                    <a:prstGeom prst="rect">
+                      <a:avLst/>
+                    </a:prstGeom>
+                  </pic:spPr>
+                </pic:pic>
+              </a:graphicData>
+            </a:graphic>
+          </wp:inline>
+        </w:drawing>
+      </w:r>
+    </w:p>
+    <w:p>
+      <w:pPr>
+        <w:pStyle w:val="NormalWeb"/>
+        <w:spacing w:before="0" w:beforeAutospacing="0" w:after="0" w:afterAutospacing="0" w:line="360" w:lineRule="auto"/>
+        <w:rPr>
+          <w:rFonts w:asciiTheme="minorHAnsi" w:hAnsiTheme="minorHAnsi" w:cstheme="minorHAnsi"/>
+        </w:rPr>
+      </w:pPr>
+      <w:r>
+        <w:rPr>
+          <w:rFonts w:asciiTheme="minorHAnsi" w:hAnsiTheme="minorHAnsi" w:cstheme="minorHAnsi"/>
+        </w:rPr>
+        <w:t xml:space="preserve">Figure 4: </w:t>
+      </w:r>
+      <w:r>
+        <w:rPr>
+          <w:rFonts w:asciiTheme="minorHAnsi" w:hAnsiTheme="minorHAnsi" w:cstheme="minorHAnsi"/>
+        </w:rPr>
+        <w:t>E</w:t>
+      </w:r>
+      <w:r>
+        <w:rPr>
+          <w:rFonts w:asciiTheme="minorHAnsi" w:hAnsiTheme="minorHAnsi" w:cstheme="minorHAnsi"/>
+        </w:rPr>
+        <w:t xml:space="preserve">nriched pathways in BD relative to </w:t>
+      </w:r>
+      <w:r>
+        <w:rPr>
+          <w:rFonts w:asciiTheme="minorHAnsi" w:hAnsiTheme="minorHAnsi" w:cstheme="minorHAnsi"/>
+        </w:rPr>
+        <w:t xml:space="preserve">the </w:t>
+      </w:r>
+      <w:r>
+        <w:rPr>
+          <w:rFonts w:asciiTheme="minorHAnsi" w:hAnsiTheme="minorHAnsi" w:cstheme="minorHAnsi"/>
+        </w:rPr>
+        <w:t>healthy</w:t>
+      </w:r>
+      <w:r>
+        <w:rPr>
+          <w:rFonts w:asciiTheme="minorHAnsi" w:hAnsiTheme="minorHAnsi" w:cstheme="minorHAnsi"/>
+        </w:rPr>
+        <w:t xml:space="preserve"> control group.</w:t>
       </w:r>
     </w:p>
     <w:p>
@@ -4423,20 +5025,48 @@
         <w:p>
           <w:pPr>
             <w:bidi w:val="0"/>
-            <w:divId w:val="1695308930"/>
+            <w:divId w:val="305476127"/>
             <w:rPr>
               <w:rFonts w:eastAsia="Times New Roman"/>
               <w:sz w:val="24"/>
               <w:szCs w:val="24"/>
             </w:rPr>
           </w:pPr>
-          <w:r>
-            <w:rPr>
-              <w:rFonts w:eastAsia="Times New Roman"/>
-              <w:sz w:val="24"/>
-              <w:szCs w:val="24"/>
-            </w:rPr>
-            <w:t xml:space="preserve">Akula, N., Barb, J., Jiang, X., Wendland, J.R., Choi, K.H., Sen, S.K., Hou, L., Chen, D.T.W., Laje, G., Johnson, K., et al. (2014). RNA-sequencing of the brain transcriptome implicates dysregulation of neuroplasticity, circadian rhythms and GTPase binding in bipolar disorder. Molecular Psychiatry </w:t>
+          <w:proofErr w:type="spellStart"/>
+          <w:r>
+            <w:rPr>
+              <w:rFonts w:eastAsia="Times New Roman"/>
+              <w:sz w:val="24"/>
+              <w:szCs w:val="24"/>
+            </w:rPr>
+            <w:t>Akula</w:t>
+          </w:r>
+          <w:proofErr w:type="spellEnd"/>
+          <w:r>
+            <w:rPr>
+              <w:rFonts w:eastAsia="Times New Roman"/>
+              <w:sz w:val="24"/>
+              <w:szCs w:val="24"/>
+            </w:rPr>
+            <w:t xml:space="preserve">, N., Barb, J., Jiang, X., Wendland, J.R., Choi, K.H., Sen, S.K., Hou, L., Chen, D.T.W., </w:t>
+          </w:r>
+          <w:proofErr w:type="spellStart"/>
+          <w:r>
+            <w:rPr>
+              <w:rFonts w:eastAsia="Times New Roman"/>
+              <w:sz w:val="24"/>
+              <w:szCs w:val="24"/>
+            </w:rPr>
+            <w:t>Laje</w:t>
+          </w:r>
+          <w:proofErr w:type="spellEnd"/>
+          <w:r>
+            <w:rPr>
+              <w:rFonts w:eastAsia="Times New Roman"/>
+              <w:sz w:val="24"/>
+              <w:szCs w:val="24"/>
+            </w:rPr>
+            <w:t xml:space="preserve">, G., Johnson, K., et al. (2014). RNA-sequencing of the brain transcriptome implicates dysregulation of neuroplasticity, circadian rhythms and GTPase binding in bipolar disorder. Molecular Psychiatry </w:t>
           </w:r>
           <w:r>
             <w:rPr>
@@ -4460,7 +5090,7 @@
         <w:p>
           <w:pPr>
             <w:bidi w:val="0"/>
-            <w:divId w:val="54133138"/>
+            <w:divId w:val="1666476873"/>
             <w:rPr>
               <w:rFonts w:eastAsia="Times New Roman"/>
               <w:sz w:val="24"/>
@@ -4473,7 +5103,25 @@
               <w:sz w:val="24"/>
               <w:szCs w:val="24"/>
             </w:rPr>
-            <w:t xml:space="preserve">Aziz, R., Lorberg, B., and Tampi, R.R. (2006). Treatments for late-life bipolar disorder. The American Journal of Geriatric Pharmacotherapy </w:t>
+            <w:t xml:space="preserve">Aravind, S., Pablo, T., K, M.V., </w:t>
+          </w:r>
+          <w:proofErr w:type="spellStart"/>
+          <w:r>
+            <w:rPr>
+              <w:rFonts w:eastAsia="Times New Roman"/>
+              <w:sz w:val="24"/>
+              <w:szCs w:val="24"/>
+            </w:rPr>
+            <w:t>Sayan</w:t>
+          </w:r>
+          <w:proofErr w:type="spellEnd"/>
+          <w:r>
+            <w:rPr>
+              <w:rFonts w:eastAsia="Times New Roman"/>
+              <w:sz w:val="24"/>
+              <w:szCs w:val="24"/>
+            </w:rPr>
+            <w:t xml:space="preserve">, M., L, E.B., A, G.M., Amanda, P., L, P.S., R, G.T., S, L.E., et al. (2005). Gene set enrichment analysis: A knowledge-based approach for interpreting genome-wide expression profiles. Proceedings of the National Academy of Sciences </w:t>
           </w:r>
           <w:r>
             <w:rPr>
@@ -4483,21 +5131,21 @@
               <w:sz w:val="24"/>
               <w:szCs w:val="24"/>
             </w:rPr>
-            <w:t>4</w:t>
-          </w:r>
-          <w:r>
-            <w:rPr>
-              <w:rFonts w:eastAsia="Times New Roman"/>
-              <w:sz w:val="24"/>
-              <w:szCs w:val="24"/>
-            </w:rPr>
-            <w:t>, 347–364.</w:t>
+            <w:t>102</w:t>
+          </w:r>
+          <w:r>
+            <w:rPr>
+              <w:rFonts w:eastAsia="Times New Roman"/>
+              <w:sz w:val="24"/>
+              <w:szCs w:val="24"/>
+            </w:rPr>
+            <w:t>, 15545–15550.</w:t>
           </w:r>
         </w:p>
         <w:p>
           <w:pPr>
             <w:bidi w:val="0"/>
-            <w:divId w:val="1463184611"/>
+            <w:divId w:val="2071534359"/>
             <w:rPr>
               <w:rFonts w:eastAsia="Times New Roman"/>
               <w:sz w:val="24"/>
@@ -4510,7 +5158,43 @@
               <w:sz w:val="24"/>
               <w:szCs w:val="24"/>
             </w:rPr>
-            <w:t xml:space="preserve">Cerimele, J.M., Chwastiak, L.A., Dodson, S., and Katon, W.J. (2014). The prevalence of bipolar disorder in general primary care samples: a systematic review. General Hospital Psychiatry </w:t>
+            <w:t xml:space="preserve">Aziz, R., </w:t>
+          </w:r>
+          <w:proofErr w:type="spellStart"/>
+          <w:r>
+            <w:rPr>
+              <w:rFonts w:eastAsia="Times New Roman"/>
+              <w:sz w:val="24"/>
+              <w:szCs w:val="24"/>
+            </w:rPr>
+            <w:t>Lorberg</w:t>
+          </w:r>
+          <w:proofErr w:type="spellEnd"/>
+          <w:r>
+            <w:rPr>
+              <w:rFonts w:eastAsia="Times New Roman"/>
+              <w:sz w:val="24"/>
+              <w:szCs w:val="24"/>
+            </w:rPr>
+            <w:t xml:space="preserve">, B., and </w:t>
+          </w:r>
+          <w:proofErr w:type="spellStart"/>
+          <w:r>
+            <w:rPr>
+              <w:rFonts w:eastAsia="Times New Roman"/>
+              <w:sz w:val="24"/>
+              <w:szCs w:val="24"/>
+            </w:rPr>
+            <w:t>Tampi</w:t>
+          </w:r>
+          <w:proofErr w:type="spellEnd"/>
+          <w:r>
+            <w:rPr>
+              <w:rFonts w:eastAsia="Times New Roman"/>
+              <w:sz w:val="24"/>
+              <w:szCs w:val="24"/>
+            </w:rPr>
+            <w:t xml:space="preserve">, R.R. (2006). Treatments for late-life bipolar disorder. The American Journal of Geriatric Pharmacotherapy </w:t>
           </w:r>
           <w:r>
             <w:rPr>
@@ -4520,34 +5204,80 @@
               <w:sz w:val="24"/>
               <w:szCs w:val="24"/>
             </w:rPr>
-            <w:t>36</w:t>
-          </w:r>
-          <w:r>
-            <w:rPr>
-              <w:rFonts w:eastAsia="Times New Roman"/>
-              <w:sz w:val="24"/>
-              <w:szCs w:val="24"/>
-            </w:rPr>
-            <w:t>, 19–25.</w:t>
+            <w:t>4</w:t>
+          </w:r>
+          <w:r>
+            <w:rPr>
+              <w:rFonts w:eastAsia="Times New Roman"/>
+              <w:sz w:val="24"/>
+              <w:szCs w:val="24"/>
+            </w:rPr>
+            <w:t>, 347–364.</w:t>
           </w:r>
         </w:p>
         <w:p>
           <w:pPr>
             <w:bidi w:val="0"/>
-            <w:divId w:val="1777866880"/>
+            <w:divId w:val="1301376943"/>
             <w:rPr>
               <w:rFonts w:eastAsia="Times New Roman"/>
               <w:sz w:val="24"/>
               <w:szCs w:val="24"/>
             </w:rPr>
           </w:pPr>
-          <w:r>
-            <w:rPr>
-              <w:rFonts w:eastAsia="Times New Roman"/>
-              <w:sz w:val="24"/>
-              <w:szCs w:val="24"/>
-            </w:rPr>
-            <w:t xml:space="preserve">Frey, B.N., Andreazza, A.C., Houenou, J., Jamain, S., Goldstein, B.I., Frye, M.A., Leboyer, M., Berk, M., Malhi, G.S., Lopez-Jaramillo, C., et al. (2013). Biomarkers in bipolar disorder: A positional paper from the International Society for Bipolar Disorders Biomarkers Task Force. Australian and New Zealand Journal of Psychiatry </w:t>
+          <w:proofErr w:type="spellStart"/>
+          <w:r>
+            <w:rPr>
+              <w:rFonts w:eastAsia="Times New Roman"/>
+              <w:sz w:val="24"/>
+              <w:szCs w:val="24"/>
+            </w:rPr>
+            <w:t>Cerimele</w:t>
+          </w:r>
+          <w:proofErr w:type="spellEnd"/>
+          <w:r>
+            <w:rPr>
+              <w:rFonts w:eastAsia="Times New Roman"/>
+              <w:sz w:val="24"/>
+              <w:szCs w:val="24"/>
+            </w:rPr>
+            <w:t xml:space="preserve">, J.M., </w:t>
+          </w:r>
+          <w:proofErr w:type="spellStart"/>
+          <w:r>
+            <w:rPr>
+              <w:rFonts w:eastAsia="Times New Roman"/>
+              <w:sz w:val="24"/>
+              <w:szCs w:val="24"/>
+            </w:rPr>
+            <w:t>Chwastiak</w:t>
+          </w:r>
+          <w:proofErr w:type="spellEnd"/>
+          <w:r>
+            <w:rPr>
+              <w:rFonts w:eastAsia="Times New Roman"/>
+              <w:sz w:val="24"/>
+              <w:szCs w:val="24"/>
+            </w:rPr>
+            <w:t xml:space="preserve">, L.A., Dodson, S., and </w:t>
+          </w:r>
+          <w:proofErr w:type="spellStart"/>
+          <w:r>
+            <w:rPr>
+              <w:rFonts w:eastAsia="Times New Roman"/>
+              <w:sz w:val="24"/>
+              <w:szCs w:val="24"/>
+            </w:rPr>
+            <w:t>Katon</w:t>
+          </w:r>
+          <w:proofErr w:type="spellEnd"/>
+          <w:r>
+            <w:rPr>
+              <w:rFonts w:eastAsia="Times New Roman"/>
+              <w:sz w:val="24"/>
+              <w:szCs w:val="24"/>
+            </w:rPr>
+            <w:t xml:space="preserve">, W.J. (2014). The prevalence of bipolar disorder in general primary care samples: a systematic review. General Hospital Psychiatry </w:t>
           </w:r>
           <w:r>
             <w:rPr>
@@ -4557,21 +5287,21 @@
               <w:sz w:val="24"/>
               <w:szCs w:val="24"/>
             </w:rPr>
-            <w:t>47</w:t>
-          </w:r>
-          <w:r>
-            <w:rPr>
-              <w:rFonts w:eastAsia="Times New Roman"/>
-              <w:sz w:val="24"/>
-              <w:szCs w:val="24"/>
-            </w:rPr>
-            <w:t>, 321–332.</w:t>
+            <w:t>36</w:t>
+          </w:r>
+          <w:r>
+            <w:rPr>
+              <w:rFonts w:eastAsia="Times New Roman"/>
+              <w:sz w:val="24"/>
+              <w:szCs w:val="24"/>
+            </w:rPr>
+            <w:t>, 19–25.</w:t>
           </w:r>
         </w:p>
         <w:p>
           <w:pPr>
             <w:bidi w:val="0"/>
-            <w:divId w:val="6835884"/>
+            <w:divId w:val="1106390791"/>
             <w:rPr>
               <w:rFonts w:eastAsia="Times New Roman"/>
               <w:sz w:val="24"/>
@@ -4584,13 +5314,103 @@
               <w:sz w:val="24"/>
               <w:szCs w:val="24"/>
             </w:rPr>
-            <w:t>Horn, A.K.E., and Leigh, R.J. (2011). Chapter 2 - The anatomy and physiology of the ocular motor system. In Handbook of Clinical Neurology, C. Kennard, and R.J. Leigh, eds. (Elsevier), pp. 21–69.</w:t>
+            <w:t xml:space="preserve">Frey, B.N., </w:t>
+          </w:r>
+          <w:proofErr w:type="spellStart"/>
+          <w:r>
+            <w:rPr>
+              <w:rFonts w:eastAsia="Times New Roman"/>
+              <w:sz w:val="24"/>
+              <w:szCs w:val="24"/>
+            </w:rPr>
+            <w:t>Andreazza</w:t>
+          </w:r>
+          <w:proofErr w:type="spellEnd"/>
+          <w:r>
+            <w:rPr>
+              <w:rFonts w:eastAsia="Times New Roman"/>
+              <w:sz w:val="24"/>
+              <w:szCs w:val="24"/>
+            </w:rPr>
+            <w:t xml:space="preserve">, A.C., </w:t>
+          </w:r>
+          <w:proofErr w:type="spellStart"/>
+          <w:r>
+            <w:rPr>
+              <w:rFonts w:eastAsia="Times New Roman"/>
+              <w:sz w:val="24"/>
+              <w:szCs w:val="24"/>
+            </w:rPr>
+            <w:t>Houenou</w:t>
+          </w:r>
+          <w:proofErr w:type="spellEnd"/>
+          <w:r>
+            <w:rPr>
+              <w:rFonts w:eastAsia="Times New Roman"/>
+              <w:sz w:val="24"/>
+              <w:szCs w:val="24"/>
+            </w:rPr>
+            <w:t xml:space="preserve">, J., </w:t>
+          </w:r>
+          <w:proofErr w:type="spellStart"/>
+          <w:r>
+            <w:rPr>
+              <w:rFonts w:eastAsia="Times New Roman"/>
+              <w:sz w:val="24"/>
+              <w:szCs w:val="24"/>
+            </w:rPr>
+            <w:t>Jamain</w:t>
+          </w:r>
+          <w:proofErr w:type="spellEnd"/>
+          <w:r>
+            <w:rPr>
+              <w:rFonts w:eastAsia="Times New Roman"/>
+              <w:sz w:val="24"/>
+              <w:szCs w:val="24"/>
+            </w:rPr>
+            <w:t xml:space="preserve">, S., Goldstein, B.I., Frye, M.A., Leboyer, M., Berk, M., </w:t>
+          </w:r>
+          <w:proofErr w:type="spellStart"/>
+          <w:r>
+            <w:rPr>
+              <w:rFonts w:eastAsia="Times New Roman"/>
+              <w:sz w:val="24"/>
+              <w:szCs w:val="24"/>
+            </w:rPr>
+            <w:t>Malhi</w:t>
+          </w:r>
+          <w:proofErr w:type="spellEnd"/>
+          <w:r>
+            <w:rPr>
+              <w:rFonts w:eastAsia="Times New Roman"/>
+              <w:sz w:val="24"/>
+              <w:szCs w:val="24"/>
+            </w:rPr>
+            <w:t xml:space="preserve">, G.S., Lopez-Jaramillo, C., et al. (2013). Biomarkers in bipolar disorder: A positional paper from the International Society for Bipolar Disorders Biomarkers Task Force. Australian and New Zealand Journal of Psychiatry </w:t>
+          </w:r>
+          <w:r>
+            <w:rPr>
+              <w:rFonts w:eastAsia="Times New Roman"/>
+              <w:i/>
+              <w:iCs/>
+              <w:sz w:val="24"/>
+              <w:szCs w:val="24"/>
+            </w:rPr>
+            <w:t>47</w:t>
+          </w:r>
+          <w:r>
+            <w:rPr>
+              <w:rFonts w:eastAsia="Times New Roman"/>
+              <w:sz w:val="24"/>
+              <w:szCs w:val="24"/>
+            </w:rPr>
+            <w:t>, 321–332.</w:t>
           </w:r>
         </w:p>
         <w:p>
           <w:pPr>
             <w:bidi w:val="0"/>
-            <w:divId w:val="1003777389"/>
+            <w:divId w:val="860389033"/>
             <w:rPr>
               <w:rFonts w:eastAsia="Times New Roman"/>
               <w:sz w:val="24"/>
@@ -4603,31 +5423,13 @@
               <w:sz w:val="24"/>
               <w:szCs w:val="24"/>
             </w:rPr>
-            <w:t xml:space="preserve">Hu, J., Xu, J., Pang, L., Zhao, H., Li, F., Deng, Y., Liu, L., Lan, Y., Zhang, X., Zhao, T., et al. (2016). Systematically characterizing dysfunctional long intergenic non-coding RNAs in multiple brain regions of major psychosis. Oncotarget </w:t>
-          </w:r>
-          <w:r>
-            <w:rPr>
-              <w:rFonts w:eastAsia="Times New Roman"/>
-              <w:i/>
-              <w:iCs/>
-              <w:sz w:val="24"/>
-              <w:szCs w:val="24"/>
-            </w:rPr>
-            <w:t>7</w:t>
-          </w:r>
-          <w:r>
-            <w:rPr>
-              <w:rFonts w:eastAsia="Times New Roman"/>
-              <w:sz w:val="24"/>
-              <w:szCs w:val="24"/>
-            </w:rPr>
-            <w:t>, 71087–71098.</w:t>
+            <w:t>Horn, A.K.E., and Leigh, R.J. (2011). Chapter 2 - The anatomy and physiology of the ocular motor system. In Handbook of Clinical Neurology, C. Kennard, and R.J. Leigh, eds. (Elsevier), pp. 21–69.</w:t>
           </w:r>
         </w:p>
         <w:p>
           <w:pPr>
             <w:bidi w:val="0"/>
-            <w:divId w:val="360937043"/>
+            <w:divId w:val="1021977447"/>
             <w:rPr>
               <w:rFonts w:eastAsia="Times New Roman"/>
               <w:sz w:val="24"/>
@@ -4640,7 +5442,25 @@
               <w:sz w:val="24"/>
               <w:szCs w:val="24"/>
             </w:rPr>
-            <w:t xml:space="preserve">Kim, S.Y., Kim, H.N., Jeon, S.W., Lim, W.J., Kim, S.I., Lee, Y.J., Kim, S.Y., and Kim, Y.K. (2021). Association between genetic variants of the norepinephrine transporter gene (SLC6A2) and bipolar I disorder. Progress in Neuro-Psychopharmacology and Biological Psychiatry </w:t>
+            <w:t xml:space="preserve">Hu, J., Xu, J., Pang, L., Zhao, H., Li, F., Deng, Y., Liu, L., Lan, Y., Zhang, X., Zhao, T., et al. (2016). Systematically characterizing dysfunctional long intergenic non-coding RNAs in multiple brain regions of major psychosis. </w:t>
+          </w:r>
+          <w:proofErr w:type="spellStart"/>
+          <w:r>
+            <w:rPr>
+              <w:rFonts w:eastAsia="Times New Roman"/>
+              <w:sz w:val="24"/>
+              <w:szCs w:val="24"/>
+            </w:rPr>
+            <w:t>Oncotarget</w:t>
+          </w:r>
+          <w:proofErr w:type="spellEnd"/>
+          <w:r>
+            <w:rPr>
+              <w:rFonts w:eastAsia="Times New Roman"/>
+              <w:sz w:val="24"/>
+              <w:szCs w:val="24"/>
+            </w:rPr>
+            <w:t xml:space="preserve"> </w:t>
           </w:r>
           <w:r>
             <w:rPr>
@@ -4650,21 +5470,21 @@
               <w:sz w:val="24"/>
               <w:szCs w:val="24"/>
             </w:rPr>
-            <w:t>107</w:t>
-          </w:r>
-          <w:r>
-            <w:rPr>
-              <w:rFonts w:eastAsia="Times New Roman"/>
-              <w:sz w:val="24"/>
-              <w:szCs w:val="24"/>
-            </w:rPr>
-            <w:t>.</w:t>
+            <w:t>7</w:t>
+          </w:r>
+          <w:r>
+            <w:rPr>
+              <w:rFonts w:eastAsia="Times New Roman"/>
+              <w:sz w:val="24"/>
+              <w:szCs w:val="24"/>
+            </w:rPr>
+            <w:t>, 71087–71098.</w:t>
           </w:r>
         </w:p>
         <w:p>
           <w:pPr>
             <w:bidi w:val="0"/>
-            <w:divId w:val="1945259730"/>
+            <w:divId w:val="989290795"/>
             <w:rPr>
               <w:rFonts w:eastAsia="Times New Roman"/>
               <w:sz w:val="24"/>
@@ -4677,7 +5497,7 @@
               <w:sz w:val="24"/>
               <w:szCs w:val="24"/>
             </w:rPr>
-            <w:t xml:space="preserve">Love, M.I., Huber, W., and Anders, S. (2014). Moderated estimation of fold change and dispersion for RNA-seq data with DESeq2. Genome Biology </w:t>
+            <w:t xml:space="preserve">Kim, S.Y., Kim, H.N., Jeon, S.W., Lim, W.J., Kim, S.I., Lee, Y.J., Kim, S.Y., and Kim, Y.K. (2021). Association between genetic variants of the norepinephrine transporter gene (SLC6A2) and bipolar I disorder. Progress in Neuro-Psychopharmacology and Biological Psychiatry </w:t>
           </w:r>
           <w:r>
             <w:rPr>
@@ -4687,21 +5507,21 @@
               <w:sz w:val="24"/>
               <w:szCs w:val="24"/>
             </w:rPr>
-            <w:t>15</w:t>
-          </w:r>
-          <w:r>
-            <w:rPr>
-              <w:rFonts w:eastAsia="Times New Roman"/>
-              <w:sz w:val="24"/>
-              <w:szCs w:val="24"/>
-            </w:rPr>
-            <w:t>, 550.</w:t>
+            <w:t>107</w:t>
+          </w:r>
+          <w:r>
+            <w:rPr>
+              <w:rFonts w:eastAsia="Times New Roman"/>
+              <w:sz w:val="24"/>
+              <w:szCs w:val="24"/>
+            </w:rPr>
+            <w:t>.</w:t>
           </w:r>
         </w:p>
         <w:p>
           <w:pPr>
             <w:bidi w:val="0"/>
-            <w:divId w:val="2033147115"/>
+            <w:divId w:val="1135023286"/>
             <w:rPr>
               <w:rFonts w:eastAsia="Times New Roman"/>
               <w:sz w:val="24"/>
@@ -4714,13 +5534,31 @@
               <w:sz w:val="24"/>
               <w:szCs w:val="24"/>
             </w:rPr>
-            <w:t>Medeiros, G.C., and Goes, F.S. (2022). Genome-wide association study biomarkers in bipolar disorder. In Biomarkers in Bipolar Disorders, (Elsevier), pp. 125–139.</w:t>
+            <w:t xml:space="preserve">Love, M.I., Huber, W., and Anders, S. (2014). Moderated estimation of fold change and dispersion for RNA-seq data with DESeq2. Genome Biology </w:t>
+          </w:r>
+          <w:r>
+            <w:rPr>
+              <w:rFonts w:eastAsia="Times New Roman"/>
+              <w:i/>
+              <w:iCs/>
+              <w:sz w:val="24"/>
+              <w:szCs w:val="24"/>
+            </w:rPr>
+            <w:t>15</w:t>
+          </w:r>
+          <w:r>
+            <w:rPr>
+              <w:rFonts w:eastAsia="Times New Roman"/>
+              <w:sz w:val="24"/>
+              <w:szCs w:val="24"/>
+            </w:rPr>
+            <w:t>, 550.</w:t>
           </w:r>
         </w:p>
         <w:p>
           <w:pPr>
             <w:bidi w:val="0"/>
-            <w:divId w:val="1379160786"/>
+            <w:divId w:val="293603922"/>
             <w:rPr>
               <w:rFonts w:eastAsia="Times New Roman"/>
               <w:sz w:val="24"/>
@@ -4733,44 +5571,36 @@
               <w:sz w:val="24"/>
               <w:szCs w:val="24"/>
             </w:rPr>
-            <w:t xml:space="preserve">Miklowitz, D.J. (2008). Bipolar </w:t>
-          </w:r>
-          <w:proofErr w:type="gramStart"/>
-          <w:r>
-            <w:rPr>
-              <w:rFonts w:eastAsia="Times New Roman"/>
-              <w:sz w:val="24"/>
-              <w:szCs w:val="24"/>
-            </w:rPr>
-            <w:t>disorder :</w:t>
-          </w:r>
-          <w:proofErr w:type="gramEnd"/>
-          <w:r>
-            <w:rPr>
-              <w:rFonts w:eastAsia="Times New Roman"/>
-              <w:sz w:val="24"/>
-              <w:szCs w:val="24"/>
-            </w:rPr>
-            <w:t xml:space="preserve"> a family-focused treatment approach (Guilford Press).</w:t>
+            <w:t>Medeiros, G.C., and Goes, F.S. (2022). Genome-wide association study biomarkers in bipolar disorder. In Biomarkers in Bipolar Disorders, (Elsevier), pp. 125–139.</w:t>
           </w:r>
         </w:p>
         <w:p>
           <w:pPr>
             <w:bidi w:val="0"/>
-            <w:divId w:val="1954171860"/>
+            <w:divId w:val="1769807563"/>
             <w:rPr>
               <w:rFonts w:eastAsia="Times New Roman"/>
               <w:sz w:val="24"/>
               <w:szCs w:val="24"/>
             </w:rPr>
           </w:pPr>
-          <w:r>
-            <w:rPr>
-              <w:rFonts w:eastAsia="Times New Roman"/>
-              <w:sz w:val="24"/>
-              <w:szCs w:val="24"/>
-            </w:rPr>
-            <w:t xml:space="preserve">Miller, J., and Black, D. (2020). Bipolar Disorder and Suicide: </w:t>
+          <w:proofErr w:type="spellStart"/>
+          <w:r>
+            <w:rPr>
+              <w:rFonts w:eastAsia="Times New Roman"/>
+              <w:sz w:val="24"/>
+              <w:szCs w:val="24"/>
+            </w:rPr>
+            <w:t>Miklowitz</w:t>
+          </w:r>
+          <w:proofErr w:type="spellEnd"/>
+          <w:r>
+            <w:rPr>
+              <w:rFonts w:eastAsia="Times New Roman"/>
+              <w:sz w:val="24"/>
+              <w:szCs w:val="24"/>
+            </w:rPr>
+            <w:t xml:space="preserve">, D.J. (2008). Bipolar </w:t>
           </w:r>
           <w:proofErr w:type="gramStart"/>
           <w:r>
@@ -4779,7 +5609,7 @@
               <w:sz w:val="24"/>
               <w:szCs w:val="24"/>
             </w:rPr>
-            <w:t>a</w:t>
+            <w:t>disorder :</w:t>
           </w:r>
           <w:proofErr w:type="gramEnd"/>
           <w:r>
@@ -4788,31 +5618,13 @@
               <w:sz w:val="24"/>
               <w:szCs w:val="24"/>
             </w:rPr>
-            <w:t xml:space="preserve"> Review. Current Psychiatry Reports </w:t>
-          </w:r>
-          <w:r>
-            <w:rPr>
-              <w:rFonts w:eastAsia="Times New Roman"/>
-              <w:i/>
-              <w:iCs/>
-              <w:sz w:val="24"/>
-              <w:szCs w:val="24"/>
-            </w:rPr>
-            <w:t>22</w:t>
-          </w:r>
-          <w:r>
-            <w:rPr>
-              <w:rFonts w:eastAsia="Times New Roman"/>
-              <w:sz w:val="24"/>
-              <w:szCs w:val="24"/>
-            </w:rPr>
-            <w:t>.</w:t>
+            <w:t xml:space="preserve"> a family-focused treatment approach (Guilford Press).</w:t>
           </w:r>
         </w:p>
         <w:p>
           <w:pPr>
             <w:bidi w:val="0"/>
-            <w:divId w:val="658073080"/>
+            <w:divId w:val="1842692975"/>
             <w:rPr>
               <w:rFonts w:eastAsia="Times New Roman"/>
               <w:sz w:val="24"/>
@@ -4825,7 +5637,25 @@
               <w:sz w:val="24"/>
               <w:szCs w:val="24"/>
             </w:rPr>
-            <w:t xml:space="preserve">Moreno, C., Laje, G., Blanco, C., Jiang, H., Schmidt, A.B., and Olfson, M. (2007). National Trends in the Outpatient Diagnosis and Treatment of Bipolar Disorder in Youth. Archives of General Psychiatry </w:t>
+            <w:t xml:space="preserve">Miller, J., and Black, D. (2020). Bipolar Disorder and Suicide: </w:t>
+          </w:r>
+          <w:proofErr w:type="gramStart"/>
+          <w:r>
+            <w:rPr>
+              <w:rFonts w:eastAsia="Times New Roman"/>
+              <w:sz w:val="24"/>
+              <w:szCs w:val="24"/>
+            </w:rPr>
+            <w:t>a</w:t>
+          </w:r>
+          <w:proofErr w:type="gramEnd"/>
+          <w:r>
+            <w:rPr>
+              <w:rFonts w:eastAsia="Times New Roman"/>
+              <w:sz w:val="24"/>
+              <w:szCs w:val="24"/>
+            </w:rPr>
+            <w:t xml:space="preserve"> Review. Current Psychiatry Reports </w:t>
           </w:r>
           <w:r>
             <w:rPr>
@@ -4835,34 +5665,125 @@
               <w:sz w:val="24"/>
               <w:szCs w:val="24"/>
             </w:rPr>
-            <w:t>64</w:t>
-          </w:r>
-          <w:r>
-            <w:rPr>
-              <w:rFonts w:eastAsia="Times New Roman"/>
-              <w:sz w:val="24"/>
-              <w:szCs w:val="24"/>
-            </w:rPr>
-            <w:t>, 1032–1039.</w:t>
+            <w:t>22</w:t>
+          </w:r>
+          <w:r>
+            <w:rPr>
+              <w:rFonts w:eastAsia="Times New Roman"/>
+              <w:sz w:val="24"/>
+              <w:szCs w:val="24"/>
+            </w:rPr>
+            <w:t>.</w:t>
           </w:r>
         </w:p>
         <w:p>
           <w:pPr>
             <w:bidi w:val="0"/>
-            <w:divId w:val="15079020"/>
+            <w:divId w:val="489367463"/>
             <w:rPr>
               <w:rFonts w:eastAsia="Times New Roman"/>
               <w:sz w:val="24"/>
               <w:szCs w:val="24"/>
             </w:rPr>
           </w:pPr>
-          <w:r>
-            <w:rPr>
-              <w:rFonts w:eastAsia="Times New Roman"/>
-              <w:sz w:val="24"/>
-              <w:szCs w:val="24"/>
-            </w:rPr>
-            <w:t xml:space="preserve">Müller-Oerlinghausen, B., Berghöfer, A., and Bauer, M. (2002). Bipolar disorder. The Lancet </w:t>
+          <w:proofErr w:type="spellStart"/>
+          <w:r>
+            <w:rPr>
+              <w:rFonts w:eastAsia="Times New Roman"/>
+              <w:sz w:val="24"/>
+              <w:szCs w:val="24"/>
+            </w:rPr>
+            <w:t>Mootha</w:t>
+          </w:r>
+          <w:proofErr w:type="spellEnd"/>
+          <w:r>
+            <w:rPr>
+              <w:rFonts w:eastAsia="Times New Roman"/>
+              <w:sz w:val="24"/>
+              <w:szCs w:val="24"/>
+            </w:rPr>
+            <w:t xml:space="preserve">, V.K., Lindgren, C.M., Eriksson, K.-F., Subramanian, A., </w:t>
+          </w:r>
+          <w:proofErr w:type="spellStart"/>
+          <w:r>
+            <w:rPr>
+              <w:rFonts w:eastAsia="Times New Roman"/>
+              <w:sz w:val="24"/>
+              <w:szCs w:val="24"/>
+            </w:rPr>
+            <w:t>Sihag</w:t>
+          </w:r>
+          <w:proofErr w:type="spellEnd"/>
+          <w:r>
+            <w:rPr>
+              <w:rFonts w:eastAsia="Times New Roman"/>
+              <w:sz w:val="24"/>
+              <w:szCs w:val="24"/>
+            </w:rPr>
+            <w:t xml:space="preserve">, S., Lehar, J., </w:t>
+          </w:r>
+          <w:proofErr w:type="spellStart"/>
+          <w:r>
+            <w:rPr>
+              <w:rFonts w:eastAsia="Times New Roman"/>
+              <w:sz w:val="24"/>
+              <w:szCs w:val="24"/>
+            </w:rPr>
+            <w:t>Puigserver</w:t>
+          </w:r>
+          <w:proofErr w:type="spellEnd"/>
+          <w:r>
+            <w:rPr>
+              <w:rFonts w:eastAsia="Times New Roman"/>
+              <w:sz w:val="24"/>
+              <w:szCs w:val="24"/>
+            </w:rPr>
+            <w:t xml:space="preserve">, P., Carlsson, E., </w:t>
+          </w:r>
+          <w:proofErr w:type="spellStart"/>
+          <w:r>
+            <w:rPr>
+              <w:rFonts w:eastAsia="Times New Roman"/>
+              <w:sz w:val="24"/>
+              <w:szCs w:val="24"/>
+            </w:rPr>
+            <w:t>Ridderstråle</w:t>
+          </w:r>
+          <w:proofErr w:type="spellEnd"/>
+          <w:r>
+            <w:rPr>
+              <w:rFonts w:eastAsia="Times New Roman"/>
+              <w:sz w:val="24"/>
+              <w:szCs w:val="24"/>
+            </w:rPr>
+            <w:t xml:space="preserve">, M., </w:t>
+          </w:r>
+          <w:proofErr w:type="spellStart"/>
+          <w:r>
+            <w:rPr>
+              <w:rFonts w:eastAsia="Times New Roman"/>
+              <w:sz w:val="24"/>
+              <w:szCs w:val="24"/>
+            </w:rPr>
+            <w:t>Laurila</w:t>
+          </w:r>
+          <w:proofErr w:type="spellEnd"/>
+          <w:r>
+            <w:rPr>
+              <w:rFonts w:eastAsia="Times New Roman"/>
+              <w:sz w:val="24"/>
+              <w:szCs w:val="24"/>
+            </w:rPr>
+            <w:t xml:space="preserve">, E., et al. (2003). PGC-1α-responsive genes involved </w:t>
+          </w:r>
+          <w:r>
+            <w:rPr>
+              <w:rFonts w:eastAsia="Times New Roman"/>
+              <w:sz w:val="24"/>
+              <w:szCs w:val="24"/>
+            </w:rPr>
+            <w:lastRenderedPageBreak/>
+            <w:t xml:space="preserve">in oxidative phosphorylation are coordinately downregulated in human diabetes. Nature Genetics </w:t>
           </w:r>
           <w:r>
             <w:rPr>
@@ -4872,21 +5793,21 @@
               <w:sz w:val="24"/>
               <w:szCs w:val="24"/>
             </w:rPr>
-            <w:t>359</w:t>
-          </w:r>
-          <w:r>
-            <w:rPr>
-              <w:rFonts w:eastAsia="Times New Roman"/>
-              <w:sz w:val="24"/>
-              <w:szCs w:val="24"/>
-            </w:rPr>
-            <w:t>, 241–247.</w:t>
+            <w:t>34</w:t>
+          </w:r>
+          <w:r>
+            <w:rPr>
+              <w:rFonts w:eastAsia="Times New Roman"/>
+              <w:sz w:val="24"/>
+              <w:szCs w:val="24"/>
+            </w:rPr>
+            <w:t>, 267–273.</w:t>
           </w:r>
         </w:p>
         <w:p>
           <w:pPr>
             <w:bidi w:val="0"/>
-            <w:divId w:val="1229461031"/>
+            <w:divId w:val="1183129119"/>
             <w:rPr>
               <w:rFonts w:eastAsia="Times New Roman"/>
               <w:sz w:val="24"/>
@@ -4899,8 +5820,43 @@
               <w:sz w:val="24"/>
               <w:szCs w:val="24"/>
             </w:rPr>
-            <w:lastRenderedPageBreak/>
-            <w:t xml:space="preserve">Oraki Kohshour, M., Papiol, S., Ching, C.R.K., and Schulze, T.G. (2022). Genomic and neuroimaging approaches to bipolar disorder. BJPsych Open </w:t>
+            <w:t xml:space="preserve">Moreno, C., </w:t>
+          </w:r>
+          <w:proofErr w:type="spellStart"/>
+          <w:r>
+            <w:rPr>
+              <w:rFonts w:eastAsia="Times New Roman"/>
+              <w:sz w:val="24"/>
+              <w:szCs w:val="24"/>
+            </w:rPr>
+            <w:t>Laje</w:t>
+          </w:r>
+          <w:proofErr w:type="spellEnd"/>
+          <w:r>
+            <w:rPr>
+              <w:rFonts w:eastAsia="Times New Roman"/>
+              <w:sz w:val="24"/>
+              <w:szCs w:val="24"/>
+            </w:rPr>
+            <w:t xml:space="preserve">, G., Blanco, C., Jiang, H., Schmidt, A.B., and </w:t>
+          </w:r>
+          <w:proofErr w:type="spellStart"/>
+          <w:r>
+            <w:rPr>
+              <w:rFonts w:eastAsia="Times New Roman"/>
+              <w:sz w:val="24"/>
+              <w:szCs w:val="24"/>
+            </w:rPr>
+            <w:t>Olfson</w:t>
+          </w:r>
+          <w:proofErr w:type="spellEnd"/>
+          <w:r>
+            <w:rPr>
+              <w:rFonts w:eastAsia="Times New Roman"/>
+              <w:sz w:val="24"/>
+              <w:szCs w:val="24"/>
+            </w:rPr>
+            <w:t xml:space="preserve">, M. (2007). National Trends in the Outpatient Diagnosis and Treatment of Bipolar Disorder in Youth. Archives of General Psychiatry </w:t>
           </w:r>
           <w:r>
             <w:rPr>
@@ -4910,21 +5866,21 @@
               <w:sz w:val="24"/>
               <w:szCs w:val="24"/>
             </w:rPr>
-            <w:t>8</w:t>
-          </w:r>
-          <w:r>
-            <w:rPr>
-              <w:rFonts w:eastAsia="Times New Roman"/>
-              <w:sz w:val="24"/>
-              <w:szCs w:val="24"/>
-            </w:rPr>
-            <w:t>, e36.</w:t>
+            <w:t>64</w:t>
+          </w:r>
+          <w:r>
+            <w:rPr>
+              <w:rFonts w:eastAsia="Times New Roman"/>
+              <w:sz w:val="24"/>
+              <w:szCs w:val="24"/>
+            </w:rPr>
+            <w:t>, 1032–1039.</w:t>
           </w:r>
         </w:p>
         <w:p>
           <w:pPr>
             <w:bidi w:val="0"/>
-            <w:divId w:val="1611082038"/>
+            <w:divId w:val="658116104"/>
             <w:rPr>
               <w:rFonts w:eastAsia="Times New Roman"/>
               <w:sz w:val="24"/>
@@ -4937,7 +5893,43 @@
               <w:sz w:val="24"/>
               <w:szCs w:val="24"/>
             </w:rPr>
-            <w:t xml:space="preserve">Phillips, M.L., and Kupfer, D.J. (2013). Bipolar disorder diagnosis: challenges and future directions. The Lancet </w:t>
+            <w:t>Müller-</w:t>
+          </w:r>
+          <w:proofErr w:type="spellStart"/>
+          <w:r>
+            <w:rPr>
+              <w:rFonts w:eastAsia="Times New Roman"/>
+              <w:sz w:val="24"/>
+              <w:szCs w:val="24"/>
+            </w:rPr>
+            <w:t>Oerlinghausen</w:t>
+          </w:r>
+          <w:proofErr w:type="spellEnd"/>
+          <w:r>
+            <w:rPr>
+              <w:rFonts w:eastAsia="Times New Roman"/>
+              <w:sz w:val="24"/>
+              <w:szCs w:val="24"/>
+            </w:rPr>
+            <w:t xml:space="preserve">, B., </w:t>
+          </w:r>
+          <w:proofErr w:type="spellStart"/>
+          <w:r>
+            <w:rPr>
+              <w:rFonts w:eastAsia="Times New Roman"/>
+              <w:sz w:val="24"/>
+              <w:szCs w:val="24"/>
+            </w:rPr>
+            <w:t>Berghöfer</w:t>
+          </w:r>
+          <w:proofErr w:type="spellEnd"/>
+          <w:r>
+            <w:rPr>
+              <w:rFonts w:eastAsia="Times New Roman"/>
+              <w:sz w:val="24"/>
+              <w:szCs w:val="24"/>
+            </w:rPr>
+            <w:t xml:space="preserve">, A., and Bauer, M. (2002). Bipolar disorder. The Lancet </w:t>
           </w:r>
           <w:r>
             <w:rPr>
@@ -4947,34 +5939,98 @@
               <w:sz w:val="24"/>
               <w:szCs w:val="24"/>
             </w:rPr>
-            <w:t>381</w:t>
-          </w:r>
-          <w:r>
-            <w:rPr>
-              <w:rFonts w:eastAsia="Times New Roman"/>
-              <w:sz w:val="24"/>
-              <w:szCs w:val="24"/>
-            </w:rPr>
-            <w:t>, 1663–1671.</w:t>
+            <w:t>359</w:t>
+          </w:r>
+          <w:r>
+            <w:rPr>
+              <w:rFonts w:eastAsia="Times New Roman"/>
+              <w:sz w:val="24"/>
+              <w:szCs w:val="24"/>
+            </w:rPr>
+            <w:t>, 241–247.</w:t>
           </w:r>
         </w:p>
         <w:p>
           <w:pPr>
             <w:bidi w:val="0"/>
-            <w:divId w:val="127288284"/>
+            <w:divId w:val="1322539904"/>
             <w:rPr>
               <w:rFonts w:eastAsia="Times New Roman"/>
               <w:sz w:val="24"/>
               <w:szCs w:val="24"/>
             </w:rPr>
           </w:pPr>
-          <w:r>
-            <w:rPr>
-              <w:rFonts w:eastAsia="Times New Roman"/>
-              <w:sz w:val="24"/>
-              <w:szCs w:val="24"/>
-            </w:rPr>
-            <w:t xml:space="preserve">Rowland, T.A., and Marwaha, S. (2018). Epidemiology and risk factors for bipolar disorder. Therapeutic Advances in Psychopharmacology </w:t>
+          <w:proofErr w:type="spellStart"/>
+          <w:r>
+            <w:rPr>
+              <w:rFonts w:eastAsia="Times New Roman"/>
+              <w:sz w:val="24"/>
+              <w:szCs w:val="24"/>
+            </w:rPr>
+            <w:t>Oraki</w:t>
+          </w:r>
+          <w:proofErr w:type="spellEnd"/>
+          <w:r>
+            <w:rPr>
+              <w:rFonts w:eastAsia="Times New Roman"/>
+              <w:sz w:val="24"/>
+              <w:szCs w:val="24"/>
+            </w:rPr>
+            <w:t xml:space="preserve"> </w:t>
+          </w:r>
+          <w:proofErr w:type="spellStart"/>
+          <w:r>
+            <w:rPr>
+              <w:rFonts w:eastAsia="Times New Roman"/>
+              <w:sz w:val="24"/>
+              <w:szCs w:val="24"/>
+            </w:rPr>
+            <w:t>Kohshour</w:t>
+          </w:r>
+          <w:proofErr w:type="spellEnd"/>
+          <w:r>
+            <w:rPr>
+              <w:rFonts w:eastAsia="Times New Roman"/>
+              <w:sz w:val="24"/>
+              <w:szCs w:val="24"/>
+            </w:rPr>
+            <w:t xml:space="preserve">, M., </w:t>
+          </w:r>
+          <w:proofErr w:type="spellStart"/>
+          <w:r>
+            <w:rPr>
+              <w:rFonts w:eastAsia="Times New Roman"/>
+              <w:sz w:val="24"/>
+              <w:szCs w:val="24"/>
+            </w:rPr>
+            <w:t>Papiol</w:t>
+          </w:r>
+          <w:proofErr w:type="spellEnd"/>
+          <w:r>
+            <w:rPr>
+              <w:rFonts w:eastAsia="Times New Roman"/>
+              <w:sz w:val="24"/>
+              <w:szCs w:val="24"/>
+            </w:rPr>
+            <w:t xml:space="preserve">, S., Ching, C.R.K., and Schulze, T.G. (2022). Genomic and neuroimaging approaches to bipolar disorder. </w:t>
+          </w:r>
+          <w:proofErr w:type="spellStart"/>
+          <w:r>
+            <w:rPr>
+              <w:rFonts w:eastAsia="Times New Roman"/>
+              <w:sz w:val="24"/>
+              <w:szCs w:val="24"/>
+            </w:rPr>
+            <w:t>BJPsych</w:t>
+          </w:r>
+          <w:proofErr w:type="spellEnd"/>
+          <w:r>
+            <w:rPr>
+              <w:rFonts w:eastAsia="Times New Roman"/>
+              <w:sz w:val="24"/>
+              <w:szCs w:val="24"/>
+            </w:rPr>
+            <w:t xml:space="preserve"> Open </w:t>
           </w:r>
           <w:r>
             <w:rPr>
@@ -4992,13 +6048,13 @@
               <w:sz w:val="24"/>
               <w:szCs w:val="24"/>
             </w:rPr>
-            <w:t>, 251–269.</w:t>
+            <w:t>, e36.</w:t>
           </w:r>
         </w:p>
         <w:p>
           <w:pPr>
             <w:bidi w:val="0"/>
-            <w:divId w:val="1824002267"/>
+            <w:divId w:val="1702701983"/>
             <w:rPr>
               <w:rFonts w:eastAsia="Times New Roman"/>
               <w:sz w:val="24"/>
@@ -5011,7 +6067,7 @@
               <w:sz w:val="24"/>
               <w:szCs w:val="24"/>
             </w:rPr>
-            <w:t xml:space="preserve">Ryan, M.M., Lockstone, H.E., Huffaker, S.J., Wayland, M.T., Webster, M.J., and Bahn, S. (2006). Gene expression analysis of bipolar disorder reveals downregulation of the ubiquitin cycle and alterations in synaptic genes. Molecular Psychiatry </w:t>
+            <w:t xml:space="preserve">Phillips, M.L., and Kupfer, D.J. (2013). Bipolar disorder diagnosis: challenges and future directions. The Lancet </w:t>
           </w:r>
           <w:r>
             <w:rPr>
@@ -5021,21 +6077,21 @@
               <w:sz w:val="24"/>
               <w:szCs w:val="24"/>
             </w:rPr>
-            <w:t>11</w:t>
-          </w:r>
-          <w:r>
-            <w:rPr>
-              <w:rFonts w:eastAsia="Times New Roman"/>
-              <w:sz w:val="24"/>
-              <w:szCs w:val="24"/>
-            </w:rPr>
-            <w:t>, 965–978.</w:t>
+            <w:t>381</w:t>
+          </w:r>
+          <w:r>
+            <w:rPr>
+              <w:rFonts w:eastAsia="Times New Roman"/>
+              <w:sz w:val="24"/>
+              <w:szCs w:val="24"/>
+            </w:rPr>
+            <w:t>, 1663–1671.</w:t>
           </w:r>
         </w:p>
         <w:p>
           <w:pPr>
             <w:bidi w:val="0"/>
-            <w:divId w:val="605190690"/>
+            <w:divId w:val="64108963"/>
             <w:rPr>
               <w:rFonts w:eastAsia="Times New Roman"/>
               <w:sz w:val="24"/>
@@ -5048,26 +6104,91 @@
               <w:sz w:val="24"/>
               <w:szCs w:val="24"/>
             </w:rPr>
-            <w:t>Salagre, E., and Vieta, E. (2022). Biomarkers in bipolar disorder: an overview. In Biomarkers in Bipolar Disorders, (Elsevier), pp. 1–18.</w:t>
+            <w:t xml:space="preserve">Rowland, T.A., and Marwaha, S. (2018). Epidemiology and risk factors for bipolar disorder. Therapeutic Advances in Psychopharmacology </w:t>
+          </w:r>
+          <w:r>
+            <w:rPr>
+              <w:rFonts w:eastAsia="Times New Roman"/>
+              <w:i/>
+              <w:iCs/>
+              <w:sz w:val="24"/>
+              <w:szCs w:val="24"/>
+            </w:rPr>
+            <w:t>8</w:t>
+          </w:r>
+          <w:r>
+            <w:rPr>
+              <w:rFonts w:eastAsia="Times New Roman"/>
+              <w:sz w:val="24"/>
+              <w:szCs w:val="24"/>
+            </w:rPr>
+            <w:t>, 251–269.</w:t>
           </w:r>
         </w:p>
         <w:p>
           <w:pPr>
             <w:bidi w:val="0"/>
-            <w:divId w:val="548304836"/>
+            <w:divId w:val="1041131608"/>
             <w:rPr>
               <w:rFonts w:eastAsia="Times New Roman"/>
               <w:sz w:val="24"/>
               <w:szCs w:val="24"/>
             </w:rPr>
           </w:pPr>
-          <w:r>
-            <w:rPr>
-              <w:rFonts w:eastAsia="Times New Roman"/>
-              <w:sz w:val="24"/>
-              <w:szCs w:val="24"/>
-            </w:rPr>
-            <w:t xml:space="preserve">Yang, D., Chen, J., Cheng, X., Cao, B., Chang, H., Li, X., Yang, C., Wu, Q., Sun, J., Manry, D., et al. (2021). SERINC2 increases the risk of bipolar disorder in the Chinese population. Depression and Anxiety </w:t>
+          <w:proofErr w:type="spellStart"/>
+          <w:r>
+            <w:rPr>
+              <w:rFonts w:eastAsia="Times New Roman"/>
+              <w:sz w:val="24"/>
+              <w:szCs w:val="24"/>
+            </w:rPr>
+            <w:t>Salagre</w:t>
+          </w:r>
+          <w:proofErr w:type="spellEnd"/>
+          <w:r>
+            <w:rPr>
+              <w:rFonts w:eastAsia="Times New Roman"/>
+              <w:sz w:val="24"/>
+              <w:szCs w:val="24"/>
+            </w:rPr>
+            <w:t>, E., and Vieta, E. (2022). Biomarkers in bipolar disorder: an overview. In Biomarkers in Bipolar Disorders, (Elsevier), pp. 1–18.</w:t>
+          </w:r>
+        </w:p>
+        <w:p>
+          <w:pPr>
+            <w:bidi w:val="0"/>
+            <w:divId w:val="726344034"/>
+            <w:rPr>
+              <w:rFonts w:eastAsia="Times New Roman"/>
+              <w:sz w:val="24"/>
+              <w:szCs w:val="24"/>
+            </w:rPr>
+          </w:pPr>
+          <w:r>
+            <w:rPr>
+              <w:rFonts w:eastAsia="Times New Roman"/>
+              <w:sz w:val="24"/>
+              <w:szCs w:val="24"/>
+            </w:rPr>
+            <w:t xml:space="preserve">Yang, D., Chen, J., Cheng, X., Cao, B., Chang, H., Li, X., Yang, C., Wu, Q., Sun, J., </w:t>
+          </w:r>
+          <w:proofErr w:type="spellStart"/>
+          <w:r>
+            <w:rPr>
+              <w:rFonts w:eastAsia="Times New Roman"/>
+              <w:sz w:val="24"/>
+              <w:szCs w:val="24"/>
+            </w:rPr>
+            <w:t>Manry</w:t>
+          </w:r>
+          <w:proofErr w:type="spellEnd"/>
+          <w:r>
+            <w:rPr>
+              <w:rFonts w:eastAsia="Times New Roman"/>
+              <w:sz w:val="24"/>
+              <w:szCs w:val="24"/>
+            </w:rPr>
+            <w:t xml:space="preserve">, D., et al. (2021). SERINC2 increases the risk of bipolar disorder in the Chinese population. Depression and Anxiety </w:t>
           </w:r>
           <w:r>
             <w:rPr>
@@ -5112,7 +6233,7 @@
     </w:sdt>
     <w:bookmarkEnd w:id="6" w:displacedByCustomXml="prev"/>
     <w:sectPr>
-      <w:headerReference w:type="default" r:id="rId38"/>
+      <w:headerReference w:type="default" r:id="rId43"/>
       <w:pgSz w:w="11906" w:h="16838"/>
       <w:pgMar w:top="1440" w:right="1440" w:bottom="1440" w:left="1440" w:header="709" w:footer="709" w:gutter="0"/>
       <w:cols w:space="708"/>
@@ -6379,6 +7500,7 @@
     <w:rsid w:val="00B4204A"/>
     <w:rsid w:val="00B72A69"/>
     <w:rsid w:val="00BC2057"/>
+    <w:rsid w:val="00C21223"/>
     <w:rsid w:val="00C64E86"/>
     <w:rsid w:val="00CE53C9"/>
     <w:rsid w:val="00CF292B"/>
@@ -7205,7 +8327,7 @@
     <we:reference id="wa104382081" version="1.35.0.0" store="he-IL" storeType="OMEX"/>
   </we:alternateReferences>
   <we:properties>
-    <we:property name="MENDELEY_CITATIONS" value="[{&quot;citationID&quot;:&quot;MENDELEY_CITATION_72d01c90-5461-487c-8a5f-57d7e8cc3068&quot;,&quot;properties&quot;:{&quot;noteIndex&quot;:0},&quot;isEdited&quot;:false,&quot;manualOverride&quot;:{&quot;isManuallyOverridden&quot;:false,&quot;citeprocText&quot;:&quot;(Rowland and Marwaha, 2018)&quot;,&quot;manualOverrideText&quot;:&quot;&quot;},&quot;citationItems&quot;:[{&quot;id&quot;:&quot;a53bfb83-c4ca-3219-9e58-5b76a98ae36f&quot;,&quot;itemData&quot;:{&quot;type&quot;:&quot;article-journal&quot;,&quot;id&quot;:&quot;a53bfb83-c4ca-3219-9e58-5b76a98ae36f&quot;,&quot;title&quot;:&quot;Epidemiology and risk factors for bipolar disorder&quot;,&quot;author&quot;:[{&quot;family&quot;:&quot;Rowland&quot;,&quot;given&quot;:&quot;Tobias A.&quot;,&quot;parse-names&quot;:false,&quot;dropping-particle&quot;:&quot;&quot;,&quot;non-dropping-particle&quot;:&quot;&quot;},{&quot;family&quot;:&quot;Marwaha&quot;,&quot;given&quot;:&quot;Steven&quot;,&quot;parse-names&quot;:false,&quot;dropping-particle&quot;:&quot;&quot;,&quot;non-dropping-particle&quot;:&quot;&quot;}],&quot;container-title&quot;:&quot;Therapeutic Advances in Psychopharmacology&quot;,&quot;DOI&quot;:&quot;10.1177/2045125318769235&quot;,&quot;ISSN&quot;:&quot;2045-1253&quot;,&quot;PMID&quot;:&quot;30181867&quot;,&quot;issued&quot;:{&quot;date-parts&quot;:[[2018,9]]},&quot;page&quot;:&quot;251-269&quot;,&quot;abstract&quot;:&quot;Bipolar disorder is a multifactorial illness with uncertain aetiology. Knowledge of potential risk factors enables clinicians to identify patients who are more likely to develop bipolar disorder, which directs further investigation, follow up and caution when prescribing. Ideally, identifying directly causative factors for bipolar disorder would enable intervention on an individual or population level to prevent the development of the illness, and improve outcomes through earlier treatment. This article reviews the epidemiology of bipolar disorder, along with putative demographic, genetic and environmental risk factors, while assessing the strength of these associations and to what extent they might be said to be ‘causative’. While numerous genetic and environmental risk factors have been identified, the attributable risk of individual factors is often small, and most are not specific to bipolar disorder but are associated with several mental illnesses. Therefore, while some genetic and environmental factors have strong evidence supporting their association with bipolar disorder, fewer have sufficient evidence to establish causality. There is increasing interest in the role of specific gene–environment interactions, as well as the mechanisms by which risk factors interact to lead to bipolar disorder.&quot;,&quot;publisher&quot;:&quot;SAGE Publications&quot;,&quot;issue&quot;:&quot;9&quot;,&quot;volume&quot;:&quot;8&quot;,&quot;expandedJournalTitle&quot;:&quot;Therapeutic Advances in Psychopharmacology&quot;},&quot;isTemporary&quot;:false}],&quot;citationTag&quot;:&quot;MENDELEY_CITATION_v3_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&quot;},{&quot;citationID&quot;:&quot;MENDELEY_CITATION_ccb25ed9-f534-4094-a8e4-7a80761a7997&quot;,&quot;properties&quot;:{&quot;noteIndex&quot;:0},&quot;isEdited&quot;:false,&quot;manualOverride&quot;:{&quot;isManuallyOverridden&quot;:false,&quot;citeprocText&quot;:&quot;(Phillips and Kupfer, 2013)&quot;,&quot;manualOverrideText&quot;:&quot;&quot;},&quot;citationItems&quot;:[{&quot;id&quot;:&quot;ab66b894-eeb2-3edf-8223-9d7ac4fabe51&quot;,&quot;itemData&quot;:{&quot;type&quot;:&quot;article-journal&quot;,&quot;id&quot;:&quot;ab66b894-eeb2-3edf-8223-9d7ac4fabe51&quot;,&quot;title&quot;:&quot;Bipolar disorder diagnosis: challenges and future directions&quot;,&quot;author&quot;:[{&quot;family&quot;:&quot;Phillips&quot;,&quot;given&quot;:&quot;Mary L&quot;,&quot;parse-names&quot;:false,&quot;dropping-particle&quot;:&quot;&quot;,&quot;non-dropping-particle&quot;:&quot;&quot;},{&quot;family&quot;:&quot;Kupfer&quot;,&quot;given&quot;:&quot;David J&quot;,&quot;parse-names&quot;:false,&quot;dropping-particle&quot;:&quot;&quot;,&quot;non-dropping-particle&quot;:&quot;&quot;}],&quot;container-title&quot;:&quot;The Lancet&quot;,&quot;DOI&quot;:&quot;https://doi.org/10.1016/S0140-6736(13)60989-7&quot;,&quot;ISSN&quot;:&quot;0140-6736&quot;,&quot;URL&quot;:&quot;https://www.sciencedirect.com/science/article/pii/S0140673613609897&quot;,&quot;issued&quot;:{&quot;date-parts&quot;:[[2013]]},&quot;page&quot;:&quot;1663-1671&quot;,&quot;abstract&quot;:&quot;Summary\nBipolar disorder refers to a group of affective disorders, which together are characterised by depressive and manic or hypomanic episodes. These disorders include: bipolar disorder type I (depressive and manic episodes: this disorder can be diagnosed on the basis of one manic episode); bipolar disorder type II (depressive and hypomanic episodes); cyclothymic disorder (hypomanic and depressive symptoms that do not meet criteria for depressive episodes); and bipolar disorder not otherwise specified (depressive and hypomanic-like symptoms that do not meet the diagnostic criteria for any of the aforementioned disorders). Bipolar disorder type II is especially difficult to diagnose accurately because of the difficulty in differentiation of this disorder from recurrent unipolar depression (recurrent depressive episodes) in depressed patients. The identification of objective biomarkers that represent pathophysiologic processes that differ between bipolar disorder and unipolar depression can both inform bipolar disorder diagnosis and provide biological targets for the development of new and personalised treatments. Neuroimaging studies could help the identification of biomarkers that differentiate bipolar disorder from unipolar depression, but the problem in detection of a clear boundary between these disorders suggests that they might be better represented as a continuum of affective disorders. Innovative combinations of neuroimaging and pattern recognition approaches can identify individual patterns of neural structure and function that accurately ascertain where a patient might lie on a behavioural scale. Ultimately, an integrative approach, with several biological measurements using different scales, could yield patterns of biomarkers (biosignatures) to help identify biological targets for personalised and new treatments for all affective disorders.&quot;,&quot;issue&quot;:&quot;9878&quot;,&quot;volume&quot;:&quot;381&quot;,&quot;expandedJournalTitle&quot;:&quot;The Lancet&quot;},&quot;isTemporary&quot;:false}],&quot;citationTag&quot;:&quot;MENDELEY_CITATION_v3_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&quot;},{&quot;citationID&quot;:&quot;MENDELEY_CITATION_49e1b28a-92b1-4f7d-8e90-84d292ec08bd&quot;,&quot;properties&quot;:{&quot;noteIndex&quot;:0},&quot;isEdited&quot;:false,&quot;manualOverride&quot;:{&quot;isManuallyOverridden&quot;:true,&quot;citeprocText&quot;:&quot;(Miklowitz, 2008; Müller-Oerlinghausen et al., 2002)&quot;,&quot;manualOverrideText&quot;:&quot;(Miklowitz, 2008; Müller-Oerlinghausen et al., 2002).&quot;},&quot;citationItems&quot;:[{&quot;id&quot;:&quot;e0c70d93-24a3-36e7-8fea-4fea59a661bd&quot;,&quot;itemData&quot;:{&quot;type&quot;:&quot;book&quot;,&quot;id&quot;:&quot;e0c70d93-24a3-36e7-8fea-4fea59a661bd&quot;,&quot;title&quot;:&quot;Bipolar disorder : a family-focused treatment approach&quot;,&quot;author&quot;:[{&quot;family&quot;:&quot;Miklowitz&quot;,&quot;given&quot;:&quot;David Jay&quot;,&quot;parse-names&quot;:false,&quot;dropping-particle&quot;:&quot;&quot;,&quot;non-dropping-particle&quot;:&quot;&quot;}],&quot;ISBN&quot;:&quot;9781593856557&quot;,&quot;issued&quot;:{&quot;date-parts&quot;:[[2008]]},&quot;number-of-pages&quot;:&quot;348&quot;,&quot;abstract&quot;:&quot;2nd ed. Family-focused psychoeducational treatment (FFT) is among a very small number of psychosocial treatments that have been found to be effective in multiple studies to improve the course of bipolar disorder. This indispensable guide describes how to implement FFT with adult and adolescent patients and their family members. Provided are practical procedures for helping families understand the nature of bipolar disorder, strengthen their communication skills, solve day-to-day problems, and reduce the risk and severity of relapse. The book incorporates state-of-the-art knowledge on the illness and its biological and psychosocial management. More than a dozen reproducible handouts are included. -- from back cover. Bipolar disorder and families : clinical and research background. Bipolar disorder : why family treatment? ; The nature of bipolar disorder and its impact on the family ; Family and social factors in the course of bipolar disorder -- Conducting family-focused treatment. Planning the first encounter ; The functional assessment ; Family psychoeducation : the initial sessions ; Family psychoeducation : etiology, treatment, and self-management ; Family psychoeducation : dealing with resistances ; Communication enhancement training : rationale and mechanics ; Communication enhancement training : clinical issues ; Dealing with family problems ; Managing crises in family-focused treatment ; Termination.&quot;,&quot;publisher&quot;:&quot;Guilford Press&quot;},&quot;isTemporary&quot;:false},{&quot;id&quot;:&quot;7d82634e-c10d-39a2-b683-8d1c2d81a5d0&quot;,&quot;itemData&quot;:{&quot;type&quot;:&quot;article-journal&quot;,&quot;id&quot;:&quot;7d82634e-c10d-39a2-b683-8d1c2d81a5d0&quot;,&quot;title&quot;:&quot;Bipolar disorder&quot;,&quot;author&quot;:[{&quot;family&quot;:&quot;Müller-Oerlinghausen&quot;,&quot;given&quot;:&quot;Bruno&quot;,&quot;parse-names&quot;:false,&quot;dropping-particle&quot;:&quot;&quot;,&quot;non-dropping-particle&quot;:&quot;&quot;},{&quot;family&quot;:&quot;Berghöfer&quot;,&quot;given&quot;:&quot;Anne&quot;,&quot;parse-names&quot;:false,&quot;dropping-particle&quot;:&quot;&quot;,&quot;non-dropping-particle&quot;:&quot;&quot;},{&quot;family&quot;:&quot;Bauer&quot;,&quot;given&quot;:&quot;Michael&quot;,&quot;parse-names&quot;:false,&quot;dropping-particle&quot;:&quot;&quot;,&quot;non-dropping-particle&quot;:&quot;&quot;}],&quot;container-title&quot;:&quot;The Lancet&quot;,&quot;DOI&quot;:&quot;https://doi.org/10.1016/S0140-6736(02)07450-0&quot;,&quot;ISSN&quot;:&quot;0140-6736&quot;,&quot;URL&quot;:&quot;https://www.sciencedirect.com/science/article/pii/S0140673602074500&quot;,&quot;issued&quot;:{&quot;date-parts&quot;:[[2002]]},&quot;page&quot;:&quot;241-247&quot;,&quot;abstract&quot;:&quot;Summary\nBipolar, or manic-depressive, disorder is a frequent, severe, mostly recurrent mood disorder associated with great morbidity. The lifetime prevalence of bipolar disorder is 1·3 to 1·6%. The mortality rate of the disease is two to three times higher than that of the general population. About 10–20% of individuals with bipolar disorder take their own life, and nearly one third of patients admit to at least one suicide attempt. The clinical manifestations of the disease are exceptionally diverse. They range from mild hypomania or mild depression to severe forms of mania or depression accompanied by profound psychosis. Bipolar disorder is equally prevalent across sexes, with the exception of rapid cycling, a severe and difficult to treat variant of the disorder, which arises mostly in women. Because of the high risk of recurrence and suicide, long-term prophylactic pharmacological treatment is indicated. Lithium salts are the first choice long-term preventive treatment for bipolar disorder. They also possess well documented antisuicidal effects. Second choice prophylactic treatments are carbamazepine and valproate, although evidence of their effectiveness is weaker.&quot;,&quot;issue&quot;:&quot;9302&quot;,&quot;volume&quot;:&quot;359&quot;,&quot;expandedJournalTitle&quot;:&quot;The Lancet&quot;},&quot;isTemporary&quot;:false}],&quot;citationTag&quot;:&quot;MENDELEY_CITATION_v3_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&quot;},{&quot;citationID&quot;:&quot;MENDELEY_CITATION_1aeb9a67-37d8-422e-8ac8-9cc63d8418e6&quot;,&quot;properties&quot;:{&quot;noteIndex&quot;:0},&quot;isEdited&quot;:false,&quot;manualOverride&quot;:{&quot;isManuallyOverridden&quot;:true,&quot;citeprocText&quot;:&quot;(Cerimele et al., 2014)&quot;,&quot;manualOverrideText&quot;:&quot;(Cerimele et al., 2014).&quot;},&quot;citationItems&quot;:[{&quot;id&quot;:&quot;615a2d29-ffdf-3311-8de1-200cb9a66faa&quot;,&quot;itemData&quot;:{&quot;type&quot;:&quot;article-journal&quot;,&quot;id&quot;:&quot;615a2d29-ffdf-3311-8de1-200cb9a66faa&quot;,&quot;title&quot;:&quot;The prevalence of bipolar disorder in general primary care samples: a systematic review&quot;,&quot;author&quot;:[{&quot;family&quot;:&quot;Cerimele&quot;,&quot;given&quot;:&quot;Joseph M&quot;,&quot;parse-names&quot;:false,&quot;dropping-particle&quot;:&quot;&quot;,&quot;non-dropping-particle&quot;:&quot;&quot;},{&quot;family&quot;:&quot;Chwastiak&quot;,&quot;given&quot;:&quot;Lydia A&quot;,&quot;parse-names&quot;:false,&quot;dropping-particle&quot;:&quot;&quot;,&quot;non-dropping-particle&quot;:&quot;&quot;},{&quot;family&quot;:&quot;Dodson&quot;,&quot;given&quot;:&quot;Sherry&quot;,&quot;parse-names&quot;:false,&quot;dropping-particle&quot;:&quot;&quot;,&quot;non-dropping-particle&quot;:&quot;&quot;},{&quot;family&quot;:&quot;Katon&quot;,&quot;given&quot;:&quot;Wayne J&quot;,&quot;parse-names&quot;:false,&quot;dropping-particle&quot;:&quot;&quot;,&quot;non-dropping-particle&quot;:&quot;&quot;}],&quot;container-title&quot;:&quot;General Hospital Psychiatry&quot;,&quot;DOI&quot;:&quot;https://doi.org/10.1016/j.genhosppsych.2013.09.008&quot;,&quot;ISSN&quot;:&quot;0163-8343&quot;,&quot;URL&quot;:&quot;https://www.sciencedirect.com/science/article/pii/S0163834313002557&quot;,&quot;issued&quot;:{&quot;date-parts&quot;:[[2014]]},&quot;page&quot;:&quot;19-25&quot;,&quot;abstract&quot;:&quot;Objective\nTo obtain an estimate of the prevalence of bipolar disorder in primary care.\nMethods\nWe used the Preferred Reporting Items for Systematic Reviews and Meta-Analyses method to conduct a systematic review in January 2013. We searched seven databases with a comprehensive list of search terms. Included articles had a sample size of 200 patients or more and assessed bipolar disorder using a structured clinical interview or bipolar screening questionnaire in random adult primary care patients. Risk of bias in each study was also assessed.\nResults\nWe found 5595 unique records in our search. Fifteen studies met our inclusion criteria. The percentage of patients with bipolar disorder found on structured psychiatric interviews in 10 of 12 studies ranged from 0.5% to 4.3%, and a positive screen for bipolar disorder using a bipolar disorder questionnaire was found in 7.6% to 9.8% of patients.\nConclusion\nIn 10 of 12 studies using a structured psychiatric interview, approximately 0.5% to 4.3% of primary care patients were found to have bipolar disorder, with as many as 9.3% having bipolar spectrum illness in some settings. Prevalence estimates from studies using screening measures that have been found to have low positive predictive value were generally higher than those found using structured interviews.&quot;,&quot;issue&quot;:&quot;1&quot;,&quot;volume&quot;:&quot;36&quot;,&quot;expandedJournalTitle&quot;:&quot;General Hospital Psychiatry&quot;},&quot;isTemporary&quot;:false}],&quot;citationTag&quot;:&quot;MENDELEY_CITATION_v3_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&quot;},{&quot;citationID&quot;:&quot;MENDELEY_CITATION_0434bcb0-d98a-4ae2-8fd3-a05774622333&quot;,&quot;properties&quot;:{&quot;noteIndex&quot;:0},&quot;isEdited&quot;:false,&quot;manualOverride&quot;:{&quot;isManuallyOverridden&quot;:true,&quot;citeprocText&quot;:&quot;(Moreno et al., 2007)&quot;,&quot;manualOverrideText&quot;:&quot;(Moreno et al., 2007).&quot;},&quot;citationItems&quot;:[{&quot;id&quot;:&quot;2ef57bba-13a2-311b-9552-52a515c993fe&quot;,&quot;itemData&quot;:{&quot;type&quot;:&quot;article-journal&quot;,&quot;id&quot;:&quot;2ef57bba-13a2-311b-9552-52a515c993fe&quot;,&quot;title&quot;:&quot;National Trends in the Outpatient Diagnosis and Treatment of Bipolar Disorder in Youth&quot;,&quot;author&quot;:[{&quot;family&quot;:&quot;Moreno&quot;,&quot;given&quot;:&quot;Carmen&quot;,&quot;parse-names&quot;:false,&quot;dropping-particle&quot;:&quot;&quot;,&quot;non-dropping-particle&quot;:&quot;&quot;},{&quot;family&quot;:&quot;Laje&quot;,&quot;given&quot;:&quot;Gonzalo&quot;,&quot;parse-names&quot;:false,&quot;dropping-particle&quot;:&quot;&quot;,&quot;non-dropping-particle&quot;:&quot;&quot;},{&quot;family&quot;:&quot;Blanco&quot;,&quot;given&quot;:&quot;Carlos&quot;,&quot;parse-names&quot;:false,&quot;dropping-particle&quot;:&quot;&quot;,&quot;non-dropping-particle&quot;:&quot;&quot;},{&quot;family&quot;:&quot;Jiang&quot;,&quot;given&quot;:&quot;Huiping&quot;,&quot;parse-names&quot;:false,&quot;dropping-particle&quot;:&quot;&quot;,&quot;non-dropping-particle&quot;:&quot;&quot;},{&quot;family&quot;:&quot;Schmidt&quot;,&quot;given&quot;:&quot;Andrew B&quot;,&quot;parse-names&quot;:false,&quot;dropping-particle&quot;:&quot;&quot;,&quot;non-dropping-particle&quot;:&quot;&quot;},{&quot;family&quot;:&quot;Olfson&quot;,&quot;given&quot;:&quot;Mark&quot;,&quot;parse-names&quot;:false,&quot;dropping-particle&quot;:&quot;&quot;,&quot;non-dropping-particle&quot;:&quot;&quot;}],&quot;container-title&quot;:&quot;Archives of General Psychiatry&quot;,&quot;DOI&quot;:&quot;10.1001/archpsyc.64.9.1032&quot;,&quot;ISSN&quot;:&quot;0003-990X&quot;,&quot;URL&quot;:&quot;https://doi.org/10.1001/archpsyc.64.9.1032&quot;,&quot;issued&quot;:{&quot;date-parts&quot;:[[2007,9,1]]},&quot;page&quot;:&quot;1032-1039&quot;,&quot;abstract&quot;:&quot;Although bipolar disorder may have its onset during childhood, little is known about national trends in the diagnosis and management of bipolar disorder in young people.To present national trends in outpatient visits with a diagnosis of bipolar disorder and to compare the treatment provided to youth and adults during those visits.We compare rates of growth between 1994-1995 and 2002-2003 in visits with a bipolar disorder diagnosis by individuals aged 0 to 19 years vs those aged 20 years or older. For the period of 1999 to 2003, we also compare demographic, clinical, and treatment characteristics of youth and adult bipolar disorder visits.Outpatient visits to physicians in office-based practice.Patient visits from the National Ambulatory Medical Care Survey (1999-2003) with a bipolar disorder diagnosis (n = 962).Visits with a diagnosis of bipolar disorder by youth (aged 0-19 years) and by adults (aged ≥ 20 years).The estimated annual number of youth office-based visits with a diagnosis of bipolar disorder increased from 25 (1994-1995) to 1003 (2002-2003) visits per 100 000 population, and adult visits with a diagnosis of bipolar disorder increased from 905 to 1679 visits per 100 000 population during this period. In 1999 to 2003, most youth bipolar disorder visits were by males (66.5%), whereas most adult bipolar disorder visits were by females (67.6%); youth were more likely than adults to receive a comorbid diagnosis of attention-deficit/hyperactivity disorder (32.2% vs 3.0%, respectively; P &amp;lt; .001); and most youth (90.6%) and adults (86.4%) received a psychotropic medication during bipolar disorder visits, with comparable rates of mood stabilizers, antipsychotics, and antidepressants prescribed for both age groups.There has been a recent rapid increase in the diagnosis of youth bipolar disorder in office-based medical settings. This increase highlights a need for clinical epidemiological reliability studies to determine the accuracy of clinical diagnoses of child and adolescent bipolar disorder in community practice.Arch Gen Psychiatry. 2007;64(9):1032-1039--&gt;&quot;,&quot;issue&quot;:&quot;9&quot;,&quot;volume&quot;:&quot;64&quot;,&quot;expandedJournalTitle&quot;:&quot;Archives of General Psychiatry&quot;},&quot;isTemporary&quot;:false}],&quot;citationTag&quot;:&quot;MENDELEY_CITATION_v3_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&quot;},{&quot;citationID&quot;:&quot;MENDELEY_CITATION_9eb232c8-25a2-480e-8348-6ff34f3f345b&quot;,&quot;properties&quot;:{&quot;noteIndex&quot;:0},&quot;isEdited&quot;:false,&quot;manualOverride&quot;:{&quot;isManuallyOverridden&quot;:true,&quot;citeprocText&quot;:&quot;(Aziz et al., 2006)&quot;,&quot;manualOverrideText&quot;:&quot;(Aziz et al., 2006).&quot;},&quot;citationItems&quot;:[{&quot;id&quot;:&quot;9e225db9-5c0c-3ba9-8a87-78a9eec09cdd&quot;,&quot;itemData&quot;:{&quot;type&quot;:&quot;article-journal&quot;,&quot;id&quot;:&quot;9e225db9-5c0c-3ba9-8a87-78a9eec09cdd&quot;,&quot;title&quot;:&quot;Treatments for late-life bipolar disorder&quot;,&quot;author&quot;:[{&quot;family&quot;:&quot;Aziz&quot;,&quot;given&quot;:&quot;Rehan&quot;,&quot;parse-names&quot;:false,&quot;dropping-particle&quot;:&quot;&quot;,&quot;non-dropping-particle&quot;:&quot;&quot;},{&quot;family&quot;:&quot;Lorberg&quot;,&quot;given&quot;:&quot;Boris&quot;,&quot;parse-names&quot;:false,&quot;dropping-particle&quot;:&quot;&quot;,&quot;non-dropping-particle&quot;:&quot;&quot;},{&quot;family&quot;:&quot;Tampi&quot;,&quot;given&quot;:&quot;Rajesh R&quot;,&quot;parse-names&quot;:false,&quot;dropping-particle&quot;:&quot;&quot;,&quot;non-dropping-particle&quot;:&quot;&quot;}],&quot;container-title&quot;:&quot;The American Journal of Geriatric Pharmacotherapy&quot;,&quot;DOI&quot;:&quot;https://doi.org/10.1016/j.amjopharm.2006.12.007&quot;,&quot;ISSN&quot;:&quot;1543-5946&quot;,&quot;URL&quot;:&quot;https://www.sciencedirect.com/science/article/pii/S154359460600081X&quot;,&quot;issued&quot;:{&quot;date-parts&quot;:[[2006]]},&quot;page&quot;:&quot;347-364&quot;,&quot;abstract&quot;:&quot;Background:\nBipolar affective disorder is not uncommon in the elderly; prevalence rates in the United States range from 0.1% to 0.4%. However, it accounts for 10% to 25% of all geriatric patients with mood disorders and 5% of patients admitted to geropsychiatric inpatient units. These patients often present a tremendous treatment challenge to clinicians. They frequently have differing treatment needs compared with their younger counterparts because of substantial medical comorbidity and age-related variations in response to therapy. Unfortunately, the management of geriatric bipolar disorder has been relatively neglected compared with the younger population. There continues to be a scarcity of published, controlled trials in the elderly, and no treatment algorithms specific to bipolar disorder in the elderly have been devised.\nObjective:\nThe goal of this article was to review the current literature on both the pharmacologic and nonpharmacologic management of late-life bipolar disorder.\nMethods:\nEnglish-language articles written on the treatment of bipolar disorder in the elderly were identified. The first step in data collection involved a search for evidence-based clinical practice guidelines in the Cochrane Database of Systematic Reviews (up until the third quarter of 2006). Systematic reviews were then located in the following databases: MEDLINE (1966-September 2006), EMBASE (1980-2006 [week 36]), and PsycINFO (1967–September 2006 [week 1]). Additional use was made of these 3 databases in searching for single randomized controlled trials, meta-analyses, cohort studies, case-control studies, case series, and case reports. “Elderly,” used synonymously with “geriatric,” was defined as individuals aged ≥60 years. However, to take into account ambiguity in the nomenclature, the key words aged, geriatric, elderly, and older were combined with words indicating pharmacologic treatments such as pharmacotherapy; classes of medications (eg, lithium, antidepressants, antipsychotics, anticonvulsants, benzodiazepines); and names of selected individual medications (eg, lithium, valproic acid, lamotrigine, carbamazepine, oxcarbazepine, topiramate, gabapentin, zonisamide, clozapine, risperidone, olanzapine, quetiapine, ziprasidone, aripiprazole). These terms were then combined with the diagnostic terms bipolar disorder, mania, hypomania, depression, or bipolar depression. Finally, the terms ECT and psychotherapy were also queried in combination with indicators for age and diagnosis. A few articles on “older adults,” usually defined as individuals aged 50 to 55 years, were also included. They may allow for possible extrapolation of data to the geriatric population. Additionally, several mixed-age studies were included for similar considerations. Case reports and case series were described for their potential heuristic value.\nResults:\nUnfortunately, there is a considerable dearth of literature involving evidence-based clinical practice guidelines and even randomized controlled trials in elderly individuals with bipolar disorder. Available options for the treatment of bipolar disorder (including those for mania, hypomania, depression, or maintenance) in the elderly include lithium, antiepileptics, antipsychotics, benzodiazepines, antidepressants, electroconvulsive therapy (ECT), and psychotherapy.\nConclusions:\nThe data for the treatment of late-life bipolar disorder are limited, but the available evidence shows efficacy for some commonly used treatments. Lithium, divalproex sodium, carbamazepine, lamotrigine, atypical antipsychotics, and antidepressants have all been found to be beneficial in the treatment of elderly patients with bipolar disorder. Although there are no specific guidelines for the treatment of these patients, monotherapy followed by combination therapy of the various classes of drugs may help with the resolution of symptoms. ECT and psychotherapy may be useful in the treatment of refractory disease. There is a need for more controlled studies in this age group before definitive treatment strategies can be enumerated.&quot;,&quot;issue&quot;:&quot;4&quot;,&quot;volume&quot;:&quot;4&quot;,&quot;expandedJournalTitle&quot;:&quot;The American Journal of Geriatric Pharmacotherapy&quot;},&quot;isTemporary&quot;:false}],&quot;citationTag&quot;:&quot;MENDELEY_CITATION_v3_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&quot;},{&quot;citationID&quot;:&quot;MENDELEY_CITATION_00ed290e-e82a-4fb2-9252-270b1553de16&quot;,&quot;properties&quot;:{&quot;noteIndex&quot;:0},&quot;isEdited&quot;:false,&quot;manualOverride&quot;:{&quot;isManuallyOverridden&quot;:true,&quot;citeprocText&quot;:&quot;(Miller and Black, 2020)&quot;,&quot;manualOverrideText&quot;:&quot;(Miller and Black, 2020).&quot;},&quot;citationItems&quot;:[{&quot;id&quot;:&quot;d4230a43-68ab-314d-8b23-fe28ccc288fe&quot;,&quot;itemData&quot;:{&quot;type&quot;:&quot;article-journal&quot;,&quot;id&quot;:&quot;d4230a43-68ab-314d-8b23-fe28ccc288fe&quot;,&quot;title&quot;:&quot;Bipolar Disorder and Suicide: a Review&quot;,&quot;author&quot;:[{&quot;family&quot;:&quot;Miller&quot;,&quot;given&quot;:&quot;Jacob&quot;,&quot;parse-names&quot;:false,&quot;dropping-particle&quot;:&quot;&quot;,&quot;non-dropping-particle&quot;:&quot;&quot;},{&quot;family&quot;:&quot;Black&quot;,&quot;given&quot;:&quot;Donald&quot;,&quot;parse-names&quot;:false,&quot;dropping-particle&quot;:&quot;&quot;,&quot;non-dropping-particle&quot;:&quot;&quot;}],&quot;container-title&quot;:&quot;Current Psychiatry Reports&quot;,&quot;DOI&quot;:&quot;10.1007/s11920-020-1130-0&quot;,&quot;issued&quot;:{&quot;date-parts&quot;:[[2020,1,18]]},&quot;abstract&quot;:&quot;Purpose of Review\nBipolar disorder has the highest rate of suicide of all psychiatric conditions and is approximately 20–30 times that of the general population. The purpose of this review is to discuss findings relevant to bipolar disorder and suicide.\n\nRecent Findings\nRisk factors include male gender, living alone, divorced, no children, Caucasian, younger age (&lt; 35 years), elderly age (&gt; 75 years), unemployment, and a personal history of suicide attempt and family history of suicide attempt or suicide completion, as well as predominant depressive polarity. Suicide is associated with the depressed or mixed subtypes, not mania. Although there are emerging treatments for bipolar depression, such as ketamine and TMS, lithium remains the only medication associated with lowered suicide rates in bipolar disorder.\n\nSummary\nUnderstanding clinical and demographic risk factors for suicide in bipolar disorder remains the best way to prevent suicidal behavior. Early intervention and treatment with anti-suicidal medications, such as lithium, along with close observation and follow-up is the best way to mitigate suicide in patients with bipolar disorder.&quot;,&quot;volume&quot;:&quot;22&quot;,&quot;expandedJournalTitle&quot;:&quot;Current Psychiatry Reports&quot;},&quot;isTemporary&quot;:false}],&quot;citationTag&quot;:&quot;MENDELEY_CITATION_v3_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&quot;},{&quot;citationID&quot;:&quot;MENDELEY_CITATION_d29164f5-5549-4b53-9cb2-748efce02a39&quot;,&quot;properties&quot;:{&quot;noteIndex&quot;:0},&quot;isEdited&quot;:false,&quot;manualOverride&quot;:{&quot;isManuallyOverridden&quot;:true,&quot;citeprocText&quot;:&quot;(Cerimele et al., 2014)&quot;,&quot;manualOverrideText&quot;:&quot;(Cerimele et al., 2014).&quot;},&quot;citationItems&quot;:[{&quot;id&quot;:&quot;615a2d29-ffdf-3311-8de1-200cb9a66faa&quot;,&quot;itemData&quot;:{&quot;type&quot;:&quot;article-journal&quot;,&quot;id&quot;:&quot;615a2d29-ffdf-3311-8de1-200cb9a66faa&quot;,&quot;title&quot;:&quot;The prevalence of bipolar disorder in general primary care samples: a systematic review&quot;,&quot;author&quot;:[{&quot;family&quot;:&quot;Cerimele&quot;,&quot;given&quot;:&quot;Joseph M&quot;,&quot;parse-names&quot;:false,&quot;dropping-particle&quot;:&quot;&quot;,&quot;non-dropping-particle&quot;:&quot;&quot;},{&quot;family&quot;:&quot;Chwastiak&quot;,&quot;given&quot;:&quot;Lydia A&quot;,&quot;parse-names&quot;:false,&quot;dropping-particle&quot;:&quot;&quot;,&quot;non-dropping-particle&quot;:&quot;&quot;},{&quot;family&quot;:&quot;Dodson&quot;,&quot;given&quot;:&quot;Sherry&quot;,&quot;parse-names&quot;:false,&quot;dropping-particle&quot;:&quot;&quot;,&quot;non-dropping-particle&quot;:&quot;&quot;},{&quot;family&quot;:&quot;Katon&quot;,&quot;given&quot;:&quot;Wayne J&quot;,&quot;parse-names&quot;:false,&quot;dropping-particle&quot;:&quot;&quot;,&quot;non-dropping-particle&quot;:&quot;&quot;}],&quot;container-title&quot;:&quot;General Hospital Psychiatry&quot;,&quot;DOI&quot;:&quot;https://doi.org/10.1016/j.genhosppsych.2013.09.008&quot;,&quot;ISSN&quot;:&quot;0163-8343&quot;,&quot;URL&quot;:&quot;https://www.sciencedirect.com/science/article/pii/S0163834313002557&quot;,&quot;issued&quot;:{&quot;date-parts&quot;:[[2014]]},&quot;page&quot;:&quot;19-25&quot;,&quot;abstract&quot;:&quot;Objective\nTo obtain an estimate of the prevalence of bipolar disorder in primary care.\nMethods\nWe used the Preferred Reporting Items for Systematic Reviews and Meta-Analyses method to conduct a systematic review in January 2013. We searched seven databases with a comprehensive list of search terms. Included articles had a sample size of 200 patients or more and assessed bipolar disorder using a structured clinical interview or bipolar screening questionnaire in random adult primary care patients. Risk of bias in each study was also assessed.\nResults\nWe found 5595 unique records in our search. Fifteen studies met our inclusion criteria. The percentage of patients with bipolar disorder found on structured psychiatric interviews in 10 of 12 studies ranged from 0.5% to 4.3%, and a positive screen for bipolar disorder using a bipolar disorder questionnaire was found in 7.6% to 9.8% of patients.\nConclusion\nIn 10 of 12 studies using a structured psychiatric interview, approximately 0.5% to 4.3% of primary care patients were found to have bipolar disorder, with as many as 9.3% having bipolar spectrum illness in some settings. Prevalence estimates from studies using screening measures that have been found to have low positive predictive value were generally higher than those found using structured interviews.&quot;,&quot;issue&quot;:&quot;1&quot;,&quot;volume&quot;:&quot;36&quot;,&quot;expandedJournalTitle&quot;:&quot;General Hospital Psychiatry&quot;},&quot;isTemporary&quot;:false}],&quot;citationTag&quot;:&quot;MENDELEY_CITATION_v3_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&quot;},{&quot;citationID&quot;:&quot;MENDELEY_CITATION_52e05b6f-2c06-422f-9bf9-b6fa8dbc0715&quot;,&quot;properties&quot;:{&quot;noteIndex&quot;:0},&quot;isEdited&quot;:false,&quot;manualOverride&quot;:{&quot;isManuallyOverridden&quot;:false,&quot;citeprocText&quot;:&quot;(Müller-Oerlinghausen et al., 2002)&quot;,&quot;manualOverrideText&quot;:&quot;&quot;},&quot;citationItems&quot;:[{&quot;id&quot;:&quot;7d82634e-c10d-39a2-b683-8d1c2d81a5d0&quot;,&quot;itemData&quot;:{&quot;type&quot;:&quot;article-journal&quot;,&quot;id&quot;:&quot;7d82634e-c10d-39a2-b683-8d1c2d81a5d0&quot;,&quot;title&quot;:&quot;Bipolar disorder&quot;,&quot;author&quot;:[{&quot;family&quot;:&quot;Müller-Oerlinghausen&quot;,&quot;given&quot;:&quot;Bruno&quot;,&quot;parse-names&quot;:false,&quot;dropping-particle&quot;:&quot;&quot;,&quot;non-dropping-particle&quot;:&quot;&quot;},{&quot;family&quot;:&quot;Berghöfer&quot;,&quot;given&quot;:&quot;Anne&quot;,&quot;parse-names&quot;:false,&quot;dropping-particle&quot;:&quot;&quot;,&quot;non-dropping-particle&quot;:&quot;&quot;},{&quot;family&quot;:&quot;Bauer&quot;,&quot;given&quot;:&quot;Michael&quot;,&quot;parse-names&quot;:false,&quot;dropping-particle&quot;:&quot;&quot;,&quot;non-dropping-particle&quot;:&quot;&quot;}],&quot;container-title&quot;:&quot;The Lancet&quot;,&quot;DOI&quot;:&quot;https://doi.org/10.1016/S0140-6736(02)07450-0&quot;,&quot;ISSN&quot;:&quot;0140-6736&quot;,&quot;URL&quot;:&quot;https://www.sciencedirect.com/science/article/pii/S0140673602074500&quot;,&quot;issued&quot;:{&quot;date-parts&quot;:[[2002]]},&quot;page&quot;:&quot;241-247&quot;,&quot;abstract&quot;:&quot;Summary\nBipolar, or manic-depressive, disorder is a frequent, severe, mostly recurrent mood disorder associated with great morbidity. The lifetime prevalence of bipolar disorder is 1·3 to 1·6%. The mortality rate of the disease is two to three times higher than that of the general population. About 10–20% of individuals with bipolar disorder take their own life, and nearly one third of patients admit to at least one suicide attempt. The clinical manifestations of the disease are exceptionally diverse. They range from mild hypomania or mild depression to severe forms of mania or depression accompanied by profound psychosis. Bipolar disorder is equally prevalent across sexes, with the exception of rapid cycling, a severe and difficult to treat variant of the disorder, which arises mostly in women. Because of the high risk of recurrence and suicide, long-term prophylactic pharmacological treatment is indicated. Lithium salts are the first choice long-term preventive treatment for bipolar disorder. They also possess well documented antisuicidal effects. Second choice prophylactic treatments are carbamazepine and valproate, although evidence of their effectiveness is weaker.&quot;,&quot;issue&quot;:&quot;9302&quot;,&quot;volume&quot;:&quot;359&quot;,&quot;expandedJournalTitle&quot;:&quot;The Lancet&quot;},&quot;isTemporary&quot;:false}],&quot;citationTag&quot;:&quot;MENDELEY_CITATION_v3_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&quot;},{&quot;citationID&quot;:&quot;MENDELEY_CITATION_ad49911d-a2ae-476c-b436-7b51374ade05&quot;,&quot;properties&quot;:{&quot;noteIndex&quot;:0},&quot;isEdited&quot;:false,&quot;manualOverride&quot;:{&quot;isManuallyOverridden&quot;:true,&quot;citeprocText&quot;:&quot;(Phillips and Kupfer, 2013)&quot;,&quot;manualOverrideText&quot;:&quot;(Phillips and Kupfer, 2013).&quot;},&quot;citationItems&quot;:[{&quot;id&quot;:&quot;ab66b894-eeb2-3edf-8223-9d7ac4fabe51&quot;,&quot;itemData&quot;:{&quot;type&quot;:&quot;article-journal&quot;,&quot;id&quot;:&quot;ab66b894-eeb2-3edf-8223-9d7ac4fabe51&quot;,&quot;title&quot;:&quot;Bipolar disorder diagnosis: challenges and future directions&quot;,&quot;author&quot;:[{&quot;family&quot;:&quot;Phillips&quot;,&quot;given&quot;:&quot;Mary L&quot;,&quot;parse-names&quot;:false,&quot;dropping-particle&quot;:&quot;&quot;,&quot;non-dropping-particle&quot;:&quot;&quot;},{&quot;family&quot;:&quot;Kupfer&quot;,&quot;given&quot;:&quot;David J&quot;,&quot;parse-names&quot;:false,&quot;dropping-particle&quot;:&quot;&quot;,&quot;non-dropping-particle&quot;:&quot;&quot;}],&quot;container-title&quot;:&quot;The Lancet&quot;,&quot;DOI&quot;:&quot;https://doi.org/10.1016/S0140-6736(13)60989-7&quot;,&quot;ISSN&quot;:&quot;0140-6736&quot;,&quot;URL&quot;:&quot;https://www.sciencedirect.com/science/article/pii/S0140673613609897&quot;,&quot;issued&quot;:{&quot;date-parts&quot;:[[2013]]},&quot;page&quot;:&quot;1663-1671&quot;,&quot;abstract&quot;:&quot;Summary\nBipolar disorder refers to a group of affective disorders, which together are characterised by depressive and manic or hypomanic episodes. These disorders include: bipolar disorder type I (depressive and manic episodes: this disorder can be diagnosed on the basis of one manic episode); bipolar disorder type II (depressive and hypomanic episodes); cyclothymic disorder (hypomanic and depressive symptoms that do not meet criteria for depressive episodes); and bipolar disorder not otherwise specified (depressive and hypomanic-like symptoms that do not meet the diagnostic criteria for any of the aforementioned disorders). Bipolar disorder type II is especially difficult to diagnose accurately because of the difficulty in differentiation of this disorder from recurrent unipolar depression (recurrent depressive episodes) in depressed patients. The identification of objective biomarkers that represent pathophysiologic processes that differ between bipolar disorder and unipolar depression can both inform bipolar disorder diagnosis and provide biological targets for the development of new and personalised treatments. Neuroimaging studies could help the identification of biomarkers that differentiate bipolar disorder from unipolar depression, but the problem in detection of a clear boundary between these disorders suggests that they might be better represented as a continuum of affective disorders. Innovative combinations of neuroimaging and pattern recognition approaches can identify individual patterns of neural structure and function that accurately ascertain where a patient might lie on a behavioural scale. Ultimately, an integrative approach, with several biological measurements using different scales, could yield patterns of biomarkers (biosignatures) to help identify biological targets for personalised and new treatments for all affective disorders.&quot;,&quot;issue&quot;:&quot;9878&quot;,&quot;volume&quot;:&quot;381&quot;,&quot;expandedJournalTitle&quot;:&quot;The Lancet&quot;},&quot;isTemporary&quot;:false}],&quot;citationTag&quot;:&quot;MENDELEY_CITATION_v3_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&quot;},{&quot;citationID&quot;:&quot;MENDELEY_CITATION_99569f9c-6dc5-4474-95b5-8ade6d70bd2a&quot;,&quot;properties&quot;:{&quot;noteIndex&quot;:0},&quot;isEdited&quot;:false,&quot;manualOverride&quot;:{&quot;isManuallyOverridden&quot;:true,&quot;citeprocText&quot;:&quot;(Medeiros and Goes, 2022)&quot;,&quot;manualOverrideText&quot;:&quot;(Medeiros and Goes, 2022).&quot;},&quot;citationItems&quot;:[{&quot;id&quot;:&quot;606168e7-8d41-3f55-ace1-7d59668e2b5c&quot;,&quot;itemData&quot;:{&quot;type&quot;:&quot;chapter&quot;,&quot;id&quot;:&quot;606168e7-8d41-3f55-ace1-7d59668e2b5c&quot;,&quot;title&quot;:&quot;Genome-wide association study biomarkers in bipolar disorder&quot;,&quot;author&quot;:[{&quot;family&quot;:&quot;Medeiros&quot;,&quot;given&quot;:&quot;Gustavo C.&quot;,&quot;parse-names&quot;:false,&quot;dropping-particle&quot;:&quot;&quot;,&quot;non-dropping-particle&quot;:&quot;&quot;},{&quot;family&quot;:&quot;Goes&quot;,&quot;given&quot;:&quot;Fernando S.&quot;,&quot;parse-names&quot;:false,&quot;dropping-particle&quot;:&quot;&quot;,&quot;non-dropping-particle&quot;:&quot;&quot;}],&quot;container-title&quot;:&quot;Biomarkers in Bipolar Disorders&quot;,&quot;DOI&quot;:&quot;10.1016/b978-0-12-821398-8.00016-3&quot;,&quot;issued&quot;:{&quot;date-parts&quot;:[[2022]]},&quot;page&quot;:&quot;125-139&quot;,&quot;publisher&quot;:&quot;Elsevier&quot;},&quot;isTemporary&quot;:false}],&quot;citationTag&quot;:&quot;MENDELEY_CITATION_v3_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&quot;},{&quot;citationID&quot;:&quot;MENDELEY_CITATION_521f48f2-c6fe-4443-836a-59149d30a533&quot;,&quot;properties&quot;:{&quot;noteIndex&quot;:0},&quot;isEdited&quot;:false,&quot;manualOverride&quot;:{&quot;isManuallyOverridden&quot;:false,&quot;citeprocText&quot;:&quot;(Frey et al., 2013; Salagre and Vieta, 2022)&quot;,&quot;manualOverrideText&quot;:&quot;&quot;},&quot;citationItems&quot;:[{&quot;id&quot;:&quot;09784c4a-4b8e-3fa4-baca-423c0eee557b&quot;,&quot;itemData&quot;:{&quot;type&quot;:&quot;article&quot;,&quot;id&quot;:&quot;09784c4a-4b8e-3fa4-baca-423c0eee557b&quot;,&quot;title&quot;:&quot;Biomarkers in bipolar disorder: A positional paper from the International Society for Bipolar Disorders Biomarkers Task Force&quot;,&quot;author&quot;:[{&quot;family&quot;:&quot;Frey&quot;,&quot;given&quot;:&quot;Benicio N.&quot;,&quot;parse-names&quot;:false,&quot;dropping-particle&quot;:&quot;&quot;,&quot;non-dropping-particle&quot;:&quot;&quot;},{&quot;family&quot;:&quot;Andreazza&quot;,&quot;given&quot;:&quot;Ana C.&quot;,&quot;parse-names&quot;:false,&quot;dropping-particle&quot;:&quot;&quot;,&quot;non-dropping-particle&quot;:&quot;&quot;},{&quot;family&quot;:&quot;Houenou&quot;,&quot;given&quot;:&quot;Josselin&quot;,&quot;parse-names&quot;:false,&quot;dropping-particle&quot;:&quot;&quot;,&quot;non-dropping-particle&quot;:&quot;&quot;},{&quot;family&quot;:&quot;Jamain&quot;,&quot;given&quot;:&quot;Stéphane&quot;,&quot;parse-names&quot;:false,&quot;dropping-particle&quot;:&quot;&quot;,&quot;non-dropping-particle&quot;:&quot;&quot;},{&quot;family&quot;:&quot;Goldstein&quot;,&quot;given&quot;:&quot;Benjamin I.&quot;,&quot;parse-names&quot;:false,&quot;dropping-particle&quot;:&quot;&quot;,&quot;non-dropping-particle&quot;:&quot;&quot;},{&quot;family&quot;:&quot;Frye&quot;,&quot;given&quot;:&quot;Mark A.&quot;,&quot;parse-names&quot;:false,&quot;dropping-particle&quot;:&quot;&quot;,&quot;non-dropping-particle&quot;:&quot;&quot;},{&quot;family&quot;:&quot;Leboyer&quot;,&quot;given&quot;:&quot;Marion&quot;,&quot;parse-names&quot;:false,&quot;dropping-particle&quot;:&quot;&quot;,&quot;non-dropping-particle&quot;:&quot;&quot;},{&quot;family&quot;:&quot;Berk&quot;,&quot;given&quot;:&quot;Michael&quot;,&quot;parse-names&quot;:false,&quot;dropping-particle&quot;:&quot;&quot;,&quot;non-dropping-particle&quot;:&quot;&quot;},{&quot;family&quot;:&quot;Malhi&quot;,&quot;given&quot;:&quot;Gin S.&quot;,&quot;parse-names&quot;:false,&quot;dropping-particle&quot;:&quot;&quot;,&quot;non-dropping-particle&quot;:&quot;&quot;},{&quot;family&quot;:&quot;Lopez-Jaramillo&quot;,&quot;given&quot;:&quot;Carlos&quot;,&quot;parse-names&quot;:false,&quot;dropping-particle&quot;:&quot;&quot;,&quot;non-dropping-particle&quot;:&quot;&quot;},{&quot;family&quot;:&quot;Taylor&quot;,&quot;given&quot;:&quot;Valerie H.&quot;,&quot;parse-names&quot;:false,&quot;dropping-particle&quot;:&quot;&quot;,&quot;non-dropping-particle&quot;:&quot;&quot;},{&quot;family&quot;:&quot;Dodd&quot;,&quot;given&quot;:&quot;Seetal&quot;,&quot;parse-names&quot;:false,&quot;dropping-particle&quot;:&quot;&quot;,&quot;non-dropping-particle&quot;:&quot;&quot;},{&quot;family&quot;:&quot;Frangou&quot;,&quot;given&quot;:&quot;Sophia&quot;,&quot;parse-names&quot;:false,&quot;dropping-particle&quot;:&quot;&quot;,&quot;non-dropping-particle&quot;:&quot;&quot;},{&quot;family&quot;:&quot;Hall&quot;,&quot;given&quot;:&quot;Geoffrey B.&quot;,&quot;parse-names&quot;:false,&quot;dropping-particle&quot;:&quot;&quot;,&quot;non-dropping-particle&quot;:&quot;&quot;},{&quot;family&quot;:&quot;Fernandes&quot;,&quot;given&quot;:&quot;Brisa S.&quot;,&quot;parse-names&quot;:false,&quot;dropping-particle&quot;:&quot;&quot;,&quot;non-dropping-particle&quot;:&quot;&quot;},{&quot;family&quot;:&quot;Kauer-Sant'Anna&quot;,&quot;given&quot;:&quot;Marcia&quot;,&quot;parse-names&quot;:false,&quot;dropping-particle&quot;:&quot;&quot;,&quot;non-dropping-particle&quot;:&quot;&quot;},{&quot;family&quot;:&quot;Yatham&quot;,&quot;given&quot;:&quot;Lakshmi N.&quot;,&quot;parse-names&quot;:false,&quot;dropping-particle&quot;:&quot;&quot;,&quot;non-dropping-particle&quot;:&quot;&quot;},{&quot;family&quot;:&quot;Kapczinski&quot;,&quot;given&quot;:&quot;Flavio&quot;,&quot;parse-names&quot;:false,&quot;dropping-particle&quot;:&quot;&quot;,&quot;non-dropping-particle&quot;:&quot;&quot;},{&quot;family&quot;:&quot;Young&quot;,&quot;given&quot;:&quot;L. Trevor&quot;,&quot;parse-names&quot;:false,&quot;dropping-particle&quot;:&quot;&quot;,&quot;non-dropping-particle&quot;:&quot;&quot;}],&quot;container-title&quot;:&quot;Australian and New Zealand Journal of Psychiatry&quot;,&quot;DOI&quot;:&quot;10.1177/0004867413478217&quot;,&quot;ISSN&quot;:&quot;00048674&quot;,&quot;PMID&quot;:&quot;23411094&quot;,&quot;issued&quot;:{&quot;date-parts&quot;:[[2013,4]]},&quot;page&quot;:&quot;321-332&quot;,&quot;abstract&quot;:&quot;Although the etiology of bipolar disorder remains uncertain, multiple studies examining neuroimaging, peripheral markers and genetics have provided important insights into the pathophysiologic processes underlying bipolar disorder. Neuroimaging studies have consistently demonstrated loss of gray matter, as well as altered activation of subcortical, anterior temporal and ventral prefrontal regions in response to emotional stimuli in bipolar disorder. Genetics studies have identified several potential candidate genes associated with increased risk for developing bipolar disorder that involve circadian rhythm, neuronal development and calcium metabolism. Notably, several groups have found decreased levels of neurotrophic factors and increased pro-inflammatory cytokines and oxidative stress markers. Together these findings provide the background for the identification of potential biomarkers for vulnerability, disease expression and to help understand the course of illness and treatment response. In other areas of medicine, validated biomarkers now inform clinical decision-making. Although the findings reviewed herein hold promise, further research involving large collaborative studies is needed to validate these potential biomarkers prior to employing them for clinical purposes. Therefore, in this positional paper from the ISBD-BIONET (biomarkers network from the International Society for Bipolar Disorders), we will discuss our view of biomarkers for these three areas: neuroimaging, peripheral measurements and genetics; and conclude the paper with our position for the next steps in the search for biomarkers for bipolar disorder. © 2013 The Royal Australian and New Zealand College of Psychiatrists .&quot;,&quot;issue&quot;:&quot;4&quot;,&quot;volume&quot;:&quot;47&quot;},&quot;isTemporary&quot;:false},{&quot;id&quot;:&quot;dbdd5cbd-2894-3abd-a7f7-3675f53cbf49&quot;,&quot;itemData&quot;:{&quot;type&quot;:&quot;chapter&quot;,&quot;id&quot;:&quot;dbdd5cbd-2894-3abd-a7f7-3675f53cbf49&quot;,&quot;title&quot;:&quot;Biomarkers in bipolar disorder: an overview&quot;,&quot;author&quot;:[{&quot;family&quot;:&quot;Salagre&quot;,&quot;given&quot;:&quot;Estela&quot;,&quot;parse-names&quot;:false,&quot;dropping-particle&quot;:&quot;&quot;,&quot;non-dropping-particle&quot;:&quot;&quot;},{&quot;family&quot;:&quot;Vieta&quot;,&quot;given&quot;:&quot;Eduard&quot;,&quot;parse-names&quot;:false,&quot;dropping-particle&quot;:&quot;&quot;,&quot;non-dropping-particle&quot;:&quot;&quot;}],&quot;container-title&quot;:&quot;Biomarkers in Bipolar Disorders&quot;,&quot;DOI&quot;:&quot;10.1016/b978-0-12-821398-8.00012-6&quot;,&quot;issued&quot;:{&quot;date-parts&quot;:[[2022]]},&quot;page&quot;:&quot;1-18&quot;,&quot;publisher&quot;:&quot;Elsevier&quot;},&quot;isTemporary&quot;:false}],&quot;citationTag&quot;:&quot;MENDELEY_CITATION_v3_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&quot;},{&quot;citationID&quot;:&quot;MENDELEY_CITATION_2f4e1ade-6980-416b-9668-b5258db29801&quot;,&quot;properties&quot;:{&quot;noteIndex&quot;:0},&quot;isEdited&quot;:false,&quot;manualOverride&quot;:{&quot;isManuallyOverridden&quot;:false,&quot;citeprocText&quot;:&quot;(Salagre and Vieta, 2022)&quot;,&quot;manualOverrideText&quot;:&quot;&quot;},&quot;citationItems&quot;:[{&quot;id&quot;:&quot;dbdd5cbd-2894-3abd-a7f7-3675f53cbf49&quot;,&quot;itemData&quot;:{&quot;type&quot;:&quot;chapter&quot;,&quot;id&quot;:&quot;dbdd5cbd-2894-3abd-a7f7-3675f53cbf49&quot;,&quot;title&quot;:&quot;Biomarkers in bipolar disorder: an overview&quot;,&quot;author&quot;:[{&quot;family&quot;:&quot;Salagre&quot;,&quot;given&quot;:&quot;Estela&quot;,&quot;parse-names&quot;:false,&quot;dropping-particle&quot;:&quot;&quot;,&quot;non-dropping-particle&quot;:&quot;&quot;},{&quot;family&quot;:&quot;Vieta&quot;,&quot;given&quot;:&quot;Eduard&quot;,&quot;parse-names&quot;:false,&quot;dropping-particle&quot;:&quot;&quot;,&quot;non-dropping-particle&quot;:&quot;&quot;}],&quot;container-title&quot;:&quot;Biomarkers in Bipolar Disorders&quot;,&quot;DOI&quot;:&quot;10.1016/b978-0-12-821398-8.00012-6&quot;,&quot;issued&quot;:{&quot;date-parts&quot;:[[2022]]},&quot;page&quot;:&quot;1-18&quot;,&quot;publisher&quot;:&quot;Elsevier&quot;},&quot;isTemporary&quot;:false}],&quot;citationTag&quot;:&quot;MENDELEY_CITATION_v3_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&quot;},{&quot;citationID&quot;:&quot;MENDELEY_CITATION_f0209ccb-1ee8-4aa2-aab8-10e870c40081&quot;,&quot;properties&quot;:{&quot;noteIndex&quot;:0},&quot;isEdited&quot;:false,&quot;manualOverride&quot;:{&quot;isManuallyOverridden&quot;:false,&quot;citeprocText&quot;:&quot;(Rowland and Marwaha, 2018)&quot;,&quot;manualOverrideText&quot;:&quot;&quot;},&quot;citationItems&quot;:[{&quot;id&quot;:&quot;a53bfb83-c4ca-3219-9e58-5b76a98ae36f&quot;,&quot;itemData&quot;:{&quot;type&quot;:&quot;article-journal&quot;,&quot;id&quot;:&quot;a53bfb83-c4ca-3219-9e58-5b76a98ae36f&quot;,&quot;title&quot;:&quot;Epidemiology and risk factors for bipolar disorder&quot;,&quot;author&quot;:[{&quot;family&quot;:&quot;Rowland&quot;,&quot;given&quot;:&quot;Tobias A.&quot;,&quot;parse-names&quot;:false,&quot;dropping-particle&quot;:&quot;&quot;,&quot;non-dropping-particle&quot;:&quot;&quot;},{&quot;family&quot;:&quot;Marwaha&quot;,&quot;given&quot;:&quot;Steven&quot;,&quot;parse-names&quot;:false,&quot;dropping-particle&quot;:&quot;&quot;,&quot;non-dropping-particle&quot;:&quot;&quot;}],&quot;container-title&quot;:&quot;Therapeutic Advances in Psychopharmacology&quot;,&quot;DOI&quot;:&quot;10.1177/2045125318769235&quot;,&quot;ISSN&quot;:&quot;2045-1253&quot;,&quot;PMID&quot;:&quot;30181867&quot;,&quot;issued&quot;:{&quot;date-parts&quot;:[[2018,9]]},&quot;page&quot;:&quot;251-269&quot;,&quot;abstract&quot;:&quot;Bipolar disorder is a multifactorial illness with uncertain aetiology. Knowledge of potential risk factors enables clinicians to identify patients who are more likely to develop bipolar disorder, which directs further investigation, follow up and caution when prescribing. Ideally, identifying directly causative factors for bipolar disorder would enable intervention on an individual or population level to prevent the development of the illness, and improve outcomes through earlier treatment. This article reviews the epidemiology of bipolar disorder, along with putative demographic, genetic and environmental risk factors, while assessing the strength of these associations and to what extent they might be said to be ‘causative’. While numerous genetic and environmental risk factors have been identified, the attributable risk of individual factors is often small, and most are not specific to bipolar disorder but are associated with several mental illnesses. Therefore, while some genetic and environmental factors have strong evidence supporting their association with bipolar disorder, fewer have sufficient evidence to establish causality. There is increasing interest in the role of specific gene–environment interactions, as well as the mechanisms by which risk factors interact to lead to bipolar disorder.&quot;,&quot;publisher&quot;:&quot;SAGE Publications&quot;,&quot;issue&quot;:&quot;9&quot;,&quot;volume&quot;:&quot;8&quot;,&quot;expandedJournalTitle&quot;:&quot;Therapeutic Advances in Psychopharmacology&quot;},&quot;isTemporary&quot;:false}],&quot;citationTag&quot;:&quot;MENDELEY_CITATION_v3_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&quot;},{&quot;citationID&quot;:&quot;MENDELEY_CITATION_0ea97366-c537-4513-9e23-d731c36b5114&quot;,&quot;properties&quot;:{&quot;noteIndex&quot;:0},&quot;isEdited&quot;:false,&quot;manualOverride&quot;:{&quot;isManuallyOverridden&quot;:true,&quot;citeprocText&quot;:&quot;(Kim et al., 2021)&quot;,&quot;manualOverrideText&quot;:&quot;(Kim et al., 2021).&quot;},&quot;citationItems&quot;:[{&quot;id&quot;:&quot;7a0e2923-2d51-390c-b990-8c0fac1a279d&quot;,&quot;itemData&quot;:{&quot;type&quot;:&quot;article-journal&quot;,&quot;id&quot;:&quot;7a0e2923-2d51-390c-b990-8c0fac1a279d&quot;,&quot;title&quot;:&quot;Association between genetic variants of the norepinephrine transporter gene (SLC6A2) and bipolar I disorder&quot;,&quot;author&quot;:[{&quot;family&quot;:&quot;Kim&quot;,&quot;given&quot;:&quot;Sun Young&quot;,&quot;parse-names&quot;:false,&quot;dropping-particle&quot;:&quot;&quot;,&quot;non-dropping-particle&quot;:&quot;&quot;},{&quot;family&quot;:&quot;Kim&quot;,&quot;given&quot;:&quot;Han Na&quot;,&quot;parse-names&quot;:false,&quot;dropping-particle&quot;:&quot;&quot;,&quot;non-dropping-particle&quot;:&quot;&quot;},{&quot;family&quot;:&quot;Jeon&quot;,&quot;given&quot;:&quot;Sang Won&quot;,&quot;parse-names&quot;:false,&quot;dropping-particle&quot;:&quot;&quot;,&quot;non-dropping-particle&quot;:&quot;&quot;},{&quot;family&quot;:&quot;Lim&quot;,&quot;given&quot;:&quot;Weon Jeong&quot;,&quot;parse-names&quot;:false,&quot;dropping-particle&quot;:&quot;&quot;,&quot;non-dropping-particle&quot;:&quot;&quot;},{&quot;family&quot;:&quot;Kim&quot;,&quot;given&quot;:&quot;Soo In&quot;,&quot;parse-names&quot;:false,&quot;dropping-particle&quot;:&quot;&quot;,&quot;non-dropping-particle&quot;:&quot;&quot;},{&quot;family&quot;:&quot;Lee&quot;,&quot;given&quot;:&quot;Youn Jung&quot;,&quot;parse-names&quot;:false,&quot;dropping-particle&quot;:&quot;&quot;,&quot;non-dropping-particle&quot;:&quot;&quot;},{&quot;family&quot;:&quot;Kim&quot;,&quot;given&quot;:&quot;Se Young&quot;,&quot;parse-names&quot;:false,&quot;dropping-particle&quot;:&quot;&quot;,&quot;non-dropping-particle&quot;:&quot;&quot;},{&quot;family&quot;:&quot;Kim&quot;,&quot;given&quot;:&quot;Yong Ku&quot;,&quot;parse-names&quot;:false,&quot;dropping-particle&quot;:&quot;&quot;,&quot;non-dropping-particle&quot;:&quot;&quot;}],&quot;container-title&quot;:&quot;Progress in Neuro-Psychopharmacology and Biological Psychiatry&quot;,&quot;DOI&quot;:&quot;10.1016/j.pnpbp.2020.110227&quot;,&quot;ISSN&quot;:&quot;18784216&quot;,&quot;PMID&quot;:&quot;33340618&quot;,&quot;issued&quot;:{&quot;date-parts&quot;:[[2021,4,20]]},&quot;abstract&quot;:&quot;We aimed to investigate the associations between genetic variants of the norepinephrine transporter gene (NET, also known as SLC6A2) and diagnosis of bipolar I disorder. In addition, we examined the relationship between the genetic variants and manic and psychotic symptoms in patients with bipolar I disorder. The three SNPs rs28386840, rs2242446, and rs5569 were genotyped in 326 patients: patients with bipolar I disorder (n = 160) and a control group (n = 166). Subsequently, multivariate logistic regression analysis adjusting for age and sex was conducted to identify independent influences of the SNPs on diagnosis of bipolar I disorder. A possible association between manic and psychotic symptoms and variants of SLC6A2 was also investigated in patients with bipolar I disorder. The rs28836840 SNP in the 5’-UTR of SLC6A2 was significantly associated with bipolar I disorder and with severity of manic and psychotic symptoms in this disorder. Individuals carrying a T allele in the rs28836840 SNP were likely to have a lower risk of bipolar I disorder or lower severity of manic and psychotic symptoms in patients with bipolar I disorder (bipolar I disorder diagnosis: OR = 0.643, 95% Cl = 0.468–0.883, p = 0.006; manic symptoms: β = −2.457, 95% Cl = −4.674 ~ −0.239, p = 0.031; psychotic symptoms: β = −2.501, 95% Cl = −4.700 ~ −0.301, p = 0.027). For the rs2242446 and rs5569 SNPs, there were no significant differences between patients with bipolar I disorder and those without. Our results revealed associations of the rs28386840 SNP with bipolar I disorder diagnosis and with severity of manic and psychotic symptoms. However, the findings reported here require replication in larger samples and various ethnic groups.&quot;,&quot;publisher&quot;:&quot;Elsevier Inc.&quot;,&quot;volume&quot;:&quot;107&quot;,&quot;expandedJournalTitle&quot;:&quot;Progress in Neuro-Psychopharmacology and Biological Psychiatry&quot;},&quot;isTemporary&quot;:false}],&quot;citationTag&quot;:&quot;MENDELEY_CITATION_v3_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&quot;},{&quot;citationID&quot;:&quot;MENDELEY_CITATION_d777b90d-a703-4211-887e-6373e8c4ef34&quot;,&quot;properties&quot;:{&quot;noteIndex&quot;:0},&quot;isEdited&quot;:false,&quot;manualOverride&quot;:{&quot;isManuallyOverridden&quot;:true,&quot;citeprocText&quot;:&quot;(Kim et al., 2021; Yang et al., 2021)&quot;,&quot;manualOverrideText&quot;:&quot;(Kim et al., 2021; Yang et al., 2021).&quot;},&quot;citationItems&quot;:[{&quot;id&quot;:&quot;16ca2dc1-0b15-3598-8924-343f537bdb36&quot;,&quot;itemData&quot;:{&quot;type&quot;:&quot;article-journal&quot;,&quot;id&quot;:&quot;16ca2dc1-0b15-3598-8924-343f537bdb36&quot;,&quot;title&quot;:&quot;SERINC2 increases the risk of bipolar disorder in the Chinese population&quot;,&quot;author&quot;:[{&quot;family&quot;:&quot;Yang&quot;,&quot;given&quot;:&quot;Dong&quot;,&quot;parse-names&quot;:false,&quot;dropping-particle&quot;:&quot;&quot;,&quot;non-dropping-particle&quot;:&quot;&quot;},{&quot;family&quot;:&quot;Chen&quot;,&quot;given&quot;:&quot;Jianshan&quot;,&quot;parse-names&quot;:false,&quot;dropping-particle&quot;:&quot;&quot;,&quot;non-dropping-particle&quot;:&quot;&quot;},{&quot;family&quot;:&quot;Cheng&quot;,&quot;given&quot;:&quot;Xiongchao&quot;,&quot;parse-names&quot;:false,&quot;dropping-particle&quot;:&quot;&quot;,&quot;non-dropping-particle&quot;:&quot;&quot;},{&quot;family&quot;:&quot;Cao&quot;,&quot;given&quot;:&quot;Bo&quot;,&quot;parse-names&quot;:false,&quot;dropping-particle&quot;:&quot;&quot;,&quot;non-dropping-particle&quot;:&quot;&quot;},{&quot;family&quot;:&quot;Chang&quot;,&quot;given&quot;:&quot;Hao&quot;,&quot;parse-names&quot;:false,&quot;dropping-particle&quot;:&quot;&quot;,&quot;non-dropping-particle&quot;:&quot;&quot;},{&quot;family&quot;:&quot;Li&quot;,&quot;given&quot;:&quot;Xuan&quot;,&quot;parse-names&quot;:false,&quot;dropping-particle&quot;:&quot;&quot;,&quot;non-dropping-particle&quot;:&quot;&quot;},{&quot;family&quot;:&quot;Yang&quot;,&quot;given&quot;:&quot;Chanjuan&quot;,&quot;parse-names&quot;:false,&quot;dropping-particle&quot;:&quot;&quot;,&quot;non-dropping-particle&quot;:&quot;&quot;},{&quot;family&quot;:&quot;Wu&quot;,&quot;given&quot;:&quot;Qiuxia&quot;,&quot;parse-names&quot;:false,&quot;dropping-particle&quot;:&quot;&quot;,&quot;non-dropping-particle&quot;:&quot;&quot;},{&quot;family&quot;:&quot;Sun&quot;,&quot;given&quot;:&quot;Jiaqi&quot;,&quot;parse-names&quot;:false,&quot;dropping-particle&quot;:&quot;&quot;,&quot;non-dropping-particle&quot;:&quot;&quot;},{&quot;family&quot;:&quot;Manry&quot;,&quot;given&quot;:&quot;Diane&quot;,&quot;parse-names&quot;:false,&quot;dropping-particle&quot;:&quot;&quot;,&quot;non-dropping-particle&quot;:&quot;&quot;},{&quot;family&quot;:&quot;Pan&quot;,&quot;given&quot;:&quot;Yukun&quot;,&quot;parse-names&quot;:false,&quot;dropping-particle&quot;:&quot;&quot;,&quot;non-dropping-particle&quot;:&quot;&quot;},{&quot;family&quot;:&quot;Dong&quot;,&quot;given&quot;:&quot;Yongli&quot;,&quot;parse-names&quot;:false,&quot;dropping-particle&quot;:&quot;&quot;,&quot;non-dropping-particle&quot;:&quot;&quot;},{&quot;family&quot;:&quot;Li&quot;,&quot;given&quot;:&quot;Jiaojiao&quot;,&quot;parse-names&quot;:false,&quot;dropping-particle&quot;:&quot;&quot;,&quot;non-dropping-particle&quot;:&quot;&quot;},{&quot;family&quot;:&quot;Xu&quot;,&quot;given&quot;:&quot;Tian&quot;,&quot;parse-names&quot;:false,&quot;dropping-particle&quot;:&quot;&quot;,&quot;non-dropping-particle&quot;:&quot;&quot;},{&quot;family&quot;:&quot;Cao&quot;,&quot;given&quot;:&quot;Liping&quot;,&quot;parse-names&quot;:false,&quot;dropping-particle&quot;:&quot;&quot;,&quot;non-dropping-particle&quot;:&quot;&quot;}],&quot;container-title&quot;:&quot;Depression and Anxiety&quot;,&quot;DOI&quot;:&quot;10.1002/da.23186&quot;,&quot;ISSN&quot;:&quot;15206394&quot;,&quot;PMID&quot;:&quot;34288243&quot;,&quot;issued&quot;:{&quot;date-parts&quot;:[[2021,9,1]]},&quot;page&quot;:&quot;985-995&quot;,&quot;abstract&quot;:&quot;Background: Although common variants in a large collection of patients are associated with increased risk for bipolar disorder (BD), studies have only been able to predict 25%-45% of risks, suggesting that lots of variants that contribute to the risk for BD haven't been identified. Our study aims to identify novel BD risk genes. Methods: We performed whole-exome sequencing of 27 individuals from 6 BD multi-affected Chinese families to identify candidate variants. Targeted sequencing of one of the novel risk genes, SERINC2, in additional sporadic 717 BD patients and 312 healthy controls (HC) validated the association. Magnetic resonance imaging (MRI) were performed to evaluate the effect of the variant to brain structures from 213 subjects (4 BD subjects from a multi-affected family, 130 sporadic BD subjects and 79 HC control). Results: BD pedigrees had an increased burden of uncommon variants in extracellular matrix (ECM) and calcium ion binding. By large-scale sequencing we identified a novel recessive BD risk gene, SERINC2, which plays a role in synthesis of sphingolipid and phosphatidylserine (PS). MRI image results show the homozygous nonsense variant in SERINC2 affects the volume of white matter in cerebellum. Conclusions: Our study identified SERINC2 as a risk gene of BD in the Chinese population.&quot;,&quot;publisher&quot;:&quot;John Wiley and Sons Inc&quot;,&quot;issue&quot;:&quot;9&quot;,&quot;volume&quot;:&quot;38&quot;,&quot;expandedJournalTitle&quot;:&quot;Depression and Anxiety&quot;},&quot;isTemporary&quot;:false},{&quot;id&quot;:&quot;7a0e2923-2d51-390c-b990-8c0fac1a279d&quot;,&quot;itemData&quot;:{&quot;type&quot;:&quot;article-journal&quot;,&quot;id&quot;:&quot;7a0e2923-2d51-390c-b990-8c0fac1a279d&quot;,&quot;title&quot;:&quot;Association between genetic variants of the norepinephrine transporter gene (SLC6A2) and bipolar I disorder&quot;,&quot;author&quot;:[{&quot;family&quot;:&quot;Kim&quot;,&quot;given&quot;:&quot;Sun Young&quot;,&quot;parse-names&quot;:false,&quot;dropping-particle&quot;:&quot;&quot;,&quot;non-dropping-particle&quot;:&quot;&quot;},{&quot;family&quot;:&quot;Kim&quot;,&quot;given&quot;:&quot;Han Na&quot;,&quot;parse-names&quot;:false,&quot;dropping-particle&quot;:&quot;&quot;,&quot;non-dropping-particle&quot;:&quot;&quot;},{&quot;family&quot;:&quot;Jeon&quot;,&quot;given&quot;:&quot;Sang Won&quot;,&quot;parse-names&quot;:false,&quot;dropping-particle&quot;:&quot;&quot;,&quot;non-dropping-particle&quot;:&quot;&quot;},{&quot;family&quot;:&quot;Lim&quot;,&quot;given&quot;:&quot;Weon Jeong&quot;,&quot;parse-names&quot;:false,&quot;dropping-particle&quot;:&quot;&quot;,&quot;non-dropping-particle&quot;:&quot;&quot;},{&quot;family&quot;:&quot;Kim&quot;,&quot;given&quot;:&quot;Soo In&quot;,&quot;parse-names&quot;:false,&quot;dropping-particle&quot;:&quot;&quot;,&quot;non-dropping-particle&quot;:&quot;&quot;},{&quot;family&quot;:&quot;Lee&quot;,&quot;given&quot;:&quot;Youn Jung&quot;,&quot;parse-names&quot;:false,&quot;dropping-particle&quot;:&quot;&quot;,&quot;non-dropping-particle&quot;:&quot;&quot;},{&quot;family&quot;:&quot;Kim&quot;,&quot;given&quot;:&quot;Se Young&quot;,&quot;parse-names&quot;:false,&quot;dropping-particle&quot;:&quot;&quot;,&quot;non-dropping-particle&quot;:&quot;&quot;},{&quot;family&quot;:&quot;Kim&quot;,&quot;given&quot;:&quot;Yong Ku&quot;,&quot;parse-names&quot;:false,&quot;dropping-particle&quot;:&quot;&quot;,&quot;non-dropping-particle&quot;:&quot;&quot;}],&quot;container-title&quot;:&quot;Progress in Neuro-Psychopharmacology and Biological Psychiatry&quot;,&quot;DOI&quot;:&quot;10.1016/j.pnpbp.2020.110227&quot;,&quot;ISSN&quot;:&quot;18784216&quot;,&quot;PMID&quot;:&quot;33340618&quot;,&quot;issued&quot;:{&quot;date-parts&quot;:[[2021,4,20]]},&quot;abstract&quot;:&quot;We aimed to investigate the associations between genetic variants of the norepinephrine transporter gene (NET, also known as SLC6A2) and diagnosis of bipolar I disorder. In addition, we examined the relationship between the genetic variants and manic and psychotic symptoms in patients with bipolar I disorder. The three SNPs rs28386840, rs2242446, and rs5569 were genotyped in 326 patients: patients with bipolar I disorder (n = 160) and a control group (n = 166). Subsequently, multivariate logistic regression analysis adjusting for age and sex was conducted to identify independent influences of the SNPs on diagnosis of bipolar I disorder. A possible association between manic and psychotic symptoms and variants of SLC6A2 was also investigated in patients with bipolar I disorder. The rs28836840 SNP in the 5’-UTR of SLC6A2 was significantly associated with bipolar I disorder and with severity of manic and psychotic symptoms in this disorder. Individuals carrying a T allele in the rs28836840 SNP were likely to have a lower risk of bipolar I disorder or lower severity of manic and psychotic symptoms in patients with bipolar I disorder (bipolar I disorder diagnosis: OR = 0.643, 95% Cl = 0.468–0.883, p = 0.006; manic symptoms: β = −2.457, 95% Cl = −4.674 ~ −0.239, p = 0.031; psychotic symptoms: β = −2.501, 95% Cl = −4.700 ~ −0.301, p = 0.027). For the rs2242446 and rs5569 SNPs, there were no significant differences between patients with bipolar I disorder and those without. Our results revealed associations of the rs28386840 SNP with bipolar I disorder diagnosis and with severity of manic and psychotic symptoms. However, the findings reported here require replication in larger samples and various ethnic groups.&quot;,&quot;publisher&quot;:&quot;Elsevier Inc.&quot;,&quot;volume&quot;:&quot;107&quot;,&quot;expandedJournalTitle&quot;:&quot;Progress in Neuro-Psychopharmacology and Biological Psychiatry&quot;},&quot;isTemporary&quot;:false}],&quot;citationTag&quot;:&quot;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&quot;},{&quot;citationID&quot;:&quot;MENDELEY_CITATION_1f8d903d-07e6-4a93-95a5-9a7df2d56728&quot;,&quot;properties&quot;:{&quot;noteIndex&quot;:0},&quot;isEdited&quot;:false,&quot;manualOverride&quot;:{&quot;isManuallyOverridden&quot;:true,&quot;citeprocText&quot;:&quot;(Oraki Kohshour et al., 2022)&quot;,&quot;manualOverrideText&quot;:&quot;(Oraki Kohshour et al., 2022).&quot;},&quot;citationItems&quot;:[{&quot;id&quot;:&quot;99ad4a58-234f-351a-9afa-68fd408ebff1&quot;,&quot;itemData&quot;:{&quot;type&quot;:&quot;article-journal&quot;,&quot;id&quot;:&quot;99ad4a58-234f-351a-9afa-68fd408ebff1&quot;,&quot;title&quot;:&quot;Genomic and neuroimaging approaches to bipolar disorder&quot;,&quot;author&quot;:[{&quot;family&quot;:&quot;Oraki Kohshour&quot;,&quot;given&quot;:&quot;Mojtaba&quot;,&quot;parse-names&quot;:false,&quot;dropping-particle&quot;:&quot;&quot;,&quot;non-dropping-particle&quot;:&quot;&quot;},{&quot;family&quot;:&quot;Papiol&quot;,&quot;given&quot;:&quot;Sergi&quot;,&quot;parse-names&quot;:false,&quot;dropping-particle&quot;:&quot;&quot;,&quot;non-dropping-particle&quot;:&quot;&quot;},{&quot;family&quot;:&quot;Ching&quot;,&quot;given&quot;:&quot;Christopher R. K.&quot;,&quot;parse-names&quot;:false,&quot;dropping-particle&quot;:&quot;&quot;,&quot;non-dropping-particle&quot;:&quot;&quot;},{&quot;family&quot;:&quot;Schulze&quot;,&quot;given&quot;:&quot;Thomas G.&quot;,&quot;parse-names&quot;:false,&quot;dropping-particle&quot;:&quot;&quot;,&quot;non-dropping-particle&quot;:&quot;&quot;}],&quot;container-title&quot;:&quot;BJPsych Open&quot;,&quot;DOI&quot;:&quot;10.1192/bjo.2021.1082&quot;,&quot;ISSN&quot;:&quot;2056-4724&quot;,&quot;URL&quot;:&quot;https://www.cambridge.org/core/product/identifier/S2056472421010826/type/journal_article&quot;,&quot;issued&quot;:{&quot;date-parts&quot;:[[2022,3,1]]},&quot;page&quot;:&quot;e36&quot;,&quot;issue&quot;:&quot;2&quot;,&quot;volume&quot;:&quot;8&quot;,&quot;expandedJournalTitle&quot;:&quot;BJPsych Open&quot;},&quot;isTemporary&quot;:false}],&quot;citationTag&quot;:&quot;MENDELEY_CITATION_v3_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&quot;},{&quot;citationID&quot;:&quot;MENDELEY_CITATION_1f79903d-fd10-420f-a463-c131e9aaf036&quot;,&quot;properties&quot;:{&quot;noteIndex&quot;:0},&quot;isEdited&quot;:false,&quot;manualOverride&quot;:{&quot;isManuallyOverridden&quot;:false,&quot;citeprocText&quot;:&quot;(Akula et al., 2014; Hu et al., 2016; Ryan et al., 2006)&quot;,&quot;manualOverrideText&quot;:&quot;&quot;},&quot;citationItems&quot;:[{&quot;id&quot;:&quot;43fa7c60-29ac-3e50-a50d-68199aa87301&quot;,&quot;itemData&quot;:{&quot;type&quot;:&quot;article-journal&quot;,&quot;id&quot;:&quot;43fa7c60-29ac-3e50-a50d-68199aa87301&quot;,&quot;title&quot;:&quot;RNA-sequencing of the brain transcriptome implicates dysregulation of neuroplasticity, circadian rhythms and GTPase binding in bipolar disorder&quot;,&quot;author&quot;:[{&quot;family&quot;:&quot;Akula&quot;,&quot;given&quot;:&quot;N&quot;,&quot;parse-names&quot;:false,&quot;dropping-particle&quot;:&quot;&quot;,&quot;non-dropping-particle&quot;:&quot;&quot;},{&quot;family&quot;:&quot;Barb&quot;,&quot;given&quot;:&quot;J&quot;,&quot;parse-names&quot;:false,&quot;dropping-particle&quot;:&quot;&quot;,&quot;non-dropping-particle&quot;:&quot;&quot;},{&quot;family&quot;:&quot;Jiang&quot;,&quot;given&quot;:&quot;X&quot;,&quot;parse-names&quot;:false,&quot;dropping-particle&quot;:&quot;&quot;,&quot;non-dropping-particle&quot;:&quot;&quot;},{&quot;family&quot;:&quot;Wendland&quot;,&quot;given&quot;:&quot;J R&quot;,&quot;parse-names&quot;:false,&quot;dropping-particle&quot;:&quot;&quot;,&quot;non-dropping-particle&quot;:&quot;&quot;},{&quot;family&quot;:&quot;Choi&quot;,&quot;given&quot;:&quot;K H&quot;,&quot;parse-names&quot;:false,&quot;dropping-particle&quot;:&quot;&quot;,&quot;non-dropping-particle&quot;:&quot;&quot;},{&quot;family&quot;:&quot;Sen&quot;,&quot;given&quot;:&quot;S K&quot;,&quot;parse-names&quot;:false,&quot;dropping-particle&quot;:&quot;&quot;,&quot;non-dropping-particle&quot;:&quot;&quot;},{&quot;family&quot;:&quot;Hou&quot;,&quot;given&quot;:&quot;L&quot;,&quot;parse-names&quot;:false,&quot;dropping-particle&quot;:&quot;&quot;,&quot;non-dropping-particle&quot;:&quot;&quot;},{&quot;family&quot;:&quot;Chen&quot;,&quot;given&quot;:&quot;D T W&quot;,&quot;parse-names&quot;:false,&quot;dropping-particle&quot;:&quot;&quot;,&quot;non-dropping-particle&quot;:&quot;&quot;},{&quot;family&quot;:&quot;Laje&quot;,&quot;given&quot;:&quot;G&quot;,&quot;parse-names&quot;:false,&quot;dropping-particle&quot;:&quot;&quot;,&quot;non-dropping-particle&quot;:&quot;&quot;},{&quot;family&quot;:&quot;Johnson&quot;,&quot;given&quot;:&quot;K&quot;,&quot;parse-names&quot;:false,&quot;dropping-particle&quot;:&quot;&quot;,&quot;non-dropping-particle&quot;:&quot;&quot;},{&quot;family&quot;:&quot;Lipska&quot;,&quot;given&quot;:&quot;B K&quot;,&quot;parse-names&quot;:false,&quot;dropping-particle&quot;:&quot;&quot;,&quot;non-dropping-particle&quot;:&quot;&quot;},{&quot;family&quot;:&quot;Kleinman&quot;,&quot;given&quot;:&quot;J E&quot;,&quot;parse-names&quot;:false,&quot;dropping-particle&quot;:&quot;&quot;,&quot;non-dropping-particle&quot;:&quot;&quot;},{&quot;family&quot;:&quot;Corrada-Bravo&quot;,&quot;given&quot;:&quot;H&quot;,&quot;parse-names&quot;:false,&quot;dropping-particle&quot;:&quot;&quot;,&quot;non-dropping-particle&quot;:&quot;&quot;},{&quot;family&quot;:&quot;Detera-Wadleigh&quot;,&quot;given&quot;:&quot;S&quot;,&quot;parse-names&quot;:false,&quot;dropping-particle&quot;:&quot;&quot;,&quot;non-dropping-particle&quot;:&quot;&quot;},{&quot;family&quot;:&quot;Munson&quot;,&quot;given&quot;:&quot;P J&quot;,&quot;parse-names&quot;:false,&quot;dropping-particle&quot;:&quot;&quot;,&quot;non-dropping-particle&quot;:&quot;&quot;},{&quot;family&quot;:&quot;McMahon&quot;,&quot;given&quot;:&quot;F J&quot;,&quot;parse-names&quot;:false,&quot;dropping-particle&quot;:&quot;&quot;,&quot;non-dropping-particle&quot;:&quot;&quot;}],&quot;container-title&quot;:&quot;Molecular Psychiatry&quot;,&quot;DOI&quot;:&quot;10.1038/mp.2013.170&quot;,&quot;ISSN&quot;:&quot;1476-5578&quot;,&quot;URL&quot;:&quot;https://doi.org/10.1038/mp.2013.170&quot;,&quot;issued&quot;:{&quot;date-parts&quot;:[[2014]]},&quot;page&quot;:&quot;1179-1185&quot;,&quot;abstract&quot;:&quot;RNA-sequencing (RNA-seq) is a powerful technique to investigate the complexity of gene expression in the human brain. We used RNA-seq to survey the brain transcriptome in high-quality postmortem dorsolateral prefrontal cortex from 11 individuals diagnosed with bipolar disorder (BD) and from 11 age- and gender-matched controls. Deep sequencing was performed, with over 350 million reads per specimen. At a false discovery rate of &lt;5%, we detected five differentially expressed (DE) genes and 12 DE transcripts, most of which have not been previously implicated in BD. Among these, Prominin 1/CD133 and ATP-binding cassette-sub-family G-member2 (ABCG2) have important roles in neuroplasticity. We also show for the first time differential expression of long noncoding RNAs (lncRNAs) in BD. DE transcripts include those of serine/arginine-rich splicing factor 5 (SRSF5) and regulatory factor X4 (RFX4), which along with lncRNAs have a role in mammalian circadian rhythms. The DE genes were significantly enriched for several Gene Ontology categories. Of these, genes involved with GTPase binding were also enriched for BD-associated SNPs from previous genome-wide association studies, suggesting that differential expression of these genes is not simply a consequence of BD or its treatment. Many of these findings were replicated by microarray in an independent sample of 60 cases and controls. These results highlight common pathways for inherited and non-inherited influences on disease risk that may constitute good targets for novel therapies.&quot;,&quot;issue&quot;:&quot;11&quot;,&quot;volume&quot;:&quot;19&quot;,&quot;expandedJournalTitle&quot;:&quot;Molecular Psychiatry&quot;},&quot;isTemporary&quot;:false},{&quot;id&quot;:&quot;8b245fad-7221-3e47-824c-f6e026d90442&quot;,&quot;itemData&quot;:{&quot;type&quot;:&quot;article-journal&quot;,&quot;id&quot;:&quot;8b245fad-7221-3e47-824c-f6e026d90442&quot;,&quot;title&quot;:&quot;Systematically characterizing dysfunctional long intergenic non-coding RNAs in multiple brain regions of major psychosis&quot;,&quot;author&quot;:[{&quot;family&quot;:&quot;Hu&quot;,&quot;given&quot;:&quot;Jing&quot;,&quot;parse-names&quot;:false,&quot;dropping-particle&quot;:&quot;&quot;,&quot;non-dropping-particle&quot;:&quot;&quot;},{&quot;family&quot;:&quot;Xu&quot;,&quot;given&quot;:&quot;Jinyuan&quot;,&quot;parse-names&quot;:false,&quot;dropping-particle&quot;:&quot;&quot;,&quot;non-dropping-particle&quot;:&quot;&quot;},{&quot;family&quot;:&quot;Pang&quot;,&quot;given&quot;:&quot;Lin&quot;,&quot;parse-names&quot;:false,&quot;dropping-particle&quot;:&quot;&quot;,&quot;non-dropping-particle&quot;:&quot;&quot;},{&quot;family&quot;:&quot;Zhao&quot;,&quot;given&quot;:&quot;Hongying&quot;,&quot;parse-names&quot;:false,&quot;dropping-particle&quot;:&quot;&quot;,&quot;non-dropping-particle&quot;:&quot;&quot;},{&quot;family&quot;:&quot;Li&quot;,&quot;given&quot;:&quot;Feng&quot;,&quot;parse-names&quot;:false,&quot;dropping-particle&quot;:&quot;&quot;,&quot;non-dropping-particle&quot;:&quot;&quot;},{&quot;family&quot;:&quot;Deng&quot;,&quot;given&quot;:&quot;Yulan&quot;,&quot;parse-names&quot;:false,&quot;dropping-particle&quot;:&quot;&quot;,&quot;non-dropping-particle&quot;:&quot;&quot;},{&quot;family&quot;:&quot;Liu&quot;,&quot;given&quot;:&quot;Ling&quot;,&quot;parse-names&quot;:false,&quot;dropping-particle&quot;:&quot;&quot;,&quot;non-dropping-particle&quot;:&quot;&quot;},{&quot;family&quot;:&quot;Lan&quot;,&quot;given&quot;:&quot;Yujia&quot;,&quot;parse-names&quot;:false,&quot;dropping-particle&quot;:&quot;&quot;,&quot;non-dropping-particle&quot;:&quot;&quot;},{&quot;family&quot;:&quot;Zhang&quot;,&quot;given&quot;:&quot;Xinxin&quot;,&quot;parse-names&quot;:false,&quot;dropping-particle&quot;:&quot;&quot;,&quot;non-dropping-particle&quot;:&quot;&quot;},{&quot;family&quot;:&quot;Zhao&quot;,&quot;given&quot;:&quot;Tingting&quot;,&quot;parse-names&quot;:false,&quot;dropping-particle&quot;:&quot;&quot;,&quot;non-dropping-particle&quot;:&quot;&quot;},{&quot;family&quot;:&quot;Xu&quot;,&quot;given&quot;:&quot;Chaohan&quot;,&quot;parse-names&quot;:false,&quot;dropping-particle&quot;:&quot;&quot;,&quot;non-dropping-particle&quot;:&quot;&quot;},{&quot;family&quot;:&quot;Xu&quot;,&quot;given&quot;:&quot;Chun&quot;,&quot;parse-names&quot;:false,&quot;dropping-particle&quot;:&quot;&quot;,&quot;non-dropping-particle&quot;:&quot;&quot;},{&quot;family&quot;:&quot;Xiao&quot;,&quot;given&quot;:&quot;Yun&quot;,&quot;parse-names&quot;:false,&quot;dropping-particle&quot;:&quot;&quot;,&quot;non-dropping-particle&quot;:&quot;&quot;},{&quot;family&quot;:&quot;Li&quot;,&quot;given&quot;:&quot;Xia&quot;,&quot;parse-names&quot;:false,&quot;dropping-particle&quot;:&quot;&quot;,&quot;non-dropping-particle&quot;:&quot;&quot;}],&quot;container-title&quot;:&quot;Oncotarget&quot;,&quot;DOI&quot;:&quot;https://doi.org/10.18632/oncotarget.12122&quot;,&quot;ISSN&quot;:&quot;1949-2553&quot;,&quot;URL&quot;:&quot;https://www.oncotarget.com/article/12122/&quot;,&quot;issued&quot;:{&quot;date-parts&quot;:[[2016]]},&quot;page&quot;:&quot;71087-71098&quot;,&quot;publisher&quot;:&quot;Impact Journals, LLC&quot;,&quot;issue&quot;:&quot;44&quot;,&quot;volume&quot;:&quot;7&quot;,&quot;expandedJournalTitle&quot;:&quot;Oncotarget&quot;},&quot;isTemporary&quot;:false},{&quot;id&quot;:&quot;910cbfbc-cac5-3517-99c5-4a2c33fe282c&quot;,&quot;itemData&quot;:{&quot;type&quot;:&quot;article-journal&quot;,&quot;id&quot;:&quot;910cbfbc-cac5-3517-99c5-4a2c33fe282c&quot;,&quot;title&quot;:&quot;Gene expression analysis of bipolar disorder reveals downregulation of the ubiquitin cycle and alterations in synaptic genes&quot;,&quot;author&quot;:[{&quot;family&quot;:&quot;Ryan&quot;,&quot;given&quot;:&quot;M M&quot;,&quot;parse-names&quot;:false,&quot;dropping-particle&quot;:&quot;&quot;,&quot;non-dropping-particle&quot;:&quot;&quot;},{&quot;family&quot;:&quot;Lockstone&quot;,&quot;given&quot;:&quot;H E&quot;,&quot;parse-names&quot;:false,&quot;dropping-particle&quot;:&quot;&quot;,&quot;non-dropping-particle&quot;:&quot;&quot;},{&quot;family&quot;:&quot;Huffaker&quot;,&quot;given&quot;:&quot;S J&quot;,&quot;parse-names&quot;:false,&quot;dropping-particle&quot;:&quot;&quot;,&quot;non-dropping-particle&quot;:&quot;&quot;},{&quot;family&quot;:&quot;Wayland&quot;,&quot;given&quot;:&quot;M T&quot;,&quot;parse-names&quot;:false,&quot;dropping-particle&quot;:&quot;&quot;,&quot;non-dropping-particle&quot;:&quot;&quot;},{&quot;family&quot;:&quot;Webster&quot;,&quot;given&quot;:&quot;M J&quot;,&quot;parse-names&quot;:false,&quot;dropping-particle&quot;:&quot;&quot;,&quot;non-dropping-particle&quot;:&quot;&quot;},{&quot;family&quot;:&quot;Bahn&quot;,&quot;given&quot;:&quot;S&quot;,&quot;parse-names&quot;:false,&quot;dropping-particle&quot;:&quot;&quot;,&quot;non-dropping-particle&quot;:&quot;&quot;}],&quot;container-title&quot;:&quot;Molecular psychiatry&quot;,&quot;DOI&quot;:&quot;10.1038/sj.mp.4001875&quot;,&quot;ISSN&quot;:&quot;1359-4184&quot;,&quot;PMID&quot;:&quot;16894394&quot;,&quot;URL&quot;:&quot;http://europepmc.org/abstract/MED/16894394&quot;,&quot;issued&quot;:{&quot;date-parts&quot;:[[2006]]},&quot;page&quot;:&quot;965-978&quot;,&quot;language&quot;:&quot;eng&quot;,&quot;abstract&quot;:&quot;Bipolar affective disorder is a severe psychiatric disorder with a strong genetic component but unknown pathophysiology. We used microarray technology to determine the expression of approximately 22,000 mRNA transcripts in post-mortem tissue from two brain regions in patients with bipolar disorder and matched healthy controls. Dorsolateral prefrontal cortex tissue from a cohort of 70 subjects and orbitofrontal cortex tissue from a separate cohort of 30 subjects was investigated. The final analysis included 30 bipolar and 31 control subjects for the dorsolateral prefrontal cortex and 10 bipolar and 11 control subjects for the orbitofrontal cortex. Differences between disease and control groups were identified using a rigorous statistical analysis with correction for confounding variables and multiple testing. In the orbitofrontal cortex, 393 differentially expressed transcripts were identified by microarray analysis and a representative subset was validated by quantitative real-time PCR. Pathway analysis revealed significant upregulation of genes involved in G-protein coupled receptor signalling and response to stimulus (in particular the immune response), while genes relating to the ubiquitin cycle and intracellular transport showed coordinated downregulation in bipolar disorder. Additionally, several genes involved in synaptic function were significantly downregulated in bipolar disorder. No significant changes in gene expression were observed in the dorsolateral prefrontal cortex using microarray analysis or quantitative real-time PCR. Our findings implicate the orbitofrontal cortex as a region prominently involved in bipolar disorder and indicate that diverse processes are affected. Overall, our results suggest that dysregulation of the ubiquitin pathway and synaptic function may be central to the disease process.&quot;,&quot;issue&quot;:&quot;10&quot;,&quot;volume&quot;:&quot;11&quot;,&quot;expandedJournalTitle&quot;:&quot;Molecular psychiatry&quot;},&quot;isTemporary&quot;:false}],&quot;citationTag&quot;:&quot;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&quot;},{&quot;citationID&quot;:&quot;MENDELEY_CITATION_d2883c4c-1e49-4d71-ad6a-7771bdc07f2d&quot;,&quot;properties&quot;:{&quot;noteIndex&quot;:0},&quot;isEdited&quot;:false,&quot;manualOverride&quot;:{&quot;isManuallyOverridden&quot;:false,&quot;citeprocText&quot;:&quot;(Hu et al., 2016)&quot;,&quot;manualOverrideText&quot;:&quot;&quot;},&quot;citationItems&quot;:[{&quot;id&quot;:&quot;8b245fad-7221-3e47-824c-f6e026d90442&quot;,&quot;itemData&quot;:{&quot;type&quot;:&quot;article-journal&quot;,&quot;id&quot;:&quot;8b245fad-7221-3e47-824c-f6e026d90442&quot;,&quot;title&quot;:&quot;Systematically characterizing dysfunctional long intergenic non-coding RNAs in multiple brain regions of major psychosis&quot;,&quot;author&quot;:[{&quot;family&quot;:&quot;Hu&quot;,&quot;given&quot;:&quot;Jing&quot;,&quot;parse-names&quot;:false,&quot;dropping-particle&quot;:&quot;&quot;,&quot;non-dropping-particle&quot;:&quot;&quot;},{&quot;family&quot;:&quot;Xu&quot;,&quot;given&quot;:&quot;Jinyuan&quot;,&quot;parse-names&quot;:false,&quot;dropping-particle&quot;:&quot;&quot;,&quot;non-dropping-particle&quot;:&quot;&quot;},{&quot;family&quot;:&quot;Pang&quot;,&quot;given&quot;:&quot;Lin&quot;,&quot;parse-names&quot;:false,&quot;dropping-particle&quot;:&quot;&quot;,&quot;non-dropping-particle&quot;:&quot;&quot;},{&quot;family&quot;:&quot;Zhao&quot;,&quot;given&quot;:&quot;Hongying&quot;,&quot;parse-names&quot;:false,&quot;dropping-particle&quot;:&quot;&quot;,&quot;non-dropping-particle&quot;:&quot;&quot;},{&quot;family&quot;:&quot;Li&quot;,&quot;given&quot;:&quot;Feng&quot;,&quot;parse-names&quot;:false,&quot;dropping-particle&quot;:&quot;&quot;,&quot;non-dropping-particle&quot;:&quot;&quot;},{&quot;family&quot;:&quot;Deng&quot;,&quot;given&quot;:&quot;Yulan&quot;,&quot;parse-names&quot;:false,&quot;dropping-particle&quot;:&quot;&quot;,&quot;non-dropping-particle&quot;:&quot;&quot;},{&quot;family&quot;:&quot;Liu&quot;,&quot;given&quot;:&quot;Ling&quot;,&quot;parse-names&quot;:false,&quot;dropping-particle&quot;:&quot;&quot;,&quot;non-dropping-particle&quot;:&quot;&quot;},{&quot;family&quot;:&quot;Lan&quot;,&quot;given&quot;:&quot;Yujia&quot;,&quot;parse-names&quot;:false,&quot;dropping-particle&quot;:&quot;&quot;,&quot;non-dropping-particle&quot;:&quot;&quot;},{&quot;family&quot;:&quot;Zhang&quot;,&quot;given&quot;:&quot;Xinxin&quot;,&quot;parse-names&quot;:false,&quot;dropping-particle&quot;:&quot;&quot;,&quot;non-dropping-particle&quot;:&quot;&quot;},{&quot;family&quot;:&quot;Zhao&quot;,&quot;given&quot;:&quot;Tingting&quot;,&quot;parse-names&quot;:false,&quot;dropping-particle&quot;:&quot;&quot;,&quot;non-dropping-particle&quot;:&quot;&quot;},{&quot;family&quot;:&quot;Xu&quot;,&quot;given&quot;:&quot;Chaohan&quot;,&quot;parse-names&quot;:false,&quot;dropping-particle&quot;:&quot;&quot;,&quot;non-dropping-particle&quot;:&quot;&quot;},{&quot;family&quot;:&quot;Xu&quot;,&quot;given&quot;:&quot;Chun&quot;,&quot;parse-names&quot;:false,&quot;dropping-particle&quot;:&quot;&quot;,&quot;non-dropping-particle&quot;:&quot;&quot;},{&quot;family&quot;:&quot;Xiao&quot;,&quot;given&quot;:&quot;Yun&quot;,&quot;parse-names&quot;:false,&quot;dropping-particle&quot;:&quot;&quot;,&quot;non-dropping-particle&quot;:&quot;&quot;},{&quot;family&quot;:&quot;Li&quot;,&quot;given&quot;:&quot;Xia&quot;,&quot;parse-names&quot;:false,&quot;dropping-particle&quot;:&quot;&quot;,&quot;non-dropping-particle&quot;:&quot;&quot;}],&quot;container-title&quot;:&quot;Oncotarget&quot;,&quot;DOI&quot;:&quot;https://doi.org/10.18632/oncotarget.12122&quot;,&quot;ISSN&quot;:&quot;1949-2553&quot;,&quot;URL&quot;:&quot;https://www.oncotarget.com/article/12122/&quot;,&quot;issued&quot;:{&quot;date-parts&quot;:[[2016]]},&quot;page&quot;:&quot;71087-71098&quot;,&quot;publisher&quot;:&quot;Impact Journals, LLC&quot;,&quot;issue&quot;:&quot;44&quot;,&quot;volume&quot;:&quot;7&quot;,&quot;expandedJournalTitle&quot;:&quot;Oncotarget&quot;},&quot;isTemporary&quot;:false}],&quot;citationTag&quot;:&quot;MENDELEY_CITATION_v3_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&quot;},{&quot;citationID&quot;:&quot;MENDELEY_CITATION_c263ecca-9e18-4996-8537-1e7e52e75a2b&quot;,&quot;properties&quot;:{&quot;noteIndex&quot;:0},&quot;isEdited&quot;:false,&quot;manualOverride&quot;:{&quot;isManuallyOverridden&quot;:false,&quot;citeprocText&quot;:&quot;(Akula et al., 2014)&quot;,&quot;manualOverrideText&quot;:&quot;&quot;},&quot;citationItems&quot;:[{&quot;id&quot;:&quot;43fa7c60-29ac-3e50-a50d-68199aa87301&quot;,&quot;itemData&quot;:{&quot;type&quot;:&quot;article-journal&quot;,&quot;id&quot;:&quot;43fa7c60-29ac-3e50-a50d-68199aa87301&quot;,&quot;title&quot;:&quot;RNA-sequencing of the brain transcriptome implicates dysregulation of neuroplasticity, circadian rhythms and GTPase binding in bipolar disorder&quot;,&quot;author&quot;:[{&quot;family&quot;:&quot;Akula&quot;,&quot;given&quot;:&quot;N&quot;,&quot;parse-names&quot;:false,&quot;dropping-particle&quot;:&quot;&quot;,&quot;non-dropping-particle&quot;:&quot;&quot;},{&quot;family&quot;:&quot;Barb&quot;,&quot;given&quot;:&quot;J&quot;,&quot;parse-names&quot;:false,&quot;dropping-particle&quot;:&quot;&quot;,&quot;non-dropping-particle&quot;:&quot;&quot;},{&quot;family&quot;:&quot;Jiang&quot;,&quot;given&quot;:&quot;X&quot;,&quot;parse-names&quot;:false,&quot;dropping-particle&quot;:&quot;&quot;,&quot;non-dropping-particle&quot;:&quot;&quot;},{&quot;family&quot;:&quot;Wendland&quot;,&quot;given&quot;:&quot;J R&quot;,&quot;parse-names&quot;:false,&quot;dropping-particle&quot;:&quot;&quot;,&quot;non-dropping-particle&quot;:&quot;&quot;},{&quot;family&quot;:&quot;Choi&quot;,&quot;given&quot;:&quot;K H&quot;,&quot;parse-names&quot;:false,&quot;dropping-particle&quot;:&quot;&quot;,&quot;non-dropping-particle&quot;:&quot;&quot;},{&quot;family&quot;:&quot;Sen&quot;,&quot;given&quot;:&quot;S K&quot;,&quot;parse-names&quot;:false,&quot;dropping-particle&quot;:&quot;&quot;,&quot;non-dropping-particle&quot;:&quot;&quot;},{&quot;family&quot;:&quot;Hou&quot;,&quot;given&quot;:&quot;L&quot;,&quot;parse-names&quot;:false,&quot;dropping-particle&quot;:&quot;&quot;,&quot;non-dropping-particle&quot;:&quot;&quot;},{&quot;family&quot;:&quot;Chen&quot;,&quot;given&quot;:&quot;D T W&quot;,&quot;parse-names&quot;:false,&quot;dropping-particle&quot;:&quot;&quot;,&quot;non-dropping-particle&quot;:&quot;&quot;},{&quot;family&quot;:&quot;Laje&quot;,&quot;given&quot;:&quot;G&quot;,&quot;parse-names&quot;:false,&quot;dropping-particle&quot;:&quot;&quot;,&quot;non-dropping-particle&quot;:&quot;&quot;},{&quot;family&quot;:&quot;Johnson&quot;,&quot;given&quot;:&quot;K&quot;,&quot;parse-names&quot;:false,&quot;dropping-particle&quot;:&quot;&quot;,&quot;non-dropping-particle&quot;:&quot;&quot;},{&quot;family&quot;:&quot;Lipska&quot;,&quot;given&quot;:&quot;B K&quot;,&quot;parse-names&quot;:false,&quot;dropping-particle&quot;:&quot;&quot;,&quot;non-dropping-particle&quot;:&quot;&quot;},{&quot;family&quot;:&quot;Kleinman&quot;,&quot;given&quot;:&quot;J E&quot;,&quot;parse-names&quot;:false,&quot;dropping-particle&quot;:&quot;&quot;,&quot;non-dropping-particle&quot;:&quot;&quot;},{&quot;family&quot;:&quot;Corrada-Bravo&quot;,&quot;given&quot;:&quot;H&quot;,&quot;parse-names&quot;:false,&quot;dropping-particle&quot;:&quot;&quot;,&quot;non-dropping-particle&quot;:&quot;&quot;},{&quot;family&quot;:&quot;Detera-Wadleigh&quot;,&quot;given&quot;:&quot;S&quot;,&quot;parse-names&quot;:false,&quot;dropping-particle&quot;:&quot;&quot;,&quot;non-dropping-particle&quot;:&quot;&quot;},{&quot;family&quot;:&quot;Munson&quot;,&quot;given&quot;:&quot;P J&quot;,&quot;parse-names&quot;:false,&quot;dropping-particle&quot;:&quot;&quot;,&quot;non-dropping-particle&quot;:&quot;&quot;},{&quot;family&quot;:&quot;McMahon&quot;,&quot;given&quot;:&quot;F J&quot;,&quot;parse-names&quot;:false,&quot;dropping-particle&quot;:&quot;&quot;,&quot;non-dropping-particle&quot;:&quot;&quot;}],&quot;container-title&quot;:&quot;Molecular Psychiatry&quot;,&quot;DOI&quot;:&quot;10.1038/mp.2013.170&quot;,&quot;ISSN&quot;:&quot;1476-5578&quot;,&quot;URL&quot;:&quot;https://doi.org/10.1038/mp.2013.170&quot;,&quot;issued&quot;:{&quot;date-parts&quot;:[[2014]]},&quot;page&quot;:&quot;1179-1185&quot;,&quot;abstract&quot;:&quot;RNA-sequencing (RNA-seq) is a powerful technique to investigate the complexity of gene expression in the human brain. We used RNA-seq to survey the brain transcriptome in high-quality postmortem dorsolateral prefrontal cortex from 11 individuals diagnosed with bipolar disorder (BD) and from 11 age- and gender-matched controls. Deep sequencing was performed, with over 350 million reads per specimen. At a false discovery rate of &lt;5%, we detected five differentially expressed (DE) genes and 12 DE transcripts, most of which have not been previously implicated in BD. Among these, Prominin 1/CD133 and ATP-binding cassette-sub-family G-member2 (ABCG2) have important roles in neuroplasticity. We also show for the first time differential expression of long noncoding RNAs (lncRNAs) in BD. DE transcripts include those of serine/arginine-rich splicing factor 5 (SRSF5) and regulatory factor X4 (RFX4), which along with lncRNAs have a role in mammalian circadian rhythms. The DE genes were significantly enriched for several Gene Ontology categories. Of these, genes involved with GTPase binding were also enriched for BD-associated SNPs from previous genome-wide association studies, suggesting that differential expression of these genes is not simply a consequence of BD or its treatment. Many of these findings were replicated by microarray in an independent sample of 60 cases and controls. These results highlight common pathways for inherited and non-inherited influences on disease risk that may constitute good targets for novel therapies.&quot;,&quot;issue&quot;:&quot;11&quot;,&quot;volume&quot;:&quot;19&quot;,&quot;expandedJournalTitle&quot;:&quot;Molecular Psychiatry&quot;},&quot;isTemporary&quot;:false}],&quot;citationTag&quot;:&quot;MENDELEY_CITATION_v3_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&quot;},{&quot;citationID&quot;:&quot;MENDELEY_CITATION_cb3cdc5c-3eb3-4051-99fc-8df6a436252c&quot;,&quot;properties&quot;:{&quot;noteIndex&quot;:0},&quot;isEdited&quot;:false,&quot;manualOverride&quot;:{&quot;isManuallyOverridden&quot;:false,&quot;citeprocText&quot;:&quot;(Love et al., 2014)&quot;,&quot;manualOverrideText&quot;:&quot;&quot;},&quot;citationItems&quot;:[{&quot;id&quot;:&quot;6aef4b3f-dfd4-37be-a093-46ccd17de091&quot;,&quot;itemData&quot;:{&quot;type&quot;:&quot;article-journal&quot;,&quot;id&quot;:&quot;6aef4b3f-dfd4-37be-a093-46ccd17de091&quot;,&quot;title&quot;:&quot;Moderated estimation of fold change and dispersion for RNA-seq data with DESeq2&quot;,&quot;author&quot;:[{&quot;family&quot;:&quot;Love&quot;,&quot;given&quot;:&quot;Michael I&quot;,&quot;parse-names&quot;:false,&quot;dropping-particle&quot;:&quot;&quot;,&quot;non-dropping-particle&quot;:&quot;&quot;},{&quot;family&quot;:&quot;Huber&quot;,&quot;given&quot;:&quot;Wolfgang&quot;,&quot;parse-names&quot;:false,&quot;dropping-particle&quot;:&quot;&quot;,&quot;non-dropping-particle&quot;:&quot;&quot;},{&quot;family&quot;:&quot;Anders&quot;,&quot;given&quot;:&quot;Simon&quot;,&quot;parse-names&quot;:false,&quot;dropping-particle&quot;:&quot;&quot;,&quot;non-dropping-particle&quot;:&quot;&quot;}],&quot;container-title&quot;:&quot;Genome Biology&quot;,&quot;DOI&quot;:&quot;10.1186/s13059-014-0550-8&quot;,&quot;ISSN&quot;:&quot;1474-760X&quot;,&quot;URL&quot;:&quot;https://doi.org/10.1186/s13059-014-0550-8&quot;,&quot;issued&quot;:{&quot;date-parts&quot;:[[2014]]},&quot;page&quot;:&quot;550&quot;,&quot;abstract&quot;:&quot;In comparative high-throughput sequencing assays, a fundamental task is the analysis of count data, such as read counts per gene in RNA-seq, for evidence of systematic changes across experimental conditions. Small replicate numbers, discreteness, large dynamic range and the presence of outliers require a suitable statistical approach. We present DESeq2, a method for differential analysis of count data, using shrinkage estimation for dispersions and fold changes to improve stability and interpretability of estimates. This enables a more quantitative analysis focused on the strength rather than the mere presence of differential expression. The DESeq2 package is available at http://www.bioconductor.org/packages/release/bioc/html/DESeq2.html.&quot;,&quot;issue&quot;:&quot;12&quot;,&quot;volume&quot;:&quot;15&quot;,&quot;expandedJournalTitle&quot;:&quot;Genome Biology&quot;},&quot;isTemporary&quot;:false}],&quot;citationTag&quot;:&quot;MENDELEY_CITATION_v3_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&quot;},{&quot;citationID&quot;:&quot;MENDELEY_CITATION_7d5983b2-a826-4210-aada-4ef622274933&quot;,&quot;properties&quot;:{&quot;noteIndex&quot;:0},&quot;isEdited&quot;:false,&quot;manualOverride&quot;:{&quot;isManuallyOverridden&quot;:false,&quot;citeprocText&quot;:&quot;(Love et al., 2014)&quot;,&quot;manualOverrideText&quot;:&quot;&quot;},&quot;citationTag&quot;:&quot;MENDELEY_CITATION_v3_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&quot;,&quot;citationItems&quot;:[{&quot;id&quot;:&quot;6aef4b3f-dfd4-37be-a093-46ccd17de091&quot;,&quot;itemData&quot;:{&quot;type&quot;:&quot;article-journal&quot;,&quot;id&quot;:&quot;6aef4b3f-dfd4-37be-a093-46ccd17de091&quot;,&quot;title&quot;:&quot;Moderated estimation of fold change and dispersion for RNA-seq data with DESeq2&quot;,&quot;author&quot;:[{&quot;family&quot;:&quot;Love&quot;,&quot;given&quot;:&quot;Michael I&quot;,&quot;parse-names&quot;:false,&quot;dropping-particle&quot;:&quot;&quot;,&quot;non-dropping-particle&quot;:&quot;&quot;},{&quot;family&quot;:&quot;Huber&quot;,&quot;given&quot;:&quot;Wolfgang&quot;,&quot;parse-names&quot;:false,&quot;dropping-particle&quot;:&quot;&quot;,&quot;non-dropping-particle&quot;:&quot;&quot;},{&quot;family&quot;:&quot;Anders&quot;,&quot;given&quot;:&quot;Simon&quot;,&quot;parse-names&quot;:false,&quot;dropping-particle&quot;:&quot;&quot;,&quot;non-dropping-particle&quot;:&quot;&quot;}],&quot;container-title&quot;:&quot;Genome Biology&quot;,&quot;DOI&quot;:&quot;10.1186/s13059-014-0550-8&quot;,&quot;ISSN&quot;:&quot;1474-760X&quot;,&quot;URL&quot;:&quot;https://doi.org/10.1186/s13059-014-0550-8&quot;,&quot;issued&quot;:{&quot;date-parts&quot;:[[2014]]},&quot;page&quot;:&quot;550&quot;,&quot;abstract&quot;:&quot;In comparative high-throughput sequencing assays, a fundamental task is the analysis of count data, such as read counts per gene in RNA-seq, for evidence of systematic changes across experimental conditions. Small replicate numbers, discreteness, large dynamic range and the presence of outliers require a suitable statistical approach. We present DESeq2, a method for differential analysis of count data, using shrinkage estimation for dispersions and fold changes to improve stability and interpretability of estimates. This enables a more quantitative analysis focused on the strength rather than the mere presence of differential expression. The DESeq2 package is available at http://www.bioconductor.org/packages/release/bioc/html/DESeq2.html.&quot;,&quot;issue&quot;:&quot;12&quot;,&quot;volume&quot;:&quot;15&quot;,&quot;expandedJournalTitle&quot;:&quot;Genome Biology&quot;},&quot;isTemporary&quot;:false}]},{&quot;citationID&quot;:&quot;MENDELEY_CITATION_a6dc09f8-41f1-4818-9bcc-f15eb05a0dea&quot;,&quot;properties&quot;:{&quot;noteIndex&quot;:0},&quot;isEdited&quot;:false,&quot;manualOverride&quot;:{&quot;isManuallyOverridden&quot;:false,&quot;citeprocText&quot;:&quot;(Horn and Leigh, 2011)&quot;,&quot;manualOverrideText&quot;:&quot;&quot;},&quot;citationItems&quot;:[{&quot;id&quot;:&quot;8c704de3-375d-363b-8025-5f20ca941baf&quot;,&quot;itemData&quot;:{&quot;type&quot;:&quot;chapter&quot;,&quot;id&quot;:&quot;8c704de3-375d-363b-8025-5f20ca941baf&quot;,&quot;title&quot;:&quot;Chapter 2 - The anatomy and physiology of the ocular motor system&quot;,&quot;author&quot;:[{&quot;family&quot;:&quot;Horn&quot;,&quot;given&quot;:&quot;Anja K E&quot;,&quot;parse-names&quot;:false,&quot;dropping-particle&quot;:&quot;&quot;,&quot;non-dropping-particle&quot;:&quot;&quot;},{&quot;family&quot;:&quot;Leigh&quot;,&quot;given&quot;:&quot;R John&quot;,&quot;parse-names&quot;:false,&quot;dropping-particle&quot;:&quot;&quot;,&quot;non-dropping-particle&quot;:&quot;&quot;}],&quot;container-title&quot;:&quot;Handbook of Clinical Neurology&quot;,&quot;editor&quot;:[{&quot;family&quot;:&quot;Kennard&quot;,&quot;given&quot;:&quot;Christopher&quot;,&quot;parse-names&quot;:false,&quot;dropping-particle&quot;:&quot;&quot;,&quot;non-dropping-particle&quot;:&quot;&quot;},{&quot;family&quot;:&quot;Leigh&quot;,&quot;given&quot;:&quot;R John&quot;,&quot;parse-names&quot;:false,&quot;dropping-particle&quot;:&quot;&quot;,&quot;non-dropping-particle&quot;:&quot;&quot;}],&quot;DOI&quot;:&quot;https://doi.org/10.1016/B978-0-444-52903-9.00008-X&quot;,&quot;ISBN&quot;:&quot;0072-9752&quot;,&quot;URL&quot;:&quot;https://www.sciencedirect.com/science/article/pii/B978044452903900008X&quot;,&quot;issued&quot;:{&quot;date-parts&quot;:[[2011]]},&quot;page&quot;:&quot;21-69&quot;,&quot;abstract&quot;:&quot;Accurate diagnosis of abnormal eye movements depends upon knowledge of the purpose, properties, and neural substrate of distinct functional classes of eye movement. Here, we summarize current concepts of the anatomy of eye movement control. Our approach is bottom-up, starting with the extraocular muscles and their innervation by the cranial nerves. Second, we summarize the neural circuits in the pons underlying horizontal gaze control, and the midbrain connections that coordinate vertical and torsional movements. Third, the role of the cerebellum in governing and optimizing eye movements is presented. Fourth, each area of cerebral cortex contributing to eye movements is discussed. Last, descending projections from cerebral cortex, including basal ganglionic circuits that govern different components of gaze, and the superior colliculus, are summarized. At each stage of this review, the anatomical scheme is used to predict the effects of lesions on the control of eye movements, providing clinical–anatomical correlation.&quot;,&quot;publisher&quot;:&quot;Elsevier&quot;,&quot;volume&quot;:&quot;102&quot;},&quot;isTemporary&quot;:false}],&quot;citationTag&quot;:&quot;MENDELEY_CITATION_v3_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&quot;}]"/>
+    <we:property name="MENDELEY_CITATIONS" value="[{&quot;citationID&quot;:&quot;MENDELEY_CITATION_72d01c90-5461-487c-8a5f-57d7e8cc3068&quot;,&quot;properties&quot;:{&quot;noteIndex&quot;:0},&quot;isEdited&quot;:false,&quot;manualOverride&quot;:{&quot;isManuallyOverridden&quot;:false,&quot;citeprocText&quot;:&quot;(Rowland and Marwaha, 2018)&quot;,&quot;manualOverrideText&quot;:&quot;&quot;},&quot;citationItems&quot;:[{&quot;id&quot;:&quot;a53bfb83-c4ca-3219-9e58-5b76a98ae36f&quot;,&quot;itemData&quot;:{&quot;type&quot;:&quot;article-journal&quot;,&quot;id&quot;:&quot;a53bfb83-c4ca-3219-9e58-5b76a98ae36f&quot;,&quot;title&quot;:&quot;Epidemiology and risk factors for bipolar disorder&quot;,&quot;author&quot;:[{&quot;family&quot;:&quot;Rowland&quot;,&quot;given&quot;:&quot;Tobias A.&quot;,&quot;parse-names&quot;:false,&quot;dropping-particle&quot;:&quot;&quot;,&quot;non-dropping-particle&quot;:&quot;&quot;},{&quot;family&quot;:&quot;Marwaha&quot;,&quot;given&quot;:&quot;Steven&quot;,&quot;parse-names&quot;:false,&quot;dropping-particle&quot;:&quot;&quot;,&quot;non-dropping-particle&quot;:&quot;&quot;}],&quot;container-title&quot;:&quot;Therapeutic Advances in Psychopharmacology&quot;,&quot;DOI&quot;:&quot;10.1177/2045125318769235&quot;,&quot;ISSN&quot;:&quot;2045-1253&quot;,&quot;PMID&quot;:&quot;30181867&quot;,&quot;issued&quot;:{&quot;date-parts&quot;:[[2018,9]]},&quot;page&quot;:&quot;251-269&quot;,&quot;abstract&quot;:&quot;Bipolar disorder is a multifactorial illness with uncertain aetiology. Knowledge of potential risk factors enables clinicians to identify patients who are more likely to develop bipolar disorder, which directs further investigation, follow up and caution when prescribing. Ideally, identifying directly causative factors for bipolar disorder would enable intervention on an individual or population level to prevent the development of the illness, and improve outcomes through earlier treatment. This article reviews the epidemiology of bipolar disorder, along with putative demographic, genetic and environmental risk factors, while assessing the strength of these associations and to what extent they might be said to be ‘causative’. While numerous genetic and environmental risk factors have been identified, the attributable risk of individual factors is often small, and most are not specific to bipolar disorder but are associated with several mental illnesses. Therefore, while some genetic and environmental factors have strong evidence supporting their association with bipolar disorder, fewer have sufficient evidence to establish causality. There is increasing interest in the role of specific gene–environment interactions, as well as the mechanisms by which risk factors interact to lead to bipolar disorder.&quot;,&quot;publisher&quot;:&quot;SAGE Publications&quot;,&quot;issue&quot;:&quot;9&quot;,&quot;volume&quot;:&quot;8&quot;,&quot;expandedJournalTitle&quot;:&quot;Therapeutic Advances in Psychopharmacology&quot;},&quot;isTemporary&quot;:false}],&quot;citationTag&quot;:&quot;MENDELEY_CITATION_v3_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&quot;},{&quot;citationID&quot;:&quot;MENDELEY_CITATION_ccb25ed9-f534-4094-a8e4-7a80761a7997&quot;,&quot;properties&quot;:{&quot;noteIndex&quot;:0},&quot;isEdited&quot;:false,&quot;manualOverride&quot;:{&quot;isManuallyOverridden&quot;:false,&quot;citeprocText&quot;:&quot;(Phillips and Kupfer, 2013)&quot;,&quot;manualOverrideText&quot;:&quot;&quot;},&quot;citationItems&quot;:[{&quot;id&quot;:&quot;ab66b894-eeb2-3edf-8223-9d7ac4fabe51&quot;,&quot;itemData&quot;:{&quot;type&quot;:&quot;article-journal&quot;,&quot;id&quot;:&quot;ab66b894-eeb2-3edf-8223-9d7ac4fabe51&quot;,&quot;title&quot;:&quot;Bipolar disorder diagnosis: challenges and future directions&quot;,&quot;author&quot;:[{&quot;family&quot;:&quot;Phillips&quot;,&quot;given&quot;:&quot;Mary L&quot;,&quot;parse-names&quot;:false,&quot;dropping-particle&quot;:&quot;&quot;,&quot;non-dropping-particle&quot;:&quot;&quot;},{&quot;family&quot;:&quot;Kupfer&quot;,&quot;given&quot;:&quot;David J&quot;,&quot;parse-names&quot;:false,&quot;dropping-particle&quot;:&quot;&quot;,&quot;non-dropping-particle&quot;:&quot;&quot;}],&quot;container-title&quot;:&quot;The Lancet&quot;,&quot;DOI&quot;:&quot;https://doi.org/10.1016/S0140-6736(13)60989-7&quot;,&quot;ISSN&quot;:&quot;0140-6736&quot;,&quot;URL&quot;:&quot;https://www.sciencedirect.com/science/article/pii/S0140673613609897&quot;,&quot;issued&quot;:{&quot;date-parts&quot;:[[2013]]},&quot;page&quot;:&quot;1663-1671&quot;,&quot;abstract&quot;:&quot;Summary\nBipolar disorder refers to a group of affective disorders, which together are characterised by depressive and manic or hypomanic episodes. These disorders include: bipolar disorder type I (depressive and manic episodes: this disorder can be diagnosed on the basis of one manic episode); bipolar disorder type II (depressive and hypomanic episodes); cyclothymic disorder (hypomanic and depressive symptoms that do not meet criteria for depressive episodes); and bipolar disorder not otherwise specified (depressive and hypomanic-like symptoms that do not meet the diagnostic criteria for any of the aforementioned disorders). Bipolar disorder type II is especially difficult to diagnose accurately because of the difficulty in differentiation of this disorder from recurrent unipolar depression (recurrent depressive episodes) in depressed patients. The identification of objective biomarkers that represent pathophysiologic processes that differ between bipolar disorder and unipolar depression can both inform bipolar disorder diagnosis and provide biological targets for the development of new and personalised treatments. Neuroimaging studies could help the identification of biomarkers that differentiate bipolar disorder from unipolar depression, but the problem in detection of a clear boundary between these disorders suggests that they might be better represented as a continuum of affective disorders. Innovative combinations of neuroimaging and pattern recognition approaches can identify individual patterns of neural structure and function that accurately ascertain where a patient might lie on a behavioural scale. Ultimately, an integrative approach, with several biological measurements using different scales, could yield patterns of biomarkers (biosignatures) to help identify biological targets for personalised and new treatments for all affective disorders.&quot;,&quot;issue&quot;:&quot;9878&quot;,&quot;volume&quot;:&quot;381&quot;,&quot;expandedJournalTitle&quot;:&quot;The Lancet&quot;},&quot;isTemporary&quot;:false}],&quot;citationTag&quot;:&quot;MENDELEY_CITATION_v3_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&quot;},{&quot;citationID&quot;:&quot;MENDELEY_CITATION_49e1b28a-92b1-4f7d-8e90-84d292ec08bd&quot;,&quot;properties&quot;:{&quot;noteIndex&quot;:0},&quot;isEdited&quot;:false,&quot;manualOverride&quot;:{&quot;isManuallyOverridden&quot;:true,&quot;citeprocText&quot;:&quot;(Miklowitz, 2008; Müller-Oerlinghausen et al., 2002)&quot;,&quot;manualOverrideText&quot;:&quot;(Miklowitz, 2008; Müller-Oerlinghausen et al., 2002).&quot;},&quot;citationItems&quot;:[{&quot;id&quot;:&quot;e0c70d93-24a3-36e7-8fea-4fea59a661bd&quot;,&quot;itemData&quot;:{&quot;type&quot;:&quot;book&quot;,&quot;id&quot;:&quot;e0c70d93-24a3-36e7-8fea-4fea59a661bd&quot;,&quot;title&quot;:&quot;Bipolar disorder : a family-focused treatment approach&quot;,&quot;author&quot;:[{&quot;family&quot;:&quot;Miklowitz&quot;,&quot;given&quot;:&quot;David Jay&quot;,&quot;parse-names&quot;:false,&quot;dropping-particle&quot;:&quot;&quot;,&quot;non-dropping-particle&quot;:&quot;&quot;}],&quot;ISBN&quot;:&quot;9781593856557&quot;,&quot;issued&quot;:{&quot;date-parts&quot;:[[2008]]},&quot;number-of-pages&quot;:&quot;348&quot;,&quot;abstract&quot;:&quot;2nd ed. Family-focused psychoeducational treatment (FFT) is among a very small number of psychosocial treatments that have been found to be effective in multiple studies to improve the course of bipolar disorder. This indispensable guide describes how to implement FFT with adult and adolescent patients and their family members. Provided are practical procedures for helping families understand the nature of bipolar disorder, strengthen their communication skills, solve day-to-day problems, and reduce the risk and severity of relapse. The book incorporates state-of-the-art knowledge on the illness and its biological and psychosocial management. More than a dozen reproducible handouts are included. -- from back cover. Bipolar disorder and families : clinical and research background. Bipolar disorder : why family treatment? ; The nature of bipolar disorder and its impact on the family ; Family and social factors in the course of bipolar disorder -- Conducting family-focused treatment. Planning the first encounter ; The functional assessment ; Family psychoeducation : the initial sessions ; Family psychoeducation : etiology, treatment, and self-management ; Family psychoeducation : dealing with resistances ; Communication enhancement training : rationale and mechanics ; Communication enhancement training : clinical issues ; Dealing with family problems ; Managing crises in family-focused treatment ; Termination.&quot;,&quot;publisher&quot;:&quot;Guilford Press&quot;},&quot;isTemporary&quot;:false},{&quot;id&quot;:&quot;7d82634e-c10d-39a2-b683-8d1c2d81a5d0&quot;,&quot;itemData&quot;:{&quot;type&quot;:&quot;article-journal&quot;,&quot;id&quot;:&quot;7d82634e-c10d-39a2-b683-8d1c2d81a5d0&quot;,&quot;title&quot;:&quot;Bipolar disorder&quot;,&quot;author&quot;:[{&quot;family&quot;:&quot;Müller-Oerlinghausen&quot;,&quot;given&quot;:&quot;Bruno&quot;,&quot;parse-names&quot;:false,&quot;dropping-particle&quot;:&quot;&quot;,&quot;non-dropping-particle&quot;:&quot;&quot;},{&quot;family&quot;:&quot;Berghöfer&quot;,&quot;given&quot;:&quot;Anne&quot;,&quot;parse-names&quot;:false,&quot;dropping-particle&quot;:&quot;&quot;,&quot;non-dropping-particle&quot;:&quot;&quot;},{&quot;family&quot;:&quot;Bauer&quot;,&quot;given&quot;:&quot;Michael&quot;,&quot;parse-names&quot;:false,&quot;dropping-particle&quot;:&quot;&quot;,&quot;non-dropping-particle&quot;:&quot;&quot;}],&quot;container-title&quot;:&quot;The Lancet&quot;,&quot;DOI&quot;:&quot;https://doi.org/10.1016/S0140-6736(02)07450-0&quot;,&quot;ISSN&quot;:&quot;0140-6736&quot;,&quot;URL&quot;:&quot;https://www.sciencedirect.com/science/article/pii/S0140673602074500&quot;,&quot;issued&quot;:{&quot;date-parts&quot;:[[2002]]},&quot;page&quot;:&quot;241-247&quot;,&quot;abstract&quot;:&quot;Summary\nBipolar, or manic-depressive, disorder is a frequent, severe, mostly recurrent mood disorder associated with great morbidity. The lifetime prevalence of bipolar disorder is 1·3 to 1·6%. The mortality rate of the disease is two to three times higher than that of the general population. About 10–20% of individuals with bipolar disorder take their own life, and nearly one third of patients admit to at least one suicide attempt. The clinical manifestations of the disease are exceptionally diverse. They range from mild hypomania or mild depression to severe forms of mania or depression accompanied by profound psychosis. Bipolar disorder is equally prevalent across sexes, with the exception of rapid cycling, a severe and difficult to treat variant of the disorder, which arises mostly in women. Because of the high risk of recurrence and suicide, long-term prophylactic pharmacological treatment is indicated. Lithium salts are the first choice long-term preventive treatment for bipolar disorder. They also possess well documented antisuicidal effects. Second choice prophylactic treatments are carbamazepine and valproate, although evidence of their effectiveness is weaker.&quot;,&quot;issue&quot;:&quot;9302&quot;,&quot;volume&quot;:&quot;359&quot;,&quot;expandedJournalTitle&quot;:&quot;The Lancet&quot;},&quot;isTemporary&quot;:false}],&quot;citationTag&quot;:&quot;MENDELEY_CITATION_v3_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&quot;},{&quot;citationID&quot;:&quot;MENDELEY_CITATION_1aeb9a67-37d8-422e-8ac8-9cc63d8418e6&quot;,&quot;properties&quot;:{&quot;noteIndex&quot;:0},&quot;isEdited&quot;:false,&quot;manualOverride&quot;:{&quot;isManuallyOverridden&quot;:true,&quot;citeprocText&quot;:&quot;(Cerimele et al., 2014)&quot;,&quot;manualOverrideText&quot;:&quot;(Cerimele et al., 2014).&quot;},&quot;citationItems&quot;:[{&quot;id&quot;:&quot;615a2d29-ffdf-3311-8de1-200cb9a66faa&quot;,&quot;itemData&quot;:{&quot;type&quot;:&quot;article-journal&quot;,&quot;id&quot;:&quot;615a2d29-ffdf-3311-8de1-200cb9a66faa&quot;,&quot;title&quot;:&quot;The prevalence of bipolar disorder in general primary care samples: a systematic review&quot;,&quot;author&quot;:[{&quot;family&quot;:&quot;Cerimele&quot;,&quot;given&quot;:&quot;Joseph M&quot;,&quot;parse-names&quot;:false,&quot;dropping-particle&quot;:&quot;&quot;,&quot;non-dropping-particle&quot;:&quot;&quot;},{&quot;family&quot;:&quot;Chwastiak&quot;,&quot;given&quot;:&quot;Lydia A&quot;,&quot;parse-names&quot;:false,&quot;dropping-particle&quot;:&quot;&quot;,&quot;non-dropping-particle&quot;:&quot;&quot;},{&quot;family&quot;:&quot;Dodson&quot;,&quot;given&quot;:&quot;Sherry&quot;,&quot;parse-names&quot;:false,&quot;dropping-particle&quot;:&quot;&quot;,&quot;non-dropping-particle&quot;:&quot;&quot;},{&quot;family&quot;:&quot;Katon&quot;,&quot;given&quot;:&quot;Wayne J&quot;,&quot;parse-names&quot;:false,&quot;dropping-particle&quot;:&quot;&quot;,&quot;non-dropping-particle&quot;:&quot;&quot;}],&quot;container-title&quot;:&quot;General Hospital Psychiatry&quot;,&quot;DOI&quot;:&quot;https://doi.org/10.1016/j.genhosppsych.2013.09.008&quot;,&quot;ISSN&quot;:&quot;0163-8343&quot;,&quot;URL&quot;:&quot;https://www.sciencedirect.com/science/article/pii/S0163834313002557&quot;,&quot;issued&quot;:{&quot;date-parts&quot;:[[2014]]},&quot;page&quot;:&quot;19-25&quot;,&quot;abstract&quot;:&quot;Objective\nTo obtain an estimate of the prevalence of bipolar disorder in primary care.\nMethods\nWe used the Preferred Reporting Items for Systematic Reviews and Meta-Analyses method to conduct a systematic review in January 2013. We searched seven databases with a comprehensive list of search terms. Included articles had a sample size of 200 patients or more and assessed bipolar disorder using a structured clinical interview or bipolar screening questionnaire in random adult primary care patients. Risk of bias in each study was also assessed.\nResults\nWe found 5595 unique records in our search. Fifteen studies met our inclusion criteria. The percentage of patients with bipolar disorder found on structured psychiatric interviews in 10 of 12 studies ranged from 0.5% to 4.3%, and a positive screen for bipolar disorder using a bipolar disorder questionnaire was found in 7.6% to 9.8% of patients.\nConclusion\nIn 10 of 12 studies using a structured psychiatric interview, approximately 0.5% to 4.3% of primary care patients were found to have bipolar disorder, with as many as 9.3% having bipolar spectrum illness in some settings. Prevalence estimates from studies using screening measures that have been found to have low positive predictive value were generally higher than those found using structured interviews.&quot;,&quot;issue&quot;:&quot;1&quot;,&quot;volume&quot;:&quot;36&quot;,&quot;expandedJournalTitle&quot;:&quot;General Hospital Psychiatry&quot;},&quot;isTemporary&quot;:false}],&quot;citationTag&quot;:&quot;MENDELEY_CITATION_v3_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&quot;},{&quot;citationID&quot;:&quot;MENDELEY_CITATION_0434bcb0-d98a-4ae2-8fd3-a05774622333&quot;,&quot;properties&quot;:{&quot;noteIndex&quot;:0},&quot;isEdited&quot;:false,&quot;manualOverride&quot;:{&quot;isManuallyOverridden&quot;:true,&quot;citeprocText&quot;:&quot;(Moreno et al., 2007)&quot;,&quot;manualOverrideText&quot;:&quot;(Moreno et al., 2007).&quot;},&quot;citationItems&quot;:[{&quot;id&quot;:&quot;2ef57bba-13a2-311b-9552-52a515c993fe&quot;,&quot;itemData&quot;:{&quot;type&quot;:&quot;article-journal&quot;,&quot;id&quot;:&quot;2ef57bba-13a2-311b-9552-52a515c993fe&quot;,&quot;title&quot;:&quot;National Trends in the Outpatient Diagnosis and Treatment of Bipolar Disorder in Youth&quot;,&quot;author&quot;:[{&quot;family&quot;:&quot;Moreno&quot;,&quot;given&quot;:&quot;Carmen&quot;,&quot;parse-names&quot;:false,&quot;dropping-particle&quot;:&quot;&quot;,&quot;non-dropping-particle&quot;:&quot;&quot;},{&quot;family&quot;:&quot;Laje&quot;,&quot;given&quot;:&quot;Gonzalo&quot;,&quot;parse-names&quot;:false,&quot;dropping-particle&quot;:&quot;&quot;,&quot;non-dropping-particle&quot;:&quot;&quot;},{&quot;family&quot;:&quot;Blanco&quot;,&quot;given&quot;:&quot;Carlos&quot;,&quot;parse-names&quot;:false,&quot;dropping-particle&quot;:&quot;&quot;,&quot;non-dropping-particle&quot;:&quot;&quot;},{&quot;family&quot;:&quot;Jiang&quot;,&quot;given&quot;:&quot;Huiping&quot;,&quot;parse-names&quot;:false,&quot;dropping-particle&quot;:&quot;&quot;,&quot;non-dropping-particle&quot;:&quot;&quot;},{&quot;family&quot;:&quot;Schmidt&quot;,&quot;given&quot;:&quot;Andrew B&quot;,&quot;parse-names&quot;:false,&quot;dropping-particle&quot;:&quot;&quot;,&quot;non-dropping-particle&quot;:&quot;&quot;},{&quot;family&quot;:&quot;Olfson&quot;,&quot;given&quot;:&quot;Mark&quot;,&quot;parse-names&quot;:false,&quot;dropping-particle&quot;:&quot;&quot;,&quot;non-dropping-particle&quot;:&quot;&quot;}],&quot;container-title&quot;:&quot;Archives of General Psychiatry&quot;,&quot;DOI&quot;:&quot;10.1001/archpsyc.64.9.1032&quot;,&quot;ISSN&quot;:&quot;0003-990X&quot;,&quot;URL&quot;:&quot;https://doi.org/10.1001/archpsyc.64.9.1032&quot;,&quot;issued&quot;:{&quot;date-parts&quot;:[[2007,9,1]]},&quot;page&quot;:&quot;1032-1039&quot;,&quot;abstract&quot;:&quot;Although bipolar disorder may have its onset during childhood, little is known about national trends in the diagnosis and management of bipolar disorder in young people.To present national trends in outpatient visits with a diagnosis of bipolar disorder and to compare the treatment provided to youth and adults during those visits.We compare rates of growth between 1994-1995 and 2002-2003 in visits with a bipolar disorder diagnosis by individuals aged 0 to 19 years vs those aged 20 years or older. For the period of 1999 to 2003, we also compare demographic, clinical, and treatment characteristics of youth and adult bipolar disorder visits.Outpatient visits to physicians in office-based practice.Patient visits from the National Ambulatory Medical Care Survey (1999-2003) with a bipolar disorder diagnosis (n = 962).Visits with a diagnosis of bipolar disorder by youth (aged 0-19 years) and by adults (aged ≥ 20 years).The estimated annual number of youth office-based visits with a diagnosis of bipolar disorder increased from 25 (1994-1995) to 1003 (2002-2003) visits per 100 000 population, and adult visits with a diagnosis of bipolar disorder increased from 905 to 1679 visits per 100 000 population during this period. In 1999 to 2003, most youth bipolar disorder visits were by males (66.5%), whereas most adult bipolar disorder visits were by females (67.6%); youth were more likely than adults to receive a comorbid diagnosis of attention-deficit/hyperactivity disorder (32.2% vs 3.0%, respectively; P &amp;lt; .001); and most youth (90.6%) and adults (86.4%) received a psychotropic medication during bipolar disorder visits, with comparable rates of mood stabilizers, antipsychotics, and antidepressants prescribed for both age groups.There has been a recent rapid increase in the diagnosis of youth bipolar disorder in office-based medical settings. This increase highlights a need for clinical epidemiological reliability studies to determine the accuracy of clinical diagnoses of child and adolescent bipolar disorder in community practice.Arch Gen Psychiatry. 2007;64(9):1032-1039--&gt;&quot;,&quot;issue&quot;:&quot;9&quot;,&quot;volume&quot;:&quot;64&quot;,&quot;expandedJournalTitle&quot;:&quot;Archives of General Psychiatry&quot;},&quot;isTemporary&quot;:false}],&quot;citationTag&quot;:&quot;MENDELEY_CITATION_v3_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&quot;},{&quot;citationID&quot;:&quot;MENDELEY_CITATION_9eb232c8-25a2-480e-8348-6ff34f3f345b&quot;,&quot;properties&quot;:{&quot;noteIndex&quot;:0},&quot;isEdited&quot;:false,&quot;manualOverride&quot;:{&quot;isManuallyOverridden&quot;:true,&quot;citeprocText&quot;:&quot;(Aziz et al., 2006)&quot;,&quot;manualOverrideText&quot;:&quot;(Aziz et al., 2006).&quot;},&quot;citationItems&quot;:[{&quot;id&quot;:&quot;9e225db9-5c0c-3ba9-8a87-78a9eec09cdd&quot;,&quot;itemData&quot;:{&quot;type&quot;:&quot;article-journal&quot;,&quot;id&quot;:&quot;9e225db9-5c0c-3ba9-8a87-78a9eec09cdd&quot;,&quot;title&quot;:&quot;Treatments for late-life bipolar disorder&quot;,&quot;author&quot;:[{&quot;family&quot;:&quot;Aziz&quot;,&quot;given&quot;:&quot;Rehan&quot;,&quot;parse-names&quot;:false,&quot;dropping-particle&quot;:&quot;&quot;,&quot;non-dropping-particle&quot;:&quot;&quot;},{&quot;family&quot;:&quot;Lorberg&quot;,&quot;given&quot;:&quot;Boris&quot;,&quot;parse-names&quot;:false,&quot;dropping-particle&quot;:&quot;&quot;,&quot;non-dropping-particle&quot;:&quot;&quot;},{&quot;family&quot;:&quot;Tampi&quot;,&quot;given&quot;:&quot;Rajesh R&quot;,&quot;parse-names&quot;:false,&quot;dropping-particle&quot;:&quot;&quot;,&quot;non-dropping-particle&quot;:&quot;&quot;}],&quot;container-title&quot;:&quot;The American Journal of Geriatric Pharmacotherapy&quot;,&quot;DOI&quot;:&quot;https://doi.org/10.1016/j.amjopharm.2006.12.007&quot;,&quot;ISSN&quot;:&quot;1543-5946&quot;,&quot;URL&quot;:&quot;https://www.sciencedirect.com/science/article/pii/S154359460600081X&quot;,&quot;issued&quot;:{&quot;date-parts&quot;:[[2006]]},&quot;page&quot;:&quot;347-364&quot;,&quot;abstract&quot;:&quot;Background:\nBipolar affective disorder is not uncommon in the elderly; prevalence rates in the United States range from 0.1% to 0.4%. However, it accounts for 10% to 25% of all geriatric patients with mood disorders and 5% of patients admitted to geropsychiatric inpatient units. These patients often present a tremendous treatment challenge to clinicians. They frequently have differing treatment needs compared with their younger counterparts because of substantial medical comorbidity and age-related variations in response to therapy. Unfortunately, the management of geriatric bipolar disorder has been relatively neglected compared with the younger population. There continues to be a scarcity of published, controlled trials in the elderly, and no treatment algorithms specific to bipolar disorder in the elderly have been devised.\nObjective:\nThe goal of this article was to review the current literature on both the pharmacologic and nonpharmacologic management of late-life bipolar disorder.\nMethods:\nEnglish-language articles written on the treatment of bipolar disorder in the elderly were identified. The first step in data collection involved a search for evidence-based clinical practice guidelines in the Cochrane Database of Systematic Reviews (up until the third quarter of 2006). Systematic reviews were then located in the following databases: MEDLINE (1966-September 2006), EMBASE (1980-2006 [week 36]), and PsycINFO (1967–September 2006 [week 1]). Additional use was made of these 3 databases in searching for single randomized controlled trials, meta-analyses, cohort studies, case-control studies, case series, and case reports. “Elderly,” used synonymously with “geriatric,” was defined as individuals aged ≥60 years. However, to take into account ambiguity in the nomenclature, the key words aged, geriatric, elderly, and older were combined with words indicating pharmacologic treatments such as pharmacotherapy; classes of medications (eg, lithium, antidepressants, antipsychotics, anticonvulsants, benzodiazepines); and names of selected individual medications (eg, lithium, valproic acid, lamotrigine, carbamazepine, oxcarbazepine, topiramate, gabapentin, zonisamide, clozapine, risperidone, olanzapine, quetiapine, ziprasidone, aripiprazole). These terms were then combined with the diagnostic terms bipolar disorder, mania, hypomania, depression, or bipolar depression. Finally, the terms ECT and psychotherapy were also queried in combination with indicators for age and diagnosis. A few articles on “older adults,” usually defined as individuals aged 50 to 55 years, were also included. They may allow for possible extrapolation of data to the geriatric population. Additionally, several mixed-age studies were included for similar considerations. Case reports and case series were described for their potential heuristic value.\nResults:\nUnfortunately, there is a considerable dearth of literature involving evidence-based clinical practice guidelines and even randomized controlled trials in elderly individuals with bipolar disorder. Available options for the treatment of bipolar disorder (including those for mania, hypomania, depression, or maintenance) in the elderly include lithium, antiepileptics, antipsychotics, benzodiazepines, antidepressants, electroconvulsive therapy (ECT), and psychotherapy.\nConclusions:\nThe data for the treatment of late-life bipolar disorder are limited, but the available evidence shows efficacy for some commonly used treatments. Lithium, divalproex sodium, carbamazepine, lamotrigine, atypical antipsychotics, and antidepressants have all been found to be beneficial in the treatment of elderly patients with bipolar disorder. Although there are no specific guidelines for the treatment of these patients, monotherapy followed by combination therapy of the various classes of drugs may help with the resolution of symptoms. ECT and psychotherapy may be useful in the treatment of refractory disease. There is a need for more controlled studies in this age group before definitive treatment strategies can be enumerated.&quot;,&quot;issue&quot;:&quot;4&quot;,&quot;volume&quot;:&quot;4&quot;,&quot;expandedJournalTitle&quot;:&quot;The American Journal of Geriatric Pharmacotherapy&quot;},&quot;isTemporary&quot;:false}],&quot;citationTag&quot;:&quot;MENDELEY_CITATION_v3_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&quot;},{&quot;citationID&quot;:&quot;MENDELEY_CITATION_00ed290e-e82a-4fb2-9252-270b1553de16&quot;,&quot;properties&quot;:{&quot;noteIndex&quot;:0},&quot;isEdited&quot;:false,&quot;manualOverride&quot;:{&quot;isManuallyOverridden&quot;:true,&quot;citeprocText&quot;:&quot;(Miller and Black, 2020)&quot;,&quot;manualOverrideText&quot;:&quot;(Miller and Black, 2020).&quot;},&quot;citationItems&quot;:[{&quot;id&quot;:&quot;d4230a43-68ab-314d-8b23-fe28ccc288fe&quot;,&quot;itemData&quot;:{&quot;type&quot;:&quot;article-journal&quot;,&quot;id&quot;:&quot;d4230a43-68ab-314d-8b23-fe28ccc288fe&quot;,&quot;title&quot;:&quot;Bipolar Disorder and Suicide: a Review&quot;,&quot;author&quot;:[{&quot;family&quot;:&quot;Miller&quot;,&quot;given&quot;:&quot;Jacob&quot;,&quot;parse-names&quot;:false,&quot;dropping-particle&quot;:&quot;&quot;,&quot;non-dropping-particle&quot;:&quot;&quot;},{&quot;family&quot;:&quot;Black&quot;,&quot;given&quot;:&quot;Donald&quot;,&quot;parse-names&quot;:false,&quot;dropping-particle&quot;:&quot;&quot;,&quot;non-dropping-particle&quot;:&quot;&quot;}],&quot;container-title&quot;:&quot;Current Psychiatry Reports&quot;,&quot;DOI&quot;:&quot;10.1007/s11920-020-1130-0&quot;,&quot;issued&quot;:{&quot;date-parts&quot;:[[2020,1,18]]},&quot;abstract&quot;:&quot;Purpose of Review\nBipolar disorder has the highest rate of suicide of all psychiatric conditions and is approximately 20–30 times that of the general population. The purpose of this review is to discuss findings relevant to bipolar disorder and suicide.\n\nRecent Findings\nRisk factors include male gender, living alone, divorced, no children, Caucasian, younger age (&lt; 35 years), elderly age (&gt; 75 years), unemployment, and a personal history of suicide attempt and family history of suicide attempt or suicide completion, as well as predominant depressive polarity. Suicide is associated with the depressed or mixed subtypes, not mania. Although there are emerging treatments for bipolar depression, such as ketamine and TMS, lithium remains the only medication associated with lowered suicide rates in bipolar disorder.\n\nSummary\nUnderstanding clinical and demographic risk factors for suicide in bipolar disorder remains the best way to prevent suicidal behavior. Early intervention and treatment with anti-suicidal medications, such as lithium, along with close observation and follow-up is the best way to mitigate suicide in patients with bipolar disorder.&quot;,&quot;volume&quot;:&quot;22&quot;,&quot;expandedJournalTitle&quot;:&quot;Current Psychiatry Reports&quot;},&quot;isTemporary&quot;:false}],&quot;citationTag&quot;:&quot;MENDELEY_CITATION_v3_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&quot;},{&quot;citationID&quot;:&quot;MENDELEY_CITATION_d29164f5-5549-4b53-9cb2-748efce02a39&quot;,&quot;properties&quot;:{&quot;noteIndex&quot;:0},&quot;isEdited&quot;:false,&quot;manualOverride&quot;:{&quot;isManuallyOverridden&quot;:true,&quot;citeprocText&quot;:&quot;(Cerimele et al., 2014)&quot;,&quot;manualOverrideText&quot;:&quot;(Cerimele et al., 2014).&quot;},&quot;citationItems&quot;:[{&quot;id&quot;:&quot;615a2d29-ffdf-3311-8de1-200cb9a66faa&quot;,&quot;itemData&quot;:{&quot;type&quot;:&quot;article-journal&quot;,&quot;id&quot;:&quot;615a2d29-ffdf-3311-8de1-200cb9a66faa&quot;,&quot;title&quot;:&quot;The prevalence of bipolar disorder in general primary care samples: a systematic review&quot;,&quot;author&quot;:[{&quot;family&quot;:&quot;Cerimele&quot;,&quot;given&quot;:&quot;Joseph M&quot;,&quot;parse-names&quot;:false,&quot;dropping-particle&quot;:&quot;&quot;,&quot;non-dropping-particle&quot;:&quot;&quot;},{&quot;family&quot;:&quot;Chwastiak&quot;,&quot;given&quot;:&quot;Lydia A&quot;,&quot;parse-names&quot;:false,&quot;dropping-particle&quot;:&quot;&quot;,&quot;non-dropping-particle&quot;:&quot;&quot;},{&quot;family&quot;:&quot;Dodson&quot;,&quot;given&quot;:&quot;Sherry&quot;,&quot;parse-names&quot;:false,&quot;dropping-particle&quot;:&quot;&quot;,&quot;non-dropping-particle&quot;:&quot;&quot;},{&quot;family&quot;:&quot;Katon&quot;,&quot;given&quot;:&quot;Wayne J&quot;,&quot;parse-names&quot;:false,&quot;dropping-particle&quot;:&quot;&quot;,&quot;non-dropping-particle&quot;:&quot;&quot;}],&quot;container-title&quot;:&quot;General Hospital Psychiatry&quot;,&quot;DOI&quot;:&quot;https://doi.org/10.1016/j.genhosppsych.2013.09.008&quot;,&quot;ISSN&quot;:&quot;0163-8343&quot;,&quot;URL&quot;:&quot;https://www.sciencedirect.com/science/article/pii/S0163834313002557&quot;,&quot;issued&quot;:{&quot;date-parts&quot;:[[2014]]},&quot;page&quot;:&quot;19-25&quot;,&quot;abstract&quot;:&quot;Objective\nTo obtain an estimate of the prevalence of bipolar disorder in primary care.\nMethods\nWe used the Preferred Reporting Items for Systematic Reviews and Meta-Analyses method to conduct a systematic review in January 2013. We searched seven databases with a comprehensive list of search terms. Included articles had a sample size of 200 patients or more and assessed bipolar disorder using a structured clinical interview or bipolar screening questionnaire in random adult primary care patients. Risk of bias in each study was also assessed.\nResults\nWe found 5595 unique records in our search. Fifteen studies met our inclusion criteria. The percentage of patients with bipolar disorder found on structured psychiatric interviews in 10 of 12 studies ranged from 0.5% to 4.3%, and a positive screen for bipolar disorder using a bipolar disorder questionnaire was found in 7.6% to 9.8% of patients.\nConclusion\nIn 10 of 12 studies using a structured psychiatric interview, approximately 0.5% to 4.3% of primary care patients were found to have bipolar disorder, with as many as 9.3% having bipolar spectrum illness in some settings. Prevalence estimates from studies using screening measures that have been found to have low positive predictive value were generally higher than those found using structured interviews.&quot;,&quot;issue&quot;:&quot;1&quot;,&quot;volume&quot;:&quot;36&quot;,&quot;expandedJournalTitle&quot;:&quot;General Hospital Psychiatry&quot;},&quot;isTemporary&quot;:false}],&quot;citationTag&quot;:&quot;MENDELEY_CITATION_v3_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&quot;},{&quot;citationID&quot;:&quot;MENDELEY_CITATION_52e05b6f-2c06-422f-9bf9-b6fa8dbc0715&quot;,&quot;properties&quot;:{&quot;noteIndex&quot;:0},&quot;isEdited&quot;:false,&quot;manualOverride&quot;:{&quot;isManuallyOverridden&quot;:false,&quot;citeprocText&quot;:&quot;(Müller-Oerlinghausen et al., 2002)&quot;,&quot;manualOverrideText&quot;:&quot;&quot;},&quot;citationItems&quot;:[{&quot;id&quot;:&quot;7d82634e-c10d-39a2-b683-8d1c2d81a5d0&quot;,&quot;itemData&quot;:{&quot;type&quot;:&quot;article-journal&quot;,&quot;id&quot;:&quot;7d82634e-c10d-39a2-b683-8d1c2d81a5d0&quot;,&quot;title&quot;:&quot;Bipolar disorder&quot;,&quot;author&quot;:[{&quot;family&quot;:&quot;Müller-Oerlinghausen&quot;,&quot;given&quot;:&quot;Bruno&quot;,&quot;parse-names&quot;:false,&quot;dropping-particle&quot;:&quot;&quot;,&quot;non-dropping-particle&quot;:&quot;&quot;},{&quot;family&quot;:&quot;Berghöfer&quot;,&quot;given&quot;:&quot;Anne&quot;,&quot;parse-names&quot;:false,&quot;dropping-particle&quot;:&quot;&quot;,&quot;non-dropping-particle&quot;:&quot;&quot;},{&quot;family&quot;:&quot;Bauer&quot;,&quot;given&quot;:&quot;Michael&quot;,&quot;parse-names&quot;:false,&quot;dropping-particle&quot;:&quot;&quot;,&quot;non-dropping-particle&quot;:&quot;&quot;}],&quot;container-title&quot;:&quot;The Lancet&quot;,&quot;DOI&quot;:&quot;https://doi.org/10.1016/S0140-6736(02)07450-0&quot;,&quot;ISSN&quot;:&quot;0140-6736&quot;,&quot;URL&quot;:&quot;https://www.sciencedirect.com/science/article/pii/S0140673602074500&quot;,&quot;issued&quot;:{&quot;date-parts&quot;:[[2002]]},&quot;page&quot;:&quot;241-247&quot;,&quot;abstract&quot;:&quot;Summary\nBipolar, or manic-depressive, disorder is a frequent, severe, mostly recurrent mood disorder associated with great morbidity. The lifetime prevalence of bipolar disorder is 1·3 to 1·6%. The mortality rate of the disease is two to three times higher than that of the general population. About 10–20% of individuals with bipolar disorder take their own life, and nearly one third of patients admit to at least one suicide attempt. The clinical manifestations of the disease are exceptionally diverse. They range from mild hypomania or mild depression to severe forms of mania or depression accompanied by profound psychosis. Bipolar disorder is equally prevalent across sexes, with the exception of rapid cycling, a severe and difficult to treat variant of the disorder, which arises mostly in women. Because of the high risk of recurrence and suicide, long-term prophylactic pharmacological treatment is indicated. Lithium salts are the first choice long-term preventive treatment for bipolar disorder. They also possess well documented antisuicidal effects. Second choice prophylactic treatments are carbamazepine and valproate, although evidence of their effectiveness is weaker.&quot;,&quot;issue&quot;:&quot;9302&quot;,&quot;volume&quot;:&quot;359&quot;,&quot;expandedJournalTitle&quot;:&quot;The Lancet&quot;},&quot;isTemporary&quot;:false}],&quot;citationTag&quot;:&quot;MENDELEY_CITATION_v3_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&quot;},{&quot;citationID&quot;:&quot;MENDELEY_CITATION_ad49911d-a2ae-476c-b436-7b51374ade05&quot;,&quot;properties&quot;:{&quot;noteIndex&quot;:0},&quot;isEdited&quot;:false,&quot;manualOverride&quot;:{&quot;isManuallyOverridden&quot;:true,&quot;citeprocText&quot;:&quot;(Phillips and Kupfer, 2013)&quot;,&quot;manualOverrideText&quot;:&quot;(Phillips and Kupfer, 2013).&quot;},&quot;citationItems&quot;:[{&quot;id&quot;:&quot;ab66b894-eeb2-3edf-8223-9d7ac4fabe51&quot;,&quot;itemData&quot;:{&quot;type&quot;:&quot;article-journal&quot;,&quot;id&quot;:&quot;ab66b894-eeb2-3edf-8223-9d7ac4fabe51&quot;,&quot;title&quot;:&quot;Bipolar disorder diagnosis: challenges and future directions&quot;,&quot;author&quot;:[{&quot;family&quot;:&quot;Phillips&quot;,&quot;given&quot;:&quot;Mary L&quot;,&quot;parse-names&quot;:false,&quot;dropping-particle&quot;:&quot;&quot;,&quot;non-dropping-particle&quot;:&quot;&quot;},{&quot;family&quot;:&quot;Kupfer&quot;,&quot;given&quot;:&quot;David J&quot;,&quot;parse-names&quot;:false,&quot;dropping-particle&quot;:&quot;&quot;,&quot;non-dropping-particle&quot;:&quot;&quot;}],&quot;container-title&quot;:&quot;The Lancet&quot;,&quot;DOI&quot;:&quot;https://doi.org/10.1016/S0140-6736(13)60989-7&quot;,&quot;ISSN&quot;:&quot;0140-6736&quot;,&quot;URL&quot;:&quot;https://www.sciencedirect.com/science/article/pii/S0140673613609897&quot;,&quot;issued&quot;:{&quot;date-parts&quot;:[[2013]]},&quot;page&quot;:&quot;1663-1671&quot;,&quot;abstract&quot;:&quot;Summary\nBipolar disorder refers to a group of affective disorders, which together are characterised by depressive and manic or hypomanic episodes. These disorders include: bipolar disorder type I (depressive and manic episodes: this disorder can be diagnosed on the basis of one manic episode); bipolar disorder type II (depressive and hypomanic episodes); cyclothymic disorder (hypomanic and depressive symptoms that do not meet criteria for depressive episodes); and bipolar disorder not otherwise specified (depressive and hypomanic-like symptoms that do not meet the diagnostic criteria for any of the aforementioned disorders). Bipolar disorder type II is especially difficult to diagnose accurately because of the difficulty in differentiation of this disorder from recurrent unipolar depression (recurrent depressive episodes) in depressed patients. The identification of objective biomarkers that represent pathophysiologic processes that differ between bipolar disorder and unipolar depression can both inform bipolar disorder diagnosis and provide biological targets for the development of new and personalised treatments. Neuroimaging studies could help the identification of biomarkers that differentiate bipolar disorder from unipolar depression, but the problem in detection of a clear boundary between these disorders suggests that they might be better represented as a continuum of affective disorders. Innovative combinations of neuroimaging and pattern recognition approaches can identify individual patterns of neural structure and function that accurately ascertain where a patient might lie on a behavioural scale. Ultimately, an integrative approach, with several biological measurements using different scales, could yield patterns of biomarkers (biosignatures) to help identify biological targets for personalised and new treatments for all affective disorders.&quot;,&quot;issue&quot;:&quot;9878&quot;,&quot;volume&quot;:&quot;381&quot;,&quot;expandedJournalTitle&quot;:&quot;The Lancet&quot;},&quot;isTemporary&quot;:false}],&quot;citationTag&quot;:&quot;MENDELEY_CITATION_v3_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&quot;},{&quot;citationID&quot;:&quot;MENDELEY_CITATION_99569f9c-6dc5-4474-95b5-8ade6d70bd2a&quot;,&quot;properties&quot;:{&quot;noteIndex&quot;:0},&quot;isEdited&quot;:false,&quot;manualOverride&quot;:{&quot;isManuallyOverridden&quot;:true,&quot;citeprocText&quot;:&quot;(Medeiros and Goes, 2022)&quot;,&quot;manualOverrideText&quot;:&quot;(Medeiros and Goes, 2022).&quot;},&quot;citationItems&quot;:[{&quot;id&quot;:&quot;606168e7-8d41-3f55-ace1-7d59668e2b5c&quot;,&quot;itemData&quot;:{&quot;type&quot;:&quot;chapter&quot;,&quot;id&quot;:&quot;606168e7-8d41-3f55-ace1-7d59668e2b5c&quot;,&quot;title&quot;:&quot;Genome-wide association study biomarkers in bipolar disorder&quot;,&quot;author&quot;:[{&quot;family&quot;:&quot;Medeiros&quot;,&quot;given&quot;:&quot;Gustavo C.&quot;,&quot;parse-names&quot;:false,&quot;dropping-particle&quot;:&quot;&quot;,&quot;non-dropping-particle&quot;:&quot;&quot;},{&quot;family&quot;:&quot;Goes&quot;,&quot;given&quot;:&quot;Fernando S.&quot;,&quot;parse-names&quot;:false,&quot;dropping-particle&quot;:&quot;&quot;,&quot;non-dropping-particle&quot;:&quot;&quot;}],&quot;container-title&quot;:&quot;Biomarkers in Bipolar Disorders&quot;,&quot;DOI&quot;:&quot;10.1016/b978-0-12-821398-8.00016-3&quot;,&quot;issued&quot;:{&quot;date-parts&quot;:[[2022]]},&quot;page&quot;:&quot;125-139&quot;,&quot;publisher&quot;:&quot;Elsevier&quot;},&quot;isTemporary&quot;:false}],&quot;citationTag&quot;:&quot;MENDELEY_CITATION_v3_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&quot;},{&quot;citationID&quot;:&quot;MENDELEY_CITATION_521f48f2-c6fe-4443-836a-59149d30a533&quot;,&quot;properties&quot;:{&quot;noteIndex&quot;:0},&quot;isEdited&quot;:false,&quot;manualOverride&quot;:{&quot;isManuallyOverridden&quot;:false,&quot;citeprocText&quot;:&quot;(Frey et al., 2013; Salagre and Vieta, 2022)&quot;,&quot;manualOverrideText&quot;:&quot;&quot;},&quot;citationItems&quot;:[{&quot;id&quot;:&quot;09784c4a-4b8e-3fa4-baca-423c0eee557b&quot;,&quot;itemData&quot;:{&quot;type&quot;:&quot;article&quot;,&quot;id&quot;:&quot;09784c4a-4b8e-3fa4-baca-423c0eee557b&quot;,&quot;title&quot;:&quot;Biomarkers in bipolar disorder: A positional paper from the International Society for Bipolar Disorders Biomarkers Task Force&quot;,&quot;author&quot;:[{&quot;family&quot;:&quot;Frey&quot;,&quot;given&quot;:&quot;Benicio N.&quot;,&quot;parse-names&quot;:false,&quot;dropping-particle&quot;:&quot;&quot;,&quot;non-dropping-particle&quot;:&quot;&quot;},{&quot;family&quot;:&quot;Andreazza&quot;,&quot;given&quot;:&quot;Ana C.&quot;,&quot;parse-names&quot;:false,&quot;dropping-particle&quot;:&quot;&quot;,&quot;non-dropping-particle&quot;:&quot;&quot;},{&quot;family&quot;:&quot;Houenou&quot;,&quot;given&quot;:&quot;Josselin&quot;,&quot;parse-names&quot;:false,&quot;dropping-particle&quot;:&quot;&quot;,&quot;non-dropping-particle&quot;:&quot;&quot;},{&quot;family&quot;:&quot;Jamain&quot;,&quot;given&quot;:&quot;Stéphane&quot;,&quot;parse-names&quot;:false,&quot;dropping-particle&quot;:&quot;&quot;,&quot;non-dropping-particle&quot;:&quot;&quot;},{&quot;family&quot;:&quot;Goldstein&quot;,&quot;given&quot;:&quot;Benjamin I.&quot;,&quot;parse-names&quot;:false,&quot;dropping-particle&quot;:&quot;&quot;,&quot;non-dropping-particle&quot;:&quot;&quot;},{&quot;family&quot;:&quot;Frye&quot;,&quot;given&quot;:&quot;Mark A.&quot;,&quot;parse-names&quot;:false,&quot;dropping-particle&quot;:&quot;&quot;,&quot;non-dropping-particle&quot;:&quot;&quot;},{&quot;family&quot;:&quot;Leboyer&quot;,&quot;given&quot;:&quot;Marion&quot;,&quot;parse-names&quot;:false,&quot;dropping-particle&quot;:&quot;&quot;,&quot;non-dropping-particle&quot;:&quot;&quot;},{&quot;family&quot;:&quot;Berk&quot;,&quot;given&quot;:&quot;Michael&quot;,&quot;parse-names&quot;:false,&quot;dropping-particle&quot;:&quot;&quot;,&quot;non-dropping-particle&quot;:&quot;&quot;},{&quot;family&quot;:&quot;Malhi&quot;,&quot;given&quot;:&quot;Gin S.&quot;,&quot;parse-names&quot;:false,&quot;dropping-particle&quot;:&quot;&quot;,&quot;non-dropping-particle&quot;:&quot;&quot;},{&quot;family&quot;:&quot;Lopez-Jaramillo&quot;,&quot;given&quot;:&quot;Carlos&quot;,&quot;parse-names&quot;:false,&quot;dropping-particle&quot;:&quot;&quot;,&quot;non-dropping-particle&quot;:&quot;&quot;},{&quot;family&quot;:&quot;Taylor&quot;,&quot;given&quot;:&quot;Valerie H.&quot;,&quot;parse-names&quot;:false,&quot;dropping-particle&quot;:&quot;&quot;,&quot;non-dropping-particle&quot;:&quot;&quot;},{&quot;family&quot;:&quot;Dodd&quot;,&quot;given&quot;:&quot;Seetal&quot;,&quot;parse-names&quot;:false,&quot;dropping-particle&quot;:&quot;&quot;,&quot;non-dropping-particle&quot;:&quot;&quot;},{&quot;family&quot;:&quot;Frangou&quot;,&quot;given&quot;:&quot;Sophia&quot;,&quot;parse-names&quot;:false,&quot;dropping-particle&quot;:&quot;&quot;,&quot;non-dropping-particle&quot;:&quot;&quot;},{&quot;family&quot;:&quot;Hall&quot;,&quot;given&quot;:&quot;Geoffrey B.&quot;,&quot;parse-names&quot;:false,&quot;dropping-particle&quot;:&quot;&quot;,&quot;non-dropping-particle&quot;:&quot;&quot;},{&quot;family&quot;:&quot;Fernandes&quot;,&quot;given&quot;:&quot;Brisa S.&quot;,&quot;parse-names&quot;:false,&quot;dropping-particle&quot;:&quot;&quot;,&quot;non-dropping-particle&quot;:&quot;&quot;},{&quot;family&quot;:&quot;Kauer-Sant'Anna&quot;,&quot;given&quot;:&quot;Marcia&quot;,&quot;parse-names&quot;:false,&quot;dropping-particle&quot;:&quot;&quot;,&quot;non-dropping-particle&quot;:&quot;&quot;},{&quot;family&quot;:&quot;Yatham&quot;,&quot;given&quot;:&quot;Lakshmi N.&quot;,&quot;parse-names&quot;:false,&quot;dropping-particle&quot;:&quot;&quot;,&quot;non-dropping-particle&quot;:&quot;&quot;},{&quot;family&quot;:&quot;Kapczinski&quot;,&quot;given&quot;:&quot;Flavio&quot;,&quot;parse-names&quot;:false,&quot;dropping-particle&quot;:&quot;&quot;,&quot;non-dropping-particle&quot;:&quot;&quot;},{&quot;family&quot;:&quot;Young&quot;,&quot;given&quot;:&quot;L. Trevor&quot;,&quot;parse-names&quot;:false,&quot;dropping-particle&quot;:&quot;&quot;,&quot;non-dropping-particle&quot;:&quot;&quot;}],&quot;container-title&quot;:&quot;Australian and New Zealand Journal of Psychiatry&quot;,&quot;DOI&quot;:&quot;10.1177/0004867413478217&quot;,&quot;ISSN&quot;:&quot;00048674&quot;,&quot;PMID&quot;:&quot;23411094&quot;,&quot;issued&quot;:{&quot;date-parts&quot;:[[2013,4]]},&quot;page&quot;:&quot;321-332&quot;,&quot;abstract&quot;:&quot;Although the etiology of bipolar disorder remains uncertain, multiple studies examining neuroimaging, peripheral markers and genetics have provided important insights into the pathophysiologic processes underlying bipolar disorder. Neuroimaging studies have consistently demonstrated loss of gray matter, as well as altered activation of subcortical, anterior temporal and ventral prefrontal regions in response to emotional stimuli in bipolar disorder. Genetics studies have identified several potential candidate genes associated with increased risk for developing bipolar disorder that involve circadian rhythm, neuronal development and calcium metabolism. Notably, several groups have found decreased levels of neurotrophic factors and increased pro-inflammatory cytokines and oxidative stress markers. Together these findings provide the background for the identification of potential biomarkers for vulnerability, disease expression and to help understand the course of illness and treatment response. In other areas of medicine, validated biomarkers now inform clinical decision-making. Although the findings reviewed herein hold promise, further research involving large collaborative studies is needed to validate these potential biomarkers prior to employing them for clinical purposes. Therefore, in this positional paper from the ISBD-BIONET (biomarkers network from the International Society for Bipolar Disorders), we will discuss our view of biomarkers for these three areas: neuroimaging, peripheral measurements and genetics; and conclude the paper with our position for the next steps in the search for biomarkers for bipolar disorder. © 2013 The Royal Australian and New Zealand College of Psychiatrists .&quot;,&quot;issue&quot;:&quot;4&quot;,&quot;volume&quot;:&quot;47&quot;},&quot;isTemporary&quot;:false},{&quot;id&quot;:&quot;dbdd5cbd-2894-3abd-a7f7-3675f53cbf49&quot;,&quot;itemData&quot;:{&quot;type&quot;:&quot;chapter&quot;,&quot;id&quot;:&quot;dbdd5cbd-2894-3abd-a7f7-3675f53cbf49&quot;,&quot;title&quot;:&quot;Biomarkers in bipolar disorder: an overview&quot;,&quot;author&quot;:[{&quot;family&quot;:&quot;Salagre&quot;,&quot;given&quot;:&quot;Estela&quot;,&quot;parse-names&quot;:false,&quot;dropping-particle&quot;:&quot;&quot;,&quot;non-dropping-particle&quot;:&quot;&quot;},{&quot;family&quot;:&quot;Vieta&quot;,&quot;given&quot;:&quot;Eduard&quot;,&quot;parse-names&quot;:false,&quot;dropping-particle&quot;:&quot;&quot;,&quot;non-dropping-particle&quot;:&quot;&quot;}],&quot;container-title&quot;:&quot;Biomarkers in Bipolar Disorders&quot;,&quot;DOI&quot;:&quot;10.1016/b978-0-12-821398-8.00012-6&quot;,&quot;issued&quot;:{&quot;date-parts&quot;:[[2022]]},&quot;page&quot;:&quot;1-18&quot;,&quot;publisher&quot;:&quot;Elsevier&quot;},&quot;isTemporary&quot;:false}],&quot;citationTag&quot;:&quot;MENDELEY_CITATION_v3_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&quot;},{&quot;citationID&quot;:&quot;MENDELEY_CITATION_2f4e1ade-6980-416b-9668-b5258db29801&quot;,&quot;properties&quot;:{&quot;noteIndex&quot;:0},&quot;isEdited&quot;:false,&quot;manualOverride&quot;:{&quot;isManuallyOverridden&quot;:false,&quot;citeprocText&quot;:&quot;(Salagre and Vieta, 2022)&quot;,&quot;manualOverrideText&quot;:&quot;&quot;},&quot;citationItems&quot;:[{&quot;id&quot;:&quot;dbdd5cbd-2894-3abd-a7f7-3675f53cbf49&quot;,&quot;itemData&quot;:{&quot;type&quot;:&quot;chapter&quot;,&quot;id&quot;:&quot;dbdd5cbd-2894-3abd-a7f7-3675f53cbf49&quot;,&quot;title&quot;:&quot;Biomarkers in bipolar disorder: an overview&quot;,&quot;author&quot;:[{&quot;family&quot;:&quot;Salagre&quot;,&quot;given&quot;:&quot;Estela&quot;,&quot;parse-names&quot;:false,&quot;dropping-particle&quot;:&quot;&quot;,&quot;non-dropping-particle&quot;:&quot;&quot;},{&quot;family&quot;:&quot;Vieta&quot;,&quot;given&quot;:&quot;Eduard&quot;,&quot;parse-names&quot;:false,&quot;dropping-particle&quot;:&quot;&quot;,&quot;non-dropping-particle&quot;:&quot;&quot;}],&quot;container-title&quot;:&quot;Biomarkers in Bipolar Disorders&quot;,&quot;DOI&quot;:&quot;10.1016/b978-0-12-821398-8.00012-6&quot;,&quot;issued&quot;:{&quot;date-parts&quot;:[[2022]]},&quot;page&quot;:&quot;1-18&quot;,&quot;publisher&quot;:&quot;Elsevier&quot;},&quot;isTemporary&quot;:false}],&quot;citationTag&quot;:&quot;MENDELEY_CITATION_v3_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&quot;},{&quot;citationID&quot;:&quot;MENDELEY_CITATION_f0209ccb-1ee8-4aa2-aab8-10e870c40081&quot;,&quot;properties&quot;:{&quot;noteIndex&quot;:0},&quot;isEdited&quot;:false,&quot;manualOverride&quot;:{&quot;isManuallyOverridden&quot;:false,&quot;citeprocText&quot;:&quot;(Rowland and Marwaha, 2018)&quot;,&quot;manualOverrideText&quot;:&quot;&quot;},&quot;citationItems&quot;:[{&quot;id&quot;:&quot;a53bfb83-c4ca-3219-9e58-5b76a98ae36f&quot;,&quot;itemData&quot;:{&quot;type&quot;:&quot;article-journal&quot;,&quot;id&quot;:&quot;a53bfb83-c4ca-3219-9e58-5b76a98ae36f&quot;,&quot;title&quot;:&quot;Epidemiology and risk factors for bipolar disorder&quot;,&quot;author&quot;:[{&quot;family&quot;:&quot;Rowland&quot;,&quot;given&quot;:&quot;Tobias A.&quot;,&quot;parse-names&quot;:false,&quot;dropping-particle&quot;:&quot;&quot;,&quot;non-dropping-particle&quot;:&quot;&quot;},{&quot;family&quot;:&quot;Marwaha&quot;,&quot;given&quot;:&quot;Steven&quot;,&quot;parse-names&quot;:false,&quot;dropping-particle&quot;:&quot;&quot;,&quot;non-dropping-particle&quot;:&quot;&quot;}],&quot;container-title&quot;:&quot;Therapeutic Advances in Psychopharmacology&quot;,&quot;DOI&quot;:&quot;10.1177/2045125318769235&quot;,&quot;ISSN&quot;:&quot;2045-1253&quot;,&quot;PMID&quot;:&quot;30181867&quot;,&quot;issued&quot;:{&quot;date-parts&quot;:[[2018,9]]},&quot;page&quot;:&quot;251-269&quot;,&quot;abstract&quot;:&quot;Bipolar disorder is a multifactorial illness with uncertain aetiology. Knowledge of potential risk factors enables clinicians to identify patients who are more likely to develop bipolar disorder, which directs further investigation, follow up and caution when prescribing. Ideally, identifying directly causative factors for bipolar disorder would enable intervention on an individual or population level to prevent the development of the illness, and improve outcomes through earlier treatment. This article reviews the epidemiology of bipolar disorder, along with putative demographic, genetic and environmental risk factors, while assessing the strength of these associations and to what extent they might be said to be ‘causative’. While numerous genetic and environmental risk factors have been identified, the attributable risk of individual factors is often small, and most are not specific to bipolar disorder but are associated with several mental illnesses. Therefore, while some genetic and environmental factors have strong evidence supporting their association with bipolar disorder, fewer have sufficient evidence to establish causality. There is increasing interest in the role of specific gene–environment interactions, as well as the mechanisms by which risk factors interact to lead to bipolar disorder.&quot;,&quot;publisher&quot;:&quot;SAGE Publications&quot;,&quot;issue&quot;:&quot;9&quot;,&quot;volume&quot;:&quot;8&quot;,&quot;expandedJournalTitle&quot;:&quot;Therapeutic Advances in Psychopharmacology&quot;},&quot;isTemporary&quot;:false}],&quot;citationTag&quot;:&quot;MENDELEY_CITATION_v3_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&quot;},{&quot;citationID&quot;:&quot;MENDELEY_CITATION_0ea97366-c537-4513-9e23-d731c36b5114&quot;,&quot;properties&quot;:{&quot;noteIndex&quot;:0},&quot;isEdited&quot;:false,&quot;manualOverride&quot;:{&quot;isManuallyOverridden&quot;:true,&quot;citeprocText&quot;:&quot;(Kim et al., 2021)&quot;,&quot;manualOverrideText&quot;:&quot;(Kim et al., 2021).&quot;},&quot;citationItems&quot;:[{&quot;id&quot;:&quot;7a0e2923-2d51-390c-b990-8c0fac1a279d&quot;,&quot;itemData&quot;:{&quot;type&quot;:&quot;article-journal&quot;,&quot;id&quot;:&quot;7a0e2923-2d51-390c-b990-8c0fac1a279d&quot;,&quot;title&quot;:&quot;Association between genetic variants of the norepinephrine transporter gene (SLC6A2) and bipolar I disorder&quot;,&quot;author&quot;:[{&quot;family&quot;:&quot;Kim&quot;,&quot;given&quot;:&quot;Sun Young&quot;,&quot;parse-names&quot;:false,&quot;dropping-particle&quot;:&quot;&quot;,&quot;non-dropping-particle&quot;:&quot;&quot;},{&quot;family&quot;:&quot;Kim&quot;,&quot;given&quot;:&quot;Han Na&quot;,&quot;parse-names&quot;:false,&quot;dropping-particle&quot;:&quot;&quot;,&quot;non-dropping-particle&quot;:&quot;&quot;},{&quot;family&quot;:&quot;Jeon&quot;,&quot;given&quot;:&quot;Sang Won&quot;,&quot;parse-names&quot;:false,&quot;dropping-particle&quot;:&quot;&quot;,&quot;non-dropping-particle&quot;:&quot;&quot;},{&quot;family&quot;:&quot;Lim&quot;,&quot;given&quot;:&quot;Weon Jeong&quot;,&quot;parse-names&quot;:false,&quot;dropping-particle&quot;:&quot;&quot;,&quot;non-dropping-particle&quot;:&quot;&quot;},{&quot;family&quot;:&quot;Kim&quot;,&quot;given&quot;:&quot;Soo In&quot;,&quot;parse-names&quot;:false,&quot;dropping-particle&quot;:&quot;&quot;,&quot;non-dropping-particle&quot;:&quot;&quot;},{&quot;family&quot;:&quot;Lee&quot;,&quot;given&quot;:&quot;Youn Jung&quot;,&quot;parse-names&quot;:false,&quot;dropping-particle&quot;:&quot;&quot;,&quot;non-dropping-particle&quot;:&quot;&quot;},{&quot;family&quot;:&quot;Kim&quot;,&quot;given&quot;:&quot;Se Young&quot;,&quot;parse-names&quot;:false,&quot;dropping-particle&quot;:&quot;&quot;,&quot;non-dropping-particle&quot;:&quot;&quot;},{&quot;family&quot;:&quot;Kim&quot;,&quot;given&quot;:&quot;Yong Ku&quot;,&quot;parse-names&quot;:false,&quot;dropping-particle&quot;:&quot;&quot;,&quot;non-dropping-particle&quot;:&quot;&quot;}],&quot;container-title&quot;:&quot;Progress in Neuro-Psychopharmacology and Biological Psychiatry&quot;,&quot;DOI&quot;:&quot;10.1016/j.pnpbp.2020.110227&quot;,&quot;ISSN&quot;:&quot;18784216&quot;,&quot;PMID&quot;:&quot;33340618&quot;,&quot;issued&quot;:{&quot;date-parts&quot;:[[2021,4,20]]},&quot;abstract&quot;:&quot;We aimed to investigate the associations between genetic variants of the norepinephrine transporter gene (NET, also known as SLC6A2) and diagnosis of bipolar I disorder. In addition, we examined the relationship between the genetic variants and manic and psychotic symptoms in patients with bipolar I disorder. The three SNPs rs28386840, rs2242446, and rs5569 were genotyped in 326 patients: patients with bipolar I disorder (n = 160) and a control group (n = 166). Subsequently, multivariate logistic regression analysis adjusting for age and sex was conducted to identify independent influences of the SNPs on diagnosis of bipolar I disorder. A possible association between manic and psychotic symptoms and variants of SLC6A2 was also investigated in patients with bipolar I disorder. The rs28836840 SNP in the 5’-UTR of SLC6A2 was significantly associated with bipolar I disorder and with severity of manic and psychotic symptoms in this disorder. Individuals carrying a T allele in the rs28836840 SNP were likely to have a lower risk of bipolar I disorder or lower severity of manic and psychotic symptoms in patients with bipolar I disorder (bipolar I disorder diagnosis: OR = 0.643, 95% Cl = 0.468–0.883, p = 0.006; manic symptoms: β = −2.457, 95% Cl = −4.674 ~ −0.239, p = 0.031; psychotic symptoms: β = −2.501, 95% Cl = −4.700 ~ −0.301, p = 0.027). For the rs2242446 and rs5569 SNPs, there were no significant differences between patients with bipolar I disorder and those without. Our results revealed associations of the rs28386840 SNP with bipolar I disorder diagnosis and with severity of manic and psychotic symptoms. However, the findings reported here require replication in larger samples and various ethnic groups.&quot;,&quot;publisher&quot;:&quot;Elsevier Inc.&quot;,&quot;volume&quot;:&quot;107&quot;,&quot;expandedJournalTitle&quot;:&quot;Progress in Neuro-Psychopharmacology and Biological Psychiatry&quot;},&quot;isTemporary&quot;:false}],&quot;citationTag&quot;:&quot;MENDELEY_CITATION_v3_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&quot;},{&quot;citationID&quot;:&quot;MENDELEY_CITATION_d777b90d-a703-4211-887e-6373e8c4ef34&quot;,&quot;properties&quot;:{&quot;noteIndex&quot;:0},&quot;isEdited&quot;:false,&quot;manualOverride&quot;:{&quot;isManuallyOverridden&quot;:true,&quot;citeprocText&quot;:&quot;(Kim et al., 2021; Yang et al., 2021)&quot;,&quot;manualOverrideText&quot;:&quot;(Kim et al., 2021; Yang et al., 2021).&quot;},&quot;citationItems&quot;:[{&quot;id&quot;:&quot;16ca2dc1-0b15-3598-8924-343f537bdb36&quot;,&quot;itemData&quot;:{&quot;type&quot;:&quot;article-journal&quot;,&quot;id&quot;:&quot;16ca2dc1-0b15-3598-8924-343f537bdb36&quot;,&quot;title&quot;:&quot;SERINC2 increases the risk of bipolar disorder in the Chinese population&quot;,&quot;author&quot;:[{&quot;family&quot;:&quot;Yang&quot;,&quot;given&quot;:&quot;Dong&quot;,&quot;parse-names&quot;:false,&quot;dropping-particle&quot;:&quot;&quot;,&quot;non-dropping-particle&quot;:&quot;&quot;},{&quot;family&quot;:&quot;Chen&quot;,&quot;given&quot;:&quot;Jianshan&quot;,&quot;parse-names&quot;:false,&quot;dropping-particle&quot;:&quot;&quot;,&quot;non-dropping-particle&quot;:&quot;&quot;},{&quot;family&quot;:&quot;Cheng&quot;,&quot;given&quot;:&quot;Xiongchao&quot;,&quot;parse-names&quot;:false,&quot;dropping-particle&quot;:&quot;&quot;,&quot;non-dropping-particle&quot;:&quot;&quot;},{&quot;family&quot;:&quot;Cao&quot;,&quot;given&quot;:&quot;Bo&quot;,&quot;parse-names&quot;:false,&quot;dropping-particle&quot;:&quot;&quot;,&quot;non-dropping-particle&quot;:&quot;&quot;},{&quot;family&quot;:&quot;Chang&quot;,&quot;given&quot;:&quot;Hao&quot;,&quot;parse-names&quot;:false,&quot;dropping-particle&quot;:&quot;&quot;,&quot;non-dropping-particle&quot;:&quot;&quot;},{&quot;family&quot;:&quot;Li&quot;,&quot;given&quot;:&quot;Xuan&quot;,&quot;parse-names&quot;:false,&quot;dropping-particle&quot;:&quot;&quot;,&quot;non-dropping-particle&quot;:&quot;&quot;},{&quot;family&quot;:&quot;Yang&quot;,&quot;given&quot;:&quot;Chanjuan&quot;,&quot;parse-names&quot;:false,&quot;dropping-particle&quot;:&quot;&quot;,&quot;non-dropping-particle&quot;:&quot;&quot;},{&quot;family&quot;:&quot;Wu&quot;,&quot;given&quot;:&quot;Qiuxia&quot;,&quot;parse-names&quot;:false,&quot;dropping-particle&quot;:&quot;&quot;,&quot;non-dropping-particle&quot;:&quot;&quot;},{&quot;family&quot;:&quot;Sun&quot;,&quot;given&quot;:&quot;Jiaqi&quot;,&quot;parse-names&quot;:false,&quot;dropping-particle&quot;:&quot;&quot;,&quot;non-dropping-particle&quot;:&quot;&quot;},{&quot;family&quot;:&quot;Manry&quot;,&quot;given&quot;:&quot;Diane&quot;,&quot;parse-names&quot;:false,&quot;dropping-particle&quot;:&quot;&quot;,&quot;non-dropping-particle&quot;:&quot;&quot;},{&quot;family&quot;:&quot;Pan&quot;,&quot;given&quot;:&quot;Yukun&quot;,&quot;parse-names&quot;:false,&quot;dropping-particle&quot;:&quot;&quot;,&quot;non-dropping-particle&quot;:&quot;&quot;},{&quot;family&quot;:&quot;Dong&quot;,&quot;given&quot;:&quot;Yongli&quot;,&quot;parse-names&quot;:false,&quot;dropping-particle&quot;:&quot;&quot;,&quot;non-dropping-particle&quot;:&quot;&quot;},{&quot;family&quot;:&quot;Li&quot;,&quot;given&quot;:&quot;Jiaojiao&quot;,&quot;parse-names&quot;:false,&quot;dropping-particle&quot;:&quot;&quot;,&quot;non-dropping-particle&quot;:&quot;&quot;},{&quot;family&quot;:&quot;Xu&quot;,&quot;given&quot;:&quot;Tian&quot;,&quot;parse-names&quot;:false,&quot;dropping-particle&quot;:&quot;&quot;,&quot;non-dropping-particle&quot;:&quot;&quot;},{&quot;family&quot;:&quot;Cao&quot;,&quot;given&quot;:&quot;Liping&quot;,&quot;parse-names&quot;:false,&quot;dropping-particle&quot;:&quot;&quot;,&quot;non-dropping-particle&quot;:&quot;&quot;}],&quot;container-title&quot;:&quot;Depression and Anxiety&quot;,&quot;DOI&quot;:&quot;10.1002/da.23186&quot;,&quot;ISSN&quot;:&quot;15206394&quot;,&quot;PMID&quot;:&quot;34288243&quot;,&quot;issued&quot;:{&quot;date-parts&quot;:[[2021,9,1]]},&quot;page&quot;:&quot;985-995&quot;,&quot;abstract&quot;:&quot;Background: Although common variants in a large collection of patients are associated with increased risk for bipolar disorder (BD), studies have only been able to predict 25%-45% of risks, suggesting that lots of variants that contribute to the risk for BD haven't been identified. Our study aims to identify novel BD risk genes. Methods: We performed whole-exome sequencing of 27 individuals from 6 BD multi-affected Chinese families to identify candidate variants. Targeted sequencing of one of the novel risk genes, SERINC2, in additional sporadic 717 BD patients and 312 healthy controls (HC) validated the association. Magnetic resonance imaging (MRI) were performed to evaluate the effect of the variant to brain structures from 213 subjects (4 BD subjects from a multi-affected family, 130 sporadic BD subjects and 79 HC control). Results: BD pedigrees had an increased burden of uncommon variants in extracellular matrix (ECM) and calcium ion binding. By large-scale sequencing we identified a novel recessive BD risk gene, SERINC2, which plays a role in synthesis of sphingolipid and phosphatidylserine (PS). MRI image results show the homozygous nonsense variant in SERINC2 affects the volume of white matter in cerebellum. Conclusions: Our study identified SERINC2 as a risk gene of BD in the Chinese population.&quot;,&quot;publisher&quot;:&quot;John Wiley and Sons Inc&quot;,&quot;issue&quot;:&quot;9&quot;,&quot;volume&quot;:&quot;38&quot;,&quot;expandedJournalTitle&quot;:&quot;Depression and Anxiety&quot;},&quot;isTemporary&quot;:false},{&quot;id&quot;:&quot;7a0e2923-2d51-390c-b990-8c0fac1a279d&quot;,&quot;itemData&quot;:{&quot;type&quot;:&quot;article-journal&quot;,&quot;id&quot;:&quot;7a0e2923-2d51-390c-b990-8c0fac1a279d&quot;,&quot;title&quot;:&quot;Association between genetic variants of the norepinephrine transporter gene (SLC6A2) and bipolar I disorder&quot;,&quot;author&quot;:[{&quot;family&quot;:&quot;Kim&quot;,&quot;given&quot;:&quot;Sun Young&quot;,&quot;parse-names&quot;:false,&quot;dropping-particle&quot;:&quot;&quot;,&quot;non-dropping-particle&quot;:&quot;&quot;},{&quot;family&quot;:&quot;Kim&quot;,&quot;given&quot;:&quot;Han Na&quot;,&quot;parse-names&quot;:false,&quot;dropping-particle&quot;:&quot;&quot;,&quot;non-dropping-particle&quot;:&quot;&quot;},{&quot;family&quot;:&quot;Jeon&quot;,&quot;given&quot;:&quot;Sang Won&quot;,&quot;parse-names&quot;:false,&quot;dropping-particle&quot;:&quot;&quot;,&quot;non-dropping-particle&quot;:&quot;&quot;},{&quot;family&quot;:&quot;Lim&quot;,&quot;given&quot;:&quot;Weon Jeong&quot;,&quot;parse-names&quot;:false,&quot;dropping-particle&quot;:&quot;&quot;,&quot;non-dropping-particle&quot;:&quot;&quot;},{&quot;family&quot;:&quot;Kim&quot;,&quot;given&quot;:&quot;Soo In&quot;,&quot;parse-names&quot;:false,&quot;dropping-particle&quot;:&quot;&quot;,&quot;non-dropping-particle&quot;:&quot;&quot;},{&quot;family&quot;:&quot;Lee&quot;,&quot;given&quot;:&quot;Youn Jung&quot;,&quot;parse-names&quot;:false,&quot;dropping-particle&quot;:&quot;&quot;,&quot;non-dropping-particle&quot;:&quot;&quot;},{&quot;family&quot;:&quot;Kim&quot;,&quot;given&quot;:&quot;Se Young&quot;,&quot;parse-names&quot;:false,&quot;dropping-particle&quot;:&quot;&quot;,&quot;non-dropping-particle&quot;:&quot;&quot;},{&quot;family&quot;:&quot;Kim&quot;,&quot;given&quot;:&quot;Yong Ku&quot;,&quot;parse-names&quot;:false,&quot;dropping-particle&quot;:&quot;&quot;,&quot;non-dropping-particle&quot;:&quot;&quot;}],&quot;container-title&quot;:&quot;Progress in Neuro-Psychopharmacology and Biological Psychiatry&quot;,&quot;DOI&quot;:&quot;10.1016/j.pnpbp.2020.110227&quot;,&quot;ISSN&quot;:&quot;18784216&quot;,&quot;PMID&quot;:&quot;33340618&quot;,&quot;issued&quot;:{&quot;date-parts&quot;:[[2021,4,20]]},&quot;abstract&quot;:&quot;We aimed to investigate the associations between genetic variants of the norepinephrine transporter gene (NET, also known as SLC6A2) and diagnosis of bipolar I disorder. In addition, we examined the relationship between the genetic variants and manic and psychotic symptoms in patients with bipolar I disorder. The three SNPs rs28386840, rs2242446, and rs5569 were genotyped in 326 patients: patients with bipolar I disorder (n = 160) and a control group (n = 166). Subsequently, multivariate logistic regression analysis adjusting for age and sex was conducted to identify independent influences of the SNPs on diagnosis of bipolar I disorder. A possible association between manic and psychotic symptoms and variants of SLC6A2 was also investigated in patients with bipolar I disorder. The rs28836840 SNP in the 5’-UTR of SLC6A2 was significantly associated with bipolar I disorder and with severity of manic and psychotic symptoms in this disorder. Individuals carrying a T allele in the rs28836840 SNP were likely to have a lower risk of bipolar I disorder or lower severity of manic and psychotic symptoms in patients with bipolar I disorder (bipolar I disorder diagnosis: OR = 0.643, 95% Cl = 0.468–0.883, p = 0.006; manic symptoms: β = −2.457, 95% Cl = −4.674 ~ −0.239, p = 0.031; psychotic symptoms: β = −2.501, 95% Cl = −4.700 ~ −0.301, p = 0.027). For the rs2242446 and rs5569 SNPs, there were no significant differences between patients with bipolar I disorder and those without. Our results revealed associations of the rs28386840 SNP with bipolar I disorder diagnosis and with severity of manic and psychotic symptoms. However, the findings reported here require replication in larger samples and various ethnic groups.&quot;,&quot;publisher&quot;:&quot;Elsevier Inc.&quot;,&quot;volume&quot;:&quot;107&quot;,&quot;expandedJournalTitle&quot;:&quot;Progress in Neuro-Psychopharmacology and Biological Psychiatry&quot;},&quot;isTemporary&quot;:false}],&quot;citationTag&quot;:&quot;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&quot;},{&quot;citationID&quot;:&quot;MENDELEY_CITATION_1f8d903d-07e6-4a93-95a5-9a7df2d56728&quot;,&quot;properties&quot;:{&quot;noteIndex&quot;:0},&quot;isEdited&quot;:false,&quot;manualOverride&quot;:{&quot;isManuallyOverridden&quot;:true,&quot;citeprocText&quot;:&quot;(Oraki Kohshour et al., 2022)&quot;,&quot;manualOverrideText&quot;:&quot;(Oraki Kohshour et al., 2022).&quot;},&quot;citationItems&quot;:[{&quot;id&quot;:&quot;99ad4a58-234f-351a-9afa-68fd408ebff1&quot;,&quot;itemData&quot;:{&quot;type&quot;:&quot;article-journal&quot;,&quot;id&quot;:&quot;99ad4a58-234f-351a-9afa-68fd408ebff1&quot;,&quot;title&quot;:&quot;Genomic and neuroimaging approaches to bipolar disorder&quot;,&quot;author&quot;:[{&quot;family&quot;:&quot;Oraki Kohshour&quot;,&quot;given&quot;:&quot;Mojtaba&quot;,&quot;parse-names&quot;:false,&quot;dropping-particle&quot;:&quot;&quot;,&quot;non-dropping-particle&quot;:&quot;&quot;},{&quot;family&quot;:&quot;Papiol&quot;,&quot;given&quot;:&quot;Sergi&quot;,&quot;parse-names&quot;:false,&quot;dropping-particle&quot;:&quot;&quot;,&quot;non-dropping-particle&quot;:&quot;&quot;},{&quot;family&quot;:&quot;Ching&quot;,&quot;given&quot;:&quot;Christopher R. K.&quot;,&quot;parse-names&quot;:false,&quot;dropping-particle&quot;:&quot;&quot;,&quot;non-dropping-particle&quot;:&quot;&quot;},{&quot;family&quot;:&quot;Schulze&quot;,&quot;given&quot;:&quot;Thomas G.&quot;,&quot;parse-names&quot;:false,&quot;dropping-particle&quot;:&quot;&quot;,&quot;non-dropping-particle&quot;:&quot;&quot;}],&quot;container-title&quot;:&quot;BJPsych Open&quot;,&quot;DOI&quot;:&quot;10.1192/bjo.2021.1082&quot;,&quot;ISSN&quot;:&quot;2056-4724&quot;,&quot;URL&quot;:&quot;https://www.cambridge.org/core/product/identifier/S2056472421010826/type/journal_article&quot;,&quot;issued&quot;:{&quot;date-parts&quot;:[[2022,3,1]]},&quot;page&quot;:&quot;e36&quot;,&quot;issue&quot;:&quot;2&quot;,&quot;volume&quot;:&quot;8&quot;,&quot;expandedJournalTitle&quot;:&quot;BJPsych Open&quot;},&quot;isTemporary&quot;:false}],&quot;citationTag&quot;:&quot;MENDELEY_CITATION_v3_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&quot;},{&quot;citationID&quot;:&quot;MENDELEY_CITATION_1f79903d-fd10-420f-a463-c131e9aaf036&quot;,&quot;properties&quot;:{&quot;noteIndex&quot;:0},&quot;isEdited&quot;:false,&quot;manualOverride&quot;:{&quot;isManuallyOverridden&quot;:false,&quot;citeprocText&quot;:&quot;(Akula et al., 2014; Hu et al., 2016)&quot;,&quot;manualOverrideText&quot;:&quot;&quot;},&quot;citationItems&quot;:[{&quot;id&quot;:&quot;43fa7c60-29ac-3e50-a50d-68199aa87301&quot;,&quot;itemData&quot;:{&quot;type&quot;:&quot;article-journal&quot;,&quot;id&quot;:&quot;43fa7c60-29ac-3e50-a50d-68199aa87301&quot;,&quot;title&quot;:&quot;RNA-sequencing of the brain transcriptome implicates dysregulation of neuroplasticity, circadian rhythms and GTPase binding in bipolar disorder&quot;,&quot;author&quot;:[{&quot;family&quot;:&quot;Akula&quot;,&quot;given&quot;:&quot;N&quot;,&quot;parse-names&quot;:false,&quot;dropping-particle&quot;:&quot;&quot;,&quot;non-dropping-particle&quot;:&quot;&quot;},{&quot;family&quot;:&quot;Barb&quot;,&quot;given&quot;:&quot;J&quot;,&quot;parse-names&quot;:false,&quot;dropping-particle&quot;:&quot;&quot;,&quot;non-dropping-particle&quot;:&quot;&quot;},{&quot;family&quot;:&quot;Jiang&quot;,&quot;given&quot;:&quot;X&quot;,&quot;parse-names&quot;:false,&quot;dropping-particle&quot;:&quot;&quot;,&quot;non-dropping-particle&quot;:&quot;&quot;},{&quot;family&quot;:&quot;Wendland&quot;,&quot;given&quot;:&quot;J R&quot;,&quot;parse-names&quot;:false,&quot;dropping-particle&quot;:&quot;&quot;,&quot;non-dropping-particle&quot;:&quot;&quot;},{&quot;family&quot;:&quot;Choi&quot;,&quot;given&quot;:&quot;K H&quot;,&quot;parse-names&quot;:false,&quot;dropping-particle&quot;:&quot;&quot;,&quot;non-dropping-particle&quot;:&quot;&quot;},{&quot;family&quot;:&quot;Sen&quot;,&quot;given&quot;:&quot;S K&quot;,&quot;parse-names&quot;:false,&quot;dropping-particle&quot;:&quot;&quot;,&quot;non-dropping-particle&quot;:&quot;&quot;},{&quot;family&quot;:&quot;Hou&quot;,&quot;given&quot;:&quot;L&quot;,&quot;parse-names&quot;:false,&quot;dropping-particle&quot;:&quot;&quot;,&quot;non-dropping-particle&quot;:&quot;&quot;},{&quot;family&quot;:&quot;Chen&quot;,&quot;given&quot;:&quot;D T W&quot;,&quot;parse-names&quot;:false,&quot;dropping-particle&quot;:&quot;&quot;,&quot;non-dropping-particle&quot;:&quot;&quot;},{&quot;family&quot;:&quot;Laje&quot;,&quot;given&quot;:&quot;G&quot;,&quot;parse-names&quot;:false,&quot;dropping-particle&quot;:&quot;&quot;,&quot;non-dropping-particle&quot;:&quot;&quot;},{&quot;family&quot;:&quot;Johnson&quot;,&quot;given&quot;:&quot;K&quot;,&quot;parse-names&quot;:false,&quot;dropping-particle&quot;:&quot;&quot;,&quot;non-dropping-particle&quot;:&quot;&quot;},{&quot;family&quot;:&quot;Lipska&quot;,&quot;given&quot;:&quot;B K&quot;,&quot;parse-names&quot;:false,&quot;dropping-particle&quot;:&quot;&quot;,&quot;non-dropping-particle&quot;:&quot;&quot;},{&quot;family&quot;:&quot;Kleinman&quot;,&quot;given&quot;:&quot;J E&quot;,&quot;parse-names&quot;:false,&quot;dropping-particle&quot;:&quot;&quot;,&quot;non-dropping-particle&quot;:&quot;&quot;},{&quot;family&quot;:&quot;Corrada-Bravo&quot;,&quot;given&quot;:&quot;H&quot;,&quot;parse-names&quot;:false,&quot;dropping-particle&quot;:&quot;&quot;,&quot;non-dropping-particle&quot;:&quot;&quot;},{&quot;family&quot;:&quot;Detera-Wadleigh&quot;,&quot;given&quot;:&quot;S&quot;,&quot;parse-names&quot;:false,&quot;dropping-particle&quot;:&quot;&quot;,&quot;non-dropping-particle&quot;:&quot;&quot;},{&quot;family&quot;:&quot;Munson&quot;,&quot;given&quot;:&quot;P J&quot;,&quot;parse-names&quot;:false,&quot;dropping-particle&quot;:&quot;&quot;,&quot;non-dropping-particle&quot;:&quot;&quot;},{&quot;family&quot;:&quot;McMahon&quot;,&quot;given&quot;:&quot;F J&quot;,&quot;parse-names&quot;:false,&quot;dropping-particle&quot;:&quot;&quot;,&quot;non-dropping-particle&quot;:&quot;&quot;}],&quot;container-title&quot;:&quot;Molecular Psychiatry&quot;,&quot;DOI&quot;:&quot;10.1038/mp.2013.170&quot;,&quot;ISSN&quot;:&quot;1476-5578&quot;,&quot;URL&quot;:&quot;https://doi.org/10.1038/mp.2013.170&quot;,&quot;issued&quot;:{&quot;date-parts&quot;:[[2014]]},&quot;page&quot;:&quot;1179-1185&quot;,&quot;abstract&quot;:&quot;RNA-sequencing (RNA-seq) is a powerful technique to investigate the complexity of gene expression in the human brain. We used RNA-seq to survey the brain transcriptome in high-quality postmortem dorsolateral prefrontal cortex from 11 individuals diagnosed with bipolar disorder (BD) and from 11 age- and gender-matched controls. Deep sequencing was performed, with over 350 million reads per specimen. At a false discovery rate of &lt;5%, we detected five differentially expressed (DE) genes and 12 DE transcripts, most of which have not been previously implicated in BD. Among these, Prominin 1/CD133 and ATP-binding cassette-sub-family G-member2 (ABCG2) have important roles in neuroplasticity. We also show for the first time differential expression of long noncoding RNAs (lncRNAs) in BD. DE transcripts include those of serine/arginine-rich splicing factor 5 (SRSF5) and regulatory factor X4 (RFX4), which along with lncRNAs have a role in mammalian circadian rhythms. The DE genes were significantly enriched for several Gene Ontology categories. Of these, genes involved with GTPase binding were also enriched for BD-associated SNPs from previous genome-wide association studies, suggesting that differential expression of these genes is not simply a consequence of BD or its treatment. Many of these findings were replicated by microarray in an independent sample of 60 cases and controls. These results highlight common pathways for inherited and non-inherited influences on disease risk that may constitute good targets for novel therapies.&quot;,&quot;issue&quot;:&quot;11&quot;,&quot;volume&quot;:&quot;19&quot;,&quot;expandedJournalTitle&quot;:&quot;Molecular Psychiatry&quot;},&quot;isTemporary&quot;:false},{&quot;id&quot;:&quot;8b245fad-7221-3e47-824c-f6e026d90442&quot;,&quot;itemData&quot;:{&quot;type&quot;:&quot;article-journal&quot;,&quot;id&quot;:&quot;8b245fad-7221-3e47-824c-f6e026d90442&quot;,&quot;title&quot;:&quot;Systematically characterizing dysfunctional long intergenic non-coding RNAs in multiple brain regions of major psychosis&quot;,&quot;author&quot;:[{&quot;family&quot;:&quot;Hu&quot;,&quot;given&quot;:&quot;Jing&quot;,&quot;parse-names&quot;:false,&quot;dropping-particle&quot;:&quot;&quot;,&quot;non-dropping-particle&quot;:&quot;&quot;},{&quot;family&quot;:&quot;Xu&quot;,&quot;given&quot;:&quot;Jinyuan&quot;,&quot;parse-names&quot;:false,&quot;dropping-particle&quot;:&quot;&quot;,&quot;non-dropping-particle&quot;:&quot;&quot;},{&quot;family&quot;:&quot;Pang&quot;,&quot;given&quot;:&quot;Lin&quot;,&quot;parse-names&quot;:false,&quot;dropping-particle&quot;:&quot;&quot;,&quot;non-dropping-particle&quot;:&quot;&quot;},{&quot;family&quot;:&quot;Zhao&quot;,&quot;given&quot;:&quot;Hongying&quot;,&quot;parse-names&quot;:false,&quot;dropping-particle&quot;:&quot;&quot;,&quot;non-dropping-particle&quot;:&quot;&quot;},{&quot;family&quot;:&quot;Li&quot;,&quot;given&quot;:&quot;Feng&quot;,&quot;parse-names&quot;:false,&quot;dropping-particle&quot;:&quot;&quot;,&quot;non-dropping-particle&quot;:&quot;&quot;},{&quot;family&quot;:&quot;Deng&quot;,&quot;given&quot;:&quot;Yulan&quot;,&quot;parse-names&quot;:false,&quot;dropping-particle&quot;:&quot;&quot;,&quot;non-dropping-particle&quot;:&quot;&quot;},{&quot;family&quot;:&quot;Liu&quot;,&quot;given&quot;:&quot;Ling&quot;,&quot;parse-names&quot;:false,&quot;dropping-particle&quot;:&quot;&quot;,&quot;non-dropping-particle&quot;:&quot;&quot;},{&quot;family&quot;:&quot;Lan&quot;,&quot;given&quot;:&quot;Yujia&quot;,&quot;parse-names&quot;:false,&quot;dropping-particle&quot;:&quot;&quot;,&quot;non-dropping-particle&quot;:&quot;&quot;},{&quot;family&quot;:&quot;Zhang&quot;,&quot;given&quot;:&quot;Xinxin&quot;,&quot;parse-names&quot;:false,&quot;dropping-particle&quot;:&quot;&quot;,&quot;non-dropping-particle&quot;:&quot;&quot;},{&quot;family&quot;:&quot;Zhao&quot;,&quot;given&quot;:&quot;Tingting&quot;,&quot;parse-names&quot;:false,&quot;dropping-particle&quot;:&quot;&quot;,&quot;non-dropping-particle&quot;:&quot;&quot;},{&quot;family&quot;:&quot;Xu&quot;,&quot;given&quot;:&quot;Chaohan&quot;,&quot;parse-names&quot;:false,&quot;dropping-particle&quot;:&quot;&quot;,&quot;non-dropping-particle&quot;:&quot;&quot;},{&quot;family&quot;:&quot;Xu&quot;,&quot;given&quot;:&quot;Chun&quot;,&quot;parse-names&quot;:false,&quot;dropping-particle&quot;:&quot;&quot;,&quot;non-dropping-particle&quot;:&quot;&quot;},{&quot;family&quot;:&quot;Xiao&quot;,&quot;given&quot;:&quot;Yun&quot;,&quot;parse-names&quot;:false,&quot;dropping-particle&quot;:&quot;&quot;,&quot;non-dropping-particle&quot;:&quot;&quot;},{&quot;family&quot;:&quot;Li&quot;,&quot;given&quot;:&quot;Xia&quot;,&quot;parse-names&quot;:false,&quot;dropping-particle&quot;:&quot;&quot;,&quot;non-dropping-particle&quot;:&quot;&quot;}],&quot;container-title&quot;:&quot;Oncotarget&quot;,&quot;DOI&quot;:&quot;https://doi.org/10.18632/oncotarget.12122&quot;,&quot;ISSN&quot;:&quot;1949-2553&quot;,&quot;URL&quot;:&quot;https://www.oncotarget.com/article/12122/&quot;,&quot;issued&quot;:{&quot;date-parts&quot;:[[2016]]},&quot;page&quot;:&quot;71087-71098&quot;,&quot;publisher&quot;:&quot;Impact Journals, LLC&quot;,&quot;issue&quot;:&quot;44&quot;,&quot;volume&quot;:&quot;7&quot;,&quot;expandedJournalTitle&quot;:&quot;Oncotarget&quot;},&quot;isTemporary&quot;:false}],&quot;citationTag&quot;:&quot;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&quot;},{&quot;citationID&quot;:&quot;MENDELEY_CITATION_d2883c4c-1e49-4d71-ad6a-7771bdc07f2d&quot;,&quot;properties&quot;:{&quot;noteIndex&quot;:0},&quot;isEdited&quot;:false,&quot;manualOverride&quot;:{&quot;isManuallyOverridden&quot;:false,&quot;citeprocText&quot;:&quot;(Hu et al., 2016)&quot;,&quot;manualOverrideText&quot;:&quot;&quot;},&quot;citationItems&quot;:[{&quot;id&quot;:&quot;8b245fad-7221-3e47-824c-f6e026d90442&quot;,&quot;itemData&quot;:{&quot;type&quot;:&quot;article-journal&quot;,&quot;id&quot;:&quot;8b245fad-7221-3e47-824c-f6e026d90442&quot;,&quot;title&quot;:&quot;Systematically characterizing dysfunctional long intergenic non-coding RNAs in multiple brain regions of major psychosis&quot;,&quot;author&quot;:[{&quot;family&quot;:&quot;Hu&quot;,&quot;given&quot;:&quot;Jing&quot;,&quot;parse-names&quot;:false,&quot;dropping-particle&quot;:&quot;&quot;,&quot;non-dropping-particle&quot;:&quot;&quot;},{&quot;family&quot;:&quot;Xu&quot;,&quot;given&quot;:&quot;Jinyuan&quot;,&quot;parse-names&quot;:false,&quot;dropping-particle&quot;:&quot;&quot;,&quot;non-dropping-particle&quot;:&quot;&quot;},{&quot;family&quot;:&quot;Pang&quot;,&quot;given&quot;:&quot;Lin&quot;,&quot;parse-names&quot;:false,&quot;dropping-particle&quot;:&quot;&quot;,&quot;non-dropping-particle&quot;:&quot;&quot;},{&quot;family&quot;:&quot;Zhao&quot;,&quot;given&quot;:&quot;Hongying&quot;,&quot;parse-names&quot;:false,&quot;dropping-particle&quot;:&quot;&quot;,&quot;non-dropping-particle&quot;:&quot;&quot;},{&quot;family&quot;:&quot;Li&quot;,&quot;given&quot;:&quot;Feng&quot;,&quot;parse-names&quot;:false,&quot;dropping-particle&quot;:&quot;&quot;,&quot;non-dropping-particle&quot;:&quot;&quot;},{&quot;family&quot;:&quot;Deng&quot;,&quot;given&quot;:&quot;Yulan&quot;,&quot;parse-names&quot;:false,&quot;dropping-particle&quot;:&quot;&quot;,&quot;non-dropping-particle&quot;:&quot;&quot;},{&quot;family&quot;:&quot;Liu&quot;,&quot;given&quot;:&quot;Ling&quot;,&quot;parse-names&quot;:false,&quot;dropping-particle&quot;:&quot;&quot;,&quot;non-dropping-particle&quot;:&quot;&quot;},{&quot;family&quot;:&quot;Lan&quot;,&quot;given&quot;:&quot;Yujia&quot;,&quot;parse-names&quot;:false,&quot;dropping-particle&quot;:&quot;&quot;,&quot;non-dropping-particle&quot;:&quot;&quot;},{&quot;family&quot;:&quot;Zhang&quot;,&quot;given&quot;:&quot;Xinxin&quot;,&quot;parse-names&quot;:false,&quot;dropping-particle&quot;:&quot;&quot;,&quot;non-dropping-particle&quot;:&quot;&quot;},{&quot;family&quot;:&quot;Zhao&quot;,&quot;given&quot;:&quot;Tingting&quot;,&quot;parse-names&quot;:false,&quot;dropping-particle&quot;:&quot;&quot;,&quot;non-dropping-particle&quot;:&quot;&quot;},{&quot;family&quot;:&quot;Xu&quot;,&quot;given&quot;:&quot;Chaohan&quot;,&quot;parse-names&quot;:false,&quot;dropping-particle&quot;:&quot;&quot;,&quot;non-dropping-particle&quot;:&quot;&quot;},{&quot;family&quot;:&quot;Xu&quot;,&quot;given&quot;:&quot;Chun&quot;,&quot;parse-names&quot;:false,&quot;dropping-particle&quot;:&quot;&quot;,&quot;non-dropping-particle&quot;:&quot;&quot;},{&quot;family&quot;:&quot;Xiao&quot;,&quot;given&quot;:&quot;Yun&quot;,&quot;parse-names&quot;:false,&quot;dropping-particle&quot;:&quot;&quot;,&quot;non-dropping-particle&quot;:&quot;&quot;},{&quot;family&quot;:&quot;Li&quot;,&quot;given&quot;:&quot;Xia&quot;,&quot;parse-names&quot;:false,&quot;dropping-particle&quot;:&quot;&quot;,&quot;non-dropping-particle&quot;:&quot;&quot;}],&quot;container-title&quot;:&quot;Oncotarget&quot;,&quot;DOI&quot;:&quot;https://doi.org/10.18632/oncotarget.12122&quot;,&quot;ISSN&quot;:&quot;1949-2553&quot;,&quot;URL&quot;:&quot;https://www.oncotarget.com/article/12122/&quot;,&quot;issued&quot;:{&quot;date-parts&quot;:[[2016]]},&quot;page&quot;:&quot;71087-71098&quot;,&quot;publisher&quot;:&quot;Impact Journals, LLC&quot;,&quot;issue&quot;:&quot;44&quot;,&quot;volume&quot;:&quot;7&quot;,&quot;expandedJournalTitle&quot;:&quot;Oncotarget&quot;},&quot;isTemporary&quot;:false}],&quot;citationTag&quot;:&quot;MENDELEY_CITATION_v3_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&quot;},{&quot;citationID&quot;:&quot;MENDELEY_CITATION_c263ecca-9e18-4996-8537-1e7e52e75a2b&quot;,&quot;properties&quot;:{&quot;noteIndex&quot;:0},&quot;isEdited&quot;:false,&quot;manualOverride&quot;:{&quot;isManuallyOverridden&quot;:false,&quot;citeprocText&quot;:&quot;(Akula et al., 2014)&quot;,&quot;manualOverrideText&quot;:&quot;&quot;},&quot;citationItems&quot;:[{&quot;id&quot;:&quot;43fa7c60-29ac-3e50-a50d-68199aa87301&quot;,&quot;itemData&quot;:{&quot;type&quot;:&quot;article-journal&quot;,&quot;id&quot;:&quot;43fa7c60-29ac-3e50-a50d-68199aa87301&quot;,&quot;title&quot;:&quot;RNA-sequencing of the brain transcriptome implicates dysregulation of neuroplasticity, circadian rhythms and GTPase binding in bipolar disorder&quot;,&quot;author&quot;:[{&quot;family&quot;:&quot;Akula&quot;,&quot;given&quot;:&quot;N&quot;,&quot;parse-names&quot;:false,&quot;dropping-particle&quot;:&quot;&quot;,&quot;non-dropping-particle&quot;:&quot;&quot;},{&quot;family&quot;:&quot;Barb&quot;,&quot;given&quot;:&quot;J&quot;,&quot;parse-names&quot;:false,&quot;dropping-particle&quot;:&quot;&quot;,&quot;non-dropping-particle&quot;:&quot;&quot;},{&quot;family&quot;:&quot;Jiang&quot;,&quot;given&quot;:&quot;X&quot;,&quot;parse-names&quot;:false,&quot;dropping-particle&quot;:&quot;&quot;,&quot;non-dropping-particle&quot;:&quot;&quot;},{&quot;family&quot;:&quot;Wendland&quot;,&quot;given&quot;:&quot;J R&quot;,&quot;parse-names&quot;:false,&quot;dropping-particle&quot;:&quot;&quot;,&quot;non-dropping-particle&quot;:&quot;&quot;},{&quot;family&quot;:&quot;Choi&quot;,&quot;given&quot;:&quot;K H&quot;,&quot;parse-names&quot;:false,&quot;dropping-particle&quot;:&quot;&quot;,&quot;non-dropping-particle&quot;:&quot;&quot;},{&quot;family&quot;:&quot;Sen&quot;,&quot;given&quot;:&quot;S K&quot;,&quot;parse-names&quot;:false,&quot;dropping-particle&quot;:&quot;&quot;,&quot;non-dropping-particle&quot;:&quot;&quot;},{&quot;family&quot;:&quot;Hou&quot;,&quot;given&quot;:&quot;L&quot;,&quot;parse-names&quot;:false,&quot;dropping-particle&quot;:&quot;&quot;,&quot;non-dropping-particle&quot;:&quot;&quot;},{&quot;family&quot;:&quot;Chen&quot;,&quot;given&quot;:&quot;D T W&quot;,&quot;parse-names&quot;:false,&quot;dropping-particle&quot;:&quot;&quot;,&quot;non-dropping-particle&quot;:&quot;&quot;},{&quot;family&quot;:&quot;Laje&quot;,&quot;given&quot;:&quot;G&quot;,&quot;parse-names&quot;:false,&quot;dropping-particle&quot;:&quot;&quot;,&quot;non-dropping-particle&quot;:&quot;&quot;},{&quot;family&quot;:&quot;Johnson&quot;,&quot;given&quot;:&quot;K&quot;,&quot;parse-names&quot;:false,&quot;dropping-particle&quot;:&quot;&quot;,&quot;non-dropping-particle&quot;:&quot;&quot;},{&quot;family&quot;:&quot;Lipska&quot;,&quot;given&quot;:&quot;B K&quot;,&quot;parse-names&quot;:false,&quot;dropping-particle&quot;:&quot;&quot;,&quot;non-dropping-particle&quot;:&quot;&quot;},{&quot;family&quot;:&quot;Kleinman&quot;,&quot;given&quot;:&quot;J E&quot;,&quot;parse-names&quot;:false,&quot;dropping-particle&quot;:&quot;&quot;,&quot;non-dropping-particle&quot;:&quot;&quot;},{&quot;family&quot;:&quot;Corrada-Bravo&quot;,&quot;given&quot;:&quot;H&quot;,&quot;parse-names&quot;:false,&quot;dropping-particle&quot;:&quot;&quot;,&quot;non-dropping-particle&quot;:&quot;&quot;},{&quot;family&quot;:&quot;Detera-Wadleigh&quot;,&quot;given&quot;:&quot;S&quot;,&quot;parse-names&quot;:false,&quot;dropping-particle&quot;:&quot;&quot;,&quot;non-dropping-particle&quot;:&quot;&quot;},{&quot;family&quot;:&quot;Munson&quot;,&quot;given&quot;:&quot;P J&quot;,&quot;parse-names&quot;:false,&quot;dropping-particle&quot;:&quot;&quot;,&quot;non-dropping-particle&quot;:&quot;&quot;},{&quot;family&quot;:&quot;McMahon&quot;,&quot;given&quot;:&quot;F J&quot;,&quot;parse-names&quot;:false,&quot;dropping-particle&quot;:&quot;&quot;,&quot;non-dropping-particle&quot;:&quot;&quot;}],&quot;container-title&quot;:&quot;Molecular Psychiatry&quot;,&quot;DOI&quot;:&quot;10.1038/mp.2013.170&quot;,&quot;ISSN&quot;:&quot;1476-5578&quot;,&quot;URL&quot;:&quot;https://doi.org/10.1038/mp.2013.170&quot;,&quot;issued&quot;:{&quot;date-parts&quot;:[[2014]]},&quot;page&quot;:&quot;1179-1185&quot;,&quot;abstract&quot;:&quot;RNA-sequencing (RNA-seq) is a powerful technique to investigate the complexity of gene expression in the human brain. We used RNA-seq to survey the brain transcriptome in high-quality postmortem dorsolateral prefrontal cortex from 11 individuals diagnosed with bipolar disorder (BD) and from 11 age- and gender-matched controls. Deep sequencing was performed, with over 350 million reads per specimen. At a false discovery rate of &lt;5%, we detected five differentially expressed (DE) genes and 12 DE transcripts, most of which have not been previously implicated in BD. Among these, Prominin 1/CD133 and ATP-binding cassette-sub-family G-member2 (ABCG2) have important roles in neuroplasticity. We also show for the first time differential expression of long noncoding RNAs (lncRNAs) in BD. DE transcripts include those of serine/arginine-rich splicing factor 5 (SRSF5) and regulatory factor X4 (RFX4), which along with lncRNAs have a role in mammalian circadian rhythms. The DE genes were significantly enriched for several Gene Ontology categories. Of these, genes involved with GTPase binding were also enriched for BD-associated SNPs from previous genome-wide association studies, suggesting that differential expression of these genes is not simply a consequence of BD or its treatment. Many of these findings were replicated by microarray in an independent sample of 60 cases and controls. These results highlight common pathways for inherited and non-inherited influences on disease risk that may constitute good targets for novel therapies.&quot;,&quot;issue&quot;:&quot;11&quot;,&quot;volume&quot;:&quot;19&quot;,&quot;expandedJournalTitle&quot;:&quot;Molecular Psychiatry&quot;},&quot;isTemporary&quot;:false}],&quot;citationTag&quot;:&quot;MENDELEY_CITATION_v3_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&quot;},{&quot;citationID&quot;:&quot;MENDELEY_CITATION_cb3cdc5c-3eb3-4051-99fc-8df6a436252c&quot;,&quot;properties&quot;:{&quot;noteIndex&quot;:0},&quot;isEdited&quot;:false,&quot;manualOverride&quot;:{&quot;isManuallyOverridden&quot;:false,&quot;citeprocText&quot;:&quot;(Love et al., 2014)&quot;,&quot;manualOverrideText&quot;:&quot;&quot;},&quot;citationItems&quot;:[{&quot;id&quot;:&quot;6aef4b3f-dfd4-37be-a093-46ccd17de091&quot;,&quot;itemData&quot;:{&quot;type&quot;:&quot;article-journal&quot;,&quot;id&quot;:&quot;6aef4b3f-dfd4-37be-a093-46ccd17de091&quot;,&quot;title&quot;:&quot;Moderated estimation of fold change and dispersion for RNA-seq data with DESeq2&quot;,&quot;author&quot;:[{&quot;family&quot;:&quot;Love&quot;,&quot;given&quot;:&quot;Michael I&quot;,&quot;parse-names&quot;:false,&quot;dropping-particle&quot;:&quot;&quot;,&quot;non-dropping-particle&quot;:&quot;&quot;},{&quot;family&quot;:&quot;Huber&quot;,&quot;given&quot;:&quot;Wolfgang&quot;,&quot;parse-names&quot;:false,&quot;dropping-particle&quot;:&quot;&quot;,&quot;non-dropping-particle&quot;:&quot;&quot;},{&quot;family&quot;:&quot;Anders&quot;,&quot;given&quot;:&quot;Simon&quot;,&quot;parse-names&quot;:false,&quot;dropping-particle&quot;:&quot;&quot;,&quot;non-dropping-particle&quot;:&quot;&quot;}],&quot;container-title&quot;:&quot;Genome Biology&quot;,&quot;DOI&quot;:&quot;10.1186/s13059-014-0550-8&quot;,&quot;ISSN&quot;:&quot;1474-760X&quot;,&quot;URL&quot;:&quot;https://doi.org/10.1186/s13059-014-0550-8&quot;,&quot;issued&quot;:{&quot;date-parts&quot;:[[2014]]},&quot;page&quot;:&quot;550&quot;,&quot;abstract&quot;:&quot;In comparative high-throughput sequencing assays, a fundamental task is the analysis of count data, such as read counts per gene in RNA-seq, for evidence of systematic changes across experimental conditions. Small replicate numbers, discreteness, large dynamic range and the presence of outliers require a suitable statistical approach. We present DESeq2, a method for differential analysis of count data, using shrinkage estimation for dispersions and fold changes to improve stability and interpretability of estimates. This enables a more quantitative analysis focused on the strength rather than the mere presence of differential expression. The DESeq2 package is available at http://www.bioconductor.org/packages/release/bioc/html/DESeq2.html.&quot;,&quot;issue&quot;:&quot;12&quot;,&quot;volume&quot;:&quot;15&quot;,&quot;expandedJournalTitle&quot;:&quot;Genome Biology&quot;},&quot;isTemporary&quot;:false}],&quot;citationTag&quot;:&quot;MENDELEY_CITATION_v3_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&quot;},{&quot;citationID&quot;:&quot;MENDELEY_CITATION_a832345e-8b55-46bb-92b5-beee2945183f&quot;,&quot;properties&quot;:{&quot;noteIndex&quot;:0},&quot;isEdited&quot;:false,&quot;manualOverride&quot;:{&quot;isManuallyOverridden&quot;:false,&quot;citeprocText&quot;:&quot;(Aravind et al., 2005; Mootha et al., 2003)&quot;,&quot;manualOverrideText&quot;:&quot;&quot;},&quot;citationTag&quot;:&quot;MENDELEY_CITATION_v3_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&quot;,&quot;citationItems&quot;:[{&quot;id&quot;:&quot;c73d9b13-bf7d-3110-b9c2-35d5d6b416a3&quot;,&quot;itemData&quot;:{&quot;type&quot;:&quot;article-journal&quot;,&quot;id&quot;:&quot;c73d9b13-bf7d-3110-b9c2-35d5d6b416a3&quot;,&quot;title&quot;:&quot;Gene set enrichment analysis: A knowledge-based approach for interpreting genome-wide expression profiles&quot;,&quot;author&quot;:[{&quot;family&quot;:&quot;Aravind&quot;,&quot;given&quot;:&quot;Subramanian&quot;,&quot;parse-names&quot;:false,&quot;dropping-particle&quot;:&quot;&quot;,&quot;non-dropping-particle&quot;:&quot;&quot;},{&quot;family&quot;:&quot;Pablo&quot;,&quot;given&quot;:&quot;Tamayo&quot;,&quot;parse-names&quot;:false,&quot;dropping-particle&quot;:&quot;&quot;,&quot;non-dropping-particle&quot;:&quot;&quot;},{&quot;family&quot;:&quot;K&quot;,&quot;given&quot;:&quot;Mootha Vamsi&quot;,&quot;parse-names&quot;:false,&quot;dropping-particle&quot;:&quot;&quot;,&quot;non-dropping-particle&quot;:&quot;&quot;},{&quot;family&quot;:&quot;Sayan&quot;,&quot;given&quot;:&quot;Mukherjee&quot;,&quot;parse-names&quot;:false,&quot;dropping-particle&quot;:&quot;&quot;,&quot;non-dropping-particle&quot;:&quot;&quot;},{&quot;family&quot;:&quot;L&quot;,&quot;given&quot;:&quot;Ebert Benjamin&quot;,&quot;parse-names&quot;:false,&quot;dropping-particle&quot;:&quot;&quot;,&quot;non-dropping-particle&quot;:&quot;&quot;},{&quot;family&quot;:&quot;A&quot;,&quot;given&quot;:&quot;Gillette Michael&quot;,&quot;parse-names&quot;:false,&quot;dropping-particle&quot;:&quot;&quot;,&quot;non-dropping-particle&quot;:&quot;&quot;},{&quot;family&quot;:&quot;Amanda&quot;,&quot;given&quot;:&quot;Paulovich&quot;,&quot;parse-names&quot;:false,&quot;dropping-particle&quot;:&quot;&quot;,&quot;non-dropping-particle&quot;:&quot;&quot;},{&quot;family&quot;:&quot;L&quot;,&quot;given&quot;:&quot;Pomeroy Scott&quot;,&quot;parse-names&quot;:false,&quot;dropping-particle&quot;:&quot;&quot;,&quot;non-dropping-particle&quot;:&quot;&quot;},{&quot;family&quot;:&quot;R&quot;,&quot;given&quot;:&quot;Golub Todd&quot;,&quot;parse-names&quot;:false,&quot;dropping-particle&quot;:&quot;&quot;,&quot;non-dropping-particle&quot;:&quot;&quot;},{&quot;family&quot;:&quot;S&quot;,&quot;given&quot;:&quot;Lander Eric&quot;,&quot;parse-names&quot;:false,&quot;dropping-particle&quot;:&quot;&quot;,&quot;non-dropping-particle&quot;:&quot;&quot;},{&quot;family&quot;:&quot;P&quot;,&quot;given&quot;:&quot;Mesirov Jill&quot;,&quot;parse-names&quot;:false,&quot;dropping-particle&quot;:&quot;&quot;,&quot;non-dropping-particle&quot;:&quot;&quot;}],&quot;container-title&quot;:&quot;Proceedings of the National Academy of Sciences&quot;,&quot;DOI&quot;:&quot;10.1073/pnas.0506580102&quot;,&quot;URL&quot;:&quot;https://doi.org/10.1073/pnas.0506580102&quot;,&quot;issued&quot;:{&quot;date-parts&quot;:[[2005,10,25]]},&quot;page&quot;:&quot;15545-15550&quot;,&quot;publisher&quot;:&quot;Proceedings of the National Academy of Sciences&quot;,&quot;issue&quot;:&quot;43&quot;,&quot;volume&quot;:&quot;102&quot;,&quot;expandedJournalTitle&quot;:&quot;Proceedings of the National Academy of Sciences&quot;},&quot;isTemporary&quot;:false},{&quot;id&quot;:&quot;2ba81b17-67a0-36e0-abef-86ede2f5ca45&quot;,&quot;itemData&quot;:{&quot;type&quot;:&quot;article-journal&quot;,&quot;id&quot;:&quot;2ba81b17-67a0-36e0-abef-86ede2f5ca45&quot;,&quot;title&quot;:&quot;PGC-1α-responsive genes involved in oxidative phosphorylation are coordinately downregulated in human diabetes&quot;,&quot;author&quot;:[{&quot;family&quot;:&quot;Mootha&quot;,&quot;given&quot;:&quot;Vamsi K&quot;,&quot;parse-names&quot;:false,&quot;dropping-particle&quot;:&quot;&quot;,&quot;non-dropping-particle&quot;:&quot;&quot;},{&quot;family&quot;:&quot;Lindgren&quot;,&quot;given&quot;:&quot;Cecilia M&quot;,&quot;parse-names&quot;:false,&quot;dropping-particle&quot;:&quot;&quot;,&quot;non-dropping-particle&quot;:&quot;&quot;},{&quot;family&quot;:&quot;Eriksson&quot;,&quot;given&quot;:&quot;Karl-Fredrik&quot;,&quot;parse-names&quot;:false,&quot;dropping-particle&quot;:&quot;&quot;,&quot;non-dropping-particle&quot;:&quot;&quot;},{&quot;family&quot;:&quot;Subramanian&quot;,&quot;given&quot;:&quot;Aravind&quot;,&quot;parse-names&quot;:false,&quot;dropping-particle&quot;:&quot;&quot;,&quot;non-dropping-particle&quot;:&quot;&quot;},{&quot;family&quot;:&quot;Sihag&quot;,&quot;given&quot;:&quot;Smita&quot;,&quot;parse-names&quot;:false,&quot;dropping-particle&quot;:&quot;&quot;,&quot;non-dropping-particle&quot;:&quot;&quot;},{&quot;family&quot;:&quot;Lehar&quot;,&quot;given&quot;:&quot;Joseph&quot;,&quot;parse-names&quot;:false,&quot;dropping-particle&quot;:&quot;&quot;,&quot;non-dropping-particle&quot;:&quot;&quot;},{&quot;family&quot;:&quot;Puigserver&quot;,&quot;given&quot;:&quot;Pere&quot;,&quot;parse-names&quot;:false,&quot;dropping-particle&quot;:&quot;&quot;,&quot;non-dropping-particle&quot;:&quot;&quot;},{&quot;family&quot;:&quot;Carlsson&quot;,&quot;given&quot;:&quot;Emma&quot;,&quot;parse-names&quot;:false,&quot;dropping-particle&quot;:&quot;&quot;,&quot;non-dropping-particle&quot;:&quot;&quot;},{&quot;family&quot;:&quot;Ridderstråle&quot;,&quot;given&quot;:&quot;Martin&quot;,&quot;parse-names&quot;:false,&quot;dropping-particle&quot;:&quot;&quot;,&quot;non-dropping-particle&quot;:&quot;&quot;},{&quot;family&quot;:&quot;Laurila&quot;,&quot;given&quot;:&quot;Esa&quot;,&quot;parse-names&quot;:false,&quot;dropping-particle&quot;:&quot;&quot;,&quot;non-dropping-particle&quot;:&quot;&quot;},{&quot;family&quot;:&quot;Houstis&quot;,&quot;given&quot;:&quot;Nicholas&quot;,&quot;parse-names&quot;:false,&quot;dropping-particle&quot;:&quot;&quot;,&quot;non-dropping-particle&quot;:&quot;&quot;},{&quot;family&quot;:&quot;Daly&quot;,&quot;given&quot;:&quot;Mark J&quot;,&quot;parse-names&quot;:false,&quot;dropping-particle&quot;:&quot;&quot;,&quot;non-dropping-particle&quot;:&quot;&quot;},{&quot;family&quot;:&quot;Patterson&quot;,&quot;given&quot;:&quot;Nick&quot;,&quot;parse-names&quot;:false,&quot;dropping-particle&quot;:&quot;&quot;,&quot;non-dropping-particle&quot;:&quot;&quot;},{&quot;family&quot;:&quot;Mesirov&quot;,&quot;given&quot;:&quot;Jill P&quot;,&quot;parse-names&quot;:false,&quot;dropping-particle&quot;:&quot;&quot;,&quot;non-dropping-particle&quot;:&quot;&quot;},{&quot;family&quot;:&quot;Golub&quot;,&quot;given&quot;:&quot;Todd R&quot;,&quot;parse-names&quot;:false,&quot;dropping-particle&quot;:&quot;&quot;,&quot;non-dropping-particle&quot;:&quot;&quot;},{&quot;family&quot;:&quot;Tamayo&quot;,&quot;given&quot;:&quot;Pablo&quot;,&quot;parse-names&quot;:false,&quot;dropping-particle&quot;:&quot;&quot;,&quot;non-dropping-particle&quot;:&quot;&quot;},{&quot;family&quot;:&quot;Spiegelman&quot;,&quot;given&quot;:&quot;Bruce&quot;,&quot;parse-names&quot;:false,&quot;dropping-particle&quot;:&quot;&quot;,&quot;non-dropping-particle&quot;:&quot;&quot;},{&quot;family&quot;:&quot;Lander&quot;,&quot;given&quot;:&quot;Eric S&quot;,&quot;parse-names&quot;:false,&quot;dropping-particle&quot;:&quot;&quot;,&quot;non-dropping-particle&quot;:&quot;&quot;},{&quot;family&quot;:&quot;Hirschhorn&quot;,&quot;given&quot;:&quot;Joel N&quot;,&quot;parse-names&quot;:false,&quot;dropping-particle&quot;:&quot;&quot;,&quot;non-dropping-particle&quot;:&quot;&quot;},{&quot;family&quot;:&quot;Altshuler&quot;,&quot;given&quot;:&quot;David&quot;,&quot;parse-names&quot;:false,&quot;dropping-particle&quot;:&quot;&quot;,&quot;non-dropping-particle&quot;:&quot;&quot;},{&quot;family&quot;:&quot;Groop&quot;,&quot;given&quot;:&quot;Leif C&quot;,&quot;parse-names&quot;:false,&quot;dropping-particle&quot;:&quot;&quot;,&quot;non-dropping-particle&quot;:&quot;&quot;}],&quot;container-title&quot;:&quot;Nature Genetics&quot;,&quot;DOI&quot;:&quot;10.1038/ng1180&quot;,&quot;ISSN&quot;:&quot;1546-1718&quot;,&quot;URL&quot;:&quot;https://doi.org/10.1038/ng1180&quot;,&quot;issued&quot;:{&quot;date-parts&quot;:[[2003]]},&quot;page&quot;:&quot;267-273&quot;,&quot;abstract&quot;:&quot;DNA microarrays can be used to identify gene expression changes characteristic of human disease. This is challenging, however, when relevant differences are subtle at the level of individual genes. We introduce an analytical strategy, Gene Set Enrichment Analysis, designed to detect modest but coordinate changes in the expression of groups of functionally related genes. Using this approach, we identify a set of genes involved in oxidative phosphorylation whose expression is coordinately decreased in human diabetic muscle. Expression of these genes is high at sites of insulin-mediated glucose disposal, activated by PGC-1α and correlated with total-body aerobic capacity. Our results associate this gene set with clinically important variation in human metabolism and illustrate the value of pathway relationships in the analysis of genomic profiling experiments.&quot;,&quot;issue&quot;:&quot;3&quot;,&quot;volume&quot;:&quot;34&quot;,&quot;expandedJournalTitle&quot;:&quot;Nature Genetics&quot;},&quot;isTemporary&quot;:false}]},{&quot;citationID&quot;:&quot;MENDELEY_CITATION_a6dc09f8-41f1-4818-9bcc-f15eb05a0dea&quot;,&quot;properties&quot;:{&quot;noteIndex&quot;:0},&quot;isEdited&quot;:false,&quot;manualOverride&quot;:{&quot;isManuallyOverridden&quot;:false,&quot;citeprocText&quot;:&quot;(Horn and Leigh, 2011)&quot;,&quot;manualOverrideText&quot;:&quot;&quot;},&quot;citationItems&quot;:[{&quot;id&quot;:&quot;8c704de3-375d-363b-8025-5f20ca941baf&quot;,&quot;itemData&quot;:{&quot;type&quot;:&quot;chapter&quot;,&quot;id&quot;:&quot;8c704de3-375d-363b-8025-5f20ca941baf&quot;,&quot;title&quot;:&quot;Chapter 2 - The anatomy and physiology of the ocular motor system&quot;,&quot;author&quot;:[{&quot;family&quot;:&quot;Horn&quot;,&quot;given&quot;:&quot;Anja K E&quot;,&quot;parse-names&quot;:false,&quot;dropping-particle&quot;:&quot;&quot;,&quot;non-dropping-particle&quot;:&quot;&quot;},{&quot;family&quot;:&quot;Leigh&quot;,&quot;given&quot;:&quot;R John&quot;,&quot;parse-names&quot;:false,&quot;dropping-particle&quot;:&quot;&quot;,&quot;non-dropping-particle&quot;:&quot;&quot;}],&quot;container-title&quot;:&quot;Handbook of Clinical Neurology&quot;,&quot;editor&quot;:[{&quot;family&quot;:&quot;Kennard&quot;,&quot;given&quot;:&quot;Christopher&quot;,&quot;parse-names&quot;:false,&quot;dropping-particle&quot;:&quot;&quot;,&quot;non-dropping-particle&quot;:&quot;&quot;},{&quot;family&quot;:&quot;Leigh&quot;,&quot;given&quot;:&quot;R John&quot;,&quot;parse-names&quot;:false,&quot;dropping-particle&quot;:&quot;&quot;,&quot;non-dropping-particle&quot;:&quot;&quot;}],&quot;DOI&quot;:&quot;https://doi.org/10.1016/B978-0-444-52903-9.00008-X&quot;,&quot;ISBN&quot;:&quot;0072-9752&quot;,&quot;URL&quot;:&quot;https://www.sciencedirect.com/science/article/pii/B978044452903900008X&quot;,&quot;issued&quot;:{&quot;date-parts&quot;:[[2011]]},&quot;page&quot;:&quot;21-69&quot;,&quot;abstract&quot;:&quot;Accurate diagnosis of abnormal eye movements depends upon knowledge of the purpose, properties, and neural substrate of distinct functional classes of eye movement. Here, we summarize current concepts of the anatomy of eye movement control. Our approach is bottom-up, starting with the extraocular muscles and their innervation by the cranial nerves. Second, we summarize the neural circuits in the pons underlying horizontal gaze control, and the midbrain connections that coordinate vertical and torsional movements. Third, the role of the cerebellum in governing and optimizing eye movements is presented. Fourth, each area of cerebral cortex contributing to eye movements is discussed. Last, descending projections from cerebral cortex, including basal ganglionic circuits that govern different components of gaze, and the superior colliculus, are summarized. At each stage of this review, the anatomical scheme is used to predict the effects of lesions on the control of eye movements, providing clinical–anatomical correlation.&quot;,&quot;publisher&quot;:&quot;Elsevier&quot;,&quot;volume&quot;:&quot;102&quot;},&quot;isTemporary&quot;:false}],&quot;citationTag&quot;:&quot;MENDELEY_CITATION_v3_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&quot;}]"/>
     <we:property name="MENDELEY_CITATIONS_STYLE" value="&quot;https://www.zotero.org/styles/cell&quot;"/>
   </we:properties>
   <we:bindings/>

</xml_diff>

<commit_message>
Work Work Work Work Work
</commit_message>
<xml_diff>
--- a/Introduction to Bioinformatics - Final Project.docx
+++ b/Introduction to Bioinformatics - Final Project.docx
@@ -82,7 +82,7 @@
           <w:sz w:val="32"/>
           <w:szCs w:val="32"/>
         </w:rPr>
-        <w:t>The possibility of identifying bipolar disorder based on biological indices</w:t>
+        <w:t>Genetic Identification of Bipolar Disorder</w:t>
       </w:r>
     </w:p>
     <w:p>
@@ -122,25 +122,7 @@
           <w:i/>
           <w:iCs/>
         </w:rPr>
-        <w:t xml:space="preserve">Noam Barash </w:t>
-      </w:r>
-      <w:proofErr w:type="spellStart"/>
-      <w:r>
-        <w:rPr>
-          <w:rFonts w:asciiTheme="majorBidi" w:hAnsiTheme="majorBidi" w:cstheme="majorBidi"/>
-          <w:i/>
-          <w:iCs/>
-        </w:rPr>
-        <w:t>Biram</w:t>
-      </w:r>
-      <w:proofErr w:type="spellEnd"/>
-      <w:r>
-        <w:rPr>
-          <w:rFonts w:asciiTheme="majorBidi" w:hAnsiTheme="majorBidi" w:cstheme="majorBidi"/>
-          <w:i/>
-          <w:iCs/>
-        </w:rPr>
-        <w:t xml:space="preserve"> &lt;327923595&gt;</w:t>
+        <w:t>Noam Barash Biram &lt;327923595&gt;</w:t>
       </w:r>
     </w:p>
     <w:p>
@@ -193,7 +175,7 @@
         <w:pStyle w:val="NormalWeb"/>
         <w:spacing w:before="0" w:beforeAutospacing="0" w:after="0" w:afterAutospacing="0" w:line="360" w:lineRule="auto"/>
         <w:rPr>
-          <w:rFonts w:asciiTheme="majorBidi" w:hAnsiTheme="majorBidi" w:cstheme="majorBidi" w:hint="cs"/>
+          <w:rFonts w:asciiTheme="majorBidi" w:hAnsiTheme="majorBidi" w:cstheme="majorBidi"/>
           <w:b/>
           <w:bCs/>
           <w:i/>
@@ -323,6 +305,7 @@
           <w:rFonts w:asciiTheme="minorHAnsi" w:hAnsiTheme="minorHAnsi" w:cstheme="minorHAnsi"/>
         </w:rPr>
       </w:pPr>
+      <w:commentRangeStart w:id="1"/>
       <w:r>
         <w:rPr>
           <w:rFonts w:asciiTheme="minorHAnsi" w:hAnsiTheme="minorHAnsi" w:cstheme="minorHAnsi"/>
@@ -341,6 +324,14 @@
           <w:rFonts w:asciiTheme="minorHAnsi" w:hAnsiTheme="minorHAnsi" w:cstheme="minorHAnsi"/>
         </w:rPr>
         <w:t xml:space="preserve"> </w:t>
+      </w:r>
+      <w:commentRangeEnd w:id="1"/>
+      <w:r>
+        <w:rPr>
+          <w:rStyle w:val="CommentReference"/>
+          <w:rFonts w:asciiTheme="minorHAnsi" w:eastAsiaTheme="minorHAnsi" w:hAnsiTheme="minorHAnsi" w:cstheme="minorBidi"/>
+        </w:rPr>
+        <w:commentReference w:id="1"/>
       </w:r>
     </w:p>
     <w:p>
@@ -388,7 +379,7 @@
         <w:pStyle w:val="NormalWeb"/>
         <w:spacing w:before="0" w:beforeAutospacing="0" w:after="0" w:afterAutospacing="0" w:line="360" w:lineRule="auto"/>
         <w:rPr>
-          <w:rFonts w:asciiTheme="minorHAnsi" w:hAnsiTheme="minorHAnsi" w:cstheme="minorHAnsi" w:hint="cs"/>
+          <w:rFonts w:asciiTheme="minorHAnsi" w:hAnsiTheme="minorHAnsi" w:cstheme="minorHAnsi"/>
           <w:rtl/>
         </w:rPr>
       </w:pPr>
@@ -495,50 +486,6 @@
           <w:rFonts w:asciiTheme="minorHAnsi" w:hAnsiTheme="minorHAnsi" w:cstheme="minorHAnsi"/>
         </w:rPr>
         <w:t>.</w:t>
-      </w:r>
-      <w:r>
-        <w:rPr>
-          <w:rFonts w:asciiTheme="minorHAnsi" w:hAnsiTheme="minorHAnsi" w:cstheme="minorHAnsi"/>
-        </w:rPr>
-        <w:t xml:space="preserve"> In addition, we tried to search for a way to class</w:t>
-      </w:r>
-      <w:r>
-        <w:rPr>
-          <w:rFonts w:asciiTheme="minorHAnsi" w:hAnsiTheme="minorHAnsi" w:cstheme="minorHAnsi"/>
-        </w:rPr>
-        <w:t>ify</w:t>
-      </w:r>
-      <w:r>
-        <w:rPr>
-          <w:rFonts w:asciiTheme="minorHAnsi" w:hAnsiTheme="minorHAnsi" w:cstheme="minorHAnsi"/>
-        </w:rPr>
-        <w:t xml:space="preserve"> bipolar disorder patients into subtypes based on biological measures for</w:t>
-      </w:r>
-      <w:r>
-        <w:rPr>
-          <w:rFonts w:asciiTheme="minorHAnsi" w:hAnsiTheme="minorHAnsi" w:cstheme="minorHAnsi"/>
-        </w:rPr>
-        <w:t xml:space="preserve"> </w:t>
-      </w:r>
-      <w:proofErr w:type="gramStart"/>
-      <w:r>
-        <w:rPr>
-          <w:rFonts w:asciiTheme="minorHAnsi" w:hAnsiTheme="minorHAnsi" w:cstheme="minorHAnsi"/>
-        </w:rPr>
-        <w:t>that</w:t>
-      </w:r>
-      <w:r>
-        <w:rPr>
-          <w:rFonts w:asciiTheme="minorHAnsi" w:hAnsiTheme="minorHAnsi" w:cstheme="minorHAnsi"/>
-        </w:rPr>
-        <w:t xml:space="preserve"> future methods</w:t>
-      </w:r>
-      <w:proofErr w:type="gramEnd"/>
-      <w:r>
-        <w:rPr>
-          <w:rFonts w:asciiTheme="minorHAnsi" w:hAnsiTheme="minorHAnsi" w:cstheme="minorHAnsi"/>
-        </w:rPr>
-        <w:t xml:space="preserve"> regarding bipolar disorder could be more precise.</w:t>
       </w:r>
     </w:p>
     <w:p>
@@ -590,7 +537,31 @@
         <w:rPr>
           <w:rFonts w:asciiTheme="minorHAnsi" w:hAnsiTheme="minorHAnsi" w:cstheme="minorHAnsi"/>
         </w:rPr>
-        <w:t>conducted GSEA to find pathways which are associated with bipolar disorder and even tried to classify the bipolar disorder patients into subtypes based on biological measures.</w:t>
+        <w:t>conducted GSEA to find pathways which are associated with bipolar disorder</w:t>
+      </w:r>
+      <w:r>
+        <w:rPr>
+          <w:rFonts w:asciiTheme="minorHAnsi" w:hAnsiTheme="minorHAnsi" w:cstheme="minorHAnsi"/>
+        </w:rPr>
+        <w:t xml:space="preserve">. We </w:t>
+      </w:r>
+      <w:r>
+        <w:rPr>
+          <w:rFonts w:asciiTheme="minorHAnsi" w:hAnsiTheme="minorHAnsi" w:cstheme="minorHAnsi"/>
+        </w:rPr>
+        <w:t>even tried to classify the bipolar disorder patients into subtypes based on</w:t>
+      </w:r>
+      <w:r>
+        <w:rPr>
+          <w:rFonts w:asciiTheme="minorHAnsi" w:hAnsiTheme="minorHAnsi" w:cstheme="minorHAnsi"/>
+        </w:rPr>
+        <w:t xml:space="preserve"> their</w:t>
+      </w:r>
+      <w:r>
+        <w:rPr>
+          <w:rFonts w:asciiTheme="minorHAnsi" w:hAnsiTheme="minorHAnsi" w:cstheme="minorHAnsi"/>
+        </w:rPr>
+        <w:t xml:space="preserve"> biological measures.</w:t>
       </w:r>
     </w:p>
     <w:p>
@@ -636,13 +607,89 @@
         <w:rPr>
           <w:rFonts w:asciiTheme="minorHAnsi" w:hAnsiTheme="minorHAnsi" w:cstheme="minorHAnsi"/>
         </w:rPr>
-        <w:t>We have identified two candidate genes to be biomarkers of bipolar disorder and other psychiatric illnesses and we have also found two pathways which are associated with bipolar disorder – the coagulation system and the metabolism of xenobiotics.</w:t>
-      </w:r>
-      <w:r>
-        <w:rPr>
-          <w:rFonts w:asciiTheme="minorHAnsi" w:hAnsiTheme="minorHAnsi" w:cstheme="minorHAnsi"/>
-        </w:rPr>
-        <w:t xml:space="preserve"> Furthermore, we </w:t>
+        <w:t>We have identified two candidate genes</w:t>
+      </w:r>
+      <w:r>
+        <w:rPr>
+          <w:rFonts w:asciiTheme="minorHAnsi" w:hAnsiTheme="minorHAnsi" w:cstheme="minorHAnsi"/>
+        </w:rPr>
+        <w:t xml:space="preserve"> (</w:t>
+      </w:r>
+      <w:r>
+        <w:rPr>
+          <w:rFonts w:asciiTheme="minorHAnsi" w:hAnsiTheme="minorHAnsi" w:cstheme="minorHAnsi"/>
+        </w:rPr>
+        <w:t>LINC02340 and MT1X</w:t>
+      </w:r>
+      <w:r>
+        <w:rPr>
+          <w:rFonts w:asciiTheme="minorHAnsi" w:hAnsiTheme="minorHAnsi" w:cstheme="minorHAnsi"/>
+        </w:rPr>
+        <w:t>)</w:t>
+      </w:r>
+      <w:r>
+        <w:rPr>
+          <w:rFonts w:asciiTheme="minorHAnsi" w:hAnsiTheme="minorHAnsi" w:cstheme="minorHAnsi"/>
+        </w:rPr>
+        <w:t xml:space="preserve"> to be biomarkers of bipolar disorder and other psychiatric illnesses and </w:t>
+      </w:r>
+      <w:commentRangeStart w:id="2"/>
+      <w:r>
+        <w:rPr>
+          <w:rFonts w:asciiTheme="minorHAnsi" w:hAnsiTheme="minorHAnsi" w:cstheme="minorHAnsi"/>
+        </w:rPr>
+        <w:t xml:space="preserve">we have also </w:t>
+      </w:r>
+      <w:r>
+        <w:rPr>
+          <w:rFonts w:asciiTheme="minorHAnsi" w:hAnsiTheme="minorHAnsi" w:cstheme="minorHAnsi"/>
+        </w:rPr>
+        <w:t xml:space="preserve">found genes which could act as biomarkers in </w:t>
+      </w:r>
+      <w:r>
+        <w:rPr>
+          <w:rFonts w:asciiTheme="minorHAnsi" w:hAnsiTheme="minorHAnsi" w:cstheme="minorHAnsi"/>
+        </w:rPr>
+        <w:t>specific regions of the brain:</w:t>
+      </w:r>
+      <w:r>
+        <w:rPr>
+          <w:rFonts w:asciiTheme="minorHAnsi" w:hAnsiTheme="minorHAnsi" w:cstheme="minorHAnsi"/>
+        </w:rPr>
+        <w:t>.</w:t>
+      </w:r>
+      <w:commentRangeEnd w:id="2"/>
+      <w:r>
+        <w:rPr>
+          <w:rStyle w:val="CommentReference"/>
+          <w:rFonts w:asciiTheme="minorHAnsi" w:eastAsiaTheme="minorHAnsi" w:hAnsiTheme="minorHAnsi" w:cstheme="minorBidi"/>
+        </w:rPr>
+        <w:commentReference w:id="2"/>
+      </w:r>
+      <w:r>
+        <w:rPr>
+          <w:rFonts w:asciiTheme="minorHAnsi" w:hAnsiTheme="minorHAnsi" w:cstheme="minorHAnsi"/>
+        </w:rPr>
+        <w:t xml:space="preserve"> I</w:t>
+      </w:r>
+      <w:r>
+        <w:rPr>
+          <w:rFonts w:asciiTheme="minorHAnsi" w:hAnsiTheme="minorHAnsi" w:cstheme="minorHAnsi"/>
+        </w:rPr>
+        <w:t xml:space="preserve">n addition, we </w:t>
+      </w:r>
+      <w:r>
+        <w:rPr>
+          <w:rFonts w:asciiTheme="minorHAnsi" w:hAnsiTheme="minorHAnsi" w:cstheme="minorHAnsi"/>
+        </w:rPr>
+        <w:t xml:space="preserve">found two pathways which are associated with bipolar disorder – the coagulation system and the metabolism of xenobiotics. </w:t>
+      </w:r>
+      <w:commentRangeStart w:id="3"/>
+      <w:r>
+        <w:rPr>
+          <w:rFonts w:asciiTheme="minorHAnsi" w:hAnsiTheme="minorHAnsi" w:cstheme="minorHAnsi"/>
+        </w:rPr>
+        <w:t xml:space="preserve">Furthermore, we </w:t>
       </w:r>
       <w:r>
         <w:rPr>
@@ -656,6 +703,14 @@
           <w:rFonts w:asciiTheme="minorHAnsi" w:hAnsiTheme="minorHAnsi" w:cstheme="minorHAnsi"/>
         </w:rPr>
         <w:t xml:space="preserve"> to divide the bipolar patients into subtypes.</w:t>
+      </w:r>
+      <w:commentRangeEnd w:id="3"/>
+      <w:r>
+        <w:rPr>
+          <w:rStyle w:val="CommentReference"/>
+          <w:rFonts w:asciiTheme="minorHAnsi" w:eastAsiaTheme="minorHAnsi" w:hAnsiTheme="minorHAnsi" w:cstheme="minorBidi"/>
+        </w:rPr>
+        <w:commentReference w:id="3"/>
       </w:r>
     </w:p>
     <w:p>
@@ -738,7 +793,7 @@
           <w:u w:val="single"/>
         </w:rPr>
       </w:pPr>
-      <w:bookmarkStart w:id="1" w:name="_Hlk97035902"/>
+      <w:bookmarkStart w:id="4" w:name="_Hlk97035902"/>
       <w:r>
         <w:rPr>
           <w:rFonts w:asciiTheme="majorBidi" w:hAnsiTheme="majorBidi" w:cstheme="majorBidi"/>
@@ -814,7 +869,7 @@
         </w:rPr>
         <w:t xml:space="preserve">t is one of the leading causes of disability globally </w:t>
       </w:r>
-      <w:commentRangeStart w:id="2"/>
+      <w:commentRangeStart w:id="5"/>
       <w:sdt>
         <w:sdtPr>
           <w:rPr>
@@ -838,13 +893,13 @@
           </w:r>
         </w:sdtContent>
       </w:sdt>
-      <w:commentRangeEnd w:id="2"/>
+      <w:commentRangeEnd w:id="5"/>
       <w:r>
         <w:rPr>
           <w:rStyle w:val="CommentReference"/>
           <w:rFonts w:asciiTheme="minorHAnsi" w:eastAsiaTheme="minorHAnsi" w:hAnsiTheme="minorHAnsi" w:cstheme="minorBidi"/>
         </w:rPr>
-        <w:commentReference w:id="2"/>
+        <w:commentReference w:id="5"/>
       </w:r>
       <w:r>
         <w:rPr>
@@ -936,39 +991,7 @@
               <w:rFonts w:asciiTheme="minorHAnsi" w:hAnsiTheme="minorHAnsi" w:cstheme="minorHAnsi"/>
               <w:color w:val="000000"/>
             </w:rPr>
-            <w:t>(</w:t>
-          </w:r>
-          <w:proofErr w:type="spellStart"/>
-          <w:r>
-            <w:rPr>
-              <w:rFonts w:asciiTheme="minorHAnsi" w:hAnsiTheme="minorHAnsi" w:cstheme="minorHAnsi"/>
-              <w:color w:val="000000"/>
-            </w:rPr>
-            <w:t>Miklowitz</w:t>
-          </w:r>
-          <w:proofErr w:type="spellEnd"/>
-          <w:r>
-            <w:rPr>
-              <w:rFonts w:asciiTheme="minorHAnsi" w:hAnsiTheme="minorHAnsi" w:cstheme="minorHAnsi"/>
-              <w:color w:val="000000"/>
-            </w:rPr>
-            <w:t>, 2008; Müller-</w:t>
-          </w:r>
-          <w:proofErr w:type="spellStart"/>
-          <w:r>
-            <w:rPr>
-              <w:rFonts w:asciiTheme="minorHAnsi" w:hAnsiTheme="minorHAnsi" w:cstheme="minorHAnsi"/>
-              <w:color w:val="000000"/>
-            </w:rPr>
-            <w:t>Oerlinghausen</w:t>
-          </w:r>
-          <w:proofErr w:type="spellEnd"/>
-          <w:r>
-            <w:rPr>
-              <w:rFonts w:asciiTheme="minorHAnsi" w:hAnsiTheme="minorHAnsi" w:cstheme="minorHAnsi"/>
-              <w:color w:val="000000"/>
-            </w:rPr>
-            <w:t xml:space="preserve"> et al., 2002).</w:t>
+            <w:t>(Miklowitz, 2008; Müller-Oerlinghausen et al., 2002).</w:t>
           </w:r>
         </w:sdtContent>
       </w:sdt>
@@ -1082,23 +1105,7 @@
               <w:rFonts w:asciiTheme="minorHAnsi" w:hAnsiTheme="minorHAnsi" w:cstheme="minorHAnsi"/>
               <w:color w:val="000000"/>
             </w:rPr>
-            <w:t>(</w:t>
-          </w:r>
-          <w:proofErr w:type="spellStart"/>
-          <w:r>
-            <w:rPr>
-              <w:rFonts w:asciiTheme="minorHAnsi" w:hAnsiTheme="minorHAnsi" w:cstheme="minorHAnsi"/>
-              <w:color w:val="000000"/>
-            </w:rPr>
-            <w:t>Cerimele</w:t>
-          </w:r>
-          <w:proofErr w:type="spellEnd"/>
-          <w:r>
-            <w:rPr>
-              <w:rFonts w:asciiTheme="minorHAnsi" w:hAnsiTheme="minorHAnsi" w:cstheme="minorHAnsi"/>
-              <w:color w:val="000000"/>
-            </w:rPr>
-            <w:t xml:space="preserve"> et al., 2014).</w:t>
+            <w:t>(Cerimele et al., 2014).</w:t>
           </w:r>
         </w:sdtContent>
       </w:sdt>
@@ -1358,15 +1365,13 @@
         </w:rPr>
         <w:t xml:space="preserve">types mentioned before) because different studies have </w:t>
       </w:r>
-      <w:proofErr w:type="spellStart"/>
       <w:r>
         <w:rPr>
           <w:rFonts w:asciiTheme="minorHAnsi" w:hAnsiTheme="minorHAnsi" w:cstheme="minorHAnsi"/>
           <w:color w:val="000000"/>
         </w:rPr>
-        <w:t>came</w:t>
-      </w:r>
-      <w:proofErr w:type="spellEnd"/>
+        <w:t>come</w:t>
+      </w:r>
       <w:r>
         <w:rPr>
           <w:rFonts w:asciiTheme="minorHAnsi" w:hAnsiTheme="minorHAnsi" w:cstheme="minorHAnsi"/>
@@ -1400,23 +1405,7 @@
               <w:rFonts w:asciiTheme="minorHAnsi" w:hAnsiTheme="minorHAnsi" w:cstheme="minorHAnsi"/>
               <w:color w:val="000000"/>
             </w:rPr>
-            <w:t>(</w:t>
-          </w:r>
-          <w:proofErr w:type="spellStart"/>
-          <w:r>
-            <w:rPr>
-              <w:rFonts w:asciiTheme="minorHAnsi" w:hAnsiTheme="minorHAnsi" w:cstheme="minorHAnsi"/>
-              <w:color w:val="000000"/>
-            </w:rPr>
-            <w:t>Cerimele</w:t>
-          </w:r>
-          <w:proofErr w:type="spellEnd"/>
-          <w:r>
-            <w:rPr>
-              <w:rFonts w:asciiTheme="minorHAnsi" w:hAnsiTheme="minorHAnsi" w:cstheme="minorHAnsi"/>
-              <w:color w:val="000000"/>
-            </w:rPr>
-            <w:t xml:space="preserve"> et al., 2014).</w:t>
+            <w:t>(Cerimele et al., 2014).</w:t>
           </w:r>
         </w:sdtContent>
       </w:sdt>
@@ -1515,23 +1504,7 @@
               <w:rFonts w:asciiTheme="minorHAnsi" w:hAnsiTheme="minorHAnsi" w:cstheme="minorHAnsi"/>
               <w:color w:val="000000"/>
             </w:rPr>
-            <w:t>(Müller-</w:t>
-          </w:r>
-          <w:proofErr w:type="spellStart"/>
-          <w:r>
-            <w:rPr>
-              <w:rFonts w:asciiTheme="minorHAnsi" w:hAnsiTheme="minorHAnsi" w:cstheme="minorHAnsi"/>
-              <w:color w:val="000000"/>
-            </w:rPr>
-            <w:t>Oerlinghausen</w:t>
-          </w:r>
-          <w:proofErr w:type="spellEnd"/>
-          <w:r>
-            <w:rPr>
-              <w:rFonts w:asciiTheme="minorHAnsi" w:hAnsiTheme="minorHAnsi" w:cstheme="minorHAnsi"/>
-              <w:color w:val="000000"/>
-            </w:rPr>
-            <w:t xml:space="preserve"> et al., 2002)</w:t>
+            <w:t>(Müller-Oerlinghausen et al., 2002)</w:t>
           </w:r>
         </w:sdtContent>
       </w:sdt>
@@ -2143,23 +2116,7 @@
               <w:rFonts w:asciiTheme="minorHAnsi" w:hAnsiTheme="minorHAnsi" w:cstheme="minorHAnsi"/>
               <w:color w:val="000000"/>
             </w:rPr>
-            <w:t xml:space="preserve">(Frey et al., 2013; </w:t>
-          </w:r>
-          <w:proofErr w:type="spellStart"/>
-          <w:r>
-            <w:rPr>
-              <w:rFonts w:asciiTheme="minorHAnsi" w:hAnsiTheme="minorHAnsi" w:cstheme="minorHAnsi"/>
-              <w:color w:val="000000"/>
-            </w:rPr>
-            <w:t>Salagre</w:t>
-          </w:r>
-          <w:proofErr w:type="spellEnd"/>
-          <w:r>
-            <w:rPr>
-              <w:rFonts w:asciiTheme="minorHAnsi" w:hAnsiTheme="minorHAnsi" w:cstheme="minorHAnsi"/>
-              <w:color w:val="000000"/>
-            </w:rPr>
-            <w:t xml:space="preserve"> and Vieta, 2022)</w:t>
+            <w:t>(Frey et al., 2013; Salagre and Vieta, 2022)</w:t>
           </w:r>
         </w:sdtContent>
       </w:sdt>
@@ -2266,23 +2223,7 @@
               <w:rFonts w:asciiTheme="minorHAnsi" w:hAnsiTheme="minorHAnsi" w:cstheme="minorHAnsi"/>
               <w:color w:val="000000"/>
             </w:rPr>
-            <w:t>(</w:t>
-          </w:r>
-          <w:proofErr w:type="spellStart"/>
-          <w:r>
-            <w:rPr>
-              <w:rFonts w:asciiTheme="minorHAnsi" w:hAnsiTheme="minorHAnsi" w:cstheme="minorHAnsi"/>
-              <w:color w:val="000000"/>
-            </w:rPr>
-            <w:t>Salagre</w:t>
-          </w:r>
-          <w:proofErr w:type="spellEnd"/>
-          <w:r>
-            <w:rPr>
-              <w:rFonts w:asciiTheme="minorHAnsi" w:hAnsiTheme="minorHAnsi" w:cstheme="minorHAnsi"/>
-              <w:color w:val="000000"/>
-            </w:rPr>
-            <w:t xml:space="preserve"> and Vieta, 2022)</w:t>
+            <w:t>(Salagre and Vieta, 2022)</w:t>
           </w:r>
         </w:sdtContent>
       </w:sdt>
@@ -2459,21 +2400,7 @@
         <w:rPr>
           <w:rFonts w:asciiTheme="minorHAnsi" w:hAnsiTheme="minorHAnsi" w:cstheme="minorHAnsi"/>
         </w:rPr>
-        <w:t xml:space="preserve"> It is found that bipolar disorder has a major genetic </w:t>
-      </w:r>
-      <w:proofErr w:type="gramStart"/>
-      <w:r>
-        <w:rPr>
-          <w:rFonts w:asciiTheme="minorHAnsi" w:hAnsiTheme="minorHAnsi" w:cstheme="minorHAnsi"/>
-        </w:rPr>
-        <w:t>component</w:t>
-      </w:r>
-      <w:proofErr w:type="gramEnd"/>
-      <w:r>
-        <w:rPr>
-          <w:rFonts w:asciiTheme="minorHAnsi" w:hAnsiTheme="minorHAnsi" w:cstheme="minorHAnsi"/>
-        </w:rPr>
-        <w:t xml:space="preserve"> and it seems to be very heritable </w:t>
+        <w:t xml:space="preserve"> It is found that bipolar disorder has a major genetic component and it seems to be very heritable </w:t>
       </w:r>
       <w:sdt>
         <w:sdtPr>
@@ -2925,39 +2852,7 @@
               <w:rFonts w:asciiTheme="minorHAnsi" w:hAnsiTheme="minorHAnsi" w:cstheme="minorHAnsi"/>
               <w:color w:val="000000"/>
             </w:rPr>
-            <w:t>(</w:t>
-          </w:r>
-          <w:proofErr w:type="spellStart"/>
-          <w:r>
-            <w:rPr>
-              <w:rFonts w:asciiTheme="minorHAnsi" w:hAnsiTheme="minorHAnsi" w:cstheme="minorHAnsi"/>
-              <w:color w:val="000000"/>
-            </w:rPr>
-            <w:t>Oraki</w:t>
-          </w:r>
-          <w:proofErr w:type="spellEnd"/>
-          <w:r>
-            <w:rPr>
-              <w:rFonts w:asciiTheme="minorHAnsi" w:hAnsiTheme="minorHAnsi" w:cstheme="minorHAnsi"/>
-              <w:color w:val="000000"/>
-            </w:rPr>
-            <w:t xml:space="preserve"> </w:t>
-          </w:r>
-          <w:proofErr w:type="spellStart"/>
-          <w:r>
-            <w:rPr>
-              <w:rFonts w:asciiTheme="minorHAnsi" w:hAnsiTheme="minorHAnsi" w:cstheme="minorHAnsi"/>
-              <w:color w:val="000000"/>
-            </w:rPr>
-            <w:t>Kohshour</w:t>
-          </w:r>
-          <w:proofErr w:type="spellEnd"/>
-          <w:r>
-            <w:rPr>
-              <w:rFonts w:asciiTheme="minorHAnsi" w:hAnsiTheme="minorHAnsi" w:cstheme="minorHAnsi"/>
-              <w:color w:val="000000"/>
-            </w:rPr>
-            <w:t xml:space="preserve"> et al., 2022).</w:t>
+            <w:t>(Oraki Kohshour et al., 2022).</w:t>
           </w:r>
         </w:sdtContent>
       </w:sdt>
@@ -3022,14 +2917,12 @@
         </w:rPr>
         <w:t xml:space="preserve">previous </w:t>
       </w:r>
-      <w:proofErr w:type="gramStart"/>
-      <w:r>
-        <w:rPr>
-          <w:rFonts w:asciiTheme="minorHAnsi" w:hAnsiTheme="minorHAnsi" w:cstheme="minorHAnsi"/>
-        </w:rPr>
-        <w:t>researches</w:t>
-      </w:r>
-      <w:proofErr w:type="gramEnd"/>
+      <w:r>
+        <w:rPr>
+          <w:rFonts w:asciiTheme="minorHAnsi" w:hAnsiTheme="minorHAnsi" w:cstheme="minorHAnsi"/>
+        </w:rPr>
+        <w:t>studies</w:t>
+      </w:r>
       <w:r>
         <w:rPr>
           <w:rFonts w:asciiTheme="minorHAnsi" w:hAnsiTheme="minorHAnsi" w:cstheme="minorHAnsi"/>
@@ -3055,23 +2948,7 @@
               <w:rFonts w:asciiTheme="minorHAnsi" w:hAnsiTheme="minorHAnsi" w:cstheme="minorHAnsi"/>
               <w:color w:val="000000"/>
             </w:rPr>
-            <w:t>(</w:t>
-          </w:r>
-          <w:proofErr w:type="spellStart"/>
-          <w:r>
-            <w:rPr>
-              <w:rFonts w:asciiTheme="minorHAnsi" w:hAnsiTheme="minorHAnsi" w:cstheme="minorHAnsi"/>
-              <w:color w:val="000000"/>
-            </w:rPr>
-            <w:t>Akula</w:t>
-          </w:r>
-          <w:proofErr w:type="spellEnd"/>
-          <w:r>
-            <w:rPr>
-              <w:rFonts w:asciiTheme="minorHAnsi" w:hAnsiTheme="minorHAnsi" w:cstheme="minorHAnsi"/>
-              <w:color w:val="000000"/>
-            </w:rPr>
-            <w:t xml:space="preserve"> et al., 2014; Hu et al., 2016)</w:t>
+            <w:t>(Akula et al., 2014; Hu et al., 2016)</w:t>
           </w:r>
         </w:sdtContent>
       </w:sdt>
@@ -3079,13 +2956,43 @@
         <w:rPr>
           <w:rFonts w:asciiTheme="minorHAnsi" w:hAnsiTheme="minorHAnsi" w:cstheme="minorHAnsi"/>
         </w:rPr>
-        <w:t xml:space="preserve"> in order to try and check if the machine learning algorithms available to us today could shed some light on the biological mechanisms underlying BD</w:t>
+        <w:t xml:space="preserve"> in order to try and check if the </w:t>
+      </w:r>
+      <w:r>
+        <w:rPr>
+          <w:rFonts w:asciiTheme="minorHAnsi" w:hAnsiTheme="minorHAnsi" w:cstheme="minorHAnsi"/>
+        </w:rPr>
+        <w:t xml:space="preserve">technology and </w:t>
+      </w:r>
+      <w:r>
+        <w:rPr>
+          <w:rFonts w:asciiTheme="minorHAnsi" w:hAnsiTheme="minorHAnsi" w:cstheme="minorHAnsi"/>
+        </w:rPr>
+        <w:t>algorithms</w:t>
+      </w:r>
+      <w:r>
+        <w:rPr>
+          <w:rFonts w:asciiTheme="minorHAnsi" w:hAnsiTheme="minorHAnsi" w:cstheme="minorHAnsi"/>
+        </w:rPr>
+        <w:t xml:space="preserve"> which are</w:t>
+      </w:r>
+      <w:r>
+        <w:rPr>
+          <w:rFonts w:asciiTheme="minorHAnsi" w:hAnsiTheme="minorHAnsi" w:cstheme="minorHAnsi"/>
+        </w:rPr>
+        <w:t xml:space="preserve"> available to us today could shed some light on the biological mechanisms underlying BD</w:t>
       </w:r>
       <w:r>
         <w:rPr>
           <w:rFonts w:asciiTheme="minorHAnsi" w:hAnsiTheme="minorHAnsi" w:cstheme="minorHAnsi"/>
         </w:rPr>
         <w:t xml:space="preserve"> and identify some significant biological differences between BD patients and healthy individuals and perhaps even between BD patients and people who suffer from similar illnesses</w:t>
+      </w:r>
+      <w:r>
+        <w:rPr>
+          <w:rFonts w:asciiTheme="minorHAnsi" w:hAnsiTheme="minorHAnsi" w:cstheme="minorHAnsi"/>
+        </w:rPr>
+        <w:t xml:space="preserve"> such as schizophrenia</w:t>
       </w:r>
       <w:r>
         <w:rPr>
@@ -3202,7 +3109,7 @@
         <w:t xml:space="preserve"> their appropriate medicine and treatments.</w:t>
       </w:r>
     </w:p>
-    <w:bookmarkEnd w:id="1"/>
+    <w:bookmarkEnd w:id="4"/>
     <w:p>
       <w:pPr>
         <w:pStyle w:val="NormalWeb"/>
@@ -3231,7 +3138,7 @@
           <w:u w:val="single"/>
         </w:rPr>
       </w:pPr>
-      <w:bookmarkStart w:id="3" w:name="_Hlk97565932"/>
+      <w:bookmarkStart w:id="6" w:name="_Hlk97565932"/>
       <w:r>
         <w:rPr>
           <w:rFonts w:asciiTheme="majorBidi" w:hAnsiTheme="majorBidi" w:cstheme="majorBidi"/>
@@ -3257,19 +3164,67 @@
         <w:rPr>
           <w:rFonts w:asciiTheme="minorHAnsi" w:hAnsiTheme="minorHAnsi" w:cstheme="minorHAnsi"/>
         </w:rPr>
-        <w:t xml:space="preserve">As we have previously established, there is a lack of knowledge and understanding of BD which results in an insufficient diagnosis and treatment. We </w:t>
-      </w:r>
-      <w:r>
-        <w:rPr>
-          <w:rFonts w:asciiTheme="minorHAnsi" w:hAnsiTheme="minorHAnsi" w:cstheme="minorHAnsi"/>
-        </w:rPr>
-        <w:t>are hoping that we could uncover some of the mysteries of this disorder using machine learning algorithms</w:t>
-      </w:r>
-      <w:r>
-        <w:rPr>
-          <w:rFonts w:asciiTheme="minorHAnsi" w:hAnsiTheme="minorHAnsi" w:cstheme="minorHAnsi"/>
-        </w:rPr>
-        <w:t xml:space="preserve"> – whether it be identifying </w:t>
+        <w:t xml:space="preserve">Currently, the identification of bipolar disorder is made based on behavioral factors which could be detected and measured only after an outbreak of the illness. </w:t>
+      </w:r>
+      <w:r>
+        <w:rPr>
+          <w:rFonts w:asciiTheme="minorHAnsi" w:hAnsiTheme="minorHAnsi" w:cstheme="minorHAnsi"/>
+        </w:rPr>
+        <w:t xml:space="preserve">The purpose of </w:t>
+      </w:r>
+      <w:r>
+        <w:rPr>
+          <w:rFonts w:asciiTheme="minorHAnsi" w:hAnsiTheme="minorHAnsi" w:cstheme="minorHAnsi"/>
+        </w:rPr>
+        <w:t>our</w:t>
+      </w:r>
+      <w:r>
+        <w:rPr>
+          <w:rFonts w:asciiTheme="minorHAnsi" w:hAnsiTheme="minorHAnsi" w:cstheme="minorHAnsi"/>
+        </w:rPr>
+        <w:t xml:space="preserve"> study was to </w:t>
+      </w:r>
+      <w:r>
+        <w:rPr>
+          <w:rFonts w:asciiTheme="minorHAnsi" w:hAnsiTheme="minorHAnsi" w:cstheme="minorHAnsi"/>
+        </w:rPr>
+        <w:t xml:space="preserve">uncover some of the </w:t>
+      </w:r>
+      <w:r>
+        <w:rPr>
+          <w:rFonts w:asciiTheme="minorHAnsi" w:hAnsiTheme="minorHAnsi" w:cstheme="minorHAnsi"/>
+        </w:rPr>
+        <w:t>biological mechanisms</w:t>
+      </w:r>
+      <w:r>
+        <w:rPr>
+          <w:rFonts w:asciiTheme="minorHAnsi" w:hAnsiTheme="minorHAnsi" w:cstheme="minorHAnsi"/>
+        </w:rPr>
+        <w:t xml:space="preserve"> of </w:t>
+      </w:r>
+      <w:r>
+        <w:rPr>
+          <w:rFonts w:asciiTheme="minorHAnsi" w:hAnsiTheme="minorHAnsi" w:cstheme="minorHAnsi"/>
+        </w:rPr>
+        <w:t xml:space="preserve">this </w:t>
+      </w:r>
+      <w:r>
+        <w:rPr>
+          <w:rFonts w:asciiTheme="minorHAnsi" w:hAnsiTheme="minorHAnsi" w:cstheme="minorHAnsi"/>
+        </w:rPr>
+        <w:t>disorder</w:t>
+      </w:r>
+      <w:r>
+        <w:rPr>
+          <w:rFonts w:asciiTheme="minorHAnsi" w:hAnsiTheme="minorHAnsi" w:cstheme="minorHAnsi"/>
+        </w:rPr>
+        <w:t xml:space="preserve"> </w:t>
+      </w:r>
+      <w:r>
+        <w:rPr>
+          <w:rFonts w:asciiTheme="minorHAnsi" w:hAnsiTheme="minorHAnsi" w:cstheme="minorHAnsi"/>
+        </w:rPr>
+        <w:t xml:space="preserve">– whether it be identifying </w:t>
       </w:r>
       <w:r>
         <w:rPr>
@@ -3377,23 +3332,7 @@
               <w:rFonts w:asciiTheme="minorHAnsi" w:hAnsiTheme="minorHAnsi" w:cstheme="minorHAnsi"/>
               <w:color w:val="000000"/>
             </w:rPr>
-            <w:t>(</w:t>
-          </w:r>
-          <w:proofErr w:type="spellStart"/>
-          <w:r>
-            <w:rPr>
-              <w:rFonts w:asciiTheme="minorHAnsi" w:hAnsiTheme="minorHAnsi" w:cstheme="minorHAnsi"/>
-              <w:color w:val="000000"/>
-            </w:rPr>
-            <w:t>Akula</w:t>
-          </w:r>
-          <w:proofErr w:type="spellEnd"/>
-          <w:r>
-            <w:rPr>
-              <w:rFonts w:asciiTheme="minorHAnsi" w:hAnsiTheme="minorHAnsi" w:cstheme="minorHAnsi"/>
-              <w:color w:val="000000"/>
-            </w:rPr>
-            <w:t xml:space="preserve"> et al., 2014)</w:t>
+            <w:t>(Akula et al., 2014)</w:t>
           </w:r>
         </w:sdtContent>
       </w:sdt>
@@ -3424,6 +3363,27 @@
         <w:pStyle w:val="NormalWeb"/>
         <w:spacing w:before="0" w:beforeAutospacing="0" w:after="0" w:afterAutospacing="0" w:line="360" w:lineRule="auto"/>
         <w:rPr>
+          <w:rFonts w:asciiTheme="majorBidi" w:hAnsiTheme="majorBidi" w:cstheme="majorBidi"/>
+          <w:i/>
+          <w:iCs/>
+          <w:u w:val="single"/>
+        </w:rPr>
+      </w:pPr>
+      <w:r>
+        <w:rPr>
+          <w:rFonts w:asciiTheme="majorBidi" w:hAnsiTheme="majorBidi" w:cstheme="majorBidi"/>
+          <w:i/>
+          <w:iCs/>
+          <w:u w:val="single"/>
+        </w:rPr>
+        <w:t>Identifying biomarker genes</w:t>
+      </w:r>
+    </w:p>
+    <w:p>
+      <w:pPr>
+        <w:pStyle w:val="NormalWeb"/>
+        <w:spacing w:before="0" w:beforeAutospacing="0" w:after="0" w:afterAutospacing="0" w:line="360" w:lineRule="auto"/>
+        <w:rPr>
           <w:rFonts w:asciiTheme="minorHAnsi" w:hAnsiTheme="minorHAnsi" w:cstheme="minorHAnsi"/>
         </w:rPr>
       </w:pPr>
@@ -3449,7 +3409,25 @@
         <w:rPr>
           <w:rFonts w:asciiTheme="minorHAnsi" w:hAnsiTheme="minorHAnsi" w:cstheme="minorHAnsi"/>
         </w:rPr>
-        <w:t xml:space="preserve">, SZ patients and healthy individuals. We performed the differential expression analysis using DESeq2 </w:t>
+        <w:t xml:space="preserve"> relative to</w:t>
+      </w:r>
+      <w:r>
+        <w:rPr>
+          <w:rFonts w:asciiTheme="minorHAnsi" w:hAnsiTheme="minorHAnsi" w:cstheme="minorHAnsi"/>
+        </w:rPr>
+        <w:t xml:space="preserve"> </w:t>
+      </w:r>
+      <w:r>
+        <w:rPr>
+          <w:rFonts w:asciiTheme="minorHAnsi" w:hAnsiTheme="minorHAnsi" w:cstheme="minorHAnsi"/>
+        </w:rPr>
+        <w:t>S</w:t>
+      </w:r>
+      <w:r>
+        <w:rPr>
+          <w:rFonts w:asciiTheme="minorHAnsi" w:hAnsiTheme="minorHAnsi" w:cstheme="minorHAnsi"/>
+        </w:rPr>
+        <w:t xml:space="preserve">Z patients and healthy individuals. We performed the differential expression analysis using DESeq2 </w:t>
       </w:r>
       <w:sdt>
         <w:sdtPr>
@@ -3484,7 +3462,19 @@
         <w:rPr>
           <w:rFonts w:asciiTheme="minorHAnsi" w:hAnsiTheme="minorHAnsi" w:cstheme="minorHAnsi"/>
         </w:rPr>
-        <w:t>by using the raw count data and corresponding metadata regarding the diagnosis and brain area of each sample.</w:t>
+        <w:t xml:space="preserve">by using the raw count data and </w:t>
+      </w:r>
+      <w:r>
+        <w:rPr>
+          <w:rFonts w:asciiTheme="minorHAnsi" w:hAnsiTheme="minorHAnsi" w:cstheme="minorHAnsi"/>
+        </w:rPr>
+        <w:t xml:space="preserve">the </w:t>
+      </w:r>
+      <w:r>
+        <w:rPr>
+          <w:rFonts w:asciiTheme="minorHAnsi" w:hAnsiTheme="minorHAnsi" w:cstheme="minorHAnsi"/>
+        </w:rPr>
+        <w:t>corresponding metadata regarding the diagnosis and brain area of each sample.</w:t>
       </w:r>
     </w:p>
     <w:p>
@@ -3702,7 +3692,7 @@
           <w:rFonts w:asciiTheme="minorHAnsi" w:hAnsiTheme="minorHAnsi" w:cstheme="minorHAnsi"/>
         </w:rPr>
         <w:tab/>
-        <w:t xml:space="preserve">In addition, we have examined the difference between the highly expressed genes </w:t>
+        <w:t xml:space="preserve">In addition, we have examined the highly expressed genes </w:t>
       </w:r>
       <w:r>
         <w:rPr>
@@ -3720,7 +3710,13 @@
         <w:rPr>
           <w:rFonts w:asciiTheme="minorHAnsi" w:hAnsiTheme="minorHAnsi" w:cstheme="minorHAnsi"/>
         </w:rPr>
-        <w:t>in BD patients relative to healthy individuals</w:t>
+        <w:t xml:space="preserve">in BD patients relative to </w:t>
+      </w:r>
+      <w:r>
+        <w:rPr>
+          <w:rFonts w:asciiTheme="minorHAnsi" w:hAnsiTheme="minorHAnsi" w:cstheme="minorHAnsi"/>
+        </w:rPr>
+        <w:t>control groups (healthy and SZ)</w:t>
       </w:r>
       <w:r>
         <w:rPr>
@@ -3744,13 +3740,108 @@
         <w:rPr>
           <w:rFonts w:asciiTheme="minorHAnsi" w:hAnsiTheme="minorHAnsi" w:cstheme="minorHAnsi"/>
         </w:rPr>
-        <w:t xml:space="preserve"> show, there are different genes which are highly expressed in different areas of the brain and can indicate the presence of BD</w:t>
+        <w:t xml:space="preserve"> show, there </w:t>
+      </w:r>
+      <w:r>
+        <w:rPr>
+          <w:rFonts w:asciiTheme="minorHAnsi" w:hAnsiTheme="minorHAnsi" w:cstheme="minorHAnsi"/>
+        </w:rPr>
+        <w:t>is a common gene which is highly expressed in BD patients exclusively in the 9</w:t>
+      </w:r>
+      <w:r>
+        <w:rPr>
+          <w:rFonts w:asciiTheme="minorHAnsi" w:hAnsiTheme="minorHAnsi" w:cstheme="minorHAnsi"/>
+          <w:vertAlign w:val="superscript"/>
+        </w:rPr>
+        <w:t>th</w:t>
+      </w:r>
+      <w:r>
+        <w:rPr>
+          <w:rFonts w:asciiTheme="minorHAnsi" w:hAnsiTheme="minorHAnsi" w:cstheme="minorHAnsi"/>
+        </w:rPr>
+        <w:t xml:space="preserve"> area of the brain that could indicate the presence of BD.</w:t>
+      </w:r>
+      <w:r>
+        <w:rPr>
+          <w:rFonts w:asciiTheme="minorHAnsi" w:hAnsiTheme="minorHAnsi" w:cstheme="minorHAnsi"/>
+        </w:rPr>
+        <w:t xml:space="preserve"> It is also apparent that </w:t>
+      </w:r>
+      <w:r>
+        <w:rPr>
+          <w:rFonts w:asciiTheme="minorHAnsi" w:hAnsiTheme="minorHAnsi" w:cstheme="minorHAnsi"/>
+        </w:rPr>
+        <w:lastRenderedPageBreak/>
+        <w:t>neither BD nor SZ affect the 11</w:t>
+      </w:r>
+      <w:r>
+        <w:rPr>
+          <w:rFonts w:asciiTheme="minorHAnsi" w:hAnsiTheme="minorHAnsi" w:cstheme="minorHAnsi"/>
+          <w:vertAlign w:val="superscript"/>
+        </w:rPr>
+        <w:t>th</w:t>
+      </w:r>
+      <w:r>
+        <w:rPr>
+          <w:rFonts w:asciiTheme="minorHAnsi" w:hAnsiTheme="minorHAnsi" w:cstheme="minorHAnsi"/>
+        </w:rPr>
+        <w:t xml:space="preserve"> area's expression patterns in any significant way and that there are several genes in </w:t>
+      </w:r>
+      <w:r>
+        <w:rPr>
+          <w:rFonts w:asciiTheme="minorHAnsi" w:hAnsiTheme="minorHAnsi" w:cstheme="minorHAnsi"/>
+        </w:rPr>
+        <w:t>the</w:t>
+      </w:r>
+      <w:r>
+        <w:rPr>
+          <w:rFonts w:asciiTheme="minorHAnsi" w:hAnsiTheme="minorHAnsi" w:cstheme="minorHAnsi"/>
+        </w:rPr>
+        <w:t xml:space="preserve"> 24</w:t>
+      </w:r>
+      <w:r>
+        <w:rPr>
+          <w:rFonts w:asciiTheme="minorHAnsi" w:hAnsiTheme="minorHAnsi" w:cstheme="minorHAnsi"/>
+          <w:vertAlign w:val="superscript"/>
+        </w:rPr>
+        <w:t>th</w:t>
+      </w:r>
+      <w:r>
+        <w:rPr>
+          <w:rFonts w:asciiTheme="minorHAnsi" w:hAnsiTheme="minorHAnsi" w:cstheme="minorHAnsi"/>
+        </w:rPr>
+        <w:t xml:space="preserve"> and 46</w:t>
+      </w:r>
+      <w:r>
+        <w:rPr>
+          <w:rFonts w:asciiTheme="minorHAnsi" w:hAnsiTheme="minorHAnsi" w:cstheme="minorHAnsi"/>
+          <w:vertAlign w:val="superscript"/>
+        </w:rPr>
+        <w:t>th</w:t>
+      </w:r>
+      <w:r>
+        <w:rPr>
+          <w:rFonts w:asciiTheme="minorHAnsi" w:hAnsiTheme="minorHAnsi" w:cstheme="minorHAnsi"/>
+        </w:rPr>
+        <w:t xml:space="preserve"> areas</w:t>
+      </w:r>
+      <w:r>
+        <w:rPr>
+          <w:rFonts w:asciiTheme="minorHAnsi" w:hAnsiTheme="minorHAnsi" w:cstheme="minorHAnsi"/>
+        </w:rPr>
+        <w:t xml:space="preserve"> that could distinguish BD sample form a healthy</w:t>
       </w:r>
       <w:r>
         <w:rPr>
           <w:rFonts w:asciiTheme="minorHAnsi" w:hAnsiTheme="minorHAnsi" w:cstheme="minorHAnsi"/>
         </w:rPr>
         <w:t xml:space="preserve"> </w:t>
+      </w:r>
+      <w:r>
+        <w:rPr>
+          <w:rFonts w:asciiTheme="minorHAnsi" w:hAnsiTheme="minorHAnsi" w:cstheme="minorHAnsi"/>
+        </w:rPr>
+        <w:t xml:space="preserve">sample but there are no genes that could do so between BD samples and SZ samples </w:t>
       </w:r>
       <w:r>
         <w:rPr>
@@ -3771,10 +3862,9 @@
         <w:rPr>
           <w:rFonts w:asciiTheme="minorHAnsi" w:hAnsiTheme="minorHAnsi" w:cstheme="minorHAnsi"/>
         </w:rPr>
-        <w:lastRenderedPageBreak/>
         <w:tab/>
       </w:r>
-      <w:commentRangeStart w:id="4"/>
+      <w:commentRangeStart w:id="7"/>
       <w:r>
         <w:rPr>
           <w:rFonts w:asciiTheme="minorHAnsi" w:hAnsiTheme="minorHAnsi" w:cstheme="minorHAnsi"/>
@@ -3793,13 +3883,19 @@
         </w:rPr>
         <w:t xml:space="preserve"> they are not even hard to find.</w:t>
       </w:r>
-      <w:commentRangeEnd w:id="4"/>
+      <w:commentRangeEnd w:id="7"/>
       <w:r>
         <w:rPr>
           <w:rStyle w:val="CommentReference"/>
           <w:rFonts w:asciiTheme="minorHAnsi" w:eastAsiaTheme="minorHAnsi" w:hAnsiTheme="minorHAnsi" w:cstheme="minorBidi"/>
         </w:rPr>
-        <w:commentReference w:id="4"/>
+        <w:commentReference w:id="7"/>
+      </w:r>
+      <w:r>
+        <w:rPr>
+          <w:rFonts w:asciiTheme="minorHAnsi" w:hAnsiTheme="minorHAnsi" w:cstheme="minorHAnsi"/>
+        </w:rPr>
+        <w:t xml:space="preserve"> In the next step, we aimed to better understand the biomarkers we have identified.</w:t>
       </w:r>
     </w:p>
     <w:p>
@@ -4086,32 +4182,123 @@
     <w:tbl>
       <w:tblPr>
         <w:tblStyle w:val="TableGrid"/>
-        <w:tblW w:w="0" w:type="auto"/>
+        <w:tblW w:w="9924" w:type="dxa"/>
+        <w:tblInd w:w="-431" w:type="dxa"/>
         <w:tblLook w:val="04A0" w:firstRow="1" w:lastRow="0" w:firstColumn="1" w:lastColumn="0" w:noHBand="0" w:noVBand="1"/>
       </w:tblPr>
       <w:tblGrid>
-        <w:gridCol w:w="4397"/>
-        <w:gridCol w:w="4619"/>
+        <w:gridCol w:w="764"/>
+        <w:gridCol w:w="4576"/>
+        <w:gridCol w:w="4584"/>
       </w:tblGrid>
       <w:tr>
         <w:tc>
           <w:tcPr>
-            <w:tcW w:w="4401" w:type="dxa"/>
+            <w:tcW w:w="5092" w:type="dxa"/>
           </w:tcPr>
           <w:p>
             <w:pPr>
               <w:pStyle w:val="NormalWeb"/>
               <w:spacing w:before="0" w:beforeAutospacing="0" w:after="0" w:afterAutospacing="0" w:line="360" w:lineRule="auto"/>
+              <w:jc w:val="center"/>
+              <w:rPr>
+                <w:rFonts w:asciiTheme="minorHAnsi" w:hAnsiTheme="minorHAnsi" w:cstheme="minorHAnsi"/>
+              </w:rPr>
+            </w:pPr>
+            <w:r>
+              <w:rPr>
+                <w:rFonts w:asciiTheme="minorHAnsi" w:hAnsiTheme="minorHAnsi" w:cstheme="minorHAnsi"/>
+              </w:rPr>
+              <w:t>Brain Area</w:t>
+            </w:r>
+          </w:p>
+        </w:tc>
+        <w:tc>
+          <w:tcPr>
+            <w:tcW w:w="247" w:type="dxa"/>
+          </w:tcPr>
+          <w:p>
+            <w:pPr>
+              <w:pStyle w:val="NormalWeb"/>
+              <w:spacing w:before="0" w:beforeAutospacing="0" w:after="0" w:afterAutospacing="0" w:line="360" w:lineRule="auto"/>
+              <w:jc w:val="center"/>
+              <w:rPr>
+                <w:rFonts w:asciiTheme="minorHAnsi" w:hAnsiTheme="minorHAnsi" w:cstheme="minorHAnsi"/>
+                <w:rtl/>
+              </w:rPr>
+            </w:pPr>
+            <w:r>
+              <w:rPr>
+                <w:rFonts w:asciiTheme="minorHAnsi" w:hAnsiTheme="minorHAnsi" w:cstheme="minorHAnsi"/>
+              </w:rPr>
+              <w:t>BD relative to Healthy</w:t>
+            </w:r>
+          </w:p>
+        </w:tc>
+        <w:tc>
+          <w:tcPr>
+            <w:tcW w:w="4585" w:type="dxa"/>
+          </w:tcPr>
+          <w:p>
+            <w:pPr>
+              <w:pStyle w:val="NormalWeb"/>
+              <w:spacing w:before="0" w:beforeAutospacing="0" w:after="0" w:afterAutospacing="0" w:line="360" w:lineRule="auto"/>
+              <w:jc w:val="center"/>
+              <w:rPr>
+                <w:rFonts w:asciiTheme="minorHAnsi" w:hAnsiTheme="minorHAnsi" w:cstheme="minorHAnsi"/>
+                <w:rtl/>
+              </w:rPr>
+            </w:pPr>
+            <w:r>
+              <w:rPr>
+                <w:rFonts w:asciiTheme="minorHAnsi" w:hAnsiTheme="minorHAnsi" w:cstheme="minorHAnsi"/>
+              </w:rPr>
+              <w:t xml:space="preserve">BD relative to </w:t>
+            </w:r>
+            <w:r>
+              <w:rPr>
+                <w:rFonts w:asciiTheme="minorHAnsi" w:hAnsiTheme="minorHAnsi" w:cstheme="minorHAnsi"/>
+              </w:rPr>
+              <w:t>SZ</w:t>
+            </w:r>
+          </w:p>
+        </w:tc>
+      </w:tr>
+      <w:tr>
+        <w:tc>
+          <w:tcPr>
+            <w:tcW w:w="5092" w:type="dxa"/>
+          </w:tcPr>
+          <w:p>
+            <w:pPr>
+              <w:pStyle w:val="NormalWeb"/>
+              <w:spacing w:before="0" w:beforeAutospacing="0" w:after="0" w:afterAutospacing="0" w:line="360" w:lineRule="auto"/>
+              <w:jc w:val="center"/>
+              <w:rPr>
+                <w:rtl/>
+              </w:rPr>
+            </w:pPr>
+            <w:r>
+              <w:t>9</w:t>
+            </w:r>
+          </w:p>
+        </w:tc>
+        <w:tc>
+          <w:tcPr>
+            <w:tcW w:w="247" w:type="dxa"/>
+          </w:tcPr>
+          <w:p>
+            <w:pPr>
+              <w:pStyle w:val="NormalWeb"/>
+              <w:spacing w:before="0" w:beforeAutospacing="0" w:after="0" w:afterAutospacing="0" w:line="360" w:lineRule="auto"/>
+              <w:jc w:val="center"/>
               <w:rPr>
                 <w:rFonts w:asciiTheme="minorHAnsi" w:hAnsiTheme="minorHAnsi" w:cstheme="minorHAnsi"/>
                 <w:color w:val="A5A5A5" w:themeColor="accent3"/>
               </w:rPr>
             </w:pPr>
             <w:r>
-              <w:rPr>
-                <w:color w:val="A5A5A5" w:themeColor="accent3"/>
-              </w:rPr>
-              <w:object w:dxaOrig="8400" w:dyaOrig="5184" w14:anchorId="6870623E">
+              <w:object w:dxaOrig="8400" w:dyaOrig="5184" w14:anchorId="2A6E5911">
                 <v:shapetype id="_x0000_t75" coordsize="21600,21600" o:spt="75" o:preferrelative="t" path="m@4@5l@4@11@9@11@9@5xe" filled="f" stroked="f">
                   <v:stroke joinstyle="miter"/>
                   <v:formulas>
@@ -4131,36 +4318,34 @@
                   <v:path o:extrusionok="f" gradientshapeok="t" o:connecttype="rect"/>
                   <o:lock v:ext="edit" aspectratio="t"/>
                 </v:shapetype>
-                <v:shape id="_x0000_i1025" type="#_x0000_t75" style="width:210.65pt;height:130.65pt" o:ole="">
+                <v:shape id="_x0000_i3238" type="#_x0000_t75" style="width:217.8pt;height:134.4pt" o:ole="">
                   <v:imagedata r:id="rId14" o:title=""/>
                 </v:shape>
-                <o:OLEObject Type="Embed" ProgID="Paint.Picture" ShapeID="_x0000_i1025" DrawAspect="Content" ObjectID="_1708456717" r:id="rId15"/>
+                <o:OLEObject Type="Embed" ProgID="Paint.Picture" ShapeID="_x0000_i3238" DrawAspect="Content" ObjectID="_1708519167" r:id="rId15"/>
               </w:object>
             </w:r>
           </w:p>
         </w:tc>
         <w:tc>
           <w:tcPr>
-            <w:tcW w:w="4615" w:type="dxa"/>
+            <w:tcW w:w="4585" w:type="dxa"/>
           </w:tcPr>
           <w:p>
             <w:pPr>
               <w:pStyle w:val="NormalWeb"/>
               <w:spacing w:before="0" w:beforeAutospacing="0" w:after="0" w:afterAutospacing="0" w:line="360" w:lineRule="auto"/>
+              <w:jc w:val="center"/>
               <w:rPr>
                 <w:rFonts w:asciiTheme="minorHAnsi" w:hAnsiTheme="minorHAnsi" w:cstheme="minorHAnsi"/>
                 <w:color w:val="A5A5A5" w:themeColor="accent3"/>
               </w:rPr>
             </w:pPr>
             <w:r>
-              <w:rPr>
-                <w:color w:val="A5A5A5" w:themeColor="accent3"/>
-              </w:rPr>
-              <w:object w:dxaOrig="8400" w:dyaOrig="5184" w14:anchorId="3A75C34F">
-                <v:shape id="_x0000_i1026" type="#_x0000_t75" style="width:223.35pt;height:138pt" o:ole="">
+              <w:object w:dxaOrig="8400" w:dyaOrig="5184" w14:anchorId="624B922F">
+                <v:shape id="_x0000_i3239" type="#_x0000_t75" style="width:216.6pt;height:133.2pt" o:ole="">
                   <v:imagedata r:id="rId16" o:title=""/>
                 </v:shape>
-                <o:OLEObject Type="Embed" ProgID="Paint.Picture" ShapeID="_x0000_i1026" DrawAspect="Content" ObjectID="_1708456718" r:id="rId17"/>
+                <o:OLEObject Type="Embed" ProgID="Paint.Picture" ShapeID="_x0000_i3239" DrawAspect="Content" ObjectID="_1708519168" r:id="rId17"/>
               </w:object>
             </w:r>
           </w:p>
@@ -4169,52 +4354,67 @@
       <w:tr>
         <w:tc>
           <w:tcPr>
-            <w:tcW w:w="4401" w:type="dxa"/>
+            <w:tcW w:w="5092" w:type="dxa"/>
           </w:tcPr>
           <w:p>
             <w:pPr>
               <w:pStyle w:val="NormalWeb"/>
               <w:spacing w:before="0" w:beforeAutospacing="0" w:after="0" w:afterAutospacing="0" w:line="360" w:lineRule="auto"/>
+              <w:jc w:val="center"/>
+              <w:rPr>
+                <w:rtl/>
+              </w:rPr>
+            </w:pPr>
+            <w:r>
+              <w:lastRenderedPageBreak/>
+              <w:t>11</w:t>
+            </w:r>
+          </w:p>
+        </w:tc>
+        <w:tc>
+          <w:tcPr>
+            <w:tcW w:w="247" w:type="dxa"/>
+          </w:tcPr>
+          <w:p>
+            <w:pPr>
+              <w:pStyle w:val="NormalWeb"/>
+              <w:spacing w:before="0" w:beforeAutospacing="0" w:after="0" w:afterAutospacing="0" w:line="360" w:lineRule="auto"/>
+              <w:jc w:val="center"/>
               <w:rPr>
                 <w:rFonts w:asciiTheme="minorHAnsi" w:hAnsiTheme="minorHAnsi" w:cstheme="minorHAnsi"/>
                 <w:color w:val="A5A5A5" w:themeColor="accent3"/>
               </w:rPr>
             </w:pPr>
             <w:r>
-              <w:rPr>
-                <w:color w:val="A5A5A5" w:themeColor="accent3"/>
-              </w:rPr>
-              <w:object w:dxaOrig="8400" w:dyaOrig="5184" w14:anchorId="52D27EEC">
-                <v:shape id="_x0000_i1027" type="#_x0000_t75" style="width:212pt;height:131.35pt" o:ole="">
+              <w:object w:dxaOrig="8400" w:dyaOrig="5184" w14:anchorId="77433692">
+                <v:shape id="_x0000_i3240" type="#_x0000_t75" style="width:212.4pt;height:130.2pt" o:ole="">
                   <v:imagedata r:id="rId18" o:title=""/>
                 </v:shape>
-                <o:OLEObject Type="Embed" ProgID="Paint.Picture" ShapeID="_x0000_i1027" DrawAspect="Content" ObjectID="_1708456719" r:id="rId19"/>
+                <o:OLEObject Type="Embed" ProgID="Paint.Picture" ShapeID="_x0000_i3240" DrawAspect="Content" ObjectID="_1708519169" r:id="rId19"/>
               </w:object>
             </w:r>
           </w:p>
         </w:tc>
         <w:tc>
           <w:tcPr>
-            <w:tcW w:w="4615" w:type="dxa"/>
+            <w:tcW w:w="4585" w:type="dxa"/>
           </w:tcPr>
           <w:p>
             <w:pPr>
               <w:pStyle w:val="NormalWeb"/>
               <w:spacing w:before="0" w:beforeAutospacing="0" w:after="0" w:afterAutospacing="0" w:line="360" w:lineRule="auto"/>
+              <w:jc w:val="center"/>
               <w:rPr>
                 <w:rFonts w:asciiTheme="minorHAnsi" w:hAnsiTheme="minorHAnsi" w:cstheme="minorHAnsi"/>
                 <w:color w:val="A5A5A5" w:themeColor="accent3"/>
               </w:rPr>
             </w:pPr>
             <w:r>
-              <w:rPr>
-                <w:color w:val="A5A5A5" w:themeColor="accent3"/>
-              </w:rPr>
-              <w:object w:dxaOrig="8400" w:dyaOrig="5184" w14:anchorId="705BF9AD">
-                <v:shape id="_x0000_i1028" type="#_x0000_t75" style="width:212.65pt;height:131.35pt" o:ole="">
+              <w:object w:dxaOrig="8400" w:dyaOrig="5184" w14:anchorId="06CD484B">
+                <v:shape id="_x0000_i3241" type="#_x0000_t75" style="width:208.8pt;height:129pt" o:ole="">
                   <v:imagedata r:id="rId20" o:title=""/>
                 </v:shape>
-                <o:OLEObject Type="Embed" ProgID="Paint.Picture" ShapeID="_x0000_i1028" DrawAspect="Content" ObjectID="_1708456720" r:id="rId21"/>
+                <o:OLEObject Type="Embed" ProgID="Paint.Picture" ShapeID="_x0000_i3241" DrawAspect="Content" ObjectID="_1708519170" r:id="rId21"/>
               </w:object>
             </w:r>
           </w:p>
@@ -4223,52 +4423,136 @@
       <w:tr>
         <w:tc>
           <w:tcPr>
-            <w:tcW w:w="4401" w:type="dxa"/>
+            <w:tcW w:w="5092" w:type="dxa"/>
           </w:tcPr>
           <w:p>
             <w:pPr>
               <w:pStyle w:val="NormalWeb"/>
               <w:spacing w:before="0" w:beforeAutospacing="0" w:after="0" w:afterAutospacing="0" w:line="360" w:lineRule="auto"/>
+              <w:jc w:val="center"/>
               <w:rPr>
                 <w:rFonts w:asciiTheme="minorHAnsi" w:hAnsiTheme="minorHAnsi" w:cstheme="minorHAnsi"/>
                 <w:color w:val="A5A5A5" w:themeColor="accent3"/>
               </w:rPr>
             </w:pPr>
             <w:r>
+              <w:t>24</w:t>
+            </w:r>
+          </w:p>
+        </w:tc>
+        <w:tc>
+          <w:tcPr>
+            <w:tcW w:w="247" w:type="dxa"/>
+          </w:tcPr>
+          <w:p>
+            <w:pPr>
+              <w:pStyle w:val="NormalWeb"/>
+              <w:spacing w:before="0" w:beforeAutospacing="0" w:after="0" w:afterAutospacing="0" w:line="360" w:lineRule="auto"/>
+              <w:jc w:val="center"/>
               <w:rPr>
+                <w:rFonts w:asciiTheme="minorHAnsi" w:hAnsiTheme="minorHAnsi" w:cstheme="minorHAnsi"/>
                 <w:color w:val="A5A5A5" w:themeColor="accent3"/>
               </w:rPr>
-              <w:object w:dxaOrig="8400" w:dyaOrig="5184" w14:anchorId="138648CD">
-                <v:shape id="_x0000_i1029" type="#_x0000_t75" style="width:210pt;height:129.35pt" o:ole="">
+            </w:pPr>
+            <w:r>
+              <w:object w:dxaOrig="8400" w:dyaOrig="5184" w14:anchorId="5989ECD3">
+                <v:shape id="_x0000_i3242" type="#_x0000_t75" style="width:216.6pt;height:133.8pt" o:ole="">
                   <v:imagedata r:id="rId22" o:title=""/>
                 </v:shape>
-                <o:OLEObject Type="Embed" ProgID="Paint.Picture" ShapeID="_x0000_i1029" DrawAspect="Content" ObjectID="_1708456721" r:id="rId23"/>
+                <o:OLEObject Type="Embed" ProgID="Paint.Picture" ShapeID="_x0000_i3242" DrawAspect="Content" ObjectID="_1708519171" r:id="rId23"/>
               </w:object>
             </w:r>
           </w:p>
         </w:tc>
         <w:tc>
           <w:tcPr>
-            <w:tcW w:w="4615" w:type="dxa"/>
+            <w:tcW w:w="4585" w:type="dxa"/>
           </w:tcPr>
           <w:p>
             <w:pPr>
               <w:pStyle w:val="NormalWeb"/>
               <w:spacing w:before="0" w:beforeAutospacing="0" w:after="0" w:afterAutospacing="0" w:line="360" w:lineRule="auto"/>
+              <w:jc w:val="center"/>
               <w:rPr>
                 <w:rFonts w:asciiTheme="minorHAnsi" w:hAnsiTheme="minorHAnsi" w:cstheme="minorHAnsi"/>
                 <w:color w:val="A5A5A5" w:themeColor="accent3"/>
               </w:rPr>
             </w:pPr>
             <w:r>
-              <w:rPr>
-                <w:color w:val="A5A5A5" w:themeColor="accent3"/>
-              </w:rPr>
-              <w:object w:dxaOrig="8400" w:dyaOrig="5184" w14:anchorId="21A3AA21">
-                <v:shape id="_x0000_i1030" type="#_x0000_t75" style="width:209.35pt;height:129.35pt" o:ole="">
+              <w:object w:dxaOrig="8400" w:dyaOrig="5184" w14:anchorId="0B2DA0A6">
+                <v:shape id="_x0000_i3243" type="#_x0000_t75" style="width:218.4pt;height:134.4pt" o:ole="">
                   <v:imagedata r:id="rId24" o:title=""/>
                 </v:shape>
-                <o:OLEObject Type="Embed" ProgID="Paint.Picture" ShapeID="_x0000_i1030" DrawAspect="Content" ObjectID="_1708456722" r:id="rId25"/>
+                <o:OLEObject Type="Embed" ProgID="Paint.Picture" ShapeID="_x0000_i3243" DrawAspect="Content" ObjectID="_1708519172" r:id="rId25"/>
+              </w:object>
+            </w:r>
+          </w:p>
+        </w:tc>
+      </w:tr>
+      <w:tr>
+        <w:tc>
+          <w:tcPr>
+            <w:tcW w:w="5092" w:type="dxa"/>
+          </w:tcPr>
+          <w:p>
+            <w:pPr>
+              <w:pStyle w:val="NormalWeb"/>
+              <w:spacing w:before="0" w:beforeAutospacing="0" w:after="0" w:afterAutospacing="0" w:line="360" w:lineRule="auto"/>
+              <w:jc w:val="center"/>
+              <w:rPr>
+                <w:rFonts w:asciiTheme="minorHAnsi" w:hAnsiTheme="minorHAnsi" w:cstheme="minorHAnsi"/>
+              </w:rPr>
+            </w:pPr>
+            <w:r>
+              <w:rPr>
+                <w:rFonts w:asciiTheme="minorHAnsi" w:hAnsiTheme="minorHAnsi" w:cstheme="minorHAnsi"/>
+              </w:rPr>
+              <w:t>46</w:t>
+            </w:r>
+          </w:p>
+        </w:tc>
+        <w:tc>
+          <w:tcPr>
+            <w:tcW w:w="247" w:type="dxa"/>
+          </w:tcPr>
+          <w:p>
+            <w:pPr>
+              <w:pStyle w:val="NormalWeb"/>
+              <w:spacing w:before="0" w:beforeAutospacing="0" w:after="0" w:afterAutospacing="0" w:line="360" w:lineRule="auto"/>
+              <w:jc w:val="center"/>
+              <w:rPr>
+                <w:rtl/>
+              </w:rPr>
+            </w:pPr>
+            <w:r>
+              <w:object w:dxaOrig="8400" w:dyaOrig="5184" w14:anchorId="1EB05C1C">
+                <v:shape id="_x0000_i3244" type="#_x0000_t75" style="width:217.8pt;height:134.4pt" o:ole="">
+                  <v:imagedata r:id="rId26" o:title=""/>
+                </v:shape>
+                <o:OLEObject Type="Embed" ProgID="Paint.Picture" ShapeID="_x0000_i3244" DrawAspect="Content" ObjectID="_1708519173" r:id="rId27"/>
+              </w:object>
+            </w:r>
+          </w:p>
+        </w:tc>
+        <w:tc>
+          <w:tcPr>
+            <w:tcW w:w="4585" w:type="dxa"/>
+          </w:tcPr>
+          <w:p>
+            <w:pPr>
+              <w:pStyle w:val="NormalWeb"/>
+              <w:spacing w:before="0" w:beforeAutospacing="0" w:after="0" w:afterAutospacing="0" w:line="360" w:lineRule="auto"/>
+              <w:jc w:val="center"/>
+              <w:rPr>
+                <w:rtl/>
+              </w:rPr>
+            </w:pPr>
+            <w:r>
+              <w:object w:dxaOrig="8400" w:dyaOrig="5184" w14:anchorId="3DEA879E">
+                <v:shape id="_x0000_i3245" type="#_x0000_t75" style="width:218.4pt;height:135pt" o:ole="">
+                  <v:imagedata r:id="rId28" o:title=""/>
+                </v:shape>
+                <o:OLEObject Type="Embed" ProgID="Paint.Picture" ShapeID="_x0000_i3245" DrawAspect="Content" ObjectID="_1708519174" r:id="rId29"/>
               </w:object>
             </w:r>
           </w:p>
@@ -4280,364 +4564,592 @@
         <w:pStyle w:val="NormalWeb"/>
         <w:spacing w:before="0" w:beforeAutospacing="0" w:after="0" w:afterAutospacing="0" w:line="360" w:lineRule="auto"/>
         <w:rPr>
+          <w:rFonts w:asciiTheme="minorHAnsi" w:hAnsiTheme="minorHAnsi" w:cstheme="minorHAnsi"/>
+          <w:rtl/>
+        </w:rPr>
+      </w:pPr>
+      <w:r>
+        <w:rPr>
+          <w:rFonts w:asciiTheme="minorHAnsi" w:hAnsiTheme="minorHAnsi" w:cstheme="minorHAnsi"/>
+        </w:rPr>
+        <w:t xml:space="preserve">Figure 2: </w:t>
+      </w:r>
+      <w:r>
+        <w:rPr>
+          <w:rFonts w:asciiTheme="minorHAnsi" w:hAnsiTheme="minorHAnsi" w:cstheme="minorHAnsi"/>
+        </w:rPr>
+        <w:t>Eight</w:t>
+      </w:r>
+      <w:r>
+        <w:rPr>
+          <w:rFonts w:asciiTheme="minorHAnsi" w:hAnsiTheme="minorHAnsi" w:cstheme="minorHAnsi"/>
+        </w:rPr>
+        <w:t xml:space="preserve"> volcano plots that display the genes that were most differentially expressed in different areas of the brain </w:t>
+      </w:r>
+      <w:r>
+        <w:rPr>
+          <w:rFonts w:asciiTheme="minorHAnsi" w:hAnsiTheme="minorHAnsi" w:cstheme="minorHAnsi"/>
+        </w:rPr>
+        <w:t xml:space="preserve">in BD patients </w:t>
+      </w:r>
+      <w:r>
+        <w:rPr>
+          <w:rFonts w:asciiTheme="minorHAnsi" w:hAnsiTheme="minorHAnsi" w:cstheme="minorHAnsi"/>
+        </w:rPr>
+        <w:t xml:space="preserve">(red) </w:t>
+      </w:r>
+      <w:r>
+        <w:rPr>
+          <w:rFonts w:asciiTheme="minorHAnsi" w:hAnsiTheme="minorHAnsi" w:cstheme="minorHAnsi"/>
+        </w:rPr>
+        <w:t>relative to healthy patients (left column) and SZ patients (right column)</w:t>
+      </w:r>
+      <w:r>
+        <w:rPr>
+          <w:rFonts w:asciiTheme="minorHAnsi" w:hAnsiTheme="minorHAnsi" w:cstheme="minorHAnsi"/>
+        </w:rPr>
+        <w:t>.</w:t>
+      </w:r>
+    </w:p>
+    <w:p>
+      <w:pPr>
+        <w:pStyle w:val="NormalWeb"/>
+        <w:spacing w:before="0" w:beforeAutospacing="0" w:after="0" w:afterAutospacing="0" w:line="360" w:lineRule="auto"/>
+        <w:rPr>
+          <w:rFonts w:asciiTheme="minorHAnsi" w:hAnsiTheme="minorHAnsi" w:cstheme="minorHAnsi"/>
+        </w:rPr>
+      </w:pPr>
+    </w:p>
+    <w:p>
+      <w:pPr>
+        <w:pStyle w:val="NormalWeb"/>
+        <w:spacing w:before="0" w:beforeAutospacing="0" w:after="0" w:afterAutospacing="0" w:line="360" w:lineRule="auto"/>
+        <w:rPr>
+          <w:rFonts w:asciiTheme="minorHAnsi" w:hAnsiTheme="minorHAnsi" w:cstheme="minorHAnsi"/>
+        </w:rPr>
+      </w:pPr>
+      <w:r>
+        <w:rPr>
+          <w:rFonts w:asciiTheme="minorHAnsi" w:hAnsiTheme="minorHAnsi" w:cstheme="minorHAnsi"/>
+        </w:rPr>
+        <w:t xml:space="preserve">After we have completed the differential expression analysis, </w:t>
+      </w:r>
+      <w:r>
+        <w:rPr>
+          <w:rFonts w:asciiTheme="minorHAnsi" w:hAnsiTheme="minorHAnsi" w:cstheme="minorHAnsi"/>
+        </w:rPr>
+        <w:t xml:space="preserve">we aimed to further understand the four </w:t>
+      </w:r>
+      <w:r>
+        <w:rPr>
+          <w:rFonts w:asciiTheme="minorHAnsi" w:hAnsiTheme="minorHAnsi" w:cstheme="minorHAnsi"/>
+        </w:rPr>
+        <w:t xml:space="preserve">highly expressed genes that we have found in </w:t>
+      </w:r>
+      <w:r>
+        <w:rPr>
+          <w:rFonts w:asciiTheme="minorHAnsi" w:hAnsiTheme="minorHAnsi" w:cstheme="minorHAnsi"/>
+        </w:rPr>
+        <w:t>figure 1</w:t>
+      </w:r>
+      <w:r>
+        <w:rPr>
+          <w:rFonts w:asciiTheme="minorHAnsi" w:hAnsiTheme="minorHAnsi" w:cstheme="minorHAnsi"/>
+        </w:rPr>
+        <w:t xml:space="preserve"> (MTND6P4, LINC0234</w:t>
+      </w:r>
+      <w:r>
+        <w:rPr>
+          <w:rFonts w:asciiTheme="minorHAnsi" w:hAnsiTheme="minorHAnsi" w:cstheme="minorHAnsi"/>
+        </w:rPr>
+        <w:t>0</w:t>
+      </w:r>
+      <w:r>
+        <w:rPr>
+          <w:rFonts w:asciiTheme="minorHAnsi" w:hAnsiTheme="minorHAnsi" w:cstheme="minorHAnsi"/>
+        </w:rPr>
+        <w:t>,</w:t>
+      </w:r>
+      <w:r>
+        <w:rPr>
+          <w:rFonts w:asciiTheme="minorHAnsi" w:hAnsiTheme="minorHAnsi" w:cstheme="minorHAnsi"/>
+        </w:rPr>
+        <w:t xml:space="preserve"> IL1RL1,</w:t>
+      </w:r>
+      <w:r>
+        <w:rPr>
+          <w:rFonts w:asciiTheme="minorHAnsi" w:hAnsiTheme="minorHAnsi" w:cstheme="minorHAnsi"/>
+        </w:rPr>
+        <w:t xml:space="preserve"> MT1X)</w:t>
+      </w:r>
+      <w:r>
+        <w:rPr>
+          <w:rFonts w:asciiTheme="minorHAnsi" w:hAnsiTheme="minorHAnsi" w:cstheme="minorHAnsi"/>
+        </w:rPr>
+        <w:t>.</w:t>
+      </w:r>
+      <w:r>
+        <w:rPr>
+          <w:rFonts w:asciiTheme="minorHAnsi" w:hAnsiTheme="minorHAnsi" w:cstheme="minorHAnsi"/>
+        </w:rPr>
+        <w:t xml:space="preserve"> </w:t>
+      </w:r>
+      <w:r>
+        <w:rPr>
+          <w:rFonts w:asciiTheme="minorHAnsi" w:hAnsiTheme="minorHAnsi" w:cstheme="minorHAnsi"/>
+        </w:rPr>
+        <w:t xml:space="preserve">Using </w:t>
+      </w:r>
+      <w:r>
+        <w:rPr>
+          <w:rFonts w:asciiTheme="minorHAnsi" w:hAnsiTheme="minorHAnsi" w:cstheme="minorHAnsi"/>
+        </w:rPr>
+        <w:t>violin plot</w:t>
+      </w:r>
+      <w:r>
+        <w:rPr>
+          <w:rFonts w:asciiTheme="minorHAnsi" w:hAnsiTheme="minorHAnsi" w:cstheme="minorHAnsi"/>
+        </w:rPr>
+        <w:t>s</w:t>
+      </w:r>
+      <w:r>
+        <w:rPr>
+          <w:rFonts w:asciiTheme="minorHAnsi" w:hAnsiTheme="minorHAnsi" w:cstheme="minorHAnsi"/>
+        </w:rPr>
+        <w:t>, we compared the expression levels of the genes in the three populations we are dealing with (BD patients, SZ patients and healthy patients)</w:t>
+      </w:r>
+      <w:r>
+        <w:rPr>
+          <w:rFonts w:asciiTheme="minorHAnsi" w:hAnsiTheme="minorHAnsi" w:cstheme="minorHAnsi"/>
+        </w:rPr>
+        <w:t xml:space="preserve"> but to our inconvenience, t</w:t>
+      </w:r>
+      <w:r>
+        <w:rPr>
+          <w:rFonts w:asciiTheme="minorHAnsi" w:hAnsiTheme="minorHAnsi" w:cstheme="minorHAnsi"/>
+        </w:rPr>
+        <w:t xml:space="preserve">he plots looked a bit odd because of a </w:t>
+      </w:r>
+      <w:r>
+        <w:rPr>
+          <w:rFonts w:asciiTheme="minorHAnsi" w:hAnsiTheme="minorHAnsi" w:cstheme="minorHAnsi"/>
+        </w:rPr>
+        <w:t>small</w:t>
+      </w:r>
+      <w:r>
+        <w:rPr>
+          <w:rFonts w:asciiTheme="minorHAnsi" w:hAnsiTheme="minorHAnsi" w:cstheme="minorHAnsi"/>
+        </w:rPr>
+        <w:t xml:space="preserve"> </w:t>
+      </w:r>
+      <w:r>
+        <w:rPr>
+          <w:rFonts w:asciiTheme="minorHAnsi" w:hAnsiTheme="minorHAnsi" w:cstheme="minorHAnsi"/>
+        </w:rPr>
+        <w:t>number</w:t>
+      </w:r>
+      <w:r>
+        <w:rPr>
+          <w:rFonts w:asciiTheme="minorHAnsi" w:hAnsiTheme="minorHAnsi" w:cstheme="minorHAnsi"/>
+        </w:rPr>
+        <w:t xml:space="preserve"> of samples which had extremely high </w:t>
+      </w:r>
+      <w:r>
+        <w:rPr>
+          <w:rFonts w:asciiTheme="minorHAnsi" w:hAnsiTheme="minorHAnsi" w:cstheme="minorHAnsi"/>
+        </w:rPr>
+        <w:t xml:space="preserve">gene </w:t>
+      </w:r>
+      <w:r>
+        <w:rPr>
+          <w:rFonts w:asciiTheme="minorHAnsi" w:hAnsiTheme="minorHAnsi" w:cstheme="minorHAnsi"/>
+        </w:rPr>
+        <w:t>counts</w:t>
+      </w:r>
+      <w:r>
+        <w:rPr>
+          <w:rFonts w:asciiTheme="minorHAnsi" w:hAnsiTheme="minorHAnsi" w:cstheme="minorHAnsi"/>
+        </w:rPr>
+        <w:t xml:space="preserve">. To solve this </w:t>
+      </w:r>
+      <w:r>
+        <w:rPr>
+          <w:rFonts w:asciiTheme="minorHAnsi" w:hAnsiTheme="minorHAnsi" w:cstheme="minorHAnsi"/>
+        </w:rPr>
+        <w:t>problem,</w:t>
+      </w:r>
+      <w:r>
+        <w:rPr>
+          <w:rFonts w:asciiTheme="minorHAnsi" w:hAnsiTheme="minorHAnsi" w:cstheme="minorHAnsi"/>
+        </w:rPr>
+        <w:t xml:space="preserve"> </w:t>
+      </w:r>
+      <w:r>
+        <w:rPr>
+          <w:rFonts w:asciiTheme="minorHAnsi" w:hAnsiTheme="minorHAnsi" w:cstheme="minorHAnsi"/>
+        </w:rPr>
+        <w:t>we had to cut</w:t>
+      </w:r>
+      <w:r>
+        <w:rPr>
+          <w:rFonts w:asciiTheme="minorHAnsi" w:hAnsiTheme="minorHAnsi" w:cstheme="minorHAnsi"/>
+        </w:rPr>
+        <w:t xml:space="preserve"> </w:t>
+      </w:r>
+      <w:r>
+        <w:rPr>
+          <w:rFonts w:asciiTheme="minorHAnsi" w:hAnsiTheme="minorHAnsi" w:cstheme="minorHAnsi"/>
+        </w:rPr>
+        <w:t>off the plots</w:t>
+      </w:r>
+      <w:r>
+        <w:rPr>
+          <w:rFonts w:asciiTheme="minorHAnsi" w:hAnsiTheme="minorHAnsi" w:cstheme="minorHAnsi"/>
+        </w:rPr>
+        <w:t>' tops</w:t>
+      </w:r>
+      <w:r>
+        <w:rPr>
+          <w:rFonts w:asciiTheme="minorHAnsi" w:hAnsiTheme="minorHAnsi" w:cstheme="minorHAnsi"/>
+        </w:rPr>
+        <w:t xml:space="preserve"> </w:t>
+      </w:r>
+      <w:proofErr w:type="gramStart"/>
+      <w:r>
+        <w:rPr>
+          <w:rFonts w:asciiTheme="minorHAnsi" w:hAnsiTheme="minorHAnsi" w:cstheme="minorHAnsi"/>
+        </w:rPr>
+        <w:t>in order to</w:t>
+      </w:r>
+      <w:proofErr w:type="gramEnd"/>
+      <w:r>
+        <w:rPr>
+          <w:rFonts w:asciiTheme="minorHAnsi" w:hAnsiTheme="minorHAnsi" w:cstheme="minorHAnsi"/>
+        </w:rPr>
+        <w:t xml:space="preserve"> see them properly. As expected, the plots of BD and SZ were very similar to each other while very distinct from</w:t>
+      </w:r>
+      <w:r>
+        <w:rPr>
+          <w:rFonts w:asciiTheme="minorHAnsi" w:hAnsiTheme="minorHAnsi" w:cstheme="minorHAnsi"/>
+        </w:rPr>
+        <w:t xml:space="preserve"> those of</w:t>
+      </w:r>
+      <w:r>
+        <w:rPr>
+          <w:rFonts w:asciiTheme="minorHAnsi" w:hAnsiTheme="minorHAnsi" w:cstheme="minorHAnsi"/>
+        </w:rPr>
+        <w:t xml:space="preserve"> the healthy individuals (figure 3).</w:t>
+      </w:r>
+      <w:r>
+        <w:rPr>
+          <w:rFonts w:asciiTheme="minorHAnsi" w:hAnsiTheme="minorHAnsi" w:cstheme="minorHAnsi"/>
+        </w:rPr>
+        <w:t xml:space="preserve"> It </w:t>
+      </w:r>
+      <w:r>
+        <w:rPr>
+          <w:rFonts w:asciiTheme="minorHAnsi" w:hAnsiTheme="minorHAnsi" w:cstheme="minorHAnsi"/>
+        </w:rPr>
+        <w:lastRenderedPageBreak/>
+        <w:t xml:space="preserve">seems that the MTND6P4 </w:t>
+      </w:r>
+      <w:r>
+        <w:rPr>
+          <w:rFonts w:asciiTheme="minorHAnsi" w:hAnsiTheme="minorHAnsi" w:cstheme="minorHAnsi"/>
+        </w:rPr>
+        <w:t xml:space="preserve">which seemed promising as a specific biomarker for BD, </w:t>
+      </w:r>
+      <w:r>
+        <w:rPr>
+          <w:rFonts w:asciiTheme="minorHAnsi" w:hAnsiTheme="minorHAnsi" w:cstheme="minorHAnsi"/>
+        </w:rPr>
+        <w:t xml:space="preserve">is not actually differentially expressed between the BD and SZ patients but rather that the difference </w:t>
+      </w:r>
+      <w:r>
+        <w:rPr>
+          <w:rFonts w:asciiTheme="minorHAnsi" w:hAnsiTheme="minorHAnsi" w:cstheme="minorHAnsi"/>
+        </w:rPr>
+        <w:t>has</w:t>
+      </w:r>
+      <w:r>
+        <w:rPr>
+          <w:rFonts w:asciiTheme="minorHAnsi" w:hAnsiTheme="minorHAnsi" w:cstheme="minorHAnsi"/>
+        </w:rPr>
+        <w:t xml:space="preserve"> occurred </w:t>
+      </w:r>
+      <w:proofErr w:type="gramStart"/>
+      <w:r>
+        <w:rPr>
+          <w:rFonts w:asciiTheme="minorHAnsi" w:hAnsiTheme="minorHAnsi" w:cstheme="minorHAnsi"/>
+        </w:rPr>
+        <w:t>as a result of</w:t>
+      </w:r>
+      <w:proofErr w:type="gramEnd"/>
+      <w:r>
+        <w:rPr>
+          <w:rFonts w:asciiTheme="minorHAnsi" w:hAnsiTheme="minorHAnsi" w:cstheme="minorHAnsi"/>
+        </w:rPr>
+        <w:t xml:space="preserve"> the rogue samples we have removed.</w:t>
+      </w:r>
+      <w:r>
+        <w:rPr>
+          <w:rFonts w:asciiTheme="minorHAnsi" w:hAnsiTheme="minorHAnsi" w:cstheme="minorHAnsi"/>
+        </w:rPr>
+        <w:t xml:space="preserve"> If that's so, then unfortunately we have failed to find any gene that acts as a biomarker to distinguish between BD patients and SZ patients.</w:t>
+      </w:r>
+      <w:r>
+        <w:rPr>
+          <w:rFonts w:asciiTheme="minorHAnsi" w:hAnsiTheme="minorHAnsi" w:cstheme="minorHAnsi"/>
+        </w:rPr>
+        <w:t xml:space="preserve"> On the other hand, the LINC02340 and MT1X genes shows great resemblance between the graphs of BD and SZ while maintaining very distinct measures in comparison to the healthy control group. It is important to mention that the IL1RL1's BD graph looks somewhat in-between the graphs of SZ and the healthy patients so even though its expression is significantly </w:t>
+      </w:r>
+      <w:r>
+        <w:rPr>
+          <w:rFonts w:asciiTheme="minorHAnsi" w:hAnsiTheme="minorHAnsi" w:cstheme="minorHAnsi"/>
+        </w:rPr>
+        <w:t>higher than the healthy people's expression, it is better not to use it as a biomarker because of its BD</w:t>
+      </w:r>
+      <w:r>
+        <w:rPr>
+          <w:rFonts w:asciiTheme="minorHAnsi" w:hAnsiTheme="minorHAnsi" w:cstheme="minorHAnsi"/>
+        </w:rPr>
+        <w:t xml:space="preserve"> gene</w:t>
+      </w:r>
+      <w:r>
+        <w:rPr>
+          <w:rFonts w:asciiTheme="minorHAnsi" w:hAnsiTheme="minorHAnsi" w:cstheme="minorHAnsi"/>
+        </w:rPr>
+        <w:t xml:space="preserve"> counts debatable resemblance to both the SZ </w:t>
+      </w:r>
+      <w:r>
+        <w:rPr>
+          <w:rFonts w:asciiTheme="minorHAnsi" w:hAnsiTheme="minorHAnsi" w:cstheme="minorHAnsi"/>
+        </w:rPr>
+        <w:t xml:space="preserve">gene </w:t>
+      </w:r>
+      <w:r>
+        <w:rPr>
+          <w:rFonts w:asciiTheme="minorHAnsi" w:hAnsiTheme="minorHAnsi" w:cstheme="minorHAnsi"/>
+        </w:rPr>
+        <w:t>counts</w:t>
+      </w:r>
+      <w:r>
+        <w:rPr>
+          <w:rFonts w:asciiTheme="minorHAnsi" w:hAnsiTheme="minorHAnsi" w:cstheme="minorHAnsi"/>
+        </w:rPr>
+        <w:t xml:space="preserve"> and the healthy gene counts.</w:t>
+      </w:r>
+    </w:p>
+    <w:p>
+      <w:pPr>
+        <w:pStyle w:val="NormalWeb"/>
+        <w:spacing w:before="0" w:beforeAutospacing="0" w:after="0" w:afterAutospacing="0" w:line="360" w:lineRule="auto"/>
+        <w:ind w:firstLine="720"/>
+        <w:rPr>
           <w:rFonts w:asciiTheme="minorHAnsi" w:hAnsiTheme="minorHAnsi" w:cstheme="minorHAnsi" w:hint="cs"/>
           <w:rtl/>
         </w:rPr>
       </w:pPr>
-      <w:r>
-        <w:rPr>
-          <w:rFonts w:asciiTheme="minorHAnsi" w:hAnsiTheme="minorHAnsi" w:cstheme="minorHAnsi"/>
-        </w:rPr>
-        <w:lastRenderedPageBreak/>
-        <w:t xml:space="preserve">Figure 2: </w:t>
-      </w:r>
-      <w:r>
-        <w:rPr>
-          <w:rFonts w:asciiTheme="minorHAnsi" w:hAnsiTheme="minorHAnsi" w:cstheme="minorHAnsi"/>
-        </w:rPr>
-        <w:t>S</w:t>
-      </w:r>
-      <w:r>
-        <w:rPr>
-          <w:rFonts w:asciiTheme="minorHAnsi" w:hAnsiTheme="minorHAnsi" w:cstheme="minorHAnsi"/>
-        </w:rPr>
-        <w:t>ix</w:t>
-      </w:r>
-      <w:r>
-        <w:rPr>
-          <w:rFonts w:asciiTheme="minorHAnsi" w:hAnsiTheme="minorHAnsi" w:cstheme="minorHAnsi"/>
-        </w:rPr>
-        <w:t xml:space="preserve"> volcano plots that display the genes that were most differentially expressed in different areas of the brain </w:t>
-      </w:r>
-      <w:r>
-        <w:rPr>
-          <w:rFonts w:asciiTheme="minorHAnsi" w:hAnsiTheme="minorHAnsi" w:cstheme="minorHAnsi"/>
-        </w:rPr>
-        <w:t xml:space="preserve">(red) </w:t>
-      </w:r>
-      <w:r>
-        <w:rPr>
-          <w:rFonts w:asciiTheme="minorHAnsi" w:hAnsiTheme="minorHAnsi" w:cstheme="minorHAnsi"/>
-        </w:rPr>
-        <w:t>relative to each other.</w:t>
+      <w:commentRangeStart w:id="8"/>
+      <w:r>
+        <w:rPr>
+          <w:rFonts w:asciiTheme="minorHAnsi" w:hAnsiTheme="minorHAnsi" w:cstheme="minorHAnsi"/>
+        </w:rPr>
+        <w:t>In addition, we have</w:t>
+      </w:r>
+      <w:r>
+        <w:rPr>
+          <w:rFonts w:asciiTheme="minorHAnsi" w:hAnsiTheme="minorHAnsi" w:cstheme="minorHAnsi"/>
+        </w:rPr>
+        <w:t xml:space="preserve"> also</w:t>
+      </w:r>
+      <w:r>
+        <w:rPr>
+          <w:rFonts w:asciiTheme="minorHAnsi" w:hAnsiTheme="minorHAnsi" w:cstheme="minorHAnsi"/>
+        </w:rPr>
+        <w:t xml:space="preserve"> used violin plots to further understand the genes CENPL (which is allegedly a specific biomarker for BD in the 9</w:t>
+      </w:r>
+      <w:r>
+        <w:rPr>
+          <w:rFonts w:asciiTheme="minorHAnsi" w:hAnsiTheme="minorHAnsi" w:cstheme="minorHAnsi"/>
+          <w:vertAlign w:val="superscript"/>
+        </w:rPr>
+        <w:t>th</w:t>
+      </w:r>
+      <w:r>
+        <w:rPr>
+          <w:rFonts w:asciiTheme="minorHAnsi" w:hAnsiTheme="minorHAnsi" w:cstheme="minorHAnsi"/>
+        </w:rPr>
+        <w:t xml:space="preserve"> area of the brain), C2orf83</w:t>
+      </w:r>
+      <w:r>
+        <w:rPr>
+          <w:rFonts w:asciiTheme="minorHAnsi" w:hAnsiTheme="minorHAnsi" w:cstheme="minorHAnsi"/>
+        </w:rPr>
+        <w:t xml:space="preserve"> </w:t>
+      </w:r>
+      <w:r>
+        <w:rPr>
+          <w:rFonts w:asciiTheme="minorHAnsi" w:hAnsiTheme="minorHAnsi" w:cstheme="minorHAnsi"/>
+        </w:rPr>
+        <w:t xml:space="preserve">(which is allegedly a biomarker </w:t>
+      </w:r>
+      <w:r>
+        <w:rPr>
+          <w:rFonts w:asciiTheme="minorHAnsi" w:hAnsiTheme="minorHAnsi" w:cstheme="minorHAnsi"/>
+        </w:rPr>
+        <w:t>to distinguish</w:t>
+      </w:r>
+      <w:r>
+        <w:rPr>
+          <w:rFonts w:asciiTheme="minorHAnsi" w:hAnsiTheme="minorHAnsi" w:cstheme="minorHAnsi"/>
+        </w:rPr>
+        <w:t xml:space="preserve"> BD</w:t>
+      </w:r>
+      <w:r>
+        <w:rPr>
+          <w:rFonts w:asciiTheme="minorHAnsi" w:hAnsiTheme="minorHAnsi" w:cstheme="minorHAnsi"/>
+        </w:rPr>
+        <w:t xml:space="preserve"> f</w:t>
+      </w:r>
+      <w:r>
+        <w:rPr>
+          <w:rFonts w:asciiTheme="minorHAnsi" w:hAnsiTheme="minorHAnsi" w:cstheme="minorHAnsi"/>
+        </w:rPr>
+        <w:t>ro</w:t>
+      </w:r>
+      <w:r>
+        <w:rPr>
+          <w:rFonts w:asciiTheme="minorHAnsi" w:hAnsiTheme="minorHAnsi" w:cstheme="minorHAnsi"/>
+        </w:rPr>
+        <w:t>m healthy patients</w:t>
+      </w:r>
+      <w:r>
+        <w:rPr>
+          <w:rFonts w:asciiTheme="minorHAnsi" w:hAnsiTheme="minorHAnsi" w:cstheme="minorHAnsi"/>
+        </w:rPr>
+        <w:t xml:space="preserve"> in the </w:t>
+      </w:r>
+      <w:r>
+        <w:rPr>
+          <w:rFonts w:asciiTheme="minorHAnsi" w:hAnsiTheme="minorHAnsi" w:cstheme="minorHAnsi"/>
+        </w:rPr>
+        <w:t>24</w:t>
+      </w:r>
+      <w:r>
+        <w:rPr>
+          <w:rFonts w:asciiTheme="minorHAnsi" w:hAnsiTheme="minorHAnsi" w:cstheme="minorHAnsi"/>
+          <w:vertAlign w:val="superscript"/>
+        </w:rPr>
+        <w:t>th</w:t>
+      </w:r>
+      <w:r>
+        <w:rPr>
+          <w:rFonts w:asciiTheme="minorHAnsi" w:hAnsiTheme="minorHAnsi" w:cstheme="minorHAnsi"/>
+        </w:rPr>
+        <w:t xml:space="preserve"> area of the brain)</w:t>
+      </w:r>
+      <w:r>
+        <w:rPr>
+          <w:rFonts w:asciiTheme="minorHAnsi" w:hAnsiTheme="minorHAnsi" w:cstheme="minorHAnsi"/>
+        </w:rPr>
+        <w:t xml:space="preserve">, </w:t>
+      </w:r>
+      <w:r>
+        <w:rPr>
+          <w:rFonts w:asciiTheme="minorHAnsi" w:hAnsiTheme="minorHAnsi" w:cstheme="minorHAnsi"/>
+        </w:rPr>
+        <w:t xml:space="preserve">LACRT and KRT18P11 </w:t>
+      </w:r>
+      <w:r>
+        <w:rPr>
+          <w:rFonts w:asciiTheme="minorHAnsi" w:hAnsiTheme="minorHAnsi" w:cstheme="minorHAnsi"/>
+        </w:rPr>
+        <w:t xml:space="preserve">(which </w:t>
+      </w:r>
+      <w:r>
+        <w:rPr>
+          <w:rFonts w:asciiTheme="minorHAnsi" w:hAnsiTheme="minorHAnsi" w:cstheme="minorHAnsi"/>
+        </w:rPr>
+        <w:t>are</w:t>
+      </w:r>
+      <w:r>
+        <w:rPr>
+          <w:rFonts w:asciiTheme="minorHAnsi" w:hAnsiTheme="minorHAnsi" w:cstheme="minorHAnsi"/>
+        </w:rPr>
+        <w:t xml:space="preserve"> allegedly biomarker</w:t>
+      </w:r>
+      <w:r>
+        <w:rPr>
+          <w:rFonts w:asciiTheme="minorHAnsi" w:hAnsiTheme="minorHAnsi" w:cstheme="minorHAnsi"/>
+        </w:rPr>
+        <w:t>s</w:t>
+      </w:r>
+      <w:r>
+        <w:rPr>
+          <w:rFonts w:asciiTheme="minorHAnsi" w:hAnsiTheme="minorHAnsi" w:cstheme="minorHAnsi"/>
+        </w:rPr>
+        <w:t xml:space="preserve"> to distinguish BD f</w:t>
+      </w:r>
+      <w:r>
+        <w:rPr>
+          <w:rFonts w:asciiTheme="minorHAnsi" w:hAnsiTheme="minorHAnsi" w:cstheme="minorHAnsi"/>
+        </w:rPr>
+        <w:t>ro</w:t>
+      </w:r>
+      <w:r>
+        <w:rPr>
+          <w:rFonts w:asciiTheme="minorHAnsi" w:hAnsiTheme="minorHAnsi" w:cstheme="minorHAnsi"/>
+        </w:rPr>
+        <w:t xml:space="preserve">m healthy patients in the </w:t>
+      </w:r>
+      <w:r>
+        <w:rPr>
+          <w:rFonts w:asciiTheme="minorHAnsi" w:hAnsiTheme="minorHAnsi" w:cstheme="minorHAnsi"/>
+        </w:rPr>
+        <w:t>46</w:t>
+      </w:r>
+      <w:r>
+        <w:rPr>
+          <w:rFonts w:asciiTheme="minorHAnsi" w:hAnsiTheme="minorHAnsi" w:cstheme="minorHAnsi"/>
+          <w:vertAlign w:val="superscript"/>
+        </w:rPr>
+        <w:t>th</w:t>
+      </w:r>
+      <w:r>
+        <w:rPr>
+          <w:rFonts w:asciiTheme="minorHAnsi" w:hAnsiTheme="minorHAnsi" w:cstheme="minorHAnsi"/>
+        </w:rPr>
+        <w:t xml:space="preserve"> area of the brain)</w:t>
+      </w:r>
+      <w:r>
+        <w:rPr>
+          <w:rFonts w:asciiTheme="minorHAnsi" w:hAnsiTheme="minorHAnsi" w:cstheme="minorHAnsi"/>
+        </w:rPr>
+        <w:t xml:space="preserve"> which we have identified in figure 2</w:t>
+      </w:r>
+      <w:r>
+        <w:rPr>
+          <w:rFonts w:asciiTheme="minorHAnsi" w:hAnsiTheme="minorHAnsi" w:cstheme="minorHAnsi"/>
+        </w:rPr>
+        <w:t>.</w:t>
+      </w:r>
+      <w:commentRangeEnd w:id="8"/>
+      <w:r>
+        <w:rPr>
+          <w:rStyle w:val="CommentReference"/>
+          <w:rFonts w:asciiTheme="minorHAnsi" w:eastAsiaTheme="minorHAnsi" w:hAnsiTheme="minorHAnsi" w:cstheme="minorBidi"/>
+        </w:rPr>
+        <w:commentReference w:id="8"/>
       </w:r>
     </w:p>
     <w:p>
       <w:pPr>
-        <w:pStyle w:val="NormalWeb"/>
-        <w:spacing w:before="0" w:beforeAutospacing="0" w:after="0" w:afterAutospacing="0" w:line="360" w:lineRule="auto"/>
-        <w:rPr>
-          <w:rFonts w:asciiTheme="minorHAnsi" w:hAnsiTheme="minorHAnsi" w:cstheme="minorHAnsi"/>
-        </w:rPr>
-      </w:pPr>
-    </w:p>
-    <w:p>
-      <w:pPr>
-        <w:pStyle w:val="NormalWeb"/>
-        <w:spacing w:before="0" w:beforeAutospacing="0" w:after="0" w:afterAutospacing="0" w:line="360" w:lineRule="auto"/>
-        <w:rPr>
-          <w:rFonts w:asciiTheme="minorHAnsi" w:hAnsiTheme="minorHAnsi" w:cstheme="minorHAnsi"/>
-        </w:rPr>
-      </w:pPr>
-      <w:r>
-        <w:rPr>
-          <w:rFonts w:asciiTheme="minorHAnsi" w:hAnsiTheme="minorHAnsi" w:cstheme="minorHAnsi"/>
-        </w:rPr>
-        <w:t xml:space="preserve">After we have completed the differential expression analysis, </w:t>
-      </w:r>
-      <w:r>
-        <w:rPr>
-          <w:rFonts w:asciiTheme="minorHAnsi" w:hAnsiTheme="minorHAnsi" w:cstheme="minorHAnsi"/>
-        </w:rPr>
-        <w:t xml:space="preserve">we aimed to further understand the four </w:t>
-      </w:r>
-      <w:r>
-        <w:rPr>
-          <w:rFonts w:asciiTheme="minorHAnsi" w:hAnsiTheme="minorHAnsi" w:cstheme="minorHAnsi"/>
-        </w:rPr>
-        <w:t>highly expressed genes that we have found in the first section of the analysis (MTND6P4, LINC0234</w:t>
-      </w:r>
-      <w:r>
-        <w:rPr>
-          <w:rFonts w:asciiTheme="minorHAnsi" w:hAnsiTheme="minorHAnsi" w:cstheme="minorHAnsi"/>
-        </w:rPr>
-        <w:t>0</w:t>
-      </w:r>
-      <w:r>
-        <w:rPr>
-          <w:rFonts w:asciiTheme="minorHAnsi" w:hAnsiTheme="minorHAnsi" w:cstheme="minorHAnsi"/>
-        </w:rPr>
-        <w:t>,</w:t>
-      </w:r>
-      <w:r>
-        <w:rPr>
-          <w:rFonts w:asciiTheme="minorHAnsi" w:hAnsiTheme="minorHAnsi" w:cstheme="minorHAnsi"/>
-        </w:rPr>
-        <w:t xml:space="preserve"> IL1RL1,</w:t>
-      </w:r>
-      <w:r>
-        <w:rPr>
-          <w:rFonts w:asciiTheme="minorHAnsi" w:hAnsiTheme="minorHAnsi" w:cstheme="minorHAnsi"/>
-        </w:rPr>
-        <w:t xml:space="preserve"> MT1X)</w:t>
-      </w:r>
-      <w:r>
-        <w:rPr>
-          <w:rFonts w:asciiTheme="minorHAnsi" w:hAnsiTheme="minorHAnsi" w:cstheme="minorHAnsi"/>
-        </w:rPr>
-        <w:t>.</w:t>
-      </w:r>
-      <w:r>
-        <w:rPr>
-          <w:rFonts w:asciiTheme="minorHAnsi" w:hAnsiTheme="minorHAnsi" w:cstheme="minorHAnsi"/>
-        </w:rPr>
-        <w:t xml:space="preserve"> </w:t>
-      </w:r>
-      <w:r>
-        <w:rPr>
-          <w:rFonts w:asciiTheme="minorHAnsi" w:hAnsiTheme="minorHAnsi" w:cstheme="minorHAnsi"/>
-        </w:rPr>
-        <w:t xml:space="preserve">Using </w:t>
-      </w:r>
-      <w:r>
-        <w:rPr>
-          <w:rFonts w:asciiTheme="minorHAnsi" w:hAnsiTheme="minorHAnsi" w:cstheme="minorHAnsi"/>
-        </w:rPr>
-        <w:t>violin plot</w:t>
-      </w:r>
-      <w:r>
-        <w:rPr>
-          <w:rFonts w:asciiTheme="minorHAnsi" w:hAnsiTheme="minorHAnsi" w:cstheme="minorHAnsi"/>
-        </w:rPr>
-        <w:t>s</w:t>
-      </w:r>
-      <w:r>
-        <w:rPr>
-          <w:rFonts w:asciiTheme="minorHAnsi" w:hAnsiTheme="minorHAnsi" w:cstheme="minorHAnsi"/>
-        </w:rPr>
-        <w:t>, we compared the expression levels of the genes in the three populations we are dealing with (BD patients, SZ patients and healthy patients)</w:t>
-      </w:r>
-      <w:r>
-        <w:rPr>
-          <w:rFonts w:asciiTheme="minorHAnsi" w:hAnsiTheme="minorHAnsi" w:cstheme="minorHAnsi"/>
-        </w:rPr>
-        <w:t xml:space="preserve"> but to our inconvenience, t</w:t>
-      </w:r>
-      <w:r>
-        <w:rPr>
-          <w:rFonts w:asciiTheme="minorHAnsi" w:hAnsiTheme="minorHAnsi" w:cstheme="minorHAnsi"/>
-        </w:rPr>
-        <w:t xml:space="preserve">he plots looked a bit odd because of a </w:t>
-      </w:r>
-      <w:r>
-        <w:rPr>
-          <w:rFonts w:asciiTheme="minorHAnsi" w:hAnsiTheme="minorHAnsi" w:cstheme="minorHAnsi"/>
-        </w:rPr>
-        <w:t>small</w:t>
-      </w:r>
-      <w:r>
-        <w:rPr>
-          <w:rFonts w:asciiTheme="minorHAnsi" w:hAnsiTheme="minorHAnsi" w:cstheme="minorHAnsi"/>
-        </w:rPr>
-        <w:t xml:space="preserve"> </w:t>
-      </w:r>
-      <w:r>
-        <w:rPr>
-          <w:rFonts w:asciiTheme="minorHAnsi" w:hAnsiTheme="minorHAnsi" w:cstheme="minorHAnsi"/>
-        </w:rPr>
-        <w:t>number</w:t>
-      </w:r>
-      <w:r>
-        <w:rPr>
-          <w:rFonts w:asciiTheme="minorHAnsi" w:hAnsiTheme="minorHAnsi" w:cstheme="minorHAnsi"/>
-        </w:rPr>
-        <w:t xml:space="preserve"> of samples which had extremely high </w:t>
-      </w:r>
-      <w:r>
-        <w:rPr>
-          <w:rFonts w:asciiTheme="minorHAnsi" w:hAnsiTheme="minorHAnsi" w:cstheme="minorHAnsi"/>
-        </w:rPr>
-        <w:t xml:space="preserve">gene </w:t>
-      </w:r>
-      <w:r>
-        <w:rPr>
-          <w:rFonts w:asciiTheme="minorHAnsi" w:hAnsiTheme="minorHAnsi" w:cstheme="minorHAnsi"/>
-        </w:rPr>
-        <w:t>counts</w:t>
-      </w:r>
-      <w:r>
-        <w:rPr>
-          <w:rFonts w:asciiTheme="minorHAnsi" w:hAnsiTheme="minorHAnsi" w:cstheme="minorHAnsi"/>
-        </w:rPr>
-        <w:t xml:space="preserve">. To solve this </w:t>
-      </w:r>
-      <w:r>
-        <w:rPr>
-          <w:rFonts w:asciiTheme="minorHAnsi" w:hAnsiTheme="minorHAnsi" w:cstheme="minorHAnsi"/>
-        </w:rPr>
-        <w:t>problem,</w:t>
-      </w:r>
-      <w:r>
-        <w:rPr>
-          <w:rFonts w:asciiTheme="minorHAnsi" w:hAnsiTheme="minorHAnsi" w:cstheme="minorHAnsi"/>
-        </w:rPr>
-        <w:t xml:space="preserve"> </w:t>
-      </w:r>
-      <w:r>
-        <w:rPr>
-          <w:rFonts w:asciiTheme="minorHAnsi" w:hAnsiTheme="minorHAnsi" w:cstheme="minorHAnsi"/>
-        </w:rPr>
-        <w:t>we had to cut</w:t>
-      </w:r>
-      <w:r>
-        <w:rPr>
-          <w:rFonts w:asciiTheme="minorHAnsi" w:hAnsiTheme="minorHAnsi" w:cstheme="minorHAnsi"/>
-        </w:rPr>
-        <w:t xml:space="preserve"> </w:t>
-      </w:r>
-      <w:r>
-        <w:rPr>
-          <w:rFonts w:asciiTheme="minorHAnsi" w:hAnsiTheme="minorHAnsi" w:cstheme="minorHAnsi"/>
-        </w:rPr>
-        <w:t>off the plots</w:t>
-      </w:r>
-      <w:r>
-        <w:rPr>
-          <w:rFonts w:asciiTheme="minorHAnsi" w:hAnsiTheme="minorHAnsi" w:cstheme="minorHAnsi"/>
-        </w:rPr>
-        <w:t>' tops</w:t>
-      </w:r>
-      <w:r>
-        <w:rPr>
-          <w:rFonts w:asciiTheme="minorHAnsi" w:hAnsiTheme="minorHAnsi" w:cstheme="minorHAnsi"/>
-        </w:rPr>
-        <w:t xml:space="preserve"> </w:t>
-      </w:r>
-      <w:proofErr w:type="gramStart"/>
-      <w:r>
-        <w:rPr>
-          <w:rFonts w:asciiTheme="minorHAnsi" w:hAnsiTheme="minorHAnsi" w:cstheme="minorHAnsi"/>
-        </w:rPr>
-        <w:t>in order to</w:t>
-      </w:r>
-      <w:proofErr w:type="gramEnd"/>
-      <w:r>
-        <w:rPr>
-          <w:rFonts w:asciiTheme="minorHAnsi" w:hAnsiTheme="minorHAnsi" w:cstheme="minorHAnsi"/>
-        </w:rPr>
-        <w:t xml:space="preserve"> see them properly. As expected, the plots of BD and SZ were very similar to each other while very distinct from</w:t>
-      </w:r>
-      <w:r>
-        <w:rPr>
-          <w:rFonts w:asciiTheme="minorHAnsi" w:hAnsiTheme="minorHAnsi" w:cstheme="minorHAnsi"/>
-        </w:rPr>
-        <w:t xml:space="preserve"> those of</w:t>
-      </w:r>
-      <w:r>
-        <w:rPr>
-          <w:rFonts w:asciiTheme="minorHAnsi" w:hAnsiTheme="minorHAnsi" w:cstheme="minorHAnsi"/>
-        </w:rPr>
-        <w:t xml:space="preserve"> the healthy individuals (figure 3).</w:t>
-      </w:r>
-      <w:r>
-        <w:rPr>
-          <w:rFonts w:asciiTheme="minorHAnsi" w:hAnsiTheme="minorHAnsi" w:cstheme="minorHAnsi"/>
-        </w:rPr>
-        <w:t xml:space="preserve"> It seems that the MTND6P4 </w:t>
-      </w:r>
-      <w:r>
-        <w:rPr>
-          <w:rFonts w:asciiTheme="minorHAnsi" w:hAnsiTheme="minorHAnsi" w:cstheme="minorHAnsi"/>
-        </w:rPr>
-        <w:t xml:space="preserve">which seemed promising as a specific biomarker for BD, </w:t>
-      </w:r>
-      <w:r>
-        <w:rPr>
-          <w:rFonts w:asciiTheme="minorHAnsi" w:hAnsiTheme="minorHAnsi" w:cstheme="minorHAnsi"/>
-        </w:rPr>
-        <w:t xml:space="preserve">is not actually differentially expressed between the BD and SZ patients but rather that the difference </w:t>
-      </w:r>
-      <w:r>
-        <w:rPr>
-          <w:rFonts w:asciiTheme="minorHAnsi" w:hAnsiTheme="minorHAnsi" w:cstheme="minorHAnsi"/>
-        </w:rPr>
-        <w:t>has</w:t>
-      </w:r>
-      <w:r>
-        <w:rPr>
-          <w:rFonts w:asciiTheme="minorHAnsi" w:hAnsiTheme="minorHAnsi" w:cstheme="minorHAnsi"/>
-        </w:rPr>
-        <w:t xml:space="preserve"> occurred </w:t>
-      </w:r>
-      <w:proofErr w:type="gramStart"/>
-      <w:r>
-        <w:rPr>
-          <w:rFonts w:asciiTheme="minorHAnsi" w:hAnsiTheme="minorHAnsi" w:cstheme="minorHAnsi"/>
-        </w:rPr>
-        <w:t>as a result of</w:t>
-      </w:r>
-      <w:proofErr w:type="gramEnd"/>
-      <w:r>
-        <w:rPr>
-          <w:rFonts w:asciiTheme="minorHAnsi" w:hAnsiTheme="minorHAnsi" w:cstheme="minorHAnsi"/>
-        </w:rPr>
-        <w:t xml:space="preserve"> the rogue samples we have removed.</w:t>
-      </w:r>
-      <w:r>
-        <w:rPr>
-          <w:rFonts w:asciiTheme="minorHAnsi" w:hAnsiTheme="minorHAnsi" w:cstheme="minorHAnsi"/>
-        </w:rPr>
-        <w:t xml:space="preserve"> If that's so, then unfortunately we have failed to find any gene that acts as a biomarker to distinguish between BD patients and SZ patients.</w:t>
-      </w:r>
-      <w:r>
-        <w:rPr>
-          <w:rFonts w:asciiTheme="minorHAnsi" w:hAnsiTheme="minorHAnsi" w:cstheme="minorHAnsi"/>
-        </w:rPr>
-        <w:t xml:space="preserve"> On the other hand, the LINC02340 and MT1X genes shows great resemblance between the graphs of BD and SZ while maintaining very distinct measures in comparison to the healthy control group. It is important to mention that the IL1RL1's BD graph looks somewhat in-between the graphs of SZ and the healthy patients so even though its expression is significantly </w:t>
-      </w:r>
-      <w:r>
-        <w:rPr>
-          <w:rFonts w:asciiTheme="minorHAnsi" w:hAnsiTheme="minorHAnsi" w:cstheme="minorHAnsi"/>
-        </w:rPr>
-        <w:t>higher than the healthy people's expression, it is better not to use it as a biomarker because of its BD</w:t>
-      </w:r>
-      <w:r>
-        <w:rPr>
-          <w:rFonts w:asciiTheme="minorHAnsi" w:hAnsiTheme="minorHAnsi" w:cstheme="minorHAnsi"/>
-        </w:rPr>
-        <w:t xml:space="preserve"> gene</w:t>
-      </w:r>
-      <w:r>
-        <w:rPr>
-          <w:rFonts w:asciiTheme="minorHAnsi" w:hAnsiTheme="minorHAnsi" w:cstheme="minorHAnsi"/>
-        </w:rPr>
-        <w:t xml:space="preserve"> counts debatable resemblance to both the SZ </w:t>
-      </w:r>
-      <w:r>
-        <w:rPr>
-          <w:rFonts w:asciiTheme="minorHAnsi" w:hAnsiTheme="minorHAnsi" w:cstheme="minorHAnsi"/>
-        </w:rPr>
-        <w:t xml:space="preserve">gene </w:t>
-      </w:r>
-      <w:r>
-        <w:rPr>
-          <w:rFonts w:asciiTheme="minorHAnsi" w:hAnsiTheme="minorHAnsi" w:cstheme="minorHAnsi"/>
-        </w:rPr>
-        <w:t>counts</w:t>
-      </w:r>
-      <w:r>
-        <w:rPr>
-          <w:rFonts w:asciiTheme="minorHAnsi" w:hAnsiTheme="minorHAnsi" w:cstheme="minorHAnsi"/>
-        </w:rPr>
-        <w:t xml:space="preserve"> and the healthy gene counts.</w:t>
-      </w:r>
-    </w:p>
-    <w:p>
-      <w:pPr>
-        <w:pStyle w:val="NormalWeb"/>
-        <w:spacing w:before="0" w:beforeAutospacing="0" w:after="0" w:afterAutospacing="0" w:line="360" w:lineRule="auto"/>
-        <w:rPr>
-          <w:rFonts w:asciiTheme="minorHAnsi" w:hAnsiTheme="minorHAnsi" w:cstheme="minorHAnsi"/>
+        <w:bidi w:val="0"/>
+        <w:rPr>
+          <w:rFonts w:eastAsia="Times New Roman" w:cstheme="minorHAnsi"/>
+          <w:sz w:val="24"/>
+          <w:szCs w:val="24"/>
         </w:rPr>
       </w:pPr>
     </w:p>
@@ -4710,10 +5222,10 @@
             </w:pPr>
             <w:r>
               <w:object w:dxaOrig="8400" w:dyaOrig="5184" w14:anchorId="5D075CED">
-                <v:shape id="_x0000_i1031" type="#_x0000_t75" style="width:202.65pt;height:124.65pt" o:ole="">
-                  <v:imagedata r:id="rId26" o:title=""/>
+                <v:shape id="_x0000_i1031" type="#_x0000_t75" style="width:202.8pt;height:124.8pt" o:ole="">
+                  <v:imagedata r:id="rId30" o:title=""/>
                 </v:shape>
-                <o:OLEObject Type="Embed" ProgID="Paint.Picture" ShapeID="_x0000_i1031" DrawAspect="Content" ObjectID="_1708456723" r:id="rId27"/>
+                <o:OLEObject Type="Embed" ProgID="Paint.Picture" ShapeID="_x0000_i1031" DrawAspect="Content" ObjectID="_1708519175" r:id="rId31"/>
               </w:object>
             </w:r>
           </w:p>
@@ -4732,10 +5244,10 @@
             </w:pPr>
             <w:r>
               <w:object w:dxaOrig="8400" w:dyaOrig="5184" w14:anchorId="0F166EC7">
-                <v:shape id="_x0000_i1032" type="#_x0000_t75" style="width:208.65pt;height:128.65pt" o:ole="">
-                  <v:imagedata r:id="rId28" o:title=""/>
+                <v:shape id="_x0000_i1032" type="#_x0000_t75" style="width:208.8pt;height:128.4pt" o:ole="">
+                  <v:imagedata r:id="rId32" o:title=""/>
                 </v:shape>
-                <o:OLEObject Type="Embed" ProgID="Paint.Picture" ShapeID="_x0000_i1032" DrawAspect="Content" ObjectID="_1708456724" r:id="rId29"/>
+                <o:OLEObject Type="Embed" ProgID="Paint.Picture" ShapeID="_x0000_i1032" DrawAspect="Content" ObjectID="_1708519176" r:id="rId33"/>
               </w:object>
             </w:r>
           </w:p>
@@ -4756,10 +5268,10 @@
             </w:pPr>
             <w:r>
               <w:object w:dxaOrig="8400" w:dyaOrig="5184" w14:anchorId="799105E4">
-                <v:shape id="_x0000_i1033" type="#_x0000_t75" style="width:211.35pt;height:130.65pt" o:ole="">
-                  <v:imagedata r:id="rId30" o:title=""/>
+                <v:shape id="_x0000_i1033" type="#_x0000_t75" style="width:211.2pt;height:130.8pt" o:ole="">
+                  <v:imagedata r:id="rId34" o:title=""/>
                 </v:shape>
-                <o:OLEObject Type="Embed" ProgID="Paint.Picture" ShapeID="_x0000_i1033" DrawAspect="Content" ObjectID="_1708456725" r:id="rId31"/>
+                <o:OLEObject Type="Embed" ProgID="Paint.Picture" ShapeID="_x0000_i1033" DrawAspect="Content" ObjectID="_1708519177" r:id="rId35"/>
               </w:object>
             </w:r>
           </w:p>
@@ -4778,10 +5290,10 @@
             </w:pPr>
             <w:r>
               <w:object w:dxaOrig="8400" w:dyaOrig="5184" w14:anchorId="79DBFF73">
-                <v:shape id="_x0000_i1034" type="#_x0000_t75" style="width:214pt;height:132pt" o:ole="">
-                  <v:imagedata r:id="rId32" o:title=""/>
+                <v:shape id="_x0000_i1034" type="#_x0000_t75" style="width:214.2pt;height:132pt" o:ole="">
+                  <v:imagedata r:id="rId36" o:title=""/>
                 </v:shape>
-                <o:OLEObject Type="Embed" ProgID="Paint.Picture" ShapeID="_x0000_i1034" DrawAspect="Content" ObjectID="_1708456726" r:id="rId33"/>
+                <o:OLEObject Type="Embed" ProgID="Paint.Picture" ShapeID="_x0000_i1034" DrawAspect="Content" ObjectID="_1708519178" r:id="rId37"/>
               </w:object>
             </w:r>
           </w:p>
@@ -4799,10 +5311,10 @@
             </w:pPr>
             <w:r>
               <w:object w:dxaOrig="8400" w:dyaOrig="5184" w14:anchorId="03FD9D19">
-                <v:shape id="_x0000_i1035" type="#_x0000_t75" style="width:212pt;height:131.35pt" o:ole="">
-                  <v:imagedata r:id="rId34" o:title=""/>
+                <v:shape id="_x0000_i1035" type="#_x0000_t75" style="width:212.4pt;height:131.4pt" o:ole="">
+                  <v:imagedata r:id="rId38" o:title=""/>
                 </v:shape>
-                <o:OLEObject Type="Embed" ProgID="Paint.Picture" ShapeID="_x0000_i1035" DrawAspect="Content" ObjectID="_1708456727" r:id="rId35"/>
+                <o:OLEObject Type="Embed" ProgID="Paint.Picture" ShapeID="_x0000_i1035" DrawAspect="Content" ObjectID="_1708519179" r:id="rId39"/>
               </w:object>
             </w:r>
           </w:p>
@@ -4818,10 +5330,10 @@
             </w:pPr>
             <w:r>
               <w:object w:dxaOrig="8400" w:dyaOrig="5184" w14:anchorId="3E933128">
-                <v:shape id="_x0000_i1036" type="#_x0000_t75" style="width:212pt;height:131.35pt" o:ole="">
-                  <v:imagedata r:id="rId36" o:title=""/>
+                <v:shape id="_x0000_i1036" type="#_x0000_t75" style="width:212.4pt;height:131.4pt" o:ole="">
+                  <v:imagedata r:id="rId40" o:title=""/>
                 </v:shape>
-                <o:OLEObject Type="Embed" ProgID="Paint.Picture" ShapeID="_x0000_i1036" DrawAspect="Content" ObjectID="_1708456728" r:id="rId37"/>
+                <o:OLEObject Type="Embed" ProgID="Paint.Picture" ShapeID="_x0000_i1036" DrawAspect="Content" ObjectID="_1708519180" r:id="rId41"/>
               </w:object>
             </w:r>
           </w:p>
@@ -4842,10 +5354,10 @@
             </w:pPr>
             <w:r>
               <w:object w:dxaOrig="8400" w:dyaOrig="5184" w14:anchorId="17406BDD">
-                <v:shape id="_x0000_i1037" type="#_x0000_t75" style="width:209.35pt;height:129.35pt" o:ole="">
-                  <v:imagedata r:id="rId38" o:title=""/>
+                <v:shape id="_x0000_i1037" type="#_x0000_t75" style="width:209.4pt;height:129.6pt" o:ole="">
+                  <v:imagedata r:id="rId42" o:title=""/>
                 </v:shape>
-                <o:OLEObject Type="Embed" ProgID="Paint.Picture" ShapeID="_x0000_i1037" DrawAspect="Content" ObjectID="_1708456729" r:id="rId39"/>
+                <o:OLEObject Type="Embed" ProgID="Paint.Picture" ShapeID="_x0000_i1037" DrawAspect="Content" ObjectID="_1708519181" r:id="rId43"/>
               </w:object>
             </w:r>
           </w:p>
@@ -4864,10 +5376,10 @@
             </w:pPr>
             <w:r>
               <w:object w:dxaOrig="8400" w:dyaOrig="5184" w14:anchorId="648879FE">
-                <v:shape id="_x0000_i1038" type="#_x0000_t75" style="width:210.65pt;height:130pt" o:ole="">
-                  <v:imagedata r:id="rId40" o:title=""/>
+                <v:shape id="_x0000_i1038" type="#_x0000_t75" style="width:210.6pt;height:130.2pt" o:ole="">
+                  <v:imagedata r:id="rId44" o:title=""/>
                 </v:shape>
-                <o:OLEObject Type="Embed" ProgID="Paint.Picture" ShapeID="_x0000_i1038" DrawAspect="Content" ObjectID="_1708456730" r:id="rId41"/>
+                <o:OLEObject Type="Embed" ProgID="Paint.Picture" ShapeID="_x0000_i1038" DrawAspect="Content" ObjectID="_1708519182" r:id="rId45"/>
               </w:object>
             </w:r>
           </w:p>
@@ -5012,13 +5524,44 @@
     </w:p>
     <w:p>
       <w:pPr>
+        <w:bidi w:val="0"/>
+        <w:rPr>
+          <w:rFonts w:eastAsia="Times New Roman" w:cstheme="minorHAnsi" w:hint="cs"/>
+          <w:sz w:val="24"/>
+          <w:szCs w:val="24"/>
+          <w:rtl/>
+        </w:rPr>
+      </w:pPr>
+    </w:p>
+    <w:p>
+      <w:pPr>
         <w:pStyle w:val="NormalWeb"/>
         <w:spacing w:before="0" w:beforeAutospacing="0" w:after="0" w:afterAutospacing="0" w:line="360" w:lineRule="auto"/>
         <w:rPr>
-          <w:rFonts w:asciiTheme="minorHAnsi" w:hAnsiTheme="minorHAnsi" w:cstheme="minorHAnsi" w:hint="cs"/>
-          <w:rtl/>
-        </w:rPr>
-      </w:pPr>
+          <w:rFonts w:asciiTheme="majorBidi" w:hAnsiTheme="majorBidi" w:cstheme="majorBidi"/>
+          <w:i/>
+          <w:iCs/>
+          <w:u w:val="single"/>
+        </w:rPr>
+      </w:pPr>
+      <w:r>
+        <w:rPr>
+          <w:rFonts w:asciiTheme="majorBidi" w:hAnsiTheme="majorBidi" w:cstheme="majorBidi"/>
+          <w:i/>
+          <w:iCs/>
+          <w:u w:val="single"/>
+        </w:rPr>
+        <w:t xml:space="preserve">Identifying </w:t>
+      </w:r>
+      <w:r>
+        <w:rPr>
+          <w:rFonts w:asciiTheme="majorBidi" w:hAnsiTheme="majorBidi" w:cstheme="majorBidi"/>
+          <w:i/>
+          <w:iCs/>
+          <w:u w:val="single"/>
+        </w:rPr>
+        <w:t>enriched pathways</w:t>
+      </w:r>
     </w:p>
     <w:p>
       <w:pPr>
@@ -5071,23 +5614,7 @@
               <w:rFonts w:asciiTheme="minorHAnsi" w:hAnsiTheme="minorHAnsi" w:cstheme="minorHAnsi"/>
               <w:color w:val="000000"/>
             </w:rPr>
-            <w:t xml:space="preserve">(Aravind et al., 2005; </w:t>
-          </w:r>
-          <w:proofErr w:type="spellStart"/>
-          <w:r>
-            <w:rPr>
-              <w:rFonts w:asciiTheme="minorHAnsi" w:hAnsiTheme="minorHAnsi" w:cstheme="minorHAnsi"/>
-              <w:color w:val="000000"/>
-            </w:rPr>
-            <w:t>Mootha</w:t>
-          </w:r>
-          <w:proofErr w:type="spellEnd"/>
-          <w:r>
-            <w:rPr>
-              <w:rFonts w:asciiTheme="minorHAnsi" w:hAnsiTheme="minorHAnsi" w:cstheme="minorHAnsi"/>
-              <w:color w:val="000000"/>
-            </w:rPr>
-            <w:t xml:space="preserve"> et al., 2003)</w:t>
+            <w:t>(Aravind et al., 2005; Mootha et al., 2003)</w:t>
           </w:r>
         </w:sdtContent>
       </w:sdt>
@@ -5139,14 +5666,7 @@
         <w:rPr>
           <w:rFonts w:asciiTheme="minorHAnsi" w:hAnsiTheme="minorHAnsi" w:cstheme="minorHAnsi"/>
         </w:rPr>
-        <w:t xml:space="preserve">we can see that the first pathway is made up of genes which encode for components in the blood coagulation system and the second pathway is made </w:t>
-      </w:r>
-      <w:r>
-        <w:rPr>
-          <w:rFonts w:asciiTheme="minorHAnsi" w:hAnsiTheme="minorHAnsi" w:cstheme="minorHAnsi"/>
-        </w:rPr>
-        <w:lastRenderedPageBreak/>
-        <w:t>up of genes which encode for proteins that are involved in the processing of drugs and xenobiotics.</w:t>
+        <w:t>we can see that the first pathway is made up of genes which encode for components in the blood coagulation system and the second pathway is made up of genes which encode for proteins that are involved in the processing of drugs and xenobiotics.</w:t>
       </w:r>
     </w:p>
     <w:p>
@@ -5171,6 +5691,7 @@
           <w:rFonts w:asciiTheme="minorHAnsi" w:hAnsiTheme="minorHAnsi" w:cstheme="minorHAnsi"/>
           <w:noProof/>
         </w:rPr>
+        <w:lastRenderedPageBreak/>
         <w:drawing>
           <wp:inline distT="0" distB="0" distL="0" distR="0" wp14:anchorId="73D46693" wp14:editId="64ABEBAF">
             <wp:extent cx="5731510" cy="2715260"/>
@@ -5187,7 +5708,7 @@
                     <pic:cNvPicPr/>
                   </pic:nvPicPr>
                   <pic:blipFill>
-                    <a:blip r:embed="rId42"/>
+                    <a:blip r:embed="rId46"/>
                     <a:stretch>
                       <a:fillRect/>
                     </a:stretch>
@@ -5252,7 +5773,79 @@
         </w:rPr>
         <w:t xml:space="preserve"> control group.</w:t>
       </w:r>
-      <w:bookmarkEnd w:id="3"/>
+      <w:bookmarkEnd w:id="6"/>
+    </w:p>
+    <w:p>
+      <w:pPr>
+        <w:pStyle w:val="NormalWeb"/>
+        <w:spacing w:before="0" w:beforeAutospacing="0" w:after="0" w:afterAutospacing="0" w:line="360" w:lineRule="auto"/>
+        <w:rPr>
+          <w:rFonts w:asciiTheme="minorHAnsi" w:hAnsiTheme="minorHAnsi" w:cstheme="minorHAnsi"/>
+        </w:rPr>
+      </w:pPr>
+    </w:p>
+    <w:p>
+      <w:pPr>
+        <w:pStyle w:val="NormalWeb"/>
+        <w:spacing w:before="0" w:beforeAutospacing="0" w:after="0" w:afterAutospacing="0" w:line="360" w:lineRule="auto"/>
+        <w:rPr>
+          <w:rFonts w:asciiTheme="majorBidi" w:hAnsiTheme="majorBidi" w:cstheme="majorBidi"/>
+          <w:i/>
+          <w:iCs/>
+          <w:u w:val="single"/>
+        </w:rPr>
+      </w:pPr>
+      <w:r>
+        <w:rPr>
+          <w:rFonts w:asciiTheme="majorBidi" w:hAnsiTheme="majorBidi" w:cstheme="majorBidi"/>
+          <w:i/>
+          <w:iCs/>
+          <w:u w:val="single"/>
+        </w:rPr>
+        <w:t>Classifying</w:t>
+      </w:r>
+      <w:r>
+        <w:rPr>
+          <w:rFonts w:asciiTheme="majorBidi" w:hAnsiTheme="majorBidi" w:cstheme="majorBidi"/>
+          <w:i/>
+          <w:iCs/>
+          <w:u w:val="single"/>
+        </w:rPr>
+        <w:t xml:space="preserve"> </w:t>
+      </w:r>
+      <w:r>
+        <w:rPr>
+          <w:rFonts w:asciiTheme="majorBidi" w:hAnsiTheme="majorBidi" w:cstheme="majorBidi"/>
+          <w:i/>
+          <w:iCs/>
+          <w:u w:val="single"/>
+        </w:rPr>
+        <w:t>BD patients into subtypes</w:t>
+      </w:r>
+    </w:p>
+    <w:p>
+      <w:pPr>
+        <w:pStyle w:val="NormalWeb"/>
+        <w:spacing w:before="0" w:beforeAutospacing="0" w:after="0" w:afterAutospacing="0" w:line="360" w:lineRule="auto"/>
+        <w:rPr>
+          <w:rFonts w:asciiTheme="minorHAnsi" w:hAnsiTheme="minorHAnsi" w:cstheme="minorHAnsi"/>
+        </w:rPr>
+      </w:pPr>
+      <w:r>
+        <w:rPr>
+          <w:rFonts w:asciiTheme="minorHAnsi" w:hAnsiTheme="minorHAnsi" w:cstheme="minorHAnsi"/>
+        </w:rPr>
+        <w:t>D</w:t>
+      </w:r>
+    </w:p>
+    <w:p>
+      <w:pPr>
+        <w:pStyle w:val="NormalWeb"/>
+        <w:spacing w:before="0" w:beforeAutospacing="0" w:after="0" w:afterAutospacing="0" w:line="360" w:lineRule="auto"/>
+        <w:rPr>
+          <w:rFonts w:asciiTheme="minorHAnsi" w:hAnsiTheme="minorHAnsi" w:cstheme="minorHAnsi"/>
+        </w:rPr>
+      </w:pPr>
       <w:r>
         <w:rPr>
           <w:rFonts w:asciiTheme="minorHAnsi" w:hAnsiTheme="minorHAnsi" w:cstheme="minorHAnsi"/>
@@ -5292,15 +5885,67 @@
         <w:spacing w:before="0" w:beforeAutospacing="0" w:after="0" w:afterAutospacing="0" w:line="360" w:lineRule="auto"/>
         <w:rPr>
           <w:rFonts w:asciiTheme="minorHAnsi" w:hAnsiTheme="minorHAnsi" w:cstheme="minorHAnsi"/>
-          <w:u w:val="single"/>
-        </w:rPr>
-      </w:pPr>
-      <w:r>
-        <w:rPr>
-          <w:rFonts w:asciiTheme="minorHAnsi" w:hAnsiTheme="minorHAnsi" w:cstheme="minorHAnsi"/>
-          <w:u w:val="single"/>
-        </w:rPr>
-        <w:t>What conclusions have you drawn from the analysis? Do they provide any insight into the biological question?</w:t>
+        </w:rPr>
+      </w:pPr>
+      <w:r>
+        <w:rPr>
+          <w:rFonts w:asciiTheme="minorHAnsi" w:hAnsiTheme="minorHAnsi" w:cstheme="minorHAnsi"/>
+        </w:rPr>
+        <w:t xml:space="preserve">In </w:t>
+      </w:r>
+      <w:r>
+        <w:rPr>
+          <w:rFonts w:asciiTheme="minorHAnsi" w:hAnsiTheme="minorHAnsi" w:cstheme="minorHAnsi"/>
+        </w:rPr>
+        <w:t>this current</w:t>
+      </w:r>
+      <w:r>
+        <w:rPr>
+          <w:rFonts w:asciiTheme="minorHAnsi" w:hAnsiTheme="minorHAnsi" w:cstheme="minorHAnsi"/>
+        </w:rPr>
+        <w:t xml:space="preserve"> study, w</w:t>
+      </w:r>
+      <w:r>
+        <w:rPr>
+          <w:rFonts w:asciiTheme="minorHAnsi" w:hAnsiTheme="minorHAnsi" w:cstheme="minorHAnsi"/>
+        </w:rPr>
+        <w:t xml:space="preserve">e have identified the genes LINC02340 and MT1X as potential biomarkers of </w:t>
+      </w:r>
+      <w:r>
+        <w:rPr>
+          <w:rFonts w:asciiTheme="minorHAnsi" w:hAnsiTheme="minorHAnsi" w:cstheme="minorHAnsi"/>
+        </w:rPr>
+        <w:t>bipolar disorder</w:t>
+      </w:r>
+      <w:r>
+        <w:rPr>
+          <w:rFonts w:asciiTheme="minorHAnsi" w:hAnsiTheme="minorHAnsi" w:cstheme="minorHAnsi"/>
+        </w:rPr>
+        <w:t xml:space="preserve"> and possibly more psychiatric illnesses. In addition, we have found that there is a strong connection between </w:t>
+      </w:r>
+      <w:r>
+        <w:rPr>
+          <w:rFonts w:asciiTheme="minorHAnsi" w:hAnsiTheme="minorHAnsi" w:cstheme="minorHAnsi"/>
+        </w:rPr>
+        <w:t xml:space="preserve">bipolar disorder </w:t>
+      </w:r>
+      <w:r>
+        <w:rPr>
+          <w:rFonts w:asciiTheme="minorHAnsi" w:hAnsiTheme="minorHAnsi" w:cstheme="minorHAnsi"/>
+        </w:rPr>
+        <w:t xml:space="preserve">and the coagulation system and a slightly lesser connection between </w:t>
+      </w:r>
+      <w:r>
+        <w:rPr>
+          <w:rFonts w:asciiTheme="minorHAnsi" w:hAnsiTheme="minorHAnsi" w:cstheme="minorHAnsi"/>
+        </w:rPr>
+        <w:t xml:space="preserve">bipolar disorder </w:t>
+      </w:r>
+      <w:r>
+        <w:rPr>
+          <w:rFonts w:asciiTheme="minorHAnsi" w:hAnsiTheme="minorHAnsi" w:cstheme="minorHAnsi"/>
+        </w:rPr>
+        <w:t>and the metabolism of xenobiotics.</w:t>
       </w:r>
     </w:p>
     <w:p>
@@ -5309,33 +5954,6 @@
         <w:spacing w:before="0" w:beforeAutospacing="0" w:after="0" w:afterAutospacing="0" w:line="360" w:lineRule="auto"/>
         <w:rPr>
           <w:rFonts w:asciiTheme="minorHAnsi" w:hAnsiTheme="minorHAnsi" w:cstheme="minorHAnsi"/>
-        </w:rPr>
-      </w:pPr>
-      <w:r>
-        <w:rPr>
-          <w:rFonts w:asciiTheme="minorHAnsi" w:hAnsiTheme="minorHAnsi" w:cstheme="minorHAnsi"/>
-        </w:rPr>
-        <w:t>In our study, w</w:t>
-      </w:r>
-      <w:r>
-        <w:rPr>
-          <w:rFonts w:asciiTheme="minorHAnsi" w:hAnsiTheme="minorHAnsi" w:cstheme="minorHAnsi"/>
-        </w:rPr>
-        <w:t xml:space="preserve">e have identified the genes LINC02340 and MT1X as potential biomarkers of </w:t>
-      </w:r>
-      <w:r>
-        <w:rPr>
-          <w:rFonts w:asciiTheme="minorHAnsi" w:hAnsiTheme="minorHAnsi" w:cstheme="minorHAnsi"/>
-        </w:rPr>
-        <w:t>BD and possibly more psychiatric illnesses. In addition, we have found that there is a strong connection between BD and the coagulation system and a slightly lesser connection between BD and the metabolism of xenobiotics.</w:t>
-      </w:r>
-    </w:p>
-    <w:p>
-      <w:pPr>
-        <w:pStyle w:val="NormalWeb"/>
-        <w:spacing w:before="0" w:beforeAutospacing="0" w:after="0" w:afterAutospacing="0" w:line="360" w:lineRule="auto"/>
-        <w:rPr>
-          <w:rFonts w:asciiTheme="minorHAnsi" w:hAnsiTheme="minorHAnsi" w:cstheme="minorHAnsi" w:hint="cs"/>
           <w:rtl/>
         </w:rPr>
       </w:pPr>
@@ -5344,12 +5962,19 @@
           <w:rFonts w:asciiTheme="minorHAnsi" w:hAnsiTheme="minorHAnsi" w:cstheme="minorHAnsi"/>
         </w:rPr>
         <w:tab/>
-      </w:r>
-      <w:r>
-        <w:rPr>
-          <w:rFonts w:asciiTheme="minorHAnsi" w:hAnsiTheme="minorHAnsi" w:cstheme="minorHAnsi"/>
-        </w:rPr>
-        <w:t xml:space="preserve">Unfortunately, lacks any references regarding </w:t>
+        <w:t>Unfortunately,</w:t>
+      </w:r>
+      <w:r>
+        <w:rPr>
+          <w:rFonts w:asciiTheme="minorHAnsi" w:hAnsiTheme="minorHAnsi" w:cstheme="minorHAnsi"/>
+        </w:rPr>
+        <w:t xml:space="preserve"> the research literature</w:t>
+      </w:r>
+      <w:r>
+        <w:rPr>
+          <w:rFonts w:asciiTheme="minorHAnsi" w:hAnsiTheme="minorHAnsi" w:cstheme="minorHAnsi"/>
+        </w:rPr>
+        <w:t xml:space="preserve"> lacks any references regarding </w:t>
       </w:r>
       <w:r>
         <w:rPr>
@@ -5373,24 +5998,31 @@
         <w:rPr>
           <w:rFonts w:asciiTheme="minorHAnsi" w:hAnsiTheme="minorHAnsi" w:cstheme="minorHAnsi"/>
         </w:rPr>
-        <w:t>in the context of BD. It is possible that this missing validation is caused due to the insufficient research of the topic as we have mentioned before.</w:t>
-      </w:r>
-    </w:p>
-    <w:p>
-      <w:pPr>
-        <w:pStyle w:val="NormalWeb"/>
-        <w:spacing w:before="0" w:beforeAutospacing="0" w:after="0" w:afterAutospacing="0" w:line="360" w:lineRule="auto"/>
-        <w:ind w:firstLine="720"/>
-        <w:rPr>
-          <w:rFonts w:asciiTheme="minorHAnsi" w:hAnsiTheme="minorHAnsi" w:cstheme="minorHAnsi" w:hint="cs"/>
-          <w:rtl/>
-        </w:rPr>
-      </w:pPr>
-      <w:r>
-        <w:rPr>
-          <w:rFonts w:asciiTheme="minorHAnsi" w:hAnsiTheme="minorHAnsi" w:cstheme="minorHAnsi"/>
-        </w:rPr>
-        <w:t xml:space="preserve">Fortunately, the research literature </w:t>
+        <w:t xml:space="preserve">in the context of </w:t>
+      </w:r>
+      <w:r>
+        <w:rPr>
+          <w:rFonts w:asciiTheme="minorHAnsi" w:hAnsiTheme="minorHAnsi" w:cstheme="minorHAnsi"/>
+        </w:rPr>
+        <w:t>bipolar disorder</w:t>
+      </w:r>
+      <w:r>
+        <w:rPr>
+          <w:rFonts w:asciiTheme="minorHAnsi" w:hAnsiTheme="minorHAnsi" w:cstheme="minorHAnsi"/>
+        </w:rPr>
+        <w:t>. It is possible that this missing validation is caused due to the insufficient research of the topic as we have mentioned before.</w:t>
+      </w:r>
+      <w:r>
+        <w:rPr>
+          <w:rFonts w:asciiTheme="minorHAnsi" w:hAnsiTheme="minorHAnsi" w:cstheme="minorHAnsi"/>
+        </w:rPr>
+        <w:t xml:space="preserve"> However</w:t>
+      </w:r>
+      <w:r>
+        <w:rPr>
+          <w:rFonts w:asciiTheme="minorHAnsi" w:hAnsiTheme="minorHAnsi" w:cstheme="minorHAnsi"/>
+        </w:rPr>
+        <w:t xml:space="preserve">, the research literature </w:t>
       </w:r>
       <w:r>
         <w:rPr>
@@ -5402,7 +6034,19 @@
         <w:rPr>
           <w:rFonts w:asciiTheme="minorHAnsi" w:hAnsiTheme="minorHAnsi" w:cstheme="minorHAnsi"/>
         </w:rPr>
-        <w:t xml:space="preserve"> support the connection we have found between the BD and the coagulation system</w:t>
+        <w:t xml:space="preserve"> support the connection we have found between the </w:t>
+      </w:r>
+      <w:r>
+        <w:rPr>
+          <w:rFonts w:asciiTheme="minorHAnsi" w:hAnsiTheme="minorHAnsi" w:cstheme="minorHAnsi"/>
+        </w:rPr>
+        <w:t xml:space="preserve">bipolar disorder </w:t>
+      </w:r>
+      <w:r>
+        <w:rPr>
+          <w:rFonts w:asciiTheme="minorHAnsi" w:hAnsiTheme="minorHAnsi" w:cstheme="minorHAnsi"/>
+        </w:rPr>
+        <w:t>and the coagulation system</w:t>
       </w:r>
       <w:r>
         <w:rPr>
@@ -5422,29 +6066,14 @@
             <w:docPart w:val="DefaultPlaceholder_-1854013440"/>
           </w:placeholder>
         </w:sdtPr>
+        <w:sdtEndPr/>
         <w:sdtContent>
           <w:r>
             <w:rPr>
               <w:rFonts w:asciiTheme="minorHAnsi" w:hAnsiTheme="minorHAnsi" w:cstheme="minorHAnsi"/>
               <w:color w:val="000000"/>
             </w:rPr>
-            <w:t>(</w:t>
-          </w:r>
-          <w:proofErr w:type="spellStart"/>
-          <w:r>
-            <w:rPr>
-              <w:rFonts w:asciiTheme="minorHAnsi" w:hAnsiTheme="minorHAnsi" w:cstheme="minorHAnsi"/>
-              <w:color w:val="000000"/>
-            </w:rPr>
-            <w:t>Hoirisch-Clapauch</w:t>
-          </w:r>
-          <w:proofErr w:type="spellEnd"/>
-          <w:r>
-            <w:rPr>
-              <w:rFonts w:asciiTheme="minorHAnsi" w:hAnsiTheme="minorHAnsi" w:cstheme="minorHAnsi"/>
-              <w:color w:val="000000"/>
-            </w:rPr>
-            <w:t xml:space="preserve"> et al., 2014).</w:t>
+            <w:t>(Hoirisch-Clapauch et al., 2014)</w:t>
           </w:r>
         </w:sdtContent>
       </w:sdt>
@@ -5453,14 +6082,20 @@
           <w:rFonts w:asciiTheme="minorHAnsi" w:hAnsiTheme="minorHAnsi" w:cstheme="minorHAnsi"/>
           <w:color w:val="000000"/>
         </w:rPr>
-        <w:t xml:space="preserve"> </w:t>
+        <w:t xml:space="preserve"> and </w:t>
       </w:r>
       <w:r>
         <w:rPr>
           <w:rFonts w:asciiTheme="minorHAnsi" w:hAnsiTheme="minorHAnsi" w:cstheme="minorHAnsi"/>
           <w:color w:val="000000"/>
         </w:rPr>
-        <w:t xml:space="preserve">We have also found validation for the association between the metabolism of xenobiotics using the enzyme Cytochrome P450 and BD </w:t>
+        <w:t xml:space="preserve">for the association between the metabolism of xenobiotics using the enzyme Cytochrome P450 and </w:t>
+      </w:r>
+      <w:r>
+        <w:rPr>
+          <w:rFonts w:asciiTheme="minorHAnsi" w:hAnsiTheme="minorHAnsi" w:cstheme="minorHAnsi"/>
+        </w:rPr>
+        <w:t xml:space="preserve">bipolar disorder </w:t>
       </w:r>
       <w:sdt>
         <w:sdtPr>
@@ -5474,29 +6109,14 @@
             <w:docPart w:val="DefaultPlaceholder_-1854013440"/>
           </w:placeholder>
         </w:sdtPr>
+        <w:sdtEndPr/>
         <w:sdtContent>
           <w:r>
             <w:rPr>
               <w:rFonts w:asciiTheme="minorHAnsi" w:hAnsiTheme="minorHAnsi" w:cstheme="minorHAnsi"/>
               <w:color w:val="000000"/>
             </w:rPr>
-            <w:t>(Altaf-</w:t>
-          </w:r>
-          <w:proofErr w:type="spellStart"/>
-          <w:r>
-            <w:rPr>
-              <w:rFonts w:asciiTheme="minorHAnsi" w:hAnsiTheme="minorHAnsi" w:cstheme="minorHAnsi"/>
-              <w:color w:val="000000"/>
-            </w:rPr>
-            <w:t>Ul</w:t>
-          </w:r>
-          <w:proofErr w:type="spellEnd"/>
-          <w:r>
-            <w:rPr>
-              <w:rFonts w:asciiTheme="minorHAnsi" w:hAnsiTheme="minorHAnsi" w:cstheme="minorHAnsi"/>
-              <w:color w:val="000000"/>
-            </w:rPr>
-            <w:t>-Amin et al., 2021).</w:t>
+            <w:t>(Altaf-Ul-Amin et al., 2021).</w:t>
           </w:r>
         </w:sdtContent>
       </w:sdt>
@@ -5546,7 +6166,31 @@
         <w:rPr>
           <w:rFonts w:asciiTheme="minorHAnsi" w:hAnsiTheme="minorHAnsi" w:cstheme="minorHAnsi"/>
         </w:rPr>
-        <w:t>BD's effects on the biological microenvironment can be measured and identified. Furthermore, being able to address a pathway which is known to be affected by BD could help future clinical developments in the field.</w:t>
+        <w:t>bipolar disorder</w:t>
+      </w:r>
+      <w:r>
+        <w:rPr>
+          <w:rFonts w:asciiTheme="minorHAnsi" w:hAnsiTheme="minorHAnsi" w:cstheme="minorHAnsi"/>
+        </w:rPr>
+        <w:t xml:space="preserve">'s </w:t>
+      </w:r>
+      <w:r>
+        <w:rPr>
+          <w:rFonts w:asciiTheme="minorHAnsi" w:hAnsiTheme="minorHAnsi" w:cstheme="minorHAnsi"/>
+        </w:rPr>
+        <w:t xml:space="preserve">effects on the biological microenvironment can be measured and identified. Furthermore, being able to address a pathway which is known to be affected by </w:t>
+      </w:r>
+      <w:r>
+        <w:rPr>
+          <w:rFonts w:asciiTheme="minorHAnsi" w:hAnsiTheme="minorHAnsi" w:cstheme="minorHAnsi"/>
+        </w:rPr>
+        <w:t xml:space="preserve">bipolar disorder </w:t>
+      </w:r>
+      <w:r>
+        <w:rPr>
+          <w:rFonts w:asciiTheme="minorHAnsi" w:hAnsiTheme="minorHAnsi" w:cstheme="minorHAnsi"/>
+        </w:rPr>
+        <w:t>could help future clinical developments in the field.</w:t>
       </w:r>
     </w:p>
     <w:p>
@@ -5607,6 +6251,12 @@
         </w:rPr>
         <w:t>our results using the research literature.</w:t>
       </w:r>
+      <w:r>
+        <w:rPr>
+          <w:rFonts w:asciiTheme="minorHAnsi" w:hAnsiTheme="minorHAnsi" w:cstheme="minorHAnsi"/>
+        </w:rPr>
+        <w:t xml:space="preserve"> In addition, </w:t>
+      </w:r>
     </w:p>
     <w:p>
       <w:pPr>
@@ -5639,7 +6289,7 @@
         <w:pStyle w:val="NormalWeb"/>
         <w:spacing w:before="0" w:beforeAutospacing="0" w:after="0" w:afterAutospacing="0" w:line="360" w:lineRule="auto"/>
         <w:rPr>
-          <w:rFonts w:asciiTheme="minorHAnsi" w:hAnsiTheme="minorHAnsi" w:cstheme="minorHAnsi" w:hint="cs"/>
+          <w:rFonts w:asciiTheme="minorHAnsi" w:hAnsiTheme="minorHAnsi" w:cstheme="minorHAnsi"/>
           <w:rtl/>
         </w:rPr>
       </w:pPr>
@@ -5681,7 +6331,19 @@
         <w:rPr>
           <w:rFonts w:asciiTheme="minorHAnsi" w:hAnsiTheme="minorHAnsi" w:cstheme="minorHAnsi"/>
         </w:rPr>
-        <w:t xml:space="preserve"> try and identify specific biomarkers for BD as we have failed to do so.</w:t>
+        <w:t xml:space="preserve"> try and identify specific biomarkers for </w:t>
+      </w:r>
+      <w:r>
+        <w:rPr>
+          <w:rFonts w:asciiTheme="minorHAnsi" w:hAnsiTheme="minorHAnsi" w:cstheme="minorHAnsi"/>
+        </w:rPr>
+        <w:t xml:space="preserve">bipolar disorder </w:t>
+      </w:r>
+      <w:r>
+        <w:rPr>
+          <w:rFonts w:asciiTheme="minorHAnsi" w:hAnsiTheme="minorHAnsi" w:cstheme="minorHAnsi"/>
+        </w:rPr>
+        <w:t>as we have failed to do so.</w:t>
       </w:r>
     </w:p>
     <w:p>
@@ -5712,7 +6374,7 @@
           <w:u w:val="single"/>
         </w:rPr>
       </w:pPr>
-      <w:bookmarkStart w:id="5" w:name="_Hlk97035924"/>
+      <w:bookmarkStart w:id="9" w:name="_Hlk97035924"/>
       <w:r>
         <w:rPr>
           <w:rFonts w:asciiTheme="majorBidi" w:hAnsiTheme="majorBidi" w:cstheme="majorBidi"/>
@@ -5755,41 +6417,13 @@
               <w:szCs w:val="24"/>
             </w:rPr>
           </w:pPr>
-          <w:proofErr w:type="spellStart"/>
           <w:r>
             <w:rPr>
               <w:rFonts w:eastAsia="Times New Roman"/>
               <w:sz w:val="24"/>
               <w:szCs w:val="24"/>
             </w:rPr>
-            <w:t>Akula</w:t>
-          </w:r>
-          <w:proofErr w:type="spellEnd"/>
-          <w:r>
-            <w:rPr>
-              <w:rFonts w:eastAsia="Times New Roman"/>
-              <w:sz w:val="24"/>
-              <w:szCs w:val="24"/>
-            </w:rPr>
-            <w:t xml:space="preserve">, N., Barb, J., Jiang, X., Wendland, J.R., Choi, K.H., Sen, S.K., Hou, L., Chen, D.T.W., </w:t>
-          </w:r>
-          <w:proofErr w:type="spellStart"/>
-          <w:r>
-            <w:rPr>
-              <w:rFonts w:eastAsia="Times New Roman"/>
-              <w:sz w:val="24"/>
-              <w:szCs w:val="24"/>
-            </w:rPr>
-            <w:t>Laje</w:t>
-          </w:r>
-          <w:proofErr w:type="spellEnd"/>
-          <w:r>
-            <w:rPr>
-              <w:rFonts w:eastAsia="Times New Roman"/>
-              <w:sz w:val="24"/>
-              <w:szCs w:val="24"/>
-            </w:rPr>
-            <w:t xml:space="preserve">, G., Johnson, K., et al. (2014). RNA-sequencing of the brain transcriptome implicates dysregulation of neuroplasticity, circadian rhythms and GTPase binding in bipolar disorder. Molecular Psychiatry </w:t>
+            <w:t xml:space="preserve">Akula, N., Barb, J., Jiang, X., Wendland, J.R., Choi, K.H., Sen, S.K., Hou, L., Chen, D.T.W., Laje, G., Johnson, K., et al. (2014). RNA-sequencing of the brain transcriptome implicates dysregulation of neuroplasticity, circadian rhythms and GTPase binding in bipolar disorder. Molecular Psychiatry </w:t>
           </w:r>
           <w:r>
             <w:rPr>
@@ -5826,61 +6460,7 @@
               <w:sz w:val="24"/>
               <w:szCs w:val="24"/>
             </w:rPr>
-            <w:t>Altaf-</w:t>
-          </w:r>
-          <w:proofErr w:type="spellStart"/>
-          <w:r>
-            <w:rPr>
-              <w:rFonts w:eastAsia="Times New Roman"/>
-              <w:sz w:val="24"/>
-              <w:szCs w:val="24"/>
-            </w:rPr>
-            <w:t>Ul</w:t>
-          </w:r>
-          <w:proofErr w:type="spellEnd"/>
-          <w:r>
-            <w:rPr>
-              <w:rFonts w:eastAsia="Times New Roman"/>
-              <w:sz w:val="24"/>
-              <w:szCs w:val="24"/>
-            </w:rPr>
-            <w:t xml:space="preserve">-Amin, Md., Hirose, K., Nani, J. v, Porta, L.C., </w:t>
-          </w:r>
-          <w:proofErr w:type="spellStart"/>
-          <w:r>
-            <w:rPr>
-              <w:rFonts w:eastAsia="Times New Roman"/>
-              <w:sz w:val="24"/>
-              <w:szCs w:val="24"/>
-            </w:rPr>
-            <w:t>Tasic</w:t>
-          </w:r>
-          <w:proofErr w:type="spellEnd"/>
-          <w:r>
-            <w:rPr>
-              <w:rFonts w:eastAsia="Times New Roman"/>
-              <w:sz w:val="24"/>
-              <w:szCs w:val="24"/>
-            </w:rPr>
-            <w:t xml:space="preserve">, L., Hossain, S.F., Huang, M., Ono, N., Hayashi, M.A.F., and </w:t>
-          </w:r>
-          <w:proofErr w:type="spellStart"/>
-          <w:r>
-            <w:rPr>
-              <w:rFonts w:eastAsia="Times New Roman"/>
-              <w:sz w:val="24"/>
-              <w:szCs w:val="24"/>
-            </w:rPr>
-            <w:t>Kanaya</w:t>
-          </w:r>
-          <w:proofErr w:type="spellEnd"/>
-          <w:r>
-            <w:rPr>
-              <w:rFonts w:eastAsia="Times New Roman"/>
-              <w:sz w:val="24"/>
-              <w:szCs w:val="24"/>
-            </w:rPr>
-            <w:t xml:space="preserve">, S. (2021). A system biology approach based on metabolic biomarkers and protein–protein interactions for identifying pathways underlying schizophrenia and bipolar disorder. Scientific Reports </w:t>
+            <w:t xml:space="preserve">Altaf-Ul-Amin, Md., Hirose, K., Nani, J. v, Porta, L.C., Tasic, L., Hossain, S.F., Huang, M., Ono, N., Hayashi, M.A.F., and Kanaya, S. (2021). A system biology approach based on metabolic biomarkers and protein–protein interactions for identifying pathways underlying schizophrenia and bipolar disorder. Scientific Reports </w:t>
           </w:r>
           <w:r>
             <w:rPr>
@@ -5917,25 +6497,7 @@
               <w:sz w:val="24"/>
               <w:szCs w:val="24"/>
             </w:rPr>
-            <w:t xml:space="preserve">Aravind, S., Pablo, T., K, M.V., </w:t>
-          </w:r>
-          <w:proofErr w:type="spellStart"/>
-          <w:r>
-            <w:rPr>
-              <w:rFonts w:eastAsia="Times New Roman"/>
-              <w:sz w:val="24"/>
-              <w:szCs w:val="24"/>
-            </w:rPr>
-            <w:t>Sayan</w:t>
-          </w:r>
-          <w:proofErr w:type="spellEnd"/>
-          <w:r>
-            <w:rPr>
-              <w:rFonts w:eastAsia="Times New Roman"/>
-              <w:sz w:val="24"/>
-              <w:szCs w:val="24"/>
-            </w:rPr>
-            <w:t xml:space="preserve">, M., L, E.B., A, G.M., Amanda, P., L, P.S., R, G.T., S, L.E., et al. (2005). Gene set enrichment analysis: A knowledge-based approach for interpreting genome-wide expression profiles. Proceedings of the National Academy of Sciences </w:t>
+            <w:t xml:space="preserve">Aravind, S., Pablo, T., K, M.V., Sayan, M., L, E.B., A, G.M., Amanda, P., L, P.S., R, G.T., S, L.E., et al. (2005). Gene set enrichment analysis: A knowledge-based approach for interpreting genome-wide expression profiles. Proceedings of the National Academy of Sciences </w:t>
           </w:r>
           <w:r>
             <w:rPr>
@@ -5972,43 +6534,7 @@
               <w:sz w:val="24"/>
               <w:szCs w:val="24"/>
             </w:rPr>
-            <w:t xml:space="preserve">Aziz, R., </w:t>
-          </w:r>
-          <w:proofErr w:type="spellStart"/>
-          <w:r>
-            <w:rPr>
-              <w:rFonts w:eastAsia="Times New Roman"/>
-              <w:sz w:val="24"/>
-              <w:szCs w:val="24"/>
-            </w:rPr>
-            <w:t>Lorberg</w:t>
-          </w:r>
-          <w:proofErr w:type="spellEnd"/>
-          <w:r>
-            <w:rPr>
-              <w:rFonts w:eastAsia="Times New Roman"/>
-              <w:sz w:val="24"/>
-              <w:szCs w:val="24"/>
-            </w:rPr>
-            <w:t xml:space="preserve">, B., and </w:t>
-          </w:r>
-          <w:proofErr w:type="spellStart"/>
-          <w:r>
-            <w:rPr>
-              <w:rFonts w:eastAsia="Times New Roman"/>
-              <w:sz w:val="24"/>
-              <w:szCs w:val="24"/>
-            </w:rPr>
-            <w:t>Tampi</w:t>
-          </w:r>
-          <w:proofErr w:type="spellEnd"/>
-          <w:r>
-            <w:rPr>
-              <w:rFonts w:eastAsia="Times New Roman"/>
-              <w:sz w:val="24"/>
-              <w:szCs w:val="24"/>
-            </w:rPr>
-            <w:t xml:space="preserve">, R.R. (2006). Treatments for late-life bipolar disorder. The American Journal of Geriatric Pharmacotherapy </w:t>
+            <w:t xml:space="preserve">Aziz, R., Lorberg, B., and Tampi, R.R. (2006). Treatments for late-life bipolar disorder. The American Journal of Geriatric Pharmacotherapy </w:t>
           </w:r>
           <w:r>
             <w:rPr>
@@ -6039,59 +6565,13 @@
               <w:szCs w:val="24"/>
             </w:rPr>
           </w:pPr>
-          <w:proofErr w:type="spellStart"/>
           <w:r>
             <w:rPr>
               <w:rFonts w:eastAsia="Times New Roman"/>
               <w:sz w:val="24"/>
               <w:szCs w:val="24"/>
             </w:rPr>
-            <w:t>Cerimele</w:t>
-          </w:r>
-          <w:proofErr w:type="spellEnd"/>
-          <w:r>
-            <w:rPr>
-              <w:rFonts w:eastAsia="Times New Roman"/>
-              <w:sz w:val="24"/>
-              <w:szCs w:val="24"/>
-            </w:rPr>
-            <w:t xml:space="preserve">, J.M., </w:t>
-          </w:r>
-          <w:proofErr w:type="spellStart"/>
-          <w:r>
-            <w:rPr>
-              <w:rFonts w:eastAsia="Times New Roman"/>
-              <w:sz w:val="24"/>
-              <w:szCs w:val="24"/>
-            </w:rPr>
-            <w:t>Chwastiak</w:t>
-          </w:r>
-          <w:proofErr w:type="spellEnd"/>
-          <w:r>
-            <w:rPr>
-              <w:rFonts w:eastAsia="Times New Roman"/>
-              <w:sz w:val="24"/>
-              <w:szCs w:val="24"/>
-            </w:rPr>
-            <w:t xml:space="preserve">, L.A., Dodson, S., and </w:t>
-          </w:r>
-          <w:proofErr w:type="spellStart"/>
-          <w:r>
-            <w:rPr>
-              <w:rFonts w:eastAsia="Times New Roman"/>
-              <w:sz w:val="24"/>
-              <w:szCs w:val="24"/>
-            </w:rPr>
-            <w:t>Katon</w:t>
-          </w:r>
-          <w:proofErr w:type="spellEnd"/>
-          <w:r>
-            <w:rPr>
-              <w:rFonts w:eastAsia="Times New Roman"/>
-              <w:sz w:val="24"/>
-              <w:szCs w:val="24"/>
-            </w:rPr>
-            <w:t xml:space="preserve">, W.J. (2014). The prevalence of bipolar disorder in general primary care samples: a systematic review. General Hospital Psychiatry </w:t>
+            <w:t xml:space="preserve">Cerimele, J.M., Chwastiak, L.A., Dodson, S., and Katon, W.J. (2014). The prevalence of bipolar disorder in general primary care samples: a systematic review. General Hospital Psychiatry </w:t>
           </w:r>
           <w:r>
             <w:rPr>
@@ -6128,79 +6608,7 @@
               <w:sz w:val="24"/>
               <w:szCs w:val="24"/>
             </w:rPr>
-            <w:t xml:space="preserve">Frey, B.N., </w:t>
-          </w:r>
-          <w:proofErr w:type="spellStart"/>
-          <w:r>
-            <w:rPr>
-              <w:rFonts w:eastAsia="Times New Roman"/>
-              <w:sz w:val="24"/>
-              <w:szCs w:val="24"/>
-            </w:rPr>
-            <w:t>Andreazza</w:t>
-          </w:r>
-          <w:proofErr w:type="spellEnd"/>
-          <w:r>
-            <w:rPr>
-              <w:rFonts w:eastAsia="Times New Roman"/>
-              <w:sz w:val="24"/>
-              <w:szCs w:val="24"/>
-            </w:rPr>
-            <w:t xml:space="preserve">, A.C., </w:t>
-          </w:r>
-          <w:proofErr w:type="spellStart"/>
-          <w:r>
-            <w:rPr>
-              <w:rFonts w:eastAsia="Times New Roman"/>
-              <w:sz w:val="24"/>
-              <w:szCs w:val="24"/>
-            </w:rPr>
-            <w:t>Houenou</w:t>
-          </w:r>
-          <w:proofErr w:type="spellEnd"/>
-          <w:r>
-            <w:rPr>
-              <w:rFonts w:eastAsia="Times New Roman"/>
-              <w:sz w:val="24"/>
-              <w:szCs w:val="24"/>
-            </w:rPr>
-            <w:t xml:space="preserve">, J., </w:t>
-          </w:r>
-          <w:proofErr w:type="spellStart"/>
-          <w:r>
-            <w:rPr>
-              <w:rFonts w:eastAsia="Times New Roman"/>
-              <w:sz w:val="24"/>
-              <w:szCs w:val="24"/>
-            </w:rPr>
-            <w:t>Jamain</w:t>
-          </w:r>
-          <w:proofErr w:type="spellEnd"/>
-          <w:r>
-            <w:rPr>
-              <w:rFonts w:eastAsia="Times New Roman"/>
-              <w:sz w:val="24"/>
-              <w:szCs w:val="24"/>
-            </w:rPr>
-            <w:t xml:space="preserve">, S., Goldstein, B.I., Frye, M.A., Leboyer, M., Berk, M., </w:t>
-          </w:r>
-          <w:proofErr w:type="spellStart"/>
-          <w:r>
-            <w:rPr>
-              <w:rFonts w:eastAsia="Times New Roman"/>
-              <w:sz w:val="24"/>
-              <w:szCs w:val="24"/>
-            </w:rPr>
-            <w:t>Malhi</w:t>
-          </w:r>
-          <w:proofErr w:type="spellEnd"/>
-          <w:r>
-            <w:rPr>
-              <w:rFonts w:eastAsia="Times New Roman"/>
-              <w:sz w:val="24"/>
-              <w:szCs w:val="24"/>
-            </w:rPr>
-            <w:t xml:space="preserve">, G.S., Lopez-Jaramillo, C., et al. (2013). Biomarkers in bipolar disorder: A positional paper from the International Society for Bipolar Disorders Biomarkers Task Force. Australian and New Zealand Journal of Psychiatry </w:t>
+            <w:t xml:space="preserve">Frey, B.N., Andreazza, A.C., Houenou, J., Jamain, S., Goldstein, B.I., Frye, M.A., Leboyer, M., Berk, M., Malhi, G.S., Lopez-Jaramillo, C., et al. (2013). Biomarkers in bipolar disorder: A positional paper from the International Society for Bipolar Disorders Biomarkers Task Force. Australian and New Zealand Journal of Psychiatry </w:t>
           </w:r>
           <w:r>
             <w:rPr>
@@ -6231,41 +6639,13 @@
               <w:szCs w:val="24"/>
             </w:rPr>
           </w:pPr>
-          <w:proofErr w:type="spellStart"/>
           <w:r>
             <w:rPr>
               <w:rFonts w:eastAsia="Times New Roman"/>
               <w:sz w:val="24"/>
               <w:szCs w:val="24"/>
             </w:rPr>
-            <w:t>Hoirisch-Clapauch</w:t>
-          </w:r>
-          <w:proofErr w:type="spellEnd"/>
-          <w:r>
-            <w:rPr>
-              <w:rFonts w:eastAsia="Times New Roman"/>
-              <w:sz w:val="24"/>
-              <w:szCs w:val="24"/>
-            </w:rPr>
-            <w:t xml:space="preserve">, S., </w:t>
-          </w:r>
-          <w:proofErr w:type="spellStart"/>
-          <w:r>
-            <w:rPr>
-              <w:rFonts w:eastAsia="Times New Roman"/>
-              <w:sz w:val="24"/>
-              <w:szCs w:val="24"/>
-            </w:rPr>
-            <w:t>Nardi</w:t>
-          </w:r>
-          <w:proofErr w:type="spellEnd"/>
-          <w:r>
-            <w:rPr>
-              <w:rFonts w:eastAsia="Times New Roman"/>
-              <w:sz w:val="24"/>
-              <w:szCs w:val="24"/>
-            </w:rPr>
-            <w:t xml:space="preserve">, A.E., Gris, J.-C., and Brenner, B. (2014). Coagulation and mental disorders. Rambam Maimonides Medical Journal </w:t>
+            <w:t xml:space="preserve">Hoirisch-Clapauch, S., Nardi, A.E., Gris, J.-C., and Brenner, B. (2014). Coagulation and mental disorders. Rambam Maimonides Medical Journal </w:t>
           </w:r>
           <w:r>
             <w:rPr>
@@ -6302,25 +6682,7 @@
               <w:sz w:val="24"/>
               <w:szCs w:val="24"/>
             </w:rPr>
-            <w:t xml:space="preserve">Hu, J., Xu, J., Pang, L., Zhao, H., Li, F., Deng, Y., Liu, L., Lan, Y., Zhang, X., Zhao, T., et al. (2016). Systematically characterizing dysfunctional long intergenic non-coding RNAs in multiple brain regions of major psychosis. </w:t>
-          </w:r>
-          <w:proofErr w:type="spellStart"/>
-          <w:r>
-            <w:rPr>
-              <w:rFonts w:eastAsia="Times New Roman"/>
-              <w:sz w:val="24"/>
-              <w:szCs w:val="24"/>
-            </w:rPr>
-            <w:t>Oncotarget</w:t>
-          </w:r>
-          <w:proofErr w:type="spellEnd"/>
-          <w:r>
-            <w:rPr>
-              <w:rFonts w:eastAsia="Times New Roman"/>
-              <w:sz w:val="24"/>
-              <w:szCs w:val="24"/>
-            </w:rPr>
-            <w:t xml:space="preserve"> </w:t>
+            <w:t xml:space="preserve">Hu, J., Xu, J., Pang, L., Zhao, H., Li, F., Deng, Y., Liu, L., Lan, Y., Zhang, X., Zhao, T., et al. (2016). Systematically characterizing dysfunctional long intergenic non-coding RNAs in multiple brain regions of major psychosis. Oncotarget </w:t>
           </w:r>
           <w:r>
             <w:rPr>
@@ -6444,41 +6806,13 @@
               <w:szCs w:val="24"/>
             </w:rPr>
           </w:pPr>
-          <w:proofErr w:type="spellStart"/>
           <w:r>
             <w:rPr>
               <w:rFonts w:eastAsia="Times New Roman"/>
               <w:sz w:val="24"/>
               <w:szCs w:val="24"/>
             </w:rPr>
-            <w:t>Miklowitz</w:t>
-          </w:r>
-          <w:proofErr w:type="spellEnd"/>
-          <w:r>
-            <w:rPr>
-              <w:rFonts w:eastAsia="Times New Roman"/>
-              <w:sz w:val="24"/>
-              <w:szCs w:val="24"/>
-            </w:rPr>
-            <w:t xml:space="preserve">, D.J. (2008). Bipolar </w:t>
-          </w:r>
-          <w:proofErr w:type="gramStart"/>
-          <w:r>
-            <w:rPr>
-              <w:rFonts w:eastAsia="Times New Roman"/>
-              <w:sz w:val="24"/>
-              <w:szCs w:val="24"/>
-            </w:rPr>
-            <w:t>disorder :</w:t>
-          </w:r>
-          <w:proofErr w:type="gramEnd"/>
-          <w:r>
-            <w:rPr>
-              <w:rFonts w:eastAsia="Times New Roman"/>
-              <w:sz w:val="24"/>
-              <w:szCs w:val="24"/>
-            </w:rPr>
-            <w:t xml:space="preserve"> a family-focused treatment approach (Guilford Press).</w:t>
+            <w:t>Miklowitz, D.J. (2008). Bipolar disorder : a family-focused treatment approach (Guilford Press).</w:t>
           </w:r>
         </w:p>
         <w:p>
@@ -6498,25 +6832,7 @@
               <w:szCs w:val="24"/>
             </w:rPr>
             <w:lastRenderedPageBreak/>
-            <w:t xml:space="preserve">Miller, J., and Black, D. (2020). Bipolar Disorder and Suicide: </w:t>
-          </w:r>
-          <w:proofErr w:type="gramStart"/>
-          <w:r>
-            <w:rPr>
-              <w:rFonts w:eastAsia="Times New Roman"/>
-              <w:sz w:val="24"/>
-              <w:szCs w:val="24"/>
-            </w:rPr>
-            <w:t>a</w:t>
-          </w:r>
-          <w:proofErr w:type="gramEnd"/>
-          <w:r>
-            <w:rPr>
-              <w:rFonts w:eastAsia="Times New Roman"/>
-              <w:sz w:val="24"/>
-              <w:szCs w:val="24"/>
-            </w:rPr>
-            <w:t xml:space="preserve"> Review. Current Psychiatry Reports </w:t>
+            <w:t xml:space="preserve">Miller, J., and Black, D. (2020). Bipolar Disorder and Suicide: a Review. Current Psychiatry Reports </w:t>
           </w:r>
           <w:r>
             <w:rPr>
@@ -6547,95 +6863,13 @@
               <w:szCs w:val="24"/>
             </w:rPr>
           </w:pPr>
-          <w:proofErr w:type="spellStart"/>
           <w:r>
             <w:rPr>
               <w:rFonts w:eastAsia="Times New Roman"/>
               <w:sz w:val="24"/>
               <w:szCs w:val="24"/>
             </w:rPr>
-            <w:t>Mootha</w:t>
-          </w:r>
-          <w:proofErr w:type="spellEnd"/>
-          <w:r>
-            <w:rPr>
-              <w:rFonts w:eastAsia="Times New Roman"/>
-              <w:sz w:val="24"/>
-              <w:szCs w:val="24"/>
-            </w:rPr>
-            <w:t xml:space="preserve">, V.K., Lindgren, C.M., Eriksson, K.-F., Subramanian, A., </w:t>
-          </w:r>
-          <w:proofErr w:type="spellStart"/>
-          <w:r>
-            <w:rPr>
-              <w:rFonts w:eastAsia="Times New Roman"/>
-              <w:sz w:val="24"/>
-              <w:szCs w:val="24"/>
-            </w:rPr>
-            <w:t>Sihag</w:t>
-          </w:r>
-          <w:proofErr w:type="spellEnd"/>
-          <w:r>
-            <w:rPr>
-              <w:rFonts w:eastAsia="Times New Roman"/>
-              <w:sz w:val="24"/>
-              <w:szCs w:val="24"/>
-            </w:rPr>
-            <w:t xml:space="preserve">, S., Lehar, J., </w:t>
-          </w:r>
-          <w:proofErr w:type="spellStart"/>
-          <w:r>
-            <w:rPr>
-              <w:rFonts w:eastAsia="Times New Roman"/>
-              <w:sz w:val="24"/>
-              <w:szCs w:val="24"/>
-            </w:rPr>
-            <w:t>Puigserver</w:t>
-          </w:r>
-          <w:proofErr w:type="spellEnd"/>
-          <w:r>
-            <w:rPr>
-              <w:rFonts w:eastAsia="Times New Roman"/>
-              <w:sz w:val="24"/>
-              <w:szCs w:val="24"/>
-            </w:rPr>
-            <w:t xml:space="preserve">, P., Carlsson, E., </w:t>
-          </w:r>
-          <w:proofErr w:type="spellStart"/>
-          <w:r>
-            <w:rPr>
-              <w:rFonts w:eastAsia="Times New Roman"/>
-              <w:sz w:val="24"/>
-              <w:szCs w:val="24"/>
-            </w:rPr>
-            <w:t>Ridderstråle</w:t>
-          </w:r>
-          <w:proofErr w:type="spellEnd"/>
-          <w:r>
-            <w:rPr>
-              <w:rFonts w:eastAsia="Times New Roman"/>
-              <w:sz w:val="24"/>
-              <w:szCs w:val="24"/>
-            </w:rPr>
-            <w:t xml:space="preserve">, M., </w:t>
-          </w:r>
-          <w:proofErr w:type="spellStart"/>
-          <w:r>
-            <w:rPr>
-              <w:rFonts w:eastAsia="Times New Roman"/>
-              <w:sz w:val="24"/>
-              <w:szCs w:val="24"/>
-            </w:rPr>
-            <w:t>Laurila</w:t>
-          </w:r>
-          <w:proofErr w:type="spellEnd"/>
-          <w:r>
-            <w:rPr>
-              <w:rFonts w:eastAsia="Times New Roman"/>
-              <w:sz w:val="24"/>
-              <w:szCs w:val="24"/>
-            </w:rPr>
-            <w:t xml:space="preserve">, E., et al. (2003). PGC-1α-responsive genes involved in oxidative phosphorylation are coordinately downregulated in human diabetes. Nature Genetics </w:t>
+            <w:t xml:space="preserve">Mootha, V.K., Lindgren, C.M., Eriksson, K.-F., Subramanian, A., Sihag, S., Lehar, J., Puigserver, P., Carlsson, E., Ridderstråle, M., Laurila, E., et al. (2003). PGC-1α-responsive genes involved in oxidative phosphorylation are coordinately downregulated in human diabetes. Nature Genetics </w:t>
           </w:r>
           <w:r>
             <w:rPr>
@@ -6672,43 +6906,7 @@
               <w:sz w:val="24"/>
               <w:szCs w:val="24"/>
             </w:rPr>
-            <w:t xml:space="preserve">Moreno, C., </w:t>
-          </w:r>
-          <w:proofErr w:type="spellStart"/>
-          <w:r>
-            <w:rPr>
-              <w:rFonts w:eastAsia="Times New Roman"/>
-              <w:sz w:val="24"/>
-              <w:szCs w:val="24"/>
-            </w:rPr>
-            <w:t>Laje</w:t>
-          </w:r>
-          <w:proofErr w:type="spellEnd"/>
-          <w:r>
-            <w:rPr>
-              <w:rFonts w:eastAsia="Times New Roman"/>
-              <w:sz w:val="24"/>
-              <w:szCs w:val="24"/>
-            </w:rPr>
-            <w:t xml:space="preserve">, G., Blanco, C., Jiang, H., Schmidt, A.B., and </w:t>
-          </w:r>
-          <w:proofErr w:type="spellStart"/>
-          <w:r>
-            <w:rPr>
-              <w:rFonts w:eastAsia="Times New Roman"/>
-              <w:sz w:val="24"/>
-              <w:szCs w:val="24"/>
-            </w:rPr>
-            <w:t>Olfson</w:t>
-          </w:r>
-          <w:proofErr w:type="spellEnd"/>
-          <w:r>
-            <w:rPr>
-              <w:rFonts w:eastAsia="Times New Roman"/>
-              <w:sz w:val="24"/>
-              <w:szCs w:val="24"/>
-            </w:rPr>
-            <w:t xml:space="preserve">, M. (2007). National Trends in the Outpatient Diagnosis and Treatment of Bipolar Disorder in Youth. Archives of General Psychiatry </w:t>
+            <w:t xml:space="preserve">Moreno, C., Laje, G., Blanco, C., Jiang, H., Schmidt, A.B., and Olfson, M. (2007). National Trends in the Outpatient Diagnosis and Treatment of Bipolar Disorder in Youth. Archives of General Psychiatry </w:t>
           </w:r>
           <w:r>
             <w:rPr>
@@ -6745,43 +6943,7 @@
               <w:sz w:val="24"/>
               <w:szCs w:val="24"/>
             </w:rPr>
-            <w:t>Müller-</w:t>
-          </w:r>
-          <w:proofErr w:type="spellStart"/>
-          <w:r>
-            <w:rPr>
-              <w:rFonts w:eastAsia="Times New Roman"/>
-              <w:sz w:val="24"/>
-              <w:szCs w:val="24"/>
-            </w:rPr>
-            <w:t>Oerlinghausen</w:t>
-          </w:r>
-          <w:proofErr w:type="spellEnd"/>
-          <w:r>
-            <w:rPr>
-              <w:rFonts w:eastAsia="Times New Roman"/>
-              <w:sz w:val="24"/>
-              <w:szCs w:val="24"/>
-            </w:rPr>
-            <w:t xml:space="preserve">, B., </w:t>
-          </w:r>
-          <w:proofErr w:type="spellStart"/>
-          <w:r>
-            <w:rPr>
-              <w:rFonts w:eastAsia="Times New Roman"/>
-              <w:sz w:val="24"/>
-              <w:szCs w:val="24"/>
-            </w:rPr>
-            <w:t>Berghöfer</w:t>
-          </w:r>
-          <w:proofErr w:type="spellEnd"/>
-          <w:r>
-            <w:rPr>
-              <w:rFonts w:eastAsia="Times New Roman"/>
-              <w:sz w:val="24"/>
-              <w:szCs w:val="24"/>
-            </w:rPr>
-            <w:t xml:space="preserve">, A., and Bauer, M. (2002). Bipolar disorder. The Lancet </w:t>
+            <w:t xml:space="preserve">Müller-Oerlinghausen, B., Berghöfer, A., and Bauer, M. (2002). Bipolar disorder. The Lancet </w:t>
           </w:r>
           <w:r>
             <w:rPr>
@@ -6812,77 +6974,13 @@
               <w:szCs w:val="24"/>
             </w:rPr>
           </w:pPr>
-          <w:proofErr w:type="spellStart"/>
           <w:r>
             <w:rPr>
               <w:rFonts w:eastAsia="Times New Roman"/>
               <w:sz w:val="24"/>
               <w:szCs w:val="24"/>
             </w:rPr>
-            <w:t>Oraki</w:t>
-          </w:r>
-          <w:proofErr w:type="spellEnd"/>
-          <w:r>
-            <w:rPr>
-              <w:rFonts w:eastAsia="Times New Roman"/>
-              <w:sz w:val="24"/>
-              <w:szCs w:val="24"/>
-            </w:rPr>
-            <w:t xml:space="preserve"> </w:t>
-          </w:r>
-          <w:proofErr w:type="spellStart"/>
-          <w:r>
-            <w:rPr>
-              <w:rFonts w:eastAsia="Times New Roman"/>
-              <w:sz w:val="24"/>
-              <w:szCs w:val="24"/>
-            </w:rPr>
-            <w:t>Kohshour</w:t>
-          </w:r>
-          <w:proofErr w:type="spellEnd"/>
-          <w:r>
-            <w:rPr>
-              <w:rFonts w:eastAsia="Times New Roman"/>
-              <w:sz w:val="24"/>
-              <w:szCs w:val="24"/>
-            </w:rPr>
-            <w:t xml:space="preserve">, M., </w:t>
-          </w:r>
-          <w:proofErr w:type="spellStart"/>
-          <w:r>
-            <w:rPr>
-              <w:rFonts w:eastAsia="Times New Roman"/>
-              <w:sz w:val="24"/>
-              <w:szCs w:val="24"/>
-            </w:rPr>
-            <w:t>Papiol</w:t>
-          </w:r>
-          <w:proofErr w:type="spellEnd"/>
-          <w:r>
-            <w:rPr>
-              <w:rFonts w:eastAsia="Times New Roman"/>
-              <w:sz w:val="24"/>
-              <w:szCs w:val="24"/>
-            </w:rPr>
-            <w:t xml:space="preserve">, S., Ching, C.R.K., and Schulze, T.G. (2022). Genomic and neuroimaging approaches to bipolar disorder. </w:t>
-          </w:r>
-          <w:proofErr w:type="spellStart"/>
-          <w:r>
-            <w:rPr>
-              <w:rFonts w:eastAsia="Times New Roman"/>
-              <w:sz w:val="24"/>
-              <w:szCs w:val="24"/>
-            </w:rPr>
-            <w:t>BJPsych</w:t>
-          </w:r>
-          <w:proofErr w:type="spellEnd"/>
-          <w:r>
-            <w:rPr>
-              <w:rFonts w:eastAsia="Times New Roman"/>
-              <w:sz w:val="24"/>
-              <w:szCs w:val="24"/>
-            </w:rPr>
-            <w:t xml:space="preserve"> Open </w:t>
+            <w:t xml:space="preserve">Oraki Kohshour, M., Papiol, S., Ching, C.R.K., and Schulze, T.G. (2022). Genomic and neuroimaging approaches to bipolar disorder. BJPsych Open </w:t>
           </w:r>
           <w:r>
             <w:rPr>
@@ -6987,23 +7085,13 @@
               <w:szCs w:val="24"/>
             </w:rPr>
           </w:pPr>
-          <w:proofErr w:type="spellStart"/>
           <w:r>
             <w:rPr>
               <w:rFonts w:eastAsia="Times New Roman"/>
               <w:sz w:val="24"/>
               <w:szCs w:val="24"/>
             </w:rPr>
-            <w:t>Salagre</w:t>
-          </w:r>
-          <w:proofErr w:type="spellEnd"/>
-          <w:r>
-            <w:rPr>
-              <w:rFonts w:eastAsia="Times New Roman"/>
-              <w:sz w:val="24"/>
-              <w:szCs w:val="24"/>
-            </w:rPr>
-            <w:t>, E., and Vieta, E. (2022). Biomarkers in bipolar disorder: an overview. In Biomarkers in Bipolar Disorders, (Elsevier), pp. 1–18.</w:t>
+            <w:t>Salagre, E., and Vieta, E. (2022). Biomarkers in bipolar disorder: an overview. In Biomarkers in Bipolar Disorders, (Elsevier), pp. 1–18.</w:t>
           </w:r>
         </w:p>
         <w:p>
@@ -7022,25 +7110,7 @@
               <w:sz w:val="24"/>
               <w:szCs w:val="24"/>
             </w:rPr>
-            <w:t xml:space="preserve">Yang, D., Chen, J., Cheng, X., Cao, B., Chang, H., Li, X., Yang, C., Wu, Q., Sun, J., </w:t>
-          </w:r>
-          <w:proofErr w:type="spellStart"/>
-          <w:r>
-            <w:rPr>
-              <w:rFonts w:eastAsia="Times New Roman"/>
-              <w:sz w:val="24"/>
-              <w:szCs w:val="24"/>
-            </w:rPr>
-            <w:t>Manry</w:t>
-          </w:r>
-          <w:proofErr w:type="spellEnd"/>
-          <w:r>
-            <w:rPr>
-              <w:rFonts w:eastAsia="Times New Roman"/>
-              <w:sz w:val="24"/>
-              <w:szCs w:val="24"/>
-            </w:rPr>
-            <w:t xml:space="preserve">, D., et al. (2021). SERINC2 increases the risk of bipolar disorder in the Chinese population. Depression and Anxiety </w:t>
+            <w:t xml:space="preserve">Yang, D., Chen, J., Cheng, X., Cao, B., Chang, H., Li, X., Yang, C., Wu, Q., Sun, J., Manry, D., et al. (2021). SERINC2 increases the risk of bipolar disorder in the Chinese population. Depression and Anxiety </w:t>
           </w:r>
           <w:r>
             <w:rPr>
@@ -7083,9 +7153,9 @@
         </w:p>
       </w:sdtContent>
     </w:sdt>
-    <w:bookmarkEnd w:id="5" w:displacedByCustomXml="prev"/>
+    <w:bookmarkEnd w:id="9" w:displacedByCustomXml="prev"/>
     <w:sectPr>
-      <w:headerReference w:type="default" r:id="rId43"/>
+      <w:headerReference w:type="default" r:id="rId47"/>
       <w:pgSz w:w="11906" w:h="16838"/>
       <w:pgMar w:top="1440" w:right="1440" w:bottom="1440" w:left="1440" w:header="709" w:footer="709" w:gutter="0"/>
       <w:cols w:space="708"/>
@@ -7099,10 +7169,62 @@
 
 <file path=word/comments.xml><?xml version="1.0" encoding="utf-8"?>
 <w:comments xmlns:wpc="http://schemas.microsoft.com/office/word/2010/wordprocessingCanvas" xmlns:cx="http://schemas.microsoft.com/office/drawing/2014/chartex" xmlns:cx1="http://schemas.microsoft.com/office/drawing/2015/9/8/chartex" xmlns:cx2="http://schemas.microsoft.com/office/drawing/2015/10/21/chartex" xmlns:cx3="http://schemas.microsoft.com/office/drawing/2016/5/9/chartex" xmlns:cx4="http://schemas.microsoft.com/office/drawing/2016/5/10/chartex" xmlns:cx5="http://schemas.microsoft.com/office/drawing/2016/5/11/chartex" xmlns:cx6="http://schemas.microsoft.com/office/drawing/2016/5/12/chartex" xmlns:cx7="http://schemas.microsoft.com/office/drawing/2016/5/13/chartex" xmlns:cx8="http://schemas.microsoft.com/office/drawing/2016/5/14/chartex" xmlns:mc="http://schemas.openxmlformats.org/markup-compatibility/2006" xmlns:aink="http://schemas.microsoft.com/office/drawing/2016/ink" xmlns:am3d="http://schemas.microsoft.com/office/drawing/2017/model3d" xmlns:o="urn:schemas-microsoft-com:office:office" xmlns:r="http://schemas.openxmlformats.org/officeDocument/2006/relationships" xmlns:m="http://schemas.openxmlformats.org/officeDocument/2006/math" xmlns:v="urn:schemas-microsoft-com:vml" xmlns:wp14="http://schemas.microsoft.com/office/word/2010/wordprocessingDrawing" xmlns:wp="http://schemas.openxmlformats.org/drawingml/2006/wordprocessingDrawing" xmlns:w10="urn:schemas-microsoft-com:office:word" xmlns:w="http://schemas.openxmlformats.org/wordprocessingml/2006/main" xmlns:w14="http://schemas.microsoft.com/office/word/2010/wordml" xmlns:w15="http://schemas.microsoft.com/office/word/2012/wordml" xmlns:w16cex="http://schemas.microsoft.com/office/word/2018/wordml/cex" xmlns:w16cid="http://schemas.microsoft.com/office/word/2016/wordml/cid" xmlns:w16="http://schemas.microsoft.com/office/word/2018/wordml" xmlns:w16sdtdh="http://schemas.microsoft.com/office/word/2020/wordml/sdtdatahash" xmlns:w16se="http://schemas.microsoft.com/office/word/2015/wordml/symex" xmlns:wpg="http://schemas.microsoft.com/office/word/2010/wordprocessingGroup" xmlns:wpi="http://schemas.microsoft.com/office/word/2010/wordprocessingInk" xmlns:wne="http://schemas.microsoft.com/office/word/2006/wordml" xmlns:wps="http://schemas.microsoft.com/office/word/2010/wordprocessingShape" mc:Ignorable="w14 w15 w16se w16cid w16 w16cex w16sdtdh wp14">
-  <w:comment w:id="2" w:author="Ziv Cohen" w:date="2022-02-14T13:15:00Z" w:initials="ZC">
+  <w:comment w:id="1" w:author="Ziv Cohen" w:date="2022-03-11T15:34:00Z" w:initials="ZC">
     <w:p>
       <w:pPr>
         <w:pStyle w:val="CommentText"/>
+        <w:rPr>
+          <w:rFonts w:hint="cs"/>
+          <w:rtl/>
+        </w:rPr>
+      </w:pPr>
+      <w:r>
+        <w:rPr>
+          <w:rStyle w:val="CommentReference"/>
+        </w:rPr>
+        <w:annotationRef/>
+      </w:r>
+      <w:r>
+        <w:rPr>
+          <w:rFonts w:hint="cs"/>
+          <w:rtl/>
+        </w:rPr>
+        <w:t>לבדוק מה זה</w:t>
+      </w:r>
+    </w:p>
+  </w:comment>
+  <w:comment w:id="2" w:author="Ziv Cohen" w:date="2022-03-11T15:32:00Z" w:initials="ZC">
+    <w:p>
+      <w:pPr>
+        <w:pStyle w:val="CommentText"/>
+        <w:rPr>
+          <w:rFonts w:hint="cs"/>
+          <w:rtl/>
+        </w:rPr>
+      </w:pPr>
+      <w:r>
+        <w:rPr>
+          <w:rStyle w:val="CommentReference"/>
+        </w:rPr>
+        <w:annotationRef/>
+      </w:r>
+      <w:r>
+        <w:rPr>
+          <w:rFonts w:hint="cs"/>
+          <w:rtl/>
+        </w:rPr>
+        <w:t>לסיים בהתאם לתוצאות</w:t>
+      </w:r>
+    </w:p>
+  </w:comment>
+  <w:comment w:id="3" w:author="Ziv Cohen" w:date="2022-03-11T15:33:00Z" w:initials="ZC">
+    <w:p>
+      <w:pPr>
+        <w:pStyle w:val="CommentText"/>
+        <w:rPr>
+          <w:sz w:val="16"/>
+          <w:szCs w:val="16"/>
+        </w:rPr>
       </w:pPr>
       <w:r>
         <w:rPr>
@@ -7116,18 +7238,38 @@
           <w:rFonts w:hint="cs"/>
           <w:rtl/>
         </w:rPr>
-        <w:t>לכתוב מקור ראשוני?</w:t>
+        <w:t>לסיים בהתאם לתוצאות</w:t>
       </w:r>
     </w:p>
   </w:comment>
-  <w:comment w:id="4" w:author="Ziv Cohen" w:date="2022-03-10T19:16:00Z" w:initials="ZC">
+  <w:comment w:id="5" w:author="Ziv Cohen" w:date="2022-02-14T13:15:00Z" w:initials="ZC">
     <w:p>
       <w:pPr>
         <w:pStyle w:val="CommentText"/>
-        <w:rPr>
+      </w:pPr>
+      <w:r>
+        <w:rPr>
+          <w:rStyle w:val="CommentReference"/>
+        </w:rPr>
+        <w:annotationRef/>
+      </w:r>
+      <w:r>
+        <w:rPr>
+          <w:rStyle w:val="CommentReference"/>
           <w:rFonts w:hint="cs"/>
           <w:rtl/>
         </w:rPr>
+        <w:t>לכתוב מקור ראשוני?</w:t>
+      </w:r>
+    </w:p>
+  </w:comment>
+  <w:comment w:id="7" w:author="Ziv Cohen" w:date="2022-03-10T19:16:00Z" w:initials="ZC">
+    <w:p>
+      <w:pPr>
+        <w:pStyle w:val="CommentText"/>
+        <w:rPr>
+          <w:rtl/>
+        </w:rPr>
       </w:pPr>
       <w:r>
         <w:rPr>
@@ -7141,6 +7283,30 @@
           <w:rtl/>
         </w:rPr>
         <w:t>לפרט ולהוסיף</w:t>
+      </w:r>
+    </w:p>
+  </w:comment>
+  <w:comment w:id="8" w:author="Ziv Cohen" w:date="2022-03-11T15:26:00Z" w:initials="ZC">
+    <w:p>
+      <w:pPr>
+        <w:pStyle w:val="CommentText"/>
+        <w:rPr>
+          <w:rFonts w:hint="cs"/>
+          <w:rtl/>
+        </w:rPr>
+      </w:pPr>
+      <w:r>
+        <w:rPr>
+          <w:rStyle w:val="CommentReference"/>
+        </w:rPr>
+        <w:annotationRef/>
+      </w:r>
+      <w:r>
+        <w:rPr>
+          <w:rFonts w:hint="cs"/>
+          <w:rtl/>
+        </w:rPr>
+        <w:t>לסיים ולהוסיף גרף</w:t>
       </w:r>
     </w:p>
   </w:comment>
@@ -7149,22 +7315,34 @@
 
 <file path=word/commentsExtended.xml><?xml version="1.0" encoding="utf-8"?>
 <w15:commentsEx xmlns:wpc="http://schemas.microsoft.com/office/word/2010/wordprocessingCanvas" xmlns:cx="http://schemas.microsoft.com/office/drawing/2014/chartex" xmlns:cx1="http://schemas.microsoft.com/office/drawing/2015/9/8/chartex" xmlns:cx2="http://schemas.microsoft.com/office/drawing/2015/10/21/chartex" xmlns:cx3="http://schemas.microsoft.com/office/drawing/2016/5/9/chartex" xmlns:cx4="http://schemas.microsoft.com/office/drawing/2016/5/10/chartex" xmlns:cx5="http://schemas.microsoft.com/office/drawing/2016/5/11/chartex" xmlns:cx6="http://schemas.microsoft.com/office/drawing/2016/5/12/chartex" xmlns:cx7="http://schemas.microsoft.com/office/drawing/2016/5/13/chartex" xmlns:cx8="http://schemas.microsoft.com/office/drawing/2016/5/14/chartex" xmlns:mc="http://schemas.openxmlformats.org/markup-compatibility/2006" xmlns:aink="http://schemas.microsoft.com/office/drawing/2016/ink" xmlns:am3d="http://schemas.microsoft.com/office/drawing/2017/model3d" xmlns:o="urn:schemas-microsoft-com:office:office" xmlns:r="http://schemas.openxmlformats.org/officeDocument/2006/relationships" xmlns:m="http://schemas.openxmlformats.org/officeDocument/2006/math" xmlns:v="urn:schemas-microsoft-com:vml" xmlns:wp14="http://schemas.microsoft.com/office/word/2010/wordprocessingDrawing" xmlns:wp="http://schemas.openxmlformats.org/drawingml/2006/wordprocessingDrawing" xmlns:w10="urn:schemas-microsoft-com:office:word" xmlns:w="http://schemas.openxmlformats.org/wordprocessingml/2006/main" xmlns:w14="http://schemas.microsoft.com/office/word/2010/wordml" xmlns:w15="http://schemas.microsoft.com/office/word/2012/wordml" xmlns:w16cex="http://schemas.microsoft.com/office/word/2018/wordml/cex" xmlns:w16cid="http://schemas.microsoft.com/office/word/2016/wordml/cid" xmlns:w16="http://schemas.microsoft.com/office/word/2018/wordml" xmlns:w16sdtdh="http://schemas.microsoft.com/office/word/2020/wordml/sdtdatahash" xmlns:w16se="http://schemas.microsoft.com/office/word/2015/wordml/symex" xmlns:wpg="http://schemas.microsoft.com/office/word/2010/wordprocessingGroup" xmlns:wpi="http://schemas.microsoft.com/office/word/2010/wordprocessingInk" xmlns:wne="http://schemas.microsoft.com/office/word/2006/wordml" xmlns:wps="http://schemas.microsoft.com/office/word/2010/wordprocessingShape" mc:Ignorable="w14 w15 w16se w16cid w16 w16cex w16sdtdh wp14">
+  <w15:commentEx w15:paraId="2088BB12" w15:done="0"/>
+  <w15:commentEx w15:paraId="2BD8211B" w15:done="0"/>
+  <w15:commentEx w15:paraId="5681BF08" w15:done="0"/>
   <w15:commentEx w15:paraId="01EC7B66" w15:done="0"/>
   <w15:commentEx w15:paraId="29B19621" w15:done="0"/>
+  <w15:commentEx w15:paraId="48F4CF1F" w15:done="0"/>
 </w15:commentsEx>
 </file>
 
 <file path=word/commentsExtensible.xml><?xml version="1.0" encoding="utf-8"?>
 <w16cex:commentsExtensible xmlns:wpc="http://schemas.microsoft.com/office/word/2010/wordprocessingCanvas" xmlns:cx="http://schemas.microsoft.com/office/drawing/2014/chartex" xmlns:cx1="http://schemas.microsoft.com/office/drawing/2015/9/8/chartex" xmlns:cx2="http://schemas.microsoft.com/office/drawing/2015/10/21/chartex" xmlns:cx3="http://schemas.microsoft.com/office/drawing/2016/5/9/chartex" xmlns:cx4="http://schemas.microsoft.com/office/drawing/2016/5/10/chartex" xmlns:cx5="http://schemas.microsoft.com/office/drawing/2016/5/11/chartex" xmlns:cx6="http://schemas.microsoft.com/office/drawing/2016/5/12/chartex" xmlns:cx7="http://schemas.microsoft.com/office/drawing/2016/5/13/chartex" xmlns:cx8="http://schemas.microsoft.com/office/drawing/2016/5/14/chartex" xmlns:mc="http://schemas.openxmlformats.org/markup-compatibility/2006" xmlns:aink="http://schemas.microsoft.com/office/drawing/2016/ink" xmlns:am3d="http://schemas.microsoft.com/office/drawing/2017/model3d" xmlns:o="urn:schemas-microsoft-com:office:office" xmlns:r="http://schemas.openxmlformats.org/officeDocument/2006/relationships" xmlns:m="http://schemas.openxmlformats.org/officeDocument/2006/math" xmlns:v="urn:schemas-microsoft-com:vml" xmlns:wp14="http://schemas.microsoft.com/office/word/2010/wordprocessingDrawing" xmlns:wp="http://schemas.openxmlformats.org/drawingml/2006/wordprocessingDrawing" xmlns:w10="urn:schemas-microsoft-com:office:word" xmlns:w="http://schemas.openxmlformats.org/wordprocessingml/2006/main" xmlns:w14="http://schemas.microsoft.com/office/word/2010/wordml" xmlns:w15="http://schemas.microsoft.com/office/word/2012/wordml" xmlns:w16cex="http://schemas.microsoft.com/office/word/2018/wordml/cex" xmlns:w16cid="http://schemas.microsoft.com/office/word/2016/wordml/cid" xmlns:w16="http://schemas.microsoft.com/office/word/2018/wordml" xmlns:w16sdtdh="http://schemas.microsoft.com/office/word/2020/wordml/sdtdatahash" xmlns:w16se="http://schemas.microsoft.com/office/word/2015/wordml/symex" xmlns:wpg="http://schemas.microsoft.com/office/word/2010/wordprocessingGroup" xmlns:wpi="http://schemas.microsoft.com/office/word/2010/wordprocessingInk" xmlns:wne="http://schemas.microsoft.com/office/word/2006/wordml" xmlns:wps="http://schemas.microsoft.com/office/word/2010/wordprocessingShape" mc:Ignorable="w14 w15 w16se w16cid w16 w16cex w16sdtdh wp14">
+  <w16cex:commentExtensible w16cex:durableId="25D5EA77" w16cex:dateUtc="2022-03-11T13:34:00Z"/>
+  <w16cex:commentExtensible w16cex:durableId="25D5EA2B" w16cex:dateUtc="2022-03-11T13:32:00Z"/>
+  <w16cex:commentExtensible w16cex:durableId="25D5EA52" w16cex:dateUtc="2022-03-11T13:33:00Z"/>
   <w16cex:commentExtensible w16cex:durableId="25B4D482" w16cex:dateUtc="2022-02-14T11:15:00Z"/>
   <w16cex:commentExtensible w16cex:durableId="25D4CD19" w16cex:dateUtc="2022-03-10T17:16:00Z"/>
+  <w16cex:commentExtensible w16cex:durableId="25D5E89F" w16cex:dateUtc="2022-03-11T13:26:00Z"/>
 </w16cex:commentsExtensible>
 </file>
 
 <file path=word/commentsIds.xml><?xml version="1.0" encoding="utf-8"?>
 <w16cid:commentsIds xmlns:wpc="http://schemas.microsoft.com/office/word/2010/wordprocessingCanvas" xmlns:cx="http://schemas.microsoft.com/office/drawing/2014/chartex" xmlns:cx1="http://schemas.microsoft.com/office/drawing/2015/9/8/chartex" xmlns:cx2="http://schemas.microsoft.com/office/drawing/2015/10/21/chartex" xmlns:cx3="http://schemas.microsoft.com/office/drawing/2016/5/9/chartex" xmlns:cx4="http://schemas.microsoft.com/office/drawing/2016/5/10/chartex" xmlns:cx5="http://schemas.microsoft.com/office/drawing/2016/5/11/chartex" xmlns:cx6="http://schemas.microsoft.com/office/drawing/2016/5/12/chartex" xmlns:cx7="http://schemas.microsoft.com/office/drawing/2016/5/13/chartex" xmlns:cx8="http://schemas.microsoft.com/office/drawing/2016/5/14/chartex" xmlns:mc="http://schemas.openxmlformats.org/markup-compatibility/2006" xmlns:aink="http://schemas.microsoft.com/office/drawing/2016/ink" xmlns:am3d="http://schemas.microsoft.com/office/drawing/2017/model3d" xmlns:o="urn:schemas-microsoft-com:office:office" xmlns:r="http://schemas.openxmlformats.org/officeDocument/2006/relationships" xmlns:m="http://schemas.openxmlformats.org/officeDocument/2006/math" xmlns:v="urn:schemas-microsoft-com:vml" xmlns:wp14="http://schemas.microsoft.com/office/word/2010/wordprocessingDrawing" xmlns:wp="http://schemas.openxmlformats.org/drawingml/2006/wordprocessingDrawing" xmlns:w10="urn:schemas-microsoft-com:office:word" xmlns:w="http://schemas.openxmlformats.org/wordprocessingml/2006/main" xmlns:w14="http://schemas.microsoft.com/office/word/2010/wordml" xmlns:w15="http://schemas.microsoft.com/office/word/2012/wordml" xmlns:w16cex="http://schemas.microsoft.com/office/word/2018/wordml/cex" xmlns:w16cid="http://schemas.microsoft.com/office/word/2016/wordml/cid" xmlns:w16="http://schemas.microsoft.com/office/word/2018/wordml" xmlns:w16sdtdh="http://schemas.microsoft.com/office/word/2020/wordml/sdtdatahash" xmlns:w16se="http://schemas.microsoft.com/office/word/2015/wordml/symex" xmlns:wpg="http://schemas.microsoft.com/office/word/2010/wordprocessingGroup" xmlns:wpi="http://schemas.microsoft.com/office/word/2010/wordprocessingInk" xmlns:wne="http://schemas.microsoft.com/office/word/2006/wordml" xmlns:wps="http://schemas.microsoft.com/office/word/2010/wordprocessingShape" mc:Ignorable="w14 w15 w16se w16cid w16 w16cex w16sdtdh wp14">
+  <w16cid:commentId w16cid:paraId="2088BB12" w16cid:durableId="25D5EA77"/>
+  <w16cid:commentId w16cid:paraId="2BD8211B" w16cid:durableId="25D5EA2B"/>
+  <w16cid:commentId w16cid:paraId="5681BF08" w16cid:durableId="25D5EA52"/>
   <w16cid:commentId w16cid:paraId="01EC7B66" w16cid:durableId="25B4D482"/>
   <w16cid:commentId w16cid:paraId="29B19621" w16cid:durableId="25D4CD19"/>
+  <w16cid:commentId w16cid:paraId="48F4CF1F" w16cid:durableId="25D5E89F"/>
 </w16cid:commentsIds>
 </file>
 
@@ -8293,6 +8471,7 @@
     <w:rsid w:val="00655F2F"/>
     <w:rsid w:val="006D10B0"/>
     <w:rsid w:val="006E4AD7"/>
+    <w:rsid w:val="00701BFD"/>
     <w:rsid w:val="00736216"/>
     <w:rsid w:val="007524B1"/>
     <w:rsid w:val="007E33C2"/>
@@ -8778,13 +8957,6 @@
       <w:bidi/>
     </w:pPr>
   </w:style>
-  <w:style w:type="paragraph" w:customStyle="1" w:styleId="D7C8AEFAEF804889A45E634696C0B132">
-    <w:name w:val="D7C8AEFAEF804889A45E634696C0B132"/>
-    <w:rsid w:val="00FB0278"/>
-    <w:pPr>
-      <w:bidi/>
-    </w:pPr>
-  </w:style>
   <w:style w:type="paragraph" w:customStyle="1" w:styleId="6915E54941DF4A618A82AB4E77DB56FB">
     <w:name w:val="6915E54941DF4A618A82AB4E77DB56FB"/>
     <w:rsid w:val="00B4204A"/>

</xml_diff>

<commit_message>
Progress or something, idk
</commit_message>
<xml_diff>
--- a/Introduction to Bioinformatics - Final Project.docx
+++ b/Introduction to Bioinformatics - Final Project.docx
@@ -465,7 +465,21 @@
         <w:rPr>
           <w:rFonts w:asciiTheme="minorHAnsi" w:hAnsiTheme="minorHAnsi" w:cstheme="minorHAnsi"/>
         </w:rPr>
-        <w:t>– in order to better understand, diagnose and treat the bipolar disorder</w:t>
+        <w:t xml:space="preserve">– </w:t>
+      </w:r>
+      <w:proofErr w:type="gramStart"/>
+      <w:r>
+        <w:rPr>
+          <w:rFonts w:asciiTheme="minorHAnsi" w:hAnsiTheme="minorHAnsi" w:cstheme="minorHAnsi"/>
+        </w:rPr>
+        <w:t>in order to</w:t>
+      </w:r>
+      <w:proofErr w:type="gramEnd"/>
+      <w:r>
+        <w:rPr>
+          <w:rFonts w:asciiTheme="minorHAnsi" w:hAnsiTheme="minorHAnsi" w:cstheme="minorHAnsi"/>
+        </w:rPr>
+        <w:t xml:space="preserve"> better understand, diagnose and treat the bipolar disorder</w:t>
       </w:r>
       <w:r>
         <w:rPr>
@@ -605,32 +619,69 @@
         <w:rPr>
           <w:rFonts w:asciiTheme="minorHAnsi" w:hAnsiTheme="minorHAnsi" w:cstheme="minorHAnsi"/>
         </w:rPr>
-        <w:t xml:space="preserve"> to be biomarkers of bipolar disorder and other psychiatric illnesses and </w:t>
+        <w:t xml:space="preserve"> to be biomarkers of bipolar disorder and other psychiatric illnesses and we have also </w:t>
+      </w:r>
+      <w:r>
+        <w:rPr>
+          <w:rFonts w:asciiTheme="minorHAnsi" w:hAnsiTheme="minorHAnsi" w:cstheme="minorHAnsi"/>
+        </w:rPr>
+        <w:t xml:space="preserve">found genes which could act as biomarkers in </w:t>
+      </w:r>
+      <w:r>
+        <w:rPr>
+          <w:rFonts w:asciiTheme="minorHAnsi" w:hAnsiTheme="minorHAnsi" w:cstheme="minorHAnsi"/>
+        </w:rPr>
+        <w:t>specific regions of the brain:</w:t>
+      </w:r>
+      <w:r>
+        <w:rPr>
+          <w:rFonts w:asciiTheme="minorHAnsi" w:hAnsiTheme="minorHAnsi" w:cstheme="minorHAnsi"/>
+        </w:rPr>
+        <w:t xml:space="preserve"> CENPL in area 9 and LACRT and KRT18P11 in area 46</w:t>
+      </w:r>
+      <w:r>
+        <w:rPr>
+          <w:rFonts w:asciiTheme="minorHAnsi" w:hAnsiTheme="minorHAnsi" w:cstheme="minorHAnsi"/>
+        </w:rPr>
+        <w:t>.</w:t>
+      </w:r>
+      <w:r>
+        <w:rPr>
+          <w:rFonts w:asciiTheme="minorHAnsi" w:hAnsiTheme="minorHAnsi" w:cstheme="minorHAnsi"/>
+        </w:rPr>
+        <w:t xml:space="preserve"> I</w:t>
+      </w:r>
+      <w:r>
+        <w:rPr>
+          <w:rFonts w:asciiTheme="minorHAnsi" w:hAnsiTheme="minorHAnsi" w:cstheme="minorHAnsi"/>
+        </w:rPr>
+        <w:t xml:space="preserve">n addition, we </w:t>
+      </w:r>
+      <w:r>
+        <w:rPr>
+          <w:rFonts w:asciiTheme="minorHAnsi" w:hAnsiTheme="minorHAnsi" w:cstheme="minorHAnsi"/>
+        </w:rPr>
+        <w:t xml:space="preserve">found two pathways which are associated with bipolar disorder – the coagulation system and the metabolism of xenobiotics. </w:t>
       </w:r>
       <w:commentRangeStart w:id="2"/>
       <w:r>
         <w:rPr>
           <w:rFonts w:asciiTheme="minorHAnsi" w:hAnsiTheme="minorHAnsi" w:cstheme="minorHAnsi"/>
         </w:rPr>
-        <w:t xml:space="preserve">we have also </w:t>
-      </w:r>
-      <w:r>
-        <w:rPr>
-          <w:rFonts w:asciiTheme="minorHAnsi" w:hAnsiTheme="minorHAnsi" w:cstheme="minorHAnsi"/>
-        </w:rPr>
-        <w:t xml:space="preserve">found genes which could act as biomarkers in </w:t>
-      </w:r>
-      <w:r>
-        <w:rPr>
-          <w:rFonts w:asciiTheme="minorHAnsi" w:hAnsiTheme="minorHAnsi" w:cstheme="minorHAnsi"/>
-        </w:rPr>
-        <w:t>specific regions of the brain:</w:t>
-      </w:r>
-      <w:r>
-        <w:rPr>
-          <w:rFonts w:asciiTheme="minorHAnsi" w:hAnsiTheme="minorHAnsi" w:cstheme="minorHAnsi"/>
-        </w:rPr>
-        <w:t>.</w:t>
+        <w:t xml:space="preserve">Furthermore, we </w:t>
+      </w:r>
+      <w:r>
+        <w:rPr>
+          <w:rFonts w:asciiTheme="minorHAnsi" w:hAnsiTheme="minorHAnsi" w:cstheme="minorHAnsi"/>
+          <w:u w:val="single"/>
+        </w:rPr>
+        <w:t>succeeded/failed</w:t>
+      </w:r>
+      <w:r>
+        <w:rPr>
+          <w:rFonts w:asciiTheme="minorHAnsi" w:hAnsiTheme="minorHAnsi" w:cstheme="minorHAnsi"/>
+        </w:rPr>
+        <w:t xml:space="preserve"> to divide the bipolar patients into subtypes.</w:t>
       </w:r>
       <w:commentRangeEnd w:id="2"/>
       <w:r>
@@ -640,52 +691,6 @@
         </w:rPr>
         <w:commentReference w:id="2"/>
       </w:r>
-      <w:r>
-        <w:rPr>
-          <w:rFonts w:asciiTheme="minorHAnsi" w:hAnsiTheme="minorHAnsi" w:cstheme="minorHAnsi"/>
-        </w:rPr>
-        <w:t xml:space="preserve"> I</w:t>
-      </w:r>
-      <w:r>
-        <w:rPr>
-          <w:rFonts w:asciiTheme="minorHAnsi" w:hAnsiTheme="minorHAnsi" w:cstheme="minorHAnsi"/>
-        </w:rPr>
-        <w:t xml:space="preserve">n addition, we </w:t>
-      </w:r>
-      <w:r>
-        <w:rPr>
-          <w:rFonts w:asciiTheme="minorHAnsi" w:hAnsiTheme="minorHAnsi" w:cstheme="minorHAnsi"/>
-        </w:rPr>
-        <w:t xml:space="preserve">found two pathways which are associated with bipolar disorder – the coagulation system and the metabolism of xenobiotics. </w:t>
-      </w:r>
-      <w:commentRangeStart w:id="3"/>
-      <w:r>
-        <w:rPr>
-          <w:rFonts w:asciiTheme="minorHAnsi" w:hAnsiTheme="minorHAnsi" w:cstheme="minorHAnsi"/>
-        </w:rPr>
-        <w:t xml:space="preserve">Furthermore, we </w:t>
-      </w:r>
-      <w:r>
-        <w:rPr>
-          <w:rFonts w:asciiTheme="minorHAnsi" w:hAnsiTheme="minorHAnsi" w:cstheme="minorHAnsi"/>
-          <w:u w:val="single"/>
-        </w:rPr>
-        <w:t>succeeded/failed</w:t>
-      </w:r>
-      <w:r>
-        <w:rPr>
-          <w:rFonts w:asciiTheme="minorHAnsi" w:hAnsiTheme="minorHAnsi" w:cstheme="minorHAnsi"/>
-        </w:rPr>
-        <w:t xml:space="preserve"> to divide the bipolar patients into subtypes.</w:t>
-      </w:r>
-      <w:commentRangeEnd w:id="3"/>
-      <w:r>
-        <w:rPr>
-          <w:rStyle w:val="CommentReference"/>
-          <w:rFonts w:asciiTheme="minorHAnsi" w:eastAsiaTheme="minorHAnsi" w:hAnsiTheme="minorHAnsi" w:cstheme="minorBidi"/>
-        </w:rPr>
-        <w:commentReference w:id="3"/>
-      </w:r>
     </w:p>
     <w:p>
       <w:pPr>
@@ -731,7 +736,21 @@
           <w:rFonts w:asciiTheme="minorHAnsi" w:hAnsiTheme="minorHAnsi" w:cstheme="minorHAnsi"/>
         </w:rPr>
         <w:lastRenderedPageBreak/>
-        <w:t>In conclusion, we gathered enough evidence to support our claim that bipolar disorder can be discovered based on biological methods but nonetheless, there is still much research that must be made in order to come to better and more usable findings.</w:t>
+        <w:t xml:space="preserve">In conclusion, we gathered enough evidence to support our claim that bipolar disorder can be discovered based on biological methods but nonetheless, there is still much research that must be made </w:t>
+      </w:r>
+      <w:proofErr w:type="gramStart"/>
+      <w:r>
+        <w:rPr>
+          <w:rFonts w:asciiTheme="minorHAnsi" w:hAnsiTheme="minorHAnsi" w:cstheme="minorHAnsi"/>
+        </w:rPr>
+        <w:t>in order to</w:t>
+      </w:r>
+      <w:proofErr w:type="gramEnd"/>
+      <w:r>
+        <w:rPr>
+          <w:rFonts w:asciiTheme="minorHAnsi" w:hAnsiTheme="minorHAnsi" w:cstheme="minorHAnsi"/>
+        </w:rPr>
+        <w:t xml:space="preserve"> come to better and more usable findings.</w:t>
       </w:r>
       <w:r>
         <w:rPr>
@@ -753,7 +772,7 @@
           <w:u w:val="single"/>
         </w:rPr>
       </w:pPr>
-      <w:bookmarkStart w:id="4" w:name="_Hlk97035902"/>
+      <w:bookmarkStart w:id="3" w:name="_Hlk97035902"/>
       <w:r>
         <w:rPr>
           <w:rFonts w:asciiTheme="majorBidi" w:hAnsiTheme="majorBidi" w:cstheme="majorBidi"/>
@@ -829,7 +848,7 @@
         </w:rPr>
         <w:t xml:space="preserve">t is one of the leading causes of disability globally </w:t>
       </w:r>
-      <w:commentRangeStart w:id="5"/>
+      <w:commentRangeStart w:id="4"/>
       <w:sdt>
         <w:sdtPr>
           <w:rPr>
@@ -853,13 +872,13 @@
           </w:r>
         </w:sdtContent>
       </w:sdt>
-      <w:commentRangeEnd w:id="5"/>
+      <w:commentRangeEnd w:id="4"/>
       <w:r>
         <w:rPr>
           <w:rStyle w:val="CommentReference"/>
           <w:rFonts w:asciiTheme="minorHAnsi" w:eastAsiaTheme="minorHAnsi" w:hAnsiTheme="minorHAnsi" w:cstheme="minorBidi"/>
         </w:rPr>
-        <w:commentReference w:id="5"/>
+        <w:commentReference w:id="4"/>
       </w:r>
       <w:r>
         <w:rPr>
@@ -1909,7 +1928,21 @@
         <w:rPr>
           <w:rFonts w:asciiTheme="minorHAnsi" w:hAnsiTheme="minorHAnsi" w:cstheme="minorHAnsi"/>
         </w:rPr>
-        <w:t>There are a lot of things which are still unknown about the BD's diagnosis, nature and treatment: first of all, i</w:t>
+        <w:t xml:space="preserve">There are a lot of things which are still unknown about the BD's diagnosis, nature and treatment: </w:t>
+      </w:r>
+      <w:proofErr w:type="gramStart"/>
+      <w:r>
+        <w:rPr>
+          <w:rFonts w:asciiTheme="minorHAnsi" w:hAnsiTheme="minorHAnsi" w:cstheme="minorHAnsi"/>
+        </w:rPr>
+        <w:t>first of all</w:t>
+      </w:r>
+      <w:proofErr w:type="gramEnd"/>
+      <w:r>
+        <w:rPr>
+          <w:rFonts w:asciiTheme="minorHAnsi" w:hAnsiTheme="minorHAnsi" w:cstheme="minorHAnsi"/>
+        </w:rPr>
+        <w:t>, i</w:t>
       </w:r>
       <w:r>
         <w:rPr>
@@ -2286,12 +2319,14 @@
         </w:rPr>
         <w:t xml:space="preserve">the challenges we have been facing </w:t>
       </w:r>
+      <w:proofErr w:type="gramStart"/>
       <w:r>
         <w:rPr>
           <w:rFonts w:asciiTheme="minorHAnsi" w:hAnsiTheme="minorHAnsi" w:cstheme="minorHAnsi"/>
         </w:rPr>
         <w:t>in regard to</w:t>
       </w:r>
+      <w:proofErr w:type="gramEnd"/>
       <w:r>
         <w:rPr>
           <w:rFonts w:asciiTheme="minorHAnsi" w:hAnsiTheme="minorHAnsi" w:cstheme="minorHAnsi"/>
@@ -3004,7 +3039,21 @@
           <w:rFonts w:asciiTheme="minorHAnsi" w:hAnsiTheme="minorHAnsi" w:cstheme="minorHAnsi"/>
         </w:rPr>
         <w:tab/>
-        <w:t>If we identify some kind of biomarkers for BD</w:t>
+        <w:t xml:space="preserve">If we identify </w:t>
+      </w:r>
+      <w:proofErr w:type="gramStart"/>
+      <w:r>
+        <w:rPr>
+          <w:rFonts w:asciiTheme="minorHAnsi" w:hAnsiTheme="minorHAnsi" w:cstheme="minorHAnsi"/>
+        </w:rPr>
+        <w:t>some kind of biomarkers</w:t>
+      </w:r>
+      <w:proofErr w:type="gramEnd"/>
+      <w:r>
+        <w:rPr>
+          <w:rFonts w:asciiTheme="minorHAnsi" w:hAnsiTheme="minorHAnsi" w:cstheme="minorHAnsi"/>
+        </w:rPr>
+        <w:t xml:space="preserve"> for BD</w:t>
       </w:r>
       <w:r>
         <w:rPr>
@@ -3085,7 +3134,7 @@
         <w:t xml:space="preserve"> their appropriate medicine and treatments.</w:t>
       </w:r>
     </w:p>
-    <w:bookmarkEnd w:id="4"/>
+    <w:bookmarkEnd w:id="3"/>
     <w:p>
       <w:pPr>
         <w:pStyle w:val="NormalWeb"/>
@@ -3114,7 +3163,7 @@
           <w:u w:val="single"/>
         </w:rPr>
       </w:pPr>
-      <w:bookmarkStart w:id="6" w:name="_Hlk97565932"/>
+      <w:bookmarkStart w:id="5" w:name="_Hlk97565932"/>
       <w:r>
         <w:rPr>
           <w:rFonts w:asciiTheme="majorBidi" w:hAnsiTheme="majorBidi" w:cstheme="majorBidi"/>
@@ -3526,7 +3575,21 @@
         <w:rPr>
           <w:rFonts w:asciiTheme="minorHAnsi" w:hAnsiTheme="minorHAnsi" w:cstheme="minorHAnsi"/>
         </w:rPr>
-        <w:t>which actually validates that the normalization of the two distinct datasets we have based our study on did not separate them into two clusters</w:t>
+        <w:t xml:space="preserve">which </w:t>
+      </w:r>
+      <w:proofErr w:type="gramStart"/>
+      <w:r>
+        <w:rPr>
+          <w:rFonts w:asciiTheme="minorHAnsi" w:hAnsiTheme="minorHAnsi" w:cstheme="minorHAnsi"/>
+        </w:rPr>
+        <w:t>actually validates</w:t>
+      </w:r>
+      <w:proofErr w:type="gramEnd"/>
+      <w:r>
+        <w:rPr>
+          <w:rFonts w:asciiTheme="minorHAnsi" w:hAnsiTheme="minorHAnsi" w:cstheme="minorHAnsi"/>
+        </w:rPr>
+        <w:t xml:space="preserve"> that the normalization of the two distinct datasets we have based our study on did not separate them into two clusters</w:t>
       </w:r>
       <w:r>
         <w:rPr>
@@ -3850,7 +3913,7 @@
         </w:rPr>
         <w:tab/>
       </w:r>
-      <w:commentRangeStart w:id="7"/>
+      <w:commentRangeStart w:id="6"/>
       <w:r>
         <w:rPr>
           <w:rFonts w:asciiTheme="minorHAnsi" w:hAnsiTheme="minorHAnsi" w:cstheme="minorHAnsi"/>
@@ -3869,13 +3932,13 @@
         </w:rPr>
         <w:t xml:space="preserve"> they are not even hard to find.</w:t>
       </w:r>
-      <w:commentRangeEnd w:id="7"/>
+      <w:commentRangeEnd w:id="6"/>
       <w:r>
         <w:rPr>
           <w:rStyle w:val="CommentReference"/>
           <w:rFonts w:asciiTheme="minorHAnsi" w:eastAsiaTheme="minorHAnsi" w:hAnsiTheme="minorHAnsi" w:cstheme="minorBidi"/>
         </w:rPr>
-        <w:commentReference w:id="7"/>
+        <w:commentReference w:id="6"/>
       </w:r>
       <w:r>
         <w:rPr>
@@ -4301,7 +4364,7 @@
                 <v:shape id="_x0000_i1025" type="#_x0000_t75" style="width:217.8pt;height:134.4pt" o:ole="">
                   <v:imagedata r:id="rId14" o:title=""/>
                 </v:shape>
-                <o:OLEObject Type="Embed" ProgID="Paint.Picture" ShapeID="_x0000_i1025" DrawAspect="Content" ObjectID="_1708554846" r:id="rId15"/>
+                <o:OLEObject Type="Embed" ProgID="Paint.Picture" ShapeID="_x0000_i1025" DrawAspect="Content" ObjectID="_1708597599" r:id="rId15"/>
               </w:object>
             </w:r>
           </w:p>
@@ -4325,7 +4388,7 @@
                 <v:shape id="_x0000_i1026" type="#_x0000_t75" style="width:216.6pt;height:133.2pt" o:ole="">
                   <v:imagedata r:id="rId16" o:title=""/>
                 </v:shape>
-                <o:OLEObject Type="Embed" ProgID="Paint.Picture" ShapeID="_x0000_i1026" DrawAspect="Content" ObjectID="_1708554847" r:id="rId17"/>
+                <o:OLEObject Type="Embed" ProgID="Paint.Picture" ShapeID="_x0000_i1026" DrawAspect="Content" ObjectID="_1708597600" r:id="rId17"/>
               </w:object>
             </w:r>
           </w:p>
@@ -4370,7 +4433,7 @@
                 <v:shape id="_x0000_i1027" type="#_x0000_t75" style="width:212.4pt;height:130.2pt" o:ole="">
                   <v:imagedata r:id="rId18" o:title=""/>
                 </v:shape>
-                <o:OLEObject Type="Embed" ProgID="Paint.Picture" ShapeID="_x0000_i1027" DrawAspect="Content" ObjectID="_1708554848" r:id="rId19"/>
+                <o:OLEObject Type="Embed" ProgID="Paint.Picture" ShapeID="_x0000_i1027" DrawAspect="Content" ObjectID="_1708597601" r:id="rId19"/>
               </w:object>
             </w:r>
           </w:p>
@@ -4394,7 +4457,7 @@
                 <v:shape id="_x0000_i1028" type="#_x0000_t75" style="width:208.8pt;height:129pt" o:ole="">
                   <v:imagedata r:id="rId20" o:title=""/>
                 </v:shape>
-                <o:OLEObject Type="Embed" ProgID="Paint.Picture" ShapeID="_x0000_i1028" DrawAspect="Content" ObjectID="_1708554849" r:id="rId21"/>
+                <o:OLEObject Type="Embed" ProgID="Paint.Picture" ShapeID="_x0000_i1028" DrawAspect="Content" ObjectID="_1708597602" r:id="rId21"/>
               </w:object>
             </w:r>
           </w:p>
@@ -4439,7 +4502,7 @@
                 <v:shape id="_x0000_i1029" type="#_x0000_t75" style="width:216.6pt;height:133.8pt" o:ole="">
                   <v:imagedata r:id="rId22" o:title=""/>
                 </v:shape>
-                <o:OLEObject Type="Embed" ProgID="Paint.Picture" ShapeID="_x0000_i1029" DrawAspect="Content" ObjectID="_1708554850" r:id="rId23"/>
+                <o:OLEObject Type="Embed" ProgID="Paint.Picture" ShapeID="_x0000_i1029" DrawAspect="Content" ObjectID="_1708597603" r:id="rId23"/>
               </w:object>
             </w:r>
           </w:p>
@@ -4463,7 +4526,7 @@
                 <v:shape id="_x0000_i1030" type="#_x0000_t75" style="width:218.4pt;height:134.4pt" o:ole="">
                   <v:imagedata r:id="rId24" o:title=""/>
                 </v:shape>
-                <o:OLEObject Type="Embed" ProgID="Paint.Picture" ShapeID="_x0000_i1030" DrawAspect="Content" ObjectID="_1708554851" r:id="rId25"/>
+                <o:OLEObject Type="Embed" ProgID="Paint.Picture" ShapeID="_x0000_i1030" DrawAspect="Content" ObjectID="_1708597604" r:id="rId25"/>
               </w:object>
             </w:r>
           </w:p>
@@ -4509,7 +4572,7 @@
                 <v:shape id="_x0000_i1031" type="#_x0000_t75" style="width:217.8pt;height:134.4pt" o:ole="">
                   <v:imagedata r:id="rId26" o:title=""/>
                 </v:shape>
-                <o:OLEObject Type="Embed" ProgID="Paint.Picture" ShapeID="_x0000_i1031" DrawAspect="Content" ObjectID="_1708554852" r:id="rId27"/>
+                <o:OLEObject Type="Embed" ProgID="Paint.Picture" ShapeID="_x0000_i1031" DrawAspect="Content" ObjectID="_1708597605" r:id="rId27"/>
               </w:object>
             </w:r>
           </w:p>
@@ -4532,7 +4595,7 @@
                 <v:shape id="_x0000_i1032" type="#_x0000_t75" style="width:218.4pt;height:135pt" o:ole="">
                   <v:imagedata r:id="rId28" o:title=""/>
                 </v:shape>
-                <o:OLEObject Type="Embed" ProgID="Paint.Picture" ShapeID="_x0000_i1032" DrawAspect="Content" ObjectID="_1708554853" r:id="rId29"/>
+                <o:OLEObject Type="Embed" ProgID="Paint.Picture" ShapeID="_x0000_i1032" DrawAspect="Content" ObjectID="_1708597606" r:id="rId29"/>
               </w:object>
             </w:r>
           </w:p>
@@ -4883,7 +4946,21 @@
         <w:rPr>
           <w:rFonts w:asciiTheme="minorHAnsi" w:hAnsiTheme="minorHAnsi" w:cstheme="minorHAnsi"/>
         </w:rPr>
-        <w:t xml:space="preserve"> occurred as a result of </w:t>
+        <w:t xml:space="preserve"> occurred </w:t>
+      </w:r>
+      <w:proofErr w:type="gramStart"/>
+      <w:r>
+        <w:rPr>
+          <w:rFonts w:asciiTheme="minorHAnsi" w:hAnsiTheme="minorHAnsi" w:cstheme="minorHAnsi"/>
+        </w:rPr>
+        <w:t>as a result of</w:t>
+      </w:r>
+      <w:proofErr w:type="gramEnd"/>
+      <w:r>
+        <w:rPr>
+          <w:rFonts w:asciiTheme="minorHAnsi" w:hAnsiTheme="minorHAnsi" w:cstheme="minorHAnsi"/>
+        </w:rPr>
+        <w:t xml:space="preserve"> </w:t>
       </w:r>
       <w:r>
         <w:rPr>
@@ -5173,25 +5250,7 @@
         <w:rPr>
           <w:rFonts w:asciiTheme="minorHAnsi" w:hAnsiTheme="minorHAnsi" w:cstheme="minorHAnsi"/>
         </w:rPr>
-        <w:t xml:space="preserve"> </w:t>
-      </w:r>
-      <w:r>
-        <w:rPr>
-          <w:rFonts w:asciiTheme="minorHAnsi" w:hAnsiTheme="minorHAnsi" w:cstheme="minorHAnsi"/>
-        </w:rPr>
-        <w:t>A</w:t>
-      </w:r>
-      <w:r>
-        <w:rPr>
-          <w:rFonts w:asciiTheme="minorHAnsi" w:hAnsiTheme="minorHAnsi" w:cstheme="minorHAnsi"/>
-        </w:rPr>
-        <w:t xml:space="preserve">gain, </w:t>
-      </w:r>
-      <w:r>
-        <w:rPr>
-          <w:rFonts w:asciiTheme="minorHAnsi" w:hAnsiTheme="minorHAnsi" w:cstheme="minorHAnsi"/>
-        </w:rPr>
-        <w:t xml:space="preserve">the plots of BD and SZ </w:t>
+        <w:t xml:space="preserve"> Again, the plots of BD and SZ </w:t>
       </w:r>
       <w:r>
         <w:rPr>
@@ -5203,55 +5262,13 @@
         <w:rPr>
           <w:rFonts w:asciiTheme="minorHAnsi" w:hAnsiTheme="minorHAnsi" w:cstheme="minorHAnsi"/>
         </w:rPr>
-        <w:t xml:space="preserve"> very similar to each other while </w:t>
-      </w:r>
-      <w:r>
-        <w:rPr>
-          <w:rFonts w:asciiTheme="minorHAnsi" w:hAnsiTheme="minorHAnsi" w:cstheme="minorHAnsi"/>
-        </w:rPr>
-        <w:t>mostly</w:t>
-      </w:r>
-      <w:r>
-        <w:rPr>
-          <w:rFonts w:asciiTheme="minorHAnsi" w:hAnsiTheme="minorHAnsi" w:cstheme="minorHAnsi"/>
-        </w:rPr>
-        <w:t xml:space="preserve"> distinct from those of the healthy individuals (figure </w:t>
-      </w:r>
-      <w:r>
-        <w:rPr>
-          <w:rFonts w:asciiTheme="minorHAnsi" w:hAnsiTheme="minorHAnsi" w:cstheme="minorHAnsi"/>
-        </w:rPr>
-        <w:t>4</w:t>
-      </w:r>
-      <w:r>
-        <w:rPr>
-          <w:rFonts w:asciiTheme="minorHAnsi" w:hAnsiTheme="minorHAnsi" w:cstheme="minorHAnsi"/>
-        </w:rPr>
-        <w:t>).</w:t>
-      </w:r>
-      <w:r>
-        <w:rPr>
-          <w:rFonts w:asciiTheme="minorHAnsi" w:hAnsiTheme="minorHAnsi" w:cstheme="minorHAnsi"/>
-        </w:rPr>
-        <w:t xml:space="preserve"> </w:t>
-      </w:r>
-      <w:r>
-        <w:rPr>
-          <w:rFonts w:asciiTheme="minorHAnsi" w:hAnsiTheme="minorHAnsi" w:cstheme="minorHAnsi"/>
-        </w:rPr>
-        <w:t>It seems that</w:t>
-      </w:r>
-      <w:r>
-        <w:rPr>
-          <w:rFonts w:asciiTheme="minorHAnsi" w:hAnsiTheme="minorHAnsi" w:cstheme="minorHAnsi"/>
-        </w:rPr>
-        <w:t xml:space="preserve"> like MTND6P4,</w:t>
-      </w:r>
-      <w:r>
-        <w:rPr>
-          <w:rFonts w:asciiTheme="minorHAnsi" w:hAnsiTheme="minorHAnsi" w:cstheme="minorHAnsi"/>
-        </w:rPr>
-        <w:t xml:space="preserve"> CENPL which </w:t>
+        <w:t xml:space="preserve"> very similar to each other while mostly distinct from those of the healthy individuals (figure 4).</w:t>
+      </w:r>
+      <w:r>
+        <w:rPr>
+          <w:rFonts w:asciiTheme="minorHAnsi" w:hAnsiTheme="minorHAnsi" w:cstheme="minorHAnsi"/>
+        </w:rPr>
+        <w:t xml:space="preserve"> It seems that like MTND6P4, CENPL which </w:t>
       </w:r>
       <w:r>
         <w:rPr>
@@ -5275,91 +5292,21 @@
         <w:rPr>
           <w:rFonts w:asciiTheme="minorHAnsi" w:hAnsiTheme="minorHAnsi" w:cstheme="minorHAnsi"/>
         </w:rPr>
-        <w:t xml:space="preserve"> a </w:t>
-      </w:r>
-      <w:r>
-        <w:rPr>
-          <w:rFonts w:asciiTheme="minorHAnsi" w:hAnsiTheme="minorHAnsi" w:cstheme="minorHAnsi"/>
-        </w:rPr>
-        <w:t xml:space="preserve">potential </w:t>
-      </w:r>
-      <w:r>
-        <w:rPr>
-          <w:rFonts w:asciiTheme="minorHAnsi" w:hAnsiTheme="minorHAnsi" w:cstheme="minorHAnsi"/>
-        </w:rPr>
-        <w:t>specific biomarker for BD</w:t>
-      </w:r>
-      <w:r>
-        <w:rPr>
-          <w:rFonts w:asciiTheme="minorHAnsi" w:hAnsiTheme="minorHAnsi" w:cstheme="minorHAnsi"/>
-        </w:rPr>
-        <w:t xml:space="preserve"> in area 9</w:t>
-      </w:r>
-      <w:r>
-        <w:rPr>
-          <w:rFonts w:asciiTheme="minorHAnsi" w:hAnsiTheme="minorHAnsi" w:cstheme="minorHAnsi"/>
-        </w:rPr>
-        <w:t xml:space="preserve">, </w:t>
-      </w:r>
-      <w:r>
-        <w:rPr>
-          <w:rFonts w:asciiTheme="minorHAnsi" w:hAnsiTheme="minorHAnsi" w:cstheme="minorHAnsi"/>
-        </w:rPr>
-        <w:t>was not really significantly differentially expressed between BS and SZ</w:t>
-      </w:r>
-      <w:r>
-        <w:rPr>
-          <w:rFonts w:asciiTheme="minorHAnsi" w:hAnsiTheme="minorHAnsi" w:cstheme="minorHAnsi"/>
-        </w:rPr>
-        <w:t xml:space="preserve">. If that's so, then unfortunately we have failed to find any gene that acts as a biomarker to distinguish between BD patients and SZ patients. </w:t>
-      </w:r>
-      <w:r>
-        <w:rPr>
-          <w:rFonts w:asciiTheme="minorHAnsi" w:hAnsiTheme="minorHAnsi" w:cstheme="minorHAnsi"/>
-        </w:rPr>
-        <w:t>However</w:t>
-      </w:r>
-      <w:r>
-        <w:rPr>
-          <w:rFonts w:asciiTheme="minorHAnsi" w:hAnsiTheme="minorHAnsi" w:cstheme="minorHAnsi"/>
-        </w:rPr>
-        <w:t xml:space="preserve">, </w:t>
-      </w:r>
-      <w:r>
-        <w:rPr>
-          <w:rFonts w:asciiTheme="minorHAnsi" w:hAnsiTheme="minorHAnsi" w:cstheme="minorHAnsi"/>
-        </w:rPr>
-        <w:t>CENPL</w:t>
-      </w:r>
-      <w:r>
-        <w:rPr>
-          <w:rFonts w:asciiTheme="minorHAnsi" w:hAnsiTheme="minorHAnsi" w:cstheme="minorHAnsi"/>
-        </w:rPr>
-        <w:t xml:space="preserve"> does </w:t>
-      </w:r>
-      <w:r>
-        <w:rPr>
-          <w:rFonts w:asciiTheme="minorHAnsi" w:hAnsiTheme="minorHAnsi" w:cstheme="minorHAnsi"/>
-        </w:rPr>
-        <w:t>work</w:t>
-      </w:r>
-      <w:r>
-        <w:rPr>
-          <w:rFonts w:asciiTheme="minorHAnsi" w:hAnsiTheme="minorHAnsi" w:cstheme="minorHAnsi"/>
-        </w:rPr>
-        <w:t xml:space="preserve"> as a great biomarker to distinguish between healthy samples and either BD or SZ samples </w:t>
-      </w:r>
-      <w:r>
-        <w:rPr>
-          <w:rFonts w:asciiTheme="minorHAnsi" w:hAnsiTheme="minorHAnsi" w:cstheme="minorHAnsi"/>
-        </w:rPr>
-        <w:t xml:space="preserve">in area 9 </w:t>
-      </w:r>
-      <w:r>
-        <w:rPr>
-          <w:rFonts w:asciiTheme="minorHAnsi" w:hAnsiTheme="minorHAnsi" w:cstheme="minorHAnsi"/>
-        </w:rPr>
-        <w:t xml:space="preserve">and so does the genes </w:t>
+        <w:t xml:space="preserve"> a potential specific biomarker for BD in area 9, was not </w:t>
+      </w:r>
+      <w:proofErr w:type="gramStart"/>
+      <w:r>
+        <w:rPr>
+          <w:rFonts w:asciiTheme="minorHAnsi" w:hAnsiTheme="minorHAnsi" w:cstheme="minorHAnsi"/>
+        </w:rPr>
+        <w:t>really significantly</w:t>
+      </w:r>
+      <w:proofErr w:type="gramEnd"/>
+      <w:r>
+        <w:rPr>
+          <w:rFonts w:asciiTheme="minorHAnsi" w:hAnsiTheme="minorHAnsi" w:cstheme="minorHAnsi"/>
+        </w:rPr>
+        <w:t xml:space="preserve"> differentially expressed between BS and SZ. If that's so, then unfortunately we have failed to find any gene that acts as a biomarker to distinguish between BD patients and SZ patients. However, CENPL does work as a great biomarker to distinguish between healthy samples and either BD or SZ samples in area 9 and so does the genes </w:t>
       </w:r>
       <w:r>
         <w:rPr>
@@ -5389,13 +5336,7 @@
         <w:rPr>
           <w:rFonts w:asciiTheme="minorHAnsi" w:hAnsiTheme="minorHAnsi" w:cstheme="minorHAnsi"/>
         </w:rPr>
-        <w:t>C2orf83</w:t>
-      </w:r>
-      <w:r>
-        <w:rPr>
-          <w:rFonts w:asciiTheme="minorHAnsi" w:hAnsiTheme="minorHAnsi" w:cstheme="minorHAnsi"/>
-        </w:rPr>
-        <w:t xml:space="preserve">'s </w:t>
+        <w:t xml:space="preserve">C2orf83's </w:t>
       </w:r>
       <w:r>
         <w:rPr>
@@ -5476,10 +5417,10 @@
             </w:pPr>
             <w:r>
               <w:object w:dxaOrig="8400" w:dyaOrig="5184" w14:anchorId="277E0734">
-                <v:shape id="_x0000_i1057" type="#_x0000_t75" style="width:208.2pt;height:128.4pt" o:ole="">
+                <v:shape id="_x0000_i1033" type="#_x0000_t75" style="width:208.2pt;height:128.4pt" o:ole="">
                   <v:imagedata r:id="rId30" o:title=""/>
                 </v:shape>
-                <o:OLEObject Type="Embed" ProgID="Paint.Picture" ShapeID="_x0000_i1057" DrawAspect="Content" ObjectID="_1708554854" r:id="rId31"/>
+                <o:OLEObject Type="Embed" ProgID="Paint.Picture" ShapeID="_x0000_i1033" DrawAspect="Content" ObjectID="_1708597607" r:id="rId31"/>
               </w:object>
             </w:r>
           </w:p>
@@ -5499,10 +5440,10 @@
             </w:pPr>
             <w:r>
               <w:object w:dxaOrig="8400" w:dyaOrig="5184" w14:anchorId="5D8AF262">
-                <v:shape id="_x0000_i1068" type="#_x0000_t75" style="width:211.2pt;height:130.8pt" o:ole="">
+                <v:shape id="_x0000_i1034" type="#_x0000_t75" style="width:211.2pt;height:130.8pt" o:ole="">
                   <v:imagedata r:id="rId32" o:title=""/>
                 </v:shape>
-                <o:OLEObject Type="Embed" ProgID="Paint.Picture" ShapeID="_x0000_i1068" DrawAspect="Content" ObjectID="_1708554855" r:id="rId33"/>
+                <o:OLEObject Type="Embed" ProgID="Paint.Picture" ShapeID="_x0000_i1034" DrawAspect="Content" ObjectID="_1708597608" r:id="rId33"/>
               </w:object>
             </w:r>
           </w:p>
@@ -5524,10 +5465,10 @@
             </w:pPr>
             <w:r>
               <w:object w:dxaOrig="8400" w:dyaOrig="5184" w14:anchorId="6E65C28B">
-                <v:shape id="_x0000_i1089" type="#_x0000_t75" style="width:209.4pt;height:129pt" o:ole="">
+                <v:shape id="_x0000_i1035" type="#_x0000_t75" style="width:209.4pt;height:129pt" o:ole="">
                   <v:imagedata r:id="rId34" o:title=""/>
                 </v:shape>
-                <o:OLEObject Type="Embed" ProgID="Paint.Picture" ShapeID="_x0000_i1089" DrawAspect="Content" ObjectID="_1708554856" r:id="rId35"/>
+                <o:OLEObject Type="Embed" ProgID="Paint.Picture" ShapeID="_x0000_i1035" DrawAspect="Content" ObjectID="_1708597609" r:id="rId35"/>
               </w:object>
             </w:r>
           </w:p>
@@ -5547,10 +5488,10 @@
             </w:pPr>
             <w:r>
               <w:object w:dxaOrig="8400" w:dyaOrig="5184" w14:anchorId="5365B5B9">
-                <v:shape id="_x0000_i1131" type="#_x0000_t75" style="width:212.4pt;height:131.4pt" o:ole="">
+                <v:shape id="_x0000_i1036" type="#_x0000_t75" style="width:212.4pt;height:131.4pt" o:ole="">
                   <v:imagedata r:id="rId36" o:title=""/>
                 </v:shape>
-                <o:OLEObject Type="Embed" ProgID="Paint.Picture" ShapeID="_x0000_i1131" DrawAspect="Content" ObjectID="_1708554857" r:id="rId37"/>
+                <o:OLEObject Type="Embed" ProgID="Paint.Picture" ShapeID="_x0000_i1036" DrawAspect="Content" ObjectID="_1708597610" r:id="rId37"/>
               </w:object>
             </w:r>
           </w:p>
@@ -5753,10 +5694,10 @@
             </w:pPr>
             <w:r>
               <w:object w:dxaOrig="8400" w:dyaOrig="5184" w14:anchorId="14CB256D">
-                <v:shape id="_x0000_i1156" type="#_x0000_t75" style="width:210.6pt;height:130.2pt" o:ole="">
+                <v:shape id="_x0000_i1037" type="#_x0000_t75" style="width:210.6pt;height:130.2pt" o:ole="">
                   <v:imagedata r:id="rId38" o:title=""/>
                 </v:shape>
-                <o:OLEObject Type="Embed" ProgID="Paint.Picture" ShapeID="_x0000_i1156" DrawAspect="Content" ObjectID="_1708554858" r:id="rId39"/>
+                <o:OLEObject Type="Embed" ProgID="Paint.Picture" ShapeID="_x0000_i1037" DrawAspect="Content" ObjectID="_1708597611" r:id="rId39"/>
               </w:object>
             </w:r>
           </w:p>
@@ -5776,10 +5717,10 @@
             </w:pPr>
             <w:r>
               <w:object w:dxaOrig="8400" w:dyaOrig="5184" w14:anchorId="356D77F3">
-                <v:shape id="_x0000_i1184" type="#_x0000_t75" style="width:213.6pt;height:132pt" o:ole="">
+                <v:shape id="_x0000_i1038" type="#_x0000_t75" style="width:213.6pt;height:132pt" o:ole="">
                   <v:imagedata r:id="rId40" o:title=""/>
                 </v:shape>
-                <o:OLEObject Type="Embed" ProgID="Paint.Picture" ShapeID="_x0000_i1184" DrawAspect="Content" ObjectID="_1708554859" r:id="rId41"/>
+                <o:OLEObject Type="Embed" ProgID="Paint.Picture" ShapeID="_x0000_i1038" DrawAspect="Content" ObjectID="_1708597612" r:id="rId41"/>
               </w:object>
             </w:r>
           </w:p>
@@ -5801,10 +5742,10 @@
             </w:pPr>
             <w:r>
               <w:object w:dxaOrig="8400" w:dyaOrig="5184" w14:anchorId="525503AA">
-                <v:shape id="_x0000_i1198" type="#_x0000_t75" style="width:211.2pt;height:130.2pt" o:ole="">
+                <v:shape id="_x0000_i1039" type="#_x0000_t75" style="width:211.2pt;height:130.2pt" o:ole="">
                   <v:imagedata r:id="rId42" o:title=""/>
                 </v:shape>
-                <o:OLEObject Type="Embed" ProgID="Paint.Picture" ShapeID="_x0000_i1198" DrawAspect="Content" ObjectID="_1708554860" r:id="rId43"/>
+                <o:OLEObject Type="Embed" ProgID="Paint.Picture" ShapeID="_x0000_i1039" DrawAspect="Content" ObjectID="_1708597613" r:id="rId43"/>
               </w:object>
             </w:r>
           </w:p>
@@ -5824,10 +5765,10 @@
             </w:pPr>
             <w:r>
               <w:object w:dxaOrig="8400" w:dyaOrig="5184" w14:anchorId="0BA9A6C5">
-                <v:shape id="_x0000_i1219" type="#_x0000_t75" style="width:214.8pt;height:132.6pt" o:ole="">
+                <v:shape id="_x0000_i1040" type="#_x0000_t75" style="width:214.8pt;height:132.6pt" o:ole="">
                   <v:imagedata r:id="rId44" o:title=""/>
                 </v:shape>
-                <o:OLEObject Type="Embed" ProgID="Paint.Picture" ShapeID="_x0000_i1219" DrawAspect="Content" ObjectID="_1708554861" r:id="rId45"/>
+                <o:OLEObject Type="Embed" ProgID="Paint.Picture" ShapeID="_x0000_i1040" DrawAspect="Content" ObjectID="_1708597614" r:id="rId45"/>
               </w:object>
             </w:r>
           </w:p>
@@ -5847,19 +5788,7 @@
         <w:rPr>
           <w:rFonts w:asciiTheme="minorHAnsi" w:hAnsiTheme="minorHAnsi" w:cstheme="minorHAnsi"/>
         </w:rPr>
-        <w:t xml:space="preserve">Figure </w:t>
-      </w:r>
-      <w:r>
-        <w:rPr>
-          <w:rFonts w:asciiTheme="minorHAnsi" w:hAnsiTheme="minorHAnsi" w:cstheme="minorHAnsi"/>
-        </w:rPr>
-        <w:t>4</w:t>
-      </w:r>
-      <w:r>
-        <w:rPr>
-          <w:rFonts w:asciiTheme="minorHAnsi" w:hAnsiTheme="minorHAnsi" w:cstheme="minorHAnsi"/>
-        </w:rPr>
-        <w:t xml:space="preserve">: Four violin plots that correspond to the gene expression of the four </w:t>
+        <w:t xml:space="preserve">Figure 4: Four violin plots that correspond to the gene expression of the four </w:t>
       </w:r>
       <w:r>
         <w:rPr>
@@ -6002,7 +5931,7 @@
         </w:rPr>
         <w:t xml:space="preserve">the healthy control group and SZ patients. </w:t>
       </w:r>
-      <w:commentRangeStart w:id="8"/>
+      <w:commentRangeStart w:id="7"/>
       <w:r>
         <w:rPr>
           <w:rFonts w:asciiTheme="minorHAnsi" w:hAnsiTheme="minorHAnsi" w:cstheme="minorHAnsi"/>
@@ -6032,13 +5961,13 @@
           </w:r>
         </w:sdtContent>
       </w:sdt>
-      <w:commentRangeEnd w:id="8"/>
+      <w:commentRangeEnd w:id="7"/>
       <w:r>
         <w:rPr>
           <w:rStyle w:val="CommentReference"/>
           <w:rFonts w:asciiTheme="minorHAnsi" w:eastAsiaTheme="minorHAnsi" w:hAnsiTheme="minorHAnsi" w:cstheme="minorBidi"/>
         </w:rPr>
-        <w:commentReference w:id="8"/>
+        <w:commentReference w:id="7"/>
       </w:r>
       <w:r>
         <w:rPr>
@@ -6072,52 +6001,261 @@
         <w:rPr>
           <w:rFonts w:asciiTheme="minorHAnsi" w:hAnsiTheme="minorHAnsi" w:cstheme="minorHAnsi"/>
         </w:rPr>
-        <w:t xml:space="preserve"> The most significant pathways we have found were "HALLMARK COAGULATION" and "HALLMARK XENOBIOTIC METABOLISM".</w:t>
-      </w:r>
-      <w:r>
-        <w:rPr>
-          <w:rFonts w:asciiTheme="minorHAnsi" w:hAnsiTheme="minorHAnsi" w:cstheme="minorHAnsi"/>
-        </w:rPr>
         <w:t xml:space="preserve"> </w:t>
       </w:r>
       <w:r>
         <w:rPr>
           <w:rFonts w:asciiTheme="minorHAnsi" w:hAnsiTheme="minorHAnsi" w:cstheme="minorHAnsi"/>
         </w:rPr>
-        <w:t xml:space="preserve">Looking at the </w:t>
-      </w:r>
-      <w:r>
-        <w:rPr>
-          <w:rFonts w:asciiTheme="minorHAnsi" w:hAnsiTheme="minorHAnsi" w:cstheme="minorHAnsi"/>
-        </w:rPr>
-        <w:t>GSEA website</w:t>
-      </w:r>
-      <w:r>
-        <w:rPr>
-          <w:rFonts w:asciiTheme="minorHAnsi" w:hAnsiTheme="minorHAnsi" w:cstheme="minorHAnsi"/>
-        </w:rPr>
-        <w:t xml:space="preserve">, </w:t>
-      </w:r>
-      <w:r>
-        <w:rPr>
-          <w:rFonts w:asciiTheme="minorHAnsi" w:hAnsiTheme="minorHAnsi" w:cstheme="minorHAnsi"/>
-        </w:rPr>
-        <w:t>we can see that the first pathway is made up of genes which encode for components in the blood coagulation system and the second pathway is made up of genes which encode for proteins that are involved in the processing of drugs and xenobiotics.</w:t>
+        <w:t>It is not surprising to find out that such a complex disorder has great influence on so many pathways</w:t>
+      </w:r>
+      <w:r>
+        <w:rPr>
+          <w:rFonts w:asciiTheme="minorHAnsi" w:hAnsiTheme="minorHAnsi" w:cstheme="minorHAnsi"/>
+        </w:rPr>
+        <w:t>.</w:t>
       </w:r>
     </w:p>
     <w:p>
       <w:pPr>
         <w:pStyle w:val="NormalWeb"/>
         <w:spacing w:before="0" w:beforeAutospacing="0" w:after="0" w:afterAutospacing="0" w:line="360" w:lineRule="auto"/>
-        <w:rPr>
-          <w:rFonts w:asciiTheme="minorHAnsi" w:hAnsiTheme="minorHAnsi" w:cstheme="minorHAnsi"/>
-        </w:rPr>
-      </w:pPr>
+        <w:ind w:firstLine="720"/>
+        <w:rPr>
+          <w:rFonts w:asciiTheme="minorHAnsi" w:hAnsiTheme="minorHAnsi" w:cstheme="minorHAnsi"/>
+        </w:rPr>
+      </w:pPr>
+      <w:r>
+        <w:rPr>
+          <w:rFonts w:asciiTheme="minorHAnsi" w:hAnsiTheme="minorHAnsi" w:cstheme="minorHAnsi"/>
+        </w:rPr>
+        <w:t>T</w:t>
+      </w:r>
+      <w:r>
+        <w:rPr>
+          <w:rFonts w:asciiTheme="minorHAnsi" w:hAnsiTheme="minorHAnsi" w:cstheme="minorHAnsi"/>
+        </w:rPr>
+        <w:t xml:space="preserve">he </w:t>
+      </w:r>
+      <w:r>
+        <w:rPr>
+          <w:rFonts w:asciiTheme="minorHAnsi" w:hAnsiTheme="minorHAnsi" w:cstheme="minorHAnsi"/>
+        </w:rPr>
+        <w:t>least</w:t>
+      </w:r>
+      <w:r>
+        <w:rPr>
+          <w:rFonts w:asciiTheme="minorHAnsi" w:hAnsiTheme="minorHAnsi" w:cstheme="minorHAnsi"/>
+        </w:rPr>
+        <w:t xml:space="preserve"> significant pathways we have found were "HALLMARK COAGULATION" and "HALLMARK XENOBIOTIC METABOLISM".</w:t>
+      </w:r>
+      <w:r>
+        <w:rPr>
+          <w:rFonts w:asciiTheme="minorHAnsi" w:hAnsiTheme="minorHAnsi" w:cstheme="minorHAnsi"/>
+        </w:rPr>
+        <w:t xml:space="preserve"> </w:t>
+      </w:r>
+      <w:r>
+        <w:rPr>
+          <w:rFonts w:asciiTheme="minorHAnsi" w:hAnsiTheme="minorHAnsi" w:cstheme="minorHAnsi"/>
+        </w:rPr>
+        <w:t xml:space="preserve">Looking at the </w:t>
+      </w:r>
+      <w:r>
+        <w:rPr>
+          <w:rFonts w:asciiTheme="minorHAnsi" w:hAnsiTheme="minorHAnsi" w:cstheme="minorHAnsi"/>
+        </w:rPr>
+        <w:t>GSEA website</w:t>
+      </w:r>
+      <w:r>
+        <w:rPr>
+          <w:rFonts w:asciiTheme="minorHAnsi" w:hAnsiTheme="minorHAnsi" w:cstheme="minorHAnsi"/>
+        </w:rPr>
+        <w:t xml:space="preserve">, </w:t>
+      </w:r>
+      <w:r>
+        <w:rPr>
+          <w:rFonts w:asciiTheme="minorHAnsi" w:hAnsiTheme="minorHAnsi" w:cstheme="minorHAnsi"/>
+        </w:rPr>
+        <w:t>we can see that the first pathway is made up of genes which encode for components in the blood coagulation system and the second pathway is made up of genes which encode for proteins that are involved in the processing of drugs and xenobiotics.</w:t>
+      </w:r>
     </w:p>
     <w:p>
       <w:pPr>
         <w:pStyle w:val="NormalWeb"/>
         <w:spacing w:before="0" w:beforeAutospacing="0" w:after="0" w:afterAutospacing="0" w:line="360" w:lineRule="auto"/>
+        <w:ind w:firstLine="720"/>
+        <w:rPr>
+          <w:rFonts w:asciiTheme="minorHAnsi" w:hAnsiTheme="minorHAnsi" w:cstheme="minorHAnsi"/>
+        </w:rPr>
+      </w:pPr>
+      <w:r>
+        <w:rPr>
+          <w:rFonts w:asciiTheme="minorHAnsi" w:hAnsiTheme="minorHAnsi" w:cstheme="minorHAnsi"/>
+        </w:rPr>
+        <w:t xml:space="preserve">The most </w:t>
+      </w:r>
+      <w:r>
+        <w:rPr>
+          <w:rFonts w:asciiTheme="minorHAnsi" w:hAnsiTheme="minorHAnsi" w:cstheme="minorHAnsi"/>
+        </w:rPr>
+        <w:t xml:space="preserve">significant pathways we have found were "HALLMARK </w:t>
+      </w:r>
+      <w:r>
+        <w:rPr>
+          <w:rFonts w:asciiTheme="minorHAnsi" w:hAnsiTheme="minorHAnsi" w:cstheme="minorHAnsi"/>
+        </w:rPr>
+        <w:t>INTERFERON ALPHA RESPONSE</w:t>
+      </w:r>
+      <w:r>
+        <w:rPr>
+          <w:rFonts w:asciiTheme="minorHAnsi" w:hAnsiTheme="minorHAnsi" w:cstheme="minorHAnsi"/>
+        </w:rPr>
+        <w:t>"</w:t>
+      </w:r>
+      <w:r>
+        <w:rPr>
+          <w:rFonts w:asciiTheme="minorHAnsi" w:hAnsiTheme="minorHAnsi" w:cstheme="minorHAnsi"/>
+        </w:rPr>
+        <w:t xml:space="preserve">, </w:t>
+      </w:r>
+      <w:r>
+        <w:rPr>
+          <w:rFonts w:asciiTheme="minorHAnsi" w:hAnsiTheme="minorHAnsi" w:cstheme="minorHAnsi"/>
+        </w:rPr>
+        <w:t xml:space="preserve">"HALLMARK INTERFERON </w:t>
+      </w:r>
+      <w:r>
+        <w:rPr>
+          <w:rFonts w:asciiTheme="minorHAnsi" w:hAnsiTheme="minorHAnsi" w:cstheme="minorHAnsi"/>
+        </w:rPr>
+        <w:t>GAMMA</w:t>
+      </w:r>
+      <w:r>
+        <w:rPr>
+          <w:rFonts w:asciiTheme="minorHAnsi" w:hAnsiTheme="minorHAnsi" w:cstheme="minorHAnsi"/>
+        </w:rPr>
+        <w:t xml:space="preserve"> RESPONSE</w:t>
+      </w:r>
+      <w:r>
+        <w:rPr>
+          <w:rFonts w:asciiTheme="minorHAnsi" w:hAnsiTheme="minorHAnsi" w:cstheme="minorHAnsi"/>
+        </w:rPr>
+        <w:t xml:space="preserve"> </w:t>
+      </w:r>
+      <w:r>
+        <w:rPr>
+          <w:rFonts w:asciiTheme="minorHAnsi" w:hAnsiTheme="minorHAnsi" w:cstheme="minorHAnsi"/>
+        </w:rPr>
+        <w:t>"</w:t>
+      </w:r>
+      <w:r>
+        <w:rPr>
+          <w:rFonts w:asciiTheme="minorHAnsi" w:hAnsiTheme="minorHAnsi" w:cstheme="minorHAnsi"/>
+        </w:rPr>
+        <w:t xml:space="preserve"> and "HALLMARK IL6 JAK STAT3 SIGNALING"</w:t>
+      </w:r>
+      <w:r>
+        <w:rPr>
+          <w:rFonts w:asciiTheme="minorHAnsi" w:hAnsiTheme="minorHAnsi" w:cstheme="minorHAnsi"/>
+        </w:rPr>
+        <w:t>. Looking at the GSEA website, we can see that the first pathway is made up of genes which</w:t>
+      </w:r>
+      <w:r>
+        <w:rPr>
+          <w:rFonts w:asciiTheme="minorHAnsi" w:hAnsiTheme="minorHAnsi" w:cstheme="minorHAnsi"/>
+        </w:rPr>
+        <w:t xml:space="preserve"> are</w:t>
+      </w:r>
+      <w:r>
+        <w:rPr>
+          <w:rFonts w:asciiTheme="minorHAnsi" w:hAnsiTheme="minorHAnsi" w:cstheme="minorHAnsi"/>
+        </w:rPr>
+        <w:t xml:space="preserve"> </w:t>
+      </w:r>
+      <w:r>
+        <w:rPr>
+          <w:rFonts w:asciiTheme="minorHAnsi" w:hAnsiTheme="minorHAnsi" w:cstheme="minorHAnsi"/>
+        </w:rPr>
+        <w:t>up-regulated by alpha interferon proteins</w:t>
+      </w:r>
+      <w:r>
+        <w:rPr>
+          <w:rFonts w:asciiTheme="minorHAnsi" w:hAnsiTheme="minorHAnsi" w:cstheme="minorHAnsi"/>
+        </w:rPr>
+        <w:t xml:space="preserve">, </w:t>
+      </w:r>
+      <w:r>
+        <w:rPr>
+          <w:rFonts w:asciiTheme="minorHAnsi" w:hAnsiTheme="minorHAnsi" w:cstheme="minorHAnsi"/>
+        </w:rPr>
+        <w:t xml:space="preserve">the second pathway is made up of genes which are up-regulated by </w:t>
+      </w:r>
+      <w:r>
+        <w:rPr>
+          <w:rFonts w:asciiTheme="minorHAnsi" w:hAnsiTheme="minorHAnsi" w:cstheme="minorHAnsi"/>
+        </w:rPr>
+        <w:t>gamma</w:t>
+      </w:r>
+      <w:r>
+        <w:rPr>
+          <w:rFonts w:asciiTheme="minorHAnsi" w:hAnsiTheme="minorHAnsi" w:cstheme="minorHAnsi"/>
+        </w:rPr>
+        <w:t xml:space="preserve"> interferon proteins</w:t>
+      </w:r>
+      <w:r>
+        <w:rPr>
+          <w:rFonts w:asciiTheme="minorHAnsi" w:hAnsiTheme="minorHAnsi" w:cstheme="minorHAnsi"/>
+        </w:rPr>
+        <w:t xml:space="preserve"> and the third one is made up of genes which are up-regulated by IL6 via STAT3</w:t>
+      </w:r>
+      <w:r>
+        <w:rPr>
+          <w:rFonts w:asciiTheme="minorHAnsi" w:hAnsiTheme="minorHAnsi" w:cstheme="minorHAnsi"/>
+        </w:rPr>
+        <w:t>.</w:t>
+      </w:r>
+      <w:r>
+        <w:rPr>
+          <w:rFonts w:asciiTheme="minorHAnsi" w:hAnsiTheme="minorHAnsi" w:cstheme="minorHAnsi"/>
+        </w:rPr>
+        <w:t xml:space="preserve"> </w:t>
+      </w:r>
+      <w:commentRangeStart w:id="8"/>
+      <w:r>
+        <w:rPr>
+          <w:rFonts w:asciiTheme="minorHAnsi" w:hAnsiTheme="minorHAnsi" w:cstheme="minorHAnsi"/>
+        </w:rPr>
+        <w:t>The interferon proteins are proteins which are usually get secreted by a cell as part of an immunological response to threats like viruses, germs, parasites or in the case of the cell becoming cancerous</w:t>
+      </w:r>
+      <w:commentRangeEnd w:id="8"/>
+      <w:r>
+        <w:rPr>
+          <w:rStyle w:val="CommentReference"/>
+          <w:rFonts w:asciiTheme="minorHAnsi" w:eastAsiaTheme="minorHAnsi" w:hAnsiTheme="minorHAnsi" w:cstheme="minorBidi"/>
+        </w:rPr>
+        <w:commentReference w:id="8"/>
+      </w:r>
+      <w:r>
+        <w:rPr>
+          <w:rFonts w:asciiTheme="minorHAnsi" w:hAnsiTheme="minorHAnsi" w:cstheme="minorHAnsi"/>
+        </w:rPr>
+        <w:t>.</w:t>
+      </w:r>
+    </w:p>
+    <w:p>
+      <w:pPr>
+        <w:pStyle w:val="NormalWeb"/>
+        <w:spacing w:before="0" w:beforeAutospacing="0" w:after="0" w:afterAutospacing="0" w:line="360" w:lineRule="auto"/>
+        <w:rPr>
+          <w:rFonts w:asciiTheme="minorHAnsi" w:hAnsiTheme="minorHAnsi" w:cstheme="minorHAnsi"/>
+        </w:rPr>
+      </w:pPr>
+    </w:p>
+    <w:p>
+      <w:pPr>
+        <w:pStyle w:val="NormalWeb"/>
+        <w:spacing w:before="0" w:beforeAutospacing="0" w:after="0" w:afterAutospacing="0" w:line="360" w:lineRule="auto"/>
         <w:rPr>
           <w:rFonts w:asciiTheme="minorHAnsi" w:hAnsiTheme="minorHAnsi" w:cstheme="minorHAnsi"/>
         </w:rPr>
@@ -6127,6 +6265,7 @@
           <w:rFonts w:asciiTheme="minorHAnsi" w:hAnsiTheme="minorHAnsi" w:cstheme="minorHAnsi"/>
           <w:noProof/>
         </w:rPr>
+        <w:lastRenderedPageBreak/>
         <w:drawing>
           <wp:inline distT="0" distB="0" distL="0" distR="0" wp14:anchorId="73D46693" wp14:editId="64ABEBAF">
             <wp:extent cx="5731510" cy="2715260"/>
@@ -6176,6 +6315,55 @@
         <w:rPr>
           <w:rFonts w:asciiTheme="minorHAnsi" w:hAnsiTheme="minorHAnsi" w:cstheme="minorHAnsi"/>
         </w:rPr>
+        <w:drawing>
+          <wp:inline distT="0" distB="0" distL="0" distR="0" wp14:anchorId="2DB10076" wp14:editId="72342021">
+            <wp:extent cx="5731510" cy="2695575"/>
+            <wp:effectExtent l="0" t="0" r="2540" b="9525"/>
+            <wp:docPr id="2" name="Picture 2"/>
+            <wp:cNvGraphicFramePr>
+              <a:graphicFrameLocks xmlns:a="http://schemas.openxmlformats.org/drawingml/2006/main" noChangeAspect="1"/>
+            </wp:cNvGraphicFramePr>
+            <a:graphic xmlns:a="http://schemas.openxmlformats.org/drawingml/2006/main">
+              <a:graphicData uri="http://schemas.openxmlformats.org/drawingml/2006/picture">
+                <pic:pic xmlns:pic="http://schemas.openxmlformats.org/drawingml/2006/picture">
+                  <pic:nvPicPr>
+                    <pic:cNvPr id="1" name=""/>
+                    <pic:cNvPicPr/>
+                  </pic:nvPicPr>
+                  <pic:blipFill>
+                    <a:blip r:embed="rId47"/>
+                    <a:stretch>
+                      <a:fillRect/>
+                    </a:stretch>
+                  </pic:blipFill>
+                  <pic:spPr>
+                    <a:xfrm>
+                      <a:off x="0" y="0"/>
+                      <a:ext cx="5731510" cy="2695575"/>
+                    </a:xfrm>
+                    <a:prstGeom prst="rect">
+                      <a:avLst/>
+                    </a:prstGeom>
+                  </pic:spPr>
+                </pic:pic>
+              </a:graphicData>
+            </a:graphic>
+          </wp:inline>
+        </w:drawing>
+      </w:r>
+    </w:p>
+    <w:p>
+      <w:pPr>
+        <w:pStyle w:val="NormalWeb"/>
+        <w:spacing w:before="0" w:beforeAutospacing="0" w:after="0" w:afterAutospacing="0" w:line="360" w:lineRule="auto"/>
+        <w:rPr>
+          <w:rFonts w:asciiTheme="minorHAnsi" w:hAnsiTheme="minorHAnsi" w:cstheme="minorHAnsi"/>
+        </w:rPr>
+      </w:pPr>
+      <w:r>
+        <w:rPr>
+          <w:rFonts w:asciiTheme="minorHAnsi" w:hAnsiTheme="minorHAnsi" w:cstheme="minorHAnsi"/>
+        </w:rPr>
         <w:t xml:space="preserve">Figure </w:t>
       </w:r>
       <w:r>
@@ -6220,7 +6408,7 @@
         </w:rPr>
         <w:t xml:space="preserve"> control group.</w:t>
       </w:r>
-      <w:bookmarkEnd w:id="6"/>
+      <w:bookmarkEnd w:id="5"/>
     </w:p>
     <w:p>
       <w:pPr>
@@ -6319,10 +6507,10 @@
             </w:pPr>
             <w:r>
               <w:object w:dxaOrig="8400" w:dyaOrig="5184" w14:anchorId="1FEA1B8D">
-                <v:shape id="_x0000_i1274" type="#_x0000_t75" style="width:334.2pt;height:206.4pt" o:ole="">
-                  <v:imagedata r:id="rId47" o:title=""/>
+                <v:shape id="_x0000_i1041" type="#_x0000_t75" style="width:334.2pt;height:206.4pt" o:ole="">
+                  <v:imagedata r:id="rId48" o:title=""/>
                 </v:shape>
-                <o:OLEObject Type="Embed" ProgID="Paint.Picture" ShapeID="_x0000_i1274" DrawAspect="Content" ObjectID="_1708554862" r:id="rId48"/>
+                <o:OLEObject Type="Embed" ProgID="Paint.Picture" ShapeID="_x0000_i1041" DrawAspect="Content" ObjectID="_1708597615" r:id="rId49"/>
               </w:object>
             </w:r>
           </w:p>
@@ -6471,25 +6659,7 @@
         <w:rPr>
           <w:rFonts w:asciiTheme="minorHAnsi" w:hAnsiTheme="minorHAnsi" w:cstheme="minorHAnsi"/>
         </w:rPr>
-        <w:t xml:space="preserve"> area of the brain and that the genes </w:t>
-      </w:r>
-      <w:r>
-        <w:rPr>
-          <w:rFonts w:asciiTheme="minorHAnsi" w:hAnsiTheme="minorHAnsi" w:cstheme="minorHAnsi"/>
-        </w:rPr>
-        <w:t xml:space="preserve">LACRT and KRT18P11 </w:t>
-      </w:r>
-      <w:r>
-        <w:rPr>
-          <w:rFonts w:asciiTheme="minorHAnsi" w:hAnsiTheme="minorHAnsi" w:cstheme="minorHAnsi"/>
-        </w:rPr>
-        <w:t>could do so in the</w:t>
-      </w:r>
-      <w:r>
-        <w:rPr>
-          <w:rFonts w:asciiTheme="minorHAnsi" w:hAnsiTheme="minorHAnsi" w:cstheme="minorHAnsi"/>
-        </w:rPr>
-        <w:t xml:space="preserve"> 46</w:t>
+        <w:t xml:space="preserve"> area of the brain and that the genes LACRT and KRT18P11 could do so in the 46</w:t>
       </w:r>
       <w:r>
         <w:rPr>
@@ -6874,11 +7044,19 @@
           <w:rtl/>
         </w:rPr>
       </w:pPr>
-      <w:r>
-        <w:rPr>
-          <w:rFonts w:asciiTheme="minorHAnsi" w:hAnsiTheme="minorHAnsi" w:cstheme="minorHAnsi"/>
-        </w:rPr>
-        <w:t>In order to surpass the current limitations, extensive research on the biological mechanisms which are underlying the bipolar disorder must be conducted.</w:t>
+      <w:proofErr w:type="gramStart"/>
+      <w:r>
+        <w:rPr>
+          <w:rFonts w:asciiTheme="minorHAnsi" w:hAnsiTheme="minorHAnsi" w:cstheme="minorHAnsi"/>
+        </w:rPr>
+        <w:t>In order to</w:t>
+      </w:r>
+      <w:proofErr w:type="gramEnd"/>
+      <w:r>
+        <w:rPr>
+          <w:rFonts w:asciiTheme="minorHAnsi" w:hAnsiTheme="minorHAnsi" w:cstheme="minorHAnsi"/>
+        </w:rPr>
+        <w:t xml:space="preserve"> surpass the current limitations, extensive research on the biological mechanisms which are underlying the bipolar disorder must be conducted.</w:t>
       </w:r>
       <w:r>
         <w:rPr>
@@ -6890,7 +7068,21 @@
         <w:rPr>
           <w:rFonts w:asciiTheme="minorHAnsi" w:hAnsiTheme="minorHAnsi" w:cstheme="minorHAnsi"/>
         </w:rPr>
-        <w:t xml:space="preserve">sufficient data, differential gene expression should be made in order to try and identify specific biomarkers for </w:t>
+        <w:t xml:space="preserve">sufficient data, differential gene expression should be made </w:t>
+      </w:r>
+      <w:proofErr w:type="gramStart"/>
+      <w:r>
+        <w:rPr>
+          <w:rFonts w:asciiTheme="minorHAnsi" w:hAnsiTheme="minorHAnsi" w:cstheme="minorHAnsi"/>
+        </w:rPr>
+        <w:t>in order to</w:t>
+      </w:r>
+      <w:proofErr w:type="gramEnd"/>
+      <w:r>
+        <w:rPr>
+          <w:rFonts w:asciiTheme="minorHAnsi" w:hAnsiTheme="minorHAnsi" w:cstheme="minorHAnsi"/>
+        </w:rPr>
+        <w:t xml:space="preserve"> try and identify specific biomarkers for </w:t>
       </w:r>
       <w:r>
         <w:rPr>
@@ -7714,7 +7906,7 @@
     </w:sdt>
     <w:bookmarkEnd w:id="9" w:displacedByCustomXml="prev"/>
     <w:sectPr>
-      <w:headerReference w:type="default" r:id="rId49"/>
+      <w:headerReference w:type="default" r:id="rId50"/>
       <w:pgSz w:w="11906" w:h="16838"/>
       <w:pgMar w:top="1440" w:right="1440" w:bottom="1440" w:left="1440" w:header="709" w:footer="709" w:gutter="0"/>
       <w:cols w:space="708"/>
@@ -7751,30 +7943,7 @@
       </w:r>
     </w:p>
   </w:comment>
-  <w:comment w:id="2" w:author="Ziv Cohen" w:date="2022-03-11T15:32:00Z" w:initials="ZC">
-    <w:p>
-      <w:pPr>
-        <w:pStyle w:val="CommentText"/>
-        <w:rPr>
-          <w:rtl/>
-        </w:rPr>
-      </w:pPr>
-      <w:r>
-        <w:rPr>
-          <w:rStyle w:val="CommentReference"/>
-        </w:rPr>
-        <w:annotationRef/>
-      </w:r>
-      <w:r>
-        <w:rPr>
-          <w:rFonts w:hint="cs"/>
-          <w:rtl/>
-        </w:rPr>
-        <w:t>לסיים בהתאם לתוצאות</w:t>
-      </w:r>
-    </w:p>
-  </w:comment>
-  <w:comment w:id="3" w:author="Ziv Cohen" w:date="2022-03-11T15:33:00Z" w:initials="ZC">
+  <w:comment w:id="2" w:author="Ziv Cohen" w:date="2022-03-11T15:33:00Z" w:initials="ZC">
     <w:p>
       <w:pPr>
         <w:pStyle w:val="CommentText"/>
@@ -7799,7 +7968,7 @@
       </w:r>
     </w:p>
   </w:comment>
-  <w:comment w:id="5" w:author="Ziv Cohen" w:date="2022-02-14T13:15:00Z" w:initials="ZC">
+  <w:comment w:id="4" w:author="Ziv Cohen" w:date="2022-02-14T13:15:00Z" w:initials="ZC">
     <w:p>
       <w:pPr>
         <w:pStyle w:val="CommentText"/>
@@ -7820,7 +7989,7 @@
       </w:r>
     </w:p>
   </w:comment>
-  <w:comment w:id="7" w:author="Ziv Cohen" w:date="2022-03-10T19:16:00Z" w:initials="ZC">
+  <w:comment w:id="6" w:author="Ziv Cohen" w:date="2022-03-10T19:16:00Z" w:initials="ZC">
     <w:p>
       <w:pPr>
         <w:pStyle w:val="CommentText"/>
@@ -7843,40 +8012,63 @@
       </w:r>
     </w:p>
   </w:comment>
-  <w:comment w:id="8" w:author="Ziv Cohen" w:date="2022-03-11T23:54:00Z" w:initials="ZC">
+  <w:comment w:id="7" w:author="Ziv Cohen" w:date="2022-03-11T23:54:00Z" w:initials="ZC">
     <w:p>
       <w:pPr>
         <w:pStyle w:val="CommentText"/>
+        <w:rPr>
+          <w:rtl/>
+        </w:rPr>
+      </w:pPr>
+      <w:r>
+        <w:rPr>
+          <w:rStyle w:val="CommentReference"/>
+        </w:rPr>
+        <w:annotationRef/>
+      </w:r>
+      <w:r>
         <w:rPr>
           <w:rFonts w:hint="cs"/>
           <w:rtl/>
         </w:rPr>
-      </w:pPr>
-      <w:r>
-        <w:rPr>
-          <w:rStyle w:val="CommentReference"/>
-        </w:rPr>
-        <w:annotationRef/>
+        <w:t xml:space="preserve">זה באמת </w:t>
+      </w:r>
+      <w:r>
+        <w:rPr>
+          <w:rFonts w:hint="cs"/>
+        </w:rPr>
+        <w:t>GSEA</w:t>
       </w:r>
       <w:r>
         <w:rPr>
           <w:rFonts w:hint="cs"/>
           <w:rtl/>
         </w:rPr>
-        <w:t xml:space="preserve">זה באמת </w:t>
-      </w:r>
-      <w:r>
-        <w:rPr>
-          <w:rFonts w:hint="cs"/>
-        </w:rPr>
-        <w:t>GSEA</w:t>
-      </w:r>
-      <w:r>
+        <w:t>?</w:t>
+      </w:r>
+    </w:p>
+  </w:comment>
+  <w:comment w:id="8" w:author="Ziv Cohen" w:date="2022-03-12T13:08:00Z" w:initials="ZC">
+    <w:p>
+      <w:pPr>
+        <w:pStyle w:val="CommentText"/>
         <w:rPr>
           <w:rFonts w:hint="cs"/>
           <w:rtl/>
         </w:rPr>
-        <w:t>?</w:t>
+      </w:pPr>
+      <w:r>
+        <w:rPr>
+          <w:rStyle w:val="CommentReference"/>
+        </w:rPr>
+        <w:annotationRef/>
+      </w:r>
+      <w:r>
+        <w:rPr>
+          <w:rFonts w:hint="cs"/>
+          <w:rtl/>
+        </w:rPr>
+        <w:t>להוסיף מקור</w:t>
       </w:r>
     </w:p>
   </w:comment>
@@ -7886,33 +8078,33 @@
 <file path=word/commentsExtended.xml><?xml version="1.0" encoding="utf-8"?>
 <w15:commentsEx xmlns:wpc="http://schemas.microsoft.com/office/word/2010/wordprocessingCanvas" xmlns:cx="http://schemas.microsoft.com/office/drawing/2014/chartex" xmlns:cx1="http://schemas.microsoft.com/office/drawing/2015/9/8/chartex" xmlns:cx2="http://schemas.microsoft.com/office/drawing/2015/10/21/chartex" xmlns:cx3="http://schemas.microsoft.com/office/drawing/2016/5/9/chartex" xmlns:cx4="http://schemas.microsoft.com/office/drawing/2016/5/10/chartex" xmlns:cx5="http://schemas.microsoft.com/office/drawing/2016/5/11/chartex" xmlns:cx6="http://schemas.microsoft.com/office/drawing/2016/5/12/chartex" xmlns:cx7="http://schemas.microsoft.com/office/drawing/2016/5/13/chartex" xmlns:cx8="http://schemas.microsoft.com/office/drawing/2016/5/14/chartex" xmlns:mc="http://schemas.openxmlformats.org/markup-compatibility/2006" xmlns:aink="http://schemas.microsoft.com/office/drawing/2016/ink" xmlns:am3d="http://schemas.microsoft.com/office/drawing/2017/model3d" xmlns:o="urn:schemas-microsoft-com:office:office" xmlns:r="http://schemas.openxmlformats.org/officeDocument/2006/relationships" xmlns:m="http://schemas.openxmlformats.org/officeDocument/2006/math" xmlns:v="urn:schemas-microsoft-com:vml" xmlns:wp14="http://schemas.microsoft.com/office/word/2010/wordprocessingDrawing" xmlns:wp="http://schemas.openxmlformats.org/drawingml/2006/wordprocessingDrawing" xmlns:w10="urn:schemas-microsoft-com:office:word" xmlns:w="http://schemas.openxmlformats.org/wordprocessingml/2006/main" xmlns:w14="http://schemas.microsoft.com/office/word/2010/wordml" xmlns:w15="http://schemas.microsoft.com/office/word/2012/wordml" xmlns:w16cex="http://schemas.microsoft.com/office/word/2018/wordml/cex" xmlns:w16cid="http://schemas.microsoft.com/office/word/2016/wordml/cid" xmlns:w16="http://schemas.microsoft.com/office/word/2018/wordml" xmlns:w16sdtdh="http://schemas.microsoft.com/office/word/2020/wordml/sdtdatahash" xmlns:w16se="http://schemas.microsoft.com/office/word/2015/wordml/symex" xmlns:wpg="http://schemas.microsoft.com/office/word/2010/wordprocessingGroup" xmlns:wpi="http://schemas.microsoft.com/office/word/2010/wordprocessingInk" xmlns:wne="http://schemas.microsoft.com/office/word/2006/wordml" xmlns:wps="http://schemas.microsoft.com/office/word/2010/wordprocessingShape" mc:Ignorable="w14 w15 w16se w16cid w16 w16cex w16sdtdh wp14">
   <w15:commentEx w15:paraId="2088BB12" w15:done="0"/>
-  <w15:commentEx w15:paraId="2BD8211B" w15:done="0"/>
   <w15:commentEx w15:paraId="5681BF08" w15:done="0"/>
   <w15:commentEx w15:paraId="01EC7B66" w15:done="0"/>
   <w15:commentEx w15:paraId="29B19621" w15:done="0"/>
   <w15:commentEx w15:paraId="4A2CB9D9" w15:done="0"/>
+  <w15:commentEx w15:paraId="000D2FE4" w15:done="0"/>
 </w15:commentsEx>
 </file>
 
 <file path=word/commentsExtensible.xml><?xml version="1.0" encoding="utf-8"?>
 <w16cex:commentsExtensible xmlns:wpc="http://schemas.microsoft.com/office/word/2010/wordprocessingCanvas" xmlns:cx="http://schemas.microsoft.com/office/drawing/2014/chartex" xmlns:cx1="http://schemas.microsoft.com/office/drawing/2015/9/8/chartex" xmlns:cx2="http://schemas.microsoft.com/office/drawing/2015/10/21/chartex" xmlns:cx3="http://schemas.microsoft.com/office/drawing/2016/5/9/chartex" xmlns:cx4="http://schemas.microsoft.com/office/drawing/2016/5/10/chartex" xmlns:cx5="http://schemas.microsoft.com/office/drawing/2016/5/11/chartex" xmlns:cx6="http://schemas.microsoft.com/office/drawing/2016/5/12/chartex" xmlns:cx7="http://schemas.microsoft.com/office/drawing/2016/5/13/chartex" xmlns:cx8="http://schemas.microsoft.com/office/drawing/2016/5/14/chartex" xmlns:mc="http://schemas.openxmlformats.org/markup-compatibility/2006" xmlns:aink="http://schemas.microsoft.com/office/drawing/2016/ink" xmlns:am3d="http://schemas.microsoft.com/office/drawing/2017/model3d" xmlns:o="urn:schemas-microsoft-com:office:office" xmlns:r="http://schemas.openxmlformats.org/officeDocument/2006/relationships" xmlns:m="http://schemas.openxmlformats.org/officeDocument/2006/math" xmlns:v="urn:schemas-microsoft-com:vml" xmlns:wp14="http://schemas.microsoft.com/office/word/2010/wordprocessingDrawing" xmlns:wp="http://schemas.openxmlformats.org/drawingml/2006/wordprocessingDrawing" xmlns:w10="urn:schemas-microsoft-com:office:word" xmlns:w="http://schemas.openxmlformats.org/wordprocessingml/2006/main" xmlns:w14="http://schemas.microsoft.com/office/word/2010/wordml" xmlns:w15="http://schemas.microsoft.com/office/word/2012/wordml" xmlns:w16cex="http://schemas.microsoft.com/office/word/2018/wordml/cex" xmlns:w16cid="http://schemas.microsoft.com/office/word/2016/wordml/cid" xmlns:w16="http://schemas.microsoft.com/office/word/2018/wordml" xmlns:w16sdtdh="http://schemas.microsoft.com/office/word/2020/wordml/sdtdatahash" xmlns:w16se="http://schemas.microsoft.com/office/word/2015/wordml/symex" xmlns:wpg="http://schemas.microsoft.com/office/word/2010/wordprocessingGroup" xmlns:wpi="http://schemas.microsoft.com/office/word/2010/wordprocessingInk" xmlns:wne="http://schemas.microsoft.com/office/word/2006/wordml" xmlns:wps="http://schemas.microsoft.com/office/word/2010/wordprocessingShape" mc:Ignorable="w14 w15 w16se w16cid w16 w16cex w16sdtdh wp14">
   <w16cex:commentExtensible w16cex:durableId="25D5EA77" w16cex:dateUtc="2022-03-11T13:34:00Z"/>
-  <w16cex:commentExtensible w16cex:durableId="25D5EA2B" w16cex:dateUtc="2022-03-11T13:32:00Z"/>
   <w16cex:commentExtensible w16cex:durableId="25D5EA52" w16cex:dateUtc="2022-03-11T13:33:00Z"/>
   <w16cex:commentExtensible w16cex:durableId="25B4D482" w16cex:dateUtc="2022-02-14T11:15:00Z"/>
   <w16cex:commentExtensible w16cex:durableId="25D4CD19" w16cex:dateUtc="2022-03-10T17:16:00Z"/>
   <w16cex:commentExtensible w16cex:durableId="25D65FB5" w16cex:dateUtc="2022-03-11T21:54:00Z"/>
+  <w16cex:commentExtensible w16cex:durableId="25D719C9" w16cex:dateUtc="2022-03-12T11:08:00Z"/>
 </w16cex:commentsExtensible>
 </file>
 
 <file path=word/commentsIds.xml><?xml version="1.0" encoding="utf-8"?>
 <w16cid:commentsIds xmlns:wpc="http://schemas.microsoft.com/office/word/2010/wordprocessingCanvas" xmlns:cx="http://schemas.microsoft.com/office/drawing/2014/chartex" xmlns:cx1="http://schemas.microsoft.com/office/drawing/2015/9/8/chartex" xmlns:cx2="http://schemas.microsoft.com/office/drawing/2015/10/21/chartex" xmlns:cx3="http://schemas.microsoft.com/office/drawing/2016/5/9/chartex" xmlns:cx4="http://schemas.microsoft.com/office/drawing/2016/5/10/chartex" xmlns:cx5="http://schemas.microsoft.com/office/drawing/2016/5/11/chartex" xmlns:cx6="http://schemas.microsoft.com/office/drawing/2016/5/12/chartex" xmlns:cx7="http://schemas.microsoft.com/office/drawing/2016/5/13/chartex" xmlns:cx8="http://schemas.microsoft.com/office/drawing/2016/5/14/chartex" xmlns:mc="http://schemas.openxmlformats.org/markup-compatibility/2006" xmlns:aink="http://schemas.microsoft.com/office/drawing/2016/ink" xmlns:am3d="http://schemas.microsoft.com/office/drawing/2017/model3d" xmlns:o="urn:schemas-microsoft-com:office:office" xmlns:r="http://schemas.openxmlformats.org/officeDocument/2006/relationships" xmlns:m="http://schemas.openxmlformats.org/officeDocument/2006/math" xmlns:v="urn:schemas-microsoft-com:vml" xmlns:wp14="http://schemas.microsoft.com/office/word/2010/wordprocessingDrawing" xmlns:wp="http://schemas.openxmlformats.org/drawingml/2006/wordprocessingDrawing" xmlns:w10="urn:schemas-microsoft-com:office:word" xmlns:w="http://schemas.openxmlformats.org/wordprocessingml/2006/main" xmlns:w14="http://schemas.microsoft.com/office/word/2010/wordml" xmlns:w15="http://schemas.microsoft.com/office/word/2012/wordml" xmlns:w16cex="http://schemas.microsoft.com/office/word/2018/wordml/cex" xmlns:w16cid="http://schemas.microsoft.com/office/word/2016/wordml/cid" xmlns:w16="http://schemas.microsoft.com/office/word/2018/wordml" xmlns:w16sdtdh="http://schemas.microsoft.com/office/word/2020/wordml/sdtdatahash" xmlns:w16se="http://schemas.microsoft.com/office/word/2015/wordml/symex" xmlns:wpg="http://schemas.microsoft.com/office/word/2010/wordprocessingGroup" xmlns:wpi="http://schemas.microsoft.com/office/word/2010/wordprocessingInk" xmlns:wne="http://schemas.microsoft.com/office/word/2006/wordml" xmlns:wps="http://schemas.microsoft.com/office/word/2010/wordprocessingShape" mc:Ignorable="w14 w15 w16se w16cid w16 w16cex w16sdtdh wp14">
   <w16cid:commentId w16cid:paraId="2088BB12" w16cid:durableId="25D5EA77"/>
-  <w16cid:commentId w16cid:paraId="2BD8211B" w16cid:durableId="25D5EA2B"/>
   <w16cid:commentId w16cid:paraId="5681BF08" w16cid:durableId="25D5EA52"/>
   <w16cid:commentId w16cid:paraId="01EC7B66" w16cid:durableId="25B4D482"/>
   <w16cid:commentId w16cid:paraId="29B19621" w16cid:durableId="25D4CD19"/>
   <w16cid:commentId w16cid:paraId="4A2CB9D9" w16cid:durableId="25D65FB5"/>
+  <w16cid:commentId w16cid:paraId="000D2FE4" w16cid:durableId="25D719C9"/>
 </w16cid:commentsIds>
 </file>
 
@@ -9046,6 +9238,7 @@
     <w:rsid w:val="007524B1"/>
     <w:rsid w:val="007E33C2"/>
     <w:rsid w:val="008C450E"/>
+    <w:rsid w:val="00927AAE"/>
     <w:rsid w:val="00B4204A"/>
     <w:rsid w:val="00B72A69"/>
     <w:rsid w:val="00BC2057"/>

</xml_diff>

<commit_message>
Things are going great, or horrible, it depends...
</commit_message>
<xml_diff>
--- a/Introduction to Bioinformatics - Final Project.docx
+++ b/Introduction to Bioinformatics - Final Project.docx
@@ -235,6 +235,183 @@
         </w:rPr>
         <w:t xml:space="preserve"> unknown.</w:t>
       </w:r>
+      <w:r>
+        <w:rPr>
+          <w:rFonts w:asciiTheme="minorHAnsi" w:hAnsiTheme="minorHAnsi" w:cstheme="minorHAnsi"/>
+        </w:rPr>
+        <w:t xml:space="preserve"> </w:t>
+      </w:r>
+      <w:r>
+        <w:rPr>
+          <w:rFonts w:asciiTheme="minorHAnsi" w:hAnsiTheme="minorHAnsi" w:cstheme="minorHAnsi"/>
+        </w:rPr>
+        <w:t>It is yet unknown how to identify patients with bipolar disorder based on biological measures but rather only based on behavioral patterns which can be detected only after an outbreak of the disorder – too late to prevent or prepare for the condition.</w:t>
+      </w:r>
+      <w:r>
+        <w:rPr>
+          <w:rFonts w:asciiTheme="minorHAnsi" w:hAnsiTheme="minorHAnsi" w:cstheme="minorHAnsi"/>
+        </w:rPr>
+        <w:t xml:space="preserve"> </w:t>
+      </w:r>
+      <w:r>
+        <w:rPr>
+          <w:rFonts w:asciiTheme="minorHAnsi" w:hAnsiTheme="minorHAnsi" w:cstheme="minorHAnsi"/>
+        </w:rPr>
+        <w:t>In this study, w</w:t>
+      </w:r>
+      <w:r>
+        <w:rPr>
+          <w:rFonts w:asciiTheme="minorHAnsi" w:hAnsiTheme="minorHAnsi" w:cstheme="minorHAnsi"/>
+        </w:rPr>
+        <w:t>e aim</w:t>
+      </w:r>
+      <w:r>
+        <w:rPr>
+          <w:rFonts w:asciiTheme="minorHAnsi" w:hAnsiTheme="minorHAnsi" w:cstheme="minorHAnsi"/>
+        </w:rPr>
+        <w:t>ed</w:t>
+      </w:r>
+      <w:r>
+        <w:rPr>
+          <w:rFonts w:asciiTheme="minorHAnsi" w:hAnsiTheme="minorHAnsi" w:cstheme="minorHAnsi"/>
+        </w:rPr>
+        <w:t xml:space="preserve"> to identify how people who suffer from bipolar disorder differ from healthy people</w:t>
+      </w:r>
+      <w:r>
+        <w:rPr>
+          <w:rFonts w:asciiTheme="minorHAnsi" w:hAnsiTheme="minorHAnsi" w:cstheme="minorHAnsi"/>
+        </w:rPr>
+        <w:t xml:space="preserve"> and schizophrenic people</w:t>
+      </w:r>
+      <w:r>
+        <w:rPr>
+          <w:rFonts w:asciiTheme="minorHAnsi" w:hAnsiTheme="minorHAnsi" w:cstheme="minorHAnsi"/>
+        </w:rPr>
+        <w:t xml:space="preserve"> on the microenvironment</w:t>
+      </w:r>
+      <w:r>
+        <w:rPr>
+          <w:rFonts w:asciiTheme="minorHAnsi" w:hAnsiTheme="minorHAnsi" w:cstheme="minorHAnsi"/>
+        </w:rPr>
+        <w:t>al</w:t>
+      </w:r>
+      <w:r>
+        <w:rPr>
+          <w:rFonts w:asciiTheme="minorHAnsi" w:hAnsiTheme="minorHAnsi" w:cstheme="minorHAnsi"/>
+        </w:rPr>
+        <w:t xml:space="preserve"> level – gene expression</w:t>
+      </w:r>
+      <w:r>
+        <w:rPr>
+          <w:rFonts w:asciiTheme="minorHAnsi" w:hAnsiTheme="minorHAnsi" w:cstheme="minorHAnsi"/>
+        </w:rPr>
+        <w:t xml:space="preserve"> levels</w:t>
+      </w:r>
+      <w:r>
+        <w:rPr>
+          <w:rFonts w:asciiTheme="minorHAnsi" w:hAnsiTheme="minorHAnsi" w:cstheme="minorHAnsi"/>
+        </w:rPr>
+        <w:t xml:space="preserve"> and</w:t>
+      </w:r>
+      <w:r>
+        <w:rPr>
+          <w:rFonts w:asciiTheme="minorHAnsi" w:hAnsiTheme="minorHAnsi" w:cstheme="minorHAnsi"/>
+        </w:rPr>
+        <w:t xml:space="preserve"> enriched</w:t>
+      </w:r>
+      <w:r>
+        <w:rPr>
+          <w:rFonts w:asciiTheme="minorHAnsi" w:hAnsiTheme="minorHAnsi" w:cstheme="minorHAnsi"/>
+        </w:rPr>
+        <w:t xml:space="preserve"> pathways</w:t>
+      </w:r>
+      <w:r>
+        <w:rPr>
+          <w:rFonts w:asciiTheme="minorHAnsi" w:hAnsiTheme="minorHAnsi" w:cstheme="minorHAnsi"/>
+        </w:rPr>
+        <w:t xml:space="preserve"> </w:t>
+      </w:r>
+      <w:r>
+        <w:rPr>
+          <w:rFonts w:asciiTheme="minorHAnsi" w:hAnsiTheme="minorHAnsi" w:cstheme="minorHAnsi"/>
+        </w:rPr>
+        <w:t>– in order to better understand, diagnose and treat the bipolar disorder</w:t>
+      </w:r>
+      <w:r>
+        <w:rPr>
+          <w:rFonts w:asciiTheme="minorHAnsi" w:hAnsiTheme="minorHAnsi" w:cstheme="minorHAnsi"/>
+        </w:rPr>
+        <w:t>.</w:t>
+      </w:r>
+      <w:r>
+        <w:rPr>
+          <w:rFonts w:asciiTheme="minorHAnsi" w:hAnsiTheme="minorHAnsi" w:cstheme="minorHAnsi"/>
+        </w:rPr>
+        <w:t xml:space="preserve"> </w:t>
+      </w:r>
+      <w:r>
+        <w:rPr>
+          <w:rFonts w:asciiTheme="minorHAnsi" w:hAnsiTheme="minorHAnsi" w:cstheme="minorHAnsi"/>
+        </w:rPr>
+        <w:t>We performed differential gene expression</w:t>
+      </w:r>
+      <w:r>
+        <w:rPr>
+          <w:rFonts w:asciiTheme="minorHAnsi" w:hAnsiTheme="minorHAnsi" w:cstheme="minorHAnsi"/>
+        </w:rPr>
+        <w:t xml:space="preserve"> and GSEA</w:t>
+      </w:r>
+      <w:r>
+        <w:rPr>
+          <w:rFonts w:asciiTheme="minorHAnsi" w:hAnsiTheme="minorHAnsi" w:cstheme="minorHAnsi"/>
+        </w:rPr>
+        <w:t xml:space="preserve"> to identify potential genes</w:t>
+      </w:r>
+      <w:r>
+        <w:rPr>
+          <w:rFonts w:asciiTheme="minorHAnsi" w:hAnsiTheme="minorHAnsi" w:cstheme="minorHAnsi"/>
+        </w:rPr>
+        <w:t xml:space="preserve"> and pathways</w:t>
+      </w:r>
+      <w:r>
+        <w:rPr>
+          <w:rFonts w:asciiTheme="minorHAnsi" w:hAnsiTheme="minorHAnsi" w:cstheme="minorHAnsi"/>
+        </w:rPr>
+        <w:t xml:space="preserve"> that could act as biomarkers for bipolar. </w:t>
+      </w:r>
+      <w:commentRangeStart w:id="1"/>
+      <w:r>
+        <w:rPr>
+          <w:rFonts w:asciiTheme="minorHAnsi" w:hAnsiTheme="minorHAnsi" w:cstheme="minorHAnsi"/>
+        </w:rPr>
+        <w:t xml:space="preserve">We </w:t>
+      </w:r>
+      <w:r>
+        <w:rPr>
+          <w:rFonts w:asciiTheme="minorHAnsi" w:hAnsiTheme="minorHAnsi" w:cstheme="minorHAnsi"/>
+        </w:rPr>
+        <w:t>even tried to classify the bipolar disorder patients into subtypes based on</w:t>
+      </w:r>
+      <w:r>
+        <w:rPr>
+          <w:rFonts w:asciiTheme="minorHAnsi" w:hAnsiTheme="minorHAnsi" w:cstheme="minorHAnsi"/>
+        </w:rPr>
+        <w:t xml:space="preserve"> their</w:t>
+      </w:r>
+      <w:r>
+        <w:rPr>
+          <w:rFonts w:asciiTheme="minorHAnsi" w:hAnsiTheme="minorHAnsi" w:cstheme="minorHAnsi"/>
+        </w:rPr>
+        <w:t xml:space="preserve"> biological measures.</w:t>
+      </w:r>
+      <w:commentRangeEnd w:id="1"/>
+      <w:r>
+        <w:rPr>
+          <w:rStyle w:val="CommentReference"/>
+          <w:rFonts w:asciiTheme="minorHAnsi" w:eastAsiaTheme="minorHAnsi" w:hAnsiTheme="minorHAnsi" w:cstheme="minorBidi"/>
+        </w:rPr>
+        <w:commentReference w:id="1"/>
+      </w:r>
     </w:p>
     <w:p>
       <w:pPr>
@@ -249,7 +426,304 @@
         <w:rPr>
           <w:rFonts w:asciiTheme="minorHAnsi" w:hAnsiTheme="minorHAnsi" w:cstheme="minorHAnsi"/>
         </w:rPr>
-        <w:t>It is yet unknown how to identify patients with bipolar disorder based on biological measures but rather only based on behavioral patterns which can be detected only after an outbreak of the disorder – too late to prevent or prepare for the condition.</w:t>
+        <w:t xml:space="preserve">We have identified </w:t>
+      </w:r>
+      <w:r>
+        <w:rPr>
+          <w:rFonts w:asciiTheme="minorHAnsi" w:hAnsiTheme="minorHAnsi" w:cstheme="minorHAnsi"/>
+        </w:rPr>
+        <w:t>th</w:t>
+      </w:r>
+      <w:r>
+        <w:rPr>
+          <w:rFonts w:asciiTheme="minorHAnsi" w:hAnsiTheme="minorHAnsi" w:cstheme="minorHAnsi"/>
+        </w:rPr>
+        <w:t>e genes</w:t>
+      </w:r>
+      <w:r>
+        <w:rPr>
+          <w:rFonts w:asciiTheme="minorHAnsi" w:hAnsiTheme="minorHAnsi" w:cstheme="minorHAnsi"/>
+        </w:rPr>
+        <w:t xml:space="preserve"> </w:t>
+      </w:r>
+      <w:r>
+        <w:rPr>
+          <w:rFonts w:asciiTheme="minorHAnsi" w:hAnsiTheme="minorHAnsi" w:cstheme="minorHAnsi"/>
+        </w:rPr>
+        <w:t xml:space="preserve">MTND6P4, </w:t>
+      </w:r>
+      <w:r>
+        <w:rPr>
+          <w:rFonts w:asciiTheme="minorHAnsi" w:hAnsiTheme="minorHAnsi" w:cstheme="minorHAnsi"/>
+        </w:rPr>
+        <w:t>LINC02340 and MT1X</w:t>
+      </w:r>
+      <w:r>
+        <w:rPr>
+          <w:rFonts w:asciiTheme="minorHAnsi" w:hAnsiTheme="minorHAnsi" w:cstheme="minorHAnsi"/>
+        </w:rPr>
+        <w:t xml:space="preserve"> </w:t>
+      </w:r>
+      <w:r>
+        <w:rPr>
+          <w:rFonts w:asciiTheme="minorHAnsi" w:hAnsiTheme="minorHAnsi" w:cstheme="minorHAnsi"/>
+        </w:rPr>
+        <w:t>as</w:t>
+      </w:r>
+      <w:r>
+        <w:rPr>
+          <w:rFonts w:asciiTheme="minorHAnsi" w:hAnsiTheme="minorHAnsi" w:cstheme="minorHAnsi"/>
+        </w:rPr>
+        <w:t xml:space="preserve"> candidates to be</w:t>
+      </w:r>
+      <w:r>
+        <w:rPr>
+          <w:rFonts w:asciiTheme="minorHAnsi" w:hAnsiTheme="minorHAnsi" w:cstheme="minorHAnsi"/>
+        </w:rPr>
+        <w:t xml:space="preserve"> biomarkers of bipolar</w:t>
+      </w:r>
+      <w:r>
+        <w:rPr>
+          <w:rFonts w:asciiTheme="minorHAnsi" w:hAnsiTheme="minorHAnsi" w:cstheme="minorHAnsi"/>
+        </w:rPr>
+        <w:t xml:space="preserve"> disorder</w:t>
+      </w:r>
+      <w:r>
+        <w:rPr>
+          <w:rFonts w:asciiTheme="minorHAnsi" w:hAnsiTheme="minorHAnsi" w:cstheme="minorHAnsi"/>
+        </w:rPr>
+        <w:t xml:space="preserve">. </w:t>
+      </w:r>
+      <w:r>
+        <w:rPr>
+          <w:rFonts w:asciiTheme="minorHAnsi" w:hAnsiTheme="minorHAnsi" w:cstheme="minorHAnsi"/>
+        </w:rPr>
+        <w:t>W</w:t>
+      </w:r>
+      <w:r>
+        <w:rPr>
+          <w:rFonts w:asciiTheme="minorHAnsi" w:hAnsiTheme="minorHAnsi" w:cstheme="minorHAnsi"/>
+        </w:rPr>
+        <w:t>e have</w:t>
+      </w:r>
+      <w:r>
+        <w:rPr>
+          <w:rFonts w:asciiTheme="minorHAnsi" w:hAnsiTheme="minorHAnsi" w:cstheme="minorHAnsi"/>
+        </w:rPr>
+        <w:t xml:space="preserve"> also</w:t>
+      </w:r>
+      <w:r>
+        <w:rPr>
+          <w:rFonts w:asciiTheme="minorHAnsi" w:hAnsiTheme="minorHAnsi" w:cstheme="minorHAnsi"/>
+        </w:rPr>
+        <w:t xml:space="preserve"> </w:t>
+      </w:r>
+      <w:r>
+        <w:rPr>
+          <w:rFonts w:asciiTheme="minorHAnsi" w:hAnsiTheme="minorHAnsi" w:cstheme="minorHAnsi"/>
+        </w:rPr>
+        <w:t xml:space="preserve">found </w:t>
+      </w:r>
+      <w:r>
+        <w:rPr>
+          <w:rFonts w:asciiTheme="minorHAnsi" w:hAnsiTheme="minorHAnsi" w:cstheme="minorHAnsi"/>
+        </w:rPr>
+        <w:t>that the</w:t>
+      </w:r>
+      <w:r>
+        <w:rPr>
+          <w:rFonts w:asciiTheme="minorHAnsi" w:hAnsiTheme="minorHAnsi" w:cstheme="minorHAnsi"/>
+        </w:rPr>
+        <w:t xml:space="preserve"> </w:t>
+      </w:r>
+      <w:r>
+        <w:rPr>
+          <w:rFonts w:asciiTheme="minorHAnsi" w:hAnsiTheme="minorHAnsi" w:cstheme="minorHAnsi"/>
+        </w:rPr>
+        <w:t>gene</w:t>
+      </w:r>
+      <w:r>
+        <w:rPr>
+          <w:rFonts w:asciiTheme="minorHAnsi" w:hAnsiTheme="minorHAnsi" w:cstheme="minorHAnsi"/>
+        </w:rPr>
+        <w:t>s</w:t>
+      </w:r>
+      <w:r>
+        <w:rPr>
+          <w:rFonts w:asciiTheme="minorHAnsi" w:hAnsiTheme="minorHAnsi" w:cstheme="minorHAnsi"/>
+        </w:rPr>
+        <w:t xml:space="preserve"> </w:t>
+      </w:r>
+      <w:r>
+        <w:rPr>
+          <w:rFonts w:asciiTheme="minorHAnsi" w:hAnsiTheme="minorHAnsi" w:cstheme="minorHAnsi"/>
+        </w:rPr>
+        <w:t>CHI3L2</w:t>
+      </w:r>
+      <w:r>
+        <w:rPr>
+          <w:rFonts w:asciiTheme="minorHAnsi" w:hAnsiTheme="minorHAnsi" w:cstheme="minorHAnsi"/>
+        </w:rPr>
+        <w:t xml:space="preserve">, </w:t>
+      </w:r>
+      <w:r>
+        <w:rPr>
+          <w:rFonts w:asciiTheme="minorHAnsi" w:hAnsiTheme="minorHAnsi" w:cstheme="minorHAnsi"/>
+        </w:rPr>
+        <w:t>MTND6P4 and MT1X</w:t>
+      </w:r>
+      <w:r>
+        <w:rPr>
+          <w:rFonts w:asciiTheme="minorHAnsi" w:hAnsiTheme="minorHAnsi" w:cstheme="minorHAnsi"/>
+        </w:rPr>
+        <w:t xml:space="preserve"> </w:t>
+      </w:r>
+      <w:r>
+        <w:rPr>
+          <w:rFonts w:asciiTheme="minorHAnsi" w:hAnsiTheme="minorHAnsi" w:cstheme="minorHAnsi"/>
+        </w:rPr>
+        <w:t>could be</w:t>
+      </w:r>
+      <w:r>
+        <w:rPr>
+          <w:rFonts w:asciiTheme="minorHAnsi" w:hAnsiTheme="minorHAnsi" w:cstheme="minorHAnsi"/>
+        </w:rPr>
+        <w:t xml:space="preserve"> biomarker</w:t>
+      </w:r>
+      <w:r>
+        <w:rPr>
+          <w:rFonts w:asciiTheme="minorHAnsi" w:hAnsiTheme="minorHAnsi" w:cstheme="minorHAnsi"/>
+        </w:rPr>
+        <w:t xml:space="preserve">s </w:t>
+      </w:r>
+      <w:r>
+        <w:rPr>
+          <w:rFonts w:asciiTheme="minorHAnsi" w:hAnsiTheme="minorHAnsi" w:cstheme="minorHAnsi"/>
+        </w:rPr>
+        <w:t>of bipolar disorder</w:t>
+      </w:r>
+      <w:r>
+        <w:rPr>
+          <w:rFonts w:asciiTheme="minorHAnsi" w:hAnsiTheme="minorHAnsi" w:cstheme="minorHAnsi"/>
+        </w:rPr>
+        <w:t xml:space="preserve"> specifically</w:t>
+      </w:r>
+      <w:r>
+        <w:rPr>
+          <w:rFonts w:asciiTheme="minorHAnsi" w:hAnsiTheme="minorHAnsi" w:cstheme="minorHAnsi"/>
+        </w:rPr>
+        <w:t xml:space="preserve"> </w:t>
+      </w:r>
+      <w:r>
+        <w:rPr>
+          <w:rFonts w:asciiTheme="minorHAnsi" w:hAnsiTheme="minorHAnsi" w:cstheme="minorHAnsi"/>
+        </w:rPr>
+        <w:t>in the 46</w:t>
+      </w:r>
+      <w:r>
+        <w:rPr>
+          <w:rFonts w:asciiTheme="minorHAnsi" w:hAnsiTheme="minorHAnsi" w:cstheme="minorHAnsi"/>
+          <w:vertAlign w:val="superscript"/>
+        </w:rPr>
+        <w:t>th</w:t>
+      </w:r>
+      <w:r>
+        <w:rPr>
+          <w:rFonts w:asciiTheme="minorHAnsi" w:hAnsiTheme="minorHAnsi" w:cstheme="minorHAnsi"/>
+        </w:rPr>
+        <w:t xml:space="preserve"> area of the</w:t>
+      </w:r>
+      <w:r>
+        <w:rPr>
+          <w:rFonts w:asciiTheme="minorHAnsi" w:hAnsiTheme="minorHAnsi" w:cstheme="minorHAnsi"/>
+        </w:rPr>
+        <w:t xml:space="preserve"> brain</w:t>
+      </w:r>
+      <w:r>
+        <w:rPr>
+          <w:rFonts w:asciiTheme="minorHAnsi" w:hAnsiTheme="minorHAnsi" w:cstheme="minorHAnsi"/>
+        </w:rPr>
+        <w:t>.</w:t>
+      </w:r>
+      <w:r>
+        <w:rPr>
+          <w:rFonts w:asciiTheme="minorHAnsi" w:hAnsiTheme="minorHAnsi" w:cstheme="minorHAnsi"/>
+        </w:rPr>
+        <w:t xml:space="preserve"> </w:t>
+      </w:r>
+      <w:r>
+        <w:rPr>
+          <w:rFonts w:asciiTheme="minorHAnsi" w:hAnsiTheme="minorHAnsi" w:cstheme="minorHAnsi"/>
+          <w:color w:val="FF0000"/>
+        </w:rPr>
+        <w:t>Moreover</w:t>
+      </w:r>
+      <w:r>
+        <w:rPr>
+          <w:rFonts w:asciiTheme="minorHAnsi" w:hAnsiTheme="minorHAnsi" w:cstheme="minorHAnsi"/>
+          <w:color w:val="FF0000"/>
+        </w:rPr>
+        <w:t xml:space="preserve">, </w:t>
+      </w:r>
+      <w:commentRangeStart w:id="2"/>
+      <w:r>
+        <w:rPr>
+          <w:rFonts w:asciiTheme="minorHAnsi" w:hAnsiTheme="minorHAnsi" w:cstheme="minorHAnsi"/>
+          <w:color w:val="FF0000"/>
+        </w:rPr>
+        <w:t xml:space="preserve">we </w:t>
+      </w:r>
+      <w:r>
+        <w:rPr>
+          <w:rFonts w:asciiTheme="minorHAnsi" w:hAnsiTheme="minorHAnsi" w:cstheme="minorHAnsi"/>
+          <w:color w:val="FF0000"/>
+        </w:rPr>
+        <w:t>found two pathways which are associated with bipolar disorder – the coagulation system and the metabolism of xenobiotics</w:t>
+      </w:r>
+      <w:commentRangeEnd w:id="2"/>
+      <w:r>
+        <w:rPr>
+          <w:rStyle w:val="CommentReference"/>
+          <w:rFonts w:asciiTheme="minorHAnsi" w:eastAsiaTheme="minorHAnsi" w:hAnsiTheme="minorHAnsi" w:cstheme="minorBidi"/>
+          <w:color w:val="FF0000"/>
+          <w:rtl/>
+        </w:rPr>
+        <w:commentReference w:id="2"/>
+      </w:r>
+      <w:r>
+        <w:rPr>
+          <w:rFonts w:asciiTheme="minorHAnsi" w:hAnsiTheme="minorHAnsi" w:cstheme="minorHAnsi"/>
+          <w:color w:val="FF0000"/>
+        </w:rPr>
+        <w:t xml:space="preserve">. </w:t>
+      </w:r>
+      <w:commentRangeStart w:id="3"/>
+      <w:r>
+        <w:rPr>
+          <w:rFonts w:asciiTheme="minorHAnsi" w:hAnsiTheme="minorHAnsi" w:cstheme="minorHAnsi"/>
+        </w:rPr>
+        <w:t xml:space="preserve">Furthermore, we </w:t>
+      </w:r>
+      <w:r>
+        <w:rPr>
+          <w:rFonts w:asciiTheme="minorHAnsi" w:hAnsiTheme="minorHAnsi" w:cstheme="minorHAnsi"/>
+          <w:u w:val="single"/>
+        </w:rPr>
+        <w:t>succeeded/failed</w:t>
+      </w:r>
+      <w:r>
+        <w:rPr>
+          <w:rFonts w:asciiTheme="minorHAnsi" w:hAnsiTheme="minorHAnsi" w:cstheme="minorHAnsi"/>
+        </w:rPr>
+        <w:t xml:space="preserve"> to divide the bipolar patients into subtypes.</w:t>
+      </w:r>
+      <w:commentRangeEnd w:id="3"/>
+      <w:r>
+        <w:rPr>
+          <w:rStyle w:val="CommentReference"/>
+          <w:rFonts w:asciiTheme="minorHAnsi" w:eastAsiaTheme="minorHAnsi" w:hAnsiTheme="minorHAnsi" w:cstheme="minorBidi"/>
+        </w:rPr>
+        <w:commentReference w:id="3"/>
       </w:r>
     </w:p>
     <w:p>
@@ -259,450 +733,13 @@
         <w:ind w:firstLine="720"/>
         <w:rPr>
           <w:rFonts w:asciiTheme="minorHAnsi" w:hAnsiTheme="minorHAnsi" w:cstheme="minorHAnsi"/>
-          <w:rtl/>
         </w:rPr>
       </w:pPr>
       <w:r>
         <w:rPr>
           <w:rFonts w:asciiTheme="minorHAnsi" w:hAnsiTheme="minorHAnsi" w:cstheme="minorHAnsi"/>
         </w:rPr>
-        <w:t>In this study, w</w:t>
-      </w:r>
-      <w:r>
-        <w:rPr>
-          <w:rFonts w:asciiTheme="minorHAnsi" w:hAnsiTheme="minorHAnsi" w:cstheme="minorHAnsi"/>
-        </w:rPr>
-        <w:t>e aim</w:t>
-      </w:r>
-      <w:r>
-        <w:rPr>
-          <w:rFonts w:asciiTheme="minorHAnsi" w:hAnsiTheme="minorHAnsi" w:cstheme="minorHAnsi"/>
-        </w:rPr>
-        <w:t>ed</w:t>
-      </w:r>
-      <w:r>
-        <w:rPr>
-          <w:rFonts w:asciiTheme="minorHAnsi" w:hAnsiTheme="minorHAnsi" w:cstheme="minorHAnsi"/>
-        </w:rPr>
-        <w:t xml:space="preserve"> to identify how people who suffer from bipolar disorder differ from healthy people</w:t>
-      </w:r>
-      <w:r>
-        <w:rPr>
-          <w:rFonts w:asciiTheme="minorHAnsi" w:hAnsiTheme="minorHAnsi" w:cstheme="minorHAnsi"/>
-        </w:rPr>
-        <w:t xml:space="preserve"> and schizophrenic people</w:t>
-      </w:r>
-      <w:r>
-        <w:rPr>
-          <w:rFonts w:asciiTheme="minorHAnsi" w:hAnsiTheme="minorHAnsi" w:cstheme="minorHAnsi"/>
-        </w:rPr>
-        <w:t xml:space="preserve"> on the microenvironment</w:t>
-      </w:r>
-      <w:r>
-        <w:rPr>
-          <w:rFonts w:asciiTheme="minorHAnsi" w:hAnsiTheme="minorHAnsi" w:cstheme="minorHAnsi"/>
-        </w:rPr>
-        <w:t>al</w:t>
-      </w:r>
-      <w:r>
-        <w:rPr>
-          <w:rFonts w:asciiTheme="minorHAnsi" w:hAnsiTheme="minorHAnsi" w:cstheme="minorHAnsi"/>
-        </w:rPr>
-        <w:t xml:space="preserve"> level – gene expression</w:t>
-      </w:r>
-      <w:r>
-        <w:rPr>
-          <w:rFonts w:asciiTheme="minorHAnsi" w:hAnsiTheme="minorHAnsi" w:cstheme="minorHAnsi"/>
-        </w:rPr>
-        <w:t xml:space="preserve"> levels</w:t>
-      </w:r>
-      <w:r>
-        <w:rPr>
-          <w:rFonts w:asciiTheme="minorHAnsi" w:hAnsiTheme="minorHAnsi" w:cstheme="minorHAnsi"/>
-        </w:rPr>
-        <w:t xml:space="preserve"> and</w:t>
-      </w:r>
-      <w:r>
-        <w:rPr>
-          <w:rFonts w:asciiTheme="minorHAnsi" w:hAnsiTheme="minorHAnsi" w:cstheme="minorHAnsi"/>
-        </w:rPr>
-        <w:t xml:space="preserve"> enriched</w:t>
-      </w:r>
-      <w:r>
-        <w:rPr>
-          <w:rFonts w:asciiTheme="minorHAnsi" w:hAnsiTheme="minorHAnsi" w:cstheme="minorHAnsi"/>
-        </w:rPr>
-        <w:t xml:space="preserve"> pathways</w:t>
-      </w:r>
-      <w:r>
-        <w:rPr>
-          <w:rFonts w:asciiTheme="minorHAnsi" w:hAnsiTheme="minorHAnsi" w:cstheme="minorHAnsi"/>
-        </w:rPr>
-        <w:t xml:space="preserve"> </w:t>
-      </w:r>
-      <w:r>
-        <w:rPr>
-          <w:rFonts w:asciiTheme="minorHAnsi" w:hAnsiTheme="minorHAnsi" w:cstheme="minorHAnsi"/>
-        </w:rPr>
-        <w:t xml:space="preserve">– </w:t>
-      </w:r>
-      <w:proofErr w:type="gramStart"/>
-      <w:r>
-        <w:rPr>
-          <w:rFonts w:asciiTheme="minorHAnsi" w:hAnsiTheme="minorHAnsi" w:cstheme="minorHAnsi"/>
-        </w:rPr>
-        <w:t>in order to</w:t>
-      </w:r>
-      <w:proofErr w:type="gramEnd"/>
-      <w:r>
-        <w:rPr>
-          <w:rFonts w:asciiTheme="minorHAnsi" w:hAnsiTheme="minorHAnsi" w:cstheme="minorHAnsi"/>
-        </w:rPr>
-        <w:t xml:space="preserve"> better understand, diagnose and treat the bipolar disorder</w:t>
-      </w:r>
-      <w:r>
-        <w:rPr>
-          <w:rFonts w:asciiTheme="minorHAnsi" w:hAnsiTheme="minorHAnsi" w:cstheme="minorHAnsi"/>
-        </w:rPr>
-        <w:t>.</w:t>
-      </w:r>
-    </w:p>
-    <w:p>
-      <w:pPr>
-        <w:pStyle w:val="NormalWeb"/>
-        <w:spacing w:before="0" w:beforeAutospacing="0" w:after="0" w:afterAutospacing="0" w:line="360" w:lineRule="auto"/>
-        <w:ind w:firstLine="720"/>
-        <w:rPr>
-          <w:rFonts w:asciiTheme="minorHAnsi" w:hAnsiTheme="minorHAnsi" w:cstheme="minorHAnsi"/>
-        </w:rPr>
-      </w:pPr>
-      <w:r>
-        <w:rPr>
-          <w:rFonts w:asciiTheme="minorHAnsi" w:hAnsiTheme="minorHAnsi" w:cstheme="minorHAnsi"/>
-        </w:rPr>
-        <w:t xml:space="preserve">We performed differential gene expression to identify potential genes that could act as biomarkers for bipolar disorder and then took a closer look at the genes that seemed to be the best candidates. In addition, we have also </w:t>
-      </w:r>
-      <w:r>
-        <w:rPr>
-          <w:rFonts w:asciiTheme="minorHAnsi" w:hAnsiTheme="minorHAnsi" w:cstheme="minorHAnsi"/>
-        </w:rPr>
-        <w:t>conducted GSEA to find pathways which are associated with bipolar disorder</w:t>
-      </w:r>
-      <w:r>
-        <w:rPr>
-          <w:rFonts w:asciiTheme="minorHAnsi" w:hAnsiTheme="minorHAnsi" w:cstheme="minorHAnsi"/>
-        </w:rPr>
-        <w:t xml:space="preserve">. </w:t>
-      </w:r>
-      <w:commentRangeStart w:id="1"/>
-      <w:r>
-        <w:rPr>
-          <w:rFonts w:asciiTheme="minorHAnsi" w:hAnsiTheme="minorHAnsi" w:cstheme="minorHAnsi"/>
-        </w:rPr>
-        <w:t xml:space="preserve">We </w:t>
-      </w:r>
-      <w:r>
-        <w:rPr>
-          <w:rFonts w:asciiTheme="minorHAnsi" w:hAnsiTheme="minorHAnsi" w:cstheme="minorHAnsi"/>
-        </w:rPr>
-        <w:t>even tried to classify the bipolar disorder patients into subtypes based on</w:t>
-      </w:r>
-      <w:r>
-        <w:rPr>
-          <w:rFonts w:asciiTheme="minorHAnsi" w:hAnsiTheme="minorHAnsi" w:cstheme="minorHAnsi"/>
-        </w:rPr>
-        <w:t xml:space="preserve"> their</w:t>
-      </w:r>
-      <w:r>
-        <w:rPr>
-          <w:rFonts w:asciiTheme="minorHAnsi" w:hAnsiTheme="minorHAnsi" w:cstheme="minorHAnsi"/>
-        </w:rPr>
-        <w:t xml:space="preserve"> biological measures.</w:t>
-      </w:r>
-      <w:commentRangeEnd w:id="1"/>
-      <w:r>
-        <w:rPr>
-          <w:rStyle w:val="CommentReference"/>
-          <w:rFonts w:asciiTheme="minorHAnsi" w:eastAsiaTheme="minorHAnsi" w:hAnsiTheme="minorHAnsi" w:cstheme="minorBidi"/>
-        </w:rPr>
-        <w:commentReference w:id="1"/>
-      </w:r>
-    </w:p>
-    <w:p>
-      <w:pPr>
-        <w:pStyle w:val="NormalWeb"/>
-        <w:spacing w:before="0" w:beforeAutospacing="0" w:after="0" w:afterAutospacing="0" w:line="360" w:lineRule="auto"/>
-        <w:ind w:firstLine="720"/>
-        <w:rPr>
-          <w:rFonts w:asciiTheme="minorHAnsi" w:hAnsiTheme="minorHAnsi" w:cstheme="minorHAnsi"/>
-        </w:rPr>
-      </w:pPr>
-      <w:r>
-        <w:rPr>
-          <w:rFonts w:asciiTheme="minorHAnsi" w:hAnsiTheme="minorHAnsi" w:cstheme="minorHAnsi"/>
-        </w:rPr>
-        <w:t xml:space="preserve">We have identified </w:t>
-      </w:r>
-      <w:r>
-        <w:rPr>
-          <w:rFonts w:asciiTheme="minorHAnsi" w:hAnsiTheme="minorHAnsi" w:cstheme="minorHAnsi"/>
-        </w:rPr>
-        <w:t>three</w:t>
-      </w:r>
-      <w:r>
-        <w:rPr>
-          <w:rFonts w:asciiTheme="minorHAnsi" w:hAnsiTheme="minorHAnsi" w:cstheme="minorHAnsi"/>
-        </w:rPr>
-        <w:t xml:space="preserve"> candidate genes</w:t>
-      </w:r>
-      <w:r>
-        <w:rPr>
-          <w:rFonts w:asciiTheme="minorHAnsi" w:hAnsiTheme="minorHAnsi" w:cstheme="minorHAnsi"/>
-        </w:rPr>
-        <w:t xml:space="preserve"> (</w:t>
-      </w:r>
-      <w:r>
-        <w:rPr>
-          <w:rFonts w:asciiTheme="minorHAnsi" w:hAnsiTheme="minorHAnsi" w:cstheme="minorHAnsi"/>
-        </w:rPr>
-        <w:t xml:space="preserve">MTND6P4, </w:t>
-      </w:r>
-      <w:r>
-        <w:rPr>
-          <w:rFonts w:asciiTheme="minorHAnsi" w:hAnsiTheme="minorHAnsi" w:cstheme="minorHAnsi"/>
-        </w:rPr>
-        <w:t>LINC02340 and MT1X)</w:t>
-      </w:r>
-      <w:r>
-        <w:rPr>
-          <w:rFonts w:asciiTheme="minorHAnsi" w:hAnsiTheme="minorHAnsi" w:cstheme="minorHAnsi"/>
-        </w:rPr>
-        <w:t xml:space="preserve"> to be biomarkers of bipolar disorder and other psychiatric illnesses</w:t>
-      </w:r>
-      <w:r>
-        <w:rPr>
-          <w:rFonts w:asciiTheme="minorHAnsi" w:hAnsiTheme="minorHAnsi" w:cstheme="minorHAnsi"/>
-        </w:rPr>
-        <w:t xml:space="preserve">. </w:t>
-      </w:r>
-      <w:r>
-        <w:rPr>
-          <w:rFonts w:asciiTheme="minorHAnsi" w:hAnsiTheme="minorHAnsi" w:cstheme="minorHAnsi"/>
-        </w:rPr>
-        <w:t>W</w:t>
-      </w:r>
-      <w:r>
-        <w:rPr>
-          <w:rFonts w:asciiTheme="minorHAnsi" w:hAnsiTheme="minorHAnsi" w:cstheme="minorHAnsi"/>
-        </w:rPr>
-        <w:t xml:space="preserve">e have </w:t>
-      </w:r>
-      <w:r>
-        <w:rPr>
-          <w:rFonts w:asciiTheme="minorHAnsi" w:hAnsiTheme="minorHAnsi" w:cstheme="minorHAnsi"/>
-        </w:rPr>
-        <w:t xml:space="preserve">found </w:t>
-      </w:r>
-      <w:r>
-        <w:rPr>
-          <w:rFonts w:asciiTheme="minorHAnsi" w:hAnsiTheme="minorHAnsi" w:cstheme="minorHAnsi"/>
-        </w:rPr>
-        <w:t>one</w:t>
-      </w:r>
-      <w:r>
-        <w:rPr>
-          <w:rFonts w:asciiTheme="minorHAnsi" w:hAnsiTheme="minorHAnsi" w:cstheme="minorHAnsi"/>
-        </w:rPr>
-        <w:t xml:space="preserve"> </w:t>
-      </w:r>
-      <w:r>
-        <w:rPr>
-          <w:rFonts w:asciiTheme="minorHAnsi" w:hAnsiTheme="minorHAnsi" w:cstheme="minorHAnsi"/>
-        </w:rPr>
-        <w:t>more</w:t>
-      </w:r>
-      <w:r>
-        <w:rPr>
-          <w:rFonts w:asciiTheme="minorHAnsi" w:hAnsiTheme="minorHAnsi" w:cstheme="minorHAnsi"/>
-        </w:rPr>
-        <w:t xml:space="preserve"> </w:t>
-      </w:r>
-      <w:r>
-        <w:rPr>
-          <w:rFonts w:asciiTheme="minorHAnsi" w:hAnsiTheme="minorHAnsi" w:cstheme="minorHAnsi"/>
-        </w:rPr>
-        <w:t>gene</w:t>
-      </w:r>
-      <w:r>
-        <w:rPr>
-          <w:rFonts w:asciiTheme="minorHAnsi" w:hAnsiTheme="minorHAnsi" w:cstheme="minorHAnsi"/>
-        </w:rPr>
-        <w:t xml:space="preserve"> (</w:t>
-      </w:r>
-      <w:r>
-        <w:rPr>
-          <w:rFonts w:asciiTheme="minorHAnsi" w:hAnsiTheme="minorHAnsi" w:cstheme="minorHAnsi"/>
-        </w:rPr>
-        <w:t>CHI3L2</w:t>
-      </w:r>
-      <w:r>
-        <w:rPr>
-          <w:rFonts w:asciiTheme="minorHAnsi" w:hAnsiTheme="minorHAnsi" w:cstheme="minorHAnsi"/>
-        </w:rPr>
-        <w:t>)</w:t>
-      </w:r>
-      <w:r>
-        <w:rPr>
-          <w:rFonts w:asciiTheme="minorHAnsi" w:hAnsiTheme="minorHAnsi" w:cstheme="minorHAnsi"/>
-        </w:rPr>
-        <w:t xml:space="preserve"> which could act as biomarker</w:t>
-      </w:r>
-      <w:r>
-        <w:rPr>
-          <w:rFonts w:asciiTheme="minorHAnsi" w:hAnsiTheme="minorHAnsi" w:cstheme="minorHAnsi"/>
-        </w:rPr>
-        <w:t xml:space="preserve"> specifically</w:t>
-      </w:r>
-      <w:r>
-        <w:rPr>
-          <w:rFonts w:asciiTheme="minorHAnsi" w:hAnsiTheme="minorHAnsi" w:cstheme="minorHAnsi"/>
-        </w:rPr>
-        <w:t xml:space="preserve"> </w:t>
-      </w:r>
-      <w:r>
-        <w:rPr>
-          <w:rFonts w:asciiTheme="minorHAnsi" w:hAnsiTheme="minorHAnsi" w:cstheme="minorHAnsi"/>
-        </w:rPr>
-        <w:t>in the 46</w:t>
-      </w:r>
-      <w:r>
-        <w:rPr>
-          <w:rFonts w:asciiTheme="minorHAnsi" w:hAnsiTheme="minorHAnsi" w:cstheme="minorHAnsi"/>
-          <w:vertAlign w:val="superscript"/>
-        </w:rPr>
-        <w:t>th</w:t>
-      </w:r>
-      <w:r>
-        <w:rPr>
-          <w:rFonts w:asciiTheme="minorHAnsi" w:hAnsiTheme="minorHAnsi" w:cstheme="minorHAnsi"/>
-        </w:rPr>
-        <w:t xml:space="preserve"> area of the brain</w:t>
-      </w:r>
-      <w:r>
-        <w:rPr>
-          <w:rFonts w:asciiTheme="minorHAnsi" w:hAnsiTheme="minorHAnsi" w:cstheme="minorHAnsi"/>
-        </w:rPr>
-        <w:t xml:space="preserve"> and it is apparent that the genes MTND6P4 and MT1X could do so as well</w:t>
-      </w:r>
-      <w:r>
-        <w:rPr>
-          <w:rFonts w:asciiTheme="minorHAnsi" w:hAnsiTheme="minorHAnsi" w:cstheme="minorHAnsi"/>
-        </w:rPr>
-        <w:t>.</w:t>
-      </w:r>
-      <w:r>
-        <w:rPr>
-          <w:rFonts w:asciiTheme="minorHAnsi" w:hAnsiTheme="minorHAnsi" w:cstheme="minorHAnsi"/>
-        </w:rPr>
-        <w:t xml:space="preserve"> </w:t>
-      </w:r>
-      <w:r>
-        <w:rPr>
-          <w:rFonts w:asciiTheme="minorHAnsi" w:hAnsiTheme="minorHAnsi" w:cstheme="minorHAnsi"/>
-        </w:rPr>
-        <w:t>Moreover</w:t>
-      </w:r>
-      <w:r>
-        <w:rPr>
-          <w:rFonts w:asciiTheme="minorHAnsi" w:hAnsiTheme="minorHAnsi" w:cstheme="minorHAnsi"/>
-        </w:rPr>
-        <w:t xml:space="preserve">, </w:t>
-      </w:r>
-      <w:commentRangeStart w:id="2"/>
-      <w:r>
-        <w:rPr>
-          <w:rFonts w:asciiTheme="minorHAnsi" w:hAnsiTheme="minorHAnsi" w:cstheme="minorHAnsi"/>
-        </w:rPr>
-        <w:t xml:space="preserve">we </w:t>
-      </w:r>
-      <w:r>
-        <w:rPr>
-          <w:rFonts w:asciiTheme="minorHAnsi" w:hAnsiTheme="minorHAnsi" w:cstheme="minorHAnsi"/>
-        </w:rPr>
-        <w:t>found two pathways which are associated with bipolar disorder – the coagulation system and the metabolism of xenobiotics</w:t>
-      </w:r>
-      <w:commentRangeEnd w:id="2"/>
-      <w:r>
-        <w:rPr>
-          <w:rStyle w:val="CommentReference"/>
-          <w:rFonts w:asciiTheme="minorHAnsi" w:eastAsiaTheme="minorHAnsi" w:hAnsiTheme="minorHAnsi" w:cstheme="minorBidi"/>
-          <w:rtl/>
-        </w:rPr>
-        <w:commentReference w:id="2"/>
-      </w:r>
-      <w:r>
-        <w:rPr>
-          <w:rFonts w:asciiTheme="minorHAnsi" w:hAnsiTheme="minorHAnsi" w:cstheme="minorHAnsi"/>
-        </w:rPr>
-        <w:t xml:space="preserve">. </w:t>
-      </w:r>
-      <w:commentRangeStart w:id="3"/>
-      <w:r>
-        <w:rPr>
-          <w:rFonts w:asciiTheme="minorHAnsi" w:hAnsiTheme="minorHAnsi" w:cstheme="minorHAnsi"/>
-        </w:rPr>
-        <w:t xml:space="preserve">Furthermore, we </w:t>
-      </w:r>
-      <w:r>
-        <w:rPr>
-          <w:rFonts w:asciiTheme="minorHAnsi" w:hAnsiTheme="minorHAnsi" w:cstheme="minorHAnsi"/>
-          <w:u w:val="single"/>
-        </w:rPr>
-        <w:t>succeeded/failed</w:t>
-      </w:r>
-      <w:r>
-        <w:rPr>
-          <w:rFonts w:asciiTheme="minorHAnsi" w:hAnsiTheme="minorHAnsi" w:cstheme="minorHAnsi"/>
-        </w:rPr>
-        <w:t xml:space="preserve"> to divide the bipolar patients into subtypes.</w:t>
-      </w:r>
-      <w:commentRangeEnd w:id="3"/>
-      <w:r>
-        <w:rPr>
-          <w:rStyle w:val="CommentReference"/>
-          <w:rFonts w:asciiTheme="minorHAnsi" w:eastAsiaTheme="minorHAnsi" w:hAnsiTheme="minorHAnsi" w:cstheme="minorBidi"/>
-        </w:rPr>
-        <w:commentReference w:id="3"/>
-      </w:r>
-    </w:p>
-    <w:p>
-      <w:pPr>
-        <w:pStyle w:val="NormalWeb"/>
-        <w:spacing w:before="0" w:beforeAutospacing="0" w:after="0" w:afterAutospacing="0" w:line="360" w:lineRule="auto"/>
-        <w:ind w:firstLine="720"/>
-        <w:rPr>
-          <w:rFonts w:asciiTheme="minorHAnsi" w:hAnsiTheme="minorHAnsi" w:cstheme="minorHAnsi"/>
-        </w:rPr>
-      </w:pPr>
-      <w:r>
-        <w:rPr>
-          <w:rFonts w:asciiTheme="minorHAnsi" w:hAnsiTheme="minorHAnsi" w:cstheme="minorHAnsi"/>
-        </w:rPr>
-        <w:t xml:space="preserve">In conclusion, we gathered enough evidence to support our claim that bipolar disorder can be discovered based on biological methods but nonetheless, there is still much research that must be made </w:t>
-      </w:r>
-      <w:proofErr w:type="gramStart"/>
-      <w:r>
-        <w:rPr>
-          <w:rFonts w:asciiTheme="minorHAnsi" w:hAnsiTheme="minorHAnsi" w:cstheme="minorHAnsi"/>
-        </w:rPr>
-        <w:t>in order to</w:t>
-      </w:r>
-      <w:proofErr w:type="gramEnd"/>
-      <w:r>
-        <w:rPr>
-          <w:rFonts w:asciiTheme="minorHAnsi" w:hAnsiTheme="minorHAnsi" w:cstheme="minorHAnsi"/>
-        </w:rPr>
-        <w:t xml:space="preserve"> come to better and more usable findings.</w:t>
+        <w:t>In conclusion, we gathered enough evidence to support our claim that bipolar disorder can be discovered based on biological methods but nonetheless, there is still much research that must be made in order to come to better and more usable findings.</w:t>
       </w:r>
       <w:r>
         <w:rPr>
@@ -1952,21 +1989,7 @@
         <w:rPr>
           <w:rFonts w:asciiTheme="minorHAnsi" w:hAnsiTheme="minorHAnsi" w:cstheme="minorHAnsi"/>
         </w:rPr>
-        <w:t xml:space="preserve">There are a lot of things which are still unknown about the BD's diagnosis, nature and treatment: </w:t>
-      </w:r>
-      <w:proofErr w:type="gramStart"/>
-      <w:r>
-        <w:rPr>
-          <w:rFonts w:asciiTheme="minorHAnsi" w:hAnsiTheme="minorHAnsi" w:cstheme="minorHAnsi"/>
-        </w:rPr>
-        <w:t>first of all</w:t>
-      </w:r>
-      <w:proofErr w:type="gramEnd"/>
-      <w:r>
-        <w:rPr>
-          <w:rFonts w:asciiTheme="minorHAnsi" w:hAnsiTheme="minorHAnsi" w:cstheme="minorHAnsi"/>
-        </w:rPr>
-        <w:t>, i</w:t>
+        <w:t>There are a lot of things which are still unknown about the BD's diagnosis, nature and treatment: first of all, i</w:t>
       </w:r>
       <w:r>
         <w:rPr>
@@ -2375,14 +2398,12 @@
         </w:rPr>
         <w:t xml:space="preserve">the challenges we have been facing </w:t>
       </w:r>
-      <w:proofErr w:type="gramStart"/>
       <w:r>
         <w:rPr>
           <w:rFonts w:asciiTheme="minorHAnsi" w:hAnsiTheme="minorHAnsi" w:cstheme="minorHAnsi"/>
         </w:rPr>
         <w:t>in regard to</w:t>
       </w:r>
-      <w:proofErr w:type="gramEnd"/>
       <w:r>
         <w:rPr>
           <w:rFonts w:asciiTheme="minorHAnsi" w:hAnsiTheme="minorHAnsi" w:cstheme="minorHAnsi"/>
@@ -3143,21 +3164,7 @@
           <w:rFonts w:asciiTheme="minorHAnsi" w:hAnsiTheme="minorHAnsi" w:cstheme="minorHAnsi"/>
         </w:rPr>
         <w:tab/>
-        <w:t xml:space="preserve">If we identify </w:t>
-      </w:r>
-      <w:proofErr w:type="gramStart"/>
-      <w:r>
-        <w:rPr>
-          <w:rFonts w:asciiTheme="minorHAnsi" w:hAnsiTheme="minorHAnsi" w:cstheme="minorHAnsi"/>
-        </w:rPr>
-        <w:t>some kind of biomarkers</w:t>
-      </w:r>
-      <w:proofErr w:type="gramEnd"/>
-      <w:r>
-        <w:rPr>
-          <w:rFonts w:asciiTheme="minorHAnsi" w:hAnsiTheme="minorHAnsi" w:cstheme="minorHAnsi"/>
-        </w:rPr>
-        <w:t xml:space="preserve"> for BD</w:t>
+        <w:t>If we identify some kind of biomarkers for BD</w:t>
       </w:r>
       <w:r>
         <w:rPr>
@@ -3395,21 +3402,7 @@
         <w:rPr>
           <w:rFonts w:asciiTheme="minorHAnsi" w:hAnsiTheme="minorHAnsi" w:cstheme="minorHAnsi"/>
         </w:rPr>
-        <w:t xml:space="preserve">etc. – </w:t>
-      </w:r>
-      <w:proofErr w:type="gramStart"/>
-      <w:r>
-        <w:rPr>
-          <w:rFonts w:asciiTheme="minorHAnsi" w:hAnsiTheme="minorHAnsi" w:cstheme="minorHAnsi"/>
-        </w:rPr>
-        <w:t>in order to</w:t>
-      </w:r>
-      <w:proofErr w:type="gramEnd"/>
-      <w:r>
-        <w:rPr>
-          <w:rFonts w:asciiTheme="minorHAnsi" w:hAnsiTheme="minorHAnsi" w:cstheme="minorHAnsi"/>
-        </w:rPr>
-        <w:t xml:space="preserve"> improve the identification process of BD and possibly even future treatments</w:t>
+        <w:t>etc. – in order to improve the identification process of BD and possibly even future treatments</w:t>
       </w:r>
       <w:r>
         <w:rPr>
@@ -3439,7 +3432,7 @@
             <w:rFonts w:asciiTheme="minorHAnsi" w:hAnsiTheme="minorHAnsi" w:cstheme="minorHAnsi"/>
             <w:color w:val="000000"/>
           </w:rPr>
-          <w:tag w:val="MENDELEY_CITATION_v3_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"/>
+          <w:tag w:val="MENDELEY_CITATION_v3_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"/>
           <w:id w:val="-986701615"/>
           <w:placeholder>
             <w:docPart w:val="DefaultPlaceholder_-1854013440"/>
@@ -3468,7 +3461,7 @@
             <w:rFonts w:asciiTheme="minorHAnsi" w:hAnsiTheme="minorHAnsi" w:cstheme="minorHAnsi"/>
             <w:color w:val="000000"/>
           </w:rPr>
-          <w:tag w:val="MENDELEY_CITATION_v3_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"/>
+          <w:tag w:val="MENDELEY_CITATION_v3_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"/>
           <w:id w:val="-537206002"/>
           <w:placeholder>
             <w:docPart w:val="DefaultPlaceholder_-1854013440"/>
@@ -3540,19 +3533,33 @@
           <w:rFonts w:asciiTheme="minorHAnsi" w:hAnsiTheme="minorHAnsi" w:cstheme="minorHAnsi"/>
         </w:rPr>
       </w:pPr>
+      <w:r>
+        <w:rPr>
+          <w:rFonts w:asciiTheme="minorHAnsi" w:hAnsiTheme="minorHAnsi" w:cstheme="minorHAnsi"/>
+        </w:rPr>
+        <w:tab/>
+        <w:t xml:space="preserve">It is important to mention that the brain areas are numbered according to the </w:t>
+      </w:r>
+      <w:r>
+        <w:rPr>
+          <w:rFonts w:asciiTheme="minorHAnsi" w:hAnsiTheme="minorHAnsi" w:cstheme="minorHAnsi"/>
+        </w:rPr>
+        <w:t xml:space="preserve">Brodmann area system </w:t>
+      </w:r>
+    </w:p>
+    <w:p>
+      <w:pPr>
+        <w:pStyle w:val="NormalWeb"/>
+        <w:spacing w:before="0" w:beforeAutospacing="0" w:after="0" w:afterAutospacing="0" w:line="360" w:lineRule="auto"/>
+        <w:rPr>
+          <w:rFonts w:asciiTheme="minorHAnsi" w:hAnsiTheme="minorHAnsi" w:cstheme="minorHAnsi"/>
+        </w:rPr>
+      </w:pPr>
     </w:p>
     <w:tbl>
       <w:tblPr>
-        <w:tblStyle w:val="GridTable5Dark-Accent5"/>
+        <w:tblStyle w:val="TableGrid"/>
         <w:tblW w:w="0" w:type="auto"/>
-        <w:tblBorders>
-          <w:top w:val="single" w:sz="4" w:space="0" w:color="auto"/>
-          <w:left w:val="single" w:sz="4" w:space="0" w:color="auto"/>
-          <w:bottom w:val="single" w:sz="4" w:space="0" w:color="auto"/>
-          <w:right w:val="single" w:sz="4" w:space="0" w:color="auto"/>
-          <w:insideH w:val="single" w:sz="4" w:space="0" w:color="auto"/>
-          <w:insideV w:val="single" w:sz="4" w:space="0" w:color="auto"/>
-        </w:tblBorders>
         <w:tblLook w:val="04A0" w:firstRow="1" w:lastRow="0" w:firstColumn="1" w:lastColumn="0" w:noHBand="0" w:noVBand="1"/>
       </w:tblPr>
       <w:tblGrid>
@@ -3563,18 +3570,10 @@
         <w:gridCol w:w="1804"/>
       </w:tblGrid>
       <w:tr>
-        <w:trPr>
-          <w:cnfStyle w:val="100000000000" w:firstRow="1" w:lastRow="0" w:firstColumn="0" w:lastColumn="0" w:oddVBand="0" w:evenVBand="0" w:oddHBand="0" w:evenHBand="0" w:firstRowFirstColumn="0" w:firstRowLastColumn="0" w:lastRowFirstColumn="0" w:lastRowLastColumn="0"/>
-        </w:trPr>
         <w:tc>
           <w:tcPr>
-            <w:cnfStyle w:val="001000000000" w:firstRow="0" w:lastRow="0" w:firstColumn="1" w:lastColumn="0" w:oddVBand="0" w:evenVBand="0" w:oddHBand="0" w:evenHBand="0" w:firstRowFirstColumn="0" w:firstRowLastColumn="0" w:lastRowFirstColumn="0" w:lastRowLastColumn="0"/>
             <w:tcW w:w="1803" w:type="dxa"/>
-            <w:tcBorders>
-              <w:top w:val="none" w:sz="0" w:space="0" w:color="auto"/>
-              <w:left w:val="none" w:sz="0" w:space="0" w:color="auto"/>
-              <w:right w:val="none" w:sz="0" w:space="0" w:color="auto"/>
-            </w:tcBorders>
+            <w:shd w:val="clear" w:color="auto" w:fill="5B9BD5" w:themeFill="accent5"/>
           </w:tcPr>
           <w:p>
             <w:pPr>
@@ -3596,18 +3595,13 @@
         <w:tc>
           <w:tcPr>
             <w:tcW w:w="1803" w:type="dxa"/>
-            <w:tcBorders>
-              <w:top w:val="none" w:sz="0" w:space="0" w:color="auto"/>
-              <w:left w:val="none" w:sz="0" w:space="0" w:color="auto"/>
-              <w:right w:val="none" w:sz="0" w:space="0" w:color="auto"/>
-            </w:tcBorders>
+            <w:shd w:val="clear" w:color="auto" w:fill="5B9BD5" w:themeFill="accent5"/>
           </w:tcPr>
           <w:p>
             <w:pPr>
               <w:pStyle w:val="NormalWeb"/>
               <w:spacing w:before="0" w:beforeAutospacing="0" w:after="0" w:afterAutospacing="0" w:line="360" w:lineRule="auto"/>
               <w:jc w:val="center"/>
-              <w:cnfStyle w:val="100000000000" w:firstRow="1" w:lastRow="0" w:firstColumn="0" w:lastColumn="0" w:oddVBand="0" w:evenVBand="0" w:oddHBand="0" w:evenHBand="0" w:firstRowFirstColumn="0" w:firstRowLastColumn="0" w:lastRowFirstColumn="0" w:lastRowLastColumn="0"/>
               <w:rPr>
                 <w:rFonts w:asciiTheme="minorHAnsi" w:hAnsiTheme="minorHAnsi" w:cstheme="minorHAnsi"/>
               </w:rPr>
@@ -3629,18 +3623,13 @@
         <w:tc>
           <w:tcPr>
             <w:tcW w:w="1803" w:type="dxa"/>
-            <w:tcBorders>
-              <w:top w:val="none" w:sz="0" w:space="0" w:color="auto"/>
-              <w:left w:val="none" w:sz="0" w:space="0" w:color="auto"/>
-              <w:right w:val="none" w:sz="0" w:space="0" w:color="auto"/>
-            </w:tcBorders>
+            <w:shd w:val="clear" w:color="auto" w:fill="5B9BD5" w:themeFill="accent5"/>
           </w:tcPr>
           <w:p>
             <w:pPr>
               <w:pStyle w:val="NormalWeb"/>
               <w:spacing w:before="0" w:beforeAutospacing="0" w:after="0" w:afterAutospacing="0" w:line="360" w:lineRule="auto"/>
               <w:jc w:val="center"/>
-              <w:cnfStyle w:val="100000000000" w:firstRow="1" w:lastRow="0" w:firstColumn="0" w:lastColumn="0" w:oddVBand="0" w:evenVBand="0" w:oddHBand="0" w:evenHBand="0" w:firstRowFirstColumn="0" w:firstRowLastColumn="0" w:lastRowFirstColumn="0" w:lastRowLastColumn="0"/>
               <w:rPr>
                 <w:rFonts w:asciiTheme="minorHAnsi" w:hAnsiTheme="minorHAnsi" w:cstheme="minorHAnsi"/>
               </w:rPr>
@@ -3662,18 +3651,13 @@
         <w:tc>
           <w:tcPr>
             <w:tcW w:w="1803" w:type="dxa"/>
-            <w:tcBorders>
-              <w:top w:val="none" w:sz="0" w:space="0" w:color="auto"/>
-              <w:left w:val="none" w:sz="0" w:space="0" w:color="auto"/>
-              <w:right w:val="none" w:sz="0" w:space="0" w:color="auto"/>
-            </w:tcBorders>
+            <w:shd w:val="clear" w:color="auto" w:fill="5B9BD5" w:themeFill="accent5"/>
           </w:tcPr>
           <w:p>
             <w:pPr>
               <w:pStyle w:val="NormalWeb"/>
               <w:spacing w:before="0" w:beforeAutospacing="0" w:after="0" w:afterAutospacing="0" w:line="360" w:lineRule="auto"/>
               <w:jc w:val="center"/>
-              <w:cnfStyle w:val="100000000000" w:firstRow="1" w:lastRow="0" w:firstColumn="0" w:lastColumn="0" w:oddVBand="0" w:evenVBand="0" w:oddHBand="0" w:evenHBand="0" w:firstRowFirstColumn="0" w:firstRowLastColumn="0" w:lastRowFirstColumn="0" w:lastRowLastColumn="0"/>
               <w:rPr>
                 <w:rFonts w:asciiTheme="minorHAnsi" w:hAnsiTheme="minorHAnsi" w:cstheme="minorHAnsi"/>
               </w:rPr>
@@ -3695,18 +3679,13 @@
         <w:tc>
           <w:tcPr>
             <w:tcW w:w="1804" w:type="dxa"/>
-            <w:tcBorders>
-              <w:top w:val="none" w:sz="0" w:space="0" w:color="auto"/>
-              <w:left w:val="none" w:sz="0" w:space="0" w:color="auto"/>
-              <w:right w:val="none" w:sz="0" w:space="0" w:color="auto"/>
-            </w:tcBorders>
+            <w:shd w:val="clear" w:color="auto" w:fill="5B9BD5" w:themeFill="accent5"/>
           </w:tcPr>
           <w:p>
             <w:pPr>
               <w:pStyle w:val="NormalWeb"/>
               <w:spacing w:before="0" w:beforeAutospacing="0" w:after="0" w:afterAutospacing="0" w:line="360" w:lineRule="auto"/>
               <w:jc w:val="center"/>
-              <w:cnfStyle w:val="100000000000" w:firstRow="1" w:lastRow="0" w:firstColumn="0" w:lastColumn="0" w:oddVBand="0" w:evenVBand="0" w:oddHBand="0" w:evenHBand="0" w:firstRowFirstColumn="0" w:firstRowLastColumn="0" w:lastRowFirstColumn="0" w:lastRowLastColumn="0"/>
               <w:rPr>
                 <w:rFonts w:asciiTheme="minorHAnsi" w:hAnsiTheme="minorHAnsi" w:cstheme="minorHAnsi"/>
               </w:rPr>
@@ -3721,16 +3700,10 @@
         </w:tc>
       </w:tr>
       <w:tr>
-        <w:trPr>
-          <w:cnfStyle w:val="000000100000" w:firstRow="0" w:lastRow="0" w:firstColumn="0" w:lastColumn="0" w:oddVBand="0" w:evenVBand="0" w:oddHBand="1" w:evenHBand="0" w:firstRowFirstColumn="0" w:firstRowLastColumn="0" w:lastRowFirstColumn="0" w:lastRowLastColumn="0"/>
-        </w:trPr>
         <w:tc>
           <w:tcPr>
-            <w:cnfStyle w:val="001000000000" w:firstRow="0" w:lastRow="0" w:firstColumn="1" w:lastColumn="0" w:oddVBand="0" w:evenVBand="0" w:oddHBand="0" w:evenHBand="0" w:firstRowFirstColumn="0" w:firstRowLastColumn="0" w:lastRowFirstColumn="0" w:lastRowLastColumn="0"/>
             <w:tcW w:w="1803" w:type="dxa"/>
-            <w:tcBorders>
-              <w:left w:val="none" w:sz="0" w:space="0" w:color="auto"/>
-            </w:tcBorders>
+            <w:shd w:val="clear" w:color="auto" w:fill="5B9BD5" w:themeFill="accent5"/>
           </w:tcPr>
           <w:p>
             <w:pPr>
@@ -3758,7 +3731,6 @@
               <w:pStyle w:val="NormalWeb"/>
               <w:spacing w:before="0" w:beforeAutospacing="0" w:after="0" w:afterAutospacing="0" w:line="360" w:lineRule="auto"/>
               <w:jc w:val="center"/>
-              <w:cnfStyle w:val="000000100000" w:firstRow="0" w:lastRow="0" w:firstColumn="0" w:lastColumn="0" w:oddVBand="0" w:evenVBand="0" w:oddHBand="1" w:evenHBand="0" w:firstRowFirstColumn="0" w:firstRowLastColumn="0" w:lastRowFirstColumn="0" w:lastRowLastColumn="0"/>
               <w:rPr>
                 <w:rFonts w:asciiTheme="minorHAnsi" w:hAnsiTheme="minorHAnsi" w:cstheme="minorHAnsi"/>
               </w:rPr>
@@ -3780,7 +3752,6 @@
               <w:pStyle w:val="NormalWeb"/>
               <w:spacing w:before="0" w:beforeAutospacing="0" w:after="0" w:afterAutospacing="0" w:line="360" w:lineRule="auto"/>
               <w:jc w:val="center"/>
-              <w:cnfStyle w:val="000000100000" w:firstRow="0" w:lastRow="0" w:firstColumn="0" w:lastColumn="0" w:oddVBand="0" w:evenVBand="0" w:oddHBand="1" w:evenHBand="0" w:firstRowFirstColumn="0" w:firstRowLastColumn="0" w:lastRowFirstColumn="0" w:lastRowLastColumn="0"/>
               <w:rPr>
                 <w:rFonts w:asciiTheme="minorHAnsi" w:hAnsiTheme="minorHAnsi" w:cstheme="minorHAnsi"/>
               </w:rPr>
@@ -3802,7 +3773,6 @@
               <w:pStyle w:val="NormalWeb"/>
               <w:spacing w:before="0" w:beforeAutospacing="0" w:after="0" w:afterAutospacing="0" w:line="360" w:lineRule="auto"/>
               <w:jc w:val="center"/>
-              <w:cnfStyle w:val="000000100000" w:firstRow="0" w:lastRow="0" w:firstColumn="0" w:lastColumn="0" w:oddVBand="0" w:evenVBand="0" w:oddHBand="1" w:evenHBand="0" w:firstRowFirstColumn="0" w:firstRowLastColumn="0" w:lastRowFirstColumn="0" w:lastRowLastColumn="0"/>
               <w:rPr>
                 <w:rFonts w:asciiTheme="minorHAnsi" w:hAnsiTheme="minorHAnsi" w:cstheme="minorHAnsi"/>
               </w:rPr>
@@ -3818,14 +3788,13 @@
         <w:tc>
           <w:tcPr>
             <w:tcW w:w="1804" w:type="dxa"/>
-            <w:shd w:val="clear" w:color="auto" w:fill="00B0F0"/>
+            <w:shd w:val="clear" w:color="auto" w:fill="E7E6E6" w:themeFill="background2"/>
           </w:tcPr>
           <w:p>
             <w:pPr>
               <w:pStyle w:val="NormalWeb"/>
               <w:spacing w:before="0" w:beforeAutospacing="0" w:after="0" w:afterAutospacing="0" w:line="360" w:lineRule="auto"/>
               <w:jc w:val="center"/>
-              <w:cnfStyle w:val="000000100000" w:firstRow="0" w:lastRow="0" w:firstColumn="0" w:lastColumn="0" w:oddVBand="0" w:evenVBand="0" w:oddHBand="1" w:evenHBand="0" w:firstRowFirstColumn="0" w:firstRowLastColumn="0" w:lastRowFirstColumn="0" w:lastRowLastColumn="0"/>
               <w:rPr>
                 <w:rFonts w:asciiTheme="minorHAnsi" w:hAnsiTheme="minorHAnsi" w:cstheme="minorHAnsi"/>
               </w:rPr>
@@ -3842,11 +3811,8 @@
       <w:tr>
         <w:tc>
           <w:tcPr>
-            <w:cnfStyle w:val="001000000000" w:firstRow="0" w:lastRow="0" w:firstColumn="1" w:lastColumn="0" w:oddVBand="0" w:evenVBand="0" w:oddHBand="0" w:evenHBand="0" w:firstRowFirstColumn="0" w:firstRowLastColumn="0" w:lastRowFirstColumn="0" w:lastRowLastColumn="0"/>
             <w:tcW w:w="1803" w:type="dxa"/>
-            <w:tcBorders>
-              <w:left w:val="none" w:sz="0" w:space="0" w:color="auto"/>
-            </w:tcBorders>
+            <w:shd w:val="clear" w:color="auto" w:fill="5B9BD5" w:themeFill="accent5"/>
           </w:tcPr>
           <w:p>
             <w:pPr>
@@ -3874,7 +3840,6 @@
               <w:pStyle w:val="NormalWeb"/>
               <w:spacing w:before="0" w:beforeAutospacing="0" w:after="0" w:afterAutospacing="0" w:line="360" w:lineRule="auto"/>
               <w:jc w:val="center"/>
-              <w:cnfStyle w:val="000000000000" w:firstRow="0" w:lastRow="0" w:firstColumn="0" w:lastColumn="0" w:oddVBand="0" w:evenVBand="0" w:oddHBand="0" w:evenHBand="0" w:firstRowFirstColumn="0" w:firstRowLastColumn="0" w:lastRowFirstColumn="0" w:lastRowLastColumn="0"/>
               <w:rPr>
                 <w:rFonts w:asciiTheme="minorHAnsi" w:hAnsiTheme="minorHAnsi" w:cstheme="minorHAnsi"/>
               </w:rPr>
@@ -3896,7 +3861,6 @@
               <w:pStyle w:val="NormalWeb"/>
               <w:spacing w:before="0" w:beforeAutospacing="0" w:after="0" w:afterAutospacing="0" w:line="360" w:lineRule="auto"/>
               <w:jc w:val="center"/>
-              <w:cnfStyle w:val="000000000000" w:firstRow="0" w:lastRow="0" w:firstColumn="0" w:lastColumn="0" w:oddVBand="0" w:evenVBand="0" w:oddHBand="0" w:evenHBand="0" w:firstRowFirstColumn="0" w:firstRowLastColumn="0" w:lastRowFirstColumn="0" w:lastRowLastColumn="0"/>
               <w:rPr>
                 <w:rFonts w:asciiTheme="minorHAnsi" w:hAnsiTheme="minorHAnsi" w:cstheme="minorHAnsi"/>
               </w:rPr>
@@ -3918,7 +3882,6 @@
               <w:pStyle w:val="NormalWeb"/>
               <w:spacing w:before="0" w:beforeAutospacing="0" w:after="0" w:afterAutospacing="0" w:line="360" w:lineRule="auto"/>
               <w:jc w:val="center"/>
-              <w:cnfStyle w:val="000000000000" w:firstRow="0" w:lastRow="0" w:firstColumn="0" w:lastColumn="0" w:oddVBand="0" w:evenVBand="0" w:oddHBand="0" w:evenHBand="0" w:firstRowFirstColumn="0" w:firstRowLastColumn="0" w:lastRowFirstColumn="0" w:lastRowLastColumn="0"/>
               <w:rPr>
                 <w:rFonts w:asciiTheme="minorHAnsi" w:hAnsiTheme="minorHAnsi" w:cstheme="minorHAnsi"/>
               </w:rPr>
@@ -3934,14 +3897,13 @@
         <w:tc>
           <w:tcPr>
             <w:tcW w:w="1804" w:type="dxa"/>
-            <w:shd w:val="clear" w:color="auto" w:fill="00B0F0"/>
+            <w:shd w:val="clear" w:color="auto" w:fill="E7E6E6" w:themeFill="background2"/>
           </w:tcPr>
           <w:p>
             <w:pPr>
               <w:pStyle w:val="NormalWeb"/>
               <w:spacing w:before="0" w:beforeAutospacing="0" w:after="0" w:afterAutospacing="0" w:line="360" w:lineRule="auto"/>
               <w:jc w:val="center"/>
-              <w:cnfStyle w:val="000000000000" w:firstRow="0" w:lastRow="0" w:firstColumn="0" w:lastColumn="0" w:oddVBand="0" w:evenVBand="0" w:oddHBand="0" w:evenHBand="0" w:firstRowFirstColumn="0" w:firstRowLastColumn="0" w:lastRowFirstColumn="0" w:lastRowLastColumn="0"/>
               <w:rPr>
                 <w:rFonts w:asciiTheme="minorHAnsi" w:hAnsiTheme="minorHAnsi" w:cstheme="minorHAnsi"/>
               </w:rPr>
@@ -3956,16 +3918,10 @@
         </w:tc>
       </w:tr>
       <w:tr>
-        <w:trPr>
-          <w:cnfStyle w:val="000000100000" w:firstRow="0" w:lastRow="0" w:firstColumn="0" w:lastColumn="0" w:oddVBand="0" w:evenVBand="0" w:oddHBand="1" w:evenHBand="0" w:firstRowFirstColumn="0" w:firstRowLastColumn="0" w:lastRowFirstColumn="0" w:lastRowLastColumn="0"/>
-        </w:trPr>
         <w:tc>
           <w:tcPr>
-            <w:cnfStyle w:val="001000000000" w:firstRow="0" w:lastRow="0" w:firstColumn="1" w:lastColumn="0" w:oddVBand="0" w:evenVBand="0" w:oddHBand="0" w:evenHBand="0" w:firstRowFirstColumn="0" w:firstRowLastColumn="0" w:lastRowFirstColumn="0" w:lastRowLastColumn="0"/>
             <w:tcW w:w="1803" w:type="dxa"/>
-            <w:tcBorders>
-              <w:left w:val="none" w:sz="0" w:space="0" w:color="auto"/>
-            </w:tcBorders>
+            <w:shd w:val="clear" w:color="auto" w:fill="5B9BD5" w:themeFill="accent5"/>
           </w:tcPr>
           <w:p>
             <w:pPr>
@@ -3993,7 +3949,6 @@
               <w:pStyle w:val="NormalWeb"/>
               <w:spacing w:before="0" w:beforeAutospacing="0" w:after="0" w:afterAutospacing="0" w:line="360" w:lineRule="auto"/>
               <w:jc w:val="center"/>
-              <w:cnfStyle w:val="000000100000" w:firstRow="0" w:lastRow="0" w:firstColumn="0" w:lastColumn="0" w:oddVBand="0" w:evenVBand="0" w:oddHBand="1" w:evenHBand="0" w:firstRowFirstColumn="0" w:firstRowLastColumn="0" w:lastRowFirstColumn="0" w:lastRowLastColumn="0"/>
               <w:rPr>
                 <w:rFonts w:asciiTheme="minorHAnsi" w:hAnsiTheme="minorHAnsi" w:cstheme="minorHAnsi"/>
               </w:rPr>
@@ -4015,7 +3970,6 @@
               <w:pStyle w:val="NormalWeb"/>
               <w:spacing w:before="0" w:beforeAutospacing="0" w:after="0" w:afterAutospacing="0" w:line="360" w:lineRule="auto"/>
               <w:jc w:val="center"/>
-              <w:cnfStyle w:val="000000100000" w:firstRow="0" w:lastRow="0" w:firstColumn="0" w:lastColumn="0" w:oddVBand="0" w:evenVBand="0" w:oddHBand="1" w:evenHBand="0" w:firstRowFirstColumn="0" w:firstRowLastColumn="0" w:lastRowFirstColumn="0" w:lastRowLastColumn="0"/>
               <w:rPr>
                 <w:rFonts w:asciiTheme="minorHAnsi" w:hAnsiTheme="minorHAnsi" w:cstheme="minorHAnsi"/>
               </w:rPr>
@@ -4037,7 +3991,6 @@
               <w:pStyle w:val="NormalWeb"/>
               <w:spacing w:before="0" w:beforeAutospacing="0" w:after="0" w:afterAutospacing="0" w:line="360" w:lineRule="auto"/>
               <w:jc w:val="center"/>
-              <w:cnfStyle w:val="000000100000" w:firstRow="0" w:lastRow="0" w:firstColumn="0" w:lastColumn="0" w:oddVBand="0" w:evenVBand="0" w:oddHBand="1" w:evenHBand="0" w:firstRowFirstColumn="0" w:firstRowLastColumn="0" w:lastRowFirstColumn="0" w:lastRowLastColumn="0"/>
               <w:rPr>
                 <w:rFonts w:asciiTheme="minorHAnsi" w:hAnsiTheme="minorHAnsi" w:cstheme="minorHAnsi"/>
               </w:rPr>
@@ -4053,14 +4006,13 @@
         <w:tc>
           <w:tcPr>
             <w:tcW w:w="1804" w:type="dxa"/>
-            <w:shd w:val="clear" w:color="auto" w:fill="00B0F0"/>
+            <w:shd w:val="clear" w:color="auto" w:fill="E7E6E6" w:themeFill="background2"/>
           </w:tcPr>
           <w:p>
             <w:pPr>
               <w:pStyle w:val="NormalWeb"/>
               <w:spacing w:before="0" w:beforeAutospacing="0" w:after="0" w:afterAutospacing="0" w:line="360" w:lineRule="auto"/>
               <w:jc w:val="center"/>
-              <w:cnfStyle w:val="000000100000" w:firstRow="0" w:lastRow="0" w:firstColumn="0" w:lastColumn="0" w:oddVBand="0" w:evenVBand="0" w:oddHBand="1" w:evenHBand="0" w:firstRowFirstColumn="0" w:firstRowLastColumn="0" w:lastRowFirstColumn="0" w:lastRowLastColumn="0"/>
               <w:rPr>
                 <w:rFonts w:asciiTheme="minorHAnsi" w:hAnsiTheme="minorHAnsi" w:cstheme="minorHAnsi"/>
               </w:rPr>
@@ -4077,11 +4029,8 @@
       <w:tr>
         <w:tc>
           <w:tcPr>
-            <w:cnfStyle w:val="001000000000" w:firstRow="0" w:lastRow="0" w:firstColumn="1" w:lastColumn="0" w:oddVBand="0" w:evenVBand="0" w:oddHBand="0" w:evenHBand="0" w:firstRowFirstColumn="0" w:firstRowLastColumn="0" w:lastRowFirstColumn="0" w:lastRowLastColumn="0"/>
             <w:tcW w:w="1803" w:type="dxa"/>
-            <w:tcBorders>
-              <w:left w:val="none" w:sz="0" w:space="0" w:color="auto"/>
-            </w:tcBorders>
+            <w:shd w:val="clear" w:color="auto" w:fill="5B9BD5" w:themeFill="accent5"/>
           </w:tcPr>
           <w:p>
             <w:pPr>
@@ -4109,7 +4058,6 @@
               <w:pStyle w:val="NormalWeb"/>
               <w:spacing w:before="0" w:beforeAutospacing="0" w:after="0" w:afterAutospacing="0" w:line="360" w:lineRule="auto"/>
               <w:jc w:val="center"/>
-              <w:cnfStyle w:val="000000000000" w:firstRow="0" w:lastRow="0" w:firstColumn="0" w:lastColumn="0" w:oddVBand="0" w:evenVBand="0" w:oddHBand="0" w:evenHBand="0" w:firstRowFirstColumn="0" w:firstRowLastColumn="0" w:lastRowFirstColumn="0" w:lastRowLastColumn="0"/>
               <w:rPr>
                 <w:rFonts w:asciiTheme="minorHAnsi" w:hAnsiTheme="minorHAnsi" w:cstheme="minorHAnsi"/>
               </w:rPr>
@@ -4131,7 +4079,6 @@
               <w:pStyle w:val="NormalWeb"/>
               <w:spacing w:before="0" w:beforeAutospacing="0" w:after="0" w:afterAutospacing="0" w:line="360" w:lineRule="auto"/>
               <w:jc w:val="center"/>
-              <w:cnfStyle w:val="000000000000" w:firstRow="0" w:lastRow="0" w:firstColumn="0" w:lastColumn="0" w:oddVBand="0" w:evenVBand="0" w:oddHBand="0" w:evenHBand="0" w:firstRowFirstColumn="0" w:firstRowLastColumn="0" w:lastRowFirstColumn="0" w:lastRowLastColumn="0"/>
               <w:rPr>
                 <w:rFonts w:asciiTheme="minorHAnsi" w:hAnsiTheme="minorHAnsi" w:cstheme="minorHAnsi"/>
               </w:rPr>
@@ -4153,7 +4100,6 @@
               <w:pStyle w:val="NormalWeb"/>
               <w:spacing w:before="0" w:beforeAutospacing="0" w:after="0" w:afterAutospacing="0" w:line="360" w:lineRule="auto"/>
               <w:jc w:val="center"/>
-              <w:cnfStyle w:val="000000000000" w:firstRow="0" w:lastRow="0" w:firstColumn="0" w:lastColumn="0" w:oddVBand="0" w:evenVBand="0" w:oddHBand="0" w:evenHBand="0" w:firstRowFirstColumn="0" w:firstRowLastColumn="0" w:lastRowFirstColumn="0" w:lastRowLastColumn="0"/>
               <w:rPr>
                 <w:rFonts w:asciiTheme="minorHAnsi" w:hAnsiTheme="minorHAnsi" w:cstheme="minorHAnsi"/>
               </w:rPr>
@@ -4169,14 +4115,13 @@
         <w:tc>
           <w:tcPr>
             <w:tcW w:w="1804" w:type="dxa"/>
-            <w:shd w:val="clear" w:color="auto" w:fill="00B0F0"/>
+            <w:shd w:val="clear" w:color="auto" w:fill="E7E6E6" w:themeFill="background2"/>
           </w:tcPr>
           <w:p>
             <w:pPr>
               <w:pStyle w:val="NormalWeb"/>
               <w:spacing w:before="0" w:beforeAutospacing="0" w:after="0" w:afterAutospacing="0" w:line="360" w:lineRule="auto"/>
               <w:jc w:val="center"/>
-              <w:cnfStyle w:val="000000000000" w:firstRow="0" w:lastRow="0" w:firstColumn="0" w:lastColumn="0" w:oddVBand="0" w:evenVBand="0" w:oddHBand="0" w:evenHBand="0" w:firstRowFirstColumn="0" w:firstRowLastColumn="0" w:lastRowFirstColumn="0" w:lastRowLastColumn="0"/>
               <w:rPr>
                 <w:rFonts w:asciiTheme="minorHAnsi" w:hAnsiTheme="minorHAnsi" w:cstheme="minorHAnsi"/>
               </w:rPr>
@@ -4191,17 +4136,10 @@
         </w:tc>
       </w:tr>
       <w:tr>
-        <w:trPr>
-          <w:cnfStyle w:val="000000100000" w:firstRow="0" w:lastRow="0" w:firstColumn="0" w:lastColumn="0" w:oddVBand="0" w:evenVBand="0" w:oddHBand="1" w:evenHBand="0" w:firstRowFirstColumn="0" w:firstRowLastColumn="0" w:lastRowFirstColumn="0" w:lastRowLastColumn="0"/>
-        </w:trPr>
         <w:tc>
           <w:tcPr>
-            <w:cnfStyle w:val="001000000000" w:firstRow="0" w:lastRow="0" w:firstColumn="1" w:lastColumn="0" w:oddVBand="0" w:evenVBand="0" w:oddHBand="0" w:evenHBand="0" w:firstRowFirstColumn="0" w:firstRowLastColumn="0" w:lastRowFirstColumn="0" w:lastRowLastColumn="0"/>
             <w:tcW w:w="1803" w:type="dxa"/>
-            <w:tcBorders>
-              <w:left w:val="none" w:sz="0" w:space="0" w:color="auto"/>
-              <w:bottom w:val="none" w:sz="0" w:space="0" w:color="auto"/>
-            </w:tcBorders>
+            <w:shd w:val="clear" w:color="auto" w:fill="5B9BD5" w:themeFill="accent5"/>
           </w:tcPr>
           <w:p>
             <w:pPr>
@@ -4223,14 +4161,13 @@
         <w:tc>
           <w:tcPr>
             <w:tcW w:w="1803" w:type="dxa"/>
-            <w:shd w:val="clear" w:color="auto" w:fill="00B0F0"/>
+            <w:shd w:val="clear" w:color="auto" w:fill="E7E6E6" w:themeFill="background2"/>
           </w:tcPr>
           <w:p>
             <w:pPr>
               <w:pStyle w:val="NormalWeb"/>
               <w:spacing w:before="0" w:beforeAutospacing="0" w:after="0" w:afterAutospacing="0" w:line="360" w:lineRule="auto"/>
               <w:jc w:val="center"/>
-              <w:cnfStyle w:val="000000100000" w:firstRow="0" w:lastRow="0" w:firstColumn="0" w:lastColumn="0" w:oddVBand="0" w:evenVBand="0" w:oddHBand="1" w:evenHBand="0" w:firstRowFirstColumn="0" w:firstRowLastColumn="0" w:lastRowFirstColumn="0" w:lastRowLastColumn="0"/>
               <w:rPr>
                 <w:rFonts w:asciiTheme="minorHAnsi" w:hAnsiTheme="minorHAnsi" w:cstheme="minorHAnsi"/>
               </w:rPr>
@@ -4246,14 +4183,13 @@
         <w:tc>
           <w:tcPr>
             <w:tcW w:w="1803" w:type="dxa"/>
-            <w:shd w:val="clear" w:color="auto" w:fill="00B0F0"/>
+            <w:shd w:val="clear" w:color="auto" w:fill="E7E6E6" w:themeFill="background2"/>
           </w:tcPr>
           <w:p>
             <w:pPr>
               <w:pStyle w:val="NormalWeb"/>
               <w:spacing w:before="0" w:beforeAutospacing="0" w:after="0" w:afterAutospacing="0" w:line="360" w:lineRule="auto"/>
               <w:jc w:val="center"/>
-              <w:cnfStyle w:val="000000100000" w:firstRow="0" w:lastRow="0" w:firstColumn="0" w:lastColumn="0" w:oddVBand="0" w:evenVBand="0" w:oddHBand="1" w:evenHBand="0" w:firstRowFirstColumn="0" w:firstRowLastColumn="0" w:lastRowFirstColumn="0" w:lastRowLastColumn="0"/>
               <w:rPr>
                 <w:rFonts w:asciiTheme="minorHAnsi" w:hAnsiTheme="minorHAnsi" w:cstheme="minorHAnsi"/>
               </w:rPr>
@@ -4269,14 +4205,13 @@
         <w:tc>
           <w:tcPr>
             <w:tcW w:w="1803" w:type="dxa"/>
-            <w:shd w:val="clear" w:color="auto" w:fill="00B0F0"/>
+            <w:shd w:val="clear" w:color="auto" w:fill="E7E6E6" w:themeFill="background2"/>
           </w:tcPr>
           <w:p>
             <w:pPr>
               <w:pStyle w:val="NormalWeb"/>
               <w:spacing w:before="0" w:beforeAutospacing="0" w:after="0" w:afterAutospacing="0" w:line="360" w:lineRule="auto"/>
               <w:jc w:val="center"/>
-              <w:cnfStyle w:val="000000100000" w:firstRow="0" w:lastRow="0" w:firstColumn="0" w:lastColumn="0" w:oddVBand="0" w:evenVBand="0" w:oddHBand="1" w:evenHBand="0" w:firstRowFirstColumn="0" w:firstRowLastColumn="0" w:lastRowFirstColumn="0" w:lastRowLastColumn="0"/>
               <w:rPr>
                 <w:rFonts w:asciiTheme="minorHAnsi" w:hAnsiTheme="minorHAnsi" w:cstheme="minorHAnsi"/>
               </w:rPr>
@@ -4292,14 +4227,13 @@
         <w:tc>
           <w:tcPr>
             <w:tcW w:w="1804" w:type="dxa"/>
-            <w:shd w:val="clear" w:color="auto" w:fill="00B050"/>
+            <w:shd w:val="clear" w:color="auto" w:fill="A5A5A5" w:themeFill="accent3"/>
           </w:tcPr>
           <w:p>
             <w:pPr>
               <w:pStyle w:val="NormalWeb"/>
               <w:spacing w:before="0" w:beforeAutospacing="0" w:after="0" w:afterAutospacing="0" w:line="360" w:lineRule="auto"/>
               <w:jc w:val="center"/>
-              <w:cnfStyle w:val="000000100000" w:firstRow="0" w:lastRow="0" w:firstColumn="0" w:lastColumn="0" w:oddVBand="0" w:evenVBand="0" w:oddHBand="1" w:evenHBand="0" w:firstRowFirstColumn="0" w:firstRowLastColumn="0" w:lastRowFirstColumn="0" w:lastRowLastColumn="0"/>
               <w:rPr>
                 <w:rFonts w:asciiTheme="minorHAnsi" w:hAnsiTheme="minorHAnsi" w:cstheme="minorHAnsi"/>
               </w:rPr>
@@ -4326,13 +4260,19 @@
         <w:rPr>
           <w:rFonts w:asciiTheme="minorHAnsi" w:hAnsiTheme="minorHAnsi" w:cstheme="minorHAnsi"/>
         </w:rPr>
-        <w:t xml:space="preserve">Table 1: The samples from studies </w:t>
-      </w:r>
-      <w:r>
-        <w:rPr>
-          <w:rFonts w:asciiTheme="minorHAnsi" w:hAnsiTheme="minorHAnsi" w:cstheme="minorHAnsi"/>
-        </w:rPr>
-        <w:t xml:space="preserve">E-GEOD-78936 </w:t>
+        <w:t>Table 1: The</w:t>
+      </w:r>
+      <w:r>
+        <w:rPr>
+          <w:rFonts w:asciiTheme="minorHAnsi" w:hAnsiTheme="minorHAnsi" w:cstheme="minorHAnsi"/>
+        </w:rPr>
+        <w:t xml:space="preserve"> combined</w:t>
+      </w:r>
+      <w:r>
+        <w:rPr>
+          <w:rFonts w:asciiTheme="minorHAnsi" w:hAnsiTheme="minorHAnsi" w:cstheme="minorHAnsi"/>
+        </w:rPr>
+        <w:t xml:space="preserve"> samples from studies E-GEOD-78936 </w:t>
       </w:r>
       <w:sdt>
         <w:sdtPr>
@@ -4340,12 +4280,13 @@
             <w:rFonts w:asciiTheme="minorHAnsi" w:hAnsiTheme="minorHAnsi" w:cstheme="minorHAnsi"/>
             <w:color w:val="000000"/>
           </w:rPr>
-          <w:tag w:val="MENDELEY_CITATION_v3_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"/>
+          <w:tag w:val="MENDELEY_CITATION_v3_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"/>
           <w:id w:val="61227571"/>
           <w:placeholder>
             <w:docPart w:val="DB03ED228DAC42D69B320CD45C8AEE9F"/>
           </w:placeholder>
         </w:sdtPr>
+        <w:sdtEndPr/>
         <w:sdtContent>
           <w:r>
             <w:rPr>
@@ -4368,12 +4309,13 @@
             <w:rFonts w:asciiTheme="minorHAnsi" w:hAnsiTheme="minorHAnsi" w:cstheme="minorHAnsi"/>
             <w:color w:val="000000"/>
           </w:rPr>
-          <w:tag w:val="MENDELEY_CITATION_v3_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"/>
+          <w:tag w:val="MENDELEY_CITATION_v3_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"/>
           <w:id w:val="-537508316"/>
           <w:placeholder>
             <w:docPart w:val="DB03ED228DAC42D69B320CD45C8AEE9F"/>
           </w:placeholder>
         </w:sdtPr>
+        <w:sdtEndPr/>
         <w:sdtContent>
           <w:r>
             <w:rPr>
@@ -4669,7 +4611,14 @@
         <w:rPr>
           <w:rFonts w:asciiTheme="minorHAnsi" w:hAnsiTheme="minorHAnsi" w:cstheme="minorHAnsi"/>
         </w:rPr>
-        <w:t xml:space="preserve">: one is classified based on the diagnosis of each sample, the second is classified based on the brain area which is the source of the samples and the last one is based on both the diagnosis and the </w:t>
+        <w:t xml:space="preserve">: one is classified based on the diagnosis of each sample, the second is classified based on the brain area which is the </w:t>
+      </w:r>
+      <w:r>
+        <w:rPr>
+          <w:rFonts w:asciiTheme="minorHAnsi" w:hAnsiTheme="minorHAnsi" w:cstheme="minorHAnsi"/>
+        </w:rPr>
+        <w:lastRenderedPageBreak/>
+        <w:t xml:space="preserve">source of the samples and the last one is based on both the diagnosis and the </w:t>
       </w:r>
       <w:r>
         <w:rPr>
@@ -4693,28 +4642,7 @@
         <w:rPr>
           <w:rFonts w:asciiTheme="minorHAnsi" w:hAnsiTheme="minorHAnsi" w:cstheme="minorHAnsi"/>
         </w:rPr>
-        <w:t xml:space="preserve">which </w:t>
-      </w:r>
-      <w:proofErr w:type="gramStart"/>
-      <w:r>
-        <w:rPr>
-          <w:rFonts w:asciiTheme="minorHAnsi" w:hAnsiTheme="minorHAnsi" w:cstheme="minorHAnsi"/>
-        </w:rPr>
-        <w:t>actually validates</w:t>
-      </w:r>
-      <w:proofErr w:type="gramEnd"/>
-      <w:r>
-        <w:rPr>
-          <w:rFonts w:asciiTheme="minorHAnsi" w:hAnsiTheme="minorHAnsi" w:cstheme="minorHAnsi"/>
-        </w:rPr>
-        <w:t xml:space="preserve"> </w:t>
-      </w:r>
-      <w:r>
-        <w:rPr>
-          <w:rFonts w:asciiTheme="minorHAnsi" w:hAnsiTheme="minorHAnsi" w:cstheme="minorHAnsi"/>
-        </w:rPr>
-        <w:lastRenderedPageBreak/>
-        <w:t>that the normalization of the two distinct datasets we have based our study on did not separate them into two clusters</w:t>
+        <w:t>which actually validates that the normalization of the two distinct datasets we have based our study on did not separate them into two clusters</w:t>
       </w:r>
       <w:r>
         <w:rPr>
@@ -5616,10 +5544,10 @@
                   <v:path o:extrusionok="f" gradientshapeok="t" o:connecttype="rect"/>
                   <o:lock v:ext="edit" aspectratio="t"/>
                 </v:shapetype>
-                <v:shape id="_x0000_i1025" type="#_x0000_t75" style="width:218.25pt;height:134.25pt" o:ole="">
+                <v:shape id="_x0000_i1025" type="#_x0000_t75" style="width:218.65pt;height:134pt" o:ole="">
                   <v:imagedata r:id="rId14" o:title=""/>
                 </v:shape>
-                <o:OLEObject Type="Embed" ProgID="Paint.Picture" ShapeID="_x0000_i1025" DrawAspect="Content" ObjectID="_1708716359" r:id="rId15"/>
+                <o:OLEObject Type="Embed" ProgID="Paint.Picture" ShapeID="_x0000_i1025" DrawAspect="Content" ObjectID="_1708727200" r:id="rId15"/>
               </w:object>
             </w:r>
           </w:p>
@@ -5640,10 +5568,10 @@
             </w:pPr>
             <w:r>
               <w:object w:dxaOrig="8400" w:dyaOrig="5184" w14:anchorId="6022DE37">
-                <v:shape id="_x0000_i1026" type="#_x0000_t75" style="width:215.25pt;height:132.75pt" o:ole="">
+                <v:shape id="_x0000_i1026" type="#_x0000_t75" style="width:215.35pt;height:132.65pt" o:ole="">
                   <v:imagedata r:id="rId16" o:title=""/>
                 </v:shape>
-                <o:OLEObject Type="Embed" ProgID="Paint.Picture" ShapeID="_x0000_i1026" DrawAspect="Content" ObjectID="_1708716360" r:id="rId17"/>
+                <o:OLEObject Type="Embed" ProgID="Paint.Picture" ShapeID="_x0000_i1026" DrawAspect="Content" ObjectID="_1708727201" r:id="rId17"/>
               </w:object>
             </w:r>
           </w:p>
@@ -5684,10 +5612,10 @@
             </w:pPr>
             <w:r>
               <w:object w:dxaOrig="8400" w:dyaOrig="5184" w14:anchorId="685F7D07">
-                <v:shape id="_x0000_i1027" type="#_x0000_t75" style="width:3in;height:133.5pt" o:ole="">
+                <v:shape id="_x0000_i1027" type="#_x0000_t75" style="width:3in;height:133.35pt" o:ole="">
                   <v:imagedata r:id="rId18" o:title=""/>
                 </v:shape>
-                <o:OLEObject Type="Embed" ProgID="Paint.Picture" ShapeID="_x0000_i1027" DrawAspect="Content" ObjectID="_1708716361" r:id="rId19"/>
+                <o:OLEObject Type="Embed" ProgID="Paint.Picture" ShapeID="_x0000_i1027" DrawAspect="Content" ObjectID="_1708727202" r:id="rId19"/>
               </w:object>
             </w:r>
           </w:p>
@@ -5708,10 +5636,10 @@
             </w:pPr>
             <w:r>
               <w:object w:dxaOrig="8400" w:dyaOrig="5184" w14:anchorId="5E301DD6">
-                <v:shape id="_x0000_i1028" type="#_x0000_t75" style="width:219.75pt;height:135.75pt" o:ole="">
+                <v:shape id="_x0000_i1028" type="#_x0000_t75" style="width:219.35pt;height:136pt" o:ole="">
                   <v:imagedata r:id="rId20" o:title=""/>
                 </v:shape>
-                <o:OLEObject Type="Embed" ProgID="Paint.Picture" ShapeID="_x0000_i1028" DrawAspect="Content" ObjectID="_1708716362" r:id="rId21"/>
+                <o:OLEObject Type="Embed" ProgID="Paint.Picture" ShapeID="_x0000_i1028" DrawAspect="Content" ObjectID="_1708727203" r:id="rId21"/>
               </w:object>
             </w:r>
           </w:p>
@@ -5753,10 +5681,10 @@
             </w:pPr>
             <w:r>
               <w:object w:dxaOrig="8400" w:dyaOrig="5184" w14:anchorId="0CBE7BE2">
-                <v:shape id="_x0000_i1029" type="#_x0000_t75" style="width:219.75pt;height:135.75pt" o:ole="">
+                <v:shape id="_x0000_i1029" type="#_x0000_t75" style="width:219.35pt;height:136pt" o:ole="">
                   <v:imagedata r:id="rId22" o:title=""/>
                 </v:shape>
-                <o:OLEObject Type="Embed" ProgID="Paint.Picture" ShapeID="_x0000_i1029" DrawAspect="Content" ObjectID="_1708716363" r:id="rId23"/>
+                <o:OLEObject Type="Embed" ProgID="Paint.Picture" ShapeID="_x0000_i1029" DrawAspect="Content" ObjectID="_1708727204" r:id="rId23"/>
               </w:object>
             </w:r>
           </w:p>
@@ -5777,10 +5705,10 @@
             </w:pPr>
             <w:r>
               <w:object w:dxaOrig="8400" w:dyaOrig="5184" w14:anchorId="27971ADE">
-                <v:shape id="_x0000_i1030" type="#_x0000_t75" style="width:218.25pt;height:135pt" o:ole="">
+                <v:shape id="_x0000_i1030" type="#_x0000_t75" style="width:218.65pt;height:135.35pt" o:ole="">
                   <v:imagedata r:id="rId24" o:title=""/>
                 </v:shape>
-                <o:OLEObject Type="Embed" ProgID="Paint.Picture" ShapeID="_x0000_i1030" DrawAspect="Content" ObjectID="_1708716364" r:id="rId25"/>
+                <o:OLEObject Type="Embed" ProgID="Paint.Picture" ShapeID="_x0000_i1030" DrawAspect="Content" ObjectID="_1708727205" r:id="rId25"/>
               </w:object>
             </w:r>
           </w:p>
@@ -5823,10 +5751,10 @@
             </w:pPr>
             <w:r>
               <w:object w:dxaOrig="8400" w:dyaOrig="5184" w14:anchorId="095837B8">
-                <v:shape id="_x0000_i1031" type="#_x0000_t75" style="width:222pt;height:136.5pt" o:ole="">
+                <v:shape id="_x0000_i1031" type="#_x0000_t75" style="width:222pt;height:136.65pt" o:ole="">
                   <v:imagedata r:id="rId26" o:title=""/>
                 </v:shape>
-                <o:OLEObject Type="Embed" ProgID="Paint.Picture" ShapeID="_x0000_i1031" DrawAspect="Content" ObjectID="_1708716365" r:id="rId27"/>
+                <o:OLEObject Type="Embed" ProgID="Paint.Picture" ShapeID="_x0000_i1031" DrawAspect="Content" ObjectID="_1708727206" r:id="rId27"/>
               </w:object>
             </w:r>
           </w:p>
@@ -5861,11 +5789,12 @@
               <w:pStyle w:val="NormalWeb"/>
               <w:spacing w:before="0" w:beforeAutospacing="0" w:after="0" w:afterAutospacing="0" w:line="360" w:lineRule="auto"/>
               <w:jc w:val="center"/>
-              <w:rPr>
-                <w:rtl/>
-              </w:rPr>
             </w:pPr>
             <w:r>
+              <w:rPr>
+                <w:sz w:val="36"/>
+                <w:szCs w:val="36"/>
+              </w:rPr>
               <w:t>X</w:t>
             </w:r>
           </w:p>
@@ -6589,21 +6518,7 @@
         <w:rPr>
           <w:rFonts w:asciiTheme="minorHAnsi" w:hAnsiTheme="minorHAnsi" w:cstheme="minorHAnsi"/>
         </w:rPr>
-        <w:t xml:space="preserve"> Except for the graph of the gene IGKC, </w:t>
-      </w:r>
-      <w:proofErr w:type="gramStart"/>
-      <w:r>
-        <w:rPr>
-          <w:rFonts w:asciiTheme="minorHAnsi" w:hAnsiTheme="minorHAnsi" w:cstheme="minorHAnsi"/>
-        </w:rPr>
-        <w:t>all of</w:t>
-      </w:r>
-      <w:proofErr w:type="gramEnd"/>
-      <w:r>
-        <w:rPr>
-          <w:rFonts w:asciiTheme="minorHAnsi" w:hAnsiTheme="minorHAnsi" w:cstheme="minorHAnsi"/>
-        </w:rPr>
-        <w:t xml:space="preserve"> the graphs seemed significant enough for us to consider the three remaining genes as potential biomarkers to distinguish BD from H patients based on the 46</w:t>
+        <w:t xml:space="preserve"> Except for the graph of the gene IGKC, all of the graphs seemed significant enough for us to consider the three remaining genes as potential biomarkers to distinguish BD from H patients based on the 46</w:t>
       </w:r>
       <w:r>
         <w:rPr>
@@ -6714,10 +6629,10 @@
             </w:pPr>
             <w:r>
               <w:object w:dxaOrig="8400" w:dyaOrig="5184" w14:anchorId="277E0734">
-                <v:shape id="_x0000_i1032" type="#_x0000_t75" style="width:207.75pt;height:128.25pt" o:ole="">
+                <v:shape id="_x0000_i1032" type="#_x0000_t75" style="width:208pt;height:128pt" o:ole="">
                   <v:imagedata r:id="rId28" o:title=""/>
                 </v:shape>
-                <o:OLEObject Type="Embed" ProgID="Paint.Picture" ShapeID="_x0000_i1032" DrawAspect="Content" ObjectID="_1708716366" r:id="rId29"/>
+                <o:OLEObject Type="Embed" ProgID="Paint.Picture" ShapeID="_x0000_i1032" DrawAspect="Content" ObjectID="_1708727207" r:id="rId29"/>
               </w:object>
             </w:r>
           </w:p>
@@ -6737,10 +6652,10 @@
             </w:pPr>
             <w:r>
               <w:object w:dxaOrig="8400" w:dyaOrig="5184" w14:anchorId="5D8AF262">
-                <v:shape id="_x0000_i1033" type="#_x0000_t75" style="width:211.5pt;height:130.5pt" o:ole="">
+                <v:shape id="_x0000_i1033" type="#_x0000_t75" style="width:212pt;height:130.65pt" o:ole="">
                   <v:imagedata r:id="rId30" o:title=""/>
                 </v:shape>
-                <o:OLEObject Type="Embed" ProgID="Paint.Picture" ShapeID="_x0000_i1033" DrawAspect="Content" ObjectID="_1708716367" r:id="rId31"/>
+                <o:OLEObject Type="Embed" ProgID="Paint.Picture" ShapeID="_x0000_i1033" DrawAspect="Content" ObjectID="_1708727208" r:id="rId31"/>
               </w:object>
             </w:r>
           </w:p>
@@ -6762,10 +6677,10 @@
             </w:pPr>
             <w:r>
               <w:object w:dxaOrig="8400" w:dyaOrig="5184" w14:anchorId="6E65C28B">
-                <v:shape id="_x0000_i1034" type="#_x0000_t75" style="width:209.25pt;height:129pt" o:ole="">
+                <v:shape id="_x0000_i1034" type="#_x0000_t75" style="width:209.35pt;height:129.35pt" o:ole="">
                   <v:imagedata r:id="rId32" o:title=""/>
                 </v:shape>
-                <o:OLEObject Type="Embed" ProgID="Paint.Picture" ShapeID="_x0000_i1034" DrawAspect="Content" ObjectID="_1708716368" r:id="rId33"/>
+                <o:OLEObject Type="Embed" ProgID="Paint.Picture" ShapeID="_x0000_i1034" DrawAspect="Content" ObjectID="_1708727209" r:id="rId33"/>
               </w:object>
             </w:r>
           </w:p>
@@ -6785,10 +6700,10 @@
             </w:pPr>
             <w:r>
               <w:object w:dxaOrig="8400" w:dyaOrig="5184" w14:anchorId="5365B5B9">
-                <v:shape id="_x0000_i1035" type="#_x0000_t75" style="width:212.25pt;height:131.25pt" o:ole="">
+                <v:shape id="_x0000_i1035" type="#_x0000_t75" style="width:212pt;height:131.35pt" o:ole="">
                   <v:imagedata r:id="rId34" o:title=""/>
                 </v:shape>
-                <o:OLEObject Type="Embed" ProgID="Paint.Picture" ShapeID="_x0000_i1035" DrawAspect="Content" ObjectID="_1708716369" r:id="rId35"/>
+                <o:OLEObject Type="Embed" ProgID="Paint.Picture" ShapeID="_x0000_i1035" DrawAspect="Content" ObjectID="_1708727210" r:id="rId35"/>
               </w:object>
             </w:r>
           </w:p>
@@ -7026,10 +6941,10 @@
             </w:pPr>
             <w:r>
               <w:object w:dxaOrig="8400" w:dyaOrig="5184" w14:anchorId="457EB573">
-                <v:shape id="_x0000_i1036" type="#_x0000_t75" style="width:210pt;height:129.75pt" o:ole="">
+                <v:shape id="_x0000_i1036" type="#_x0000_t75" style="width:210pt;height:130pt" o:ole="">
                   <v:imagedata r:id="rId36" o:title=""/>
                 </v:shape>
-                <o:OLEObject Type="Embed" ProgID="Paint.Picture" ShapeID="_x0000_i1036" DrawAspect="Content" ObjectID="_1708716370" r:id="rId37"/>
+                <o:OLEObject Type="Embed" ProgID="Paint.Picture" ShapeID="_x0000_i1036" DrawAspect="Content" ObjectID="_1708727211" r:id="rId37"/>
               </w:object>
             </w:r>
           </w:p>
@@ -7050,10 +6965,10 @@
             </w:pPr>
             <w:r>
               <w:object w:dxaOrig="8400" w:dyaOrig="5184" w14:anchorId="348E9C51">
-                <v:shape id="_x0000_i1037" type="#_x0000_t75" style="width:212.25pt;height:131.25pt" o:ole="">
+                <v:shape id="_x0000_i1037" type="#_x0000_t75" style="width:212pt;height:131.35pt" o:ole="">
                   <v:imagedata r:id="rId38" o:title=""/>
                 </v:shape>
-                <o:OLEObject Type="Embed" ProgID="Paint.Picture" ShapeID="_x0000_i1037" DrawAspect="Content" ObjectID="_1708716371" r:id="rId39"/>
+                <o:OLEObject Type="Embed" ProgID="Paint.Picture" ShapeID="_x0000_i1037" DrawAspect="Content" ObjectID="_1708727212" r:id="rId39"/>
               </w:object>
             </w:r>
           </w:p>
@@ -7079,10 +6994,10 @@
             </w:pPr>
             <w:r>
               <w:object w:dxaOrig="8400" w:dyaOrig="5184" w14:anchorId="7320C03E">
-                <v:shape id="_x0000_i1038" type="#_x0000_t75" style="width:212.25pt;height:131.25pt" o:ole="">
+                <v:shape id="_x0000_i1038" type="#_x0000_t75" style="width:212pt;height:131.35pt" o:ole="">
                   <v:imagedata r:id="rId40" o:title=""/>
                 </v:shape>
-                <o:OLEObject Type="Embed" ProgID="Paint.Picture" ShapeID="_x0000_i1038" DrawAspect="Content" ObjectID="_1708716372" r:id="rId41"/>
+                <o:OLEObject Type="Embed" ProgID="Paint.Picture" ShapeID="_x0000_i1038" DrawAspect="Content" ObjectID="_1708727213" r:id="rId41"/>
               </w:object>
             </w:r>
           </w:p>
@@ -7103,10 +7018,10 @@
             </w:pPr>
             <w:r>
               <w:object w:dxaOrig="8400" w:dyaOrig="5184" w14:anchorId="52DF32E4">
-                <v:shape id="_x0000_i1039" type="#_x0000_t75" style="width:214.5pt;height:132pt" o:ole="">
+                <v:shape id="_x0000_i1039" type="#_x0000_t75" style="width:214.65pt;height:132pt" o:ole="">
                   <v:imagedata r:id="rId42" o:title=""/>
                 </v:shape>
-                <o:OLEObject Type="Embed" ProgID="Paint.Picture" ShapeID="_x0000_i1039" DrawAspect="Content" ObjectID="_1708716373" r:id="rId43"/>
+                <o:OLEObject Type="Embed" ProgID="Paint.Picture" ShapeID="_x0000_i1039" DrawAspect="Content" ObjectID="_1708727214" r:id="rId43"/>
               </w:object>
             </w:r>
           </w:p>
@@ -7466,12 +7381,15 @@
         <w:spacing w:before="0" w:beforeAutospacing="0" w:after="0" w:afterAutospacing="0" w:line="360" w:lineRule="auto"/>
         <w:ind w:firstLine="720"/>
         <w:rPr>
-          <w:rFonts w:asciiTheme="minorHAnsi" w:hAnsiTheme="minorHAnsi" w:cstheme="minorHAnsi"/>
+          <w:rFonts w:asciiTheme="minorHAnsi" w:hAnsiTheme="minorHAnsi" w:cstheme="minorHAnsi" w:hint="cs"/>
+          <w:color w:val="FF0000"/>
+          <w:rtl/>
         </w:rPr>
       </w:pPr>
       <w:r>
         <w:rPr>
           <w:rFonts w:asciiTheme="minorHAnsi" w:hAnsiTheme="minorHAnsi" w:cstheme="minorHAnsi"/>
+          <w:color w:val="FF0000"/>
         </w:rPr>
         <w:t xml:space="preserve">The most significant pathways we have found were "HALLMARK INTERFERON ALPHA RESPONSE", "HALLMARK INTERFERON GAMMA RESPONSE " and "HALLMARK IL6 JAK STAT3 SIGNALING". Looking at the GSEA website, we can see that the first pathway is made up of genes which are up-regulated by alpha interferon proteins, the second pathway is made up of genes which are up-regulated by gamma interferon proteins and the third one is made up of genes which are up-regulated by IL6 via STAT3. </w:t>
       </w:r>
@@ -7479,6 +7397,7 @@
       <w:r>
         <w:rPr>
           <w:rFonts w:asciiTheme="minorHAnsi" w:hAnsiTheme="minorHAnsi" w:cstheme="minorHAnsi"/>
+          <w:color w:val="FF0000"/>
         </w:rPr>
         <w:t>The interferon proteins are proteins which are usually get secreted by a cell as part of an immunological response to threats like viruses, germs, parasites or in the case of the cell becoming cancerous</w:t>
       </w:r>
@@ -7487,12 +7406,14 @@
         <w:rPr>
           <w:rStyle w:val="CommentReference"/>
           <w:rFonts w:asciiTheme="minorHAnsi" w:eastAsiaTheme="minorHAnsi" w:hAnsiTheme="minorHAnsi" w:cstheme="minorBidi"/>
+          <w:color w:val="FF0000"/>
         </w:rPr>
         <w:commentReference w:id="9"/>
       </w:r>
       <w:r>
         <w:rPr>
           <w:rFonts w:asciiTheme="minorHAnsi" w:hAnsiTheme="minorHAnsi" w:cstheme="minorHAnsi"/>
+          <w:color w:val="FF0000"/>
         </w:rPr>
         <w:t>.</w:t>
       </w:r>
@@ -7502,6 +7423,7 @@
         <w:rPr>
           <w:rStyle w:val="CommentReference"/>
           <w:rFonts w:asciiTheme="minorHAnsi" w:eastAsiaTheme="minorHAnsi" w:hAnsiTheme="minorHAnsi" w:cstheme="minorBidi"/>
+          <w:color w:val="FF0000"/>
         </w:rPr>
         <w:commentReference w:id="10"/>
       </w:r>
@@ -7513,59 +7435,69 @@
         <w:ind w:firstLine="720"/>
         <w:rPr>
           <w:rFonts w:asciiTheme="minorHAnsi" w:hAnsiTheme="minorHAnsi" w:cstheme="minorHAnsi"/>
+          <w:color w:val="FF0000"/>
         </w:rPr>
       </w:pPr>
       <w:r>
         <w:rPr>
           <w:rFonts w:asciiTheme="minorHAnsi" w:hAnsiTheme="minorHAnsi" w:cstheme="minorHAnsi"/>
+          <w:color w:val="FF0000"/>
         </w:rPr>
         <w:t>T</w:t>
       </w:r>
       <w:r>
         <w:rPr>
           <w:rFonts w:asciiTheme="minorHAnsi" w:hAnsiTheme="minorHAnsi" w:cstheme="minorHAnsi"/>
+          <w:color w:val="FF0000"/>
         </w:rPr>
         <w:t xml:space="preserve">he </w:t>
       </w:r>
       <w:r>
         <w:rPr>
           <w:rFonts w:asciiTheme="minorHAnsi" w:hAnsiTheme="minorHAnsi" w:cstheme="minorHAnsi"/>
+          <w:color w:val="FF0000"/>
         </w:rPr>
         <w:t>least</w:t>
       </w:r>
       <w:r>
         <w:rPr>
           <w:rFonts w:asciiTheme="minorHAnsi" w:hAnsiTheme="minorHAnsi" w:cstheme="minorHAnsi"/>
+          <w:color w:val="FF0000"/>
         </w:rPr>
         <w:t xml:space="preserve"> significant pathways we have found were "HALLMARK COAGULATION" and "HALLMARK XENOBIOTIC METABOLISM".</w:t>
       </w:r>
       <w:r>
         <w:rPr>
           <w:rFonts w:asciiTheme="minorHAnsi" w:hAnsiTheme="minorHAnsi" w:cstheme="minorHAnsi"/>
+          <w:color w:val="FF0000"/>
         </w:rPr>
         <w:t xml:space="preserve"> </w:t>
       </w:r>
       <w:r>
         <w:rPr>
           <w:rFonts w:asciiTheme="minorHAnsi" w:hAnsiTheme="minorHAnsi" w:cstheme="minorHAnsi"/>
+          <w:color w:val="FF0000"/>
         </w:rPr>
         <w:t xml:space="preserve">Looking at the </w:t>
       </w:r>
       <w:r>
         <w:rPr>
           <w:rFonts w:asciiTheme="minorHAnsi" w:hAnsiTheme="minorHAnsi" w:cstheme="minorHAnsi"/>
+          <w:color w:val="FF0000"/>
         </w:rPr>
         <w:t>GSEA website</w:t>
       </w:r>
       <w:r>
         <w:rPr>
           <w:rFonts w:asciiTheme="minorHAnsi" w:hAnsiTheme="minorHAnsi" w:cstheme="minorHAnsi"/>
+          <w:color w:val="FF0000"/>
         </w:rPr>
         <w:t xml:space="preserve">, </w:t>
       </w:r>
       <w:r>
         <w:rPr>
           <w:rFonts w:asciiTheme="minorHAnsi" w:hAnsiTheme="minorHAnsi" w:cstheme="minorHAnsi"/>
+          <w:color w:val="FF0000"/>
         </w:rPr>
         <w:t>we can see that the first pathway is made up of genes which encode for components in the blood coagulation system and the second pathway is made up of genes which encode for proteins that are involved in the processing of drugs and xenobiotics.</w:t>
       </w:r>
@@ -7755,7 +7687,19 @@
         <w:rPr>
           <w:rFonts w:asciiTheme="minorHAnsi" w:hAnsiTheme="minorHAnsi" w:cstheme="minorHAnsi"/>
         </w:rPr>
-        <w:t xml:space="preserve">. We use unsupervised clustering in the form of a dendrogram to classify the samples (figure 6A) and then performed both differential gene expression using </w:t>
+        <w:t>. We use</w:t>
+      </w:r>
+      <w:r>
+        <w:rPr>
+          <w:rFonts w:asciiTheme="minorHAnsi" w:hAnsiTheme="minorHAnsi" w:cstheme="minorHAnsi"/>
+        </w:rPr>
+        <w:t>d</w:t>
+      </w:r>
+      <w:r>
+        <w:rPr>
+          <w:rFonts w:asciiTheme="minorHAnsi" w:hAnsiTheme="minorHAnsi" w:cstheme="minorHAnsi"/>
+        </w:rPr>
+        <w:t xml:space="preserve"> unsupervised clustering in the form of a dendrogram to classify the samples (figure 6A) and then performed both differential gene expression using </w:t>
       </w:r>
       <w:proofErr w:type="spellStart"/>
       <w:r>
@@ -7841,58 +7785,6 @@
         </w:rPr>
       </w:pPr>
     </w:p>
-    <w:tbl>
-      <w:tblPr>
-        <w:tblStyle w:val="TableGrid"/>
-        <w:tblW w:w="0" w:type="auto"/>
-        <w:tblLook w:val="04A0" w:firstRow="1" w:lastRow="0" w:firstColumn="1" w:lastColumn="0" w:noHBand="0" w:noVBand="1"/>
-      </w:tblPr>
-      <w:tblGrid>
-        <w:gridCol w:w="9016"/>
-      </w:tblGrid>
-      <w:tr>
-        <w:tc>
-          <w:tcPr>
-            <w:tcW w:w="9016" w:type="dxa"/>
-          </w:tcPr>
-          <w:p>
-            <w:pPr>
-              <w:pStyle w:val="NormalWeb"/>
-              <w:spacing w:before="0" w:beforeAutospacing="0" w:after="0" w:afterAutospacing="0" w:line="360" w:lineRule="auto"/>
-              <w:jc w:val="center"/>
-              <w:rPr>
-                <w:rFonts w:asciiTheme="minorHAnsi" w:hAnsiTheme="minorHAnsi" w:cstheme="minorHAnsi"/>
-                <w:rtl/>
-              </w:rPr>
-            </w:pPr>
-            <w:r>
-              <w:object w:dxaOrig="8400" w:dyaOrig="5184" w14:anchorId="1FEA1B8D">
-                <v:shape id="_x0000_i1040" type="#_x0000_t75" style="width:333.75pt;height:206.25pt" o:ole="">
-                  <v:imagedata r:id="rId45" o:title=""/>
-                </v:shape>
-                <o:OLEObject Type="Embed" ProgID="Paint.Picture" ShapeID="_x0000_i1040" DrawAspect="Content" ObjectID="_1708716374" r:id="rId46"/>
-              </w:object>
-            </w:r>
-          </w:p>
-        </w:tc>
-      </w:tr>
-      <w:tr>
-        <w:tc>
-          <w:tcPr>
-            <w:tcW w:w="9016" w:type="dxa"/>
-          </w:tcPr>
-          <w:p>
-            <w:pPr>
-              <w:pStyle w:val="NormalWeb"/>
-              <w:spacing w:before="0" w:beforeAutospacing="0" w:after="0" w:afterAutospacing="0" w:line="360" w:lineRule="auto"/>
-              <w:rPr>
-                <w:rFonts w:asciiTheme="minorHAnsi" w:hAnsiTheme="minorHAnsi" w:cstheme="minorHAnsi"/>
-              </w:rPr>
-            </w:pPr>
-          </w:p>
-        </w:tc>
-      </w:tr>
-    </w:tbl>
     <w:p>
       <w:pPr>
         <w:pStyle w:val="NormalWeb"/>
@@ -7905,7 +7797,263 @@
         <w:rPr>
           <w:rFonts w:asciiTheme="minorHAnsi" w:hAnsiTheme="minorHAnsi" w:cstheme="minorHAnsi"/>
         </w:rPr>
-        <w:t>Figure 6: Unsupervised classification of the BD patients (top) and the enriched pathways that distinguish them from one another (bottom).</w:t>
+        <w:t>Figure 6:</w:t>
+      </w:r>
+    </w:p>
+    <w:p>
+      <w:pPr>
+        <w:pStyle w:val="NormalWeb"/>
+        <w:numPr>
+          <w:ilvl w:val="0"/>
+          <w:numId w:val="2"/>
+        </w:numPr>
+        <w:spacing w:before="0" w:beforeAutospacing="0" w:after="0" w:afterAutospacing="0" w:line="360" w:lineRule="auto"/>
+        <w:rPr>
+          <w:rFonts w:asciiTheme="minorHAnsi" w:hAnsiTheme="minorHAnsi" w:cstheme="minorHAnsi"/>
+        </w:rPr>
+      </w:pPr>
+      <w:r>
+        <w:rPr>
+          <w:rFonts w:asciiTheme="minorHAnsi" w:hAnsiTheme="minorHAnsi" w:cstheme="minorHAnsi"/>
+        </w:rPr>
+        <w:t>Unsupervised classification of the BD patients</w:t>
+      </w:r>
+      <w:r>
+        <w:rPr>
+          <w:rFonts w:asciiTheme="minorHAnsi" w:hAnsiTheme="minorHAnsi" w:cstheme="minorHAnsi"/>
+        </w:rPr>
+        <w:t>.</w:t>
+      </w:r>
+    </w:p>
+    <w:p>
+      <w:pPr>
+        <w:pStyle w:val="NormalWeb"/>
+        <w:numPr>
+          <w:ilvl w:val="0"/>
+          <w:numId w:val="2"/>
+        </w:numPr>
+        <w:spacing w:before="0" w:beforeAutospacing="0" w:after="0" w:afterAutospacing="0" w:line="360" w:lineRule="auto"/>
+        <w:rPr>
+          <w:rFonts w:asciiTheme="minorHAnsi" w:hAnsiTheme="minorHAnsi" w:cstheme="minorHAnsi"/>
+        </w:rPr>
+      </w:pPr>
+      <w:r>
+        <w:rPr>
+          <w:rFonts w:asciiTheme="minorHAnsi" w:hAnsiTheme="minorHAnsi" w:cstheme="minorHAnsi"/>
+        </w:rPr>
+        <w:t>The significantly expressed genes between the clusters.</w:t>
+      </w:r>
+    </w:p>
+    <w:p>
+      <w:pPr>
+        <w:pStyle w:val="NormalWeb"/>
+        <w:numPr>
+          <w:ilvl w:val="0"/>
+          <w:numId w:val="2"/>
+        </w:numPr>
+        <w:spacing w:before="0" w:beforeAutospacing="0" w:after="0" w:afterAutospacing="0" w:line="360" w:lineRule="auto"/>
+        <w:rPr>
+          <w:rFonts w:asciiTheme="minorHAnsi" w:hAnsiTheme="minorHAnsi" w:cstheme="minorHAnsi"/>
+        </w:rPr>
+      </w:pPr>
+      <w:r>
+        <w:rPr>
+          <w:rFonts w:asciiTheme="minorHAnsi" w:hAnsiTheme="minorHAnsi" w:cstheme="minorHAnsi"/>
+        </w:rPr>
+        <w:t>T</w:t>
+      </w:r>
+      <w:r>
+        <w:rPr>
+          <w:rFonts w:asciiTheme="minorHAnsi" w:hAnsiTheme="minorHAnsi" w:cstheme="minorHAnsi"/>
+        </w:rPr>
+        <w:t xml:space="preserve">he enriched pathways that distinguish </w:t>
+      </w:r>
+      <w:r>
+        <w:rPr>
+          <w:rFonts w:asciiTheme="minorHAnsi" w:hAnsiTheme="minorHAnsi" w:cstheme="minorHAnsi"/>
+        </w:rPr>
+        <w:t>the clusters from</w:t>
+      </w:r>
+      <w:r>
+        <w:rPr>
+          <w:rFonts w:asciiTheme="minorHAnsi" w:hAnsiTheme="minorHAnsi" w:cstheme="minorHAnsi"/>
+        </w:rPr>
+        <w:t xml:space="preserve"> </w:t>
+      </w:r>
+      <w:r>
+        <w:rPr>
+          <w:rFonts w:asciiTheme="minorHAnsi" w:hAnsiTheme="minorHAnsi" w:cstheme="minorHAnsi"/>
+        </w:rPr>
+        <w:t>each</w:t>
+      </w:r>
+      <w:r>
+        <w:rPr>
+          <w:rFonts w:asciiTheme="minorHAnsi" w:hAnsiTheme="minorHAnsi" w:cstheme="minorHAnsi"/>
+        </w:rPr>
+        <w:t xml:space="preserve"> other.</w:t>
+      </w:r>
+    </w:p>
+    <w:p>
+      <w:pPr>
+        <w:pStyle w:val="NormalWeb"/>
+        <w:spacing w:before="0" w:beforeAutospacing="0" w:after="0" w:afterAutospacing="0" w:line="360" w:lineRule="auto"/>
+        <w:rPr>
+          <w:rFonts w:asciiTheme="minorHAnsi" w:hAnsiTheme="minorHAnsi" w:cstheme="minorHAnsi"/>
+        </w:rPr>
+      </w:pPr>
+    </w:p>
+    <w:p>
+      <w:pPr>
+        <w:pStyle w:val="NormalWeb"/>
+        <w:spacing w:before="0" w:beforeAutospacing="0" w:after="0" w:afterAutospacing="0" w:line="360" w:lineRule="auto"/>
+        <w:rPr>
+          <w:rFonts w:asciiTheme="majorBidi" w:hAnsiTheme="majorBidi" w:cstheme="majorBidi"/>
+          <w:i/>
+          <w:iCs/>
+          <w:u w:val="single"/>
+        </w:rPr>
+      </w:pPr>
+      <w:r>
+        <w:rPr>
+          <w:rFonts w:asciiTheme="majorBidi" w:hAnsiTheme="majorBidi" w:cstheme="majorBidi"/>
+          <w:i/>
+          <w:iCs/>
+          <w:u w:val="single"/>
+        </w:rPr>
+        <w:t>Examining the changes in the cellular composition</w:t>
+      </w:r>
+    </w:p>
+    <w:p>
+      <w:pPr>
+        <w:pStyle w:val="NormalWeb"/>
+        <w:spacing w:before="0" w:beforeAutospacing="0" w:after="0" w:afterAutospacing="0" w:line="360" w:lineRule="auto"/>
+        <w:rPr>
+          <w:rFonts w:asciiTheme="minorHAnsi" w:hAnsiTheme="minorHAnsi" w:cstheme="minorHAnsi"/>
+        </w:rPr>
+      </w:pPr>
+      <w:r>
+        <w:rPr>
+          <w:rFonts w:asciiTheme="minorHAnsi" w:hAnsiTheme="minorHAnsi" w:cstheme="minorHAnsi"/>
+        </w:rPr>
+        <w:t>To finish up, w</w:t>
+      </w:r>
+      <w:r>
+        <w:rPr>
+          <w:rFonts w:asciiTheme="minorHAnsi" w:hAnsiTheme="minorHAnsi" w:cstheme="minorHAnsi"/>
+        </w:rPr>
+        <w:t xml:space="preserve">e </w:t>
+      </w:r>
+      <w:r>
+        <w:rPr>
+          <w:rFonts w:asciiTheme="minorHAnsi" w:hAnsiTheme="minorHAnsi" w:cstheme="minorHAnsi"/>
+        </w:rPr>
+        <w:t>wanted</w:t>
+      </w:r>
+      <w:r>
+        <w:rPr>
+          <w:rFonts w:asciiTheme="minorHAnsi" w:hAnsiTheme="minorHAnsi" w:cstheme="minorHAnsi"/>
+        </w:rPr>
+        <w:t xml:space="preserve"> to </w:t>
+      </w:r>
+      <w:r>
+        <w:rPr>
+          <w:rFonts w:asciiTheme="minorHAnsi" w:hAnsiTheme="minorHAnsi" w:cstheme="minorHAnsi"/>
+        </w:rPr>
+        <w:t xml:space="preserve">try and figure out how does the cellular composition of the different areas of the brain changes due to the presence of BD. We used </w:t>
+      </w:r>
+      <w:proofErr w:type="spellStart"/>
+      <w:r>
+        <w:rPr>
+          <w:rFonts w:asciiTheme="minorHAnsi" w:hAnsiTheme="minorHAnsi" w:cstheme="minorHAnsi"/>
+        </w:rPr>
+        <w:t>xCell</w:t>
+      </w:r>
+      <w:proofErr w:type="spellEnd"/>
+      <w:r>
+        <w:rPr>
+          <w:rFonts w:asciiTheme="minorHAnsi" w:hAnsiTheme="minorHAnsi" w:cstheme="minorHAnsi"/>
+        </w:rPr>
+        <w:t xml:space="preserve"> </w:t>
+      </w:r>
+      <w:sdt>
+        <w:sdtPr>
+          <w:rPr>
+            <w:rFonts w:asciiTheme="minorHAnsi" w:hAnsiTheme="minorHAnsi" w:cstheme="minorHAnsi"/>
+            <w:color w:val="000000"/>
+          </w:rPr>
+          <w:tag w:val="MENDELEY_CITATION_v3_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"/>
+          <w:id w:val="1472855978"/>
+          <w:placeholder>
+            <w:docPart w:val="DefaultPlaceholder_-1854013440"/>
+          </w:placeholder>
+        </w:sdtPr>
+        <w:sdtContent>
+          <w:r>
+            <w:rPr>
+              <w:rFonts w:asciiTheme="minorHAnsi" w:hAnsiTheme="minorHAnsi" w:cstheme="minorHAnsi"/>
+              <w:color w:val="000000"/>
+            </w:rPr>
+            <w:t xml:space="preserve">(Aran et al., </w:t>
+          </w:r>
+          <w:r>
+            <w:rPr>
+              <w:rFonts w:asciiTheme="minorHAnsi" w:hAnsiTheme="minorHAnsi" w:cstheme="minorHAnsi"/>
+              <w:color w:val="000000"/>
+            </w:rPr>
+            <w:lastRenderedPageBreak/>
+            <w:t>2017)</w:t>
+          </w:r>
+        </w:sdtContent>
+      </w:sdt>
+      <w:r>
+        <w:rPr>
+          <w:rFonts w:asciiTheme="minorHAnsi" w:hAnsiTheme="minorHAnsi" w:cstheme="minorHAnsi"/>
+        </w:rPr>
+        <w:t xml:space="preserve"> </w:t>
+      </w:r>
+      <w:r>
+        <w:rPr>
+          <w:rFonts w:asciiTheme="minorHAnsi" w:hAnsiTheme="minorHAnsi" w:cstheme="minorHAnsi"/>
+        </w:rPr>
+        <w:t xml:space="preserve">to </w:t>
+      </w:r>
+      <w:r>
+        <w:rPr>
+          <w:rFonts w:asciiTheme="minorHAnsi" w:hAnsiTheme="minorHAnsi" w:cstheme="minorHAnsi"/>
+        </w:rPr>
+        <w:t xml:space="preserve">analyze the samples cellular composition </w:t>
+      </w:r>
+      <w:r>
+        <w:rPr>
+          <w:rFonts w:asciiTheme="minorHAnsi" w:hAnsiTheme="minorHAnsi" w:cstheme="minorHAnsi"/>
+        </w:rPr>
+        <w:t xml:space="preserve">even though we </w:t>
+      </w:r>
+      <w:r>
+        <w:rPr>
+          <w:rFonts w:asciiTheme="minorHAnsi" w:hAnsiTheme="minorHAnsi" w:cstheme="minorHAnsi"/>
+        </w:rPr>
+        <w:t xml:space="preserve">did not expect it to work out because </w:t>
+      </w:r>
+      <w:proofErr w:type="spellStart"/>
+      <w:r>
+        <w:rPr>
+          <w:rFonts w:asciiTheme="minorHAnsi" w:hAnsiTheme="minorHAnsi" w:cstheme="minorHAnsi"/>
+        </w:rPr>
+        <w:t>xCell</w:t>
+      </w:r>
+      <w:proofErr w:type="spellEnd"/>
+      <w:r>
+        <w:rPr>
+          <w:rFonts w:asciiTheme="minorHAnsi" w:hAnsiTheme="minorHAnsi" w:cstheme="minorHAnsi"/>
+        </w:rPr>
+        <w:t xml:space="preserve"> is trained by a reference which is made mostly by immune cells.</w:t>
+      </w:r>
+      <w:r>
+        <w:rPr>
+          <w:rFonts w:asciiTheme="minorHAnsi" w:hAnsiTheme="minorHAnsi" w:cstheme="minorHAnsi"/>
+        </w:rPr>
+        <w:t xml:space="preserve"> </w:t>
       </w:r>
       <w:r>
         <w:rPr>
@@ -7996,105 +8144,106 @@
         </w:rPr>
         <w:t xml:space="preserve"> and possibly more psychiatric illnesses. </w:t>
       </w:r>
+      <w:r>
+        <w:rPr>
+          <w:rFonts w:asciiTheme="minorHAnsi" w:hAnsiTheme="minorHAnsi" w:cstheme="minorHAnsi"/>
+        </w:rPr>
+        <w:t xml:space="preserve">Furthermore, we have discovered that the gene </w:t>
+      </w:r>
+      <w:r>
+        <w:rPr>
+          <w:rFonts w:asciiTheme="minorHAnsi" w:hAnsiTheme="minorHAnsi" w:cstheme="minorHAnsi"/>
+        </w:rPr>
+        <w:t>CHI3L2</w:t>
+      </w:r>
+      <w:r>
+        <w:rPr>
+          <w:rFonts w:asciiTheme="minorHAnsi" w:hAnsiTheme="minorHAnsi" w:cstheme="minorHAnsi"/>
+        </w:rPr>
+        <w:t xml:space="preserve"> could act as a biomarker for bipolar disorder in the </w:t>
+      </w:r>
+      <w:r>
+        <w:rPr>
+          <w:rFonts w:asciiTheme="minorHAnsi" w:hAnsiTheme="minorHAnsi" w:cstheme="minorHAnsi"/>
+        </w:rPr>
+        <w:t>46</w:t>
+      </w:r>
+      <w:r>
+        <w:rPr>
+          <w:rFonts w:asciiTheme="minorHAnsi" w:hAnsiTheme="minorHAnsi" w:cstheme="minorHAnsi"/>
+          <w:vertAlign w:val="superscript"/>
+        </w:rPr>
+        <w:t>th</w:t>
+      </w:r>
+      <w:r>
+        <w:rPr>
+          <w:rFonts w:asciiTheme="minorHAnsi" w:hAnsiTheme="minorHAnsi" w:cstheme="minorHAnsi"/>
+        </w:rPr>
+        <w:t xml:space="preserve"> </w:t>
+      </w:r>
+      <w:r>
+        <w:rPr>
+          <w:rFonts w:asciiTheme="minorHAnsi" w:hAnsiTheme="minorHAnsi" w:cstheme="minorHAnsi"/>
+        </w:rPr>
+        <w:t xml:space="preserve">area of the brain and </w:t>
+      </w:r>
+      <w:r>
+        <w:rPr>
+          <w:rFonts w:asciiTheme="minorHAnsi" w:hAnsiTheme="minorHAnsi" w:cstheme="minorHAnsi"/>
+        </w:rPr>
+        <w:t>so does the forementioned genes MTND6P4 and MT1X</w:t>
+      </w:r>
+      <w:r>
+        <w:rPr>
+          <w:rFonts w:asciiTheme="minorHAnsi" w:hAnsiTheme="minorHAnsi" w:cstheme="minorHAnsi"/>
+        </w:rPr>
+        <w:t xml:space="preserve">. </w:t>
+      </w:r>
       <w:commentRangeStart w:id="11"/>
       <w:r>
         <w:rPr>
           <w:rFonts w:asciiTheme="minorHAnsi" w:hAnsiTheme="minorHAnsi" w:cstheme="minorHAnsi"/>
           <w:color w:val="FF0000"/>
         </w:rPr>
-        <w:t xml:space="preserve">Furthermore, we have discovered that the gene </w:t>
+        <w:t xml:space="preserve">In addition, we have found that there is a strong connection between </w:t>
       </w:r>
       <w:r>
         <w:rPr>
           <w:rFonts w:asciiTheme="minorHAnsi" w:hAnsiTheme="minorHAnsi" w:cstheme="minorHAnsi"/>
           <w:color w:val="FF0000"/>
         </w:rPr>
-        <w:t>CENPL could act as a biomarker for bipolar disorder in the 9</w:t>
+        <w:t xml:space="preserve">bipolar disorder </w:t>
       </w:r>
       <w:r>
         <w:rPr>
           <w:rFonts w:asciiTheme="minorHAnsi" w:hAnsiTheme="minorHAnsi" w:cstheme="minorHAnsi"/>
           <w:color w:val="FF0000"/>
-          <w:vertAlign w:val="superscript"/>
-        </w:rPr>
-        <w:t>th</w:t>
+        </w:rPr>
+        <w:t xml:space="preserve">and the coagulation system and a slightly lesser connection between </w:t>
       </w:r>
       <w:r>
         <w:rPr>
           <w:rFonts w:asciiTheme="minorHAnsi" w:hAnsiTheme="minorHAnsi" w:cstheme="minorHAnsi"/>
           <w:color w:val="FF0000"/>
         </w:rPr>
-        <w:t xml:space="preserve"> area of the brain and that the genes LACRT and KRT18P11 could do so in the 46</w:t>
+        <w:t xml:space="preserve">bipolar disorder </w:t>
       </w:r>
       <w:r>
         <w:rPr>
           <w:rFonts w:asciiTheme="minorHAnsi" w:hAnsiTheme="minorHAnsi" w:cstheme="minorHAnsi"/>
           <w:color w:val="FF0000"/>
-          <w:vertAlign w:val="superscript"/>
-        </w:rPr>
-        <w:t>th</w:t>
-      </w:r>
-      <w:r>
-        <w:rPr>
-          <w:rFonts w:asciiTheme="minorHAnsi" w:hAnsiTheme="minorHAnsi" w:cstheme="minorHAnsi"/>
-          <w:color w:val="FF0000"/>
-        </w:rPr>
-        <w:t xml:space="preserve"> area of the brain</w:t>
-      </w:r>
-      <w:r>
-        <w:rPr>
-          <w:rFonts w:asciiTheme="minorHAnsi" w:hAnsiTheme="minorHAnsi" w:cstheme="minorHAnsi"/>
-        </w:rPr>
-        <w:t xml:space="preserve">. </w:t>
+        </w:rPr>
+        <w:t>and the metabolism of xenobiotics.</w:t>
       </w:r>
       <w:commentRangeEnd w:id="11"/>
       <w:r>
         <w:rPr>
           <w:rStyle w:val="CommentReference"/>
           <w:rFonts w:asciiTheme="minorHAnsi" w:eastAsiaTheme="minorHAnsi" w:hAnsiTheme="minorHAnsi" w:cstheme="minorBidi"/>
+          <w:color w:val="FF0000"/>
           <w:rtl/>
         </w:rPr>
         <w:commentReference w:id="11"/>
-      </w:r>
-      <w:commentRangeStart w:id="12"/>
-      <w:r>
-        <w:rPr>
-          <w:rFonts w:asciiTheme="minorHAnsi" w:hAnsiTheme="minorHAnsi" w:cstheme="minorHAnsi"/>
-        </w:rPr>
-        <w:t xml:space="preserve">In addition, we have found that there is a strong connection between </w:t>
-      </w:r>
-      <w:r>
-        <w:rPr>
-          <w:rFonts w:asciiTheme="minorHAnsi" w:hAnsiTheme="minorHAnsi" w:cstheme="minorHAnsi"/>
-        </w:rPr>
-        <w:t xml:space="preserve">bipolar disorder </w:t>
-      </w:r>
-      <w:r>
-        <w:rPr>
-          <w:rFonts w:asciiTheme="minorHAnsi" w:hAnsiTheme="minorHAnsi" w:cstheme="minorHAnsi"/>
-        </w:rPr>
-        <w:t xml:space="preserve">and the coagulation system and a slightly lesser connection between </w:t>
-      </w:r>
-      <w:r>
-        <w:rPr>
-          <w:rFonts w:asciiTheme="minorHAnsi" w:hAnsiTheme="minorHAnsi" w:cstheme="minorHAnsi"/>
-        </w:rPr>
-        <w:t xml:space="preserve">bipolar disorder </w:t>
-      </w:r>
-      <w:r>
-        <w:rPr>
-          <w:rFonts w:asciiTheme="minorHAnsi" w:hAnsiTheme="minorHAnsi" w:cstheme="minorHAnsi"/>
-        </w:rPr>
-        <w:t>and the metabolism of xenobiotics.</w:t>
-      </w:r>
-      <w:commentRangeEnd w:id="12"/>
-      <w:r>
-        <w:rPr>
-          <w:rStyle w:val="CommentReference"/>
-          <w:rFonts w:asciiTheme="minorHAnsi" w:eastAsiaTheme="minorHAnsi" w:hAnsiTheme="minorHAnsi" w:cstheme="minorBidi"/>
-          <w:rtl/>
-        </w:rPr>
-        <w:commentReference w:id="12"/>
       </w:r>
     </w:p>
     <w:p>
@@ -8227,6 +8376,12 @@
         <w:rPr>
           <w:rFonts w:asciiTheme="minorHAnsi" w:hAnsiTheme="minorHAnsi" w:cstheme="minorHAnsi"/>
         </w:rPr>
+        <w:t xml:space="preserve"> (LINC02340 for all of the samples and CHI3L2 for samples from area 46 alone)</w:t>
+      </w:r>
+      <w:r>
+        <w:rPr>
+          <w:rFonts w:asciiTheme="minorHAnsi" w:hAnsiTheme="minorHAnsi" w:cstheme="minorHAnsi"/>
+        </w:rPr>
         <w:t>. It is possible that this missing validation is caused due to the insufficient research of the topic as we have mentioned before.</w:t>
       </w:r>
       <w:r>
@@ -8235,46 +8390,53 @@
         </w:rPr>
         <w:t xml:space="preserve"> </w:t>
       </w:r>
-      <w:commentRangeStart w:id="13"/>
-      <w:r>
-        <w:rPr>
-          <w:rFonts w:asciiTheme="minorHAnsi" w:hAnsiTheme="minorHAnsi" w:cstheme="minorHAnsi"/>
+      <w:commentRangeStart w:id="12"/>
+      <w:r>
+        <w:rPr>
+          <w:rFonts w:asciiTheme="minorHAnsi" w:hAnsiTheme="minorHAnsi" w:cstheme="minorHAnsi"/>
+          <w:color w:val="FF0000"/>
         </w:rPr>
         <w:t>However</w:t>
       </w:r>
       <w:r>
         <w:rPr>
           <w:rFonts w:asciiTheme="minorHAnsi" w:hAnsiTheme="minorHAnsi" w:cstheme="minorHAnsi"/>
+          <w:color w:val="FF0000"/>
         </w:rPr>
         <w:t xml:space="preserve">, the research literature </w:t>
       </w:r>
       <w:r>
         <w:rPr>
           <w:rFonts w:asciiTheme="minorHAnsi" w:hAnsiTheme="minorHAnsi" w:cstheme="minorHAnsi"/>
+          <w:color w:val="FF0000"/>
         </w:rPr>
         <w:t>does</w:t>
       </w:r>
       <w:r>
         <w:rPr>
           <w:rFonts w:asciiTheme="minorHAnsi" w:hAnsiTheme="minorHAnsi" w:cstheme="minorHAnsi"/>
+          <w:color w:val="FF0000"/>
         </w:rPr>
         <w:t xml:space="preserve"> support the connection we have found between the </w:t>
       </w:r>
       <w:r>
         <w:rPr>
           <w:rFonts w:asciiTheme="minorHAnsi" w:hAnsiTheme="minorHAnsi" w:cstheme="minorHAnsi"/>
+          <w:color w:val="FF0000"/>
         </w:rPr>
         <w:t xml:space="preserve">bipolar disorder </w:t>
       </w:r>
       <w:r>
         <w:rPr>
           <w:rFonts w:asciiTheme="minorHAnsi" w:hAnsiTheme="minorHAnsi" w:cstheme="minorHAnsi"/>
+          <w:color w:val="FF0000"/>
         </w:rPr>
         <w:t>and the coagulation system</w:t>
       </w:r>
       <w:r>
         <w:rPr>
           <w:rFonts w:asciiTheme="minorHAnsi" w:hAnsiTheme="minorHAnsi" w:cstheme="minorHAnsi"/>
+          <w:color w:val="FF0000"/>
         </w:rPr>
         <w:t xml:space="preserve"> </w:t>
       </w:r>
@@ -8320,20 +8482,21 @@
       <w:r>
         <w:rPr>
           <w:rFonts w:asciiTheme="minorHAnsi" w:hAnsiTheme="minorHAnsi" w:cstheme="minorHAnsi"/>
-          <w:color w:val="000000"/>
+          <w:color w:val="FF0000"/>
         </w:rPr>
         <w:t xml:space="preserve"> and </w:t>
       </w:r>
       <w:r>
         <w:rPr>
           <w:rFonts w:asciiTheme="minorHAnsi" w:hAnsiTheme="minorHAnsi" w:cstheme="minorHAnsi"/>
-          <w:color w:val="000000"/>
+          <w:color w:val="FF0000"/>
         </w:rPr>
         <w:t xml:space="preserve">for the association between the metabolism of xenobiotics using the enzyme Cytochrome P450 and </w:t>
       </w:r>
       <w:r>
         <w:rPr>
           <w:rFonts w:asciiTheme="minorHAnsi" w:hAnsiTheme="minorHAnsi" w:cstheme="minorHAnsi"/>
+          <w:color w:val="FF0000"/>
         </w:rPr>
         <w:t xml:space="preserve">bipolar disorder </w:t>
       </w:r>
@@ -8379,17 +8542,18 @@
       <w:r>
         <w:rPr>
           <w:rFonts w:asciiTheme="minorHAnsi" w:hAnsiTheme="minorHAnsi" w:cstheme="minorHAnsi"/>
-          <w:color w:val="000000"/>
+          <w:color w:val="FF0000"/>
         </w:rPr>
         <w:t xml:space="preserve"> </w:t>
       </w:r>
-      <w:commentRangeEnd w:id="13"/>
+      <w:commentRangeEnd w:id="12"/>
       <w:r>
         <w:rPr>
           <w:rStyle w:val="CommentReference"/>
           <w:rFonts w:asciiTheme="minorHAnsi" w:eastAsiaTheme="minorHAnsi" w:hAnsiTheme="minorHAnsi" w:cstheme="minorBidi"/>
-        </w:rPr>
-        <w:commentReference w:id="13"/>
+          <w:color w:val="FF0000"/>
+        </w:rPr>
+        <w:commentReference w:id="12"/>
       </w:r>
       <w:r>
         <w:rPr>
@@ -8551,19 +8715,11 @@
           <w:rFonts w:asciiTheme="minorHAnsi" w:hAnsiTheme="minorHAnsi" w:cstheme="minorHAnsi"/>
         </w:rPr>
       </w:pPr>
-      <w:proofErr w:type="gramStart"/>
-      <w:r>
-        <w:rPr>
-          <w:rFonts w:asciiTheme="minorHAnsi" w:hAnsiTheme="minorHAnsi" w:cstheme="minorHAnsi"/>
-        </w:rPr>
-        <w:t>In order to</w:t>
-      </w:r>
-      <w:proofErr w:type="gramEnd"/>
-      <w:r>
-        <w:rPr>
-          <w:rFonts w:asciiTheme="minorHAnsi" w:hAnsiTheme="minorHAnsi" w:cstheme="minorHAnsi"/>
-        </w:rPr>
-        <w:t xml:space="preserve"> surpass the current limitations, extensive research on the biological mechanisms which are underlying the bipolar disorder must be conducted.</w:t>
+      <w:r>
+        <w:rPr>
+          <w:rFonts w:asciiTheme="minorHAnsi" w:hAnsiTheme="minorHAnsi" w:cstheme="minorHAnsi"/>
+        </w:rPr>
+        <w:t>In order to surpass the current limitations, extensive research on the biological mechanisms which are underlying the bipolar disorder must be conducted.</w:t>
       </w:r>
       <w:r>
         <w:rPr>
@@ -8575,21 +8731,14 @@
         <w:rPr>
           <w:rFonts w:asciiTheme="minorHAnsi" w:hAnsiTheme="minorHAnsi" w:cstheme="minorHAnsi"/>
         </w:rPr>
-        <w:t xml:space="preserve">sufficient data, differential gene expression should be made </w:t>
-      </w:r>
-      <w:proofErr w:type="gramStart"/>
-      <w:r>
-        <w:rPr>
-          <w:rFonts w:asciiTheme="minorHAnsi" w:hAnsiTheme="minorHAnsi" w:cstheme="minorHAnsi"/>
-        </w:rPr>
-        <w:t>in order to</w:t>
-      </w:r>
-      <w:proofErr w:type="gramEnd"/>
-      <w:r>
-        <w:rPr>
-          <w:rFonts w:asciiTheme="minorHAnsi" w:hAnsiTheme="minorHAnsi" w:cstheme="minorHAnsi"/>
-        </w:rPr>
-        <w:t xml:space="preserve"> try and identify specific biomarkers for </w:t>
+        <w:t xml:space="preserve">sufficient </w:t>
+      </w:r>
+      <w:r>
+        <w:rPr>
+          <w:rFonts w:asciiTheme="minorHAnsi" w:hAnsiTheme="minorHAnsi" w:cstheme="minorHAnsi"/>
+        </w:rPr>
+        <w:lastRenderedPageBreak/>
+        <w:t xml:space="preserve">data, differential gene expression should be made in order to try and identify specific biomarkers for </w:t>
       </w:r>
       <w:r>
         <w:rPr>
@@ -8623,7 +8772,7 @@
           <w:u w:val="single"/>
         </w:rPr>
       </w:pPr>
-      <w:bookmarkStart w:id="14" w:name="_Hlk97035924"/>
+      <w:bookmarkStart w:id="13" w:name="_Hlk97035924"/>
       <w:r>
         <w:rPr>
           <w:rFonts w:asciiTheme="majorBidi" w:hAnsiTheme="majorBidi" w:cstheme="majorBidi"/>
@@ -8659,7 +8808,7 @@
         <w:p>
           <w:pPr>
             <w:bidi w:val="0"/>
-            <w:divId w:val="197547716"/>
+            <w:divId w:val="1744989482"/>
             <w:rPr>
               <w:rFonts w:eastAsia="Times New Roman"/>
               <w:sz w:val="24"/>
@@ -8724,7 +8873,7 @@
         <w:p>
           <w:pPr>
             <w:bidi w:val="0"/>
-            <w:divId w:val="1282612509"/>
+            <w:divId w:val="393432830"/>
             <w:rPr>
               <w:rFonts w:eastAsia="Times New Roman"/>
               <w:sz w:val="24"/>
@@ -8815,7 +8964,7 @@
         <w:p>
           <w:pPr>
             <w:bidi w:val="0"/>
-            <w:divId w:val="2051299813"/>
+            <w:divId w:val="359860272"/>
             <w:rPr>
               <w:rFonts w:eastAsia="Times New Roman"/>
               <w:sz w:val="24"/>
@@ -8828,7 +8977,7 @@
               <w:sz w:val="24"/>
               <w:szCs w:val="24"/>
             </w:rPr>
-            <w:t xml:space="preserve">Aravind, S., Pablo, T., K, M.V., </w:t>
+            <w:t xml:space="preserve">Aran, D., Hu, Z., and Butte, A.J. (2017). </w:t>
           </w:r>
           <w:proofErr w:type="spellStart"/>
           <w:r>
@@ -8837,7 +8986,7 @@
               <w:sz w:val="24"/>
               <w:szCs w:val="24"/>
             </w:rPr>
-            <w:t>Sayan</w:t>
+            <w:t>xCell</w:t>
           </w:r>
           <w:proofErr w:type="spellEnd"/>
           <w:r>
@@ -8846,7 +8995,7 @@
               <w:sz w:val="24"/>
               <w:szCs w:val="24"/>
             </w:rPr>
-            <w:t xml:space="preserve">, M., L, E.B., A, G.M., Amanda, P., L, P.S., R, G.T., S, L.E., et al. (2005). Gene set enrichment analysis: A knowledge-based approach for interpreting genome-wide expression profiles. Proceedings of the National Academy of Sciences </w:t>
+            <w:t xml:space="preserve">: digitally portraying the tissue cellular heterogeneity landscape. Genome Biology </w:t>
           </w:r>
           <w:r>
             <w:rPr>
@@ -8856,21 +9005,21 @@
               <w:sz w:val="24"/>
               <w:szCs w:val="24"/>
             </w:rPr>
-            <w:t>102</w:t>
-          </w:r>
-          <w:r>
-            <w:rPr>
-              <w:rFonts w:eastAsia="Times New Roman"/>
-              <w:sz w:val="24"/>
-              <w:szCs w:val="24"/>
-            </w:rPr>
-            <w:t>, 15545–15550.</w:t>
+            <w:t>18</w:t>
+          </w:r>
+          <w:r>
+            <w:rPr>
+              <w:rFonts w:eastAsia="Times New Roman"/>
+              <w:sz w:val="24"/>
+              <w:szCs w:val="24"/>
+            </w:rPr>
+            <w:t>, 220.</w:t>
           </w:r>
         </w:p>
         <w:p>
           <w:pPr>
             <w:bidi w:val="0"/>
-            <w:divId w:val="1431312198"/>
+            <w:divId w:val="349063721"/>
             <w:rPr>
               <w:rFonts w:eastAsia="Times New Roman"/>
               <w:sz w:val="24"/>
@@ -8883,7 +9032,7 @@
               <w:sz w:val="24"/>
               <w:szCs w:val="24"/>
             </w:rPr>
-            <w:t xml:space="preserve">Aziz, R., </w:t>
+            <w:t xml:space="preserve">Aravind, S., Pablo, T., K, M.V., </w:t>
           </w:r>
           <w:proofErr w:type="spellStart"/>
           <w:r>
@@ -8892,7 +9041,7 @@
               <w:sz w:val="24"/>
               <w:szCs w:val="24"/>
             </w:rPr>
-            <w:t>Lorberg</w:t>
+            <w:t>Sayan</w:t>
           </w:r>
           <w:proofErr w:type="spellEnd"/>
           <w:r>
@@ -8901,25 +9050,7 @@
               <w:sz w:val="24"/>
               <w:szCs w:val="24"/>
             </w:rPr>
-            <w:t xml:space="preserve">, B., and </w:t>
-          </w:r>
-          <w:proofErr w:type="spellStart"/>
-          <w:r>
-            <w:rPr>
-              <w:rFonts w:eastAsia="Times New Roman"/>
-              <w:sz w:val="24"/>
-              <w:szCs w:val="24"/>
-            </w:rPr>
-            <w:t>Tampi</w:t>
-          </w:r>
-          <w:proofErr w:type="spellEnd"/>
-          <w:r>
-            <w:rPr>
-              <w:rFonts w:eastAsia="Times New Roman"/>
-              <w:sz w:val="24"/>
-              <w:szCs w:val="24"/>
-            </w:rPr>
-            <w:t xml:space="preserve">, R.R. (2006). Treatments for late-life bipolar disorder. The American Journal of Geriatric Pharmacotherapy </w:t>
+            <w:t xml:space="preserve">, M., L, E.B., A, G.M., Amanda, P., L, P.S., R, G.T., S, L.E., et al. (2005). Gene set enrichment analysis: A knowledge-based approach for interpreting genome-wide expression profiles. Proceedings of the National Academy of Sciences </w:t>
           </w:r>
           <w:r>
             <w:rPr>
@@ -8929,27 +9060,35 @@
               <w:sz w:val="24"/>
               <w:szCs w:val="24"/>
             </w:rPr>
-            <w:t>4</w:t>
-          </w:r>
-          <w:r>
-            <w:rPr>
-              <w:rFonts w:eastAsia="Times New Roman"/>
-              <w:sz w:val="24"/>
-              <w:szCs w:val="24"/>
-            </w:rPr>
-            <w:t>, 347–364.</w:t>
+            <w:t>102</w:t>
+          </w:r>
+          <w:r>
+            <w:rPr>
+              <w:rFonts w:eastAsia="Times New Roman"/>
+              <w:sz w:val="24"/>
+              <w:szCs w:val="24"/>
+            </w:rPr>
+            <w:t>, 15545–15550.</w:t>
           </w:r>
         </w:p>
         <w:p>
           <w:pPr>
             <w:bidi w:val="0"/>
-            <w:divId w:val="1996569716"/>
+            <w:divId w:val="558982217"/>
             <w:rPr>
               <w:rFonts w:eastAsia="Times New Roman"/>
               <w:sz w:val="24"/>
               <w:szCs w:val="24"/>
             </w:rPr>
           </w:pPr>
+          <w:r>
+            <w:rPr>
+              <w:rFonts w:eastAsia="Times New Roman"/>
+              <w:sz w:val="24"/>
+              <w:szCs w:val="24"/>
+            </w:rPr>
+            <w:t xml:space="preserve">Aziz, R., </w:t>
+          </w:r>
           <w:proofErr w:type="spellStart"/>
           <w:r>
             <w:rPr>
@@ -8957,7 +9096,7 @@
               <w:sz w:val="24"/>
               <w:szCs w:val="24"/>
             </w:rPr>
-            <w:t>Cerimele</w:t>
+            <w:t>Lorberg</w:t>
           </w:r>
           <w:proofErr w:type="spellEnd"/>
           <w:r>
@@ -8966,7 +9105,7 @@
               <w:sz w:val="24"/>
               <w:szCs w:val="24"/>
             </w:rPr>
-            <w:t xml:space="preserve">, J.M., </w:t>
+            <w:t xml:space="preserve">, B., and </w:t>
           </w:r>
           <w:proofErr w:type="spellStart"/>
           <w:r>
@@ -8975,7 +9114,7 @@
               <w:sz w:val="24"/>
               <w:szCs w:val="24"/>
             </w:rPr>
-            <w:t>Chwastiak</w:t>
+            <w:t>Tampi</w:t>
           </w:r>
           <w:proofErr w:type="spellEnd"/>
           <w:r>
@@ -8984,25 +9123,7 @@
               <w:sz w:val="24"/>
               <w:szCs w:val="24"/>
             </w:rPr>
-            <w:t xml:space="preserve">, L.A., Dodson, S., and </w:t>
-          </w:r>
-          <w:proofErr w:type="spellStart"/>
-          <w:r>
-            <w:rPr>
-              <w:rFonts w:eastAsia="Times New Roman"/>
-              <w:sz w:val="24"/>
-              <w:szCs w:val="24"/>
-            </w:rPr>
-            <w:t>Katon</w:t>
-          </w:r>
-          <w:proofErr w:type="spellEnd"/>
-          <w:r>
-            <w:rPr>
-              <w:rFonts w:eastAsia="Times New Roman"/>
-              <w:sz w:val="24"/>
-              <w:szCs w:val="24"/>
-            </w:rPr>
-            <w:t xml:space="preserve">, W.J. (2014). The prevalence of bipolar disorder in general primary care samples: a systematic review. General Hospital Psychiatry </w:t>
+            <w:t xml:space="preserve">, R.R. (2006). Treatments for late-life bipolar disorder. The American Journal of Geriatric Pharmacotherapy </w:t>
           </w:r>
           <w:r>
             <w:rPr>
@@ -9012,35 +9133,27 @@
               <w:sz w:val="24"/>
               <w:szCs w:val="24"/>
             </w:rPr>
-            <w:t>36</w:t>
-          </w:r>
-          <w:r>
-            <w:rPr>
-              <w:rFonts w:eastAsia="Times New Roman"/>
-              <w:sz w:val="24"/>
-              <w:szCs w:val="24"/>
-            </w:rPr>
-            <w:t>, 19–25.</w:t>
+            <w:t>4</w:t>
+          </w:r>
+          <w:r>
+            <w:rPr>
+              <w:rFonts w:eastAsia="Times New Roman"/>
+              <w:sz w:val="24"/>
+              <w:szCs w:val="24"/>
+            </w:rPr>
+            <w:t>, 347–364.</w:t>
           </w:r>
         </w:p>
         <w:p>
           <w:pPr>
             <w:bidi w:val="0"/>
-            <w:divId w:val="992367842"/>
+            <w:divId w:val="1466385028"/>
             <w:rPr>
               <w:rFonts w:eastAsia="Times New Roman"/>
               <w:sz w:val="24"/>
               <w:szCs w:val="24"/>
             </w:rPr>
           </w:pPr>
-          <w:r>
-            <w:rPr>
-              <w:rFonts w:eastAsia="Times New Roman"/>
-              <w:sz w:val="24"/>
-              <w:szCs w:val="24"/>
-            </w:rPr>
-            <w:t xml:space="preserve">Frey, B.N., </w:t>
-          </w:r>
           <w:proofErr w:type="spellStart"/>
           <w:r>
             <w:rPr>
@@ -9048,7 +9161,7 @@
               <w:sz w:val="24"/>
               <w:szCs w:val="24"/>
             </w:rPr>
-            <w:t>Andreazza</w:t>
+            <w:t>Cerimele</w:t>
           </w:r>
           <w:proofErr w:type="spellEnd"/>
           <w:r>
@@ -9057,7 +9170,7 @@
               <w:sz w:val="24"/>
               <w:szCs w:val="24"/>
             </w:rPr>
-            <w:t xml:space="preserve">, A.C., </w:t>
+            <w:t xml:space="preserve">, J.M., </w:t>
           </w:r>
           <w:proofErr w:type="spellStart"/>
           <w:r>
@@ -9066,7 +9179,7 @@
               <w:sz w:val="24"/>
               <w:szCs w:val="24"/>
             </w:rPr>
-            <w:t>Houenou</w:t>
+            <w:t>Chwastiak</w:t>
           </w:r>
           <w:proofErr w:type="spellEnd"/>
           <w:r>
@@ -9075,7 +9188,7 @@
               <w:sz w:val="24"/>
               <w:szCs w:val="24"/>
             </w:rPr>
-            <w:t xml:space="preserve">, J., </w:t>
+            <w:t xml:space="preserve">, L.A., Dodson, S., and </w:t>
           </w:r>
           <w:proofErr w:type="spellStart"/>
           <w:r>
@@ -9084,7 +9197,7 @@
               <w:sz w:val="24"/>
               <w:szCs w:val="24"/>
             </w:rPr>
-            <w:t>Jamain</w:t>
+            <w:t>Katon</w:t>
           </w:r>
           <w:proofErr w:type="spellEnd"/>
           <w:r>
@@ -9093,25 +9206,7 @@
               <w:sz w:val="24"/>
               <w:szCs w:val="24"/>
             </w:rPr>
-            <w:t xml:space="preserve">, S., Goldstein, B.I., Frye, M.A., Leboyer, M., Berk, M., </w:t>
-          </w:r>
-          <w:proofErr w:type="spellStart"/>
-          <w:r>
-            <w:rPr>
-              <w:rFonts w:eastAsia="Times New Roman"/>
-              <w:sz w:val="24"/>
-              <w:szCs w:val="24"/>
-            </w:rPr>
-            <w:t>Malhi</w:t>
-          </w:r>
-          <w:proofErr w:type="spellEnd"/>
-          <w:r>
-            <w:rPr>
-              <w:rFonts w:eastAsia="Times New Roman"/>
-              <w:sz w:val="24"/>
-              <w:szCs w:val="24"/>
-            </w:rPr>
-            <w:t xml:space="preserve">, G.S., Lopez-Jaramillo, C., et al. (2013). Biomarkers in bipolar disorder: A positional paper from the International Society for Bipolar Disorders Biomarkers Task Force. Australian and New Zealand Journal of Psychiatry </w:t>
+            <w:t xml:space="preserve">, W.J. (2014). The prevalence of bipolar disorder in general primary care samples: a systematic review. General Hospital Psychiatry </w:t>
           </w:r>
           <w:r>
             <w:rPr>
@@ -9121,27 +9216,35 @@
               <w:sz w:val="24"/>
               <w:szCs w:val="24"/>
             </w:rPr>
-            <w:t>47</w:t>
-          </w:r>
-          <w:r>
-            <w:rPr>
-              <w:rFonts w:eastAsia="Times New Roman"/>
-              <w:sz w:val="24"/>
-              <w:szCs w:val="24"/>
-            </w:rPr>
-            <w:t>, 321–332.</w:t>
+            <w:t>36</w:t>
+          </w:r>
+          <w:r>
+            <w:rPr>
+              <w:rFonts w:eastAsia="Times New Roman"/>
+              <w:sz w:val="24"/>
+              <w:szCs w:val="24"/>
+            </w:rPr>
+            <w:t>, 19–25.</w:t>
           </w:r>
         </w:p>
         <w:p>
           <w:pPr>
             <w:bidi w:val="0"/>
-            <w:divId w:val="2061051695"/>
+            <w:divId w:val="1712925040"/>
             <w:rPr>
               <w:rFonts w:eastAsia="Times New Roman"/>
               <w:sz w:val="24"/>
               <w:szCs w:val="24"/>
             </w:rPr>
           </w:pPr>
+          <w:r>
+            <w:rPr>
+              <w:rFonts w:eastAsia="Times New Roman"/>
+              <w:sz w:val="24"/>
+              <w:szCs w:val="24"/>
+            </w:rPr>
+            <w:t xml:space="preserve">Frey, B.N., </w:t>
+          </w:r>
           <w:proofErr w:type="spellStart"/>
           <w:r>
             <w:rPr>
@@ -9149,7 +9252,7 @@
               <w:sz w:val="24"/>
               <w:szCs w:val="24"/>
             </w:rPr>
-            <w:t>Hoirisch-Clapauch</w:t>
+            <w:t>Andreazza</w:t>
           </w:r>
           <w:proofErr w:type="spellEnd"/>
           <w:r>
@@ -9158,7 +9261,7 @@
               <w:sz w:val="24"/>
               <w:szCs w:val="24"/>
             </w:rPr>
-            <w:t xml:space="preserve">, S., </w:t>
+            <w:t xml:space="preserve">, A.C., </w:t>
           </w:r>
           <w:proofErr w:type="spellStart"/>
           <w:r>
@@ -9167,7 +9270,7 @@
               <w:sz w:val="24"/>
               <w:szCs w:val="24"/>
             </w:rPr>
-            <w:t>Nardi</w:t>
+            <w:t>Houenou</w:t>
           </w:r>
           <w:proofErr w:type="spellEnd"/>
           <w:r>
@@ -9176,7 +9279,43 @@
               <w:sz w:val="24"/>
               <w:szCs w:val="24"/>
             </w:rPr>
-            <w:t xml:space="preserve">, A.E., Gris, J.-C., and Brenner, B. (2014). Coagulation and mental disorders. Rambam Maimonides Medical Journal </w:t>
+            <w:t xml:space="preserve">, J., </w:t>
+          </w:r>
+          <w:proofErr w:type="spellStart"/>
+          <w:r>
+            <w:rPr>
+              <w:rFonts w:eastAsia="Times New Roman"/>
+              <w:sz w:val="24"/>
+              <w:szCs w:val="24"/>
+            </w:rPr>
+            <w:t>Jamain</w:t>
+          </w:r>
+          <w:proofErr w:type="spellEnd"/>
+          <w:r>
+            <w:rPr>
+              <w:rFonts w:eastAsia="Times New Roman"/>
+              <w:sz w:val="24"/>
+              <w:szCs w:val="24"/>
+            </w:rPr>
+            <w:t xml:space="preserve">, S., Goldstein, B.I., Frye, M.A., Leboyer, M., Berk, M., </w:t>
+          </w:r>
+          <w:proofErr w:type="spellStart"/>
+          <w:r>
+            <w:rPr>
+              <w:rFonts w:eastAsia="Times New Roman"/>
+              <w:sz w:val="24"/>
+              <w:szCs w:val="24"/>
+            </w:rPr>
+            <w:t>Malhi</w:t>
+          </w:r>
+          <w:proofErr w:type="spellEnd"/>
+          <w:r>
+            <w:rPr>
+              <w:rFonts w:eastAsia="Times New Roman"/>
+              <w:sz w:val="24"/>
+              <w:szCs w:val="24"/>
+            </w:rPr>
+            <w:t xml:space="preserve">, G.S., Lopez-Jaramillo, C., et al. (2013). Biomarkers in bipolar disorder: A positional paper from the International Society for Bipolar Disorders Biomarkers Task Force. Australian and New Zealand Journal of Psychiatry </w:t>
           </w:r>
           <w:r>
             <w:rPr>
@@ -9186,35 +9325,27 @@
               <w:sz w:val="24"/>
               <w:szCs w:val="24"/>
             </w:rPr>
-            <w:t>5</w:t>
-          </w:r>
-          <w:r>
-            <w:rPr>
-              <w:rFonts w:eastAsia="Times New Roman"/>
-              <w:sz w:val="24"/>
-              <w:szCs w:val="24"/>
-            </w:rPr>
-            <w:t>, e0036–e0036.</w:t>
+            <w:t>47</w:t>
+          </w:r>
+          <w:r>
+            <w:rPr>
+              <w:rFonts w:eastAsia="Times New Roman"/>
+              <w:sz w:val="24"/>
+              <w:szCs w:val="24"/>
+            </w:rPr>
+            <w:t>, 321–332.</w:t>
           </w:r>
         </w:p>
         <w:p>
           <w:pPr>
             <w:bidi w:val="0"/>
-            <w:divId w:val="1233656159"/>
+            <w:divId w:val="1337878524"/>
             <w:rPr>
               <w:rFonts w:eastAsia="Times New Roman"/>
               <w:sz w:val="24"/>
               <w:szCs w:val="24"/>
             </w:rPr>
           </w:pPr>
-          <w:r>
-            <w:rPr>
-              <w:rFonts w:eastAsia="Times New Roman"/>
-              <w:sz w:val="24"/>
-              <w:szCs w:val="24"/>
-            </w:rPr>
-            <w:t xml:space="preserve">Hu, J., Xu, J., Pang, L., Zhao, H., Li, F., Deng, Y., Liu, L., Lan, Y., Zhang, X., Zhao, T., et al. (2016). Systematically characterizing dysfunctional long intergenic non-coding RNAs in multiple brain regions of major psychosis. </w:t>
-          </w:r>
           <w:proofErr w:type="spellStart"/>
           <w:r>
             <w:rPr>
@@ -9222,7 +9353,7 @@
               <w:sz w:val="24"/>
               <w:szCs w:val="24"/>
             </w:rPr>
-            <w:t>Oncotarget</w:t>
+            <w:t>Hoirisch-Clapauch</w:t>
           </w:r>
           <w:proofErr w:type="spellEnd"/>
           <w:r>
@@ -9231,7 +9362,25 @@
               <w:sz w:val="24"/>
               <w:szCs w:val="24"/>
             </w:rPr>
-            <w:t xml:space="preserve"> </w:t>
+            <w:t xml:space="preserve">, S., </w:t>
+          </w:r>
+          <w:proofErr w:type="spellStart"/>
+          <w:r>
+            <w:rPr>
+              <w:rFonts w:eastAsia="Times New Roman"/>
+              <w:sz w:val="24"/>
+              <w:szCs w:val="24"/>
+            </w:rPr>
+            <w:t>Nardi</w:t>
+          </w:r>
+          <w:proofErr w:type="spellEnd"/>
+          <w:r>
+            <w:rPr>
+              <w:rFonts w:eastAsia="Times New Roman"/>
+              <w:sz w:val="24"/>
+              <w:szCs w:val="24"/>
+            </w:rPr>
+            <w:t xml:space="preserve">, A.E., Gris, J.-C., and Brenner, B. (2014). Coagulation and mental disorders. Rambam Maimonides Medical Journal </w:t>
           </w:r>
           <w:r>
             <w:rPr>
@@ -9241,21 +9390,21 @@
               <w:sz w:val="24"/>
               <w:szCs w:val="24"/>
             </w:rPr>
-            <w:t>7</w:t>
-          </w:r>
-          <w:r>
-            <w:rPr>
-              <w:rFonts w:eastAsia="Times New Roman"/>
-              <w:sz w:val="24"/>
-              <w:szCs w:val="24"/>
-            </w:rPr>
-            <w:t>, 71087–71098.</w:t>
+            <w:t>5</w:t>
+          </w:r>
+          <w:r>
+            <w:rPr>
+              <w:rFonts w:eastAsia="Times New Roman"/>
+              <w:sz w:val="24"/>
+              <w:szCs w:val="24"/>
+            </w:rPr>
+            <w:t>, e0036–e0036.</w:t>
           </w:r>
         </w:p>
         <w:p>
           <w:pPr>
             <w:bidi w:val="0"/>
-            <w:divId w:val="1738892063"/>
+            <w:divId w:val="1747993476"/>
             <w:rPr>
               <w:rFonts w:eastAsia="Times New Roman"/>
               <w:sz w:val="24"/>
@@ -9268,7 +9417,25 @@
               <w:sz w:val="24"/>
               <w:szCs w:val="24"/>
             </w:rPr>
-            <w:t xml:space="preserve">Kim, S.Y., Kim, H.N., Jeon, S.W., Lim, W.J., Kim, S.I., Lee, Y.J., Kim, S.Y., and Kim, Y.K. (2021). Association between genetic variants of the norepinephrine transporter gene (SLC6A2) and bipolar I disorder. Progress in Neuro-Psychopharmacology and Biological Psychiatry </w:t>
+            <w:t xml:space="preserve">Hu, J., Xu, J., Pang, L., Zhao, H., Li, F., Deng, Y., Liu, L., Lan, Y., Zhang, X., Zhao, T., et al. (2016). Systematically characterizing dysfunctional long intergenic non-coding RNAs in multiple brain regions of major psychosis. </w:t>
+          </w:r>
+          <w:proofErr w:type="spellStart"/>
+          <w:r>
+            <w:rPr>
+              <w:rFonts w:eastAsia="Times New Roman"/>
+              <w:sz w:val="24"/>
+              <w:szCs w:val="24"/>
+            </w:rPr>
+            <w:t>Oncotarget</w:t>
+          </w:r>
+          <w:proofErr w:type="spellEnd"/>
+          <w:r>
+            <w:rPr>
+              <w:rFonts w:eastAsia="Times New Roman"/>
+              <w:sz w:val="24"/>
+              <w:szCs w:val="24"/>
+            </w:rPr>
+            <w:t xml:space="preserve"> </w:t>
           </w:r>
           <w:r>
             <w:rPr>
@@ -9278,21 +9445,21 @@
               <w:sz w:val="24"/>
               <w:szCs w:val="24"/>
             </w:rPr>
-            <w:t>107</w:t>
-          </w:r>
-          <w:r>
-            <w:rPr>
-              <w:rFonts w:eastAsia="Times New Roman"/>
-              <w:sz w:val="24"/>
-              <w:szCs w:val="24"/>
-            </w:rPr>
-            <w:t>.</w:t>
+            <w:t>7</w:t>
+          </w:r>
+          <w:r>
+            <w:rPr>
+              <w:rFonts w:eastAsia="Times New Roman"/>
+              <w:sz w:val="24"/>
+              <w:szCs w:val="24"/>
+            </w:rPr>
+            <w:t>, 71087–71098.</w:t>
           </w:r>
         </w:p>
         <w:p>
           <w:pPr>
             <w:bidi w:val="0"/>
-            <w:divId w:val="806044131"/>
+            <w:divId w:val="1200123311"/>
             <w:rPr>
               <w:rFonts w:eastAsia="Times New Roman"/>
               <w:sz w:val="24"/>
@@ -9305,7 +9472,7 @@
               <w:sz w:val="24"/>
               <w:szCs w:val="24"/>
             </w:rPr>
-            <w:t xml:space="preserve">Love, M.I., Huber, W., and Anders, S. (2014). Moderated estimation of fold change and dispersion for RNA-seq data with DESeq2. Genome Biology </w:t>
+            <w:t xml:space="preserve">Kim, S.Y., Kim, H.N., Jeon, S.W., Lim, W.J., Kim, S.I., Lee, Y.J., Kim, S.Y., and Kim, Y.K. (2021). Association between genetic variants of the norepinephrine transporter gene (SLC6A2) and bipolar I disorder. Progress in Neuro-Psychopharmacology and Biological Psychiatry </w:t>
           </w:r>
           <w:r>
             <w:rPr>
@@ -9315,21 +9482,21 @@
               <w:sz w:val="24"/>
               <w:szCs w:val="24"/>
             </w:rPr>
-            <w:t>15</w:t>
-          </w:r>
-          <w:r>
-            <w:rPr>
-              <w:rFonts w:eastAsia="Times New Roman"/>
-              <w:sz w:val="24"/>
-              <w:szCs w:val="24"/>
-            </w:rPr>
-            <w:t>, 550.</w:t>
+            <w:t>107</w:t>
+          </w:r>
+          <w:r>
+            <w:rPr>
+              <w:rFonts w:eastAsia="Times New Roman"/>
+              <w:sz w:val="24"/>
+              <w:szCs w:val="24"/>
+            </w:rPr>
+            <w:t>.</w:t>
           </w:r>
         </w:p>
         <w:p>
           <w:pPr>
             <w:bidi w:val="0"/>
-            <w:divId w:val="1293559940"/>
+            <w:divId w:val="107554818"/>
             <w:rPr>
               <w:rFonts w:eastAsia="Times New Roman"/>
               <w:sz w:val="24"/>
@@ -9342,48 +9509,57 @@
               <w:sz w:val="24"/>
               <w:szCs w:val="24"/>
             </w:rPr>
-            <w:t>Medeiros, G.C., and Goes, F.S. (2022). Genome-wide association study biomarkers in bipolar disorder. In Biomarkers in Bipolar Disorders, (Elsevier), pp. 125–139.</w:t>
+            <w:t xml:space="preserve">Love, M.I., Huber, W., and Anders, S. (2014). Moderated estimation of fold change and dispersion for RNA-seq data with DESeq2. Genome Biology </w:t>
+          </w:r>
+          <w:r>
+            <w:rPr>
+              <w:rFonts w:eastAsia="Times New Roman"/>
+              <w:i/>
+              <w:iCs/>
+              <w:sz w:val="24"/>
+              <w:szCs w:val="24"/>
+            </w:rPr>
+            <w:t>15</w:t>
+          </w:r>
+          <w:r>
+            <w:rPr>
+              <w:rFonts w:eastAsia="Times New Roman"/>
+              <w:sz w:val="24"/>
+              <w:szCs w:val="24"/>
+            </w:rPr>
+            <w:t>, 550.</w:t>
           </w:r>
         </w:p>
         <w:p>
           <w:pPr>
             <w:bidi w:val="0"/>
-            <w:divId w:val="1905409609"/>
+            <w:divId w:val="2024477230"/>
             <w:rPr>
               <w:rFonts w:eastAsia="Times New Roman"/>
               <w:sz w:val="24"/>
               <w:szCs w:val="24"/>
             </w:rPr>
           </w:pPr>
-          <w:proofErr w:type="spellStart"/>
-          <w:r>
-            <w:rPr>
-              <w:rFonts w:eastAsia="Times New Roman"/>
-              <w:sz w:val="24"/>
-              <w:szCs w:val="24"/>
-            </w:rPr>
-            <w:t>Miklowitz</w:t>
-          </w:r>
-          <w:proofErr w:type="spellEnd"/>
-          <w:r>
-            <w:rPr>
-              <w:rFonts w:eastAsia="Times New Roman"/>
-              <w:sz w:val="24"/>
-              <w:szCs w:val="24"/>
-            </w:rPr>
-            <w:t>, D.J. (2008). Bipolar disorder : a family-focused treatment approach (Guilford Press).</w:t>
+          <w:r>
+            <w:rPr>
+              <w:rFonts w:eastAsia="Times New Roman"/>
+              <w:sz w:val="24"/>
+              <w:szCs w:val="24"/>
+            </w:rPr>
+            <w:t>Medeiros, G.C., and Goes, F.S. (2022). Genome-wide association study biomarkers in bipolar disorder. In Biomarkers in Bipolar Disorders, (Elsevier), pp. 125–139.</w:t>
           </w:r>
         </w:p>
         <w:p>
           <w:pPr>
             <w:bidi w:val="0"/>
-            <w:divId w:val="179860491"/>
+            <w:divId w:val="2013754273"/>
             <w:rPr>
               <w:rFonts w:eastAsia="Times New Roman"/>
               <w:sz w:val="24"/>
               <w:szCs w:val="24"/>
             </w:rPr>
           </w:pPr>
+          <w:proofErr w:type="spellStart"/>
           <w:r>
             <w:rPr>
               <w:rFonts w:eastAsia="Times New Roman"/>
@@ -9391,126 +9567,35 @@
               <w:szCs w:val="24"/>
             </w:rPr>
             <w:lastRenderedPageBreak/>
-            <w:t xml:space="preserve">Miller, J., and Black, D. (2020). Bipolar Disorder and Suicide: a Review. Current Psychiatry Reports </w:t>
-          </w:r>
-          <w:r>
-            <w:rPr>
-              <w:rFonts w:eastAsia="Times New Roman"/>
-              <w:i/>
-              <w:iCs/>
-              <w:sz w:val="24"/>
-              <w:szCs w:val="24"/>
-            </w:rPr>
-            <w:t>22</w:t>
-          </w:r>
-          <w:r>
-            <w:rPr>
-              <w:rFonts w:eastAsia="Times New Roman"/>
-              <w:sz w:val="24"/>
-              <w:szCs w:val="24"/>
-            </w:rPr>
-            <w:t>.</w:t>
+            <w:t>Miklowitz</w:t>
+          </w:r>
+          <w:proofErr w:type="spellEnd"/>
+          <w:r>
+            <w:rPr>
+              <w:rFonts w:eastAsia="Times New Roman"/>
+              <w:sz w:val="24"/>
+              <w:szCs w:val="24"/>
+            </w:rPr>
+            <w:t>, D.J. (2008). Bipolar disorder : a family-focused treatment approach (Guilford Press).</w:t>
           </w:r>
         </w:p>
         <w:p>
           <w:pPr>
             <w:bidi w:val="0"/>
-            <w:divId w:val="115568205"/>
+            <w:divId w:val="68625728"/>
             <w:rPr>
               <w:rFonts w:eastAsia="Times New Roman"/>
               <w:sz w:val="24"/>
               <w:szCs w:val="24"/>
             </w:rPr>
           </w:pPr>
-          <w:proofErr w:type="spellStart"/>
-          <w:r>
-            <w:rPr>
-              <w:rFonts w:eastAsia="Times New Roman"/>
-              <w:sz w:val="24"/>
-              <w:szCs w:val="24"/>
-            </w:rPr>
-            <w:t>Mootha</w:t>
-          </w:r>
-          <w:proofErr w:type="spellEnd"/>
-          <w:r>
-            <w:rPr>
-              <w:rFonts w:eastAsia="Times New Roman"/>
-              <w:sz w:val="24"/>
-              <w:szCs w:val="24"/>
-            </w:rPr>
-            <w:t xml:space="preserve">, V.K., Lindgren, C.M., Eriksson, K.-F., Subramanian, A., </w:t>
-          </w:r>
-          <w:proofErr w:type="spellStart"/>
-          <w:r>
-            <w:rPr>
-              <w:rFonts w:eastAsia="Times New Roman"/>
-              <w:sz w:val="24"/>
-              <w:szCs w:val="24"/>
-            </w:rPr>
-            <w:t>Sihag</w:t>
-          </w:r>
-          <w:proofErr w:type="spellEnd"/>
-          <w:r>
-            <w:rPr>
-              <w:rFonts w:eastAsia="Times New Roman"/>
-              <w:sz w:val="24"/>
-              <w:szCs w:val="24"/>
-            </w:rPr>
-            <w:t xml:space="preserve">, S., Lehar, J., </w:t>
-          </w:r>
-          <w:proofErr w:type="spellStart"/>
-          <w:r>
-            <w:rPr>
-              <w:rFonts w:eastAsia="Times New Roman"/>
-              <w:sz w:val="24"/>
-              <w:szCs w:val="24"/>
-            </w:rPr>
-            <w:t>Puigserver</w:t>
-          </w:r>
-          <w:proofErr w:type="spellEnd"/>
-          <w:r>
-            <w:rPr>
-              <w:rFonts w:eastAsia="Times New Roman"/>
-              <w:sz w:val="24"/>
-              <w:szCs w:val="24"/>
-            </w:rPr>
-            <w:t xml:space="preserve">, P., Carlsson, E., </w:t>
-          </w:r>
-          <w:proofErr w:type="spellStart"/>
-          <w:r>
-            <w:rPr>
-              <w:rFonts w:eastAsia="Times New Roman"/>
-              <w:sz w:val="24"/>
-              <w:szCs w:val="24"/>
-            </w:rPr>
-            <w:t>Ridderstråle</w:t>
-          </w:r>
-          <w:proofErr w:type="spellEnd"/>
-          <w:r>
-            <w:rPr>
-              <w:rFonts w:eastAsia="Times New Roman"/>
-              <w:sz w:val="24"/>
-              <w:szCs w:val="24"/>
-            </w:rPr>
-            <w:t xml:space="preserve">, M., </w:t>
-          </w:r>
-          <w:proofErr w:type="spellStart"/>
-          <w:r>
-            <w:rPr>
-              <w:rFonts w:eastAsia="Times New Roman"/>
-              <w:sz w:val="24"/>
-              <w:szCs w:val="24"/>
-            </w:rPr>
-            <w:t>Laurila</w:t>
-          </w:r>
-          <w:proofErr w:type="spellEnd"/>
-          <w:r>
-            <w:rPr>
-              <w:rFonts w:eastAsia="Times New Roman"/>
-              <w:sz w:val="24"/>
-              <w:szCs w:val="24"/>
-            </w:rPr>
-            <w:t xml:space="preserve">, E., et al. (2003). PGC-1α-responsive genes involved in oxidative phosphorylation are coordinately downregulated in human diabetes. Nature Genetics </w:t>
+          <w:r>
+            <w:rPr>
+              <w:rFonts w:eastAsia="Times New Roman"/>
+              <w:sz w:val="24"/>
+              <w:szCs w:val="24"/>
+            </w:rPr>
+            <w:t xml:space="preserve">Miller, J., and Black, D. (2020). Bipolar Disorder and Suicide: a Review. Current Psychiatry Reports </w:t>
           </w:r>
           <w:r>
             <w:rPr>
@@ -9520,35 +9605,27 @@
               <w:sz w:val="24"/>
               <w:szCs w:val="24"/>
             </w:rPr>
-            <w:t>34</w:t>
-          </w:r>
-          <w:r>
-            <w:rPr>
-              <w:rFonts w:eastAsia="Times New Roman"/>
-              <w:sz w:val="24"/>
-              <w:szCs w:val="24"/>
-            </w:rPr>
-            <w:t>, 267–273.</w:t>
+            <w:t>22</w:t>
+          </w:r>
+          <w:r>
+            <w:rPr>
+              <w:rFonts w:eastAsia="Times New Roman"/>
+              <w:sz w:val="24"/>
+              <w:szCs w:val="24"/>
+            </w:rPr>
+            <w:t>.</w:t>
           </w:r>
         </w:p>
         <w:p>
           <w:pPr>
             <w:bidi w:val="0"/>
-            <w:divId w:val="511726371"/>
+            <w:divId w:val="772700499"/>
             <w:rPr>
               <w:rFonts w:eastAsia="Times New Roman"/>
               <w:sz w:val="24"/>
               <w:szCs w:val="24"/>
             </w:rPr>
           </w:pPr>
-          <w:r>
-            <w:rPr>
-              <w:rFonts w:eastAsia="Times New Roman"/>
-              <w:sz w:val="24"/>
-              <w:szCs w:val="24"/>
-            </w:rPr>
-            <w:t xml:space="preserve">Moreno, C., </w:t>
-          </w:r>
           <w:proofErr w:type="spellStart"/>
           <w:r>
             <w:rPr>
@@ -9556,7 +9633,7 @@
               <w:sz w:val="24"/>
               <w:szCs w:val="24"/>
             </w:rPr>
-            <w:t>Laje</w:t>
+            <w:t>Mootha</w:t>
           </w:r>
           <w:proofErr w:type="spellEnd"/>
           <w:r>
@@ -9565,7 +9642,7 @@
               <w:sz w:val="24"/>
               <w:szCs w:val="24"/>
             </w:rPr>
-            <w:t xml:space="preserve">, G., Blanco, C., Jiang, H., Schmidt, A.B., and </w:t>
+            <w:t xml:space="preserve">, V.K., Lindgren, C.M., Eriksson, K.-F., Subramanian, A., </w:t>
           </w:r>
           <w:proofErr w:type="spellStart"/>
           <w:r>
@@ -9574,7 +9651,7 @@
               <w:sz w:val="24"/>
               <w:szCs w:val="24"/>
             </w:rPr>
-            <w:t>Olfson</w:t>
+            <w:t>Sihag</w:t>
           </w:r>
           <w:proofErr w:type="spellEnd"/>
           <w:r>
@@ -9583,7 +9660,61 @@
               <w:sz w:val="24"/>
               <w:szCs w:val="24"/>
             </w:rPr>
-            <w:t xml:space="preserve">, M. (2007). National Trends in the Outpatient Diagnosis and Treatment of Bipolar Disorder in Youth. Archives of General Psychiatry </w:t>
+            <w:t xml:space="preserve">, S., Lehar, J., </w:t>
+          </w:r>
+          <w:proofErr w:type="spellStart"/>
+          <w:r>
+            <w:rPr>
+              <w:rFonts w:eastAsia="Times New Roman"/>
+              <w:sz w:val="24"/>
+              <w:szCs w:val="24"/>
+            </w:rPr>
+            <w:t>Puigserver</w:t>
+          </w:r>
+          <w:proofErr w:type="spellEnd"/>
+          <w:r>
+            <w:rPr>
+              <w:rFonts w:eastAsia="Times New Roman"/>
+              <w:sz w:val="24"/>
+              <w:szCs w:val="24"/>
+            </w:rPr>
+            <w:t xml:space="preserve">, P., Carlsson, E., </w:t>
+          </w:r>
+          <w:proofErr w:type="spellStart"/>
+          <w:r>
+            <w:rPr>
+              <w:rFonts w:eastAsia="Times New Roman"/>
+              <w:sz w:val="24"/>
+              <w:szCs w:val="24"/>
+            </w:rPr>
+            <w:t>Ridderstråle</w:t>
+          </w:r>
+          <w:proofErr w:type="spellEnd"/>
+          <w:r>
+            <w:rPr>
+              <w:rFonts w:eastAsia="Times New Roman"/>
+              <w:sz w:val="24"/>
+              <w:szCs w:val="24"/>
+            </w:rPr>
+            <w:t xml:space="preserve">, M., </w:t>
+          </w:r>
+          <w:proofErr w:type="spellStart"/>
+          <w:r>
+            <w:rPr>
+              <w:rFonts w:eastAsia="Times New Roman"/>
+              <w:sz w:val="24"/>
+              <w:szCs w:val="24"/>
+            </w:rPr>
+            <w:t>Laurila</w:t>
+          </w:r>
+          <w:proofErr w:type="spellEnd"/>
+          <w:r>
+            <w:rPr>
+              <w:rFonts w:eastAsia="Times New Roman"/>
+              <w:sz w:val="24"/>
+              <w:szCs w:val="24"/>
+            </w:rPr>
+            <w:t xml:space="preserve">, E., et al. (2003). PGC-1α-responsive genes involved in oxidative phosphorylation are coordinately downregulated in human diabetes. Nature Genetics </w:t>
           </w:r>
           <w:r>
             <w:rPr>
@@ -9593,21 +9724,21 @@
               <w:sz w:val="24"/>
               <w:szCs w:val="24"/>
             </w:rPr>
-            <w:t>64</w:t>
-          </w:r>
-          <w:r>
-            <w:rPr>
-              <w:rFonts w:eastAsia="Times New Roman"/>
-              <w:sz w:val="24"/>
-              <w:szCs w:val="24"/>
-            </w:rPr>
-            <w:t>, 1032–1039.</w:t>
+            <w:t>34</w:t>
+          </w:r>
+          <w:r>
+            <w:rPr>
+              <w:rFonts w:eastAsia="Times New Roman"/>
+              <w:sz w:val="24"/>
+              <w:szCs w:val="24"/>
+            </w:rPr>
+            <w:t>, 267–273.</w:t>
           </w:r>
         </w:p>
         <w:p>
           <w:pPr>
             <w:bidi w:val="0"/>
-            <w:divId w:val="174348918"/>
+            <w:divId w:val="575751400"/>
             <w:rPr>
               <w:rFonts w:eastAsia="Times New Roman"/>
               <w:sz w:val="24"/>
@@ -9620,7 +9751,7 @@
               <w:sz w:val="24"/>
               <w:szCs w:val="24"/>
             </w:rPr>
-            <w:t>Müller-</w:t>
+            <w:t xml:space="preserve">Moreno, C., </w:t>
           </w:r>
           <w:proofErr w:type="spellStart"/>
           <w:r>
@@ -9629,7 +9760,7 @@
               <w:sz w:val="24"/>
               <w:szCs w:val="24"/>
             </w:rPr>
-            <w:t>Oerlinghausen</w:t>
+            <w:t>Laje</w:t>
           </w:r>
           <w:proofErr w:type="spellEnd"/>
           <w:r>
@@ -9638,7 +9769,7 @@
               <w:sz w:val="24"/>
               <w:szCs w:val="24"/>
             </w:rPr>
-            <w:t xml:space="preserve">, B., </w:t>
+            <w:t xml:space="preserve">, G., Blanco, C., Jiang, H., Schmidt, A.B., and </w:t>
           </w:r>
           <w:proofErr w:type="spellStart"/>
           <w:r>
@@ -9647,7 +9778,7 @@
               <w:sz w:val="24"/>
               <w:szCs w:val="24"/>
             </w:rPr>
-            <w:t>Berghöfer</w:t>
+            <w:t>Olfson</w:t>
           </w:r>
           <w:proofErr w:type="spellEnd"/>
           <w:r>
@@ -9656,7 +9787,7 @@
               <w:sz w:val="24"/>
               <w:szCs w:val="24"/>
             </w:rPr>
-            <w:t xml:space="preserve">, A., and Bauer, M. (2002). Bipolar disorder. The Lancet </w:t>
+            <w:t xml:space="preserve">, M. (2007). National Trends in the Outpatient Diagnosis and Treatment of Bipolar Disorder in Youth. Archives of General Psychiatry </w:t>
           </w:r>
           <w:r>
             <w:rPr>
@@ -9666,27 +9797,35 @@
               <w:sz w:val="24"/>
               <w:szCs w:val="24"/>
             </w:rPr>
-            <w:t>359</w:t>
-          </w:r>
-          <w:r>
-            <w:rPr>
-              <w:rFonts w:eastAsia="Times New Roman"/>
-              <w:sz w:val="24"/>
-              <w:szCs w:val="24"/>
-            </w:rPr>
-            <w:t>, 241–247.</w:t>
+            <w:t>64</w:t>
+          </w:r>
+          <w:r>
+            <w:rPr>
+              <w:rFonts w:eastAsia="Times New Roman"/>
+              <w:sz w:val="24"/>
+              <w:szCs w:val="24"/>
+            </w:rPr>
+            <w:t>, 1032–1039.</w:t>
           </w:r>
         </w:p>
         <w:p>
           <w:pPr>
             <w:bidi w:val="0"/>
-            <w:divId w:val="186990910"/>
+            <w:divId w:val="241841325"/>
             <w:rPr>
               <w:rFonts w:eastAsia="Times New Roman"/>
               <w:sz w:val="24"/>
               <w:szCs w:val="24"/>
             </w:rPr>
           </w:pPr>
+          <w:r>
+            <w:rPr>
+              <w:rFonts w:eastAsia="Times New Roman"/>
+              <w:sz w:val="24"/>
+              <w:szCs w:val="24"/>
+            </w:rPr>
+            <w:t>Müller-</w:t>
+          </w:r>
           <w:proofErr w:type="spellStart"/>
           <w:r>
             <w:rPr>
@@ -9694,7 +9833,7 @@
               <w:sz w:val="24"/>
               <w:szCs w:val="24"/>
             </w:rPr>
-            <w:t>Oraki</w:t>
+            <w:t>Oerlinghausen</w:t>
           </w:r>
           <w:proofErr w:type="spellEnd"/>
           <w:r>
@@ -9703,7 +9842,7 @@
               <w:sz w:val="24"/>
               <w:szCs w:val="24"/>
             </w:rPr>
-            <w:t xml:space="preserve"> </w:t>
+            <w:t xml:space="preserve">, B., </w:t>
           </w:r>
           <w:proofErr w:type="spellStart"/>
           <w:r>
@@ -9712,7 +9851,7 @@
               <w:sz w:val="24"/>
               <w:szCs w:val="24"/>
             </w:rPr>
-            <w:t>Kohshour</w:t>
+            <w:t>Berghöfer</w:t>
           </w:r>
           <w:proofErr w:type="spellEnd"/>
           <w:r>
@@ -9721,43 +9860,7 @@
               <w:sz w:val="24"/>
               <w:szCs w:val="24"/>
             </w:rPr>
-            <w:t xml:space="preserve">, M., </w:t>
-          </w:r>
-          <w:proofErr w:type="spellStart"/>
-          <w:r>
-            <w:rPr>
-              <w:rFonts w:eastAsia="Times New Roman"/>
-              <w:sz w:val="24"/>
-              <w:szCs w:val="24"/>
-            </w:rPr>
-            <w:t>Papiol</w:t>
-          </w:r>
-          <w:proofErr w:type="spellEnd"/>
-          <w:r>
-            <w:rPr>
-              <w:rFonts w:eastAsia="Times New Roman"/>
-              <w:sz w:val="24"/>
-              <w:szCs w:val="24"/>
-            </w:rPr>
-            <w:t xml:space="preserve">, S., Ching, C.R.K., and Schulze, T.G. (2022). Genomic and neuroimaging approaches to bipolar disorder. </w:t>
-          </w:r>
-          <w:proofErr w:type="spellStart"/>
-          <w:r>
-            <w:rPr>
-              <w:rFonts w:eastAsia="Times New Roman"/>
-              <w:sz w:val="24"/>
-              <w:szCs w:val="24"/>
-            </w:rPr>
-            <w:t>BJPsych</w:t>
-          </w:r>
-          <w:proofErr w:type="spellEnd"/>
-          <w:r>
-            <w:rPr>
-              <w:rFonts w:eastAsia="Times New Roman"/>
-              <w:sz w:val="24"/>
-              <w:szCs w:val="24"/>
-            </w:rPr>
-            <w:t xml:space="preserve"> Open </w:t>
+            <w:t xml:space="preserve">, A., and Bauer, M. (2002). Bipolar disorder. The Lancet </w:t>
           </w:r>
           <w:r>
             <w:rPr>
@@ -9767,34 +9870,98 @@
               <w:sz w:val="24"/>
               <w:szCs w:val="24"/>
             </w:rPr>
-            <w:t>8</w:t>
-          </w:r>
-          <w:r>
-            <w:rPr>
-              <w:rFonts w:eastAsia="Times New Roman"/>
-              <w:sz w:val="24"/>
-              <w:szCs w:val="24"/>
-            </w:rPr>
-            <w:t>, e36.</w:t>
+            <w:t>359</w:t>
+          </w:r>
+          <w:r>
+            <w:rPr>
+              <w:rFonts w:eastAsia="Times New Roman"/>
+              <w:sz w:val="24"/>
+              <w:szCs w:val="24"/>
+            </w:rPr>
+            <w:t>, 241–247.</w:t>
           </w:r>
         </w:p>
         <w:p>
           <w:pPr>
             <w:bidi w:val="0"/>
-            <w:divId w:val="242418726"/>
+            <w:divId w:val="1987779937"/>
             <w:rPr>
               <w:rFonts w:eastAsia="Times New Roman"/>
               <w:sz w:val="24"/>
               <w:szCs w:val="24"/>
             </w:rPr>
           </w:pPr>
-          <w:r>
-            <w:rPr>
-              <w:rFonts w:eastAsia="Times New Roman"/>
-              <w:sz w:val="24"/>
-              <w:szCs w:val="24"/>
-            </w:rPr>
-            <w:t xml:space="preserve">Phillips, M.L., and Kupfer, D.J. (2013). Bipolar disorder diagnosis: challenges and future directions. The Lancet </w:t>
+          <w:proofErr w:type="spellStart"/>
+          <w:r>
+            <w:rPr>
+              <w:rFonts w:eastAsia="Times New Roman"/>
+              <w:sz w:val="24"/>
+              <w:szCs w:val="24"/>
+            </w:rPr>
+            <w:t>Oraki</w:t>
+          </w:r>
+          <w:proofErr w:type="spellEnd"/>
+          <w:r>
+            <w:rPr>
+              <w:rFonts w:eastAsia="Times New Roman"/>
+              <w:sz w:val="24"/>
+              <w:szCs w:val="24"/>
+            </w:rPr>
+            <w:t xml:space="preserve"> </w:t>
+          </w:r>
+          <w:proofErr w:type="spellStart"/>
+          <w:r>
+            <w:rPr>
+              <w:rFonts w:eastAsia="Times New Roman"/>
+              <w:sz w:val="24"/>
+              <w:szCs w:val="24"/>
+            </w:rPr>
+            <w:t>Kohshour</w:t>
+          </w:r>
+          <w:proofErr w:type="spellEnd"/>
+          <w:r>
+            <w:rPr>
+              <w:rFonts w:eastAsia="Times New Roman"/>
+              <w:sz w:val="24"/>
+              <w:szCs w:val="24"/>
+            </w:rPr>
+            <w:t xml:space="preserve">, M., </w:t>
+          </w:r>
+          <w:proofErr w:type="spellStart"/>
+          <w:r>
+            <w:rPr>
+              <w:rFonts w:eastAsia="Times New Roman"/>
+              <w:sz w:val="24"/>
+              <w:szCs w:val="24"/>
+            </w:rPr>
+            <w:t>Papiol</w:t>
+          </w:r>
+          <w:proofErr w:type="spellEnd"/>
+          <w:r>
+            <w:rPr>
+              <w:rFonts w:eastAsia="Times New Roman"/>
+              <w:sz w:val="24"/>
+              <w:szCs w:val="24"/>
+            </w:rPr>
+            <w:t xml:space="preserve">, S., Ching, C.R.K., and Schulze, T.G. (2022). Genomic and neuroimaging approaches to bipolar disorder. </w:t>
+          </w:r>
+          <w:proofErr w:type="spellStart"/>
+          <w:r>
+            <w:rPr>
+              <w:rFonts w:eastAsia="Times New Roman"/>
+              <w:sz w:val="24"/>
+              <w:szCs w:val="24"/>
+            </w:rPr>
+            <w:t>BJPsych</w:t>
+          </w:r>
+          <w:proofErr w:type="spellEnd"/>
+          <w:r>
+            <w:rPr>
+              <w:rFonts w:eastAsia="Times New Roman"/>
+              <w:sz w:val="24"/>
+              <w:szCs w:val="24"/>
+            </w:rPr>
+            <w:t xml:space="preserve"> Open </w:t>
           </w:r>
           <w:r>
             <w:rPr>
@@ -9804,21 +9971,21 @@
               <w:sz w:val="24"/>
               <w:szCs w:val="24"/>
             </w:rPr>
-            <w:t>381</w:t>
-          </w:r>
-          <w:r>
-            <w:rPr>
-              <w:rFonts w:eastAsia="Times New Roman"/>
-              <w:sz w:val="24"/>
-              <w:szCs w:val="24"/>
-            </w:rPr>
-            <w:t>, 1663–1671.</w:t>
+            <w:t>8</w:t>
+          </w:r>
+          <w:r>
+            <w:rPr>
+              <w:rFonts w:eastAsia="Times New Roman"/>
+              <w:sz w:val="24"/>
+              <w:szCs w:val="24"/>
+            </w:rPr>
+            <w:t>, e36.</w:t>
           </w:r>
         </w:p>
         <w:p>
           <w:pPr>
             <w:bidi w:val="0"/>
-            <w:divId w:val="549417483"/>
+            <w:divId w:val="343480680"/>
             <w:rPr>
               <w:rFonts w:eastAsia="Times New Roman"/>
               <w:sz w:val="24"/>
@@ -9831,7 +9998,7 @@
               <w:sz w:val="24"/>
               <w:szCs w:val="24"/>
             </w:rPr>
-            <w:t xml:space="preserve">Rowland, T.A., and Marwaha, S. (2018). Epidemiology and risk factors for bipolar disorder. Therapeutic Advances in Psychopharmacology </w:t>
+            <w:t xml:space="preserve">Phillips, M.L., and Kupfer, D.J. (2013). Bipolar disorder diagnosis: challenges and future directions. The Lancet </w:t>
           </w:r>
           <w:r>
             <w:rPr>
@@ -9841,50 +10008,87 @@
               <w:sz w:val="24"/>
               <w:szCs w:val="24"/>
             </w:rPr>
-            <w:t>8</w:t>
-          </w:r>
-          <w:r>
-            <w:rPr>
-              <w:rFonts w:eastAsia="Times New Roman"/>
-              <w:sz w:val="24"/>
-              <w:szCs w:val="24"/>
-            </w:rPr>
-            <w:t>, 251–269.</w:t>
+            <w:t>381</w:t>
+          </w:r>
+          <w:r>
+            <w:rPr>
+              <w:rFonts w:eastAsia="Times New Roman"/>
+              <w:sz w:val="24"/>
+              <w:szCs w:val="24"/>
+            </w:rPr>
+            <w:t>, 1663–1671.</w:t>
           </w:r>
         </w:p>
         <w:p>
           <w:pPr>
             <w:bidi w:val="0"/>
-            <w:divId w:val="1113014330"/>
+            <w:divId w:val="697581256"/>
             <w:rPr>
               <w:rFonts w:eastAsia="Times New Roman"/>
               <w:sz w:val="24"/>
               <w:szCs w:val="24"/>
             </w:rPr>
           </w:pPr>
-          <w:proofErr w:type="spellStart"/>
-          <w:r>
-            <w:rPr>
-              <w:rFonts w:eastAsia="Times New Roman"/>
-              <w:sz w:val="24"/>
-              <w:szCs w:val="24"/>
-            </w:rPr>
-            <w:t>Salagre</w:t>
-          </w:r>
-          <w:proofErr w:type="spellEnd"/>
-          <w:r>
-            <w:rPr>
-              <w:rFonts w:eastAsia="Times New Roman"/>
-              <w:sz w:val="24"/>
-              <w:szCs w:val="24"/>
-            </w:rPr>
-            <w:t>, E., and Vieta, E. (2022). Biomarkers in bipolar disorder: an overview. In Biomarkers in Bipolar Disorders, (Elsevier), pp. 1–18.</w:t>
+          <w:r>
+            <w:rPr>
+              <w:rFonts w:eastAsia="Times New Roman"/>
+              <w:sz w:val="24"/>
+              <w:szCs w:val="24"/>
+            </w:rPr>
+            <w:t xml:space="preserve">Rowland, T.A., and Marwaha, S. (2018). Epidemiology and risk factors for bipolar disorder. Therapeutic Advances in Psychopharmacology </w:t>
+          </w:r>
+          <w:r>
+            <w:rPr>
+              <w:rFonts w:eastAsia="Times New Roman"/>
+              <w:i/>
+              <w:iCs/>
+              <w:sz w:val="24"/>
+              <w:szCs w:val="24"/>
+            </w:rPr>
+            <w:t>8</w:t>
+          </w:r>
+          <w:r>
+            <w:rPr>
+              <w:rFonts w:eastAsia="Times New Roman"/>
+              <w:sz w:val="24"/>
+              <w:szCs w:val="24"/>
+            </w:rPr>
+            <w:t>, 251–269.</w:t>
           </w:r>
         </w:p>
         <w:p>
           <w:pPr>
             <w:bidi w:val="0"/>
-            <w:divId w:val="279335740"/>
+            <w:divId w:val="575213550"/>
+            <w:rPr>
+              <w:rFonts w:eastAsia="Times New Roman"/>
+              <w:sz w:val="24"/>
+              <w:szCs w:val="24"/>
+            </w:rPr>
+          </w:pPr>
+          <w:proofErr w:type="spellStart"/>
+          <w:r>
+            <w:rPr>
+              <w:rFonts w:eastAsia="Times New Roman"/>
+              <w:sz w:val="24"/>
+              <w:szCs w:val="24"/>
+            </w:rPr>
+            <w:t>Salagre</w:t>
+          </w:r>
+          <w:proofErr w:type="spellEnd"/>
+          <w:r>
+            <w:rPr>
+              <w:rFonts w:eastAsia="Times New Roman"/>
+              <w:sz w:val="24"/>
+              <w:szCs w:val="24"/>
+            </w:rPr>
+            <w:t>, E., and Vieta, E. (2022). Biomarkers in bipolar disorder: an overview. In Biomarkers in Bipolar Disorders, (Elsevier), pp. 1–18.</w:t>
+          </w:r>
+        </w:p>
+        <w:p>
+          <w:pPr>
+            <w:bidi w:val="0"/>
+            <w:divId w:val="575745361"/>
             <w:rPr>
               <w:rFonts w:eastAsia="Times New Roman"/>
               <w:sz w:val="24"/>
@@ -9958,9 +10162,9 @@
         </w:p>
       </w:sdtContent>
     </w:sdt>
-    <w:bookmarkEnd w:id="14" w:displacedByCustomXml="prev"/>
+    <w:bookmarkEnd w:id="13" w:displacedByCustomXml="prev"/>
     <w:sectPr>
-      <w:headerReference w:type="default" r:id="rId47"/>
+      <w:headerReference w:type="default" r:id="rId45"/>
       <w:pgSz w:w="11906" w:h="16838"/>
       <w:pgMar w:top="1440" w:right="1440" w:bottom="1440" w:left="1440" w:header="709" w:footer="709" w:gutter="0"/>
       <w:cols w:space="708"/>
@@ -10195,93 +10399,33 @@
       </w:r>
     </w:p>
   </w:comment>
-  <w:comment w:id="11" w:author="Ziv Cohen" w:date="2022-03-13T00:28:00Z" w:initials="ZC">
-    <w:p>
-      <w:pPr>
-        <w:pStyle w:val="CommentText"/>
-        <w:rPr>
-          <w:rtl/>
-        </w:rPr>
-      </w:pPr>
-      <w:r>
-        <w:rPr>
-          <w:rStyle w:val="CommentReference"/>
-        </w:rPr>
-        <w:annotationRef/>
-      </w:r>
-      <w:r>
-        <w:rPr>
-          <w:rFonts w:hint="cs"/>
-          <w:rtl/>
-        </w:rPr>
-        <w:t xml:space="preserve">לצלילי </w:t>
-      </w:r>
-      <w:r>
-        <w:t>let it go</w:t>
-      </w:r>
-      <w:r>
-        <w:rPr>
-          <w:rFonts w:hint="cs"/>
-          <w:rtl/>
-        </w:rPr>
-        <w:t>:</w:t>
-      </w:r>
-    </w:p>
-    <w:p>
-      <w:pPr>
-        <w:pStyle w:val="CommentText"/>
-        <w:rPr>
-          <w:rtl/>
-        </w:rPr>
-      </w:pPr>
-      <w:r>
-        <w:rPr>
-          <w:rFonts w:hint="cs"/>
-          <w:rtl/>
-        </w:rPr>
-        <w:t>לשכתב! לערוך!</w:t>
-      </w:r>
-    </w:p>
+  <w:comment w:id="11" w:author="Ziv Cohen" w:date="2022-03-12T23:16:00Z" w:initials="ZC">
     <w:p>
       <w:pPr>
         <w:pStyle w:val="CommentText"/>
       </w:pPr>
       <w:r>
         <w:rPr>
+          <w:rStyle w:val="CommentReference"/>
+        </w:rPr>
+        <w:annotationRef/>
+      </w:r>
+      <w:r>
+        <w:rPr>
           <w:rFonts w:hint="cs"/>
           <w:rtl/>
         </w:rPr>
-        <w:t>תכו אותי עם מערוך!</w:t>
+        <w:t>לתקן בהתאם לתוצאות ה-</w:t>
+      </w:r>
+      <w:r>
+        <w:rPr>
+          <w:rFonts w:hint="cs"/>
+        </w:rPr>
+        <w:t>GSEA</w:t>
       </w:r>
     </w:p>
   </w:comment>
-  <w:comment w:id="12" w:author="Ziv Cohen" w:date="2022-03-12T23:16:00Z" w:initials="ZC">
-    <w:p>
-      <w:pPr>
-        <w:pStyle w:val="CommentText"/>
-      </w:pPr>
-      <w:r>
-        <w:rPr>
-          <w:rStyle w:val="CommentReference"/>
-        </w:rPr>
-        <w:annotationRef/>
-      </w:r>
-      <w:r>
-        <w:rPr>
-          <w:rFonts w:hint="cs"/>
-          <w:rtl/>
-        </w:rPr>
-        <w:t>לתקן בהתאם לתוצאות ה-</w:t>
-      </w:r>
-      <w:r>
-        <w:rPr>
-          <w:rFonts w:hint="cs"/>
-        </w:rPr>
-        <w:t>GSEA</w:t>
-      </w:r>
-    </w:p>
-  </w:comment>
-  <w:comment w:id="13" w:author="Ziv Cohen" w:date="2022-03-12T23:06:00Z" w:initials="ZC">
+  <w:comment w:id="12" w:author="Ziv Cohen" w:date="2022-03-12T23:06:00Z" w:initials="ZC">
     <w:p>
       <w:pPr>
         <w:pStyle w:val="CommentText"/>
@@ -10323,7 +10467,6 @@
   <w15:commentEx w15:paraId="4A2CB9D9" w15:done="0"/>
   <w15:commentEx w15:paraId="1FC1ED60" w15:done="0"/>
   <w15:commentEx w15:paraId="6DBC3A23" w15:done="0"/>
-  <w15:commentEx w15:paraId="4D2CCCD0" w15:done="0"/>
   <w15:commentEx w15:paraId="2F58A8D0" w15:done="0"/>
   <w15:commentEx w15:paraId="3A665DF0" w15:done="0"/>
 </w15:commentsEx>
@@ -10339,7 +10482,6 @@
   <w16cex:commentExtensible w16cex:durableId="25D65FB5" w16cex:dateUtc="2022-03-11T21:54:00Z"/>
   <w16cex:commentExtensible w16cex:durableId="25D719C9" w16cex:dateUtc="2022-03-12T11:08:00Z"/>
   <w16cex:commentExtensible w16cex:durableId="25D776BF" w16cex:dateUtc="2022-03-12T17:45:00Z"/>
-  <w16cex:commentExtensible w16cex:durableId="25D7B94B" w16cex:dateUtc="2022-03-12T22:28:00Z"/>
   <w16cex:commentExtensible w16cex:durableId="25D7A839" w16cex:dateUtc="2022-03-12T21:16:00Z"/>
   <w16cex:commentExtensible w16cex:durableId="25D7A5E1" w16cex:dateUtc="2022-03-12T21:06:00Z"/>
 </w16cex:commentsExtensible>
@@ -10355,7 +10497,6 @@
   <w16cid:commentId w16cid:paraId="4A2CB9D9" w16cid:durableId="25D65FB5"/>
   <w16cid:commentId w16cid:paraId="1FC1ED60" w16cid:durableId="25D719C9"/>
   <w16cid:commentId w16cid:paraId="6DBC3A23" w16cid:durableId="25D776BF"/>
-  <w16cid:commentId w16cid:paraId="4D2CCCD0" w16cid:durableId="25D7B94B"/>
   <w16cid:commentId w16cid:paraId="2F58A8D0" w16cid:durableId="25D7A839"/>
   <w16cid:commentId w16cid:paraId="3A665DF0" w16cid:durableId="25D7A5E1"/>
 </w16cid:commentsIds>
@@ -10580,8 +10721,100 @@
       </w:rPr>
     </w:lvl>
   </w:abstractNum>
+  <w:abstractNum w:abstractNumId="1" w15:restartNumberingAfterBreak="0">
+    <w:nsid w:val="506D23BD"/>
+    <w:multiLevelType w:val="hybridMultilevel"/>
+    <w:tmpl w:val="77C05BF0"/>
+    <w:lvl w:ilvl="0" w:tplc="04090015">
+      <w:start w:val="1"/>
+      <w:numFmt w:val="upperLetter"/>
+      <w:lvlText w:val="%1."/>
+      <w:lvlJc w:val="left"/>
+      <w:pPr>
+        <w:ind w:left="720" w:hanging="360"/>
+      </w:pPr>
+      <w:rPr>
+        <w:rFonts w:hint="default"/>
+      </w:rPr>
+    </w:lvl>
+    <w:lvl w:ilvl="1" w:tplc="04090019" w:tentative="1">
+      <w:start w:val="1"/>
+      <w:numFmt w:val="lowerLetter"/>
+      <w:lvlText w:val="%2."/>
+      <w:lvlJc w:val="left"/>
+      <w:pPr>
+        <w:ind w:left="1440" w:hanging="360"/>
+      </w:pPr>
+    </w:lvl>
+    <w:lvl w:ilvl="2" w:tplc="0409001B" w:tentative="1">
+      <w:start w:val="1"/>
+      <w:numFmt w:val="lowerRoman"/>
+      <w:lvlText w:val="%3."/>
+      <w:lvlJc w:val="right"/>
+      <w:pPr>
+        <w:ind w:left="2160" w:hanging="180"/>
+      </w:pPr>
+    </w:lvl>
+    <w:lvl w:ilvl="3" w:tplc="0409000F" w:tentative="1">
+      <w:start w:val="1"/>
+      <w:numFmt w:val="decimal"/>
+      <w:lvlText w:val="%4."/>
+      <w:lvlJc w:val="left"/>
+      <w:pPr>
+        <w:ind w:left="2880" w:hanging="360"/>
+      </w:pPr>
+    </w:lvl>
+    <w:lvl w:ilvl="4" w:tplc="04090019" w:tentative="1">
+      <w:start w:val="1"/>
+      <w:numFmt w:val="lowerLetter"/>
+      <w:lvlText w:val="%5."/>
+      <w:lvlJc w:val="left"/>
+      <w:pPr>
+        <w:ind w:left="3600" w:hanging="360"/>
+      </w:pPr>
+    </w:lvl>
+    <w:lvl w:ilvl="5" w:tplc="0409001B" w:tentative="1">
+      <w:start w:val="1"/>
+      <w:numFmt w:val="lowerRoman"/>
+      <w:lvlText w:val="%6."/>
+      <w:lvlJc w:val="right"/>
+      <w:pPr>
+        <w:ind w:left="4320" w:hanging="180"/>
+      </w:pPr>
+    </w:lvl>
+    <w:lvl w:ilvl="6" w:tplc="0409000F" w:tentative="1">
+      <w:start w:val="1"/>
+      <w:numFmt w:val="decimal"/>
+      <w:lvlText w:val="%7."/>
+      <w:lvlJc w:val="left"/>
+      <w:pPr>
+        <w:ind w:left="5040" w:hanging="360"/>
+      </w:pPr>
+    </w:lvl>
+    <w:lvl w:ilvl="7" w:tplc="04090019" w:tentative="1">
+      <w:start w:val="1"/>
+      <w:numFmt w:val="lowerLetter"/>
+      <w:lvlText w:val="%8."/>
+      <w:lvlJc w:val="left"/>
+      <w:pPr>
+        <w:ind w:left="5760" w:hanging="360"/>
+      </w:pPr>
+    </w:lvl>
+    <w:lvl w:ilvl="8" w:tplc="0409001B" w:tentative="1">
+      <w:start w:val="1"/>
+      <w:numFmt w:val="lowerRoman"/>
+      <w:lvlText w:val="%9."/>
+      <w:lvlJc w:val="right"/>
+      <w:pPr>
+        <w:ind w:left="6480" w:hanging="180"/>
+      </w:pPr>
+    </w:lvl>
+  </w:abstractNum>
   <w:num w:numId="1">
     <w:abstractNumId w:val="0"/>
+  </w:num>
+  <w:num w:numId="2">
+    <w:abstractNumId w:val="1"/>
   </w:num>
 </w:numbering>
 </file>
@@ -11617,6 +11850,7 @@
     <w:rsid w:val="00246EE0"/>
     <w:rsid w:val="003228A6"/>
     <w:rsid w:val="003935B8"/>
+    <w:rsid w:val="00435CC4"/>
     <w:rsid w:val="004613B7"/>
     <w:rsid w:val="005F4D2C"/>
     <w:rsid w:val="00630CF4"/>
@@ -11627,6 +11861,7 @@
     <w:rsid w:val="00701BFD"/>
     <w:rsid w:val="00736216"/>
     <w:rsid w:val="007524B1"/>
+    <w:rsid w:val="007A31F8"/>
     <w:rsid w:val="007E33C2"/>
     <w:rsid w:val="008C450E"/>
     <w:rsid w:val="00927AAE"/>
@@ -12461,7 +12696,7 @@
     <we:reference id="wa104382081" version="1.35.0.0" store="he-IL" storeType="OMEX"/>
   </we:alternateReferences>
   <we:properties>
-    <we:property name="MENDELEY_CITATIONS" value="[{&quot;citationID&quot;:&quot;MENDELEY_CITATION_72d01c90-5461-487c-8a5f-57d7e8cc3068&quot;,&quot;properties&quot;:{&quot;noteIndex&quot;:0},&quot;isEdited&quot;:false,&quot;manualOverride&quot;:{&quot;isManuallyOverridden&quot;:false,&quot;citeprocText&quot;:&quot;(Rowland and Marwaha, 2018)&quot;,&quot;manualOverrideText&quot;:&quot;&quot;},&quot;citationItems&quot;:[{&quot;id&quot;:&quot;a53bfb83-c4ca-3219-9e58-5b76a98ae36f&quot;,&quot;itemData&quot;:{&quot;type&quot;:&quot;article-journal&quot;,&quot;id&quot;:&quot;a53bfb83-c4ca-3219-9e58-5b76a98ae36f&quot;,&quot;title&quot;:&quot;Epidemiology and risk factors for bipolar disorder&quot;,&quot;author&quot;:[{&quot;family&quot;:&quot;Rowland&quot;,&quot;given&quot;:&quot;Tobias A.&quot;,&quot;parse-names&quot;:false,&quot;dropping-particle&quot;:&quot;&quot;,&quot;non-dropping-particle&quot;:&quot;&quot;},{&quot;family&quot;:&quot;Marwaha&quot;,&quot;given&quot;:&quot;Steven&quot;,&quot;parse-names&quot;:false,&quot;dropping-particle&quot;:&quot;&quot;,&quot;non-dropping-particle&quot;:&quot;&quot;}],&quot;container-title&quot;:&quot;Therapeutic Advances in Psychopharmacology&quot;,&quot;DOI&quot;:&quot;10.1177/2045125318769235&quot;,&quot;ISSN&quot;:&quot;2045-1253&quot;,&quot;PMID&quot;:&quot;30181867&quot;,&quot;issued&quot;:{&quot;date-parts&quot;:[[2018,9]]},&quot;page&quot;:&quot;251-269&quot;,&quot;abstract&quot;:&quot;Bipolar disorder is a multifactorial illness with uncertain aetiology. Knowledge of potential risk factors enables clinicians to identify patients who are more likely to develop bipolar disorder, which directs further investigation, follow up and caution when prescribing. Ideally, identifying directly causative factors for bipolar disorder would enable intervention on an individual or population level to prevent the development of the illness, and improve outcomes through earlier treatment. This article reviews the epidemiology of bipolar disorder, along with putative demographic, genetic and environmental risk factors, while assessing the strength of these associations and to what extent they might be said to be ‘causative’. While numerous genetic and environmental risk factors have been identified, the attributable risk of individual factors is often small, and most are not specific to bipolar disorder but are associated with several mental illnesses. Therefore, while some genetic and environmental factors have strong evidence supporting their association with bipolar disorder, fewer have sufficient evidence to establish causality. There is increasing interest in the role of specific gene–environment interactions, as well as the mechanisms by which risk factors interact to lead to bipolar disorder.&quot;,&quot;publisher&quot;:&quot;SAGE Publications&quot;,&quot;issue&quot;:&quot;9&quot;,&quot;volume&quot;:&quot;8&quot;,&quot;expandedJournalTitle&quot;:&quot;Therapeutic Advances in Psychopharmacology&quot;},&quot;isTemporary&quot;:false}],&quot;citationTag&quot;:&quot;MENDELEY_CITATION_v3_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&quot;},{&quot;citationID&quot;:&quot;MENDELEY_CITATION_ccb25ed9-f534-4094-a8e4-7a80761a7997&quot;,&quot;properties&quot;:{&quot;noteIndex&quot;:0},&quot;isEdited&quot;:false,&quot;manualOverride&quot;:{&quot;isManuallyOverridden&quot;:false,&quot;citeprocText&quot;:&quot;(Phillips and Kupfer, 2013)&quot;,&quot;manualOverrideText&quot;:&quot;&quot;},&quot;citationItems&quot;:[{&quot;id&quot;:&quot;ab66b894-eeb2-3edf-8223-9d7ac4fabe51&quot;,&quot;itemData&quot;:{&quot;type&quot;:&quot;article-journal&quot;,&quot;id&quot;:&quot;ab66b894-eeb2-3edf-8223-9d7ac4fabe51&quot;,&quot;title&quot;:&quot;Bipolar disorder diagnosis: challenges and future directions&quot;,&quot;author&quot;:[{&quot;family&quot;:&quot;Phillips&quot;,&quot;given&quot;:&quot;Mary L&quot;,&quot;parse-names&quot;:false,&quot;dropping-particle&quot;:&quot;&quot;,&quot;non-dropping-particle&quot;:&quot;&quot;},{&quot;family&quot;:&quot;Kupfer&quot;,&quot;given&quot;:&quot;David J&quot;,&quot;parse-names&quot;:false,&quot;dropping-particle&quot;:&quot;&quot;,&quot;non-dropping-particle&quot;:&quot;&quot;}],&quot;container-title&quot;:&quot;The Lancet&quot;,&quot;DOI&quot;:&quot;https://doi.org/10.1016/S0140-6736(13)60989-7&quot;,&quot;ISSN&quot;:&quot;0140-6736&quot;,&quot;URL&quot;:&quot;https://www.sciencedirect.com/science/article/pii/S0140673613609897&quot;,&quot;issued&quot;:{&quot;date-parts&quot;:[[2013]]},&quot;page&quot;:&quot;1663-1671&quot;,&quot;abstract&quot;:&quot;Summary\nBipolar disorder refers to a group of affective disorders, which together are characterised by depressive and manic or hypomanic episodes. These disorders include: bipolar disorder type I (depressive and manic episodes: this disorder can be diagnosed on the basis of one manic episode); bipolar disorder type II (depressive and hypomanic episodes); cyclothymic disorder (hypomanic and depressive symptoms that do not meet criteria for depressive episodes); and bipolar disorder not otherwise specified (depressive and hypomanic-like symptoms that do not meet the diagnostic criteria for any of the aforementioned disorders). Bipolar disorder type II is especially difficult to diagnose accurately because of the difficulty in differentiation of this disorder from recurrent unipolar depression (recurrent depressive episodes) in depressed patients. The identification of objective biomarkers that represent pathophysiologic processes that differ between bipolar disorder and unipolar depression can both inform bipolar disorder diagnosis and provide biological targets for the development of new and personalised treatments. Neuroimaging studies could help the identification of biomarkers that differentiate bipolar disorder from unipolar depression, but the problem in detection of a clear boundary between these disorders suggests that they might be better represented as a continuum of affective disorders. Innovative combinations of neuroimaging and pattern recognition approaches can identify individual patterns of neural structure and function that accurately ascertain where a patient might lie on a behavioural scale. Ultimately, an integrative approach, with several biological measurements using different scales, could yield patterns of biomarkers (biosignatures) to help identify biological targets for personalised and new treatments for all affective disorders.&quot;,&quot;issue&quot;:&quot;9878&quot;,&quot;volume&quot;:&quot;381&quot;,&quot;expandedJournalTitle&quot;:&quot;The Lancet&quot;},&quot;isTemporary&quot;:false}],&quot;citationTag&quot;:&quot;MENDELEY_CITATION_v3_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&quot;},{&quot;citationID&quot;:&quot;MENDELEY_CITATION_49e1b28a-92b1-4f7d-8e90-84d292ec08bd&quot;,&quot;properties&quot;:{&quot;noteIndex&quot;:0},&quot;isEdited&quot;:false,&quot;manualOverride&quot;:{&quot;isManuallyOverridden&quot;:true,&quot;citeprocText&quot;:&quot;(Miklowitz, 2008; Müller-Oerlinghausen et al., 2002)&quot;,&quot;manualOverrideText&quot;:&quot;(Miklowitz, 2008; Müller-Oerlinghausen et al., 2002).&quot;},&quot;citationItems&quot;:[{&quot;id&quot;:&quot;e0c70d93-24a3-36e7-8fea-4fea59a661bd&quot;,&quot;itemData&quot;:{&quot;type&quot;:&quot;book&quot;,&quot;id&quot;:&quot;e0c70d93-24a3-36e7-8fea-4fea59a661bd&quot;,&quot;title&quot;:&quot;Bipolar disorder : a family-focused treatment approach&quot;,&quot;author&quot;:[{&quot;family&quot;:&quot;Miklowitz&quot;,&quot;given&quot;:&quot;David Jay&quot;,&quot;parse-names&quot;:false,&quot;dropping-particle&quot;:&quot;&quot;,&quot;non-dropping-particle&quot;:&quot;&quot;}],&quot;ISBN&quot;:&quot;9781593856557&quot;,&quot;issued&quot;:{&quot;date-parts&quot;:[[2008]]},&quot;number-of-pages&quot;:&quot;348&quot;,&quot;abstract&quot;:&quot;2nd ed. Family-focused psychoeducational treatment (FFT) is among a very small number of psychosocial treatments that have been found to be effective in multiple studies to improve the course of bipolar disorder. This indispensable guide describes how to implement FFT with adult and adolescent patients and their family members. Provided are practical procedures for helping families understand the nature of bipolar disorder, strengthen their communication skills, solve day-to-day problems, and reduce the risk and severity of relapse. The book incorporates state-of-the-art knowledge on the illness and its biological and psychosocial management. More than a dozen reproducible handouts are included. -- from back cover. Bipolar disorder and families : clinical and research background. Bipolar disorder : why family treatment? ; The nature of bipolar disorder and its impact on the family ; Family and social factors in the course of bipolar disorder -- Conducting family-focused treatment. Planning the first encounter ; The functional assessment ; Family psychoeducation : the initial sessions ; Family psychoeducation : etiology, treatment, and self-management ; Family psychoeducation : dealing with resistances ; Communication enhancement training : rationale and mechanics ; Communication enhancement training : clinical issues ; Dealing with family problems ; Managing crises in family-focused treatment ; Termination.&quot;,&quot;publisher&quot;:&quot;Guilford Press&quot;},&quot;isTemporary&quot;:false},{&quot;id&quot;:&quot;7d82634e-c10d-39a2-b683-8d1c2d81a5d0&quot;,&quot;itemData&quot;:{&quot;type&quot;:&quot;article-journal&quot;,&quot;id&quot;:&quot;7d82634e-c10d-39a2-b683-8d1c2d81a5d0&quot;,&quot;title&quot;:&quot;Bipolar disorder&quot;,&quot;author&quot;:[{&quot;family&quot;:&quot;Müller-Oerlinghausen&quot;,&quot;given&quot;:&quot;Bruno&quot;,&quot;parse-names&quot;:false,&quot;dropping-particle&quot;:&quot;&quot;,&quot;non-dropping-particle&quot;:&quot;&quot;},{&quot;family&quot;:&quot;Berghöfer&quot;,&quot;given&quot;:&quot;Anne&quot;,&quot;parse-names&quot;:false,&quot;dropping-particle&quot;:&quot;&quot;,&quot;non-dropping-particle&quot;:&quot;&quot;},{&quot;family&quot;:&quot;Bauer&quot;,&quot;given&quot;:&quot;Michael&quot;,&quot;parse-names&quot;:false,&quot;dropping-particle&quot;:&quot;&quot;,&quot;non-dropping-particle&quot;:&quot;&quot;}],&quot;container-title&quot;:&quot;The Lancet&quot;,&quot;DOI&quot;:&quot;https://doi.org/10.1016/S0140-6736(02)07450-0&quot;,&quot;ISSN&quot;:&quot;0140-6736&quot;,&quot;URL&quot;:&quot;https://www.sciencedirect.com/science/article/pii/S0140673602074500&quot;,&quot;issued&quot;:{&quot;date-parts&quot;:[[2002]]},&quot;page&quot;:&quot;241-247&quot;,&quot;abstract&quot;:&quot;Summary\nBipolar, or manic-depressive, disorder is a frequent, severe, mostly recurrent mood disorder associated with great morbidity. The lifetime prevalence of bipolar disorder is 1·3 to 1·6%. The mortality rate of the disease is two to three times higher than that of the general population. About 10–20% of individuals with bipolar disorder take their own life, and nearly one third of patients admit to at least one suicide attempt. The clinical manifestations of the disease are exceptionally diverse. They range from mild hypomania or mild depression to severe forms of mania or depression accompanied by profound psychosis. Bipolar disorder is equally prevalent across sexes, with the exception of rapid cycling, a severe and difficult to treat variant of the disorder, which arises mostly in women. Because of the high risk of recurrence and suicide, long-term prophylactic pharmacological treatment is indicated. Lithium salts are the first choice long-term preventive treatment for bipolar disorder. They also possess well documented antisuicidal effects. Second choice prophylactic treatments are carbamazepine and valproate, although evidence of their effectiveness is weaker.&quot;,&quot;issue&quot;:&quot;9302&quot;,&quot;volume&quot;:&quot;359&quot;,&quot;expandedJournalTitle&quot;:&quot;The Lancet&quot;},&quot;isTemporary&quot;:false}],&quot;citationTag&quot;:&quot;MENDELEY_CITATION_v3_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&quot;},{&quot;citationID&quot;:&quot;MENDELEY_CITATION_1aeb9a67-37d8-422e-8ac8-9cc63d8418e6&quot;,&quot;properties&quot;:{&quot;noteIndex&quot;:0},&quot;isEdited&quot;:false,&quot;manualOverride&quot;:{&quot;isManuallyOverridden&quot;:true,&quot;citeprocText&quot;:&quot;(Cerimele et al., 2014)&quot;,&quot;manualOverrideText&quot;:&quot;(Cerimele et al., 2014).&quot;},&quot;citationItems&quot;:[{&quot;id&quot;:&quot;615a2d29-ffdf-3311-8de1-200cb9a66faa&quot;,&quot;itemData&quot;:{&quot;type&quot;:&quot;article-journal&quot;,&quot;id&quot;:&quot;615a2d29-ffdf-3311-8de1-200cb9a66faa&quot;,&quot;title&quot;:&quot;The prevalence of bipolar disorder in general primary care samples: a systematic review&quot;,&quot;author&quot;:[{&quot;family&quot;:&quot;Cerimele&quot;,&quot;given&quot;:&quot;Joseph M&quot;,&quot;parse-names&quot;:false,&quot;dropping-particle&quot;:&quot;&quot;,&quot;non-dropping-particle&quot;:&quot;&quot;},{&quot;family&quot;:&quot;Chwastiak&quot;,&quot;given&quot;:&quot;Lydia A&quot;,&quot;parse-names&quot;:false,&quot;dropping-particle&quot;:&quot;&quot;,&quot;non-dropping-particle&quot;:&quot;&quot;},{&quot;family&quot;:&quot;Dodson&quot;,&quot;given&quot;:&quot;Sherry&quot;,&quot;parse-names&quot;:false,&quot;dropping-particle&quot;:&quot;&quot;,&quot;non-dropping-particle&quot;:&quot;&quot;},{&quot;family&quot;:&quot;Katon&quot;,&quot;given&quot;:&quot;Wayne J&quot;,&quot;parse-names&quot;:false,&quot;dropping-particle&quot;:&quot;&quot;,&quot;non-dropping-particle&quot;:&quot;&quot;}],&quot;container-title&quot;:&quot;General Hospital Psychiatry&quot;,&quot;DOI&quot;:&quot;https://doi.org/10.1016/j.genhosppsych.2013.09.008&quot;,&quot;ISSN&quot;:&quot;0163-8343&quot;,&quot;URL&quot;:&quot;https://www.sciencedirect.com/science/article/pii/S0163834313002557&quot;,&quot;issued&quot;:{&quot;date-parts&quot;:[[2014]]},&quot;page&quot;:&quot;19-25&quot;,&quot;abstract&quot;:&quot;Objective\nTo obtain an estimate of the prevalence of bipolar disorder in primary care.\nMethods\nWe used the Preferred Reporting Items for Systematic Reviews and Meta-Analyses method to conduct a systematic review in January 2013. We searched seven databases with a comprehensive list of search terms. Included articles had a sample size of 200 patients or more and assessed bipolar disorder using a structured clinical interview or bipolar screening questionnaire in random adult primary care patients. Risk of bias in each study was also assessed.\nResults\nWe found 5595 unique records in our search. Fifteen studies met our inclusion criteria. The percentage of patients with bipolar disorder found on structured psychiatric interviews in 10 of 12 studies ranged from 0.5% to 4.3%, and a positive screen for bipolar disorder using a bipolar disorder questionnaire was found in 7.6% to 9.8% of patients.\nConclusion\nIn 10 of 12 studies using a structured psychiatric interview, approximately 0.5% to 4.3% of primary care patients were found to have bipolar disorder, with as many as 9.3% having bipolar spectrum illness in some settings. Prevalence estimates from studies using screening measures that have been found to have low positive predictive value were generally higher than those found using structured interviews.&quot;,&quot;issue&quot;:&quot;1&quot;,&quot;volume&quot;:&quot;36&quot;,&quot;expandedJournalTitle&quot;:&quot;General Hospital Psychiatry&quot;},&quot;isTemporary&quot;:false}],&quot;citationTag&quot;:&quot;MENDELEY_CITATION_v3_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&quot;},{&quot;citationID&quot;:&quot;MENDELEY_CITATION_0434bcb0-d98a-4ae2-8fd3-a05774622333&quot;,&quot;properties&quot;:{&quot;noteIndex&quot;:0},&quot;isEdited&quot;:false,&quot;manualOverride&quot;:{&quot;isManuallyOverridden&quot;:true,&quot;citeprocText&quot;:&quot;(Moreno et al., 2007)&quot;,&quot;manualOverrideText&quot;:&quot;(Moreno et al., 2007).&quot;},&quot;citationItems&quot;:[{&quot;id&quot;:&quot;2ef57bba-13a2-311b-9552-52a515c993fe&quot;,&quot;itemData&quot;:{&quot;type&quot;:&quot;article-journal&quot;,&quot;id&quot;:&quot;2ef57bba-13a2-311b-9552-52a515c993fe&quot;,&quot;title&quot;:&quot;National Trends in the Outpatient Diagnosis and Treatment of Bipolar Disorder in Youth&quot;,&quot;author&quot;:[{&quot;family&quot;:&quot;Moreno&quot;,&quot;given&quot;:&quot;Carmen&quot;,&quot;parse-names&quot;:false,&quot;dropping-particle&quot;:&quot;&quot;,&quot;non-dropping-particle&quot;:&quot;&quot;},{&quot;family&quot;:&quot;Laje&quot;,&quot;given&quot;:&quot;Gonzalo&quot;,&quot;parse-names&quot;:false,&quot;dropping-particle&quot;:&quot;&quot;,&quot;non-dropping-particle&quot;:&quot;&quot;},{&quot;family&quot;:&quot;Blanco&quot;,&quot;given&quot;:&quot;Carlos&quot;,&quot;parse-names&quot;:false,&quot;dropping-particle&quot;:&quot;&quot;,&quot;non-dropping-particle&quot;:&quot;&quot;},{&quot;family&quot;:&quot;Jiang&quot;,&quot;given&quot;:&quot;Huiping&quot;,&quot;parse-names&quot;:false,&quot;dropping-particle&quot;:&quot;&quot;,&quot;non-dropping-particle&quot;:&quot;&quot;},{&quot;family&quot;:&quot;Schmidt&quot;,&quot;given&quot;:&quot;Andrew B&quot;,&quot;parse-names&quot;:false,&quot;dropping-particle&quot;:&quot;&quot;,&quot;non-dropping-particle&quot;:&quot;&quot;},{&quot;family&quot;:&quot;Olfson&quot;,&quot;given&quot;:&quot;Mark&quot;,&quot;parse-names&quot;:false,&quot;dropping-particle&quot;:&quot;&quot;,&quot;non-dropping-particle&quot;:&quot;&quot;}],&quot;container-title&quot;:&quot;Archives of General Psychiatry&quot;,&quot;DOI&quot;:&quot;10.1001/archpsyc.64.9.1032&quot;,&quot;ISSN&quot;:&quot;0003-990X&quot;,&quot;URL&quot;:&quot;https://doi.org/10.1001/archpsyc.64.9.1032&quot;,&quot;issued&quot;:{&quot;date-parts&quot;:[[2007,9,1]]},&quot;page&quot;:&quot;1032-1039&quot;,&quot;abstract&quot;:&quot;Although bipolar disorder may have its onset during childhood, little is known about national trends in the diagnosis and management of bipolar disorder in young people.To present national trends in outpatient visits with a diagnosis of bipolar disorder and to compare the treatment provided to youth and adults during those visits.We compare rates of growth between 1994-1995 and 2002-2003 in visits with a bipolar disorder diagnosis by individuals aged 0 to 19 years vs those aged 20 years or older. For the period of 1999 to 2003, we also compare demographic, clinical, and treatment characteristics of youth and adult bipolar disorder visits.Outpatient visits to physicians in office-based practice.Patient visits from the National Ambulatory Medical Care Survey (1999-2003) with a bipolar disorder diagnosis (n = 962).Visits with a diagnosis of bipolar disorder by youth (aged 0-19 years) and by adults (aged ≥ 20 years).The estimated annual number of youth office-based visits with a diagnosis of bipolar disorder increased from 25 (1994-1995) to 1003 (2002-2003) visits per 100 000 population, and adult visits with a diagnosis of bipolar disorder increased from 905 to 1679 visits per 100 000 population during this period. In 1999 to 2003, most youth bipolar disorder visits were by males (66.5%), whereas most adult bipolar disorder visits were by females (67.6%); youth were more likely than adults to receive a comorbid diagnosis of attention-deficit/hyperactivity disorder (32.2% vs 3.0%, respectively; P &amp;lt; .001); and most youth (90.6%) and adults (86.4%) received a psychotropic medication during bipolar disorder visits, with comparable rates of mood stabilizers, antipsychotics, and antidepressants prescribed for both age groups.There has been a recent rapid increase in the diagnosis of youth bipolar disorder in office-based medical settings. This increase highlights a need for clinical epidemiological reliability studies to determine the accuracy of clinical diagnoses of child and adolescent bipolar disorder in community practice.Arch Gen Psychiatry. 2007;64(9):1032-1039--&gt;&quot;,&quot;issue&quot;:&quot;9&quot;,&quot;volume&quot;:&quot;64&quot;,&quot;expandedJournalTitle&quot;:&quot;Archives of General Psychiatry&quot;},&quot;isTemporary&quot;:false}],&quot;citationTag&quot;:&quot;MENDELEY_CITATION_v3_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&quot;},{&quot;citationID&quot;:&quot;MENDELEY_CITATION_9eb232c8-25a2-480e-8348-6ff34f3f345b&quot;,&quot;properties&quot;:{&quot;noteIndex&quot;:0},&quot;isEdited&quot;:false,&quot;manualOverride&quot;:{&quot;isManuallyOverridden&quot;:true,&quot;citeprocText&quot;:&quot;(Aziz et al., 2006)&quot;,&quot;manualOverrideText&quot;:&quot;(Aziz et al., 2006).&quot;},&quot;citationItems&quot;:[{&quot;id&quot;:&quot;9e225db9-5c0c-3ba9-8a87-78a9eec09cdd&quot;,&quot;itemData&quot;:{&quot;type&quot;:&quot;article-journal&quot;,&quot;id&quot;:&quot;9e225db9-5c0c-3ba9-8a87-78a9eec09cdd&quot;,&quot;title&quot;:&quot;Treatments for late-life bipolar disorder&quot;,&quot;author&quot;:[{&quot;family&quot;:&quot;Aziz&quot;,&quot;given&quot;:&quot;Rehan&quot;,&quot;parse-names&quot;:false,&quot;dropping-particle&quot;:&quot;&quot;,&quot;non-dropping-particle&quot;:&quot;&quot;},{&quot;family&quot;:&quot;Lorberg&quot;,&quot;given&quot;:&quot;Boris&quot;,&quot;parse-names&quot;:false,&quot;dropping-particle&quot;:&quot;&quot;,&quot;non-dropping-particle&quot;:&quot;&quot;},{&quot;family&quot;:&quot;Tampi&quot;,&quot;given&quot;:&quot;Rajesh R&quot;,&quot;parse-names&quot;:false,&quot;dropping-particle&quot;:&quot;&quot;,&quot;non-dropping-particle&quot;:&quot;&quot;}],&quot;container-title&quot;:&quot;The American Journal of Geriatric Pharmacotherapy&quot;,&quot;DOI&quot;:&quot;https://doi.org/10.1016/j.amjopharm.2006.12.007&quot;,&quot;ISSN&quot;:&quot;1543-5946&quot;,&quot;URL&quot;:&quot;https://www.sciencedirect.com/science/article/pii/S154359460600081X&quot;,&quot;issued&quot;:{&quot;date-parts&quot;:[[2006]]},&quot;page&quot;:&quot;347-364&quot;,&quot;abstract&quot;:&quot;Background:\nBipolar affective disorder is not uncommon in the elderly; prevalence rates in the United States range from 0.1% to 0.4%. However, it accounts for 10% to 25% of all geriatric patients with mood disorders and 5% of patients admitted to geropsychiatric inpatient units. These patients often present a tremendous treatment challenge to clinicians. They frequently have differing treatment needs compared with their younger counterparts because of substantial medical comorbidity and age-related variations in response to therapy. Unfortunately, the management of geriatric bipolar disorder has been relatively neglected compared with the younger population. There continues to be a scarcity of published, controlled trials in the elderly, and no treatment algorithms specific to bipolar disorder in the elderly have been devised.\nObjective:\nThe goal of this article was to review the current literature on both the pharmacologic and nonpharmacologic management of late-life bipolar disorder.\nMethods:\nEnglish-language articles written on the treatment of bipolar disorder in the elderly were identified. The first step in data collection involved a search for evidence-based clinical practice guidelines in the Cochrane Database of Systematic Reviews (up until the third quarter of 2006). Systematic reviews were then located in the following databases: MEDLINE (1966-September 2006), EMBASE (1980-2006 [week 36]), and PsycINFO (1967–September 2006 [week 1]). Additional use was made of these 3 databases in searching for single randomized controlled trials, meta-analyses, cohort studies, case-control studies, case series, and case reports. “Elderly,” used synonymously with “geriatric,” was defined as individuals aged ≥60 years. However, to take into account ambiguity in the nomenclature, the key words aged, geriatric, elderly, and older were combined with words indicating pharmacologic treatments such as pharmacotherapy; classes of medications (eg, lithium, antidepressants, antipsychotics, anticonvulsants, benzodiazepines); and names of selected individual medications (eg, lithium, valproic acid, lamotrigine, carbamazepine, oxcarbazepine, topiramate, gabapentin, zonisamide, clozapine, risperidone, olanzapine, quetiapine, ziprasidone, aripiprazole). These terms were then combined with the diagnostic terms bipolar disorder, mania, hypomania, depression, or bipolar depression. Finally, the terms ECT and psychotherapy were also queried in combination with indicators for age and diagnosis. A few articles on “older adults,” usually defined as individuals aged 50 to 55 years, were also included. They may allow for possible extrapolation of data to the geriatric population. Additionally, several mixed-age studies were included for similar considerations. Case reports and case series were described for their potential heuristic value.\nResults:\nUnfortunately, there is a considerable dearth of literature involving evidence-based clinical practice guidelines and even randomized controlled trials in elderly individuals with bipolar disorder. Available options for the treatment of bipolar disorder (including those for mania, hypomania, depression, or maintenance) in the elderly include lithium, antiepileptics, antipsychotics, benzodiazepines, antidepressants, electroconvulsive therapy (ECT), and psychotherapy.\nConclusions:\nThe data for the treatment of late-life bipolar disorder are limited, but the available evidence shows efficacy for some commonly used treatments. Lithium, divalproex sodium, carbamazepine, lamotrigine, atypical antipsychotics, and antidepressants have all been found to be beneficial in the treatment of elderly patients with bipolar disorder. Although there are no specific guidelines for the treatment of these patients, monotherapy followed by combination therapy of the various classes of drugs may help with the resolution of symptoms. ECT and psychotherapy may be useful in the treatment of refractory disease. There is a need for more controlled studies in this age group before definitive treatment strategies can be enumerated.&quot;,&quot;issue&quot;:&quot;4&quot;,&quot;volume&quot;:&quot;4&quot;,&quot;expandedJournalTitle&quot;:&quot;The American Journal of Geriatric Pharmacotherapy&quot;},&quot;isTemporary&quot;:false}],&quot;citationTag&quot;:&quot;MENDELEY_CITATION_v3_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&quot;},{&quot;citationID&quot;:&quot;MENDELEY_CITATION_00ed290e-e82a-4fb2-9252-270b1553de16&quot;,&quot;properties&quot;:{&quot;noteIndex&quot;:0},&quot;isEdited&quot;:false,&quot;manualOverride&quot;:{&quot;isManuallyOverridden&quot;:true,&quot;citeprocText&quot;:&quot;(Miller and Black, 2020)&quot;,&quot;manualOverrideText&quot;:&quot;(Miller and Black, 2020).&quot;},&quot;citationItems&quot;:[{&quot;id&quot;:&quot;d4230a43-68ab-314d-8b23-fe28ccc288fe&quot;,&quot;itemData&quot;:{&quot;type&quot;:&quot;article-journal&quot;,&quot;id&quot;:&quot;d4230a43-68ab-314d-8b23-fe28ccc288fe&quot;,&quot;title&quot;:&quot;Bipolar Disorder and Suicide: a Review&quot;,&quot;author&quot;:[{&quot;family&quot;:&quot;Miller&quot;,&quot;given&quot;:&quot;Jacob&quot;,&quot;parse-names&quot;:false,&quot;dropping-particle&quot;:&quot;&quot;,&quot;non-dropping-particle&quot;:&quot;&quot;},{&quot;family&quot;:&quot;Black&quot;,&quot;given&quot;:&quot;Donald&quot;,&quot;parse-names&quot;:false,&quot;dropping-particle&quot;:&quot;&quot;,&quot;non-dropping-particle&quot;:&quot;&quot;}],&quot;container-title&quot;:&quot;Current Psychiatry Reports&quot;,&quot;DOI&quot;:&quot;10.1007/s11920-020-1130-0&quot;,&quot;issued&quot;:{&quot;date-parts&quot;:[[2020,1,18]]},&quot;abstract&quot;:&quot;Purpose of Review\nBipolar disorder has the highest rate of suicide of all psychiatric conditions and is approximately 20–30 times that of the general population. The purpose of this review is to discuss findings relevant to bipolar disorder and suicide.\n\nRecent Findings\nRisk factors include male gender, living alone, divorced, no children, Caucasian, younger age (&lt; 35 years), elderly age (&gt; 75 years), unemployment, and a personal history of suicide attempt and family history of suicide attempt or suicide completion, as well as predominant depressive polarity. Suicide is associated with the depressed or mixed subtypes, not mania. Although there are emerging treatments for bipolar depression, such as ketamine and TMS, lithium remains the only medication associated with lowered suicide rates in bipolar disorder.\n\nSummary\nUnderstanding clinical and demographic risk factors for suicide in bipolar disorder remains the best way to prevent suicidal behavior. Early intervention and treatment with anti-suicidal medications, such as lithium, along with close observation and follow-up is the best way to mitigate suicide in patients with bipolar disorder.&quot;,&quot;volume&quot;:&quot;22&quot;,&quot;expandedJournalTitle&quot;:&quot;Current Psychiatry Reports&quot;},&quot;isTemporary&quot;:false}],&quot;citationTag&quot;:&quot;MENDELEY_CITATION_v3_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&quot;},{&quot;citationID&quot;:&quot;MENDELEY_CITATION_d29164f5-5549-4b53-9cb2-748efce02a39&quot;,&quot;properties&quot;:{&quot;noteIndex&quot;:0},&quot;isEdited&quot;:false,&quot;manualOverride&quot;:{&quot;isManuallyOverridden&quot;:true,&quot;citeprocText&quot;:&quot;(Cerimele et al., 2014)&quot;,&quot;manualOverrideText&quot;:&quot;(Cerimele et al., 2014).&quot;},&quot;citationItems&quot;:[{&quot;id&quot;:&quot;615a2d29-ffdf-3311-8de1-200cb9a66faa&quot;,&quot;itemData&quot;:{&quot;type&quot;:&quot;article-journal&quot;,&quot;id&quot;:&quot;615a2d29-ffdf-3311-8de1-200cb9a66faa&quot;,&quot;title&quot;:&quot;The prevalence of bipolar disorder in general primary care samples: a systematic review&quot;,&quot;author&quot;:[{&quot;family&quot;:&quot;Cerimele&quot;,&quot;given&quot;:&quot;Joseph M&quot;,&quot;parse-names&quot;:false,&quot;dropping-particle&quot;:&quot;&quot;,&quot;non-dropping-particle&quot;:&quot;&quot;},{&quot;family&quot;:&quot;Chwastiak&quot;,&quot;given&quot;:&quot;Lydia A&quot;,&quot;parse-names&quot;:false,&quot;dropping-particle&quot;:&quot;&quot;,&quot;non-dropping-particle&quot;:&quot;&quot;},{&quot;family&quot;:&quot;Dodson&quot;,&quot;given&quot;:&quot;Sherry&quot;,&quot;parse-names&quot;:false,&quot;dropping-particle&quot;:&quot;&quot;,&quot;non-dropping-particle&quot;:&quot;&quot;},{&quot;family&quot;:&quot;Katon&quot;,&quot;given&quot;:&quot;Wayne J&quot;,&quot;parse-names&quot;:false,&quot;dropping-particle&quot;:&quot;&quot;,&quot;non-dropping-particle&quot;:&quot;&quot;}],&quot;container-title&quot;:&quot;General Hospital Psychiatry&quot;,&quot;DOI&quot;:&quot;https://doi.org/10.1016/j.genhosppsych.2013.09.008&quot;,&quot;ISSN&quot;:&quot;0163-8343&quot;,&quot;URL&quot;:&quot;https://www.sciencedirect.com/science/article/pii/S0163834313002557&quot;,&quot;issued&quot;:{&quot;date-parts&quot;:[[2014]]},&quot;page&quot;:&quot;19-25&quot;,&quot;abstract&quot;:&quot;Objective\nTo obtain an estimate of the prevalence of bipolar disorder in primary care.\nMethods\nWe used the Preferred Reporting Items for Systematic Reviews and Meta-Analyses method to conduct a systematic review in January 2013. We searched seven databases with a comprehensive list of search terms. Included articles had a sample size of 200 patients or more and assessed bipolar disorder using a structured clinical interview or bipolar screening questionnaire in random adult primary care patients. Risk of bias in each study was also assessed.\nResults\nWe found 5595 unique records in our search. Fifteen studies met our inclusion criteria. The percentage of patients with bipolar disorder found on structured psychiatric interviews in 10 of 12 studies ranged from 0.5% to 4.3%, and a positive screen for bipolar disorder using a bipolar disorder questionnaire was found in 7.6% to 9.8% of patients.\nConclusion\nIn 10 of 12 studies using a structured psychiatric interview, approximately 0.5% to 4.3% of primary care patients were found to have bipolar disorder, with as many as 9.3% having bipolar spectrum illness in some settings. Prevalence estimates from studies using screening measures that have been found to have low positive predictive value were generally higher than those found using structured interviews.&quot;,&quot;issue&quot;:&quot;1&quot;,&quot;volume&quot;:&quot;36&quot;,&quot;expandedJournalTitle&quot;:&quot;General Hospital Psychiatry&quot;},&quot;isTemporary&quot;:false}],&quot;citationTag&quot;:&quot;MENDELEY_CITATION_v3_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&quot;},{&quot;citationID&quot;:&quot;MENDELEY_CITATION_52e05b6f-2c06-422f-9bf9-b6fa8dbc0715&quot;,&quot;properties&quot;:{&quot;noteIndex&quot;:0},&quot;isEdited&quot;:false,&quot;manualOverride&quot;:{&quot;isManuallyOverridden&quot;:false,&quot;citeprocText&quot;:&quot;(Müller-Oerlinghausen et al., 2002)&quot;,&quot;manualOverrideText&quot;:&quot;&quot;},&quot;citationItems&quot;:[{&quot;id&quot;:&quot;7d82634e-c10d-39a2-b683-8d1c2d81a5d0&quot;,&quot;itemData&quot;:{&quot;type&quot;:&quot;article-journal&quot;,&quot;id&quot;:&quot;7d82634e-c10d-39a2-b683-8d1c2d81a5d0&quot;,&quot;title&quot;:&quot;Bipolar disorder&quot;,&quot;author&quot;:[{&quot;family&quot;:&quot;Müller-Oerlinghausen&quot;,&quot;given&quot;:&quot;Bruno&quot;,&quot;parse-names&quot;:false,&quot;dropping-particle&quot;:&quot;&quot;,&quot;non-dropping-particle&quot;:&quot;&quot;},{&quot;family&quot;:&quot;Berghöfer&quot;,&quot;given&quot;:&quot;Anne&quot;,&quot;parse-names&quot;:false,&quot;dropping-particle&quot;:&quot;&quot;,&quot;non-dropping-particle&quot;:&quot;&quot;},{&quot;family&quot;:&quot;Bauer&quot;,&quot;given&quot;:&quot;Michael&quot;,&quot;parse-names&quot;:false,&quot;dropping-particle&quot;:&quot;&quot;,&quot;non-dropping-particle&quot;:&quot;&quot;}],&quot;container-title&quot;:&quot;The Lancet&quot;,&quot;DOI&quot;:&quot;https://doi.org/10.1016/S0140-6736(02)07450-0&quot;,&quot;ISSN&quot;:&quot;0140-6736&quot;,&quot;URL&quot;:&quot;https://www.sciencedirect.com/science/article/pii/S0140673602074500&quot;,&quot;issued&quot;:{&quot;date-parts&quot;:[[2002]]},&quot;page&quot;:&quot;241-247&quot;,&quot;abstract&quot;:&quot;Summary\nBipolar, or manic-depressive, disorder is a frequent, severe, mostly recurrent mood disorder associated with great morbidity. The lifetime prevalence of bipolar disorder is 1·3 to 1·6%. The mortality rate of the disease is two to three times higher than that of the general population. About 10–20% of individuals with bipolar disorder take their own life, and nearly one third of patients admit to at least one suicide attempt. The clinical manifestations of the disease are exceptionally diverse. They range from mild hypomania or mild depression to severe forms of mania or depression accompanied by profound psychosis. Bipolar disorder is equally prevalent across sexes, with the exception of rapid cycling, a severe and difficult to treat variant of the disorder, which arises mostly in women. Because of the high risk of recurrence and suicide, long-term prophylactic pharmacological treatment is indicated. Lithium salts are the first choice long-term preventive treatment for bipolar disorder. They also possess well documented antisuicidal effects. Second choice prophylactic treatments are carbamazepine and valproate, although evidence of their effectiveness is weaker.&quot;,&quot;issue&quot;:&quot;9302&quot;,&quot;volume&quot;:&quot;359&quot;,&quot;expandedJournalTitle&quot;:&quot;The Lancet&quot;},&quot;isTemporary&quot;:false}],&quot;citationTag&quot;:&quot;MENDELEY_CITATION_v3_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&quot;},{&quot;citationID&quot;:&quot;MENDELEY_CITATION_ad49911d-a2ae-476c-b436-7b51374ade05&quot;,&quot;properties&quot;:{&quot;noteIndex&quot;:0},&quot;isEdited&quot;:false,&quot;manualOverride&quot;:{&quot;isManuallyOverridden&quot;:true,&quot;citeprocText&quot;:&quot;(Phillips and Kupfer, 2013)&quot;,&quot;manualOverrideText&quot;:&quot;(Phillips and Kupfer, 2013).&quot;},&quot;citationItems&quot;:[{&quot;id&quot;:&quot;ab66b894-eeb2-3edf-8223-9d7ac4fabe51&quot;,&quot;itemData&quot;:{&quot;type&quot;:&quot;article-journal&quot;,&quot;id&quot;:&quot;ab66b894-eeb2-3edf-8223-9d7ac4fabe51&quot;,&quot;title&quot;:&quot;Bipolar disorder diagnosis: challenges and future directions&quot;,&quot;author&quot;:[{&quot;family&quot;:&quot;Phillips&quot;,&quot;given&quot;:&quot;Mary L&quot;,&quot;parse-names&quot;:false,&quot;dropping-particle&quot;:&quot;&quot;,&quot;non-dropping-particle&quot;:&quot;&quot;},{&quot;family&quot;:&quot;Kupfer&quot;,&quot;given&quot;:&quot;David J&quot;,&quot;parse-names&quot;:false,&quot;dropping-particle&quot;:&quot;&quot;,&quot;non-dropping-particle&quot;:&quot;&quot;}],&quot;container-title&quot;:&quot;The Lancet&quot;,&quot;DOI&quot;:&quot;https://doi.org/10.1016/S0140-6736(13)60989-7&quot;,&quot;ISSN&quot;:&quot;0140-6736&quot;,&quot;URL&quot;:&quot;https://www.sciencedirect.com/science/article/pii/S0140673613609897&quot;,&quot;issued&quot;:{&quot;date-parts&quot;:[[2013]]},&quot;page&quot;:&quot;1663-1671&quot;,&quot;abstract&quot;:&quot;Summary\nBipolar disorder refers to a group of affective disorders, which together are characterised by depressive and manic or hypomanic episodes. These disorders include: bipolar disorder type I (depressive and manic episodes: this disorder can be diagnosed on the basis of one manic episode); bipolar disorder type II (depressive and hypomanic episodes); cyclothymic disorder (hypomanic and depressive symptoms that do not meet criteria for depressive episodes); and bipolar disorder not otherwise specified (depressive and hypomanic-like symptoms that do not meet the diagnostic criteria for any of the aforementioned disorders). Bipolar disorder type II is especially difficult to diagnose accurately because of the difficulty in differentiation of this disorder from recurrent unipolar depression (recurrent depressive episodes) in depressed patients. The identification of objective biomarkers that represent pathophysiologic processes that differ between bipolar disorder and unipolar depression can both inform bipolar disorder diagnosis and provide biological targets for the development of new and personalised treatments. Neuroimaging studies could help the identification of biomarkers that differentiate bipolar disorder from unipolar depression, but the problem in detection of a clear boundary between these disorders suggests that they might be better represented as a continuum of affective disorders. Innovative combinations of neuroimaging and pattern recognition approaches can identify individual patterns of neural structure and function that accurately ascertain where a patient might lie on a behavioural scale. Ultimately, an integrative approach, with several biological measurements using different scales, could yield patterns of biomarkers (biosignatures) to help identify biological targets for personalised and new treatments for all affective disorders.&quot;,&quot;issue&quot;:&quot;9878&quot;,&quot;volume&quot;:&quot;381&quot;,&quot;expandedJournalTitle&quot;:&quot;The Lancet&quot;},&quot;isTemporary&quot;:false}],&quot;citationTag&quot;:&quot;MENDELEY_CITATION_v3_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&quot;},{&quot;citationID&quot;:&quot;MENDELEY_CITATION_99569f9c-6dc5-4474-95b5-8ade6d70bd2a&quot;,&quot;properties&quot;:{&quot;noteIndex&quot;:0},&quot;isEdited&quot;:false,&quot;manualOverride&quot;:{&quot;isManuallyOverridden&quot;:true,&quot;citeprocText&quot;:&quot;(Medeiros and Goes, 2022)&quot;,&quot;manualOverrideText&quot;:&quot;(Medeiros and Goes, 2022).&quot;},&quot;citationItems&quot;:[{&quot;id&quot;:&quot;606168e7-8d41-3f55-ace1-7d59668e2b5c&quot;,&quot;itemData&quot;:{&quot;type&quot;:&quot;chapter&quot;,&quot;id&quot;:&quot;606168e7-8d41-3f55-ace1-7d59668e2b5c&quot;,&quot;title&quot;:&quot;Genome-wide association study biomarkers in bipolar disorder&quot;,&quot;author&quot;:[{&quot;family&quot;:&quot;Medeiros&quot;,&quot;given&quot;:&quot;Gustavo C.&quot;,&quot;parse-names&quot;:false,&quot;dropping-particle&quot;:&quot;&quot;,&quot;non-dropping-particle&quot;:&quot;&quot;},{&quot;family&quot;:&quot;Goes&quot;,&quot;given&quot;:&quot;Fernando S.&quot;,&quot;parse-names&quot;:false,&quot;dropping-particle&quot;:&quot;&quot;,&quot;non-dropping-particle&quot;:&quot;&quot;}],&quot;container-title&quot;:&quot;Biomarkers in Bipolar Disorders&quot;,&quot;DOI&quot;:&quot;10.1016/b978-0-12-821398-8.00016-3&quot;,&quot;issued&quot;:{&quot;date-parts&quot;:[[2022]]},&quot;page&quot;:&quot;125-139&quot;,&quot;publisher&quot;:&quot;Elsevier&quot;},&quot;isTemporary&quot;:false}],&quot;citationTag&quot;:&quot;MENDELEY_CITATION_v3_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&quot;},{&quot;citationID&quot;:&quot;MENDELEY_CITATION_521f48f2-c6fe-4443-836a-59149d30a533&quot;,&quot;properties&quot;:{&quot;noteIndex&quot;:0},&quot;isEdited&quot;:false,&quot;manualOverride&quot;:{&quot;isManuallyOverridden&quot;:false,&quot;citeprocText&quot;:&quot;(Frey et al., 2013; Salagre and Vieta, 2022)&quot;,&quot;manualOverrideText&quot;:&quot;&quot;},&quot;citationItems&quot;:[{&quot;id&quot;:&quot;09784c4a-4b8e-3fa4-baca-423c0eee557b&quot;,&quot;itemData&quot;:{&quot;type&quot;:&quot;article&quot;,&quot;id&quot;:&quot;09784c4a-4b8e-3fa4-baca-423c0eee557b&quot;,&quot;title&quot;:&quot;Biomarkers in bipolar disorder: A positional paper from the International Society for Bipolar Disorders Biomarkers Task Force&quot;,&quot;author&quot;:[{&quot;family&quot;:&quot;Frey&quot;,&quot;given&quot;:&quot;Benicio N.&quot;,&quot;parse-names&quot;:false,&quot;dropping-particle&quot;:&quot;&quot;,&quot;non-dropping-particle&quot;:&quot;&quot;},{&quot;family&quot;:&quot;Andreazza&quot;,&quot;given&quot;:&quot;Ana C.&quot;,&quot;parse-names&quot;:false,&quot;dropping-particle&quot;:&quot;&quot;,&quot;non-dropping-particle&quot;:&quot;&quot;},{&quot;family&quot;:&quot;Houenou&quot;,&quot;given&quot;:&quot;Josselin&quot;,&quot;parse-names&quot;:false,&quot;dropping-particle&quot;:&quot;&quot;,&quot;non-dropping-particle&quot;:&quot;&quot;},{&quot;family&quot;:&quot;Jamain&quot;,&quot;given&quot;:&quot;Stéphane&quot;,&quot;parse-names&quot;:false,&quot;dropping-particle&quot;:&quot;&quot;,&quot;non-dropping-particle&quot;:&quot;&quot;},{&quot;family&quot;:&quot;Goldstein&quot;,&quot;given&quot;:&quot;Benjamin I.&quot;,&quot;parse-names&quot;:false,&quot;dropping-particle&quot;:&quot;&quot;,&quot;non-dropping-particle&quot;:&quot;&quot;},{&quot;family&quot;:&quot;Frye&quot;,&quot;given&quot;:&quot;Mark A.&quot;,&quot;parse-names&quot;:false,&quot;dropping-particle&quot;:&quot;&quot;,&quot;non-dropping-particle&quot;:&quot;&quot;},{&quot;family&quot;:&quot;Leboyer&quot;,&quot;given&quot;:&quot;Marion&quot;,&quot;parse-names&quot;:false,&quot;dropping-particle&quot;:&quot;&quot;,&quot;non-dropping-particle&quot;:&quot;&quot;},{&quot;family&quot;:&quot;Berk&quot;,&quot;given&quot;:&quot;Michael&quot;,&quot;parse-names&quot;:false,&quot;dropping-particle&quot;:&quot;&quot;,&quot;non-dropping-particle&quot;:&quot;&quot;},{&quot;family&quot;:&quot;Malhi&quot;,&quot;given&quot;:&quot;Gin S.&quot;,&quot;parse-names&quot;:false,&quot;dropping-particle&quot;:&quot;&quot;,&quot;non-dropping-particle&quot;:&quot;&quot;},{&quot;family&quot;:&quot;Lopez-Jaramillo&quot;,&quot;given&quot;:&quot;Carlos&quot;,&quot;parse-names&quot;:false,&quot;dropping-particle&quot;:&quot;&quot;,&quot;non-dropping-particle&quot;:&quot;&quot;},{&quot;family&quot;:&quot;Taylor&quot;,&quot;given&quot;:&quot;Valerie H.&quot;,&quot;parse-names&quot;:false,&quot;dropping-particle&quot;:&quot;&quot;,&quot;non-dropping-particle&quot;:&quot;&quot;},{&quot;family&quot;:&quot;Dodd&quot;,&quot;given&quot;:&quot;Seetal&quot;,&quot;parse-names&quot;:false,&quot;dropping-particle&quot;:&quot;&quot;,&quot;non-dropping-particle&quot;:&quot;&quot;},{&quot;family&quot;:&quot;Frangou&quot;,&quot;given&quot;:&quot;Sophia&quot;,&quot;parse-names&quot;:false,&quot;dropping-particle&quot;:&quot;&quot;,&quot;non-dropping-particle&quot;:&quot;&quot;},{&quot;family&quot;:&quot;Hall&quot;,&quot;given&quot;:&quot;Geoffrey B.&quot;,&quot;parse-names&quot;:false,&quot;dropping-particle&quot;:&quot;&quot;,&quot;non-dropping-particle&quot;:&quot;&quot;},{&quot;family&quot;:&quot;Fernandes&quot;,&quot;given&quot;:&quot;Brisa S.&quot;,&quot;parse-names&quot;:false,&quot;dropping-particle&quot;:&quot;&quot;,&quot;non-dropping-particle&quot;:&quot;&quot;},{&quot;family&quot;:&quot;Kauer-Sant'Anna&quot;,&quot;given&quot;:&quot;Marcia&quot;,&quot;parse-names&quot;:false,&quot;dropping-particle&quot;:&quot;&quot;,&quot;non-dropping-particle&quot;:&quot;&quot;},{&quot;family&quot;:&quot;Yatham&quot;,&quot;given&quot;:&quot;Lakshmi N.&quot;,&quot;parse-names&quot;:false,&quot;dropping-particle&quot;:&quot;&quot;,&quot;non-dropping-particle&quot;:&quot;&quot;},{&quot;family&quot;:&quot;Kapczinski&quot;,&quot;given&quot;:&quot;Flavio&quot;,&quot;parse-names&quot;:false,&quot;dropping-particle&quot;:&quot;&quot;,&quot;non-dropping-particle&quot;:&quot;&quot;},{&quot;family&quot;:&quot;Young&quot;,&quot;given&quot;:&quot;L. Trevor&quot;,&quot;parse-names&quot;:false,&quot;dropping-particle&quot;:&quot;&quot;,&quot;non-dropping-particle&quot;:&quot;&quot;}],&quot;container-title&quot;:&quot;Australian and New Zealand Journal of Psychiatry&quot;,&quot;DOI&quot;:&quot;10.1177/0004867413478217&quot;,&quot;ISSN&quot;:&quot;00048674&quot;,&quot;PMID&quot;:&quot;23411094&quot;,&quot;issued&quot;:{&quot;date-parts&quot;:[[2013,4]]},&quot;page&quot;:&quot;321-332&quot;,&quot;abstract&quot;:&quot;Although the etiology of bipolar disorder remains uncertain, multiple studies examining neuroimaging, peripheral markers and genetics have provided important insights into the pathophysiologic processes underlying bipolar disorder. Neuroimaging studies have consistently demonstrated loss of gray matter, as well as altered activation of subcortical, anterior temporal and ventral prefrontal regions in response to emotional stimuli in bipolar disorder. Genetics studies have identified several potential candidate genes associated with increased risk for developing bipolar disorder that involve circadian rhythm, neuronal development and calcium metabolism. Notably, several groups have found decreased levels of neurotrophic factors and increased pro-inflammatory cytokines and oxidative stress markers. Together these findings provide the background for the identification of potential biomarkers for vulnerability, disease expression and to help understand the course of illness and treatment response. In other areas of medicine, validated biomarkers now inform clinical decision-making. Although the findings reviewed herein hold promise, further research involving large collaborative studies is needed to validate these potential biomarkers prior to employing them for clinical purposes. Therefore, in this positional paper from the ISBD-BIONET (biomarkers network from the International Society for Bipolar Disorders), we will discuss our view of biomarkers for these three areas: neuroimaging, peripheral measurements and genetics; and conclude the paper with our position for the next steps in the search for biomarkers for bipolar disorder. © 2013 The Royal Australian and New Zealand College of Psychiatrists .&quot;,&quot;issue&quot;:&quot;4&quot;,&quot;volume&quot;:&quot;47&quot;},&quot;isTemporary&quot;:false},{&quot;id&quot;:&quot;dbdd5cbd-2894-3abd-a7f7-3675f53cbf49&quot;,&quot;itemData&quot;:{&quot;type&quot;:&quot;chapter&quot;,&quot;id&quot;:&quot;dbdd5cbd-2894-3abd-a7f7-3675f53cbf49&quot;,&quot;title&quot;:&quot;Biomarkers in bipolar disorder: an overview&quot;,&quot;author&quot;:[{&quot;family&quot;:&quot;Salagre&quot;,&quot;given&quot;:&quot;Estela&quot;,&quot;parse-names&quot;:false,&quot;dropping-particle&quot;:&quot;&quot;,&quot;non-dropping-particle&quot;:&quot;&quot;},{&quot;family&quot;:&quot;Vieta&quot;,&quot;given&quot;:&quot;Eduard&quot;,&quot;parse-names&quot;:false,&quot;dropping-particle&quot;:&quot;&quot;,&quot;non-dropping-particle&quot;:&quot;&quot;}],&quot;container-title&quot;:&quot;Biomarkers in Bipolar Disorders&quot;,&quot;DOI&quot;:&quot;10.1016/b978-0-12-821398-8.00012-6&quot;,&quot;issued&quot;:{&quot;date-parts&quot;:[[2022]]},&quot;page&quot;:&quot;1-18&quot;,&quot;publisher&quot;:&quot;Elsevier&quot;},&quot;isTemporary&quot;:false}],&quot;citationTag&quot;:&quot;MENDELEY_CITATION_v3_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&quot;},{&quot;citationID&quot;:&quot;MENDELEY_CITATION_2f4e1ade-6980-416b-9668-b5258db29801&quot;,&quot;properties&quot;:{&quot;noteIndex&quot;:0},&quot;isEdited&quot;:false,&quot;manualOverride&quot;:{&quot;isManuallyOverridden&quot;:false,&quot;citeprocText&quot;:&quot;(Salagre and Vieta, 2022)&quot;,&quot;manualOverrideText&quot;:&quot;&quot;},&quot;citationItems&quot;:[{&quot;id&quot;:&quot;dbdd5cbd-2894-3abd-a7f7-3675f53cbf49&quot;,&quot;itemData&quot;:{&quot;type&quot;:&quot;chapter&quot;,&quot;id&quot;:&quot;dbdd5cbd-2894-3abd-a7f7-3675f53cbf49&quot;,&quot;title&quot;:&quot;Biomarkers in bipolar disorder: an overview&quot;,&quot;author&quot;:[{&quot;family&quot;:&quot;Salagre&quot;,&quot;given&quot;:&quot;Estela&quot;,&quot;parse-names&quot;:false,&quot;dropping-particle&quot;:&quot;&quot;,&quot;non-dropping-particle&quot;:&quot;&quot;},{&quot;family&quot;:&quot;Vieta&quot;,&quot;given&quot;:&quot;Eduard&quot;,&quot;parse-names&quot;:false,&quot;dropping-particle&quot;:&quot;&quot;,&quot;non-dropping-particle&quot;:&quot;&quot;}],&quot;container-title&quot;:&quot;Biomarkers in Bipolar Disorders&quot;,&quot;DOI&quot;:&quot;10.1016/b978-0-12-821398-8.00012-6&quot;,&quot;issued&quot;:{&quot;date-parts&quot;:[[2022]]},&quot;page&quot;:&quot;1-18&quot;,&quot;publisher&quot;:&quot;Elsevier&quot;},&quot;isTemporary&quot;:false}],&quot;citationTag&quot;:&quot;MENDELEY_CITATION_v3_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&quot;},{&quot;citationID&quot;:&quot;MENDELEY_CITATION_f0209ccb-1ee8-4aa2-aab8-10e870c40081&quot;,&quot;properties&quot;:{&quot;noteIndex&quot;:0},&quot;isEdited&quot;:false,&quot;manualOverride&quot;:{&quot;isManuallyOverridden&quot;:false,&quot;citeprocText&quot;:&quot;(Rowland and Marwaha, 2018)&quot;,&quot;manualOverrideText&quot;:&quot;&quot;},&quot;citationItems&quot;:[{&quot;id&quot;:&quot;a53bfb83-c4ca-3219-9e58-5b76a98ae36f&quot;,&quot;itemData&quot;:{&quot;type&quot;:&quot;article-journal&quot;,&quot;id&quot;:&quot;a53bfb83-c4ca-3219-9e58-5b76a98ae36f&quot;,&quot;title&quot;:&quot;Epidemiology and risk factors for bipolar disorder&quot;,&quot;author&quot;:[{&quot;family&quot;:&quot;Rowland&quot;,&quot;given&quot;:&quot;Tobias A.&quot;,&quot;parse-names&quot;:false,&quot;dropping-particle&quot;:&quot;&quot;,&quot;non-dropping-particle&quot;:&quot;&quot;},{&quot;family&quot;:&quot;Marwaha&quot;,&quot;given&quot;:&quot;Steven&quot;,&quot;parse-names&quot;:false,&quot;dropping-particle&quot;:&quot;&quot;,&quot;non-dropping-particle&quot;:&quot;&quot;}],&quot;container-title&quot;:&quot;Therapeutic Advances in Psychopharmacology&quot;,&quot;DOI&quot;:&quot;10.1177/2045125318769235&quot;,&quot;ISSN&quot;:&quot;2045-1253&quot;,&quot;PMID&quot;:&quot;30181867&quot;,&quot;issued&quot;:{&quot;date-parts&quot;:[[2018,9]]},&quot;page&quot;:&quot;251-269&quot;,&quot;abstract&quot;:&quot;Bipolar disorder is a multifactorial illness with uncertain aetiology. Knowledge of potential risk factors enables clinicians to identify patients who are more likely to develop bipolar disorder, which directs further investigation, follow up and caution when prescribing. Ideally, identifying directly causative factors for bipolar disorder would enable intervention on an individual or population level to prevent the development of the illness, and improve outcomes through earlier treatment. This article reviews the epidemiology of bipolar disorder, along with putative demographic, genetic and environmental risk factors, while assessing the strength of these associations and to what extent they might be said to be ‘causative’. While numerous genetic and environmental risk factors have been identified, the attributable risk of individual factors is often small, and most are not specific to bipolar disorder but are associated with several mental illnesses. Therefore, while some genetic and environmental factors have strong evidence supporting their association with bipolar disorder, fewer have sufficient evidence to establish causality. There is increasing interest in the role of specific gene–environment interactions, as well as the mechanisms by which risk factors interact to lead to bipolar disorder.&quot;,&quot;publisher&quot;:&quot;SAGE Publications&quot;,&quot;issue&quot;:&quot;9&quot;,&quot;volume&quot;:&quot;8&quot;,&quot;expandedJournalTitle&quot;:&quot;Therapeutic Advances in Psychopharmacology&quot;},&quot;isTemporary&quot;:false}],&quot;citationTag&quot;:&quot;MENDELEY_CITATION_v3_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&quot;},{&quot;citationID&quot;:&quot;MENDELEY_CITATION_0ea97366-c537-4513-9e23-d731c36b5114&quot;,&quot;properties&quot;:{&quot;noteIndex&quot;:0},&quot;isEdited&quot;:false,&quot;manualOverride&quot;:{&quot;isManuallyOverridden&quot;:true,&quot;citeprocText&quot;:&quot;(Kim et al., 2021)&quot;,&quot;manualOverrideText&quot;:&quot;(Kim et al., 2021).&quot;},&quot;citationItems&quot;:[{&quot;id&quot;:&quot;7a0e2923-2d51-390c-b990-8c0fac1a279d&quot;,&quot;itemData&quot;:{&quot;type&quot;:&quot;article-journal&quot;,&quot;id&quot;:&quot;7a0e2923-2d51-390c-b990-8c0fac1a279d&quot;,&quot;title&quot;:&quot;Association between genetic variants of the norepinephrine transporter gene (SLC6A2) and bipolar I disorder&quot;,&quot;author&quot;:[{&quot;family&quot;:&quot;Kim&quot;,&quot;given&quot;:&quot;Sun Young&quot;,&quot;parse-names&quot;:false,&quot;dropping-particle&quot;:&quot;&quot;,&quot;non-dropping-particle&quot;:&quot;&quot;},{&quot;family&quot;:&quot;Kim&quot;,&quot;given&quot;:&quot;Han Na&quot;,&quot;parse-names&quot;:false,&quot;dropping-particle&quot;:&quot;&quot;,&quot;non-dropping-particle&quot;:&quot;&quot;},{&quot;family&quot;:&quot;Jeon&quot;,&quot;given&quot;:&quot;Sang Won&quot;,&quot;parse-names&quot;:false,&quot;dropping-particle&quot;:&quot;&quot;,&quot;non-dropping-particle&quot;:&quot;&quot;},{&quot;family&quot;:&quot;Lim&quot;,&quot;given&quot;:&quot;Weon Jeong&quot;,&quot;parse-names&quot;:false,&quot;dropping-particle&quot;:&quot;&quot;,&quot;non-dropping-particle&quot;:&quot;&quot;},{&quot;family&quot;:&quot;Kim&quot;,&quot;given&quot;:&quot;Soo In&quot;,&quot;parse-names&quot;:false,&quot;dropping-particle&quot;:&quot;&quot;,&quot;non-dropping-particle&quot;:&quot;&quot;},{&quot;family&quot;:&quot;Lee&quot;,&quot;given&quot;:&quot;Youn Jung&quot;,&quot;parse-names&quot;:false,&quot;dropping-particle&quot;:&quot;&quot;,&quot;non-dropping-particle&quot;:&quot;&quot;},{&quot;family&quot;:&quot;Kim&quot;,&quot;given&quot;:&quot;Se Young&quot;,&quot;parse-names&quot;:false,&quot;dropping-particle&quot;:&quot;&quot;,&quot;non-dropping-particle&quot;:&quot;&quot;},{&quot;family&quot;:&quot;Kim&quot;,&quot;given&quot;:&quot;Yong Ku&quot;,&quot;parse-names&quot;:false,&quot;dropping-particle&quot;:&quot;&quot;,&quot;non-dropping-particle&quot;:&quot;&quot;}],&quot;container-title&quot;:&quot;Progress in Neuro-Psychopharmacology and Biological Psychiatry&quot;,&quot;DOI&quot;:&quot;10.1016/j.pnpbp.2020.110227&quot;,&quot;ISSN&quot;:&quot;18784216&quot;,&quot;PMID&quot;:&quot;33340618&quot;,&quot;issued&quot;:{&quot;date-parts&quot;:[[2021,4,20]]},&quot;abstract&quot;:&quot;We aimed to investigate the associations between genetic variants of the norepinephrine transporter gene (NET, also known as SLC6A2) and diagnosis of bipolar I disorder. In addition, we examined the relationship between the genetic variants and manic and psychotic symptoms in patients with bipolar I disorder. The three SNPs rs28386840, rs2242446, and rs5569 were genotyped in 326 patients: patients with bipolar I disorder (n = 160) and a control group (n = 166). Subsequently, multivariate logistic regression analysis adjusting for age and sex was conducted to identify independent influences of the SNPs on diagnosis of bipolar I disorder. A possible association between manic and psychotic symptoms and variants of SLC6A2 was also investigated in patients with bipolar I disorder. The rs28836840 SNP in the 5’-UTR of SLC6A2 was significantly associated with bipolar I disorder and with severity of manic and psychotic symptoms in this disorder. Individuals carrying a T allele in the rs28836840 SNP were likely to have a lower risk of bipolar I disorder or lower severity of manic and psychotic symptoms in patients with bipolar I disorder (bipolar I disorder diagnosis: OR = 0.643, 95% Cl = 0.468–0.883, p = 0.006; manic symptoms: β = −2.457, 95% Cl = −4.674 ~ −0.239, p = 0.031; psychotic symptoms: β = −2.501, 95% Cl = −4.700 ~ −0.301, p = 0.027). For the rs2242446 and rs5569 SNPs, there were no significant differences between patients with bipolar I disorder and those without. Our results revealed associations of the rs28386840 SNP with bipolar I disorder diagnosis and with severity of manic and psychotic symptoms. However, the findings reported here require replication in larger samples and various ethnic groups.&quot;,&quot;publisher&quot;:&quot;Elsevier Inc.&quot;,&quot;volume&quot;:&quot;107&quot;,&quot;expandedJournalTitle&quot;:&quot;Progress in Neuro-Psychopharmacology and Biological Psychiatry&quot;},&quot;isTemporary&quot;:false}],&quot;citationTag&quot;:&quot;MENDELEY_CITATION_v3_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&quot;},{&quot;citationID&quot;:&quot;MENDELEY_CITATION_d777b90d-a703-4211-887e-6373e8c4ef34&quot;,&quot;properties&quot;:{&quot;noteIndex&quot;:0},&quot;isEdited&quot;:false,&quot;manualOverride&quot;:{&quot;isManuallyOverridden&quot;:true,&quot;citeprocText&quot;:&quot;(Kim et al., 2021; Yang et al., 2021)&quot;,&quot;manualOverrideText&quot;:&quot;(Kim et al., 2021; Yang et al., 2021).&quot;},&quot;citationItems&quot;:[{&quot;id&quot;:&quot;16ca2dc1-0b15-3598-8924-343f537bdb36&quot;,&quot;itemData&quot;:{&quot;type&quot;:&quot;article-journal&quot;,&quot;id&quot;:&quot;16ca2dc1-0b15-3598-8924-343f537bdb36&quot;,&quot;title&quot;:&quot;SERINC2 increases the risk of bipolar disorder in the Chinese population&quot;,&quot;author&quot;:[{&quot;family&quot;:&quot;Yang&quot;,&quot;given&quot;:&quot;Dong&quot;,&quot;parse-names&quot;:false,&quot;dropping-particle&quot;:&quot;&quot;,&quot;non-dropping-particle&quot;:&quot;&quot;},{&quot;family&quot;:&quot;Chen&quot;,&quot;given&quot;:&quot;Jianshan&quot;,&quot;parse-names&quot;:false,&quot;dropping-particle&quot;:&quot;&quot;,&quot;non-dropping-particle&quot;:&quot;&quot;},{&quot;family&quot;:&quot;Cheng&quot;,&quot;given&quot;:&quot;Xiongchao&quot;,&quot;parse-names&quot;:false,&quot;dropping-particle&quot;:&quot;&quot;,&quot;non-dropping-particle&quot;:&quot;&quot;},{&quot;family&quot;:&quot;Cao&quot;,&quot;given&quot;:&quot;Bo&quot;,&quot;parse-names&quot;:false,&quot;dropping-particle&quot;:&quot;&quot;,&quot;non-dropping-particle&quot;:&quot;&quot;},{&quot;family&quot;:&quot;Chang&quot;,&quot;given&quot;:&quot;Hao&quot;,&quot;parse-names&quot;:false,&quot;dropping-particle&quot;:&quot;&quot;,&quot;non-dropping-particle&quot;:&quot;&quot;},{&quot;family&quot;:&quot;Li&quot;,&quot;given&quot;:&quot;Xuan&quot;,&quot;parse-names&quot;:false,&quot;dropping-particle&quot;:&quot;&quot;,&quot;non-dropping-particle&quot;:&quot;&quot;},{&quot;family&quot;:&quot;Yang&quot;,&quot;given&quot;:&quot;Chanjuan&quot;,&quot;parse-names&quot;:false,&quot;dropping-particle&quot;:&quot;&quot;,&quot;non-dropping-particle&quot;:&quot;&quot;},{&quot;family&quot;:&quot;Wu&quot;,&quot;given&quot;:&quot;Qiuxia&quot;,&quot;parse-names&quot;:false,&quot;dropping-particle&quot;:&quot;&quot;,&quot;non-dropping-particle&quot;:&quot;&quot;},{&quot;family&quot;:&quot;Sun&quot;,&quot;given&quot;:&quot;Jiaqi&quot;,&quot;parse-names&quot;:false,&quot;dropping-particle&quot;:&quot;&quot;,&quot;non-dropping-particle&quot;:&quot;&quot;},{&quot;family&quot;:&quot;Manry&quot;,&quot;given&quot;:&quot;Diane&quot;,&quot;parse-names&quot;:false,&quot;dropping-particle&quot;:&quot;&quot;,&quot;non-dropping-particle&quot;:&quot;&quot;},{&quot;family&quot;:&quot;Pan&quot;,&quot;given&quot;:&quot;Yukun&quot;,&quot;parse-names&quot;:false,&quot;dropping-particle&quot;:&quot;&quot;,&quot;non-dropping-particle&quot;:&quot;&quot;},{&quot;family&quot;:&quot;Dong&quot;,&quot;given&quot;:&quot;Yongli&quot;,&quot;parse-names&quot;:false,&quot;dropping-particle&quot;:&quot;&quot;,&quot;non-dropping-particle&quot;:&quot;&quot;},{&quot;family&quot;:&quot;Li&quot;,&quot;given&quot;:&quot;Jiaojiao&quot;,&quot;parse-names&quot;:false,&quot;dropping-particle&quot;:&quot;&quot;,&quot;non-dropping-particle&quot;:&quot;&quot;},{&quot;family&quot;:&quot;Xu&quot;,&quot;given&quot;:&quot;Tian&quot;,&quot;parse-names&quot;:false,&quot;dropping-particle&quot;:&quot;&quot;,&quot;non-dropping-particle&quot;:&quot;&quot;},{&quot;family&quot;:&quot;Cao&quot;,&quot;given&quot;:&quot;Liping&quot;,&quot;parse-names&quot;:false,&quot;dropping-particle&quot;:&quot;&quot;,&quot;non-dropping-particle&quot;:&quot;&quot;}],&quot;container-title&quot;:&quot;Depression and Anxiety&quot;,&quot;DOI&quot;:&quot;10.1002/da.23186&quot;,&quot;ISSN&quot;:&quot;15206394&quot;,&quot;PMID&quot;:&quot;34288243&quot;,&quot;issued&quot;:{&quot;date-parts&quot;:[[2021,9,1]]},&quot;page&quot;:&quot;985-995&quot;,&quot;abstract&quot;:&quot;Background: Although common variants in a large collection of patients are associated with increased risk for bipolar disorder (BD), studies have only been able to predict 25%-45% of risks, suggesting that lots of variants that contribute to the risk for BD haven't been identified. Our study aims to identify novel BD risk genes. Methods: We performed whole-exome sequencing of 27 individuals from 6 BD multi-affected Chinese families to identify candidate variants. Targeted sequencing of one of the novel risk genes, SERINC2, in additional sporadic 717 BD patients and 312 healthy controls (HC) validated the association. Magnetic resonance imaging (MRI) were performed to evaluate the effect of the variant to brain structures from 213 subjects (4 BD subjects from a multi-affected family, 130 sporadic BD subjects and 79 HC control). Results: BD pedigrees had an increased burden of uncommon variants in extracellular matrix (ECM) and calcium ion binding. By large-scale sequencing we identified a novel recessive BD risk gene, SERINC2, which plays a role in synthesis of sphingolipid and phosphatidylserine (PS). MRI image results show the homozygous nonsense variant in SERINC2 affects the volume of white matter in cerebellum. Conclusions: Our study identified SERINC2 as a risk gene of BD in the Chinese population.&quot;,&quot;publisher&quot;:&quot;John Wiley and Sons Inc&quot;,&quot;issue&quot;:&quot;9&quot;,&quot;volume&quot;:&quot;38&quot;,&quot;expandedJournalTitle&quot;:&quot;Depression and Anxiety&quot;},&quot;isTemporary&quot;:false},{&quot;id&quot;:&quot;7a0e2923-2d51-390c-b990-8c0fac1a279d&quot;,&quot;itemData&quot;:{&quot;type&quot;:&quot;article-journal&quot;,&quot;id&quot;:&quot;7a0e2923-2d51-390c-b990-8c0fac1a279d&quot;,&quot;title&quot;:&quot;Association between genetic variants of the norepinephrine transporter gene (SLC6A2) and bipolar I disorder&quot;,&quot;author&quot;:[{&quot;family&quot;:&quot;Kim&quot;,&quot;given&quot;:&quot;Sun Young&quot;,&quot;parse-names&quot;:false,&quot;dropping-particle&quot;:&quot;&quot;,&quot;non-dropping-particle&quot;:&quot;&quot;},{&quot;family&quot;:&quot;Kim&quot;,&quot;given&quot;:&quot;Han Na&quot;,&quot;parse-names&quot;:false,&quot;dropping-particle&quot;:&quot;&quot;,&quot;non-dropping-particle&quot;:&quot;&quot;},{&quot;family&quot;:&quot;Jeon&quot;,&quot;given&quot;:&quot;Sang Won&quot;,&quot;parse-names&quot;:false,&quot;dropping-particle&quot;:&quot;&quot;,&quot;non-dropping-particle&quot;:&quot;&quot;},{&quot;family&quot;:&quot;Lim&quot;,&quot;given&quot;:&quot;Weon Jeong&quot;,&quot;parse-names&quot;:false,&quot;dropping-particle&quot;:&quot;&quot;,&quot;non-dropping-particle&quot;:&quot;&quot;},{&quot;family&quot;:&quot;Kim&quot;,&quot;given&quot;:&quot;Soo In&quot;,&quot;parse-names&quot;:false,&quot;dropping-particle&quot;:&quot;&quot;,&quot;non-dropping-particle&quot;:&quot;&quot;},{&quot;family&quot;:&quot;Lee&quot;,&quot;given&quot;:&quot;Youn Jung&quot;,&quot;parse-names&quot;:false,&quot;dropping-particle&quot;:&quot;&quot;,&quot;non-dropping-particle&quot;:&quot;&quot;},{&quot;family&quot;:&quot;Kim&quot;,&quot;given&quot;:&quot;Se Young&quot;,&quot;parse-names&quot;:false,&quot;dropping-particle&quot;:&quot;&quot;,&quot;non-dropping-particle&quot;:&quot;&quot;},{&quot;family&quot;:&quot;Kim&quot;,&quot;given&quot;:&quot;Yong Ku&quot;,&quot;parse-names&quot;:false,&quot;dropping-particle&quot;:&quot;&quot;,&quot;non-dropping-particle&quot;:&quot;&quot;}],&quot;container-title&quot;:&quot;Progress in Neuro-Psychopharmacology and Biological Psychiatry&quot;,&quot;DOI&quot;:&quot;10.1016/j.pnpbp.2020.110227&quot;,&quot;ISSN&quot;:&quot;18784216&quot;,&quot;PMID&quot;:&quot;33340618&quot;,&quot;issued&quot;:{&quot;date-parts&quot;:[[2021,4,20]]},&quot;abstract&quot;:&quot;We aimed to investigate the associations between genetic variants of the norepinephrine transporter gene (NET, also known as SLC6A2) and diagnosis of bipolar I disorder. In addition, we examined the relationship between the genetic variants and manic and psychotic symptoms in patients with bipolar I disorder. The three SNPs rs28386840, rs2242446, and rs5569 were genotyped in 326 patients: patients with bipolar I disorder (n = 160) and a control group (n = 166). Subsequently, multivariate logistic regression analysis adjusting for age and sex was conducted to identify independent influences of the SNPs on diagnosis of bipolar I disorder. A possible association between manic and psychotic symptoms and variants of SLC6A2 was also investigated in patients with bipolar I disorder. The rs28836840 SNP in the 5’-UTR of SLC6A2 was significantly associated with bipolar I disorder and with severity of manic and psychotic symptoms in this disorder. Individuals carrying a T allele in the rs28836840 SNP were likely to have a lower risk of bipolar I disorder or lower severity of manic and psychotic symptoms in patients with bipolar I disorder (bipolar I disorder diagnosis: OR = 0.643, 95% Cl = 0.468–0.883, p = 0.006; manic symptoms: β = −2.457, 95% Cl = −4.674 ~ −0.239, p = 0.031; psychotic symptoms: β = −2.501, 95% Cl = −4.700 ~ −0.301, p = 0.027). For the rs2242446 and rs5569 SNPs, there were no significant differences between patients with bipolar I disorder and those without. Our results revealed associations of the rs28386840 SNP with bipolar I disorder diagnosis and with severity of manic and psychotic symptoms. However, the findings reported here require replication in larger samples and various ethnic groups.&quot;,&quot;publisher&quot;:&quot;Elsevier Inc.&quot;,&quot;volume&quot;:&quot;107&quot;,&quot;expandedJournalTitle&quot;:&quot;Progress in Neuro-Psychopharmacology and Biological Psychiatry&quot;},&quot;isTemporary&quot;:false}],&quot;citationTag&quot;:&quot;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&quot;},{&quot;citationID&quot;:&quot;MENDELEY_CITATION_1f8d903d-07e6-4a93-95a5-9a7df2d56728&quot;,&quot;properties&quot;:{&quot;noteIndex&quot;:0},&quot;isEdited&quot;:false,&quot;manualOverride&quot;:{&quot;isManuallyOverridden&quot;:true,&quot;citeprocText&quot;:&quot;(Oraki Kohshour et al., 2022)&quot;,&quot;manualOverrideText&quot;:&quot;(Oraki Kohshour et al., 2022).&quot;},&quot;citationItems&quot;:[{&quot;id&quot;:&quot;99ad4a58-234f-351a-9afa-68fd408ebff1&quot;,&quot;itemData&quot;:{&quot;type&quot;:&quot;article-journal&quot;,&quot;id&quot;:&quot;99ad4a58-234f-351a-9afa-68fd408ebff1&quot;,&quot;title&quot;:&quot;Genomic and neuroimaging approaches to bipolar disorder&quot;,&quot;author&quot;:[{&quot;family&quot;:&quot;Oraki Kohshour&quot;,&quot;given&quot;:&quot;Mojtaba&quot;,&quot;parse-names&quot;:false,&quot;dropping-particle&quot;:&quot;&quot;,&quot;non-dropping-particle&quot;:&quot;&quot;},{&quot;family&quot;:&quot;Papiol&quot;,&quot;given&quot;:&quot;Sergi&quot;,&quot;parse-names&quot;:false,&quot;dropping-particle&quot;:&quot;&quot;,&quot;non-dropping-particle&quot;:&quot;&quot;},{&quot;family&quot;:&quot;Ching&quot;,&quot;given&quot;:&quot;Christopher R. K.&quot;,&quot;parse-names&quot;:false,&quot;dropping-particle&quot;:&quot;&quot;,&quot;non-dropping-particle&quot;:&quot;&quot;},{&quot;family&quot;:&quot;Schulze&quot;,&quot;given&quot;:&quot;Thomas G.&quot;,&quot;parse-names&quot;:false,&quot;dropping-particle&quot;:&quot;&quot;,&quot;non-dropping-particle&quot;:&quot;&quot;}],&quot;container-title&quot;:&quot;BJPsych Open&quot;,&quot;DOI&quot;:&quot;10.1192/bjo.2021.1082&quot;,&quot;ISSN&quot;:&quot;2056-4724&quot;,&quot;URL&quot;:&quot;https://www.cambridge.org/core/product/identifier/S2056472421010826/type/journal_article&quot;,&quot;issued&quot;:{&quot;date-parts&quot;:[[2022,3,1]]},&quot;page&quot;:&quot;e36&quot;,&quot;issue&quot;:&quot;2&quot;,&quot;volume&quot;:&quot;8&quot;,&quot;expandedJournalTitle&quot;:&quot;BJPsych Open&quot;},&quot;isTemporary&quot;:false}],&quot;citationTag&quot;:&quot;MENDELEY_CITATION_v3_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&quot;},{&quot;citationID&quot;:&quot;MENDELEY_CITATION_1f79903d-fd10-420f-a463-c131e9aaf036&quot;,&quot;properties&quot;:{&quot;noteIndex&quot;:0},&quot;isEdited&quot;:false,&quot;manualOverride&quot;:{&quot;isManuallyOverridden&quot;:false,&quot;citeprocText&quot;:&quot;(Akula et al., 2014; Hu et al., 2016)&quot;,&quot;manualOverrideText&quot;:&quot;&quot;},&quot;citationItems&quot;:[{&quot;id&quot;:&quot;43fa7c60-29ac-3e50-a50d-68199aa87301&quot;,&quot;itemData&quot;:{&quot;type&quot;:&quot;article-journal&quot;,&quot;id&quot;:&quot;43fa7c60-29ac-3e50-a50d-68199aa87301&quot;,&quot;title&quot;:&quot;RNA-sequencing of the brain transcriptome implicates dysregulation of neuroplasticity, circadian rhythms and GTPase binding in bipolar disorder&quot;,&quot;author&quot;:[{&quot;family&quot;:&quot;Akula&quot;,&quot;given&quot;:&quot;N&quot;,&quot;parse-names&quot;:false,&quot;dropping-particle&quot;:&quot;&quot;,&quot;non-dropping-particle&quot;:&quot;&quot;},{&quot;family&quot;:&quot;Barb&quot;,&quot;given&quot;:&quot;J&quot;,&quot;parse-names&quot;:false,&quot;dropping-particle&quot;:&quot;&quot;,&quot;non-dropping-particle&quot;:&quot;&quot;},{&quot;family&quot;:&quot;Jiang&quot;,&quot;given&quot;:&quot;X&quot;,&quot;parse-names&quot;:false,&quot;dropping-particle&quot;:&quot;&quot;,&quot;non-dropping-particle&quot;:&quot;&quot;},{&quot;family&quot;:&quot;Wendland&quot;,&quot;given&quot;:&quot;J R&quot;,&quot;parse-names&quot;:false,&quot;dropping-particle&quot;:&quot;&quot;,&quot;non-dropping-particle&quot;:&quot;&quot;},{&quot;family&quot;:&quot;Choi&quot;,&quot;given&quot;:&quot;K H&quot;,&quot;parse-names&quot;:false,&quot;dropping-particle&quot;:&quot;&quot;,&quot;non-dropping-particle&quot;:&quot;&quot;},{&quot;family&quot;:&quot;Sen&quot;,&quot;given&quot;:&quot;S K&quot;,&quot;parse-names&quot;:false,&quot;dropping-particle&quot;:&quot;&quot;,&quot;non-dropping-particle&quot;:&quot;&quot;},{&quot;family&quot;:&quot;Hou&quot;,&quot;given&quot;:&quot;L&quot;,&quot;parse-names&quot;:false,&quot;dropping-particle&quot;:&quot;&quot;,&quot;non-dropping-particle&quot;:&quot;&quot;},{&quot;family&quot;:&quot;Chen&quot;,&quot;given&quot;:&quot;D T W&quot;,&quot;parse-names&quot;:false,&quot;dropping-particle&quot;:&quot;&quot;,&quot;non-dropping-particle&quot;:&quot;&quot;},{&quot;family&quot;:&quot;Laje&quot;,&quot;given&quot;:&quot;G&quot;,&quot;parse-names&quot;:false,&quot;dropping-particle&quot;:&quot;&quot;,&quot;non-dropping-particle&quot;:&quot;&quot;},{&quot;family&quot;:&quot;Johnson&quot;,&quot;given&quot;:&quot;K&quot;,&quot;parse-names&quot;:false,&quot;dropping-particle&quot;:&quot;&quot;,&quot;non-dropping-particle&quot;:&quot;&quot;},{&quot;family&quot;:&quot;Lipska&quot;,&quot;given&quot;:&quot;B K&quot;,&quot;parse-names&quot;:false,&quot;dropping-particle&quot;:&quot;&quot;,&quot;non-dropping-particle&quot;:&quot;&quot;},{&quot;family&quot;:&quot;Kleinman&quot;,&quot;given&quot;:&quot;J E&quot;,&quot;parse-names&quot;:false,&quot;dropping-particle&quot;:&quot;&quot;,&quot;non-dropping-particle&quot;:&quot;&quot;},{&quot;family&quot;:&quot;Corrada-Bravo&quot;,&quot;given&quot;:&quot;H&quot;,&quot;parse-names&quot;:false,&quot;dropping-particle&quot;:&quot;&quot;,&quot;non-dropping-particle&quot;:&quot;&quot;},{&quot;family&quot;:&quot;Detera-Wadleigh&quot;,&quot;given&quot;:&quot;S&quot;,&quot;parse-names&quot;:false,&quot;dropping-particle&quot;:&quot;&quot;,&quot;non-dropping-particle&quot;:&quot;&quot;},{&quot;family&quot;:&quot;Munson&quot;,&quot;given&quot;:&quot;P J&quot;,&quot;parse-names&quot;:false,&quot;dropping-particle&quot;:&quot;&quot;,&quot;non-dropping-particle&quot;:&quot;&quot;},{&quot;family&quot;:&quot;McMahon&quot;,&quot;given&quot;:&quot;F J&quot;,&quot;parse-names&quot;:false,&quot;dropping-particle&quot;:&quot;&quot;,&quot;non-dropping-particle&quot;:&quot;&quot;}],&quot;container-title&quot;:&quot;Molecular Psychiatry&quot;,&quot;DOI&quot;:&quot;10.1038/mp.2013.170&quot;,&quot;ISSN&quot;:&quot;1476-5578&quot;,&quot;URL&quot;:&quot;https://doi.org/10.1038/mp.2013.170&quot;,&quot;issued&quot;:{&quot;date-parts&quot;:[[2014]]},&quot;page&quot;:&quot;1179-1185&quot;,&quot;abstract&quot;:&quot;RNA-sequencing (RNA-seq) is a powerful technique to investigate the complexity of gene expression in the human brain. We used RNA-seq to survey the brain transcriptome in high-quality postmortem dorsolateral prefrontal cortex from 11 individuals diagnosed with bipolar disorder (BD) and from 11 age- and gender-matched controls. Deep sequencing was performed, with over 350 million reads per specimen. At a false discovery rate of &lt;5%, we detected five differentially expressed (DE) genes and 12 DE transcripts, most of which have not been previously implicated in BD. Among these, Prominin 1/CD133 and ATP-binding cassette-sub-family G-member2 (ABCG2) have important roles in neuroplasticity. We also show for the first time differential expression of long noncoding RNAs (lncRNAs) in BD. DE transcripts include those of serine/arginine-rich splicing factor 5 (SRSF5) and regulatory factor X4 (RFX4), which along with lncRNAs have a role in mammalian circadian rhythms. The DE genes were significantly enriched for several Gene Ontology categories. Of these, genes involved with GTPase binding were also enriched for BD-associated SNPs from previous genome-wide association studies, suggesting that differential expression of these genes is not simply a consequence of BD or its treatment. Many of these findings were replicated by microarray in an independent sample of 60 cases and controls. These results highlight common pathways for inherited and non-inherited influences on disease risk that may constitute good targets for novel therapies.&quot;,&quot;issue&quot;:&quot;11&quot;,&quot;volume&quot;:&quot;19&quot;,&quot;expandedJournalTitle&quot;:&quot;Molecular Psychiatry&quot;},&quot;isTemporary&quot;:false},{&quot;id&quot;:&quot;8b245fad-7221-3e47-824c-f6e026d90442&quot;,&quot;itemData&quot;:{&quot;type&quot;:&quot;article-journal&quot;,&quot;id&quot;:&quot;8b245fad-7221-3e47-824c-f6e026d90442&quot;,&quot;title&quot;:&quot;Systematically characterizing dysfunctional long intergenic non-coding RNAs in multiple brain regions of major psychosis&quot;,&quot;author&quot;:[{&quot;family&quot;:&quot;Hu&quot;,&quot;given&quot;:&quot;Jing&quot;,&quot;parse-names&quot;:false,&quot;dropping-particle&quot;:&quot;&quot;,&quot;non-dropping-particle&quot;:&quot;&quot;},{&quot;family&quot;:&quot;Xu&quot;,&quot;given&quot;:&quot;Jinyuan&quot;,&quot;parse-names&quot;:false,&quot;dropping-particle&quot;:&quot;&quot;,&quot;non-dropping-particle&quot;:&quot;&quot;},{&quot;family&quot;:&quot;Pang&quot;,&quot;given&quot;:&quot;Lin&quot;,&quot;parse-names&quot;:false,&quot;dropping-particle&quot;:&quot;&quot;,&quot;non-dropping-particle&quot;:&quot;&quot;},{&quot;family&quot;:&quot;Zhao&quot;,&quot;given&quot;:&quot;Hongying&quot;,&quot;parse-names&quot;:false,&quot;dropping-particle&quot;:&quot;&quot;,&quot;non-dropping-particle&quot;:&quot;&quot;},{&quot;family&quot;:&quot;Li&quot;,&quot;given&quot;:&quot;Feng&quot;,&quot;parse-names&quot;:false,&quot;dropping-particle&quot;:&quot;&quot;,&quot;non-dropping-particle&quot;:&quot;&quot;},{&quot;family&quot;:&quot;Deng&quot;,&quot;given&quot;:&quot;Yulan&quot;,&quot;parse-names&quot;:false,&quot;dropping-particle&quot;:&quot;&quot;,&quot;non-dropping-particle&quot;:&quot;&quot;},{&quot;family&quot;:&quot;Liu&quot;,&quot;given&quot;:&quot;Ling&quot;,&quot;parse-names&quot;:false,&quot;dropping-particle&quot;:&quot;&quot;,&quot;non-dropping-particle&quot;:&quot;&quot;},{&quot;family&quot;:&quot;Lan&quot;,&quot;given&quot;:&quot;Yujia&quot;,&quot;parse-names&quot;:false,&quot;dropping-particle&quot;:&quot;&quot;,&quot;non-dropping-particle&quot;:&quot;&quot;},{&quot;family&quot;:&quot;Zhang&quot;,&quot;given&quot;:&quot;Xinxin&quot;,&quot;parse-names&quot;:false,&quot;dropping-particle&quot;:&quot;&quot;,&quot;non-dropping-particle&quot;:&quot;&quot;},{&quot;family&quot;:&quot;Zhao&quot;,&quot;given&quot;:&quot;Tingting&quot;,&quot;parse-names&quot;:false,&quot;dropping-particle&quot;:&quot;&quot;,&quot;non-dropping-particle&quot;:&quot;&quot;},{&quot;family&quot;:&quot;Xu&quot;,&quot;given&quot;:&quot;Chaohan&quot;,&quot;parse-names&quot;:false,&quot;dropping-particle&quot;:&quot;&quot;,&quot;non-dropping-particle&quot;:&quot;&quot;},{&quot;family&quot;:&quot;Xu&quot;,&quot;given&quot;:&quot;Chun&quot;,&quot;parse-names&quot;:false,&quot;dropping-particle&quot;:&quot;&quot;,&quot;non-dropping-particle&quot;:&quot;&quot;},{&quot;family&quot;:&quot;Xiao&quot;,&quot;given&quot;:&quot;Yun&quot;,&quot;parse-names&quot;:false,&quot;dropping-particle&quot;:&quot;&quot;,&quot;non-dropping-particle&quot;:&quot;&quot;},{&quot;family&quot;:&quot;Li&quot;,&quot;given&quot;:&quot;Xia&quot;,&quot;parse-names&quot;:false,&quot;dropping-particle&quot;:&quot;&quot;,&quot;non-dropping-particle&quot;:&quot;&quot;}],&quot;container-title&quot;:&quot;Oncotarget&quot;,&quot;DOI&quot;:&quot;https://doi.org/10.18632/oncotarget.12122&quot;,&quot;ISSN&quot;:&quot;1949-2553&quot;,&quot;URL&quot;:&quot;https://www.oncotarget.com/article/12122/&quot;,&quot;issued&quot;:{&quot;date-parts&quot;:[[2016]]},&quot;page&quot;:&quot;71087-71098&quot;,&quot;publisher&quot;:&quot;Impact Journals, LLC&quot;,&quot;issue&quot;:&quot;44&quot;,&quot;volume&quot;:&quot;7&quot;,&quot;expandedJournalTitle&quot;:&quot;Oncotarget&quot;},&quot;isTemporary&quot;:false}],&quot;citationTag&quot;:&quot;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&quot;},{&quot;citationID&quot;:&quot;MENDELEY_CITATION_d2883c4c-1e49-4d71-ad6a-7771bdc07f2d&quot;,&quot;properties&quot;:{&quot;noteIndex&quot;:0},&quot;isEdited&quot;:false,&quot;manualOverride&quot;:{&quot;isManuallyOverridden&quot;:false,&quot;citeprocText&quot;:&quot;(Hu et al., 2016)&quot;,&quot;manualOverrideText&quot;:&quot;&quot;},&quot;citationItems&quot;:[{&quot;id&quot;:&quot;8b245fad-7221-3e47-824c-f6e026d90442&quot;,&quot;itemData&quot;:{&quot;type&quot;:&quot;article-journal&quot;,&quot;id&quot;:&quot;8b245fad-7221-3e47-824c-f6e026d90442&quot;,&quot;title&quot;:&quot;Systematically characterizing dysfunctional long intergenic non-coding RNAs in multiple brain regions of major psychosis&quot;,&quot;author&quot;:[{&quot;family&quot;:&quot;Hu&quot;,&quot;given&quot;:&quot;Jing&quot;,&quot;parse-names&quot;:false,&quot;dropping-particle&quot;:&quot;&quot;,&quot;non-dropping-particle&quot;:&quot;&quot;},{&quot;family&quot;:&quot;Xu&quot;,&quot;given&quot;:&quot;Jinyuan&quot;,&quot;parse-names&quot;:false,&quot;dropping-particle&quot;:&quot;&quot;,&quot;non-dropping-particle&quot;:&quot;&quot;},{&quot;family&quot;:&quot;Pang&quot;,&quot;given&quot;:&quot;Lin&quot;,&quot;parse-names&quot;:false,&quot;dropping-particle&quot;:&quot;&quot;,&quot;non-dropping-particle&quot;:&quot;&quot;},{&quot;family&quot;:&quot;Zhao&quot;,&quot;given&quot;:&quot;Hongying&quot;,&quot;parse-names&quot;:false,&quot;dropping-particle&quot;:&quot;&quot;,&quot;non-dropping-particle&quot;:&quot;&quot;},{&quot;family&quot;:&quot;Li&quot;,&quot;given&quot;:&quot;Feng&quot;,&quot;parse-names&quot;:false,&quot;dropping-particle&quot;:&quot;&quot;,&quot;non-dropping-particle&quot;:&quot;&quot;},{&quot;family&quot;:&quot;Deng&quot;,&quot;given&quot;:&quot;Yulan&quot;,&quot;parse-names&quot;:false,&quot;dropping-particle&quot;:&quot;&quot;,&quot;non-dropping-particle&quot;:&quot;&quot;},{&quot;family&quot;:&quot;Liu&quot;,&quot;given&quot;:&quot;Ling&quot;,&quot;parse-names&quot;:false,&quot;dropping-particle&quot;:&quot;&quot;,&quot;non-dropping-particle&quot;:&quot;&quot;},{&quot;family&quot;:&quot;Lan&quot;,&quot;given&quot;:&quot;Yujia&quot;,&quot;parse-names&quot;:false,&quot;dropping-particle&quot;:&quot;&quot;,&quot;non-dropping-particle&quot;:&quot;&quot;},{&quot;family&quot;:&quot;Zhang&quot;,&quot;given&quot;:&quot;Xinxin&quot;,&quot;parse-names&quot;:false,&quot;dropping-particle&quot;:&quot;&quot;,&quot;non-dropping-particle&quot;:&quot;&quot;},{&quot;family&quot;:&quot;Zhao&quot;,&quot;given&quot;:&quot;Tingting&quot;,&quot;parse-names&quot;:false,&quot;dropping-particle&quot;:&quot;&quot;,&quot;non-dropping-particle&quot;:&quot;&quot;},{&quot;family&quot;:&quot;Xu&quot;,&quot;given&quot;:&quot;Chaohan&quot;,&quot;parse-names&quot;:false,&quot;dropping-particle&quot;:&quot;&quot;,&quot;non-dropping-particle&quot;:&quot;&quot;},{&quot;family&quot;:&quot;Xu&quot;,&quot;given&quot;:&quot;Chun&quot;,&quot;parse-names&quot;:false,&quot;dropping-particle&quot;:&quot;&quot;,&quot;non-dropping-particle&quot;:&quot;&quot;},{&quot;family&quot;:&quot;Xiao&quot;,&quot;given&quot;:&quot;Yun&quot;,&quot;parse-names&quot;:false,&quot;dropping-particle&quot;:&quot;&quot;,&quot;non-dropping-particle&quot;:&quot;&quot;},{&quot;family&quot;:&quot;Li&quot;,&quot;given&quot;:&quot;Xia&quot;,&quot;parse-names&quot;:false,&quot;dropping-particle&quot;:&quot;&quot;,&quot;non-dropping-particle&quot;:&quot;&quot;}],&quot;container-title&quot;:&quot;Oncotarget&quot;,&quot;DOI&quot;:&quot;https://doi.org/10.18632/oncotarget.12122&quot;,&quot;ISSN&quot;:&quot;1949-2553&quot;,&quot;URL&quot;:&quot;https://www.oncotarget.com/article/12122/&quot;,&quot;issued&quot;:{&quot;date-parts&quot;:[[2016]]},&quot;page&quot;:&quot;71087-71098&quot;,&quot;publisher&quot;:&quot;Impact Journals, LLC&quot;,&quot;issue&quot;:&quot;44&quot;,&quot;volume&quot;:&quot;7&quot;,&quot;expandedJournalTitle&quot;:&quot;Oncotarget&quot;},&quot;isTemporary&quot;:false}],&quot;citationTag&quot;:&quot;MENDELEY_CITATION_v3_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&quot;},{&quot;citationID&quot;:&quot;MENDELEY_CITATION_c263ecca-9e18-4996-8537-1e7e52e75a2b&quot;,&quot;properties&quot;:{&quot;noteIndex&quot;:0},&quot;isEdited&quot;:false,&quot;manualOverride&quot;:{&quot;isManuallyOverridden&quot;:false,&quot;citeprocText&quot;:&quot;(Akula et al., 2014)&quot;,&quot;manualOverrideText&quot;:&quot;&quot;},&quot;citationItems&quot;:[{&quot;id&quot;:&quot;43fa7c60-29ac-3e50-a50d-68199aa87301&quot;,&quot;itemData&quot;:{&quot;type&quot;:&quot;article-journal&quot;,&quot;id&quot;:&quot;43fa7c60-29ac-3e50-a50d-68199aa87301&quot;,&quot;title&quot;:&quot;RNA-sequencing of the brain transcriptome implicates dysregulation of neuroplasticity, circadian rhythms and GTPase binding in bipolar disorder&quot;,&quot;author&quot;:[{&quot;family&quot;:&quot;Akula&quot;,&quot;given&quot;:&quot;N&quot;,&quot;parse-names&quot;:false,&quot;dropping-particle&quot;:&quot;&quot;,&quot;non-dropping-particle&quot;:&quot;&quot;},{&quot;family&quot;:&quot;Barb&quot;,&quot;given&quot;:&quot;J&quot;,&quot;parse-names&quot;:false,&quot;dropping-particle&quot;:&quot;&quot;,&quot;non-dropping-particle&quot;:&quot;&quot;},{&quot;family&quot;:&quot;Jiang&quot;,&quot;given&quot;:&quot;X&quot;,&quot;parse-names&quot;:false,&quot;dropping-particle&quot;:&quot;&quot;,&quot;non-dropping-particle&quot;:&quot;&quot;},{&quot;family&quot;:&quot;Wendland&quot;,&quot;given&quot;:&quot;J R&quot;,&quot;parse-names&quot;:false,&quot;dropping-particle&quot;:&quot;&quot;,&quot;non-dropping-particle&quot;:&quot;&quot;},{&quot;family&quot;:&quot;Choi&quot;,&quot;given&quot;:&quot;K H&quot;,&quot;parse-names&quot;:false,&quot;dropping-particle&quot;:&quot;&quot;,&quot;non-dropping-particle&quot;:&quot;&quot;},{&quot;family&quot;:&quot;Sen&quot;,&quot;given&quot;:&quot;S K&quot;,&quot;parse-names&quot;:false,&quot;dropping-particle&quot;:&quot;&quot;,&quot;non-dropping-particle&quot;:&quot;&quot;},{&quot;family&quot;:&quot;Hou&quot;,&quot;given&quot;:&quot;L&quot;,&quot;parse-names&quot;:false,&quot;dropping-particle&quot;:&quot;&quot;,&quot;non-dropping-particle&quot;:&quot;&quot;},{&quot;family&quot;:&quot;Chen&quot;,&quot;given&quot;:&quot;D T W&quot;,&quot;parse-names&quot;:false,&quot;dropping-particle&quot;:&quot;&quot;,&quot;non-dropping-particle&quot;:&quot;&quot;},{&quot;family&quot;:&quot;Laje&quot;,&quot;given&quot;:&quot;G&quot;,&quot;parse-names&quot;:false,&quot;dropping-particle&quot;:&quot;&quot;,&quot;non-dropping-particle&quot;:&quot;&quot;},{&quot;family&quot;:&quot;Johnson&quot;,&quot;given&quot;:&quot;K&quot;,&quot;parse-names&quot;:false,&quot;dropping-particle&quot;:&quot;&quot;,&quot;non-dropping-particle&quot;:&quot;&quot;},{&quot;family&quot;:&quot;Lipska&quot;,&quot;given&quot;:&quot;B K&quot;,&quot;parse-names&quot;:false,&quot;dropping-particle&quot;:&quot;&quot;,&quot;non-dropping-particle&quot;:&quot;&quot;},{&quot;family&quot;:&quot;Kleinman&quot;,&quot;given&quot;:&quot;J E&quot;,&quot;parse-names&quot;:false,&quot;dropping-particle&quot;:&quot;&quot;,&quot;non-dropping-particle&quot;:&quot;&quot;},{&quot;family&quot;:&quot;Corrada-Bravo&quot;,&quot;given&quot;:&quot;H&quot;,&quot;parse-names&quot;:false,&quot;dropping-particle&quot;:&quot;&quot;,&quot;non-dropping-particle&quot;:&quot;&quot;},{&quot;family&quot;:&quot;Detera-Wadleigh&quot;,&quot;given&quot;:&quot;S&quot;,&quot;parse-names&quot;:false,&quot;dropping-particle&quot;:&quot;&quot;,&quot;non-dropping-particle&quot;:&quot;&quot;},{&quot;family&quot;:&quot;Munson&quot;,&quot;given&quot;:&quot;P J&quot;,&quot;parse-names&quot;:false,&quot;dropping-particle&quot;:&quot;&quot;,&quot;non-dropping-particle&quot;:&quot;&quot;},{&quot;family&quot;:&quot;McMahon&quot;,&quot;given&quot;:&quot;F J&quot;,&quot;parse-names&quot;:false,&quot;dropping-particle&quot;:&quot;&quot;,&quot;non-dropping-particle&quot;:&quot;&quot;}],&quot;container-title&quot;:&quot;Molecular Psychiatry&quot;,&quot;DOI&quot;:&quot;10.1038/mp.2013.170&quot;,&quot;ISSN&quot;:&quot;1476-5578&quot;,&quot;URL&quot;:&quot;https://doi.org/10.1038/mp.2013.170&quot;,&quot;issued&quot;:{&quot;date-parts&quot;:[[2014]]},&quot;page&quot;:&quot;1179-1185&quot;,&quot;abstract&quot;:&quot;RNA-sequencing (RNA-seq) is a powerful technique to investigate the complexity of gene expression in the human brain. We used RNA-seq to survey the brain transcriptome in high-quality postmortem dorsolateral prefrontal cortex from 11 individuals diagnosed with bipolar disorder (BD) and from 11 age- and gender-matched controls. Deep sequencing was performed, with over 350 million reads per specimen. At a false discovery rate of &lt;5%, we detected five differentially expressed (DE) genes and 12 DE transcripts, most of which have not been previously implicated in BD. Among these, Prominin 1/CD133 and ATP-binding cassette-sub-family G-member2 (ABCG2) have important roles in neuroplasticity. We also show for the first time differential expression of long noncoding RNAs (lncRNAs) in BD. DE transcripts include those of serine/arginine-rich splicing factor 5 (SRSF5) and regulatory factor X4 (RFX4), which along with lncRNAs have a role in mammalian circadian rhythms. The DE genes were significantly enriched for several Gene Ontology categories. Of these, genes involved with GTPase binding were also enriched for BD-associated SNPs from previous genome-wide association studies, suggesting that differential expression of these genes is not simply a consequence of BD or its treatment. Many of these findings were replicated by microarray in an independent sample of 60 cases and controls. These results highlight common pathways for inherited and non-inherited influences on disease risk that may constitute good targets for novel therapies.&quot;,&quot;issue&quot;:&quot;11&quot;,&quot;volume&quot;:&quot;19&quot;,&quot;expandedJournalTitle&quot;:&quot;Molecular Psychiatry&quot;},&quot;isTemporary&quot;:false}],&quot;citationTag&quot;:&quot;MENDELEY_CITATION_v3_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&quot;},{&quot;citationID&quot;:&quot;MENDELEY_CITATION_cb3cdc5c-3eb3-4051-99fc-8df6a436252c&quot;,&quot;properties&quot;:{&quot;noteIndex&quot;:0},&quot;isEdited&quot;:false,&quot;manualOverride&quot;:{&quot;isManuallyOverridden&quot;:false,&quot;citeprocText&quot;:&quot;(Love et al., 2014)&quot;,&quot;manualOverrideText&quot;:&quot;&quot;},&quot;citationItems&quot;:[{&quot;id&quot;:&quot;6aef4b3f-dfd4-37be-a093-46ccd17de091&quot;,&quot;itemData&quot;:{&quot;type&quot;:&quot;article-journal&quot;,&quot;id&quot;:&quot;6aef4b3f-dfd4-37be-a093-46ccd17de091&quot;,&quot;title&quot;:&quot;Moderated estimation of fold change and dispersion for RNA-seq data with DESeq2&quot;,&quot;author&quot;:[{&quot;family&quot;:&quot;Love&quot;,&quot;given&quot;:&quot;Michael I&quot;,&quot;parse-names&quot;:false,&quot;dropping-particle&quot;:&quot;&quot;,&quot;non-dropping-particle&quot;:&quot;&quot;},{&quot;family&quot;:&quot;Huber&quot;,&quot;given&quot;:&quot;Wolfgang&quot;,&quot;parse-names&quot;:false,&quot;dropping-particle&quot;:&quot;&quot;,&quot;non-dropping-particle&quot;:&quot;&quot;},{&quot;family&quot;:&quot;Anders&quot;,&quot;given&quot;:&quot;Simon&quot;,&quot;parse-names&quot;:false,&quot;dropping-particle&quot;:&quot;&quot;,&quot;non-dropping-particle&quot;:&quot;&quot;}],&quot;container-title&quot;:&quot;Genome Biology&quot;,&quot;DOI&quot;:&quot;10.1186/s13059-014-0550-8&quot;,&quot;ISSN&quot;:&quot;1474-760X&quot;,&quot;URL&quot;:&quot;https://doi.org/10.1186/s13059-014-0550-8&quot;,&quot;issued&quot;:{&quot;date-parts&quot;:[[2014]]},&quot;page&quot;:&quot;550&quot;,&quot;abstract&quot;:&quot;In comparative high-throughput sequencing assays, a fundamental task is the analysis of count data, such as read counts per gene in RNA-seq, for evidence of systematic changes across experimental conditions. Small replicate numbers, discreteness, large dynamic range and the presence of outliers require a suitable statistical approach. We present DESeq2, a method for differential analysis of count data, using shrinkage estimation for dispersions and fold changes to improve stability and interpretability of estimates. This enables a more quantitative analysis focused on the strength rather than the mere presence of differential expression. The DESeq2 package is available at http://www.bioconductor.org/packages/release/bioc/html/DESeq2.html.&quot;,&quot;issue&quot;:&quot;12&quot;,&quot;volume&quot;:&quot;15&quot;,&quot;expandedJournalTitle&quot;:&quot;Genome Biology&quot;},&quot;isTemporary&quot;:false}],&quot;citationTag&quot;:&quot;MENDELEY_CITATION_v3_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&quot;},{&quot;citationID&quot;:&quot;MENDELEY_CITATION_a832345e-8b55-46bb-92b5-beee2945183f&quot;,&quot;properties&quot;:{&quot;noteIndex&quot;:0},&quot;isEdited&quot;:false,&quot;manualOverride&quot;:{&quot;isManuallyOverridden&quot;:false,&quot;citeprocText&quot;:&quot;(Aravind et al., 2005; Mootha et al., 2003)&quot;,&quot;manualOverrideText&quot;:&quot;&quot;},&quot;citationItems&quot;:[{&quot;id&quot;:&quot;c73d9b13-bf7d-3110-b9c2-35d5d6b416a3&quot;,&quot;itemData&quot;:{&quot;type&quot;:&quot;article-journal&quot;,&quot;id&quot;:&quot;c73d9b13-bf7d-3110-b9c2-35d5d6b416a3&quot;,&quot;title&quot;:&quot;Gene set enrichment analysis: A knowledge-based approach for interpreting genome-wide expression profiles&quot;,&quot;author&quot;:[{&quot;family&quot;:&quot;Aravind&quot;,&quot;given&quot;:&quot;Subramanian&quot;,&quot;parse-names&quot;:false,&quot;dropping-particle&quot;:&quot;&quot;,&quot;non-dropping-particle&quot;:&quot;&quot;},{&quot;family&quot;:&quot;Pablo&quot;,&quot;given&quot;:&quot;Tamayo&quot;,&quot;parse-names&quot;:false,&quot;dropping-particle&quot;:&quot;&quot;,&quot;non-dropping-particle&quot;:&quot;&quot;},{&quot;family&quot;:&quot;K&quot;,&quot;given&quot;:&quot;Mootha Vamsi&quot;,&quot;parse-names&quot;:false,&quot;dropping-particle&quot;:&quot;&quot;,&quot;non-dropping-particle&quot;:&quot;&quot;},{&quot;family&quot;:&quot;Sayan&quot;,&quot;given&quot;:&quot;Mukherjee&quot;,&quot;parse-names&quot;:false,&quot;dropping-particle&quot;:&quot;&quot;,&quot;non-dropping-particle&quot;:&quot;&quot;},{&quot;family&quot;:&quot;L&quot;,&quot;given&quot;:&quot;Ebert Benjamin&quot;,&quot;parse-names&quot;:false,&quot;dropping-particle&quot;:&quot;&quot;,&quot;non-dropping-particle&quot;:&quot;&quot;},{&quot;family&quot;:&quot;A&quot;,&quot;given&quot;:&quot;Gillette Michael&quot;,&quot;parse-names&quot;:false,&quot;dropping-particle&quot;:&quot;&quot;,&quot;non-dropping-particle&quot;:&quot;&quot;},{&quot;family&quot;:&quot;Amanda&quot;,&quot;given&quot;:&quot;Paulovich&quot;,&quot;parse-names&quot;:false,&quot;dropping-particle&quot;:&quot;&quot;,&quot;non-dropping-particle&quot;:&quot;&quot;},{&quot;family&quot;:&quot;L&quot;,&quot;given&quot;:&quot;Pomeroy Scott&quot;,&quot;parse-names&quot;:false,&quot;dropping-particle&quot;:&quot;&quot;,&quot;non-dropping-particle&quot;:&quot;&quot;},{&quot;family&quot;:&quot;R&quot;,&quot;given&quot;:&quot;Golub Todd&quot;,&quot;parse-names&quot;:false,&quot;dropping-particle&quot;:&quot;&quot;,&quot;non-dropping-particle&quot;:&quot;&quot;},{&quot;family&quot;:&quot;S&quot;,&quot;given&quot;:&quot;Lander Eric&quot;,&quot;parse-names&quot;:false,&quot;dropping-particle&quot;:&quot;&quot;,&quot;non-dropping-particle&quot;:&quot;&quot;},{&quot;family&quot;:&quot;P&quot;,&quot;given&quot;:&quot;Mesirov Jill&quot;,&quot;parse-names&quot;:false,&quot;dropping-particle&quot;:&quot;&quot;,&quot;non-dropping-particle&quot;:&quot;&quot;}],&quot;container-title&quot;:&quot;Proceedings of the National Academy of Sciences&quot;,&quot;DOI&quot;:&quot;10.1073/pnas.0506580102&quot;,&quot;URL&quot;:&quot;https://doi.org/10.1073/pnas.0506580102&quot;,&quot;issued&quot;:{&quot;date-parts&quot;:[[2005,10,25]]},&quot;page&quot;:&quot;15545-15550&quot;,&quot;publisher&quot;:&quot;Proceedings of the National Academy of Sciences&quot;,&quot;issue&quot;:&quot;43&quot;,&quot;volume&quot;:&quot;102&quot;,&quot;expandedJournalTitle&quot;:&quot;Proceedings of the National Academy of Sciences&quot;},&quot;isTemporary&quot;:false},{&quot;id&quot;:&quot;2ba81b17-67a0-36e0-abef-86ede2f5ca45&quot;,&quot;itemData&quot;:{&quot;type&quot;:&quot;article-journal&quot;,&quot;id&quot;:&quot;2ba81b17-67a0-36e0-abef-86ede2f5ca45&quot;,&quot;title&quot;:&quot;PGC-1α-responsive genes involved in oxidative phosphorylation are coordinately downregulated in human diabetes&quot;,&quot;author&quot;:[{&quot;family&quot;:&quot;Mootha&quot;,&quot;given&quot;:&quot;Vamsi K&quot;,&quot;parse-names&quot;:false,&quot;dropping-particle&quot;:&quot;&quot;,&quot;non-dropping-particle&quot;:&quot;&quot;},{&quot;family&quot;:&quot;Lindgren&quot;,&quot;given&quot;:&quot;Cecilia M&quot;,&quot;parse-names&quot;:false,&quot;dropping-particle&quot;:&quot;&quot;,&quot;non-dropping-particle&quot;:&quot;&quot;},{&quot;family&quot;:&quot;Eriksson&quot;,&quot;given&quot;:&quot;Karl-Fredrik&quot;,&quot;parse-names&quot;:false,&quot;dropping-particle&quot;:&quot;&quot;,&quot;non-dropping-particle&quot;:&quot;&quot;},{&quot;family&quot;:&quot;Subramanian&quot;,&quot;given&quot;:&quot;Aravind&quot;,&quot;parse-names&quot;:false,&quot;dropping-particle&quot;:&quot;&quot;,&quot;non-dropping-particle&quot;:&quot;&quot;},{&quot;family&quot;:&quot;Sihag&quot;,&quot;given&quot;:&quot;Smita&quot;,&quot;parse-names&quot;:false,&quot;dropping-particle&quot;:&quot;&quot;,&quot;non-dropping-particle&quot;:&quot;&quot;},{&quot;family&quot;:&quot;Lehar&quot;,&quot;given&quot;:&quot;Joseph&quot;,&quot;parse-names&quot;:false,&quot;dropping-particle&quot;:&quot;&quot;,&quot;non-dropping-particle&quot;:&quot;&quot;},{&quot;family&quot;:&quot;Puigserver&quot;,&quot;given&quot;:&quot;Pere&quot;,&quot;parse-names&quot;:false,&quot;dropping-particle&quot;:&quot;&quot;,&quot;non-dropping-particle&quot;:&quot;&quot;},{&quot;family&quot;:&quot;Carlsson&quot;,&quot;given&quot;:&quot;Emma&quot;,&quot;parse-names&quot;:false,&quot;dropping-particle&quot;:&quot;&quot;,&quot;non-dropping-particle&quot;:&quot;&quot;},{&quot;family&quot;:&quot;Ridderstråle&quot;,&quot;given&quot;:&quot;Martin&quot;,&quot;parse-names&quot;:false,&quot;dropping-particle&quot;:&quot;&quot;,&quot;non-dropping-particle&quot;:&quot;&quot;},{&quot;family&quot;:&quot;Laurila&quot;,&quot;given&quot;:&quot;Esa&quot;,&quot;parse-names&quot;:false,&quot;dropping-particle&quot;:&quot;&quot;,&quot;non-dropping-particle&quot;:&quot;&quot;},{&quot;family&quot;:&quot;Houstis&quot;,&quot;given&quot;:&quot;Nicholas&quot;,&quot;parse-names&quot;:false,&quot;dropping-particle&quot;:&quot;&quot;,&quot;non-dropping-particle&quot;:&quot;&quot;},{&quot;family&quot;:&quot;Daly&quot;,&quot;given&quot;:&quot;Mark J&quot;,&quot;parse-names&quot;:false,&quot;dropping-particle&quot;:&quot;&quot;,&quot;non-dropping-particle&quot;:&quot;&quot;},{&quot;family&quot;:&quot;Patterson&quot;,&quot;given&quot;:&quot;Nick&quot;,&quot;parse-names&quot;:false,&quot;dropping-particle&quot;:&quot;&quot;,&quot;non-dropping-particle&quot;:&quot;&quot;},{&quot;family&quot;:&quot;Mesirov&quot;,&quot;given&quot;:&quot;Jill P&quot;,&quot;parse-names&quot;:false,&quot;dropping-particle&quot;:&quot;&quot;,&quot;non-dropping-particle&quot;:&quot;&quot;},{&quot;family&quot;:&quot;Golub&quot;,&quot;given&quot;:&quot;Todd R&quot;,&quot;parse-names&quot;:false,&quot;dropping-particle&quot;:&quot;&quot;,&quot;non-dropping-particle&quot;:&quot;&quot;},{&quot;family&quot;:&quot;Tamayo&quot;,&quot;given&quot;:&quot;Pablo&quot;,&quot;parse-names&quot;:false,&quot;dropping-particle&quot;:&quot;&quot;,&quot;non-dropping-particle&quot;:&quot;&quot;},{&quot;family&quot;:&quot;Spiegelman&quot;,&quot;given&quot;:&quot;Bruce&quot;,&quot;parse-names&quot;:false,&quot;dropping-particle&quot;:&quot;&quot;,&quot;non-dropping-particle&quot;:&quot;&quot;},{&quot;family&quot;:&quot;Lander&quot;,&quot;given&quot;:&quot;Eric S&quot;,&quot;parse-names&quot;:false,&quot;dropping-particle&quot;:&quot;&quot;,&quot;non-dropping-particle&quot;:&quot;&quot;},{&quot;family&quot;:&quot;Hirschhorn&quot;,&quot;given&quot;:&quot;Joel N&quot;,&quot;parse-names&quot;:false,&quot;dropping-particle&quot;:&quot;&quot;,&quot;non-dropping-particle&quot;:&quot;&quot;},{&quot;family&quot;:&quot;Altshuler&quot;,&quot;given&quot;:&quot;David&quot;,&quot;parse-names&quot;:false,&quot;dropping-particle&quot;:&quot;&quot;,&quot;non-dropping-particle&quot;:&quot;&quot;},{&quot;family&quot;:&quot;Groop&quot;,&quot;given&quot;:&quot;Leif C&quot;,&quot;parse-names&quot;:false,&quot;dropping-particle&quot;:&quot;&quot;,&quot;non-dropping-particle&quot;:&quot;&quot;}],&quot;container-title&quot;:&quot;Nature Genetics&quot;,&quot;DOI&quot;:&quot;10.1038/ng1180&quot;,&quot;ISSN&quot;:&quot;1546-1718&quot;,&quot;URL&quot;:&quot;https://doi.org/10.1038/ng1180&quot;,&quot;issued&quot;:{&quot;date-parts&quot;:[[2003]]},&quot;page&quot;:&quot;267-273&quot;,&quot;abstract&quot;:&quot;DNA microarrays can be used to identify gene expression changes characteristic of human disease. This is challenging, however, when relevant differences are subtle at the level of individual genes. We introduce an analytical strategy, Gene Set Enrichment Analysis, designed to detect modest but coordinate changes in the expression of groups of functionally related genes. Using this approach, we identify a set of genes involved in oxidative phosphorylation whose expression is coordinately decreased in human diabetic muscle. Expression of these genes is high at sites of insulin-mediated glucose disposal, activated by PGC-1α and correlated with total-body aerobic capacity. Our results associate this gene set with clinically important variation in human metabolism and illustrate the value of pathway relationships in the analysis of genomic profiling experiments.&quot;,&quot;issue&quot;:&quot;3&quot;,&quot;volume&quot;:&quot;34&quot;,&quot;expandedJournalTitle&quot;:&quot;Nature Genetics&quot;},&quot;isTemporary&quot;:false}],&quot;citationTag&quot;:&quot;MENDELEY_CITATION_v3_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